<commit_message>
- Fixed issue 72. Now you can return -1 from a ray-cast to filter the result. Thanks sadwanmage.
</commit_message>
<xml_diff>
--- a/trunk/Box2D/Documentation/manual.docx
+++ b/trunk/Box2D/Documentation/manual.docx
@@ -3836,13 +3836,11 @@
       <w:r>
         <w:t xml:space="preserve"> (</w:t>
       </w:r>
-      <w:proofErr w:type="spellStart"/>
-      <w:r>
-        <w:t>google</w:t>
-      </w:r>
-      <w:proofErr w:type="spellEnd"/>
-      <w:r>
-        <w:t xml:space="preserve"> these names). You do not need to understand their tutorials in great detail, but they do a good job of laying out the basic concepts that will help you use Box2D.</w:t>
+      <w:r>
+        <w:t>G</w:t>
+      </w:r>
+      <w:r>
+        <w:t>oogle these names). You do not need to understand their tutorials in great detail, but they do a good job of laying out the basic concepts that will help you use Box2D.</w:t>
       </w:r>
     </w:p>
     <w:p>
@@ -10123,15 +10121,7 @@
       </w:pPr>
       <w:r>
         <w:lastRenderedPageBreak/>
-        <w:t xml:space="preserve">class </w:t>
-      </w:r>
-      <w:proofErr w:type="spellStart"/>
-      <w:r>
-        <w:t>MyContactListener</w:t>
-      </w:r>
-      <w:proofErr w:type="spellEnd"/>
-      <w:r>
-        <w:t xml:space="preserve"> : public b2ContactListener</w:t>
+        <w:t>class MyContactListener : public b2ContactListener</w:t>
       </w:r>
     </w:p>
     <w:p>
@@ -13892,7 +13882,7 @@
 </file>
 
 <file path=customXml/itemProps1.xml><?xml version="1.0" encoding="utf-8"?>
-<ds:datastoreItem xmlns:ds="http://schemas.openxmlformats.org/officeDocument/2006/customXml" ds:itemID="{08392877-E1A6-427D-890B-2A275F2C3A0D}">
+<ds:datastoreItem xmlns:ds="http://schemas.openxmlformats.org/officeDocument/2006/customXml" ds:itemID="{CC331441-EC92-49F1-AA47-5E3B0C8DF96B}">
   <ds:schemaRefs>
     <ds:schemaRef ds:uri="http://schemas.openxmlformats.org/officeDocument/2006/bibliography"/>
   </ds:schemaRefs>

</xml_diff>

<commit_message>
- Removed unused b2Segment. - Progress on the manual.
</commit_message>
<xml_diff>
--- a/trunk/Box2D/Documentation/manual.docx
+++ b/trunk/Box2D/Documentation/manual.docx
@@ -21,8 +21,13 @@
         <w:t>10</w:t>
       </w:r>
       <w:r>
-        <w:t xml:space="preserve"> Erin Catto</w:t>
-      </w:r>
+        <w:t xml:space="preserve"> Erin </w:t>
+      </w:r>
+      <w:proofErr w:type="spellStart"/>
+      <w:r>
+        <w:t>Catto</w:t>
+      </w:r>
+      <w:proofErr w:type="spellEnd"/>
     </w:p>
     <w:p>
       <w:pPr>
@@ -891,7 +896,16 @@
     </w:p>
     <w:p>
       <w:r>
-        <w:t>Box2D is a 2D rigid body simulation library for games. Programmer's can use it in their games to make objects move in believable ways and make the game world more interactive. From the game's point of view a physics engine is just a system for procedural animation. Rather than paying (or begging) an animator to move your actors around, you can let Sir Isaac Newton do the directing.</w:t>
+        <w:t>Box2D is a 2D rigid body simulatio</w:t>
+      </w:r>
+      <w:r>
+        <w:t>n library for games. Programmer</w:t>
+      </w:r>
+      <w:r>
+        <w:t>s can use it in their games to make objects move in believable ways and make the game world more interactive. From the game's point of view a physics engine is just a system for procedural animation</w:t>
+      </w:r>
+      <w:r>
+        <w:t>.</w:t>
       </w:r>
     </w:p>
     <w:p>
@@ -911,7 +925,23 @@
     </w:p>
     <w:p>
       <w:r>
-        <w:t>In this manual I'll assume you are familiar with basic physics concepts, such as mass, force, torque, and impulses. If not, please first consult the many tutorials provided by Chris Hecker and David Baraff (</w:t>
+        <w:t xml:space="preserve">In this manual I'll assume you are familiar with basic physics concepts, such as mass, force, torque, and impulses. If not, please first consult the many tutorials provided by Chris </w:t>
+      </w:r>
+      <w:proofErr w:type="spellStart"/>
+      <w:r>
+        <w:t>Hecker</w:t>
+      </w:r>
+      <w:proofErr w:type="spellEnd"/>
+      <w:r>
+        <w:t xml:space="preserve"> and David </w:t>
+      </w:r>
+      <w:proofErr w:type="spellStart"/>
+      <w:r>
+        <w:t>Baraff</w:t>
+      </w:r>
+      <w:proofErr w:type="spellEnd"/>
+      <w:r>
+        <w:t xml:space="preserve"> (</w:t>
       </w:r>
       <w:r>
         <w:t>G</w:t>
@@ -927,7 +957,10 @@
     </w:p>
     <w:p>
       <w:r>
-        <w:t>This is not a prerequisite, but if you are curious about the about the inner workings of Box2D, you can look at these articles.</w:t>
+        <w:t>Box2D was created as part of a physics tutorial at the Game Developer Conference. You can get these tutorials from the download section of box2d.org</w:t>
+      </w:r>
+      <w:r>
+        <w:t>.</w:t>
       </w:r>
     </w:p>
     <w:p>
@@ -969,7 +1002,23 @@
     </w:p>
     <w:p>
       <w:r>
-        <w:t>This manual covers the majority of the Box2D API. However, not every aspect is covered. You are encouraged to look at the testbed included with Box2D to learn more. Also, the Box2D code base has comments formatted for Doxygen, so it is easy to create a hyper-linked API document.</w:t>
+        <w:t xml:space="preserve">This manual covers the majority of the Box2D API. However, not every aspect is covered. You are encouraged to look at the </w:t>
+      </w:r>
+      <w:proofErr w:type="spellStart"/>
+      <w:r>
+        <w:t>testbed</w:t>
+      </w:r>
+      <w:proofErr w:type="spellEnd"/>
+      <w:r>
+        <w:t xml:space="preserve"> included with Box2D to learn more. Also, the Box2D code base has comments formatted for </w:t>
+      </w:r>
+      <w:proofErr w:type="spellStart"/>
+      <w:r>
+        <w:t>Doxygen</w:t>
+      </w:r>
+      <w:proofErr w:type="spellEnd"/>
+      <w:r>
+        <w:t>, so it is easy to create a hyper-linked API document.</w:t>
       </w:r>
     </w:p>
     <w:p>
@@ -1011,7 +1060,15 @@
     </w:p>
     <w:p>
       <w:r>
-        <w:t xml:space="preserve"> You can help to ensure your issue gets fixed if you provide sufficient detail. A testbed example that reproduces the problem is ideal.</w:t>
+        <w:t xml:space="preserve"> You can help to ensure your issue gets fixed if you provide sufficient detail. A </w:t>
+      </w:r>
+      <w:proofErr w:type="spellStart"/>
+      <w:r>
+        <w:t>testbed</w:t>
+      </w:r>
+      <w:proofErr w:type="spellEnd"/>
+      <w:r>
+        <w:t xml:space="preserve"> example that reproduces the problem is ideal.</w:t>
       </w:r>
     </w:p>
     <w:p>
@@ -1033,30 +1090,47 @@
       <w:pPr>
         <w:pStyle w:val="Heading4"/>
       </w:pPr>
-      <w:bookmarkStart w:id="7" w:name="_Toc253068175"/>
-      <w:r>
-        <w:t>rigid body</w:t>
+      <w:bookmarkStart w:id="7" w:name="_Toc253068176"/>
+      <w:bookmarkStart w:id="8" w:name="_Toc253068175"/>
+      <w:proofErr w:type="gramStart"/>
+      <w:r>
+        <w:t>shape</w:t>
       </w:r>
       <w:bookmarkEnd w:id="7"/>
-    </w:p>
-    <w:p>
-      <w:r>
-        <w:t>A chunk of matter that is so strong that the distance between any two bits of matter on the chunk is completely constant. They are hard like a diamond. In the following discussion we use body interchangably with rigid body.</w:t>
-      </w:r>
+      <w:proofErr w:type="gramEnd"/>
+    </w:p>
+    <w:p>
+      <w:proofErr w:type="gramStart"/>
+      <w:r>
+        <w:t>A 2D geometrical object, such as a circle or polygon.</w:t>
+      </w:r>
+      <w:proofErr w:type="gramEnd"/>
     </w:p>
     <w:p>
       <w:pPr>
         <w:pStyle w:val="Heading4"/>
       </w:pPr>
-      <w:bookmarkStart w:id="8" w:name="_Toc253068176"/>
-      <w:r>
-        <w:t>shape</w:t>
+      <w:proofErr w:type="gramStart"/>
+      <w:r>
+        <w:t>rigid</w:t>
+      </w:r>
+      <w:proofErr w:type="gramEnd"/>
+      <w:r>
+        <w:t xml:space="preserve"> body</w:t>
       </w:r>
       <w:bookmarkEnd w:id="8"/>
     </w:p>
     <w:p>
       <w:r>
-        <w:t>A 2D geometrical object, such as a circle or polygon.</w:t>
+        <w:t xml:space="preserve">A chunk of matter that is so strong that the distance between any two bits of matter on the chunk is completely constant. They are hard like a diamond. In the following discussion we use body </w:t>
+      </w:r>
+      <w:proofErr w:type="spellStart"/>
+      <w:r>
+        <w:t>interchangably</w:t>
+      </w:r>
+      <w:proofErr w:type="spellEnd"/>
+      <w:r>
+        <w:t xml:space="preserve"> with rigid body.</w:t>
       </w:r>
     </w:p>
     <w:p>
@@ -1064,10 +1138,12 @@
         <w:pStyle w:val="Heading4"/>
       </w:pPr>
       <w:bookmarkStart w:id="9" w:name="_Toc253068177"/>
+      <w:proofErr w:type="gramStart"/>
       <w:r>
         <w:t>fixture</w:t>
       </w:r>
       <w:bookmarkEnd w:id="9"/>
+      <w:proofErr w:type="gramEnd"/>
     </w:p>
     <w:p>
       <w:r>
@@ -1079,10 +1155,12 @@
         <w:pStyle w:val="Heading4"/>
       </w:pPr>
       <w:bookmarkStart w:id="10" w:name="_Toc253068178"/>
+      <w:proofErr w:type="gramStart"/>
       <w:r>
         <w:t>constraint</w:t>
       </w:r>
       <w:bookmarkEnd w:id="10"/>
+      <w:proofErr w:type="gramEnd"/>
     </w:p>
     <w:p>
       <w:r>
@@ -1094,14 +1172,27 @@
         <w:pStyle w:val="Heading4"/>
       </w:pPr>
       <w:bookmarkStart w:id="11" w:name="_Toc253068179"/>
-      <w:r>
-        <w:t>contact constraint</w:t>
+      <w:proofErr w:type="gramStart"/>
+      <w:r>
+        <w:t>contact</w:t>
+      </w:r>
+      <w:proofErr w:type="gramEnd"/>
+      <w:r>
+        <w:t xml:space="preserve"> constraint</w:t>
       </w:r>
       <w:bookmarkEnd w:id="11"/>
     </w:p>
     <w:p>
       <w:r>
-        <w:t>A special constraint designed to prevent penetration of rigid bodies and to simulate friction and restitution. You do not create contact constraints, they are created automatically by Box2D.</w:t>
+        <w:t xml:space="preserve">A special constraint designed to prevent penetration of rigid bodies and to simulate friction and restitution. You do not create contact </w:t>
+      </w:r>
+      <w:proofErr w:type="gramStart"/>
+      <w:r>
+        <w:t>constraints,</w:t>
+      </w:r>
+      <w:proofErr w:type="gramEnd"/>
+      <w:r>
+        <w:t xml:space="preserve"> they are created automatically by Box2D.</w:t>
       </w:r>
     </w:p>
     <w:p>
@@ -1109,14 +1200,24 @@
         <w:pStyle w:val="Heading4"/>
       </w:pPr>
       <w:bookmarkStart w:id="12" w:name="_Toc253068180"/>
+      <w:proofErr w:type="gramStart"/>
       <w:r>
         <w:t>joint</w:t>
       </w:r>
       <w:bookmarkEnd w:id="12"/>
-    </w:p>
-    <w:p>
-      <w:r>
-        <w:t>This is a contraint used to hold two or more bodies together. Box2D supports several joint types: revolute, prismatic, distance, and more. Some joints may have limits and motors.</w:t>
+      <w:proofErr w:type="gramEnd"/>
+    </w:p>
+    <w:p>
+      <w:r>
+        <w:t xml:space="preserve">This is a </w:t>
+      </w:r>
+      <w:proofErr w:type="spellStart"/>
+      <w:r>
+        <w:t>contraint</w:t>
+      </w:r>
+      <w:proofErr w:type="spellEnd"/>
+      <w:r>
+        <w:t xml:space="preserve"> used to hold two or more bodies together. Box2D supports several joint types: revolute, prismatic, distance, and more. Some joints may have limits and motors.</w:t>
       </w:r>
     </w:p>
     <w:p>
@@ -1124,8 +1225,13 @@
         <w:pStyle w:val="Heading4"/>
       </w:pPr>
       <w:bookmarkStart w:id="13" w:name="_Toc253068181"/>
-      <w:r>
-        <w:t>joint limit</w:t>
+      <w:proofErr w:type="gramStart"/>
+      <w:r>
+        <w:t>joint</w:t>
+      </w:r>
+      <w:proofErr w:type="gramEnd"/>
+      <w:r>
+        <w:t xml:space="preserve"> limit</w:t>
       </w:r>
       <w:bookmarkEnd w:id="13"/>
     </w:p>
@@ -1139,8 +1245,13 @@
         <w:pStyle w:val="Heading4"/>
       </w:pPr>
       <w:bookmarkStart w:id="14" w:name="_Toc253068182"/>
-      <w:r>
-        <w:t>joint motor</w:t>
+      <w:proofErr w:type="gramStart"/>
+      <w:r>
+        <w:t>joint</w:t>
+      </w:r>
+      <w:proofErr w:type="gramEnd"/>
+      <w:r>
+        <w:t xml:space="preserve"> motor</w:t>
       </w:r>
       <w:bookmarkEnd w:id="14"/>
     </w:p>
@@ -1154,11 +1265,13 @@
         <w:pStyle w:val="Heading4"/>
       </w:pPr>
       <w:bookmarkStart w:id="15" w:name="_Toc253068183"/>
+      <w:proofErr w:type="gramStart"/>
       <w:r>
         <w:lastRenderedPageBreak/>
         <w:t>world</w:t>
       </w:r>
       <w:bookmarkEnd w:id="15"/>
+      <w:proofErr w:type="gramEnd"/>
     </w:p>
     <w:p>
       <w:r>
@@ -1167,45 +1280,438 @@
     </w:p>
     <w:p>
       <w:pPr>
+        <w:pStyle w:val="Heading2"/>
+      </w:pPr>
+      <w:r>
+        <w:t>Modules</w:t>
+      </w:r>
+    </w:p>
+    <w:p>
+      <w:r>
+        <w:t>Box2D is composed of three modules: Common, Collision, and Dynamics. The Common module has code for allocation, math, and settings. The Collision modul</w:t>
+      </w:r>
+      <w:r>
+        <w:t>e</w:t>
+      </w:r>
+      <w:r>
+        <w:t xml:space="preserve"> defines shapes, a broad-phase, and collision </w:t>
+      </w:r>
+      <w:r>
+        <w:t>functions/</w:t>
+      </w:r>
+      <w:r>
+        <w:t>queries.</w:t>
+      </w:r>
+      <w:r>
+        <w:t xml:space="preserve"> Finally the Dynamics module provides the simulation world, bodies, fixtures, and joints.</w:t>
+      </w:r>
+    </w:p>
+    <w:p>
+      <w:r>
+        <w:rPr>
+          <w:noProof/>
+        </w:rPr>
+        <w:drawing>
+          <wp:inline distT="0" distB="0" distL="0" distR="0">
+            <wp:extent cx="2200275" cy="2324100"/>
+            <wp:effectExtent l="19050" t="0" r="9525" b="0"/>
+            <wp:docPr id="10" name="Picture 1" descr="D:\Development\Box2D\Box2D\Documentation\images\modules.png"/>
+            <wp:cNvGraphicFramePr>
+              <a:graphicFrameLocks xmlns:a="http://schemas.openxmlformats.org/drawingml/2006/main" noChangeAspect="1"/>
+            </wp:cNvGraphicFramePr>
+            <a:graphic xmlns:a="http://schemas.openxmlformats.org/drawingml/2006/main">
+              <a:graphicData uri="http://schemas.openxmlformats.org/drawingml/2006/picture">
+                <pic:pic xmlns:pic="http://schemas.openxmlformats.org/drawingml/2006/picture">
+                  <pic:nvPicPr>
+                    <pic:cNvPr id="0" name="Picture 1" descr="D:\Development\Box2D\Box2D\Documentation\images\modules.png"/>
+                    <pic:cNvPicPr>
+                      <a:picLocks noChangeAspect="1" noChangeArrowheads="1"/>
+                    </pic:cNvPicPr>
+                  </pic:nvPicPr>
+                  <pic:blipFill>
+                    <a:blip r:embed="rId7" cstate="print"/>
+                    <a:srcRect/>
+                    <a:stretch>
+                      <a:fillRect/>
+                    </a:stretch>
+                  </pic:blipFill>
+                  <pic:spPr bwMode="auto">
+                    <a:xfrm>
+                      <a:off x="0" y="0"/>
+                      <a:ext cx="2200275" cy="2324100"/>
+                    </a:xfrm>
+                    <a:prstGeom prst="rect">
+                      <a:avLst/>
+                    </a:prstGeom>
+                    <a:noFill/>
+                    <a:ln w="9525">
+                      <a:noFill/>
+                      <a:miter lim="800000"/>
+                      <a:headEnd/>
+                      <a:tailEnd/>
+                    </a:ln>
+                  </pic:spPr>
+                </pic:pic>
+              </a:graphicData>
+            </a:graphic>
+          </wp:inline>
+        </w:drawing>
+      </w:r>
+    </w:p>
+    <w:p>
+      <w:pPr>
+        <w:pStyle w:val="Heading2"/>
+      </w:pPr>
+      <w:r>
+        <w:t>Units</w:t>
+      </w:r>
+    </w:p>
+    <w:p>
+      <w:r>
+        <w:t>Box2D works with floating point numbers, so some tolerances have to be used to make Box2D perform well. These tolerances have been tuned to work well with meters-kilogram-second (MKS) units. In particular, Box2D has been tuned to work well with moving objects between 0.1 and 10 meters. So this means objects between soup cans and buses in size should work well. Static objects may be up to 50 meters without too much trouble.</w:t>
+      </w:r>
+    </w:p>
+    <w:p>
+      <w:r>
+        <w:t>Being a 2D physics engine, it is tempting to use pixels as your units. Unfortunately this will lead to a poor simulation and possibly weird behavior. An object of length 200 pixels would be seen by Box2D as the size of a 45 story building. Imagine trying to simulate the movement of a high-rise building with an engine that is tuned to simulate ragdolls and barrels. It isn't pretty.</w:t>
+      </w:r>
+    </w:p>
+    <w:p>
+      <w:pPr>
+        <w:pStyle w:val="IntenseQuote"/>
+        <w:rPr>
+          <w:b/>
+        </w:rPr>
+      </w:pPr>
+      <w:r>
+        <w:rPr>
+          <w:b/>
+        </w:rPr>
+        <w:t>Caution</w:t>
+      </w:r>
+    </w:p>
+    <w:p>
+      <w:pPr>
+        <w:pStyle w:val="IntenseQuote"/>
+      </w:pPr>
+      <w:r>
+        <w:t xml:space="preserve">Box2D is tuned for MKS units. Keep the size of moving objects roughly between 0.1 and 10 meters. You'll need to use some scaling system when you render your environment and actors. The Box2D </w:t>
+      </w:r>
+      <w:proofErr w:type="spellStart"/>
+      <w:r>
+        <w:t>testbed</w:t>
+      </w:r>
+      <w:proofErr w:type="spellEnd"/>
+      <w:r>
+        <w:t xml:space="preserve"> does this by using an OpenGL viewport transform.</w:t>
+      </w:r>
+    </w:p>
+    <w:p>
+      <w:r>
+        <w:lastRenderedPageBreak/>
+        <w:t>It is best to think of Box2D bodies as moving billboards upon which you attach your artwork. The billboard may move in a unit system of meters, but you can convert that to pixel coordinates with a simple scaling factor. You can then use those pixel coordinates to place your sprite</w:t>
+      </w:r>
+      <w:r>
+        <w:t>s</w:t>
+      </w:r>
+      <w:r>
+        <w:t>, etc.</w:t>
+      </w:r>
+    </w:p>
+    <w:p>
+      <w:r>
+        <w:t>Box2D uses radians for angles. The body rotation is stored in radians and may grow unbounded. Consider normalizing the angle of your bodies if the magnitude of the angle becomes too large (use b2Body::</w:t>
+      </w:r>
+      <w:proofErr w:type="spellStart"/>
+      <w:r>
+        <w:t>SetAngle</w:t>
+      </w:r>
+      <w:proofErr w:type="spellEnd"/>
+      <w:r>
+        <w:t>).</w:t>
+      </w:r>
+    </w:p>
+    <w:p>
+      <w:pPr>
+        <w:pStyle w:val="Heading2"/>
+      </w:pPr>
+      <w:bookmarkStart w:id="16" w:name="_Toc253068193"/>
+      <w:r>
+        <w:t>Factories and Definitions</w:t>
+      </w:r>
+      <w:bookmarkEnd w:id="16"/>
+    </w:p>
+    <w:p>
+      <w:r>
+        <w:t>Memory management plays a central role in the design of the Box2D API. So when you create a b2Bodyor a b2Joint, you need to call the factory functions on b2World.</w:t>
+      </w:r>
+      <w:r>
+        <w:t xml:space="preserve"> You should never try to allocate these types in another manner.</w:t>
+      </w:r>
+    </w:p>
+    <w:p>
+      <w:r>
+        <w:t>There are creation functions:</w:t>
+      </w:r>
+    </w:p>
+    <w:p>
+      <w:pPr>
+        <w:pStyle w:val="CodeBlock"/>
+      </w:pPr>
+      <w:r>
+        <w:t>b2Body* b2World::CreateBody(const b2BodyDef* def)</w:t>
+      </w:r>
+    </w:p>
+    <w:p>
+      <w:pPr>
+        <w:pStyle w:val="CodeBlock"/>
+      </w:pPr>
+      <w:r>
+        <w:t>b2Joint* b2World::CreateJoint(const b2JointDef* def)</w:t>
+      </w:r>
+    </w:p>
+    <w:p>
+      <w:r>
+        <w:t>And there are corresponding destruction functions:</w:t>
+      </w:r>
+    </w:p>
+    <w:p>
+      <w:pPr>
+        <w:pStyle w:val="CodeBlock"/>
+      </w:pPr>
+      <w:r>
+        <w:t>void b2World::DestroyBody(b2Body* body)</w:t>
+      </w:r>
+    </w:p>
+    <w:p>
+      <w:pPr>
+        <w:pStyle w:val="CodeBlock"/>
+      </w:pPr>
+      <w:r>
+        <w:t>void b2World::DestroyJoint(b2Joint* joint)</w:t>
+      </w:r>
+    </w:p>
+    <w:p>
+      <w:r>
+        <w:t xml:space="preserve">When you create a body or joint, you </w:t>
+      </w:r>
+      <w:r>
+        <w:t>need to provide a definition</w:t>
+      </w:r>
+      <w:r>
+        <w:t>. These definitions contain all the information needed to build the body or joint. By using this approach we can prevent construction errors, keep the number of function parameters small, provide sensible defaults, and reduce the number of accessors.</w:t>
+      </w:r>
+    </w:p>
+    <w:p>
+      <w:r>
+        <w:t>Since fixtures must be parented to a body, they are created and destroyed using a factory method on b2Body:</w:t>
+      </w:r>
+    </w:p>
+    <w:p>
+      <w:pPr>
+        <w:pStyle w:val="CodeBlock"/>
+      </w:pPr>
+      <w:r>
+        <w:t>b2Fixture* b2Body::CreateFixture(const b2FixtureDef* def)</w:t>
+      </w:r>
+    </w:p>
+    <w:p>
+      <w:pPr>
+        <w:pStyle w:val="CodeBlock"/>
+      </w:pPr>
+      <w:r>
+        <w:t>void b2Body::DestroyFixture(b2Fixture* fixture)</w:t>
+      </w:r>
+    </w:p>
+    <w:p>
+      <w:r>
+        <w:t>There is also shortcut to create a fixture directly from the shape and density.</w:t>
+      </w:r>
+    </w:p>
+    <w:p>
+      <w:pPr>
+        <w:pStyle w:val="CodeBlock"/>
+      </w:pPr>
+      <w:r>
+        <w:t>b2Fixture* b2Body::CreateFixture(const b2Shape* shape, float32 density)</w:t>
+      </w:r>
+    </w:p>
+    <w:p>
+      <w:r>
+        <w:t>Factories do not retain references to the definitions. So you can create definitions on the stack and keep them in temporary resources.</w:t>
+      </w:r>
+    </w:p>
+    <w:p>
+      <w:pPr>
+        <w:pStyle w:val="Heading2"/>
+      </w:pPr>
+      <w:bookmarkStart w:id="17" w:name="_Toc253068195"/>
+      <w:r>
+        <w:t>User Data</w:t>
+      </w:r>
+      <w:bookmarkEnd w:id="17"/>
+    </w:p>
+    <w:p>
+      <w:r>
+        <w:t>The b2Fixture, b2Body, and b2Joint classes allow you to attach user data as a void pointer. This is handy when you are examining Box2D data structures and you want to determine how they relate to the data structures in your game engine.</w:t>
+      </w:r>
+    </w:p>
+    <w:p>
+      <w:r>
+        <w:lastRenderedPageBreak/>
+        <w:t>For example, it is typical to attach an actor pointer to the rigid body on that actor. This sets up a circular reference. If you have the actor, you can get the body. If you have the body, you can get the actor.</w:t>
+      </w:r>
+    </w:p>
+    <w:p>
+      <w:pPr>
+        <w:pStyle w:val="CodeBlock"/>
+      </w:pPr>
+      <w:r>
+        <w:t>GameActor* actor = GameCreateActor();</w:t>
+      </w:r>
+    </w:p>
+    <w:p>
+      <w:pPr>
+        <w:pStyle w:val="CodeBlock"/>
+      </w:pPr>
+      <w:r>
+        <w:t>b2BodyDef bodyDef;</w:t>
+      </w:r>
+    </w:p>
+    <w:p>
+      <w:pPr>
+        <w:pStyle w:val="CodeBlock"/>
+      </w:pPr>
+      <w:r>
+        <w:t>bodyDef.userData = actor;</w:t>
+      </w:r>
+    </w:p>
+    <w:p>
+      <w:pPr>
+        <w:pStyle w:val="CodeBlock"/>
+      </w:pPr>
+      <w:r>
+        <w:t>actor-&gt;body = box2Dworld-&gt;CreateBody(&amp;bodyDef);</w:t>
+      </w:r>
+    </w:p>
+    <w:p>
+      <w:r>
+        <w:t>Here are some examples of cases where you would need the user data:</w:t>
+      </w:r>
+    </w:p>
+    <w:p>
+      <w:pPr>
+        <w:pStyle w:val="ListParagraph"/>
+        <w:numPr>
+          <w:ilvl w:val="0"/>
+          <w:numId w:val="5"/>
+        </w:numPr>
+      </w:pPr>
+      <w:r>
+        <w:t>Applying damage to an actor using a collision result.</w:t>
+      </w:r>
+    </w:p>
+    <w:p>
+      <w:pPr>
+        <w:pStyle w:val="ListParagraph"/>
+        <w:numPr>
+          <w:ilvl w:val="0"/>
+          <w:numId w:val="5"/>
+        </w:numPr>
+      </w:pPr>
+      <w:r>
+        <w:t>Playing a scripted event if the player is inside an axis-aligned box.</w:t>
+      </w:r>
+    </w:p>
+    <w:p>
+      <w:pPr>
+        <w:pStyle w:val="ListParagraph"/>
+        <w:numPr>
+          <w:ilvl w:val="0"/>
+          <w:numId w:val="5"/>
+        </w:numPr>
+      </w:pPr>
+      <w:r>
+        <w:t>Accessing a game structure when Box2D notifies you that a joint is going to be destroyed.</w:t>
+      </w:r>
+    </w:p>
+    <w:p>
+      <w:r>
+        <w:t xml:space="preserve">Keep in mind that user data is optional and you can put anything in it. However, you should be consistent. For example, if you want to store an actor pointer on one body, you should keep an actor pointer on all bodies. Don't store an actor pointer on one body, and a </w:t>
+      </w:r>
+      <w:proofErr w:type="spellStart"/>
+      <w:r>
+        <w:t>foo</w:t>
+      </w:r>
+      <w:proofErr w:type="spellEnd"/>
+      <w:r>
+        <w:t xml:space="preserve"> pointer on another body. Casting an actor pointer to a </w:t>
+      </w:r>
+      <w:proofErr w:type="spellStart"/>
+      <w:r>
+        <w:t>foo</w:t>
+      </w:r>
+      <w:proofErr w:type="spellEnd"/>
+      <w:r>
+        <w:t xml:space="preserve"> pointer may lead to a crash.</w:t>
+      </w:r>
+    </w:p>
+    <w:p/>
+    <w:p>
+      <w:pPr>
         <w:pStyle w:val="Heading1"/>
       </w:pPr>
-      <w:bookmarkStart w:id="16" w:name="_Toc253068184"/>
-      <w:bookmarkStart w:id="17" w:name="_Toc256461569"/>
+      <w:bookmarkStart w:id="18" w:name="_Toc253068184"/>
+      <w:bookmarkStart w:id="19" w:name="_Toc256461569"/>
       <w:r>
         <w:lastRenderedPageBreak/>
         <w:t>Hello Box2D</w:t>
       </w:r>
-      <w:bookmarkEnd w:id="16"/>
-      <w:bookmarkEnd w:id="17"/>
-    </w:p>
-    <w:p>
-      <w:r>
-        <w:t>In the distribution of Box2D is a Hello World project. The program creates a large ground box and a small dynamic box. This code does not contain any graphics, so prepare to be underwelmed. All you will see is text output in the console of the box's position over time.</w:t>
-      </w:r>
-    </w:p>
-    <w:p>
-      <w:r>
-        <w:t>This is a good example of how to get up and running with Box2D, more than the testbed.</w:t>
+      <w:bookmarkEnd w:id="18"/>
+      <w:bookmarkEnd w:id="19"/>
+    </w:p>
+    <w:p>
+      <w:r>
+        <w:t>In the distribution of Box2D is a Hello World project. The program creates a large ground box and a small dynamic box. This code does not contain any graphics. All you will see is text output in the console of the box's position over time.</w:t>
+      </w:r>
+    </w:p>
+    <w:p>
+      <w:r>
+        <w:t>This is a good example of how to get up and running with Box2D.</w:t>
       </w:r>
     </w:p>
     <w:p>
       <w:pPr>
         <w:pStyle w:val="Heading2"/>
       </w:pPr>
-      <w:bookmarkStart w:id="18" w:name="_Toc253068185"/>
+      <w:bookmarkStart w:id="20" w:name="_Toc253068185"/>
       <w:r>
         <w:t>Creating a World</w:t>
       </w:r>
-      <w:bookmarkEnd w:id="18"/>
-    </w:p>
-    <w:p>
-      <w:r>
-        <w:t>Every Box2D program begins with the creation of a b2World object. b2World is the physics hub that manages memory, objects, and simulation. You can allocate the physics world on the stack, heap, or data section. The decision is up to you.</w:t>
-      </w:r>
-    </w:p>
-    <w:p>
-      <w:r>
-        <w:t>It is easy to create a Box2D world. First, we define the gravity vector. Yes, you can make gravity go sideways (or you could just rotate your monitor). Also we tell the world to allow bodies to sleep when they come to rest. A sleeping body doesn't require any simulation.</w:t>
+      <w:bookmarkEnd w:id="20"/>
+    </w:p>
+    <w:p>
+      <w:r>
+        <w:t xml:space="preserve">Every Box2D program begins with the creation of a b2World object. </w:t>
+      </w:r>
+      <w:proofErr w:type="gramStart"/>
+      <w:r>
+        <w:t>b2World</w:t>
+      </w:r>
+      <w:proofErr w:type="gramEnd"/>
+      <w:r>
+        <w:t xml:space="preserve"> is the physics hub that manages memory, objects, and simulation. You can allocate the physics world on the stack, heap, or data section. The decision is up to you.</w:t>
+      </w:r>
+    </w:p>
+    <w:p>
+      <w:r>
+        <w:t>It is easy to create a Box2D world. First, we define the gravity vector.</w:t>
+      </w:r>
+      <w:r>
+        <w:t xml:space="preserve"> </w:t>
+      </w:r>
+      <w:r>
+        <w:t>Also we tell the world to allow bodies to sleep when they come to rest. A sleeping body doesn't require any simulation.</w:t>
       </w:r>
     </w:p>
     <w:p>
@@ -1246,11 +1752,11 @@
       <w:pPr>
         <w:pStyle w:val="Heading2"/>
       </w:pPr>
-      <w:bookmarkStart w:id="19" w:name="_Toc253068186"/>
+      <w:bookmarkStart w:id="21" w:name="_Toc253068186"/>
       <w:r>
         <w:t>Creating a Ground Box</w:t>
       </w:r>
-      <w:bookmarkEnd w:id="19"/>
+      <w:bookmarkEnd w:id="21"/>
     </w:p>
     <w:p>
       <w:r>
@@ -1328,24 +1834,35 @@
     </w:p>
     <w:p>
       <w:r>
-        <w:t xml:space="preserve">For step 2 the body definition is passed to the world object to create the ground body. The world object does not keep a reference to the body definition. The ground body is created as a static body. Static </w:t>
-      </w:r>
+        <w:t xml:space="preserve">For step 2 the body definition is passed to the world object to create the ground body. The world object does not keep a reference to the body definition. The ground body is created as a static body. Static bodies don't collide with other static bodies and are immovable. Box2D determines that a body is static when it has zero mass. Bodies have zero mass by </w:t>
+      </w:r>
+      <w:r>
+        <w:t>default;</w:t>
+      </w:r>
+      <w:r>
+        <w:t xml:space="preserve"> therefore they are static by default.</w:t>
+      </w:r>
+    </w:p>
+    <w:p>
+      <w:pPr>
+        <w:pStyle w:val="CodeBlock"/>
+      </w:pPr>
       <w:r>
         <w:lastRenderedPageBreak/>
-        <w:t>bodies don't collide with other static bodies and are immovable. Box2D determines that a body is static when it has zero mass. Bodies have zero mass by default, therefore they are static by default.</w:t>
-      </w:r>
-    </w:p>
-    <w:p>
-      <w:pPr>
-        <w:pStyle w:val="CodeBlock"/>
-      </w:pPr>
-      <w:r>
         <w:t>b2Body* groundBody = world.CreateBody(&amp;groundBodyDef);</w:t>
       </w:r>
     </w:p>
     <w:p>
       <w:r>
-        <w:t>For step 3 we create a ground polygon. We use the SetAsBox shortcut to form the ground polygon into a box shape, with the box centered on the origin of the parent body.</w:t>
+        <w:t xml:space="preserve">For step 3 we create a ground polygon. We use the </w:t>
+      </w:r>
+      <w:proofErr w:type="spellStart"/>
+      <w:r>
+        <w:t>SetAsBox</w:t>
+      </w:r>
+      <w:proofErr w:type="spellEnd"/>
+      <w:r>
+        <w:t xml:space="preserve"> shortcut to form the ground polygon into a box shape, with the box centered on the origin of the parent body.</w:t>
       </w:r>
     </w:p>
     <w:p>
@@ -1366,7 +1883,15 @@
     </w:p>
     <w:p>
       <w:r>
-        <w:t>The SetAsBox function takes the half-width and half-height (extents). So in this case the ground box is 100 units wide (x-axis) and 20 units tall (y-axis). Box2D is tuned for meters, kilograms, and seconds. So you can consider the extents to be in meters. Box2D generally works best when objects are the size of typical real world objects. For example, a barrel is about 1 meter tall. Due to the limitations of floating point arithmetic, using Box2D to model the movement of glaciers or dust particles is not a good idea.</w:t>
+        <w:t xml:space="preserve">The </w:t>
+      </w:r>
+      <w:proofErr w:type="spellStart"/>
+      <w:r>
+        <w:t>SetAsBox</w:t>
+      </w:r>
+      <w:proofErr w:type="spellEnd"/>
+      <w:r>
+        <w:t xml:space="preserve"> function takes the half-width and half-height (extents). So in this case the ground box is 100 units wide (x-axis) and 20 units tall (y-axis). Box2D is tuned for meters, kilograms, and seconds. So you can consider the extents to be in meters. Box2D generally works best when objects are the size of typical real world objects. For example, a barrel is about 1 meter tall. Due to the limitations of floating point arithmetic, using Box2D to model the movement of glaciers or dust particles is not a good idea.</w:t>
       </w:r>
     </w:p>
     <w:p>
@@ -1401,11 +1926,11 @@
       <w:pPr>
         <w:pStyle w:val="Heading2"/>
       </w:pPr>
-      <w:bookmarkStart w:id="20" w:name="_Toc253068187"/>
+      <w:bookmarkStart w:id="22" w:name="_Toc253068187"/>
       <w:r>
         <w:t>Creating a Dynamic Body</w:t>
       </w:r>
-      <w:bookmarkEnd w:id="20"/>
+      <w:bookmarkEnd w:id="22"/>
     </w:p>
     <w:p>
       <w:r>
@@ -1414,7 +1939,15 @@
     </w:p>
     <w:p>
       <w:r>
-        <w:t>First we create the body using CreateBody. By default bodies are static, so we should set the b2BodyType at construction time to make the body dynamic.</w:t>
+        <w:t xml:space="preserve">First we create the body using </w:t>
+      </w:r>
+      <w:proofErr w:type="spellStart"/>
+      <w:r>
+        <w:t>CreateBody</w:t>
+      </w:r>
+      <w:proofErr w:type="spellEnd"/>
+      <w:r>
+        <w:t>. By default bodies are static, so we should set the b2BodyType at construction time to make the body dynamic.</w:t>
       </w:r>
     </w:p>
     <w:p>
@@ -1462,12 +1995,12 @@
         <w:pStyle w:val="IntenseQuote"/>
       </w:pPr>
       <w:r>
+        <w:t>You must set the body type to b2_dynamicBody if you want the body to move in response to forces.</w:t>
+      </w:r>
+    </w:p>
+    <w:p>
+      <w:r>
         <w:lastRenderedPageBreak/>
-        <w:t>You must set the body type to b2_dynamicBody if you want the body to move in response to forces.</w:t>
-      </w:r>
-    </w:p>
-    <w:p>
-      <w:r>
         <w:t>Next we create and attach a polygon shape using a fixture definition.</w:t>
       </w:r>
       <w:r>
@@ -1552,11 +2085,11 @@
       <w:pPr>
         <w:pStyle w:val="Heading2"/>
       </w:pPr>
-      <w:bookmarkStart w:id="21" w:name="_Toc253068188"/>
+      <w:bookmarkStart w:id="23" w:name="_Toc253068188"/>
       <w:r>
         <w:t>Simulating the World (of Box2D)</w:t>
       </w:r>
-      <w:bookmarkEnd w:id="21"/>
+      <w:bookmarkEnd w:id="23"/>
     </w:p>
     <w:p>
       <w:r>
@@ -1583,16 +2116,29 @@
     </w:p>
     <w:p>
       <w:r>
-        <w:t xml:space="preserve">There are two phases in the constraint solver: a velocity phase and a position phase. In the velocity phase the solver computes the impulses necessary for the bodies to move correctly. In the position </w:t>
-      </w:r>
+        <w:t xml:space="preserve">There are two phases in the constraint solver: a velocity phase and a position phase. In the velocity phase the solver computes the impulses necessary for the bodies to move correctly. In the position phase the solver adjusts the positions of the bodies to reduce overlap and joint detachment. Each phase has its own iteration count. In addition, the position phase may exit </w:t>
+      </w:r>
+      <w:proofErr w:type="spellStart"/>
+      <w:r>
+        <w:t>iteraions</w:t>
+      </w:r>
+      <w:proofErr w:type="spellEnd"/>
+      <w:r>
+        <w:t xml:space="preserve"> early if the errors are small.</w:t>
+      </w:r>
+    </w:p>
+    <w:p>
       <w:r>
         <w:lastRenderedPageBreak/>
-        <w:t>phase the solver adjusts the positions of the bodies to reduce overlap and joint detachment. Each phase has its own iteration count. In addition, the position phase may exit iteraions early if the errors are small.</w:t>
-      </w:r>
-    </w:p>
-    <w:p>
-      <w:r>
-        <w:t>The suggested iteration count for Box2D is 10 for both velocity and position. You can tune this number to your liking, just keep in mind that this has a trade-off between speed and accuracy. Using fewer iterations increases performance but accuracy suffers. Likewise, using more iterations decreases performance but improves the quality of your simulation. For this simple example, we don't need many iterations. Here are our chosen iteration counts.</w:t>
+        <w:t xml:space="preserve">The suggested iteration count for Box2D is 10 for both velocity and position. You can tune this number to your liking, just keep in mind that this has a trade-off between speed and accuracy. Using fewer iterations increases performance but accuracy suffers. Likewise, using more iterations decreases performance but improves the quality of your simulation. For this simple example, we don't need </w:t>
+      </w:r>
+      <w:proofErr w:type="gramStart"/>
+      <w:r>
+        <w:t>many iterations</w:t>
+      </w:r>
+      <w:proofErr w:type="gramEnd"/>
+      <w:r>
+        <w:t>. Here are our chosen iteration counts.</w:t>
       </w:r>
     </w:p>
     <w:p>
@@ -1613,17 +2159,57 @@
     </w:p>
     <w:p>
       <w:r>
-        <w:t>Note that the time step and the iteration count are completely unrelated. An iteration is not a sub-step. One iteration is a single pass over all the constraints within a time step. You can have multiple passes over the constraints within a single time step.</w:t>
-      </w:r>
-    </w:p>
-    <w:p>
-      <w:r>
-        <w:t>We are now ready to begin the simulation loop. In your game the simulation loop can be merged with your game loop. In each pass through your game loop you call b2World::Step. Just one call is usually enough, depending on your frame rate and your physics time step. After stepping, you should call b2World::ClearForces to clear any forces you applied to the bodies.</w:t>
-      </w:r>
-    </w:p>
-    <w:p>
-      <w:r>
-        <w:t>The Hello World program was designed to be dead simple, so it has no graphical output. Rather that being utterly boring by producing no output, the code prints out the position and rotation of the dynamic body. Yay! Here is the simulation loop that simulates 60 time steps for a total of 1 second of simulated time.</w:t>
+        <w:t xml:space="preserve">Note that the time step and the iteration count are completely unrelated. </w:t>
+      </w:r>
+      <w:proofErr w:type="gramStart"/>
+      <w:r>
+        <w:t>An iteration</w:t>
+      </w:r>
+      <w:proofErr w:type="gramEnd"/>
+      <w:r>
+        <w:t xml:space="preserve"> is not a sub-step. </w:t>
+      </w:r>
+      <w:proofErr w:type="gramStart"/>
+      <w:r>
+        <w:t>One iteration</w:t>
+      </w:r>
+      <w:proofErr w:type="gramEnd"/>
+      <w:r>
+        <w:t xml:space="preserve"> is a single pass over all the constraints within a time step. You can have multiple passes over the constraints within a single time step.</w:t>
+      </w:r>
+    </w:p>
+    <w:p>
+      <w:r>
+        <w:t>We are now ready to begin the simulation loop. In your game the simulation loop can be merged with your game loop. In each pass through your game loop you call b2World::Step. Just one call is usually enough, depending on your frame rate and your physics time step. After stepping, you should call b2World::</w:t>
+      </w:r>
+      <w:proofErr w:type="spellStart"/>
+      <w:r>
+        <w:t>ClearForces</w:t>
+      </w:r>
+      <w:proofErr w:type="spellEnd"/>
+      <w:r>
+        <w:t xml:space="preserve"> to clear any forces you applied to the bodies.</w:t>
+      </w:r>
+    </w:p>
+    <w:p>
+      <w:r>
+        <w:t xml:space="preserve">The Hello World program was designed to be dead simple, so it has no graphical output. Rather </w:t>
+      </w:r>
+      <w:proofErr w:type="spellStart"/>
+      <w:r>
+        <w:t>that</w:t>
+      </w:r>
+      <w:proofErr w:type="spellEnd"/>
+      <w:r>
+        <w:t xml:space="preserve"> being utterly boring by producing no output, the code prints out the position and rotation of the dynamic body. </w:t>
+      </w:r>
+      <w:proofErr w:type="spellStart"/>
+      <w:r>
+        <w:t>Yay</w:t>
+      </w:r>
+      <w:proofErr w:type="spellEnd"/>
+      <w:r>
+        <w:t>! Here is the simulation loop that simulates 60 time steps for a total of 1 second of simulated time.</w:t>
       </w:r>
     </w:p>
     <w:p>
@@ -1700,86 +2286,123 @@
         <w:pStyle w:val="CodeBlock"/>
       </w:pPr>
       <w:r>
+        <w:t>0.00 4.00 0.00</w:t>
+      </w:r>
+    </w:p>
+    <w:p>
+      <w:pPr>
+        <w:pStyle w:val="CodeBlock"/>
+      </w:pPr>
+      <w:r>
+        <w:t>0.00 3.99 0.00</w:t>
+      </w:r>
+    </w:p>
+    <w:p>
+      <w:pPr>
+        <w:pStyle w:val="CodeBlock"/>
+      </w:pPr>
+      <w:r>
+        <w:t>0.00 3.98 0.00</w:t>
+      </w:r>
+    </w:p>
+    <w:p>
+      <w:pPr>
+        <w:pStyle w:val="CodeBlock"/>
+      </w:pPr>
+      <w:r>
+        <w:t>...</w:t>
+      </w:r>
+    </w:p>
+    <w:p>
+      <w:pPr>
+        <w:pStyle w:val="CodeBlock"/>
+      </w:pPr>
+      <w:r>
+        <w:t>0.00 1.25 0.00</w:t>
+      </w:r>
+    </w:p>
+    <w:p>
+      <w:pPr>
+        <w:pStyle w:val="CodeBlock"/>
+      </w:pPr>
+      <w:r>
+        <w:t>0.00 1.13 0.00</w:t>
+      </w:r>
+    </w:p>
+    <w:p>
+      <w:pPr>
+        <w:pStyle w:val="CodeBlock"/>
+      </w:pPr>
+      <w:r>
+        <w:t>0.00 1.01 0.00</w:t>
+      </w:r>
+    </w:p>
+    <w:p>
+      <w:pPr>
+        <w:pStyle w:val="Heading2"/>
+      </w:pPr>
+      <w:bookmarkStart w:id="24" w:name="_Toc253068189"/>
+      <w:r>
+        <w:t>Cleanup</w:t>
+      </w:r>
+      <w:bookmarkEnd w:id="24"/>
+    </w:p>
+    <w:p>
+      <w:r>
+        <w:t xml:space="preserve">When a world leaves scope or is deleted by calling delete on a pointer, all the memory reserved for bodies, fixtures, and joints is freed. This is done to make your life easier. However, you will need to nullify </w:t>
+      </w:r>
+      <w:proofErr w:type="spellStart"/>
+      <w:r>
+        <w:t>any body</w:t>
+      </w:r>
+      <w:proofErr w:type="spellEnd"/>
+      <w:r>
+        <w:t>, fixture, or joint pointers you have because they will become invalid.</w:t>
+      </w:r>
+    </w:p>
+    <w:p>
+      <w:pPr>
+        <w:pStyle w:val="Heading2"/>
+      </w:pPr>
+      <w:bookmarkStart w:id="25" w:name="_Toc253068190"/>
+      <w:r>
         <w:lastRenderedPageBreak/>
-        <w:t>0.00 4.00 0.00</w:t>
-      </w:r>
-    </w:p>
-    <w:p>
-      <w:pPr>
-        <w:pStyle w:val="CodeBlock"/>
-      </w:pPr>
-      <w:r>
-        <w:t>0.00 3.99 0.00</w:t>
-      </w:r>
-    </w:p>
-    <w:p>
-      <w:pPr>
-        <w:pStyle w:val="CodeBlock"/>
-      </w:pPr>
-      <w:r>
-        <w:t>0.00 3.98 0.00</w:t>
-      </w:r>
-    </w:p>
-    <w:p>
-      <w:pPr>
-        <w:pStyle w:val="CodeBlock"/>
-      </w:pPr>
-      <w:r>
-        <w:t>...</w:t>
-      </w:r>
-    </w:p>
-    <w:p>
-      <w:pPr>
-        <w:pStyle w:val="CodeBlock"/>
-      </w:pPr>
-      <w:r>
-        <w:t>0.00 1.25 0.00</w:t>
-      </w:r>
-    </w:p>
-    <w:p>
-      <w:pPr>
-        <w:pStyle w:val="CodeBlock"/>
-      </w:pPr>
-      <w:r>
-        <w:t>0.00 1.13 0.00</w:t>
-      </w:r>
-    </w:p>
-    <w:p>
-      <w:pPr>
-        <w:pStyle w:val="CodeBlock"/>
-      </w:pPr>
-      <w:r>
-        <w:t>0.00 1.01 0.00</w:t>
-      </w:r>
-    </w:p>
-    <w:p>
-      <w:pPr>
-        <w:pStyle w:val="Heading2"/>
-      </w:pPr>
-      <w:bookmarkStart w:id="22" w:name="_Toc253068189"/>
-      <w:r>
-        <w:t>Cleanup</w:t>
-      </w:r>
-      <w:bookmarkEnd w:id="22"/>
-    </w:p>
-    <w:p>
-      <w:r>
-        <w:t>When a world leaves scope or is deleted by calling delete on a pointer, all the memory reserved for bodies, fixtures, and joints is freed. This is done to make your life easier. However, you will need to nullify any body, fixture, or joint pointers you have because they will become invalid.</w:t>
-      </w:r>
-    </w:p>
-    <w:p>
-      <w:pPr>
-        <w:pStyle w:val="Heading2"/>
-      </w:pPr>
-      <w:bookmarkStart w:id="23" w:name="_Toc253068190"/>
-      <w:r>
-        <w:t>The Testbed</w:t>
-      </w:r>
-      <w:bookmarkEnd w:id="23"/>
-    </w:p>
-    <w:p>
-      <w:r>
-        <w:t>Once you have conquered the HelloWorld example, you should start looking at Box2D's testbed. The testbed is a unit-testing framework and demo environment. Here are some of the features:</w:t>
+        <w:t xml:space="preserve">The </w:t>
+      </w:r>
+      <w:proofErr w:type="spellStart"/>
+      <w:r>
+        <w:t>Testbed</w:t>
+      </w:r>
+      <w:bookmarkEnd w:id="25"/>
+      <w:proofErr w:type="spellEnd"/>
+    </w:p>
+    <w:p>
+      <w:r>
+        <w:t xml:space="preserve">Once you have conquered the </w:t>
+      </w:r>
+      <w:proofErr w:type="spellStart"/>
+      <w:r>
+        <w:t>HelloWorld</w:t>
+      </w:r>
+      <w:proofErr w:type="spellEnd"/>
+      <w:r>
+        <w:t xml:space="preserve"> example, you should start looking at Box2D's </w:t>
+      </w:r>
+      <w:proofErr w:type="spellStart"/>
+      <w:r>
+        <w:t>testbed</w:t>
+      </w:r>
+      <w:proofErr w:type="spellEnd"/>
+      <w:r>
+        <w:t xml:space="preserve">. The </w:t>
+      </w:r>
+      <w:proofErr w:type="spellStart"/>
+      <w:r>
+        <w:t>testbed</w:t>
+      </w:r>
+      <w:proofErr w:type="spellEnd"/>
+      <w:r>
+        <w:t xml:space="preserve"> is a unit-testing framework and demo environment. Here are some of the features:</w:t>
       </w:r>
     </w:p>
     <w:p>
@@ -1859,7 +2482,6 @@
         <w:rPr>
           <w:noProof/>
         </w:rPr>
-        <w:lastRenderedPageBreak/>
         <w:drawing>
           <wp:inline distT="0" distB="0" distL="0" distR="0">
             <wp:extent cx="5324475" cy="4772025"/>
@@ -1876,7 +2498,7 @@
                     <pic:cNvPicPr/>
                   </pic:nvPicPr>
                   <pic:blipFill>
-                    <a:blip r:embed="rId7" cstate="print"/>
+                    <a:blip r:embed="rId8" cstate="print"/>
                     <a:stretch>
                       <a:fillRect/>
                     </a:stretch>
@@ -1899,31 +2521,243 @@
     </w:p>
     <w:p>
       <w:r>
-        <w:t>The testbed has many examples of Box2D usage in the test cases and the framework itself. I encourage you to explore and tinker with the testbed as you learn Box2D.</w:t>
-      </w:r>
-    </w:p>
-    <w:p>
-      <w:r>
-        <w:t>Note: the testbed is written using freeglut and GLUI. The testbed is not part of the Box2D library. The Box2D library is agnostic about rendering. As shown by the HelloWorld example, you don't need a renderer to use Box2D.</w:t>
+        <w:t xml:space="preserve">The </w:t>
+      </w:r>
+      <w:proofErr w:type="spellStart"/>
+      <w:r>
+        <w:t>testbed</w:t>
+      </w:r>
+      <w:proofErr w:type="spellEnd"/>
+      <w:r>
+        <w:t xml:space="preserve"> has many examples of Box2D usage in the test cases and the framework itself. I encourage you to explore and tinker with the </w:t>
+      </w:r>
+      <w:proofErr w:type="spellStart"/>
+      <w:r>
+        <w:t>testbed</w:t>
+      </w:r>
+      <w:proofErr w:type="spellEnd"/>
+      <w:r>
+        <w:t xml:space="preserve"> as you learn Box2D.</w:t>
+      </w:r>
+    </w:p>
+    <w:p>
+      <w:r>
+        <w:t xml:space="preserve">Note: the </w:t>
+      </w:r>
+      <w:proofErr w:type="spellStart"/>
+      <w:r>
+        <w:t>testbed</w:t>
+      </w:r>
+      <w:proofErr w:type="spellEnd"/>
+      <w:r>
+        <w:t xml:space="preserve"> is written using </w:t>
+      </w:r>
+      <w:proofErr w:type="spellStart"/>
+      <w:r>
+        <w:t>freeglut</w:t>
+      </w:r>
+      <w:proofErr w:type="spellEnd"/>
+      <w:r>
+        <w:t xml:space="preserve"> and GLUI. The </w:t>
+      </w:r>
+      <w:proofErr w:type="spellStart"/>
+      <w:r>
+        <w:t>testbed</w:t>
+      </w:r>
+      <w:proofErr w:type="spellEnd"/>
+      <w:r>
+        <w:t xml:space="preserve"> is not part of the Box2D library. The Box2D library is agnostic about rendering. As shown by the </w:t>
+      </w:r>
+      <w:proofErr w:type="spellStart"/>
+      <w:r>
+        <w:t>HelloWorld</w:t>
+      </w:r>
+      <w:proofErr w:type="spellEnd"/>
+      <w:r>
+        <w:t xml:space="preserve"> example, you don't need a renderer to use Box2D.</w:t>
       </w:r>
     </w:p>
     <w:p>
       <w:pPr>
         <w:pStyle w:val="Heading1"/>
       </w:pPr>
-      <w:bookmarkStart w:id="24" w:name="_Toc253068191"/>
-      <w:bookmarkStart w:id="25" w:name="_Toc256461570"/>
       <w:r>
         <w:lastRenderedPageBreak/>
-        <w:t>API Design</w:t>
-      </w:r>
-      <w:bookmarkEnd w:id="24"/>
-      <w:bookmarkEnd w:id="25"/>
+        <w:t>Common Module</w:t>
+      </w:r>
     </w:p>
     <w:p>
       <w:pPr>
         <w:pStyle w:val="Heading2"/>
       </w:pPr>
+      <w:r>
+        <w:t>About</w:t>
+      </w:r>
+    </w:p>
+    <w:p>
+      <w:r>
+        <w:t xml:space="preserve">The Common module houses </w:t>
+      </w:r>
+      <w:r>
+        <w:t>memory allocators</w:t>
+      </w:r>
+      <w:r>
+        <w:t>, math, and settings. The Common module is used by the Collision and Dynamics module.</w:t>
+      </w:r>
+    </w:p>
+    <w:p>
+      <w:pPr>
+        <w:pStyle w:val="Heading2"/>
+      </w:pPr>
+      <w:r>
+        <w:t>Settings</w:t>
+      </w:r>
+    </w:p>
+    <w:p>
+      <w:r>
+        <w:t>The header b2Settings.h contains:</w:t>
+      </w:r>
+    </w:p>
+    <w:p>
+      <w:pPr>
+        <w:pStyle w:val="ListParagraph"/>
+        <w:numPr>
+          <w:ilvl w:val="0"/>
+          <w:numId w:val="13"/>
+        </w:numPr>
+      </w:pPr>
+      <w:r>
+        <w:t>Types such as int32 and float32</w:t>
+      </w:r>
+    </w:p>
+    <w:p>
+      <w:pPr>
+        <w:pStyle w:val="ListParagraph"/>
+        <w:numPr>
+          <w:ilvl w:val="0"/>
+          <w:numId w:val="13"/>
+        </w:numPr>
+      </w:pPr>
+      <w:r>
+        <w:t>Constants</w:t>
+      </w:r>
+    </w:p>
+    <w:p>
+      <w:pPr>
+        <w:pStyle w:val="ListParagraph"/>
+        <w:numPr>
+          <w:ilvl w:val="0"/>
+          <w:numId w:val="13"/>
+        </w:numPr>
+      </w:pPr>
+      <w:r>
+        <w:t>Allocation wrappers</w:t>
+      </w:r>
+    </w:p>
+    <w:p>
+      <w:pPr>
+        <w:pStyle w:val="ListParagraph"/>
+        <w:numPr>
+          <w:ilvl w:val="0"/>
+          <w:numId w:val="13"/>
+        </w:numPr>
+      </w:pPr>
+      <w:r>
+        <w:t>The version number</w:t>
+      </w:r>
+    </w:p>
+    <w:p>
+      <w:pPr>
+        <w:pStyle w:val="ListParagraph"/>
+        <w:numPr>
+          <w:ilvl w:val="0"/>
+          <w:numId w:val="13"/>
+        </w:numPr>
+      </w:pPr>
+      <w:r>
+        <w:t>Friction and restitution mixing functions</w:t>
+      </w:r>
+    </w:p>
+    <w:p>
+      <w:pPr>
+        <w:pStyle w:val="Heading3"/>
+      </w:pPr>
+      <w:r>
+        <w:t>Types</w:t>
+      </w:r>
+    </w:p>
+    <w:p>
+      <w:r>
+        <w:t>Box2D defines various types such as float32, int8, etc. to make it easy to determine the size of structures.</w:t>
+      </w:r>
+    </w:p>
+    <w:p>
+      <w:pPr>
+        <w:pStyle w:val="Heading3"/>
+      </w:pPr>
+      <w:r>
+        <w:t>Constants</w:t>
+      </w:r>
+    </w:p>
+    <w:p>
+      <w:r>
+        <w:t>Box2D defines several constants. These are all documented in b2Settings.h.</w:t>
+      </w:r>
+      <w:r>
+        <w:t xml:space="preserve"> Normally you do not need to adjust these constants.</w:t>
+      </w:r>
+    </w:p>
+    <w:p>
+      <w:r>
+        <w:t xml:space="preserve">Box2D uses floating point math for collision and simulation. Due to round-off error some numerical tolerances are defined. Some tolerances are absolute and some are relative. </w:t>
+      </w:r>
+      <w:r>
+        <w:t xml:space="preserve"> Absolute tolerances use MKS units.</w:t>
+      </w:r>
+    </w:p>
+    <w:p>
+      <w:pPr>
+        <w:pStyle w:val="Heading3"/>
+      </w:pPr>
+      <w:r>
+        <w:t>Allocation wrappers</w:t>
+      </w:r>
+    </w:p>
+    <w:p>
+      <w:r>
+        <w:t>The settings file defines b2Alloc and b2Free for large allocations. You may forward these calls to your own memory management system.</w:t>
+      </w:r>
+    </w:p>
+    <w:p>
+      <w:pPr>
+        <w:pStyle w:val="Heading3"/>
+      </w:pPr>
+      <w:r>
+        <w:t>Version</w:t>
+      </w:r>
+    </w:p>
+    <w:p>
+      <w:r>
+        <w:t>The b2Version structure holds the current version so you can query this at run-time.</w:t>
+      </w:r>
+    </w:p>
+    <w:p>
+      <w:pPr>
+        <w:pStyle w:val="Heading3"/>
+      </w:pPr>
+      <w:r>
+        <w:t>Friction and Restitution Mixing</w:t>
+      </w:r>
+    </w:p>
+    <w:p>
+      <w:r>
+        <w:t>These are placed in the settings file in case you need to customize them for your application.</w:t>
+      </w:r>
+    </w:p>
+    <w:p>
+      <w:pPr>
+        <w:pStyle w:val="Heading2"/>
+      </w:pPr>
       <w:bookmarkStart w:id="26" w:name="_Toc253068192"/>
       <w:r>
         <w:t>Memory Management</w:t>
@@ -1937,237 +2771,114 @@
     </w:p>
     <w:p>
       <w:r>
-        <w:t>Box2D tends to allocate a large number of small objects (around 50-300 bytes). Using the system heap through malloc or new for small objects is inefficient and can cause fragmentation. Many of these small objects may have a short life span, such as contacts, but can persist for several time steps. So we need an allocator that can efficiently provide heap memory for these objects.</w:t>
-      </w:r>
-    </w:p>
-    <w:p>
-      <w:r>
-        <w:t>Box2D's solution is to use a small object allocator (SOA). The SOA keeps a number of growable pools of varying sizes. When a request is made for memory, the SOA returns a block of memory that best fits the requested size. When a block is freed, it is returned to the pool. Both of these operations are fast and cause little heap traffic.</w:t>
-      </w:r>
-    </w:p>
-    <w:p>
-      <w:r>
-        <w:t>Since Box2D uses a SOA, you should never new or malloc a body, fixture, or joint. You do have to allocate a b2World. The b2World class provides factories for you to create bodies, fixtures, and joints. This allows Box2D to use the SOA and hide the gory details from you. Never, ever, call delete or free on a body, fixture, or joint.</w:t>
-      </w:r>
-    </w:p>
-    <w:p>
-      <w:r>
-        <w:t>While executing a time step, Box2D needs some temporary workspace memory. For this, it uses a stack allocator to avoid per-step heap allocations. You don't need to interact with the stack allocator, but it's good to know it's there.</w:t>
+        <w:lastRenderedPageBreak/>
+        <w:t xml:space="preserve">Box2D tends to allocate a large number of small objects (around 50-300 bytes). Using the system heap through </w:t>
+      </w:r>
+      <w:proofErr w:type="spellStart"/>
+      <w:r>
+        <w:t>malloc</w:t>
+      </w:r>
+      <w:proofErr w:type="spellEnd"/>
+      <w:r>
+        <w:t xml:space="preserve"> or new for small objects is inefficient and can cause fragmentation. Many of these small objects may have a short life span, such as contacts, but can persist for several time steps. So we need an allocator that can efficiently provide heap memory for these objects.</w:t>
+      </w:r>
+    </w:p>
+    <w:p>
+      <w:r>
+        <w:t xml:space="preserve">Box2D's solution is to use a small object allocator (SOA) called b2BlockAllocator. The SOA keeps a number of </w:t>
+      </w:r>
+      <w:proofErr w:type="spellStart"/>
+      <w:r>
+        <w:t>growable</w:t>
+      </w:r>
+      <w:proofErr w:type="spellEnd"/>
+      <w:r>
+        <w:t xml:space="preserve"> pools of varying sizes. When a request is made for memory, the SOA returns a block of memory that best fits the requested size. When a block is freed, it is returned to the pool. Both of these operations are fast and cause little heap traffic.</w:t>
+      </w:r>
+    </w:p>
+    <w:p>
+      <w:r>
+        <w:t xml:space="preserve">Since Box2D uses a SOA, you should never new or </w:t>
+      </w:r>
+      <w:proofErr w:type="spellStart"/>
+      <w:r>
+        <w:t>malloc</w:t>
+      </w:r>
+      <w:proofErr w:type="spellEnd"/>
+      <w:r>
+        <w:t xml:space="preserve"> a body, fixture, or joint. You do have to allocate a b2World. The b2World class provides factories for you to create bodies, fixtures, and joints. This allows Box2D to use the SOA and hide the gory details from you. Never, ever, call delete or free on a body, fixture, or joint.</w:t>
+      </w:r>
+    </w:p>
+    <w:p>
+      <w:r>
+        <w:t>While executing a time step, Box2D needs some temporary workspace memory. For this, it uses a stack allocator called b2StackAllocator to avoid per-step heap allocations. You don't need to interact with the stack allocator, but it's good to know it's there.</w:t>
       </w:r>
     </w:p>
     <w:p>
       <w:pPr>
         <w:pStyle w:val="Heading2"/>
       </w:pPr>
-      <w:bookmarkStart w:id="27" w:name="_Toc253068193"/>
-      <w:r>
-        <w:t>Factories and Definitions</w:t>
-      </w:r>
-      <w:bookmarkEnd w:id="27"/>
-    </w:p>
-    <w:p>
-      <w:r>
-        <w:t>As mentioned above, memory management plays a central role in the design of the Box2D API. So when you create a b2Body or a b2Joint, you need to call the factory functions on b2World.</w:t>
-      </w:r>
-    </w:p>
-    <w:p>
-      <w:r>
-        <w:t>There are creation functions:</w:t>
-      </w:r>
-    </w:p>
-    <w:p>
-      <w:pPr>
-        <w:pStyle w:val="CodeBlock"/>
-      </w:pPr>
-      <w:r>
-        <w:t>b2Body* b2World::CreateBody(const b2BodyDef* def)</w:t>
-      </w:r>
-    </w:p>
-    <w:p>
-      <w:pPr>
-        <w:pStyle w:val="CodeBlock"/>
-      </w:pPr>
-      <w:r>
-        <w:t>b2Joint* b2World::CreateJoint(const b2JointDef* def)</w:t>
-      </w:r>
-    </w:p>
-    <w:p>
-      <w:r>
-        <w:t>And there are corresponding destruction functions:</w:t>
-      </w:r>
-    </w:p>
-    <w:p>
-      <w:pPr>
-        <w:pStyle w:val="CodeBlock"/>
-      </w:pPr>
-      <w:r>
-        <w:t>void b2World::DestroyBody(b2Body* body)</w:t>
-      </w:r>
-    </w:p>
-    <w:p>
-      <w:pPr>
-        <w:pStyle w:val="CodeBlock"/>
-      </w:pPr>
-      <w:r>
-        <w:t>void b2World::DestroyJoint(b2Joint* joint)</w:t>
-      </w:r>
-    </w:p>
-    <w:p>
-      <w:r>
-        <w:t>When you create a body or joint, you need to provide a definition or def for short. These definitions contain all the information needed to build the body or joint. By using this approach we can prevent construction errors, keep the number of function parameters small, provide sensible defaults, and reduce the number of accessors.</w:t>
-      </w:r>
-    </w:p>
-    <w:p>
+      <w:r>
+        <w:t>Math</w:t>
+      </w:r>
+    </w:p>
+    <w:p>
+      <w:r>
+        <w:t>Box2D includes a simple small vector and matrix module. This has been designed to suit the internal needs of Box2D and the API. All the members are exposed, so you may use them freely in your application.</w:t>
+      </w:r>
+    </w:p>
+    <w:p>
+      <w:r>
+        <w:t>The math library is kept simple to make Box2D easy to port and maintain.</w:t>
+      </w:r>
+    </w:p>
+    <w:p/>
+    <w:p>
+      <w:pPr>
+        <w:pStyle w:val="Heading1"/>
+      </w:pPr>
       <w:r>
         <w:lastRenderedPageBreak/>
-        <w:t>Since fixtures must</w:t>
-      </w:r>
-      <w:r>
-        <w:t xml:space="preserve"> be parented to a body, they are created and destroyed using a factory method on b2Body:</w:t>
-      </w:r>
-    </w:p>
-    <w:p>
-      <w:pPr>
-        <w:pStyle w:val="CodeBlock"/>
-      </w:pPr>
-      <w:r>
-        <w:t>b2Fixture* b2Body::CreateFixture(const b2FixtureDef* def)</w:t>
-      </w:r>
-    </w:p>
-    <w:p>
-      <w:pPr>
-        <w:pStyle w:val="CodeBlock"/>
-      </w:pPr>
-      <w:r>
-        <w:t>void b2Body::DestroyFixture(b2Fixture* fixture)</w:t>
-      </w:r>
-    </w:p>
-    <w:p>
-      <w:r>
-        <w:t>There is also shortcut to create a fixture directly from the shape and density.</w:t>
-      </w:r>
-    </w:p>
-    <w:p>
-      <w:pPr>
-        <w:pStyle w:val="CodeBlock"/>
-      </w:pPr>
-      <w:r>
-        <w:t>b2Fixture* b2Body::CreateFixture(const b2Shape* shape, float32 density)</w:t>
-      </w:r>
-    </w:p>
-    <w:p>
-      <w:r>
-        <w:t>Factories do not retain references to the definitions. So you can create definitions on the stack and keep them in temporary resources.</w:t>
+        <w:t>Collision Module</w:t>
       </w:r>
     </w:p>
     <w:p>
       <w:pPr>
         <w:pStyle w:val="Heading2"/>
       </w:pPr>
-      <w:bookmarkStart w:id="28" w:name="_Toc253068194"/>
-      <w:r>
-        <w:t>Units</w:t>
-      </w:r>
-      <w:bookmarkEnd w:id="28"/>
-    </w:p>
-    <w:p>
-      <w:r>
-        <w:t xml:space="preserve">Box2D works with floating point numbers, so some tolerances have to be used to make Box2D perform well. These </w:t>
-      </w:r>
-      <w:r>
-        <w:t>tolerances</w:t>
-      </w:r>
-      <w:r>
-        <w:t xml:space="preserve"> have been tuned to work well with meters-kilogram-second (MKS) units. In particular, Box2D has been tuned to work well with moving objects between 0.1 and 10 meters. So this means objects between soup cans and buses in size should work well. Static objects may be up to 50 meters without too much trouble.</w:t>
-      </w:r>
-    </w:p>
-    <w:p>
-      <w:r>
-        <w:t>Being a 2D physics engine, it is tempting to use pixels as your units. Unfortunately this will lead to a poor simulation and possibly weird behavior. An object of length 200 pixels would be seen by Box2D as the size of a 45 story building. Imagine trying to simulate the movement of a high-rise building with an engine that is tuned to simulate ragdolls and barrels. It isn't pretty.</w:t>
-      </w:r>
-    </w:p>
-    <w:p>
-      <w:pPr>
-        <w:pStyle w:val="IntenseQuote"/>
-      </w:pPr>
-      <w:r>
-        <w:t>Caution</w:t>
-      </w:r>
-    </w:p>
-    <w:p>
-      <w:pPr>
-        <w:pStyle w:val="IntenseQuote"/>
-      </w:pPr>
-      <w:r>
-        <w:t>Box2D is tuned for MKS units. Keep the size of moving objects roughly between 0.1 and 10 meters. You'll need to use some scaling system when you render your environment and actors. The Box2D examples do this by using an OpenGL viewport transform.</w:t>
-      </w:r>
-    </w:p>
-    <w:p>
-      <w:r>
-        <w:t>It is best to think of Box2D bodies as moving billboards upon which you attach your artwork. The billboard may move in a unit system of meters, but you can convert that to pixel coordinates with a simple scaling factor. You can then use those pixel coordinates to place your sprite, etc.</w:t>
-      </w:r>
-    </w:p>
-    <w:p>
-      <w:r>
-        <w:t>Box2D uses radians for angles. The body rotation is stored in radians and may grow unbounded. Consider normalizing the angle of your bodies if the magnitude of the angle becomes too large (use b2Body::SetAngle).</w:t>
+      <w:r>
+        <w:t>About</w:t>
+      </w:r>
+    </w:p>
+    <w:p>
+      <w:r>
+        <w:t xml:space="preserve">The Collision module contains shapes and functions that operate on them. The module also contains a dynamic tree and broad-phase to acceleration collision processing of large systems. </w:t>
       </w:r>
     </w:p>
     <w:p>
       <w:pPr>
         <w:pStyle w:val="Heading2"/>
       </w:pPr>
-      <w:bookmarkStart w:id="29" w:name="_Toc253068195"/>
-      <w:r>
-        <w:t>User Data</w:t>
-      </w:r>
-      <w:bookmarkEnd w:id="29"/>
-    </w:p>
-    <w:p>
-      <w:r>
-        <w:t>The b2Fixture, b2Body, and b2Joint classes allow you to attach user data as a void pointer. This is handy when you are examining Box2D data structures and you want to determine how they relate to the data structures in your game engine.</w:t>
-      </w:r>
-    </w:p>
-    <w:p>
-      <w:r>
-        <w:lastRenderedPageBreak/>
-        <w:t>For example, it is typical to attach an actor pointer to the rigid body on that actor. This sets up a circular reference. If you have the actor, you can get the body. If you have the body, you can get the actor.</w:t>
-      </w:r>
-    </w:p>
-    <w:p>
-      <w:pPr>
-        <w:pStyle w:val="CodeBlock"/>
-      </w:pPr>
-      <w:r>
-        <w:t>GameActor* actor = GameCreateActor();</w:t>
-      </w:r>
-    </w:p>
-    <w:p>
-      <w:pPr>
-        <w:pStyle w:val="CodeBlock"/>
-      </w:pPr>
-      <w:r>
-        <w:t>b2BodyDef bodyDef;</w:t>
-      </w:r>
-    </w:p>
-    <w:p>
-      <w:pPr>
-        <w:pStyle w:val="CodeBlock"/>
-      </w:pPr>
-      <w:r>
-        <w:t>bodyDef.userData = actor;</w:t>
-      </w:r>
-    </w:p>
-    <w:p>
-      <w:pPr>
-        <w:pStyle w:val="CodeBlock"/>
-      </w:pPr>
-      <w:r>
-        <w:t>actor-&gt;body = box2Dworld-&gt;CreateBody(&amp;bodyDef);</w:t>
-      </w:r>
-    </w:p>
-    <w:p>
-      <w:r>
-        <w:t>Here are some examples of cases where you would need the user data:</w:t>
+      <w:r>
+        <w:t>Shapes</w:t>
+      </w:r>
+    </w:p>
+    <w:p>
+      <w:r>
+        <w:t>Shapes describe collision geometry and may be used independently of physics simulation. You may perform several operations with shapes.</w:t>
+      </w:r>
+    </w:p>
+    <w:p>
+      <w:pPr>
+        <w:pStyle w:val="Heading3"/>
+      </w:pPr>
+      <w:r>
+        <w:t>Abstract Shapes</w:t>
+      </w:r>
+    </w:p>
+    <w:p>
+      <w:r>
+        <w:t>Box2D shapes implement the b2Shape base class. The base class defines functions to:</w:t>
       </w:r>
     </w:p>
     <w:p>
@@ -2179,7 +2890,7 @@
         </w:numPr>
       </w:pPr>
       <w:r>
-        <w:t>Applying damage to an actor using a collision result.</w:t>
+        <w:t>Test a point for overlap with the shape.</w:t>
       </w:r>
     </w:p>
     <w:p>
@@ -2191,7 +2902,7 @@
         </w:numPr>
       </w:pPr>
       <w:r>
-        <w:t>Playing a scripted event if the player is inside an axis-aligned box.</w:t>
+        <w:t>Perform a ray cast against the shape.</w:t>
       </w:r>
     </w:p>
     <w:p>
@@ -2203,115 +2914,7 @@
         </w:numPr>
       </w:pPr>
       <w:r>
-        <w:t>Accessing a game structure when Box2D notifies you that a joint is going to be destroyed.</w:t>
-      </w:r>
-    </w:p>
-    <w:p>
-      <w:r>
-        <w:t xml:space="preserve">Keep in mind that user data is optional and you can put anything in it. However, you should be consistent. For example, if you want to store an actor pointer on one body, you should keep an actor pointer on all bodies. Don't store an actor pointer on one body, and a foo pointer on another body. </w:t>
-      </w:r>
-      <w:r>
-        <w:t>C</w:t>
-      </w:r>
-      <w:r>
-        <w:t>ast</w:t>
-      </w:r>
-      <w:r>
-        <w:t>ing</w:t>
-      </w:r>
-      <w:r>
-        <w:t xml:space="preserve"> an actor pointer </w:t>
-      </w:r>
-      <w:r>
-        <w:t xml:space="preserve">to </w:t>
-      </w:r>
-      <w:r>
-        <w:t>a foo pointer</w:t>
-      </w:r>
-      <w:r>
-        <w:t xml:space="preserve"> may lead to a crash</w:t>
-      </w:r>
-      <w:r>
-        <w:t>.</w:t>
-      </w:r>
-    </w:p>
-    <w:p>
-      <w:pPr>
-        <w:pStyle w:val="Heading2"/>
-      </w:pPr>
-      <w:r>
-        <w:t>Settings</w:t>
-      </w:r>
-    </w:p>
-    <w:p>
-      <w:r>
-        <w:t>The file b2Settings.h gathers all the constants used by Box2D. It also allows you to override the memory allocation.</w:t>
-      </w:r>
-    </w:p>
-    <w:p>
-      <w:r>
-        <w:t>You may modify the constants to suit your application. However, normally the default values work well. Once you become a serious Box2D user, you should rea</w:t>
-      </w:r>
-      <w:r>
-        <w:t>d over the comments in b2Settings.h</w:t>
-      </w:r>
-      <w:r>
-        <w:t>.</w:t>
-      </w:r>
-    </w:p>
-    <w:p>
-      <w:pPr>
-        <w:pStyle w:val="Heading2"/>
-      </w:pPr>
-      <w:r>
-        <w:t>Math</w:t>
-      </w:r>
-    </w:p>
-    <w:p>
-      <w:r>
-        <w:t>Box2D includes a simple small vector and matrix module. This has been designed to suit the internal needs of Box2D and the API. All the members are exposed, so you may use them freely in your application.</w:t>
-      </w:r>
-    </w:p>
-    <w:p>
-      <w:r>
-        <w:t>The math library is kept simple to make Box2D easy to port and maintain.</w:t>
-      </w:r>
-    </w:p>
-    <w:p>
-      <w:pPr>
-        <w:pStyle w:val="Heading1"/>
-      </w:pPr>
-      <w:bookmarkStart w:id="30" w:name="_Toc256461571"/>
-      <w:r>
-        <w:lastRenderedPageBreak/>
-        <w:t>Shapes</w:t>
-      </w:r>
-      <w:bookmarkEnd w:id="30"/>
-    </w:p>
-    <w:p>
-      <w:pPr>
-        <w:pStyle w:val="Heading2"/>
-      </w:pPr>
-      <w:r>
-        <w:t>About</w:t>
-      </w:r>
-    </w:p>
-    <w:p>
-      <w:r>
-        <w:t>Shapes describe collision geometry and may be used independently of physics simulation. You may perform several operations with shapes.</w:t>
-      </w:r>
-    </w:p>
-    <w:p>
-      <w:pPr>
-        <w:pStyle w:val="Heading2"/>
-      </w:pPr>
-      <w:r>
-        <w:t>Abstract Shapes</w:t>
-      </w:r>
-    </w:p>
-    <w:p>
-      <w:r>
-        <w:t>Box2D shapes implement the b2Shape base class. The base class defines functions to:</w:t>
+        <w:t>Compute the shape's AABB.</w:t>
       </w:r>
     </w:p>
     <w:p>
@@ -2323,42 +2926,6 @@
         </w:numPr>
       </w:pPr>
       <w:r>
-        <w:t>Test a point for overlap with the shape.</w:t>
-      </w:r>
-    </w:p>
-    <w:p>
-      <w:pPr>
-        <w:pStyle w:val="ListParagraph"/>
-        <w:numPr>
-          <w:ilvl w:val="0"/>
-          <w:numId w:val="5"/>
-        </w:numPr>
-      </w:pPr>
-      <w:r>
-        <w:t>Perform a ray cast against the shape.</w:t>
-      </w:r>
-    </w:p>
-    <w:p>
-      <w:pPr>
-        <w:pStyle w:val="ListParagraph"/>
-        <w:numPr>
-          <w:ilvl w:val="0"/>
-          <w:numId w:val="5"/>
-        </w:numPr>
-      </w:pPr>
-      <w:r>
-        <w:t>Compute the shape's AABB.</w:t>
-      </w:r>
-    </w:p>
-    <w:p>
-      <w:pPr>
-        <w:pStyle w:val="ListParagraph"/>
-        <w:numPr>
-          <w:ilvl w:val="0"/>
-          <w:numId w:val="5"/>
-        </w:numPr>
-      </w:pPr>
-      <w:r>
         <w:t>Compute the mass properties of the shape.</w:t>
       </w:r>
     </w:p>
@@ -2369,7 +2936,7 @@
     </w:p>
     <w:p>
       <w:pPr>
-        <w:pStyle w:val="Heading2"/>
+        <w:pStyle w:val="Heading3"/>
       </w:pPr>
       <w:r>
         <w:t>Circle Shapes</w:t>
@@ -2382,7 +2949,7 @@
     </w:p>
     <w:p>
       <w:r>
-        <w:t>Circles are solid discs. You cannot make a hollow circle.</w:t>
+        <w:t>Circles are solid. You cannot make a hollow circle.</w:t>
       </w:r>
       <w:r>
         <w:t xml:space="preserve"> However, you can create chains of line segments using polygon shapes.</w:t>
@@ -2414,7 +2981,7 @@
     </w:p>
     <w:p>
       <w:pPr>
-        <w:pStyle w:val="Heading2"/>
+        <w:pStyle w:val="Heading3"/>
       </w:pPr>
       <w:r>
         <w:t>Polygon Shapes</w:t>
@@ -2422,7 +2989,13 @@
     </w:p>
     <w:p>
       <w:r>
-        <w:t>Polygon shapes are convex polygons. A polygon is convex when all line segments connecting two points in the interior do not cross any edge of the polygon. Polygons are solid and never hollow. However, you can create line segments using 2 point polygons.</w:t>
+        <w:t xml:space="preserve">Polygon shapes are </w:t>
+      </w:r>
+      <w:r>
+        <w:t xml:space="preserve">solid </w:t>
+      </w:r>
+      <w:r>
+        <w:t>convex polygons. A polygon is convex when all line segments connecting two points in the interior do not cross any edge of the polygon. Polygons are solid and never hollow. However, you can create line segments using 2 point polygons.</w:t>
       </w:r>
     </w:p>
     <w:p>
@@ -2446,7 +3019,7 @@
                     <pic:cNvPicPr/>
                   </pic:nvPicPr>
                   <pic:blipFill>
-                    <a:blip r:embed="rId8" cstate="print"/>
+                    <a:blip r:embed="rId9" cstate="print"/>
                     <a:stretch>
                       <a:fillRect/>
                     </a:stretch>
@@ -2496,7 +3069,7 @@
                     </pic:cNvPicPr>
                   </pic:nvPicPr>
                   <pic:blipFill>
-                    <a:blip r:embed="rId9" cstate="print"/>
+                    <a:blip r:embed="rId10" cstate="print"/>
                     <a:srcRect/>
                     <a:stretch>
                       <a:fillRect/>
@@ -2785,46 +3358,910 @@
         <w:t>}</w:t>
       </w:r>
     </w:p>
+    <w:p>
+      <w:pPr>
+        <w:pStyle w:val="Heading3"/>
+      </w:pPr>
+      <w:r>
+        <w:t>Testing a Point</w:t>
+      </w:r>
+    </w:p>
+    <w:p>
+      <w:r>
+        <w:t>You can test a point for overlap with a shape. You provide a transform for the shape and a world point.</w:t>
+      </w:r>
+    </w:p>
+    <w:p>
+      <w:pPr>
+        <w:pStyle w:val="CodeBlock"/>
+      </w:pPr>
+      <w:r>
+        <w:t>b2</w:t>
+      </w:r>
+      <w:r>
+        <w:t>Transfrom transform;</w:t>
+      </w:r>
+    </w:p>
+    <w:p>
+      <w:pPr>
+        <w:pStyle w:val="CodeBlock"/>
+      </w:pPr>
+      <w:r>
+        <w:t>tra</w:t>
+      </w:r>
+      <w:r>
+        <w:t>nsform.SetIdentity();</w:t>
+      </w:r>
+    </w:p>
+    <w:p>
+      <w:pPr>
+        <w:pStyle w:val="CodeBlock"/>
+      </w:pPr>
+      <w:r>
+        <w:t>b2Vec2 point(5.0f, 2.0f);</w:t>
+      </w:r>
+    </w:p>
+    <w:p>
+      <w:pPr>
+        <w:pStyle w:val="CodeBlock"/>
+      </w:pPr>
+      <w:r>
+        <w:t>bool hit = shape-&gt;TestPoint(transform, point);</w:t>
+      </w:r>
+    </w:p>
+    <w:p>
+      <w:pPr>
+        <w:pStyle w:val="Heading3"/>
+      </w:pPr>
+      <w:r>
+        <w:t>Ray Cast</w:t>
+      </w:r>
+    </w:p>
+    <w:p>
+      <w:r>
+        <w:t xml:space="preserve">You can cast a ray at a shape to get the point of </w:t>
+      </w:r>
+      <w:r>
+        <w:t xml:space="preserve">first </w:t>
+      </w:r>
+      <w:r>
+        <w:t xml:space="preserve">intersection and </w:t>
+      </w:r>
+      <w:r>
+        <w:t>normal vector.</w:t>
+      </w:r>
+      <w:r>
+        <w:t xml:space="preserve"> No hit will register if the ray starts inside the shape.</w:t>
+      </w:r>
+    </w:p>
+    <w:p>
+      <w:pPr>
+        <w:pStyle w:val="CodeBlock"/>
+      </w:pPr>
+      <w:r>
+        <w:t>b2Transfrom transform;</w:t>
+      </w:r>
+    </w:p>
+    <w:p>
+      <w:pPr>
+        <w:pStyle w:val="CodeBlock"/>
+      </w:pPr>
+      <w:r>
+        <w:t>transform.SetIdentity();</w:t>
+      </w:r>
+    </w:p>
+    <w:p>
+      <w:pPr>
+        <w:pStyle w:val="CodeBlock"/>
+      </w:pPr>
+      <w:r>
+        <w:t>b2RayCastInput input;</w:t>
+      </w:r>
+    </w:p>
+    <w:p>
+      <w:pPr>
+        <w:pStyle w:val="CodeBlock"/>
+      </w:pPr>
+      <w:r>
+        <w:t>input.p1.Set(0.0f, 0.0f, 0.0f);</w:t>
+      </w:r>
+    </w:p>
+    <w:p>
+      <w:pPr>
+        <w:pStyle w:val="CodeBlock"/>
+      </w:pPr>
+      <w:r>
+        <w:t>input.p2.Set(1.0f, 0.0f, 0.0f);</w:t>
+      </w:r>
+    </w:p>
+    <w:p>
+      <w:pPr>
+        <w:pStyle w:val="CodeBlock"/>
+      </w:pPr>
+      <w:r>
+        <w:t>input.maxFraction = 1.0f;</w:t>
+      </w:r>
+    </w:p>
+    <w:p>
+      <w:pPr>
+        <w:pStyle w:val="CodeBlock"/>
+      </w:pPr>
+      <w:r>
+        <w:t>b2RayCastOutput output;</w:t>
+      </w:r>
+    </w:p>
+    <w:p>
+      <w:pPr>
+        <w:pStyle w:val="CodeBlock"/>
+      </w:pPr>
+      <w:r>
+        <w:t>bool hit = shape-&gt;RayCast(&amp;output, input, transform);</w:t>
+      </w:r>
+    </w:p>
+    <w:p>
+      <w:pPr>
+        <w:pStyle w:val="CodeBlock"/>
+      </w:pPr>
+      <w:r>
+        <w:t>if (hit)</w:t>
+      </w:r>
+    </w:p>
+    <w:p>
+      <w:pPr>
+        <w:pStyle w:val="CodeBlock"/>
+      </w:pPr>
+      <w:r>
+        <w:t>{</w:t>
+      </w:r>
+    </w:p>
+    <w:p>
+      <w:pPr>
+        <w:pStyle w:val="CodeBlock"/>
+      </w:pPr>
+      <w:r>
+        <w:t xml:space="preserve">  b2Vec2 hitPoint = input.p1 + output.fraction * (input.p2 – input.p1);</w:t>
+      </w:r>
+    </w:p>
+    <w:p>
+      <w:pPr>
+        <w:pStyle w:val="CodeBlock"/>
+      </w:pPr>
+      <w:r>
+        <w:t xml:space="preserve">  …</w:t>
+      </w:r>
+    </w:p>
+    <w:p>
+      <w:pPr>
+        <w:pStyle w:val="CodeBlock"/>
+      </w:pPr>
+      <w:r>
+        <w:t>}</w:t>
+      </w:r>
+    </w:p>
+    <w:p>
+      <w:pPr>
+        <w:pStyle w:val="Heading2"/>
+      </w:pPr>
+      <w:r>
+        <w:t>Bilateral Functions</w:t>
+      </w:r>
+    </w:p>
+    <w:p>
+      <w:pPr>
+        <w:pStyle w:val="Heading3"/>
+      </w:pPr>
+      <w:r>
+        <w:t>About</w:t>
+      </w:r>
+    </w:p>
+    <w:p>
+      <w:r>
+        <w:t>The Collision module contains bilateral functions that take a pair of shapes and compute some results.</w:t>
+      </w:r>
+      <w:r>
+        <w:t xml:space="preserve"> These include:</w:t>
+      </w:r>
+    </w:p>
+    <w:p>
+      <w:pPr>
+        <w:pStyle w:val="ListParagraph"/>
+        <w:numPr>
+          <w:ilvl w:val="0"/>
+          <w:numId w:val="14"/>
+        </w:numPr>
+      </w:pPr>
+      <w:r>
+        <w:t>Contact manifolds</w:t>
+      </w:r>
+    </w:p>
+    <w:p>
+      <w:pPr>
+        <w:pStyle w:val="ListParagraph"/>
+        <w:numPr>
+          <w:ilvl w:val="0"/>
+          <w:numId w:val="14"/>
+        </w:numPr>
+      </w:pPr>
+      <w:r>
+        <w:t>Distance</w:t>
+      </w:r>
+    </w:p>
+    <w:p>
+      <w:pPr>
+        <w:pStyle w:val="ListParagraph"/>
+        <w:numPr>
+          <w:ilvl w:val="0"/>
+          <w:numId w:val="14"/>
+        </w:numPr>
+      </w:pPr>
+      <w:r>
+        <w:t>Time of impact</w:t>
+      </w:r>
+    </w:p>
+    <w:p>
+      <w:pPr>
+        <w:pStyle w:val="Heading3"/>
+      </w:pPr>
+      <w:r>
+        <w:lastRenderedPageBreak/>
+        <w:t>Contact Manifolds</w:t>
+      </w:r>
+    </w:p>
+    <w:p>
+      <w:r>
+        <w:t>Box2D has functions to compute contact points for overlapping shapes. If we consider circle-circle or circle-polygon, we can only get one contact point and normal. In the case of polygon-polygon we can get two points. These points share the same normal vector so Box2D groups them into a manifold structure. The contact solver takes advantage of this to improve stacking stability.</w:t>
+      </w:r>
+    </w:p>
+    <w:p>
+      <w:r>
+        <w:rPr>
+          <w:noProof/>
+        </w:rPr>
+        <w:drawing>
+          <wp:inline distT="0" distB="0" distL="0" distR="0">
+            <wp:extent cx="2886075" cy="2019300"/>
+            <wp:effectExtent l="19050" t="0" r="9525" b="0"/>
+            <wp:docPr id="11" name="Picture 1" descr="D:\Development\Box2D\Box2D\Documentation\images\manifolds.png"/>
+            <wp:cNvGraphicFramePr>
+              <a:graphicFrameLocks xmlns:a="http://schemas.openxmlformats.org/drawingml/2006/main" noChangeAspect="1"/>
+            </wp:cNvGraphicFramePr>
+            <a:graphic xmlns:a="http://schemas.openxmlformats.org/drawingml/2006/main">
+              <a:graphicData uri="http://schemas.openxmlformats.org/drawingml/2006/picture">
+                <pic:pic xmlns:pic="http://schemas.openxmlformats.org/drawingml/2006/picture">
+                  <pic:nvPicPr>
+                    <pic:cNvPr id="0" name="Picture 1" descr="D:\Development\Box2D\Box2D\Documentation\images\manifolds.png"/>
+                    <pic:cNvPicPr>
+                      <a:picLocks noChangeAspect="1" noChangeArrowheads="1"/>
+                    </pic:cNvPicPr>
+                  </pic:nvPicPr>
+                  <pic:blipFill>
+                    <a:blip r:embed="rId11" cstate="print"/>
+                    <a:srcRect/>
+                    <a:stretch>
+                      <a:fillRect/>
+                    </a:stretch>
+                  </pic:blipFill>
+                  <pic:spPr bwMode="auto">
+                    <a:xfrm>
+                      <a:off x="0" y="0"/>
+                      <a:ext cx="2886075" cy="2019300"/>
+                    </a:xfrm>
+                    <a:prstGeom prst="rect">
+                      <a:avLst/>
+                    </a:prstGeom>
+                    <a:noFill/>
+                    <a:ln w="9525">
+                      <a:noFill/>
+                      <a:miter lim="800000"/>
+                      <a:headEnd/>
+                      <a:tailEnd/>
+                    </a:ln>
+                  </pic:spPr>
+                </pic:pic>
+              </a:graphicData>
+            </a:graphic>
+          </wp:inline>
+        </w:drawing>
+      </w:r>
+    </w:p>
+    <w:p>
+      <w:r>
+        <w:t>Normally you don’t need to compute contact manifolds directly, however you will likely use the results produced in the simulation.</w:t>
+      </w:r>
+    </w:p>
+    <w:p>
+      <w:pPr>
+        <w:pStyle w:val="Heading3"/>
+      </w:pPr>
+      <w:r>
+        <w:t>Distance</w:t>
+      </w:r>
+    </w:p>
+    <w:p>
+      <w:r>
+        <w:t>The b2Distance function can be used to compute the distance between two shapes.</w:t>
+      </w:r>
+      <w:r>
+        <w:t xml:space="preserve">  The distance function needs both shapes to be converted into a b2DistanceProxy. There is also some caching used to warm start the distance function for repeated calls. You can see the details in b2Distance.h.</w:t>
+      </w:r>
+    </w:p>
+    <w:p>
+      <w:r>
+        <w:rPr>
+          <w:noProof/>
+        </w:rPr>
+        <w:drawing>
+          <wp:inline distT="0" distB="0" distL="0" distR="0">
+            <wp:extent cx="2752725" cy="1362075"/>
+            <wp:effectExtent l="19050" t="0" r="9525" b="0"/>
+            <wp:docPr id="12" name="Picture 2" descr="D:\Development\Box2D\Box2D\Documentation\images\distance.png"/>
+            <wp:cNvGraphicFramePr>
+              <a:graphicFrameLocks xmlns:a="http://schemas.openxmlformats.org/drawingml/2006/main" noChangeAspect="1"/>
+            </wp:cNvGraphicFramePr>
+            <a:graphic xmlns:a="http://schemas.openxmlformats.org/drawingml/2006/main">
+              <a:graphicData uri="http://schemas.openxmlformats.org/drawingml/2006/picture">
+                <pic:pic xmlns:pic="http://schemas.openxmlformats.org/drawingml/2006/picture">
+                  <pic:nvPicPr>
+                    <pic:cNvPr id="0" name="Picture 2" descr="D:\Development\Box2D\Box2D\Documentation\images\distance.png"/>
+                    <pic:cNvPicPr>
+                      <a:picLocks noChangeAspect="1" noChangeArrowheads="1"/>
+                    </pic:cNvPicPr>
+                  </pic:nvPicPr>
+                  <pic:blipFill>
+                    <a:blip r:embed="rId12" cstate="print"/>
+                    <a:srcRect/>
+                    <a:stretch>
+                      <a:fillRect/>
+                    </a:stretch>
+                  </pic:blipFill>
+                  <pic:spPr bwMode="auto">
+                    <a:xfrm>
+                      <a:off x="0" y="0"/>
+                      <a:ext cx="2752725" cy="1362075"/>
+                    </a:xfrm>
+                    <a:prstGeom prst="rect">
+                      <a:avLst/>
+                    </a:prstGeom>
+                    <a:noFill/>
+                    <a:ln w="9525">
+                      <a:noFill/>
+                      <a:miter lim="800000"/>
+                      <a:headEnd/>
+                      <a:tailEnd/>
+                    </a:ln>
+                  </pic:spPr>
+                </pic:pic>
+              </a:graphicData>
+            </a:graphic>
+          </wp:inline>
+        </w:drawing>
+      </w:r>
+    </w:p>
+    <w:p>
+      <w:pPr>
+        <w:pStyle w:val="Heading3"/>
+      </w:pPr>
+      <w:r>
+        <w:t>Time of Impact</w:t>
+      </w:r>
+    </w:p>
+    <w:p>
+      <w:r>
+        <w:t xml:space="preserve">If two shapes are moving fast, they may </w:t>
+      </w:r>
+      <w:r>
+        <w:rPr>
+          <w:i/>
+        </w:rPr>
+        <w:t>tunnel</w:t>
+      </w:r>
+      <w:r>
+        <w:t xml:space="preserve"> through each other</w:t>
+      </w:r>
+      <w:r>
+        <w:t xml:space="preserve"> in a single time step</w:t>
+      </w:r>
+      <w:r>
+        <w:t xml:space="preserve">. </w:t>
+      </w:r>
+    </w:p>
+    <w:p>
+      <w:r>
+        <w:rPr>
+          <w:noProof/>
+        </w:rPr>
+        <w:drawing>
+          <wp:inline distT="0" distB="0" distL="0" distR="0">
+            <wp:extent cx="2381250" cy="1352550"/>
+            <wp:effectExtent l="19050" t="0" r="0" b="0"/>
+            <wp:docPr id="13" name="Picture 3" descr="D:\Development\Box2D\Box2D\Documentation\images\tunneling.png"/>
+            <wp:cNvGraphicFramePr>
+              <a:graphicFrameLocks xmlns:a="http://schemas.openxmlformats.org/drawingml/2006/main" noChangeAspect="1"/>
+            </wp:cNvGraphicFramePr>
+            <a:graphic xmlns:a="http://schemas.openxmlformats.org/drawingml/2006/main">
+              <a:graphicData uri="http://schemas.openxmlformats.org/drawingml/2006/picture">
+                <pic:pic xmlns:pic="http://schemas.openxmlformats.org/drawingml/2006/picture">
+                  <pic:nvPicPr>
+                    <pic:cNvPr id="0" name="Picture 3" descr="D:\Development\Box2D\Box2D\Documentation\images\tunneling.png"/>
+                    <pic:cNvPicPr>
+                      <a:picLocks noChangeAspect="1" noChangeArrowheads="1"/>
+                    </pic:cNvPicPr>
+                  </pic:nvPicPr>
+                  <pic:blipFill>
+                    <a:blip r:embed="rId13" cstate="print"/>
+                    <a:srcRect/>
+                    <a:stretch>
+                      <a:fillRect/>
+                    </a:stretch>
+                  </pic:blipFill>
+                  <pic:spPr bwMode="auto">
+                    <a:xfrm>
+                      <a:off x="0" y="0"/>
+                      <a:ext cx="2381250" cy="1352550"/>
+                    </a:xfrm>
+                    <a:prstGeom prst="rect">
+                      <a:avLst/>
+                    </a:prstGeom>
+                    <a:noFill/>
+                    <a:ln w="9525">
+                      <a:noFill/>
+                      <a:miter lim="800000"/>
+                      <a:headEnd/>
+                      <a:tailEnd/>
+                    </a:ln>
+                  </pic:spPr>
+                </pic:pic>
+              </a:graphicData>
+            </a:graphic>
+          </wp:inline>
+        </w:drawing>
+      </w:r>
+    </w:p>
+    <w:p>
+      <w:r>
+        <w:lastRenderedPageBreak/>
+        <w:t>The b2TimeOfImpact is used to determine</w:t>
+      </w:r>
+      <w:r>
+        <w:t xml:space="preserve"> </w:t>
+      </w:r>
+      <w:r>
+        <w:t>the</w:t>
+      </w:r>
+      <w:r>
+        <w:t xml:space="preserve"> time</w:t>
+      </w:r>
+      <w:r>
+        <w:t xml:space="preserve"> when </w:t>
+      </w:r>
+      <w:r>
+        <w:t xml:space="preserve">two moving shapes collide. </w:t>
+      </w:r>
+      <w:r>
+        <w:t xml:space="preserve">This is called the </w:t>
+      </w:r>
+      <w:r>
+        <w:rPr>
+          <w:i/>
+        </w:rPr>
+        <w:t xml:space="preserve">time of impact </w:t>
+      </w:r>
+      <w:r>
+        <w:t>(TOI). The main purpose of b2TimeOfImpact is for tunnel prevention. In particular, it is designed to prevent moving objects from tunneling outside of static level geometry.</w:t>
+      </w:r>
+    </w:p>
+    <w:p>
+      <w:r>
+        <w:t>This</w:t>
+      </w:r>
+      <w:r>
+        <w:t xml:space="preserve"> </w:t>
+      </w:r>
+      <w:r>
+        <w:t xml:space="preserve">function </w:t>
+      </w:r>
+      <w:r>
+        <w:t>accounts for rotation</w:t>
+      </w:r>
+      <w:r>
+        <w:t xml:space="preserve"> and translation of both shapes</w:t>
+      </w:r>
+      <w:r>
+        <w:t>, however if the rotations are large</w:t>
+      </w:r>
+      <w:r>
+        <w:t xml:space="preserve"> enough</w:t>
+      </w:r>
+      <w:r>
+        <w:t>, then the function may miss a collision. However the function will still report a non-overlapped time.</w:t>
+      </w:r>
+    </w:p>
+    <w:p>
+      <w:pPr>
+        <w:rPr>
+          <w:noProof/>
+        </w:rPr>
+      </w:pPr>
+      <w:r>
+        <w:t xml:space="preserve">The time of impact function identities an initial separating axis and ensures the shapes do not cross on that axis. </w:t>
+      </w:r>
+      <w:r>
+        <w:t xml:space="preserve">This will miss collisions that are clear at the final positions. </w:t>
+      </w:r>
+      <w:r>
+        <w:t>While this</w:t>
+      </w:r>
+      <w:r>
+        <w:t xml:space="preserve"> approach</w:t>
+      </w:r>
+      <w:r>
+        <w:t xml:space="preserve"> may miss some collis</w:t>
+      </w:r>
+      <w:r>
+        <w:t xml:space="preserve">ions, it is very fast and </w:t>
+      </w:r>
+      <w:r>
+        <w:t>adequate for tunnel prevention</w:t>
+      </w:r>
+      <w:r>
+        <w:t>.</w:t>
+      </w:r>
+      <w:r>
+        <w:rPr>
+          <w:noProof/>
+        </w:rPr>
+        <w:t xml:space="preserve"> </w:t>
+      </w:r>
+    </w:p>
+    <w:p>
+      <w:r>
+        <w:rPr>
+          <w:noProof/>
+        </w:rPr>
+        <w:drawing>
+          <wp:inline distT="0" distB="0" distL="0" distR="0">
+            <wp:extent cx="3019425" cy="1714500"/>
+            <wp:effectExtent l="19050" t="0" r="9525" b="0"/>
+            <wp:docPr id="18" name="Picture 7" descr="D:\Development\Box2D\Box2D\Documentation\images\captured.png"/>
+            <wp:cNvGraphicFramePr>
+              <a:graphicFrameLocks xmlns:a="http://schemas.openxmlformats.org/drawingml/2006/main" noChangeAspect="1"/>
+            </wp:cNvGraphicFramePr>
+            <a:graphic xmlns:a="http://schemas.openxmlformats.org/drawingml/2006/main">
+              <a:graphicData uri="http://schemas.openxmlformats.org/drawingml/2006/picture">
+                <pic:pic xmlns:pic="http://schemas.openxmlformats.org/drawingml/2006/picture">
+                  <pic:nvPicPr>
+                    <pic:cNvPr id="0" name="Picture 7" descr="D:\Development\Box2D\Box2D\Documentation\images\captured.png"/>
+                    <pic:cNvPicPr>
+                      <a:picLocks noChangeAspect="1" noChangeArrowheads="1"/>
+                    </pic:cNvPicPr>
+                  </pic:nvPicPr>
+                  <pic:blipFill>
+                    <a:blip r:embed="rId14" cstate="print"/>
+                    <a:srcRect/>
+                    <a:stretch>
+                      <a:fillRect/>
+                    </a:stretch>
+                  </pic:blipFill>
+                  <pic:spPr bwMode="auto">
+                    <a:xfrm>
+                      <a:off x="0" y="0"/>
+                      <a:ext cx="3019425" cy="1714500"/>
+                    </a:xfrm>
+                    <a:prstGeom prst="rect">
+                      <a:avLst/>
+                    </a:prstGeom>
+                    <a:noFill/>
+                    <a:ln w="9525">
+                      <a:noFill/>
+                      <a:miter lim="800000"/>
+                      <a:headEnd/>
+                      <a:tailEnd/>
+                    </a:ln>
+                  </pic:spPr>
+                </pic:pic>
+              </a:graphicData>
+            </a:graphic>
+          </wp:inline>
+        </w:drawing>
+      </w:r>
+    </w:p>
+    <w:p>
+      <w:r>
+        <w:rPr>
+          <w:noProof/>
+        </w:rPr>
+        <w:drawing>
+          <wp:inline distT="0" distB="0" distL="0" distR="0">
+            <wp:extent cx="3019425" cy="1762125"/>
+            <wp:effectExtent l="19050" t="0" r="9525" b="0"/>
+            <wp:docPr id="19" name="Picture 6" descr="D:\Development\Box2D\Box2D\Documentation\images\missed.png"/>
+            <wp:cNvGraphicFramePr>
+              <a:graphicFrameLocks xmlns:a="http://schemas.openxmlformats.org/drawingml/2006/main" noChangeAspect="1"/>
+            </wp:cNvGraphicFramePr>
+            <a:graphic xmlns:a="http://schemas.openxmlformats.org/drawingml/2006/main">
+              <a:graphicData uri="http://schemas.openxmlformats.org/drawingml/2006/picture">
+                <pic:pic xmlns:pic="http://schemas.openxmlformats.org/drawingml/2006/picture">
+                  <pic:nvPicPr>
+                    <pic:cNvPr id="0" name="Picture 6" descr="D:\Development\Box2D\Box2D\Documentation\images\missed.png"/>
+                    <pic:cNvPicPr>
+                      <a:picLocks noChangeAspect="1" noChangeArrowheads="1"/>
+                    </pic:cNvPicPr>
+                  </pic:nvPicPr>
+                  <pic:blipFill>
+                    <a:blip r:embed="rId15" cstate="print"/>
+                    <a:srcRect/>
+                    <a:stretch>
+                      <a:fillRect/>
+                    </a:stretch>
+                  </pic:blipFill>
+                  <pic:spPr bwMode="auto">
+                    <a:xfrm>
+                      <a:off x="0" y="0"/>
+                      <a:ext cx="3019425" cy="1762125"/>
+                    </a:xfrm>
+                    <a:prstGeom prst="rect">
+                      <a:avLst/>
+                    </a:prstGeom>
+                    <a:noFill/>
+                    <a:ln w="9525">
+                      <a:noFill/>
+                      <a:miter lim="800000"/>
+                      <a:headEnd/>
+                      <a:tailEnd/>
+                    </a:ln>
+                  </pic:spPr>
+                </pic:pic>
+              </a:graphicData>
+            </a:graphic>
+          </wp:inline>
+        </w:drawing>
+      </w:r>
+    </w:p>
+    <w:p>
+      <w:r>
+        <w:t xml:space="preserve">It is difficult to put a restriction on </w:t>
+      </w:r>
+      <w:r>
+        <w:t xml:space="preserve">the rotation </w:t>
+      </w:r>
+      <w:r>
+        <w:t>magnitude. There may be cases where collisions are missed for small rotations. Normally, these missed rotational collisions should not harm game play.</w:t>
+      </w:r>
+    </w:p>
+    <w:p>
+      <w:r>
+        <w:t>The function requires two shapes (converted to b2DistanceProxy) and two b2Sweep structures.</w:t>
+      </w:r>
+      <w:r>
+        <w:t xml:space="preserve"> The sweep structure defines the initial and final transforms of the shapes.</w:t>
+      </w:r>
+    </w:p>
+    <w:p>
+      <w:r>
+        <w:t xml:space="preserve">You can use fixed rotations to perform a </w:t>
+      </w:r>
+      <w:r>
+        <w:rPr>
+          <w:i/>
+        </w:rPr>
+        <w:t>shape cast</w:t>
+      </w:r>
+      <w:r>
+        <w:t>. In this case, the time of impact function</w:t>
+      </w:r>
+      <w:r>
+        <w:t xml:space="preserve"> will not miss any collisions.</w:t>
+      </w:r>
+    </w:p>
+    <w:p>
+      <w:pPr>
+        <w:pStyle w:val="Heading2"/>
+      </w:pPr>
+      <w:r>
+        <w:lastRenderedPageBreak/>
+        <w:t>Dynamic Tree</w:t>
+      </w:r>
+    </w:p>
+    <w:p>
+      <w:r>
+        <w:t>The b2DynamicTree class is used by Box2D to organize large numbers of shapes efficiently. The class does not know ab</w:t>
+      </w:r>
+      <w:r>
+        <w:t>out shapes. Instead it operate</w:t>
+      </w:r>
+      <w:r>
+        <w:t xml:space="preserve">s on axis-aligned bounding boxes (AABBs) </w:t>
+      </w:r>
+      <w:r>
+        <w:t>with</w:t>
+      </w:r>
+      <w:r>
+        <w:t xml:space="preserve"> user data pointers.</w:t>
+      </w:r>
+    </w:p>
+    <w:p>
+      <w:r>
+        <w:t>The dynamic tree is a hierarchical AABB tree. Each internal node in the tree can has two children. A leaf node is a single user AABB.</w:t>
+      </w:r>
+    </w:p>
+    <w:p>
+      <w:r>
+        <w:t>The tree structure allows for efficient ray casts and region queries. For example, you may have hundreds of shapes in your scene. You could perform a ray cast against the scene in a brute force manner by ray casting each shape. This would be inefficient because it does not take advantage of shapes being spread out. Instead, you can maintain a dynamic tree and perform ray casts against the tree. This traverses the ray through the tree skipping large numbers of shapes.</w:t>
+      </w:r>
+    </w:p>
+    <w:p>
+      <w:r>
+        <w:t>A region query uses the tree to find all leaf AABBs that overlap a query AABB. This is faster than a brute force approach because many shapes can be skipped.</w:t>
+      </w:r>
+    </w:p>
+    <w:p>
+      <w:r>
+        <w:rPr>
+          <w:noProof/>
+        </w:rPr>
+        <w:drawing>
+          <wp:inline distT="0" distB="0" distL="0" distR="0">
+            <wp:extent cx="2524125" cy="2533650"/>
+            <wp:effectExtent l="19050" t="0" r="9525" b="0"/>
+            <wp:docPr id="20" name="Picture 8" descr="D:\Development\Box2D\Box2D\Documentation\images\raycast.png"/>
+            <wp:cNvGraphicFramePr>
+              <a:graphicFrameLocks xmlns:a="http://schemas.openxmlformats.org/drawingml/2006/main" noChangeAspect="1"/>
+            </wp:cNvGraphicFramePr>
+            <a:graphic xmlns:a="http://schemas.openxmlformats.org/drawingml/2006/main">
+              <a:graphicData uri="http://schemas.openxmlformats.org/drawingml/2006/picture">
+                <pic:pic xmlns:pic="http://schemas.openxmlformats.org/drawingml/2006/picture">
+                  <pic:nvPicPr>
+                    <pic:cNvPr id="0" name="Picture 8" descr="D:\Development\Box2D\Box2D\Documentation\images\raycast.png"/>
+                    <pic:cNvPicPr>
+                      <a:picLocks noChangeAspect="1" noChangeArrowheads="1"/>
+                    </pic:cNvPicPr>
+                  </pic:nvPicPr>
+                  <pic:blipFill>
+                    <a:blip r:embed="rId16" cstate="print"/>
+                    <a:srcRect/>
+                    <a:stretch>
+                      <a:fillRect/>
+                    </a:stretch>
+                  </pic:blipFill>
+                  <pic:spPr bwMode="auto">
+                    <a:xfrm>
+                      <a:off x="0" y="0"/>
+                      <a:ext cx="2524125" cy="2533650"/>
+                    </a:xfrm>
+                    <a:prstGeom prst="rect">
+                      <a:avLst/>
+                    </a:prstGeom>
+                    <a:noFill/>
+                    <a:ln w="9525">
+                      <a:noFill/>
+                      <a:miter lim="800000"/>
+                      <a:headEnd/>
+                      <a:tailEnd/>
+                    </a:ln>
+                  </pic:spPr>
+                </pic:pic>
+              </a:graphicData>
+            </a:graphic>
+          </wp:inline>
+        </w:drawing>
+      </w:r>
+    </w:p>
+    <w:p>
+      <w:r>
+        <w:rPr>
+          <w:noProof/>
+        </w:rPr>
+        <w:drawing>
+          <wp:inline distT="0" distB="0" distL="0" distR="0">
+            <wp:extent cx="2343150" cy="2133600"/>
+            <wp:effectExtent l="19050" t="0" r="0" b="0"/>
+            <wp:docPr id="21" name="Picture 9" descr="D:\Development\Box2D\Box2D\Documentation\images\regionquery.png"/>
+            <wp:cNvGraphicFramePr>
+              <a:graphicFrameLocks xmlns:a="http://schemas.openxmlformats.org/drawingml/2006/main" noChangeAspect="1"/>
+            </wp:cNvGraphicFramePr>
+            <a:graphic xmlns:a="http://schemas.openxmlformats.org/drawingml/2006/main">
+              <a:graphicData uri="http://schemas.openxmlformats.org/drawingml/2006/picture">
+                <pic:pic xmlns:pic="http://schemas.openxmlformats.org/drawingml/2006/picture">
+                  <pic:nvPicPr>
+                    <pic:cNvPr id="0" name="Picture 9" descr="D:\Development\Box2D\Box2D\Documentation\images\regionquery.png"/>
+                    <pic:cNvPicPr>
+                      <a:picLocks noChangeAspect="1" noChangeArrowheads="1"/>
+                    </pic:cNvPicPr>
+                  </pic:nvPicPr>
+                  <pic:blipFill>
+                    <a:blip r:embed="rId17" cstate="print"/>
+                    <a:srcRect/>
+                    <a:stretch>
+                      <a:fillRect/>
+                    </a:stretch>
+                  </pic:blipFill>
+                  <pic:spPr bwMode="auto">
+                    <a:xfrm>
+                      <a:off x="0" y="0"/>
+                      <a:ext cx="2343150" cy="2133600"/>
+                    </a:xfrm>
+                    <a:prstGeom prst="rect">
+                      <a:avLst/>
+                    </a:prstGeom>
+                    <a:noFill/>
+                    <a:ln w="9525">
+                      <a:noFill/>
+                      <a:miter lim="800000"/>
+                      <a:headEnd/>
+                      <a:tailEnd/>
+                    </a:ln>
+                  </pic:spPr>
+                </pic:pic>
+              </a:graphicData>
+            </a:graphic>
+          </wp:inline>
+        </w:drawing>
+      </w:r>
+    </w:p>
+    <w:p>
+      <w:r>
+        <w:lastRenderedPageBreak/>
+        <w:t>Normally you will not use the dynamic tree directly. Rather you will go through the b2World class for ray casts and region queries. If you do plan to create your own dynamic tree, you can learn how to use it by looking at how Box2D uses it.</w:t>
+      </w:r>
+    </w:p>
+    <w:p>
+      <w:pPr>
+        <w:pStyle w:val="Heading2"/>
+      </w:pPr>
+      <w:r>
+        <w:t>Broad-phase</w:t>
+      </w:r>
+    </w:p>
+    <w:p>
+      <w:r>
+        <w:t>Collision processing in a physics step can be divided int</w:t>
+      </w:r>
+      <w:r>
+        <w:t>o narrow-phase and broad-phase. In the narrow-phase we compute contact points betw</w:t>
+      </w:r>
+      <w:r>
+        <w:t>een pairs of shapes. Imagine we have N shapes. Using brute force, we would need to perform the narrow-phase for N*N/2 pairs.</w:t>
+      </w:r>
+    </w:p>
+    <w:p>
+      <w:r>
+        <w:t>The b2BroadPhase class reduces this load by using a dynamic tree for pair management. This greatly reduces the number of narrow-phase calls.</w:t>
+      </w:r>
+    </w:p>
+    <w:p>
+      <w:r>
+        <w:t>Normally you do not interact with the broad-phase directly.</w:t>
+      </w:r>
+      <w:r>
+        <w:t xml:space="preserve"> Instead, Box2D creates and manages a broad-phase internally.</w:t>
+      </w:r>
+      <w:r>
+        <w:t xml:space="preserve"> Also, b2BroadPhase is designed with Box2D’s simulation loop in mind, so it is likely not suited for other use cases.</w:t>
+      </w:r>
+    </w:p>
     <w:p/>
     <w:p>
       <w:pPr>
-        <w:pStyle w:val="Heading2"/>
-      </w:pPr>
-      <w:r>
-        <w:t>Shape</w:t>
-      </w:r>
-      <w:r>
-        <w:t xml:space="preserve"> Functions</w:t>
-      </w:r>
-    </w:p>
-    <w:p>
-      <w:r>
-        <w:t>You can retrieve the type of a shape. This is used to cast a generic shape into a specific class.</w:t>
-      </w:r>
-    </w:p>
-    <w:p/>
-    <w:p>
-      <w:pPr>
         <w:pStyle w:val="Heading1"/>
       </w:pPr>
-      <w:bookmarkStart w:id="31" w:name="_Toc253068196"/>
-      <w:bookmarkStart w:id="32" w:name="_Toc256461572"/>
+      <w:bookmarkStart w:id="27" w:name="_Toc253068196"/>
+      <w:bookmarkStart w:id="28" w:name="_Toc256461572"/>
       <w:r>
         <w:lastRenderedPageBreak/>
         <w:t>The World</w:t>
       </w:r>
-      <w:bookmarkEnd w:id="31"/>
-      <w:bookmarkEnd w:id="32"/>
+      <w:bookmarkEnd w:id="27"/>
+      <w:bookmarkEnd w:id="28"/>
     </w:p>
     <w:p>
       <w:pPr>
         <w:pStyle w:val="Heading2"/>
       </w:pPr>
-      <w:bookmarkStart w:id="33" w:name="_Toc253068197"/>
+      <w:bookmarkStart w:id="29" w:name="_Toc253068197"/>
       <w:r>
         <w:t>About</w:t>
       </w:r>
-      <w:bookmarkEnd w:id="33"/>
+      <w:bookmarkEnd w:id="29"/>
     </w:p>
     <w:p>
       <w:r>
@@ -2841,7 +4278,15 @@
     </w:p>
     <w:p>
       <w:r>
-        <w:t>Creating a world is fairly simple. You just need to provide a gravity vector and a Boolean indicating if bodies can sleep. Usually you will create and destory a world using new and delete.</w:t>
+        <w:t xml:space="preserve">Creating a world is fairly simple. You just need to provide a gravity vector and a Boolean indicating if bodies can sleep. Usually you will create and </w:t>
+      </w:r>
+      <w:proofErr w:type="spellStart"/>
+      <w:r>
+        <w:t>destory</w:t>
+      </w:r>
+      <w:proofErr w:type="spellEnd"/>
+      <w:r>
+        <w:t xml:space="preserve"> a world using new and delete.</w:t>
       </w:r>
     </w:p>
     <w:p>
@@ -2933,18 +4378,50 @@
     </w:p>
     <w:p>
       <w:r>
-        <w:t>As I discussed above in the HelloWorld tutorial, you should use a fixed time step. By using a larger time step you can improve performance in low frame rate scenarios. But generally you should use a time step no larger than 1/30 seconds. A time step of 1/60 seconds will usually deliver a high quality simulation.</w:t>
-      </w:r>
-    </w:p>
-    <w:p>
-      <w:r>
-        <w:t>The iteration count controls how many times the constraint solver sweeps over all the contacts and joints in the world. More iterations always yields a better simulation. But don't trade a small time step for a large iteration count. 60Hz and 10 iterations is far better than 30Hz and 20 iterations.</w:t>
+        <w:t xml:space="preserve">As I discussed above in the </w:t>
+      </w:r>
+      <w:proofErr w:type="spellStart"/>
+      <w:r>
+        <w:t>HelloWorld</w:t>
+      </w:r>
+      <w:proofErr w:type="spellEnd"/>
+      <w:r>
+        <w:t xml:space="preserve"> tutorial, you should use a fixed time step. By using a larger time step you can improve performance in low frame rate scenarios. But generally you should use a time step no larger than 1/30 seconds. A time step of 1/60 seconds will usually deliver a high quality simulation.</w:t>
+      </w:r>
+    </w:p>
+    <w:p>
+      <w:r>
+        <w:t xml:space="preserve">The iteration count controls how many times the constraint solver sweeps over all the contacts and joints in the world. More </w:t>
+      </w:r>
+      <w:proofErr w:type="gramStart"/>
+      <w:r>
+        <w:t>iterations</w:t>
+      </w:r>
+      <w:proofErr w:type="gramEnd"/>
+      <w:r>
+        <w:t xml:space="preserve"> always yields a better simulation. But don't trade a small time step for a large iteration count. 60Hz and 10 iterations </w:t>
+      </w:r>
+      <w:proofErr w:type="gramStart"/>
+      <w:r>
+        <w:t>is</w:t>
+      </w:r>
+      <w:proofErr w:type="gramEnd"/>
+      <w:r>
+        <w:t xml:space="preserve"> far better than 30Hz and 20 iterations.</w:t>
       </w:r>
     </w:p>
     <w:p>
       <w:r>
         <w:lastRenderedPageBreak/>
-        <w:t>After stepping, you should clear any forces you have applied to your bodies. This is done with the command b2World::ClearForces. This lets you take multiple sub-steps with the same force field.</w:t>
+        <w:t>After stepping, you should clear any forces you have applied to your bodies. This is done with the command b2World::</w:t>
+      </w:r>
+      <w:proofErr w:type="spellStart"/>
+      <w:r>
+        <w:t>ClearForces</w:t>
+      </w:r>
+      <w:proofErr w:type="spellEnd"/>
+      <w:r>
+        <w:t>. This lets you take multiple sub-steps with the same force field.</w:t>
       </w:r>
     </w:p>
     <w:p>
@@ -3071,7 +4548,20 @@
     </w:p>
     <w:p>
       <w:r>
-        <w:t>Everything goes ok until a body is destroyed. Once a body is destroyed, its next pointer becomes invalid. So the call to b2Body::GetNext() will return garbage. The solution to this is to copy the next pointer before destroying the body.</w:t>
+        <w:t>Everything goes ok until a body is destroyed. Once a body is destroyed, its next pointer becomes invalid. So the call to b2Body::</w:t>
+      </w:r>
+      <w:proofErr w:type="spellStart"/>
+      <w:proofErr w:type="gramStart"/>
+      <w:r>
+        <w:t>GetNext</w:t>
+      </w:r>
+      <w:proofErr w:type="spellEnd"/>
+      <w:r>
+        <w:t>(</w:t>
+      </w:r>
+      <w:proofErr w:type="gramEnd"/>
+      <w:r>
+        <w:t>) will return garbage. The solution to this is to copy the next pointer before destroying the body.</w:t>
       </w:r>
     </w:p>
     <w:p>
@@ -3306,7 +4796,15 @@
     </w:p>
     <w:p>
       <w:r>
-        <w:t>Obviously to make this work, GameCrazyBodyDestroyer must be honest about what it has destroyed.</w:t>
+        <w:t xml:space="preserve">Obviously to make this work, </w:t>
+      </w:r>
+      <w:proofErr w:type="spellStart"/>
+      <w:r>
+        <w:t>GameCrazyBodyDestroyer</w:t>
+      </w:r>
+      <w:proofErr w:type="spellEnd"/>
+      <w:r>
+        <w:t xml:space="preserve"> must be honest about what it has destroyed.</w:t>
       </w:r>
     </w:p>
     <w:p>
@@ -3319,7 +4817,15 @@
     </w:p>
     <w:p>
       <w:r>
-        <w:t>Sometimes you want to determine all the shapes in a region. The b2World class has a fast log(N) method for this using the broad-phase data structure. You provide an AABB in world coordinates and an implementation of b2QueryCallback. The world calls your class with each fixture whose AABB overlaps th</w:t>
+        <w:t xml:space="preserve">Sometimes you want to determine all the shapes in a region. The b2World class has a fast </w:t>
+      </w:r>
+      <w:proofErr w:type="gramStart"/>
+      <w:r>
+        <w:t>log(</w:t>
+      </w:r>
+      <w:proofErr w:type="gramEnd"/>
+      <w:r>
+        <w:t>N) method for this using the broad-phase data structure. You provide an AABB in world coordinates and an implementation of b2QueryCallback. The world calls your class with each fixture whose AABB overlaps th</w:t>
       </w:r>
       <w:r>
         <w:t>e query AABB. Return true to</w:t>
@@ -3780,12 +5286,12 @@
       <w:pPr>
         <w:pStyle w:val="Heading1"/>
       </w:pPr>
-      <w:bookmarkStart w:id="34" w:name="_Toc256461573"/>
+      <w:bookmarkStart w:id="30" w:name="_Toc256461573"/>
       <w:r>
         <w:lastRenderedPageBreak/>
         <w:t>Bodies</w:t>
       </w:r>
-      <w:bookmarkEnd w:id="34"/>
+      <w:bookmarkEnd w:id="30"/>
     </w:p>
     <w:p>
       <w:pPr>
@@ -3797,7 +5303,15 @@
     </w:p>
     <w:p>
       <w:r>
-        <w:t>Bodies have position and velocity. You can apply forces, torques, and impulses to bodies. Bodies can be static, kinematic, or dynamic. Here are the body type defintions:</w:t>
+        <w:t xml:space="preserve">Bodies have position and velocity. You can apply forces, torques, and impulses to bodies. Bodies can be static, kinematic, or dynamic. Here are the body type </w:t>
+      </w:r>
+      <w:proofErr w:type="spellStart"/>
+      <w:r>
+        <w:t>defintions</w:t>
+      </w:r>
+      <w:proofErr w:type="spellEnd"/>
+      <w:r>
+        <w:t>:</w:t>
       </w:r>
     </w:p>
     <w:p>
@@ -4001,7 +5515,15 @@
     </w:p>
     <w:p>
       <w:r>
-        <w:t>Damping parameters should be between 0 and infinity, with 0 meaning no damping, and infinity meaning full damping. Normally you will use a damping value between 0 and 0.1. I generally do not use linear damping because it makes bodies look floaty.</w:t>
+        <w:t xml:space="preserve">Damping parameters should be between 0 and infinity, with 0 meaning no damping, and infinity meaning full damping. Normally you will use a damping value between 0 and 0.1. I generally do not use linear damping because it makes bodies look </w:t>
+      </w:r>
+      <w:proofErr w:type="spellStart"/>
+      <w:r>
+        <w:t>floaty</w:t>
+      </w:r>
+      <w:proofErr w:type="spellEnd"/>
+      <w:r>
+        <w:t>.</w:t>
       </w:r>
     </w:p>
     <w:p>
@@ -4094,7 +5616,15 @@
     </w:p>
     <w:p>
       <w:r>
-        <w:t>The fixed roation flag causes the rotational inertia and its inverse to be set to zero.</w:t>
+        <w:t xml:space="preserve">The fixed </w:t>
+      </w:r>
+      <w:proofErr w:type="spellStart"/>
+      <w:r>
+        <w:t>roation</w:t>
+      </w:r>
+      <w:proofErr w:type="spellEnd"/>
+      <w:r>
+        <w:t xml:space="preserve"> flag causes the rotational inertia and its inverse to be set to zero.</w:t>
       </w:r>
     </w:p>
     <w:p>
@@ -4293,8 +5823,21 @@
       <w:pPr>
         <w:pStyle w:val="IntenseQuote"/>
       </w:pPr>
-      <w:r>
-        <w:t>Never use new or malloc to create a body. The world won't know about the body and the body won't be properly initialized.</w:t>
+      <w:proofErr w:type="gramStart"/>
+      <w:r>
+        <w:t xml:space="preserve">Never use new or </w:t>
+      </w:r>
+      <w:proofErr w:type="spellStart"/>
+      <w:r>
+        <w:t>malloc</w:t>
+      </w:r>
+      <w:proofErr w:type="spellEnd"/>
+      <w:r>
+        <w:t xml:space="preserve"> to create a body.</w:t>
+      </w:r>
+      <w:proofErr w:type="gramEnd"/>
+      <w:r>
+        <w:t xml:space="preserve"> The world won't know about the body and the body won't be properly initialized.</w:t>
       </w:r>
     </w:p>
     <w:p>
@@ -4328,7 +5871,23 @@
     </w:p>
     <w:p>
       <w:r>
-        <w:t>Box2D allows you to avoid destroying bodies by deleting your b2World object, which does all the cleanup work for you. However, you should be mindful to nullify any body pointers that you keep in your game engine.</w:t>
+        <w:t xml:space="preserve">Box2D allows you to avoid destroying bodies by deleting your b2World object, which does </w:t>
+      </w:r>
+      <w:proofErr w:type="gramStart"/>
+      <w:r>
+        <w:t>all the</w:t>
+      </w:r>
+      <w:proofErr w:type="gramEnd"/>
+      <w:r>
+        <w:t xml:space="preserve"> cleanup work for you. However, you should be mindful to nullify </w:t>
+      </w:r>
+      <w:proofErr w:type="spellStart"/>
+      <w:r>
+        <w:t>any body</w:t>
+      </w:r>
+      <w:proofErr w:type="spellEnd"/>
+      <w:r>
+        <w:t xml:space="preserve"> pointers that you keep in your game engine.</w:t>
       </w:r>
     </w:p>
     <w:p>
@@ -4358,8 +5917,13 @@
       </w:r>
     </w:p>
     <w:p>
-      <w:r>
-        <w:t>Every body has a mass (scalar), center of mass (2-vector), and rotational inertia (scalar). For static bodies, the mass and rotational inertia are set to zero. Whe</w:t>
+      <w:proofErr w:type="spellStart"/>
+      <w:r>
+        <w:t>Every body</w:t>
+      </w:r>
+      <w:proofErr w:type="spellEnd"/>
+      <w:r>
+        <w:t xml:space="preserve"> has a mass (scalar), center of mass (2-vector), and rotational inertia (scalar). For static bodies, the mass and rotational inertia are set to zero. Whe</w:t>
       </w:r>
       <w:r>
         <w:t>n a body has fixed rotation, it</w:t>
@@ -4370,7 +5934,15 @@
     </w:p>
     <w:p>
       <w:r>
-        <w:t>Normally the mass properties of a body are established automatically when fixtures are added to the body. You can also adjust the mass of a body at run-time. This is usually done when you have special game scenerios that require altering the mass.</w:t>
+        <w:t xml:space="preserve">Normally the mass properties of a body are established automatically when fixtures are added to the body. You can also adjust the mass of a body at run-time. This is usually done when you have special game </w:t>
+      </w:r>
+      <w:proofErr w:type="spellStart"/>
+      <w:r>
+        <w:t>scenerios</w:t>
+      </w:r>
+      <w:proofErr w:type="spellEnd"/>
+      <w:r>
+        <w:t xml:space="preserve"> that require altering the mass.</w:t>
       </w:r>
     </w:p>
     <w:p>
@@ -4783,8 +6355,21 @@
     </w:p>
     <w:p>
       <w:r>
-        <w:t>The body class has some utility functions to help you transform points and vectors between local and world space. If you don't understand these concepts, please read "Essential Mathematics for Games and Interactive Applications" by Jim Van Verth and Lars Bishop. These functions are efficient (when inlined</w:t>
-      </w:r>
+        <w:t xml:space="preserve">The body class has some utility functions to help you transform points and vectors between local and world space. If you don't understand these concepts, please read "Essential Mathematics for Games and Interactive Applications" by Jim Van </w:t>
+      </w:r>
+      <w:proofErr w:type="spellStart"/>
+      <w:r>
+        <w:t>Verth</w:t>
+      </w:r>
+      <w:proofErr w:type="spellEnd"/>
+      <w:r>
+        <w:t xml:space="preserve"> and Lars Bishop. These functions are efficient (when </w:t>
+      </w:r>
+      <w:proofErr w:type="spellStart"/>
+      <w:r>
+        <w:t>inlined</w:t>
+      </w:r>
+      <w:proofErr w:type="spellEnd"/>
       <w:r>
         <w:t>)</w:t>
       </w:r>
@@ -4884,19 +6469,27 @@
     </w:p>
     <w:p>
       <w:r>
-        <w:t>The body also provides a list of associated contacts. You can use this to get information about the current contacts. Be carefule, because the contact list may not contain all the contacts that existed during the previous time step.</w:t>
+        <w:t xml:space="preserve">The body also provides a list of associated contacts. You can use this to get information about the current contacts. Be </w:t>
+      </w:r>
+      <w:proofErr w:type="spellStart"/>
+      <w:r>
+        <w:t>carefule</w:t>
+      </w:r>
+      <w:proofErr w:type="spellEnd"/>
+      <w:r>
+        <w:t>, because the contact list may not contain all the contacts that existed during the previous time step.</w:t>
       </w:r>
     </w:p>
     <w:p>
       <w:pPr>
         <w:pStyle w:val="Heading1"/>
       </w:pPr>
-      <w:bookmarkStart w:id="35" w:name="_Toc256461574"/>
+      <w:bookmarkStart w:id="31" w:name="_Toc256461574"/>
       <w:r>
         <w:lastRenderedPageBreak/>
         <w:t>Fixtures</w:t>
       </w:r>
-      <w:bookmarkEnd w:id="35"/>
+      <w:bookmarkEnd w:id="31"/>
     </w:p>
     <w:p/>
     <w:p>
@@ -4960,7 +6553,15 @@
     </w:p>
     <w:p>
       <w:r>
-        <w:t>Friction is used to make objects slide along each other realistically. Box2D supports static and dynamic friction, but uses the same parameter for both. Friction is simulated accurately in Box2D and the friction strength is proportional to the normal force (this is called Coulomb friction). The friction parameter is usually set between 0 and 1. A value of zero turns off friction and a value of one makes the friction strong. When the friction is computed between two shapes, Box2D must combine the friction parameters of the two shapes. This is done with the following formula:</w:t>
+        <w:t xml:space="preserve">Friction is used to make objects slide along each other realistically. Box2D supports static and dynamic friction, but uses the same parameter for both. Friction is simulated accurately in Box2D and the friction strength is proportional to the normal force (this is called Coulomb friction). The friction parameter is usually set between 0 and 1. A value of zero turns off friction and a value of one </w:t>
+      </w:r>
+      <w:proofErr w:type="gramStart"/>
+      <w:r>
+        <w:t>makes</w:t>
+      </w:r>
+      <w:proofErr w:type="gramEnd"/>
+      <w:r>
+        <w:t xml:space="preserve"> the friction strong. When the friction is computed between two shapes, Box2D must combine the friction parameters of the two shapes. This is done with the following formula:</w:t>
       </w:r>
     </w:p>
     <w:p>
@@ -5016,7 +6617,15 @@
     </w:p>
     <w:p>
       <w:r>
-        <w:t>Box2D optionally computes the mass and rotational inertia of bodies using the mass distribution implied by the attached shapes. Specifying mass directly can often lead to poorly tuned simulations. Therefore, the recommended way of specifying body mass is by setting the shape densities and calling b2Body::SetMassFromShape once all the shapes are attached to the body.</w:t>
+        <w:t>Box2D optionally computes the mass and rotational inertia of bodies using the mass distribution implied by the attached shapes. Specifying mass directly can often lead to poorly tuned simulations. Therefore, the recommended way of specifying body mass is by setting the shape densities and calling b2Body::</w:t>
+      </w:r>
+      <w:proofErr w:type="spellStart"/>
+      <w:r>
+        <w:t>SetMassFromShape</w:t>
+      </w:r>
+      <w:proofErr w:type="spellEnd"/>
+      <w:r>
+        <w:t xml:space="preserve"> once all the shapes are attached to the body.</w:t>
       </w:r>
     </w:p>
     <w:p>
@@ -5161,7 +6770,31 @@
     <w:p>
       <w:r>
         <w:lastRenderedPageBreak/>
-        <w:t>Sometimes you might need to change collision filtering after a shape has already been created. You can get and set the b2FilterData structure on an existing shape using b2Shape::GetFilterData and b2Shape::SetFilterData. Box2D caches filtering results, so you must manually re-filter a shape using b2World::Refilter.</w:t>
+        <w:t>Sometimes you might need to change collision filtering after a shape has already been created. You can get and set the b2FilterData structure on an existing shape using b2Shape::</w:t>
+      </w:r>
+      <w:proofErr w:type="spellStart"/>
+      <w:r>
+        <w:t>GetFilterData</w:t>
+      </w:r>
+      <w:proofErr w:type="spellEnd"/>
+      <w:r>
+        <w:t xml:space="preserve"> and b2Shape::</w:t>
+      </w:r>
+      <w:proofErr w:type="spellStart"/>
+      <w:r>
+        <w:t>SetFilterData</w:t>
+      </w:r>
+      <w:proofErr w:type="spellEnd"/>
+      <w:r>
+        <w:t>. Box2D caches filtering results, so you must manually re-filter a shape using b2World::</w:t>
+      </w:r>
+      <w:proofErr w:type="spellStart"/>
+      <w:r>
+        <w:t>Refilter</w:t>
+      </w:r>
+      <w:proofErr w:type="spellEnd"/>
+      <w:r>
+        <w:t>.</w:t>
       </w:r>
     </w:p>
     <w:p>
@@ -5202,8 +6835,13 @@
       </w:r>
     </w:p>
     <w:p>
-      <w:r>
-        <w:t>b2CircleDef extends b2ShapeDef and adds a radius and a local position.</w:t>
+      <w:proofErr w:type="gramStart"/>
+      <w:r>
+        <w:t>b2CircleDef</w:t>
+      </w:r>
+      <w:proofErr w:type="gramEnd"/>
+      <w:r>
+        <w:t xml:space="preserve"> extends b2ShapeDef and adds a radius and a local position.</w:t>
       </w:r>
     </w:p>
     <w:p>
@@ -5239,8 +6877,13 @@
       </w:r>
     </w:p>
     <w:p>
-      <w:r>
-        <w:t>b2PolyDef is used to implement convex polygons. They are a bit tricky to use correctly, so please read closely. The maximum vertex count is defined by b2_maxPolyVertices which is currently 8. If you need to use more vertices, you must modify b2_maxPolyVertices in b2Settings.h.</w:t>
+      <w:proofErr w:type="gramStart"/>
+      <w:r>
+        <w:t>b2PolyDef</w:t>
+      </w:r>
+      <w:proofErr w:type="gramEnd"/>
+      <w:r>
+        <w:t xml:space="preserve"> is used to implement convex polygons. They are a bit tricky to use correctly, so please read closely. The maximum vertex count is defined by b2_maxPolyVertices which is currently 8. If you need to use more vertices, you must modify b2_maxPolyVertices in b2Settings.h.</w:t>
       </w:r>
     </w:p>
     <w:p>
@@ -5438,7 +7081,15 @@
     </w:p>
     <w:p>
       <w:r>
-        <w:t>After you finish adding shapes to a body, you may want to recompute the mass properties of the body based on the child shapes.</w:t>
+        <w:t xml:space="preserve">After you finish adding shapes to a body, you may want to </w:t>
+      </w:r>
+      <w:proofErr w:type="spellStart"/>
+      <w:r>
+        <w:t>recompute</w:t>
+      </w:r>
+      <w:proofErr w:type="spellEnd"/>
+      <w:r>
+        <w:t xml:space="preserve"> the mass properties of the body based on the child shapes.</w:t>
       </w:r>
     </w:p>
     <w:p>
@@ -5469,7 +7120,15 @@
     </w:p>
     <w:p>
       <w:r>
-        <w:t>After removing shapes from a body, you may want to call SetMassFromShapes again.</w:t>
+        <w:t xml:space="preserve">After removing shapes from a body, you may want to call </w:t>
+      </w:r>
+      <w:proofErr w:type="spellStart"/>
+      <w:r>
+        <w:t>SetMassFromShapes</w:t>
+      </w:r>
+      <w:proofErr w:type="spellEnd"/>
+      <w:r>
+        <w:t xml:space="preserve"> again.</w:t>
       </w:r>
     </w:p>
     <w:p>
@@ -5489,12 +7148,12 @@
       <w:pPr>
         <w:pStyle w:val="Heading1"/>
       </w:pPr>
-      <w:bookmarkStart w:id="36" w:name="_Toc256461575"/>
+      <w:bookmarkStart w:id="32" w:name="_Toc256461575"/>
       <w:r>
         <w:lastRenderedPageBreak/>
         <w:t>Joints</w:t>
       </w:r>
-      <w:bookmarkEnd w:id="36"/>
+      <w:bookmarkEnd w:id="32"/>
     </w:p>
     <w:p>
       <w:pPr>
@@ -5534,7 +7193,15 @@
     </w:p>
     <w:p>
       <w:r>
-        <w:t>You can specify user data for any joint type and you can provide a flag to prevent the attached bodies from colliding with each other. This is actually the default behavior and you must set the collideConnected Boolean to allow collision between to connected bodies.</w:t>
+        <w:t xml:space="preserve">You can specify user data for any joint type and you can provide a flag to prevent the attached bodies from colliding with each other. This is actually the default behavior and you must set the </w:t>
+      </w:r>
+      <w:proofErr w:type="spellStart"/>
+      <w:r>
+        <w:t>collideConnected</w:t>
+      </w:r>
+      <w:proofErr w:type="spellEnd"/>
+      <w:r>
+        <w:t xml:space="preserve"> Boolean to allow collision between to connected bodies.</w:t>
       </w:r>
     </w:p>
     <w:p>
@@ -5596,7 +7263,7 @@
                     <pic:cNvPicPr/>
                   </pic:nvPicPr>
                   <pic:blipFill>
-                    <a:blip r:embed="rId10" cstate="print"/>
+                    <a:blip r:embed="rId18" cstate="print"/>
                     <a:stretch>
                       <a:fillRect/>
                     </a:stretch>
@@ -5680,7 +7347,7 @@
                     <pic:cNvPicPr/>
                   </pic:nvPicPr>
                   <pic:blipFill>
-                    <a:blip r:embed="rId11" cstate="print"/>
+                    <a:blip r:embed="rId19" cstate="print"/>
                     <a:stretch>
                       <a:fillRect/>
                     </a:stretch>
@@ -5729,7 +7396,15 @@
     </w:p>
     <w:p>
       <w:r>
-        <w:t>The revolute joint angle is positive when body2 rotates CCW about the angle point. Like all angles in Box2D, the revolute angle is measured in radians. By convention the revolute joint angle is zero when the joint is created using Initialize(), regardless of the current rotation of the two bodies.</w:t>
+        <w:t xml:space="preserve">The revolute joint angle is positive when body2 rotates CCW about the angle point. Like all angles in Box2D, the revolute angle is measured in radians. By convention the revolute joint angle is zero when the joint is created using </w:t>
+      </w:r>
+      <w:proofErr w:type="gramStart"/>
+      <w:r>
+        <w:t>Initialize(</w:t>
+      </w:r>
+      <w:proofErr w:type="gramEnd"/>
+      <w:r>
+        <w:t>), regardless of the current rotation of the two bodies.</w:t>
       </w:r>
     </w:p>
     <w:p>
@@ -5739,14 +7414,27 @@
     </w:p>
     <w:p>
       <w:r>
-        <w:t>A joint limit forces the joint angle to remain between an lower and upper bound. The limit will apply as much torque as needed to make this happen. The limit range should include zero, otherwise the joint will lurch when the simulation begins.</w:t>
+        <w:t xml:space="preserve">A joint limit forces the joint angle to remain between </w:t>
+      </w:r>
+      <w:proofErr w:type="gramStart"/>
+      <w:r>
+        <w:t>an</w:t>
+      </w:r>
+      <w:proofErr w:type="gramEnd"/>
+      <w:r>
+        <w:t xml:space="preserve"> lower and upper bound. The limit will apply as much torque as needed to make this happen. The limit range should include zero, otherwise the joint will lurch when the simulation begins.</w:t>
       </w:r>
     </w:p>
     <w:p>
       <w:r>
         <w:lastRenderedPageBreak/>
-        <w:t>A joint motor allows you to specify the joint speed (the time derivative of the angle). The speed can be negative or positive. A motor can have infinite force, but this is usually not desirable. Have you ever heard the expression:</w:t>
-      </w:r>
+        <w:t xml:space="preserve">A joint motor allows you to specify the joint speed (the time derivative of the angle). The speed can be negative or positive. A motor can have infinite force, but this is usually not desirable. Have you ever heard the </w:t>
+      </w:r>
+      <w:proofErr w:type="gramStart"/>
+      <w:r>
+        <w:t>expression:</w:t>
+      </w:r>
+      <w:proofErr w:type="gramEnd"/>
     </w:p>
     <w:p>
       <w:pPr>
@@ -5871,7 +7559,7 @@
                     </pic:cNvPicPr>
                   </pic:nvPicPr>
                   <pic:blipFill>
-                    <a:blip r:embed="rId12" cstate="print"/>
+                    <a:blip r:embed="rId20" cstate="print"/>
                     <a:srcRect/>
                     <a:stretch>
                       <a:fillRect/>
@@ -5985,7 +7673,15 @@
     </w:p>
     <w:p>
       <w:r>
-        <w:t>Like the revolute joint, the prismatic joint translation is zero when the joint is created using Initialize(). So be sure zero is between your lower and upper translation limits.</w:t>
+        <w:t xml:space="preserve">Like the revolute joint, the prismatic joint translation is zero when the joint is created using </w:t>
+      </w:r>
+      <w:proofErr w:type="gramStart"/>
+      <w:r>
+        <w:t>Initialize(</w:t>
+      </w:r>
+      <w:proofErr w:type="gramEnd"/>
+      <w:r>
+        <w:t>). So be sure zero is between your lower and upper translation limits.</w:t>
       </w:r>
     </w:p>
     <w:p>
@@ -6050,7 +7746,7 @@
                     </pic:cNvPicPr>
                   </pic:nvPicPr>
                   <pic:blipFill>
-                    <a:blip r:embed="rId13" cstate="print"/>
+                    <a:blip r:embed="rId21" cstate="print"/>
                     <a:srcRect/>
                     <a:stretch>
                       <a:fillRect/>
@@ -6085,7 +7781,15 @@
       </w:r>
       <w:r>
         <w:lastRenderedPageBreak/>
-        <w:t>constrains the maximum length that either side can attain. Also, you may want to control the maximum lengths for gameplay reasons. So the maximum lengths improve stability and give you more control.</w:t>
+        <w:t xml:space="preserve">constrains the maximum length that either side can attain. Also, you may want to control the maximum lengths for </w:t>
+      </w:r>
+      <w:proofErr w:type="spellStart"/>
+      <w:r>
+        <w:t>gameplay</w:t>
+      </w:r>
+      <w:proofErr w:type="spellEnd"/>
+      <w:r>
+        <w:t xml:space="preserve"> reasons. So the maximum lengths improve stability and give you more control.</w:t>
       </w:r>
     </w:p>
     <w:p>
@@ -6175,7 +7879,15 @@
     </w:p>
     <w:p>
       <w:r>
-        <w:t>If you want to create a sophisticated mechanical contraption you might want to use a gears. In principle you can create gears in Box2D by using compound shapes to model gear teeth. This is not very efficient and might be tedious to author. You also have to be careful to line up the gears so the teeth mesh smoothly. Box2D has a simpler method of creating gears:</w:t>
+        <w:t xml:space="preserve">If you want to create a sophisticated mechanical contraption you might want to use </w:t>
+      </w:r>
+      <w:proofErr w:type="gramStart"/>
+      <w:r>
+        <w:t>a gears</w:t>
+      </w:r>
+      <w:proofErr w:type="gramEnd"/>
+      <w:r>
+        <w:t>. In principle you can create gears in Box2D by using compound shapes to model gear teeth. This is not very efficient and might be tedious to author. You also have to be careful to line up the gears so the teeth mesh smoothly. Box2D has a simpler method of creating gears:</w:t>
       </w:r>
       <w:r>
         <w:t xml:space="preserve"> </w:t>
@@ -6207,7 +7919,7 @@
                     </pic:cNvPicPr>
                   </pic:nvPicPr>
                   <pic:blipFill>
-                    <a:blip r:embed="rId14" cstate="print"/>
+                    <a:blip r:embed="rId22" cstate="print"/>
                     <a:srcRect/>
                     <a:stretch>
                       <a:fillRect/>
@@ -6238,12 +7950,28 @@
     </w:p>
     <w:p>
       <w:r>
-        <w:t>The gear joint requires the you have two bodies connected to ground by a revolute or prismatic joint. You can use any combination of those joint types. Also, Box2D requires that the revolute and prismatic joints were created with the ground as body1.</w:t>
-      </w:r>
-    </w:p>
-    <w:p>
-      <w:r>
-        <w:t>Like the pulley ratio, you can specify a gear ratio. However, in this case the gear ratio can be negative. Also keep in mind that when one joint is a revolute joint (angular) and the other joint is prismatic (translation), then the gear ratio with have units of length or one over length.</w:t>
+        <w:t xml:space="preserve">The gear joint requires </w:t>
+      </w:r>
+      <w:proofErr w:type="gramStart"/>
+      <w:r>
+        <w:t>the you</w:t>
+      </w:r>
+      <w:proofErr w:type="gramEnd"/>
+      <w:r>
+        <w:t xml:space="preserve"> have two bodies connected to ground by a revolute or prismatic joint. You can use any combination of those joint types. Also, Box2D requires that the revolute and prismatic joints were created with the ground as body1.</w:t>
+      </w:r>
+    </w:p>
+    <w:p>
+      <w:r>
+        <w:t xml:space="preserve">Like the pulley ratio, you can specify a gear ratio. However, in this case the gear ratio can be negative. Also keep in </w:t>
+      </w:r>
+      <w:proofErr w:type="gramStart"/>
+      <w:r>
+        <w:t>mind that when one joint is a revolute joint (angular) and the other joint is prismatic (translation), then the gear ratio with have</w:t>
+      </w:r>
+      <w:proofErr w:type="gramEnd"/>
+      <w:r>
+        <w:t xml:space="preserve"> units of length or one over length.</w:t>
       </w:r>
     </w:p>
     <w:p>
@@ -6339,7 +8067,23 @@
     </w:p>
     <w:p>
       <w:r>
-        <w:t>The mouse joint is used in the testbed to manipulate bodies with the mouse. Please see the testbed and b2MouseJoint.h for details.</w:t>
+        <w:t xml:space="preserve">The mouse joint is used in the </w:t>
+      </w:r>
+      <w:proofErr w:type="spellStart"/>
+      <w:r>
+        <w:t>testbed</w:t>
+      </w:r>
+      <w:proofErr w:type="spellEnd"/>
+      <w:r>
+        <w:t xml:space="preserve"> to manipulate bodies with the mouse. Please see the </w:t>
+      </w:r>
+      <w:proofErr w:type="spellStart"/>
+      <w:r>
+        <w:t>testbed</w:t>
+      </w:r>
+      <w:proofErr w:type="spellEnd"/>
+      <w:r>
+        <w:t xml:space="preserve"> and b2MouseJoint.h for details.</w:t>
       </w:r>
     </w:p>
     <w:p>
@@ -6368,7 +8112,23 @@
         <w:pStyle w:val="IntenseQuote"/>
       </w:pPr>
       <w:r>
-        <w:t>Don't try to create a body or joint on the stack or on the heap using new or malloc. You must create and destroy bodies and joints using the create and destroy methods of the b2World class.</w:t>
+        <w:t xml:space="preserve">Don't try to create a body or joint on the stack or on the heap using new or </w:t>
+      </w:r>
+      <w:proofErr w:type="spellStart"/>
+      <w:r>
+        <w:t>malloc</w:t>
+      </w:r>
+      <w:proofErr w:type="spellEnd"/>
+      <w:r>
+        <w:t xml:space="preserve">. You must create and destroy bodies and joints using </w:t>
+      </w:r>
+      <w:proofErr w:type="gramStart"/>
+      <w:r>
+        <w:t>the create</w:t>
+      </w:r>
+      <w:proofErr w:type="gramEnd"/>
+      <w:r>
+        <w:t xml:space="preserve"> and destroy methods of the b2World class.</w:t>
       </w:r>
     </w:p>
     <w:p>
@@ -6482,7 +8242,15 @@
     </w:p>
     <w:p>
       <w:r>
-        <w:t>Many simulations create the joints and don't access them again until they are detroyed. However, there is a lot of useful data contained in joints that you can use to create a rich simulation.</w:t>
+        <w:t xml:space="preserve">Many simulations create the joints and don't access them again until they are </w:t>
+      </w:r>
+      <w:proofErr w:type="spellStart"/>
+      <w:r>
+        <w:t>detroyed</w:t>
+      </w:r>
+      <w:proofErr w:type="spellEnd"/>
+      <w:r>
+        <w:t>. However, there is a lot of useful data contained in joints that you can use to create a rich simulation.</w:t>
       </w:r>
     </w:p>
     <w:p>
@@ -6764,8 +8532,13 @@
       </w:r>
     </w:p>
     <w:p>
-      <w:r>
-        <w:t>Pully joints provide the current lengths.</w:t>
+      <w:proofErr w:type="spellStart"/>
+      <w:r>
+        <w:t>Pully</w:t>
+      </w:r>
+      <w:proofErr w:type="spellEnd"/>
+      <w:r>
+        <w:t xml:space="preserve"> joints provide the current lengths.</w:t>
       </w:r>
     </w:p>
     <w:p>
@@ -6814,12 +8587,12 @@
       <w:pPr>
         <w:pStyle w:val="Heading1"/>
       </w:pPr>
-      <w:bookmarkStart w:id="37" w:name="_Toc256461576"/>
+      <w:bookmarkStart w:id="33" w:name="_Toc256461576"/>
       <w:r>
         <w:lastRenderedPageBreak/>
         <w:t>Contacts</w:t>
       </w:r>
-      <w:bookmarkEnd w:id="37"/>
+      <w:bookmarkEnd w:id="33"/>
     </w:p>
     <w:p>
       <w:pPr>
@@ -6831,20 +8604,41 @@
     </w:p>
     <w:p>
       <w:r>
-        <w:t>Contacts are objects created by Box2D to manage collision between shapes. There are different kinds of contacts, derived from b2Contact, for managing contact between different kinds of shapes. For example there is a contact class for managing polygon-polygon collision and another contact class for managing circle-circle collision. This is normally not important to you, I just thought you might like to know.</w:t>
-      </w:r>
-    </w:p>
-    <w:p>
-      <w:r>
-        <w:t>Here is some terminlogy associated with contacts. This terminology is particular to Box2D, but you might find similar terminology in other physics engines.</w:t>
+        <w:t xml:space="preserve">Contacts are objects created by Box2D to manage collision between shapes. There are different kinds of contacts, derived from b2Contact, for managing contact between different kinds of shapes. For example there is a contact class for managing polygon-polygon collision and another contact class for managing circle-circle collision. This is normally not important to </w:t>
+      </w:r>
+      <w:proofErr w:type="gramStart"/>
+      <w:r>
+        <w:t>you,</w:t>
+      </w:r>
+      <w:proofErr w:type="gramEnd"/>
+      <w:r>
+        <w:t xml:space="preserve"> I just thought you might like to know.</w:t>
+      </w:r>
+    </w:p>
+    <w:p>
+      <w:r>
+        <w:t xml:space="preserve">Here is some </w:t>
+      </w:r>
+      <w:proofErr w:type="spellStart"/>
+      <w:r>
+        <w:t>terminlogy</w:t>
+      </w:r>
+      <w:proofErr w:type="spellEnd"/>
+      <w:r>
+        <w:t xml:space="preserve"> associated with contacts. This terminology is particular to Box2D, but you might find similar terminology in other physics engines.</w:t>
       </w:r>
     </w:p>
     <w:p>
       <w:pPr>
         <w:pStyle w:val="Heading4"/>
       </w:pPr>
-      <w:r>
-        <w:t>contact point</w:t>
+      <w:proofErr w:type="gramStart"/>
+      <w:r>
+        <w:t>contact</w:t>
+      </w:r>
+      <w:proofErr w:type="gramEnd"/>
+      <w:r>
+        <w:t xml:space="preserve"> point</w:t>
       </w:r>
     </w:p>
     <w:p>
@@ -6856,8 +8650,13 @@
       <w:pPr>
         <w:pStyle w:val="Heading4"/>
       </w:pPr>
-      <w:r>
-        <w:t>contact normal</w:t>
+      <w:proofErr w:type="gramStart"/>
+      <w:r>
+        <w:t>contact</w:t>
+      </w:r>
+      <w:proofErr w:type="gramEnd"/>
+      <w:r>
+        <w:t xml:space="preserve"> normal</w:t>
       </w:r>
     </w:p>
     <w:p>
@@ -6869,8 +8668,13 @@
       <w:pPr>
         <w:pStyle w:val="Heading4"/>
       </w:pPr>
-      <w:r>
-        <w:t>contact separation</w:t>
+      <w:proofErr w:type="gramStart"/>
+      <w:r>
+        <w:t>contact</w:t>
+      </w:r>
+      <w:proofErr w:type="gramEnd"/>
+      <w:r>
+        <w:t xml:space="preserve"> separation</w:t>
       </w:r>
     </w:p>
     <w:p>
@@ -6882,21 +8686,39 @@
       <w:pPr>
         <w:pStyle w:val="Heading4"/>
       </w:pPr>
-      <w:r>
-        <w:t>normal force</w:t>
-      </w:r>
-    </w:p>
-    <w:p>
-      <w:r>
-        <w:t>Box2D use an iterative contact solver and stores the results with the contact points. You can safely use the normal force to guage the collision intensity. For example, you can use the force to trigger breakables or to play collision sounds.</w:t>
+      <w:proofErr w:type="gramStart"/>
+      <w:r>
+        <w:t>normal</w:t>
+      </w:r>
+      <w:proofErr w:type="gramEnd"/>
+      <w:r>
+        <w:t xml:space="preserve"> force</w:t>
+      </w:r>
+    </w:p>
+    <w:p>
+      <w:r>
+        <w:t xml:space="preserve">Box2D use an iterative contact solver and stores the results with the contact points. You can safely use the normal force to </w:t>
+      </w:r>
+      <w:proofErr w:type="spellStart"/>
+      <w:r>
+        <w:t>guage</w:t>
+      </w:r>
+      <w:proofErr w:type="spellEnd"/>
+      <w:r>
+        <w:t xml:space="preserve"> the collision intensity. For example, you can use the force to trigger breakables or to play collision sounds.</w:t>
       </w:r>
     </w:p>
     <w:p>
       <w:pPr>
         <w:pStyle w:val="Heading4"/>
       </w:pPr>
-      <w:r>
-        <w:t>tangent force</w:t>
+      <w:proofErr w:type="gramStart"/>
+      <w:r>
+        <w:t>tangent</w:t>
+      </w:r>
+      <w:proofErr w:type="gramEnd"/>
+      <w:r>
+        <w:t xml:space="preserve"> force</w:t>
       </w:r>
     </w:p>
     <w:p>
@@ -6908,8 +8730,13 @@
       <w:pPr>
         <w:pStyle w:val="Heading4"/>
       </w:pPr>
-      <w:r>
-        <w:t>contact ids</w:t>
+      <w:proofErr w:type="gramStart"/>
+      <w:r>
+        <w:t>contact</w:t>
+      </w:r>
+      <w:proofErr w:type="gramEnd"/>
+      <w:r>
+        <w:t xml:space="preserve"> ids</w:t>
       </w:r>
     </w:p>
     <w:p>
@@ -6919,7 +8746,15 @@
     </w:p>
     <w:p>
       <w:r>
-        <w:t>Contacts are created when two shape's AABBs overlap. Sometimes collision filtering will prevent the creation of contacts. Box2D sometimes needs to create a contact even though the collision is filtered. In this case it uses a b2NullContact that prevents collision from occuring. Contacts are destroyed with the AABBs cease to overlap.</w:t>
+        <w:t xml:space="preserve">Contacts are created when two shape's AABBs overlap. Sometimes collision filtering will prevent the creation of contacts. Box2D sometimes needs to create a contact even though the collision is filtered. In this case it uses a b2NullContact that prevents collision from </w:t>
+      </w:r>
+      <w:proofErr w:type="spellStart"/>
+      <w:r>
+        <w:t>occuring</w:t>
+      </w:r>
+      <w:proofErr w:type="spellEnd"/>
+      <w:r>
+        <w:t>. Contacts are destroyed with the AABBs cease to overlap.</w:t>
       </w:r>
     </w:p>
     <w:p>
@@ -7205,7 +9040,15 @@
     </w:p>
     <w:p>
       <w:r>
-        <w:t>Contact points are reported immediately when they are added, persisted, or removed. This occurs before the solver is called, so the b2ContactPoint object does not contain the computed impulse. However, the relative velocity at the contact point is provided so that you can estimated the contact impulse. If you implement the Result listener function, you will receive b2ContactResult objects for solid contact points after the solver has been called. These result structures contain the sub-step impulses. Again, due to continuous physics you may receive multiple results per contact point per b2World::Step.</w:t>
+        <w:t xml:space="preserve">Contact points are reported immediately when they are added, persisted, or removed. This occurs before the solver is called, so the b2ContactPoint object does not contain the computed impulse. However, the relative velocity at the contact point is provided so that you can </w:t>
+      </w:r>
+      <w:proofErr w:type="gramStart"/>
+      <w:r>
+        <w:t>estimated</w:t>
+      </w:r>
+      <w:proofErr w:type="gramEnd"/>
+      <w:r>
+        <w:t xml:space="preserve"> the contact impulse. If you implement the Result listener function, you will receive b2ContactResult objects for solid contact points after the solver has been called. These result structures contain the sub-step impulses. Again, due to continuous physics you may receive multiple results per contact point per b2World::Step.</w:t>
       </w:r>
     </w:p>
     <w:p>
@@ -7216,12 +9059,44 @@
     </w:p>
     <w:p>
       <w:r>
-        <w:t>The recommended practice for processing contact points is to buffer all contact points that you care about and process them after the time step. You should always process the contact points immediately after the time step, otherwise some other client code might alter the physics world, invalidating the contact buffer. When you process the contact point buffer you can alter the physics world, but you still need to be careful that you don't orphan pointers stored in the contact point buffer. The testbed has example contact point processing that is safe from orphaned pointers.</w:t>
-      </w:r>
-    </w:p>
-    <w:p>
-      <w:r>
-        <w:t>This code from the CollisionProcessing test shows how to handle orphaned bodies when processing the contact buffer. Here is an excerpt. Be sure to read the comments in the listing. This code assumes that all contact points have been buffered in the b2ContactPoint array m_points.</w:t>
+        <w:t xml:space="preserve">The recommended practice for processing contact points is to buffer all contact points that you care about and process them after the time step. You should always process the contact points immediately after the time </w:t>
+      </w:r>
+      <w:proofErr w:type="gramStart"/>
+      <w:r>
+        <w:t>step,</w:t>
+      </w:r>
+      <w:proofErr w:type="gramEnd"/>
+      <w:r>
+        <w:t xml:space="preserve"> otherwise some other client code might alter the physics world, invalidating the contact buffer. When you process the contact point buffer you can alter the physics world, but you still need to be careful that you don't orphan pointers stored in the contact point buffer. The </w:t>
+      </w:r>
+      <w:proofErr w:type="spellStart"/>
+      <w:r>
+        <w:t>testbed</w:t>
+      </w:r>
+      <w:proofErr w:type="spellEnd"/>
+      <w:r>
+        <w:t xml:space="preserve"> has example contact point processing that is safe from orphaned pointers.</w:t>
+      </w:r>
+    </w:p>
+    <w:p>
+      <w:r>
+        <w:t xml:space="preserve">This code from the </w:t>
+      </w:r>
+      <w:proofErr w:type="spellStart"/>
+      <w:r>
+        <w:t>CollisionProcessing</w:t>
+      </w:r>
+      <w:proofErr w:type="spellEnd"/>
+      <w:r>
+        <w:t xml:space="preserve"> test shows how to handle orphaned bodies when processing the contact buffer. Here is an excerpt. Be sure to read the comments in the listing. This code assumes that all contact points have been buffered in the b2ContactPoint array </w:t>
+      </w:r>
+      <w:proofErr w:type="spellStart"/>
+      <w:r>
+        <w:t>m_points</w:t>
+      </w:r>
+      <w:proofErr w:type="spellEnd"/>
+      <w:r>
+        <w:t>.</w:t>
       </w:r>
     </w:p>
     <w:p>
@@ -7628,12 +9503,28 @@
     </w:p>
     <w:p>
       <w:r>
-        <w:t>Box2D allows you to achieve custom contact filtering by implementing a b2ContactFilter class. This class requires you to implement a ShouldCollide function that receives two b2Shape pointers. Your function returns true if the shapes should collide.</w:t>
-      </w:r>
-    </w:p>
-    <w:p>
-      <w:r>
-        <w:t>The default implementation of ShouldCollide uses the b2FilterData defined in Chapter 6, Fixtures.</w:t>
+        <w:t xml:space="preserve">Box2D allows you to achieve custom contact filtering by implementing a b2ContactFilter class. This class requires you to implement a </w:t>
+      </w:r>
+      <w:proofErr w:type="spellStart"/>
+      <w:r>
+        <w:t>ShouldCollide</w:t>
+      </w:r>
+      <w:proofErr w:type="spellEnd"/>
+      <w:r>
+        <w:t xml:space="preserve"> function that receives two b2Shape pointers. Your function returns true if the shapes should collide.</w:t>
+      </w:r>
+    </w:p>
+    <w:p>
+      <w:r>
+        <w:t xml:space="preserve">The default implementation of </w:t>
+      </w:r>
+      <w:proofErr w:type="spellStart"/>
+      <w:r>
+        <w:t>ShouldCollide</w:t>
+      </w:r>
+      <w:proofErr w:type="spellEnd"/>
+      <w:r>
+        <w:t xml:space="preserve"> uses the b2FilterData defined in Chapter 6, Fixtures.</w:t>
       </w:r>
     </w:p>
     <w:p>
@@ -7777,12 +9668,12 @@
       <w:pPr>
         <w:pStyle w:val="Heading1"/>
       </w:pPr>
-      <w:bookmarkStart w:id="38" w:name="_Toc256461577"/>
+      <w:bookmarkStart w:id="34" w:name="_Toc256461577"/>
       <w:r>
         <w:lastRenderedPageBreak/>
         <w:t>Loose Ends</w:t>
       </w:r>
-      <w:bookmarkEnd w:id="38"/>
+      <w:bookmarkEnd w:id="34"/>
     </w:p>
     <w:p>
       <w:pPr>
@@ -7794,7 +9685,15 @@
     </w:p>
     <w:p>
       <w:r>
-        <w:t>Box2D doesn't use reference counting. So if you destroy a body it is really gone. Accessing a pointer to a destroyed body has undefined behavior. In other words, your program will likely crash and burn. To help fix these problems, the debug build memory manager fills destroyed entities with FDFDFDFD. This can help find problems more easily in some cases.</w:t>
+        <w:t xml:space="preserve">Box2D doesn't use reference counting. So if you destroy a body it is really gone. Accessing a pointer to a destroyed body has undefined behavior. </w:t>
+      </w:r>
+      <w:proofErr w:type="gramStart"/>
+      <w:r>
+        <w:t>In other words, your program will likely crash and burn.</w:t>
+      </w:r>
+      <w:proofErr w:type="gramEnd"/>
+      <w:r>
+        <w:t xml:space="preserve"> To help fix these problems, the debug build memory manager fills destroyed entities with FDFDFDFD. This can help find problems more easily in some cases.</w:t>
       </w:r>
     </w:p>
     <w:p>
@@ -7809,7 +9708,15 @@
     </w:p>
     <w:p>
       <w:r>
-        <w:t>When you destroy a body, all its attached shapes, joints, and contacts are destroyed. This is called implicit destruction. Any body connected to one of those joints and/or contacts is woken. This process is usually convenient. However, you must be aware of one crucial issue:</w:t>
+        <w:t xml:space="preserve">When you destroy a body, all its attached shapes, joints, and contacts are destroyed. This is called implicit destruction. </w:t>
+      </w:r>
+      <w:proofErr w:type="spellStart"/>
+      <w:r>
+        <w:t>Any body</w:t>
+      </w:r>
+      <w:proofErr w:type="spellEnd"/>
+      <w:r>
+        <w:t xml:space="preserve"> connected to one of those joints and/or contacts is woken. This process is usually convenient. However, you must be aware of one crucial issue:</w:t>
       </w:r>
     </w:p>
     <w:p>
@@ -7824,12 +9731,28 @@
     </w:p>
     <w:p>
       <w:r>
-        <w:t>To help you nullify your joint pointers, Box2D provides a listener class named b2WorldListener that you can implement and provide to your world object. Then the world object will notify you when a joint is going to be implicity destroyed.</w:t>
-      </w:r>
-    </w:p>
-    <w:p>
-      <w:r>
-        <w:t>Implicit destruction is a great convenience in many cases. It can also make your program fall apart. You may store pointers to shapes and joints somewhere in your code. These pointers become orphaned when an associated body is destroyed. The situation becomes worse when you consider that joints are often created by a part of the code unrelated to management of the associated body. For example, the testbed creates a b2MouseJoint for interactive manipulation of bodies on the screen.</w:t>
+        <w:t xml:space="preserve">To help you nullify your joint pointers, Box2D provides a listener class named b2WorldListener that you can implement and provide to your world object. Then the world object will notify you when a joint is going to be </w:t>
+      </w:r>
+      <w:proofErr w:type="spellStart"/>
+      <w:r>
+        <w:t>implicity</w:t>
+      </w:r>
+      <w:proofErr w:type="spellEnd"/>
+      <w:r>
+        <w:t xml:space="preserve"> destroyed.</w:t>
+      </w:r>
+    </w:p>
+    <w:p>
+      <w:r>
+        <w:t xml:space="preserve">Implicit destruction is a great convenience in many cases. It can also make your program fall apart. You may store pointers to shapes and joints somewhere in your code. These pointers become orphaned when an associated body is destroyed. The situation becomes worse when you consider that joints are often created by a part of the code unrelated to management of the associated body. For example, the </w:t>
+      </w:r>
+      <w:proofErr w:type="spellStart"/>
+      <w:r>
+        <w:t>testbed</w:t>
+      </w:r>
+      <w:proofErr w:type="spellEnd"/>
+      <w:r>
+        <w:t xml:space="preserve"> creates a b2MouseJoint for interactive manipulation of bodies on the screen.</w:t>
       </w:r>
     </w:p>
     <w:p>
@@ -7916,12 +9839,12 @@
       <w:pPr>
         <w:pStyle w:val="Heading1"/>
       </w:pPr>
-      <w:bookmarkStart w:id="39" w:name="_Toc256461578"/>
+      <w:bookmarkStart w:id="35" w:name="_Toc256461578"/>
       <w:r>
         <w:lastRenderedPageBreak/>
         <w:t>Settings</w:t>
       </w:r>
-      <w:bookmarkEnd w:id="39"/>
+      <w:bookmarkEnd w:id="35"/>
     </w:p>
     <w:p>
       <w:pPr>
@@ -7951,7 +9874,15 @@
     </w:p>
     <w:p>
       <w:r>
-        <w:t>There are many tolerances settings that depend on using MKS units. See Section 3.3, “Units” for a deeper explanation of the unit system. See the doxygen docs for explanation of the individual tolerances.</w:t>
+        <w:t xml:space="preserve">There are many tolerances settings that depend on using MKS units. See Section 3.3, “Units” for a deeper explanation of the unit system. See the </w:t>
+      </w:r>
+      <w:proofErr w:type="spellStart"/>
+      <w:r>
+        <w:t>doxygen</w:t>
+      </w:r>
+      <w:proofErr w:type="spellEnd"/>
+      <w:r>
+        <w:t xml:space="preserve"> docs for explanation of the individual tolerances.</w:t>
       </w:r>
     </w:p>
     <w:p>
@@ -7964,7 +9895,15 @@
     </w:p>
     <w:p>
       <w:r>
-        <w:t>All of Box2D's memory allocations are funnelled through b2Alloc and b2Free except in the following cases.</w:t>
+        <w:t xml:space="preserve">All of Box2D's memory allocations are </w:t>
+      </w:r>
+      <w:proofErr w:type="spellStart"/>
+      <w:r>
+        <w:t>funnelled</w:t>
+      </w:r>
+      <w:proofErr w:type="spellEnd"/>
+      <w:r>
+        <w:t xml:space="preserve"> through b2Alloc and b2Free except in the following cases.</w:t>
       </w:r>
     </w:p>
     <w:p>
@@ -7975,8 +9914,13 @@
           <w:numId w:val="5"/>
         </w:numPr>
       </w:pPr>
-      <w:r>
-        <w:t>b2World can be built on the stack or with whatever allocator you like.</w:t>
+      <w:proofErr w:type="gramStart"/>
+      <w:r>
+        <w:t>b2World</w:t>
+      </w:r>
+      <w:proofErr w:type="gramEnd"/>
+      <w:r>
+        <w:t xml:space="preserve"> can be built on the stack or with whatever allocator you like.</w:t>
       </w:r>
     </w:p>
     <w:p>
@@ -8000,12 +9944,12 @@
       <w:pPr>
         <w:pStyle w:val="Heading1"/>
       </w:pPr>
-      <w:bookmarkStart w:id="40" w:name="_Toc256461579"/>
+      <w:bookmarkStart w:id="36" w:name="_Toc256461579"/>
       <w:r>
         <w:lastRenderedPageBreak/>
         <w:t>Debug Drawing</w:t>
       </w:r>
-      <w:bookmarkEnd w:id="40"/>
+      <w:bookmarkEnd w:id="36"/>
     </w:p>
     <w:p>
       <w:r>
@@ -8119,7 +10063,7 @@
                     </pic:cNvPicPr>
                   </pic:nvPicPr>
                   <pic:blipFill>
-                    <a:blip r:embed="rId15" cstate="print"/>
+                    <a:blip r:embed="rId23" cstate="print"/>
                     <a:srcRect/>
                     <a:stretch>
                       <a:fillRect/>
@@ -8162,7 +10106,15 @@
     <w:p>
       <w:r>
         <w:lastRenderedPageBreak/>
-        <w:t>The testbed draws physics entities using the debug draw facility and the contact listener, so it serves as the primary example of how to implement debug drawing as well as how to draw contact points.</w:t>
+        <w:t xml:space="preserve">The </w:t>
+      </w:r>
+      <w:proofErr w:type="spellStart"/>
+      <w:r>
+        <w:t>testbed</w:t>
+      </w:r>
+      <w:proofErr w:type="spellEnd"/>
+      <w:r>
+        <w:t xml:space="preserve"> draws physics entities using the debug draw facility and the contact listener, so it serves as the primary example of how to implement debug drawing as well as how to draw contact points.</w:t>
       </w:r>
     </w:p>
     <w:p/>
@@ -8800,6 +10752,119 @@
     </w:lvl>
   </w:abstractNum>
   <w:abstractNum w:abstractNumId="6">
+    <w:nsid w:val="3C511D3C"/>
+    <w:multiLevelType w:val="hybridMultilevel"/>
+    <w:tmpl w:val="996C56C4"/>
+    <w:lvl w:ilvl="0" w:tplc="04090001">
+      <w:start w:val="1"/>
+      <w:numFmt w:val="bullet"/>
+      <w:lvlText w:val=""/>
+      <w:lvlJc w:val="left"/>
+      <w:pPr>
+        <w:ind w:left="720" w:hanging="360"/>
+      </w:pPr>
+      <w:rPr>
+        <w:rFonts w:ascii="Symbol" w:hAnsi="Symbol" w:hint="default"/>
+      </w:rPr>
+    </w:lvl>
+    <w:lvl w:ilvl="1" w:tplc="04090003" w:tentative="1">
+      <w:start w:val="1"/>
+      <w:numFmt w:val="bullet"/>
+      <w:lvlText w:val="o"/>
+      <w:lvlJc w:val="left"/>
+      <w:pPr>
+        <w:ind w:left="1440" w:hanging="360"/>
+      </w:pPr>
+      <w:rPr>
+        <w:rFonts w:ascii="Courier New" w:hAnsi="Courier New" w:cs="Courier New" w:hint="default"/>
+      </w:rPr>
+    </w:lvl>
+    <w:lvl w:ilvl="2" w:tplc="04090005" w:tentative="1">
+      <w:start w:val="1"/>
+      <w:numFmt w:val="bullet"/>
+      <w:lvlText w:val=""/>
+      <w:lvlJc w:val="left"/>
+      <w:pPr>
+        <w:ind w:left="2160" w:hanging="360"/>
+      </w:pPr>
+      <w:rPr>
+        <w:rFonts w:ascii="Wingdings" w:hAnsi="Wingdings" w:hint="default"/>
+      </w:rPr>
+    </w:lvl>
+    <w:lvl w:ilvl="3" w:tplc="04090001" w:tentative="1">
+      <w:start w:val="1"/>
+      <w:numFmt w:val="bullet"/>
+      <w:lvlText w:val=""/>
+      <w:lvlJc w:val="left"/>
+      <w:pPr>
+        <w:ind w:left="2880" w:hanging="360"/>
+      </w:pPr>
+      <w:rPr>
+        <w:rFonts w:ascii="Symbol" w:hAnsi="Symbol" w:hint="default"/>
+      </w:rPr>
+    </w:lvl>
+    <w:lvl w:ilvl="4" w:tplc="04090003" w:tentative="1">
+      <w:start w:val="1"/>
+      <w:numFmt w:val="bullet"/>
+      <w:lvlText w:val="o"/>
+      <w:lvlJc w:val="left"/>
+      <w:pPr>
+        <w:ind w:left="3600" w:hanging="360"/>
+      </w:pPr>
+      <w:rPr>
+        <w:rFonts w:ascii="Courier New" w:hAnsi="Courier New" w:cs="Courier New" w:hint="default"/>
+      </w:rPr>
+    </w:lvl>
+    <w:lvl w:ilvl="5" w:tplc="04090005" w:tentative="1">
+      <w:start w:val="1"/>
+      <w:numFmt w:val="bullet"/>
+      <w:lvlText w:val=""/>
+      <w:lvlJc w:val="left"/>
+      <w:pPr>
+        <w:ind w:left="4320" w:hanging="360"/>
+      </w:pPr>
+      <w:rPr>
+        <w:rFonts w:ascii="Wingdings" w:hAnsi="Wingdings" w:hint="default"/>
+      </w:rPr>
+    </w:lvl>
+    <w:lvl w:ilvl="6" w:tplc="04090001" w:tentative="1">
+      <w:start w:val="1"/>
+      <w:numFmt w:val="bullet"/>
+      <w:lvlText w:val=""/>
+      <w:lvlJc w:val="left"/>
+      <w:pPr>
+        <w:ind w:left="5040" w:hanging="360"/>
+      </w:pPr>
+      <w:rPr>
+        <w:rFonts w:ascii="Symbol" w:hAnsi="Symbol" w:hint="default"/>
+      </w:rPr>
+    </w:lvl>
+    <w:lvl w:ilvl="7" w:tplc="04090003" w:tentative="1">
+      <w:start w:val="1"/>
+      <w:numFmt w:val="bullet"/>
+      <w:lvlText w:val="o"/>
+      <w:lvlJc w:val="left"/>
+      <w:pPr>
+        <w:ind w:left="5760" w:hanging="360"/>
+      </w:pPr>
+      <w:rPr>
+        <w:rFonts w:ascii="Courier New" w:hAnsi="Courier New" w:cs="Courier New" w:hint="default"/>
+      </w:rPr>
+    </w:lvl>
+    <w:lvl w:ilvl="8" w:tplc="04090005" w:tentative="1">
+      <w:start w:val="1"/>
+      <w:numFmt w:val="bullet"/>
+      <w:lvlText w:val=""/>
+      <w:lvlJc w:val="left"/>
+      <w:pPr>
+        <w:ind w:left="6480" w:hanging="360"/>
+      </w:pPr>
+      <w:rPr>
+        <w:rFonts w:ascii="Wingdings" w:hAnsi="Wingdings" w:hint="default"/>
+      </w:rPr>
+    </w:lvl>
+  </w:abstractNum>
+  <w:abstractNum w:abstractNumId="7">
     <w:nsid w:val="4435685A"/>
     <w:multiLevelType w:val="hybridMultilevel"/>
     <w:tmpl w:val="00507298"/>
@@ -8912,7 +10977,7 @@
       </w:rPr>
     </w:lvl>
   </w:abstractNum>
-  <w:abstractNum w:abstractNumId="7">
+  <w:abstractNum w:abstractNumId="8">
     <w:nsid w:val="47DD36D6"/>
     <w:multiLevelType w:val="hybridMultilevel"/>
     <w:tmpl w:val="F0827316"/>
@@ -9025,7 +11090,7 @@
       </w:rPr>
     </w:lvl>
   </w:abstractNum>
-  <w:abstractNum w:abstractNumId="8">
+  <w:abstractNum w:abstractNumId="9">
     <w:nsid w:val="496D312C"/>
     <w:multiLevelType w:val="hybridMultilevel"/>
     <w:tmpl w:val="583EBEA4"/>
@@ -9138,7 +11203,7 @@
       </w:rPr>
     </w:lvl>
   </w:abstractNum>
-  <w:abstractNum w:abstractNumId="9">
+  <w:abstractNum w:abstractNumId="10">
     <w:nsid w:val="4C790374"/>
     <w:multiLevelType w:val="hybridMultilevel"/>
     <w:tmpl w:val="0A5CD18E"/>
@@ -9227,10 +11292,10 @@
       </w:pPr>
     </w:lvl>
   </w:abstractNum>
-  <w:abstractNum w:abstractNumId="10">
-    <w:nsid w:val="5BE231BB"/>
+  <w:abstractNum w:abstractNumId="11">
+    <w:nsid w:val="5A3E39F9"/>
     <w:multiLevelType w:val="hybridMultilevel"/>
-    <w:tmpl w:val="05EEBEF6"/>
+    <w:tmpl w:val="A968A5DA"/>
     <w:lvl w:ilvl="0" w:tplc="04090001">
       <w:start w:val="1"/>
       <w:numFmt w:val="bullet"/>
@@ -9340,7 +11405,120 @@
       </w:rPr>
     </w:lvl>
   </w:abstractNum>
-  <w:abstractNum w:abstractNumId="11">
+  <w:abstractNum w:abstractNumId="12">
+    <w:nsid w:val="5BE231BB"/>
+    <w:multiLevelType w:val="hybridMultilevel"/>
+    <w:tmpl w:val="05EEBEF6"/>
+    <w:lvl w:ilvl="0" w:tplc="04090001">
+      <w:start w:val="1"/>
+      <w:numFmt w:val="bullet"/>
+      <w:lvlText w:val=""/>
+      <w:lvlJc w:val="left"/>
+      <w:pPr>
+        <w:ind w:left="720" w:hanging="360"/>
+      </w:pPr>
+      <w:rPr>
+        <w:rFonts w:ascii="Symbol" w:hAnsi="Symbol" w:hint="default"/>
+      </w:rPr>
+    </w:lvl>
+    <w:lvl w:ilvl="1" w:tplc="04090003" w:tentative="1">
+      <w:start w:val="1"/>
+      <w:numFmt w:val="bullet"/>
+      <w:lvlText w:val="o"/>
+      <w:lvlJc w:val="left"/>
+      <w:pPr>
+        <w:ind w:left="1440" w:hanging="360"/>
+      </w:pPr>
+      <w:rPr>
+        <w:rFonts w:ascii="Courier New" w:hAnsi="Courier New" w:cs="Courier New" w:hint="default"/>
+      </w:rPr>
+    </w:lvl>
+    <w:lvl w:ilvl="2" w:tplc="04090005" w:tentative="1">
+      <w:start w:val="1"/>
+      <w:numFmt w:val="bullet"/>
+      <w:lvlText w:val=""/>
+      <w:lvlJc w:val="left"/>
+      <w:pPr>
+        <w:ind w:left="2160" w:hanging="360"/>
+      </w:pPr>
+      <w:rPr>
+        <w:rFonts w:ascii="Wingdings" w:hAnsi="Wingdings" w:hint="default"/>
+      </w:rPr>
+    </w:lvl>
+    <w:lvl w:ilvl="3" w:tplc="04090001" w:tentative="1">
+      <w:start w:val="1"/>
+      <w:numFmt w:val="bullet"/>
+      <w:lvlText w:val=""/>
+      <w:lvlJc w:val="left"/>
+      <w:pPr>
+        <w:ind w:left="2880" w:hanging="360"/>
+      </w:pPr>
+      <w:rPr>
+        <w:rFonts w:ascii="Symbol" w:hAnsi="Symbol" w:hint="default"/>
+      </w:rPr>
+    </w:lvl>
+    <w:lvl w:ilvl="4" w:tplc="04090003" w:tentative="1">
+      <w:start w:val="1"/>
+      <w:numFmt w:val="bullet"/>
+      <w:lvlText w:val="o"/>
+      <w:lvlJc w:val="left"/>
+      <w:pPr>
+        <w:ind w:left="3600" w:hanging="360"/>
+      </w:pPr>
+      <w:rPr>
+        <w:rFonts w:ascii="Courier New" w:hAnsi="Courier New" w:cs="Courier New" w:hint="default"/>
+      </w:rPr>
+    </w:lvl>
+    <w:lvl w:ilvl="5" w:tplc="04090005" w:tentative="1">
+      <w:start w:val="1"/>
+      <w:numFmt w:val="bullet"/>
+      <w:lvlText w:val=""/>
+      <w:lvlJc w:val="left"/>
+      <w:pPr>
+        <w:ind w:left="4320" w:hanging="360"/>
+      </w:pPr>
+      <w:rPr>
+        <w:rFonts w:ascii="Wingdings" w:hAnsi="Wingdings" w:hint="default"/>
+      </w:rPr>
+    </w:lvl>
+    <w:lvl w:ilvl="6" w:tplc="04090001" w:tentative="1">
+      <w:start w:val="1"/>
+      <w:numFmt w:val="bullet"/>
+      <w:lvlText w:val=""/>
+      <w:lvlJc w:val="left"/>
+      <w:pPr>
+        <w:ind w:left="5040" w:hanging="360"/>
+      </w:pPr>
+      <w:rPr>
+        <w:rFonts w:ascii="Symbol" w:hAnsi="Symbol" w:hint="default"/>
+      </w:rPr>
+    </w:lvl>
+    <w:lvl w:ilvl="7" w:tplc="04090003" w:tentative="1">
+      <w:start w:val="1"/>
+      <w:numFmt w:val="bullet"/>
+      <w:lvlText w:val="o"/>
+      <w:lvlJc w:val="left"/>
+      <w:pPr>
+        <w:ind w:left="5760" w:hanging="360"/>
+      </w:pPr>
+      <w:rPr>
+        <w:rFonts w:ascii="Courier New" w:hAnsi="Courier New" w:cs="Courier New" w:hint="default"/>
+      </w:rPr>
+    </w:lvl>
+    <w:lvl w:ilvl="8" w:tplc="04090005" w:tentative="1">
+      <w:start w:val="1"/>
+      <w:numFmt w:val="bullet"/>
+      <w:lvlText w:val=""/>
+      <w:lvlJc w:val="left"/>
+      <w:pPr>
+        <w:ind w:left="6480" w:hanging="360"/>
+      </w:pPr>
+      <w:rPr>
+        <w:rFonts w:ascii="Wingdings" w:hAnsi="Wingdings" w:hint="default"/>
+      </w:rPr>
+    </w:lvl>
+  </w:abstractNum>
+  <w:abstractNum w:abstractNumId="13">
     <w:nsid w:val="6A697B3B"/>
     <w:multiLevelType w:val="hybridMultilevel"/>
     <w:tmpl w:val="C16E4F3C"/>
@@ -9457,37 +11635,43 @@
     <w:abstractNumId w:val="5"/>
   </w:num>
   <w:num w:numId="2">
-    <w:abstractNumId w:val="9"/>
+    <w:abstractNumId w:val="10"/>
   </w:num>
   <w:num w:numId="3">
     <w:abstractNumId w:val="2"/>
   </w:num>
   <w:num w:numId="4">
+    <w:abstractNumId w:val="8"/>
+  </w:num>
+  <w:num w:numId="5">
     <w:abstractNumId w:val="7"/>
   </w:num>
-  <w:num w:numId="5">
-    <w:abstractNumId w:val="6"/>
-  </w:num>
   <w:num w:numId="6">
-    <w:abstractNumId w:val="11"/>
+    <w:abstractNumId w:val="13"/>
   </w:num>
   <w:num w:numId="7">
     <w:abstractNumId w:val="3"/>
   </w:num>
   <w:num w:numId="8">
-    <w:abstractNumId w:val="10"/>
+    <w:abstractNumId w:val="12"/>
   </w:num>
   <w:num w:numId="9">
     <w:abstractNumId w:val="1"/>
   </w:num>
   <w:num w:numId="10">
-    <w:abstractNumId w:val="8"/>
+    <w:abstractNumId w:val="9"/>
   </w:num>
   <w:num w:numId="11">
     <w:abstractNumId w:val="4"/>
   </w:num>
   <w:num w:numId="12">
     <w:abstractNumId w:val="0"/>
+  </w:num>
+  <w:num w:numId="13">
+    <w:abstractNumId w:val="11"/>
+  </w:num>
+  <w:num w:numId="14">
+    <w:abstractNumId w:val="6"/>
   </w:num>
 </w:numbering>
 </file>
@@ -9910,7 +12094,6 @@
   <w:style w:type="character" w:default="1" w:styleId="DefaultParagraphFont">
     <w:name w:val="Default Paragraph Font"/>
     <w:uiPriority w:val="1"/>
-    <w:semiHidden/>
     <w:unhideWhenUsed/>
   </w:style>
   <w:style w:type="table" w:default="1" w:styleId="TableNormal">
@@ -10675,7 +12858,7 @@
 </file>
 
 <file path=customXml/itemProps1.xml><?xml version="1.0" encoding="utf-8"?>
-<ds:datastoreItem xmlns:ds="http://schemas.openxmlformats.org/officeDocument/2006/customXml" ds:itemID="{F41419A5-83EF-4234-86D3-D2C33187D346}">
+<ds:datastoreItem xmlns:ds="http://schemas.openxmlformats.org/officeDocument/2006/customXml" ds:itemID="{BA5A48F2-97E5-43A9-AC2D-BD387D4FC213}">
   <ds:schemaRefs>
     <ds:schemaRef ds:uri="http://schemas.openxmlformats.org/officeDocument/2006/bibliography"/>
   </ds:schemaRefs>

</xml_diff>

<commit_message>
- Manual revised for 2.1.0.
</commit_message>
<xml_diff>
--- a/trunk/Box2D/Documentation/manual.docx
+++ b/trunk/Box2D/Documentation/manual.docx
@@ -1137,7 +1137,13 @@
     </w:p>
     <w:p>
       <w:r>
-        <w:t>A chunk of matter that is so strong that the distance between any two bits of matter on the chunk is completely constant. They are hard like a diamond. In the following discussion we use body interchangably with rigid body.</w:t>
+        <w:t xml:space="preserve">A chunk of matter that is so strong that the distance between any two bits of matter on the chunk is completely constant. They are hard like a diamond. In the following discussion we use body </w:t>
+      </w:r>
+      <w:r>
+        <w:t>interchangeably</w:t>
+      </w:r>
+      <w:r>
+        <w:t xml:space="preserve"> with rigid body.</w:t>
       </w:r>
     </w:p>
     <w:p>
@@ -1182,7 +1188,13 @@
     </w:p>
     <w:p>
       <w:r>
-        <w:t>A special constraint designed to prevent penetration of rigid bodies and to simulate friction and restitution. You do not create contact constraints, they are created automatically by Box2D.</w:t>
+        <w:t xml:space="preserve">A special constraint designed to prevent penetration of rigid bodies and to simulate friction and restitution. You do not create contact </w:t>
+      </w:r>
+      <w:r>
+        <w:t>constraints;</w:t>
+      </w:r>
+      <w:r>
+        <w:t xml:space="preserve"> they are created automatically by Box2D.</w:t>
       </w:r>
     </w:p>
     <w:p>
@@ -1197,7 +1209,13 @@
     </w:p>
     <w:p>
       <w:r>
-        <w:t>This is a contraint used to hold two or more bodies together. Box2D supports several joint types: revolute, prismatic, distance, and more. Some joints may have limits and motors.</w:t>
+        <w:t xml:space="preserve">This is a </w:t>
+      </w:r>
+      <w:r>
+        <w:t>constraint</w:t>
+      </w:r>
+      <w:r>
+        <w:t xml:space="preserve"> used to hold two or more bodies together. Box2D supports several joint types: revolute, prismatic, distance, and more. Some joints may have limits and motors.</w:t>
       </w:r>
     </w:p>
     <w:p>
@@ -2024,12 +2042,24 @@
     </w:p>
     <w:p>
       <w:r>
-        <w:t>There are two phases in the constraint solver: a velocity phase and a position phase. In the velocity phase the solver computes the impulses necessary for the bodies to move correctly. In the position phase the solver adjusts the positions of the bodies to reduce overlap and joint detachment. Each phase has its own iteration count. In addition, the position phase may exit iteraions early if the errors are small.</w:t>
-      </w:r>
-    </w:p>
-    <w:p>
-      <w:r>
-        <w:t>The suggested iteration count for Box2D is 10 for both velocity and position. You can tune this number to your liking, just keep in mind that this has a trade-off between speed and accuracy. Using fewer iterations increases performance but accuracy suffers. Likewise, using more iterations decreases performance but improves the quality of your simulation. For this simple example, we don't need many iterations. Here are our chosen iteration counts.</w:t>
+        <w:t xml:space="preserve">There are two phases in the constraint solver: a velocity phase and a position phase. In the velocity phase the solver computes the impulses necessary for the bodies to move correctly. In the position phase the solver adjusts the positions of the bodies to reduce overlap and joint detachment. Each phase has its own iteration count. In addition, the position phase may exit </w:t>
+      </w:r>
+      <w:r>
+        <w:t>iterations</w:t>
+      </w:r>
+      <w:r>
+        <w:t xml:space="preserve"> early if the errors are small.</w:t>
+      </w:r>
+    </w:p>
+    <w:p>
+      <w:r>
+        <w:t xml:space="preserve">The suggested iteration count for Box2D is 10 for both velocity and position. You can tune this number to your liking, just keep in mind that this has a trade-off between speed and accuracy. Using fewer iterations increases performance but accuracy suffers. Likewise, using more iterations decreases performance but improves the quality of your simulation. For this simple example, we don't need </w:t>
+      </w:r>
+      <w:r>
+        <w:t>much iteration</w:t>
+      </w:r>
+      <w:r>
+        <w:t>. Here are our chosen iteration counts.</w:t>
       </w:r>
     </w:p>
     <w:p>
@@ -2060,7 +2090,13 @@
     </w:p>
     <w:p>
       <w:r>
-        <w:t>The Hello World program was designed to be dead simple, so it has no graphical output. Rather that being utterly boring by producing no output, the code prints out the position and rotation of the dynamic body. Yay! Here is the simulation loop that simulates 60 time steps for a total of 1 second of simulated time.</w:t>
+        <w:t xml:space="preserve">The Hello World program was designed to be dead simple, so it has no graphical output. Rather </w:t>
+      </w:r>
+      <w:r>
+        <w:t>than</w:t>
+      </w:r>
+      <w:r>
+        <w:t xml:space="preserve"> being utterly boring by producing no output, the code prints out the position and rotation of the dynamic body. Here is the simulation loop that simulates 60 time steps for a total of 1 second of simulated time.</w:t>
       </w:r>
     </w:p>
     <w:p>
@@ -5873,7 +5909,13 @@
     </w:p>
     <w:p>
       <w:r>
-        <w:t>Many simulations create the joints and don't access them again until they are detroyed. However, there is a lot of useful data contained in joints that you can use to create a rich simulation.</w:t>
+        <w:t xml:space="preserve">Many simulations create the joints and don't access them again until they are </w:t>
+      </w:r>
+      <w:r>
+        <w:t>destroyed</w:t>
+      </w:r>
+      <w:r>
+        <w:t>. However, there is a lot of useful data contained in joints that you can use to create a rich simulation.</w:t>
       </w:r>
     </w:p>
     <w:p>
@@ -6161,7 +6203,13 @@
     </w:p>
     <w:p>
       <w:r>
-        <w:t>A joint limit forces the joint angle to remain between an lower and upper bound. The limit will apply as much torque as needed to make this happen. The limit range should include zero, otherwise the joint will lurch when the simulation begins.</w:t>
+        <w:t xml:space="preserve">A joint limit forces the joint angle to remain between </w:t>
+      </w:r>
+      <w:r>
+        <w:t>a</w:t>
+      </w:r>
+      <w:r>
+        <w:t xml:space="preserve"> lower and upper bound. The limit will apply as much torque as needed to make this happen. The limit range should include zero, otherwise the joint will lurch when the simulation begins.</w:t>
       </w:r>
     </w:p>
     <w:p>
@@ -6813,7 +6861,13 @@
     </w:p>
     <w:p>
       <w:r>
-        <w:t>If you want to create a sophisticated mechanical contraption you might want to use a gears. In principle you can create gears in Box2D by using compound shapes to model gear teeth. This is not very efficient and might be tedious to author. You also have to be careful to line up the gears so the teeth mesh smoothly. Box2D has a simpler method of creating gears:</w:t>
+        <w:t xml:space="preserve">If you want to create a sophisticated mechanical contraption you might want to use </w:t>
+      </w:r>
+      <w:r>
+        <w:t>gears</w:t>
+      </w:r>
+      <w:r>
+        <w:t>. In principle you can create gears in Box2D by using compound shapes to model gear teeth. This is not very efficient and might be tedious to author. You also have to be careful to line up the gears so the teeth mesh smoothly. Box2D has a simpler method of creating gears:</w:t>
       </w:r>
       <w:r>
         <w:t xml:space="preserve"> </w:t>
@@ -6877,12 +6931,24 @@
     </w:p>
     <w:p>
       <w:r>
-        <w:t>The gear joint requires the you have two bodies connected to ground by a revolute or prismatic joint. You can use any combination of those joint types. Also, Box2D requires that the revolute and prismatic joints were created with the ground as body1.</w:t>
-      </w:r>
-    </w:p>
-    <w:p>
-      <w:r>
-        <w:t xml:space="preserve">Like the pulley ratio, you can specify a gear ratio. However, in this case the gear ratio can be negative. Also keep in mind that when one joint is a revolute joint (angular) and the other joint is prismatic (translation), then the gear ratio </w:t>
+        <w:t>The gear joint requires th</w:t>
+      </w:r>
+      <w:r>
+        <w:t>at</w:t>
+      </w:r>
+      <w:r>
+        <w:t xml:space="preserve"> you have two bodies connected to ground by a revolute or prismatic joint. You can use any combination of those joint types. Also, Box2D requires that the revolute and prismatic joints were created with the ground as body1.</w:t>
+      </w:r>
+    </w:p>
+    <w:p>
+      <w:r>
+        <w:t xml:space="preserve">Like the pulley ratio, you can specify a gear ratio. However, in this case the gear ratio can be negative. Also keep in mind that when one joint is a revolute joint (angular) and the other joint is prismatic (translation), </w:t>
+      </w:r>
+      <w:r>
+        <w:t>and then</w:t>
+      </w:r>
+      <w:r>
+        <w:t xml:space="preserve"> the gear ratio </w:t>
       </w:r>
       <w:r>
         <w:t>will</w:t>
@@ -7779,6 +7845,7 @@
         <w:rPr>
           <w:b/>
         </w:rPr>
+        <w:lastRenderedPageBreak/>
         <w:t>Caution</w:t>
       </w:r>
     </w:p>
@@ -7799,392 +7866,397 @@
         <w:t xml:space="preserve"> to b2ContactListener. Instead make a deep copy of the contact point data into your own buffer. The example below shows one way of doing this.</w:t>
       </w:r>
     </w:p>
+    <w:p>
+      <w:r>
+        <w:t>At run-time you can create an instance of the listener and register it with b2World::SetContactListener. Be sure your listener remains in scope while the world object exists.</w:t>
+      </w:r>
+    </w:p>
+    <w:p>
+      <w:pPr>
+        <w:pStyle w:val="Heading3"/>
+      </w:pPr>
+      <w:r>
+        <w:t>Begin Contact Event</w:t>
+      </w:r>
+    </w:p>
+    <w:p>
+      <w:r>
+        <w:t xml:space="preserve">This is called when </w:t>
+      </w:r>
+      <w:r>
+        <w:t>two fixtures begin to overlap. This is called for sensors and non-sensors. This event can only occur inside the time step.</w:t>
+      </w:r>
+    </w:p>
+    <w:p>
+      <w:pPr>
+        <w:pStyle w:val="Heading3"/>
+      </w:pPr>
+      <w:r>
+        <w:t xml:space="preserve"> End Contact Event</w:t>
+      </w:r>
+    </w:p>
+    <w:p>
+      <w:r>
+        <w:t>This is called when two fixtures cease to overlap. This is called for sensors and non-sensors. This may be called when a body is destroyed, so this event can occur outside the time step.</w:t>
+      </w:r>
+    </w:p>
+    <w:p>
+      <w:pPr>
+        <w:pStyle w:val="Heading3"/>
+      </w:pPr>
+      <w:r>
+        <w:t>Pre</w:t>
+      </w:r>
+      <w:r>
+        <w:t>-</w:t>
+      </w:r>
+      <w:r>
+        <w:t>Solve</w:t>
+      </w:r>
+      <w:r>
+        <w:t xml:space="preserve"> Event</w:t>
+      </w:r>
+    </w:p>
+    <w:p>
+      <w:r>
+        <w:t>This is called after collision detection, but before collision resolution</w:t>
+      </w:r>
+      <w:r>
+        <w:t>.</w:t>
+      </w:r>
+      <w:r>
+        <w:t xml:space="preserve"> This gives you a chance to disable the contact based on the current configuration. For example, you can implement a one-sided platform using this callback and calling b2Contact::SetEnabled(false). The contact will be re-enabled each time through collision processing, so you will need to disable the contact every time-step. The pre-solve event may be fired multiple times per time step per contact due to continuous collision detection.</w:t>
+      </w:r>
+    </w:p>
+    <w:p>
+      <w:pPr>
+        <w:pStyle w:val="CodeBlock"/>
+      </w:pPr>
+      <w:r>
+        <w:t>void PreSolve</w:t>
+      </w:r>
+      <w:r>
+        <w:t xml:space="preserve">(b2Contact* </w:t>
+      </w:r>
+      <w:r>
+        <w:t>contact, const b2Manifold* oldManifold</w:t>
+      </w:r>
+      <w:r>
+        <w:t>)</w:t>
+      </w:r>
+    </w:p>
+    <w:p>
+      <w:pPr>
+        <w:pStyle w:val="CodeBlock"/>
+      </w:pPr>
+      <w:r>
+        <w:t>{</w:t>
+      </w:r>
+    </w:p>
+    <w:p>
+      <w:pPr>
+        <w:pStyle w:val="CodeBlock"/>
+      </w:pPr>
+      <w:r>
+        <w:t xml:space="preserve">  b2WorldManifold worldManifold;</w:t>
+      </w:r>
+    </w:p>
+    <w:p>
+      <w:pPr>
+        <w:pStyle w:val="CodeBlock"/>
+      </w:pPr>
+      <w:r>
+        <w:t xml:space="preserve">  contact-&gt;GetWorldManifold(&amp;worldManifold);</w:t>
+      </w:r>
+    </w:p>
+    <w:p>
+      <w:pPr>
+        <w:pStyle w:val="CodeBlock"/>
+      </w:pPr>
+      <w:r>
+        <w:t xml:space="preserve">  if (worldManifold.normal.y &lt; -0.5f)</w:t>
+      </w:r>
+    </w:p>
+    <w:p>
+      <w:pPr>
+        <w:pStyle w:val="CodeBlock"/>
+      </w:pPr>
+      <w:r>
+        <w:t xml:space="preserve">  {</w:t>
+      </w:r>
+    </w:p>
+    <w:p>
+      <w:pPr>
+        <w:pStyle w:val="CodeBlock"/>
+      </w:pPr>
+      <w:r>
+        <w:t xml:space="preserve">    contact-&gt;SetEnabled(false);</w:t>
+      </w:r>
+    </w:p>
+    <w:p>
+      <w:pPr>
+        <w:pStyle w:val="CodeBlock"/>
+      </w:pPr>
+      <w:r>
+        <w:t xml:space="preserve">  }</w:t>
+      </w:r>
+    </w:p>
+    <w:p>
+      <w:pPr>
+        <w:pStyle w:val="CodeBlock"/>
+      </w:pPr>
+      <w:r>
+        <w:t>}</w:t>
+      </w:r>
+    </w:p>
+    <w:p>
+      <w:r>
+        <w:t xml:space="preserve">The pre-solve event is also a good place to </w:t>
+      </w:r>
+      <w:r>
+        <w:t>determine the point state and</w:t>
+      </w:r>
+      <w:r>
+        <w:t xml:space="preserve"> the approach velocity of c</w:t>
+      </w:r>
+      <w:r>
+        <w:t>ollisions.</w:t>
+      </w:r>
+    </w:p>
+    <w:p>
+      <w:pPr>
+        <w:pStyle w:val="CodeBlock"/>
+      </w:pPr>
+      <w:r>
+        <w:lastRenderedPageBreak/>
+        <w:t>void PreSolve</w:t>
+      </w:r>
+      <w:r>
+        <w:t xml:space="preserve">(b2Contact* </w:t>
+      </w:r>
+      <w:r>
+        <w:t>contact, const b2Manifold* oldManifold</w:t>
+      </w:r>
+      <w:r>
+        <w:t>)</w:t>
+      </w:r>
+    </w:p>
+    <w:p>
+      <w:pPr>
+        <w:pStyle w:val="CodeBlock"/>
+      </w:pPr>
+      <w:r>
+        <w:t>{</w:t>
+      </w:r>
+    </w:p>
+    <w:p>
+      <w:pPr>
+        <w:pStyle w:val="CodeBlock"/>
+      </w:pPr>
+      <w:r>
+        <w:t xml:space="preserve">  b2WorldManifold worldManifold;</w:t>
+      </w:r>
+    </w:p>
+    <w:p>
+      <w:pPr>
+        <w:pStyle w:val="CodeBlock"/>
+      </w:pPr>
+      <w:r>
+        <w:t xml:space="preserve">  contact-&gt;GetWorldManifold(&amp;worldManifold);</w:t>
+      </w:r>
+    </w:p>
+    <w:p>
+      <w:pPr>
+        <w:pStyle w:val="CodeBlock"/>
+      </w:pPr>
+      <w:r>
+        <w:t xml:space="preserve">  b2PointState state1[2], state2[2];</w:t>
+      </w:r>
+    </w:p>
+    <w:p>
+      <w:pPr>
+        <w:pStyle w:val="CodeBlock"/>
+      </w:pPr>
+      <w:r>
+        <w:t xml:space="preserve">  b2GetPointStates(state1, state2, oldManifold, contact-&gt;GetManifold());</w:t>
+      </w:r>
+    </w:p>
+    <w:p>
+      <w:pPr>
+        <w:pStyle w:val="CodeBlock"/>
+      </w:pPr>
+      <w:r>
+        <w:t xml:space="preserve">  if (state2[0] == b2_addState)</w:t>
+      </w:r>
+    </w:p>
+    <w:p>
+      <w:pPr>
+        <w:pStyle w:val="CodeBlock"/>
+      </w:pPr>
+      <w:r>
+        <w:t xml:space="preserve">  {</w:t>
+      </w:r>
+    </w:p>
+    <w:p>
+      <w:pPr>
+        <w:pStyle w:val="CodeBlock"/>
+      </w:pPr>
+      <w:r>
+        <w:t xml:space="preserve">    const b2Body* bodyA = contact-&gt;GetFixtureA()-&gt;GetBody();</w:t>
+      </w:r>
+    </w:p>
+    <w:p>
+      <w:pPr>
+        <w:pStyle w:val="CodeBlock"/>
+      </w:pPr>
+      <w:r>
+        <w:t xml:space="preserve">    const b2Body* bodyB = contact-&gt;GetFixtureB()-&gt;GetBody();</w:t>
+      </w:r>
+    </w:p>
+    <w:p>
+      <w:pPr>
+        <w:pStyle w:val="CodeBlock"/>
+      </w:pPr>
+      <w:r>
+        <w:t xml:space="preserve">    b2Vec2 point = worldManifold.points[0];</w:t>
+      </w:r>
+    </w:p>
+    <w:p>
+      <w:pPr>
+        <w:pStyle w:val="CodeBlock"/>
+      </w:pPr>
+      <w:r>
+        <w:t xml:space="preserve">    </w:t>
+      </w:r>
+      <w:r>
+        <w:t>b2Vec2 vA = bodyA-&gt;G</w:t>
+      </w:r>
+      <w:r>
+        <w:t>etLinearVelocityFromWorldPoint</w:t>
+      </w:r>
+      <w:r>
+        <w:t>(point);</w:t>
+      </w:r>
+    </w:p>
+    <w:p>
+      <w:pPr>
+        <w:pStyle w:val="CodeBlock"/>
+      </w:pPr>
+      <w:r>
+        <w:t xml:space="preserve">    b2Vec2 vB = bodyB-&gt;GetLinearVelocityFromWorldPoint(point);</w:t>
+      </w:r>
+    </w:p>
+    <w:p>
+      <w:pPr>
+        <w:pStyle w:val="CodeBlock"/>
+      </w:pPr>
+      <w:r>
+        <w:t xml:space="preserve">    float32 approachVelocity = b2Dot(vB – vA, worldManifold.normal);</w:t>
+      </w:r>
+    </w:p>
+    <w:p>
+      <w:pPr>
+        <w:pStyle w:val="CodeBlock"/>
+      </w:pPr>
+      <w:r>
+        <w:t xml:space="preserve">    if (approachVelocity &gt; 1.0f)</w:t>
+      </w:r>
+    </w:p>
+    <w:p>
+      <w:pPr>
+        <w:pStyle w:val="CodeBlock"/>
+      </w:pPr>
+      <w:r>
+        <w:t xml:space="preserve">    {</w:t>
+      </w:r>
+    </w:p>
+    <w:p>
+      <w:pPr>
+        <w:pStyle w:val="CodeBlock"/>
+      </w:pPr>
+      <w:r>
+        <w:t xml:space="preserve">      MyPlayCollisionSound();</w:t>
+      </w:r>
+    </w:p>
+    <w:p>
+      <w:pPr>
+        <w:pStyle w:val="CodeBlock"/>
+      </w:pPr>
+      <w:r>
+        <w:t xml:space="preserve">    }</w:t>
+      </w:r>
+    </w:p>
+    <w:p>
+      <w:pPr>
+        <w:pStyle w:val="CodeBlock"/>
+      </w:pPr>
+      <w:r>
+        <w:t xml:space="preserve">  }</w:t>
+      </w:r>
+    </w:p>
+    <w:p>
+      <w:pPr>
+        <w:pStyle w:val="CodeBlock"/>
+      </w:pPr>
+      <w:r>
+        <w:t>}</w:t>
+      </w:r>
+    </w:p>
+    <w:p>
+      <w:pPr>
+        <w:pStyle w:val="Heading3"/>
+      </w:pPr>
+    </w:p>
+    <w:p>
+      <w:pPr>
+        <w:pStyle w:val="Heading3"/>
+      </w:pPr>
+      <w:r>
+        <w:t>Post-Solve Event</w:t>
+      </w:r>
+    </w:p>
+    <w:p>
+      <w:r>
+        <w:t xml:space="preserve">The post solve event is where </w:t>
+      </w:r>
+      <w:r>
+        <w:t>you can gather collision impulse results. If you don’t care about the impulses, you should probably just implement the pre-solve event.</w:t>
+      </w:r>
+    </w:p>
+    <w:p>
+      <w:r>
+        <w:t xml:space="preserve">It is tempting to implement game logic that alters the physics world inside a contact callback. For example, you may have a collision that applies damage and try to destroy the associated actor and its rigid body. However, Box2D does not allow you to alter the physics world inside a callback because you might destroy objects that Box2D is currently processing, leading to orphaned pointers. </w:t>
+      </w:r>
+    </w:p>
+    <w:p>
+      <w:r>
+        <w:t xml:space="preserve">The recommended practice for processing contact points is to buffer all contact </w:t>
+      </w:r>
+      <w:r>
+        <w:t>data</w:t>
+      </w:r>
+      <w:r>
+        <w:t xml:space="preserve"> that you care about and process </w:t>
+      </w:r>
+      <w:r>
+        <w:t>it</w:t>
+      </w:r>
+      <w:r>
+        <w:t xml:space="preserve"> after the time step. You should always process the contact points immediately after the time </w:t>
+      </w:r>
+      <w:r>
+        <w:t>step;</w:t>
+      </w:r>
+      <w:r>
+        <w:t xml:space="preserve"> otherwise some other client code might alter the physics world, invalidating the contact buffer. When you process the contact buffer you can alter the physics world, but you still need to be careful that you don't orphan pointers stored in the contact point buffer. The testbed has example contact point processing that is safe from orphaned pointers.</w:t>
+      </w:r>
+    </w:p>
+    <w:p>
+      <w:r>
+        <w:t>This code from the CollisionProcessing test shows how to handle orphaned bodies when processing the contact buffer. Here is an excerpt. Be sure to read the comments in the listing. This code assumes that all contact points have been buffered in the b2ContactPoint array m_points.</w:t>
+      </w:r>
+    </w:p>
     <w:p/>
-    <w:p>
-      <w:pPr>
-        <w:pStyle w:val="Heading3"/>
-      </w:pPr>
-      <w:r>
-        <w:lastRenderedPageBreak/>
-        <w:t>Begin Contact Event</w:t>
-      </w:r>
-    </w:p>
-    <w:p>
-      <w:r>
-        <w:t xml:space="preserve">This is called when </w:t>
-      </w:r>
-      <w:r>
-        <w:t>two fixtures begin to overlap. This is called for sensors and non-sensors. This event can only occur inside the time step.</w:t>
-      </w:r>
-    </w:p>
-    <w:p>
-      <w:pPr>
-        <w:pStyle w:val="Heading3"/>
-      </w:pPr>
-      <w:r>
-        <w:t xml:space="preserve"> End Contact Event</w:t>
-      </w:r>
-    </w:p>
-    <w:p>
-      <w:r>
-        <w:t>This is called when two fixtures cease to overlap. This is called for sensors and non-sensors. This may be called when a body is destroyed, so this event can occur outside the time step.</w:t>
-      </w:r>
-    </w:p>
-    <w:p>
-      <w:pPr>
-        <w:pStyle w:val="Heading3"/>
-      </w:pPr>
-      <w:r>
-        <w:t>Pre</w:t>
-      </w:r>
-      <w:r>
-        <w:t>-</w:t>
-      </w:r>
-      <w:r>
-        <w:t>Solve</w:t>
-      </w:r>
-      <w:r>
-        <w:t xml:space="preserve"> Event</w:t>
-      </w:r>
-    </w:p>
-    <w:p>
-      <w:r>
-        <w:t>This is called after collision detection, but before collision resolution</w:t>
-      </w:r>
-      <w:r>
-        <w:t>.</w:t>
-      </w:r>
-      <w:r>
-        <w:t xml:space="preserve"> This gives you a chance to disable the contact based on the current configuration. For example, you can implement a one-sided platform using this callback and calling b2Contact::SetEnabled(false). The contact will be re-enabled each time through collision processing, so you will need to disable the contact every time-step. The pre-solve event may be fired multiple times per time step per contact due to continuous collision detection.</w:t>
-      </w:r>
-    </w:p>
-    <w:p>
-      <w:pPr>
-        <w:pStyle w:val="CodeBlock"/>
-      </w:pPr>
-      <w:r>
-        <w:t>void PreSolve</w:t>
-      </w:r>
-      <w:r>
-        <w:t xml:space="preserve">(b2Contact* </w:t>
-      </w:r>
-      <w:r>
-        <w:t>contact, const b2Manifold* oldManifold</w:t>
-      </w:r>
-      <w:r>
-        <w:t>)</w:t>
-      </w:r>
-    </w:p>
-    <w:p>
-      <w:pPr>
-        <w:pStyle w:val="CodeBlock"/>
-      </w:pPr>
-      <w:r>
-        <w:t>{</w:t>
-      </w:r>
-    </w:p>
-    <w:p>
-      <w:pPr>
-        <w:pStyle w:val="CodeBlock"/>
-      </w:pPr>
-      <w:r>
-        <w:t xml:space="preserve">  b2WorldManifold worldManifold;</w:t>
-      </w:r>
-    </w:p>
-    <w:p>
-      <w:pPr>
-        <w:pStyle w:val="CodeBlock"/>
-      </w:pPr>
-      <w:r>
-        <w:t xml:space="preserve">  contact-&gt;GetWorldManifold(&amp;worldManifold);</w:t>
-      </w:r>
-    </w:p>
-    <w:p>
-      <w:pPr>
-        <w:pStyle w:val="CodeBlock"/>
-      </w:pPr>
-      <w:r>
-        <w:t xml:space="preserve">  if (worldManifold.normal.y &lt; -0.5f)</w:t>
-      </w:r>
-    </w:p>
-    <w:p>
-      <w:pPr>
-        <w:pStyle w:val="CodeBlock"/>
-      </w:pPr>
-      <w:r>
-        <w:t xml:space="preserve">  {</w:t>
-      </w:r>
-    </w:p>
-    <w:p>
-      <w:pPr>
-        <w:pStyle w:val="CodeBlock"/>
-      </w:pPr>
-      <w:r>
-        <w:t xml:space="preserve">    contact-&gt;SetEnabled(false);</w:t>
-      </w:r>
-    </w:p>
-    <w:p>
-      <w:pPr>
-        <w:pStyle w:val="CodeBlock"/>
-      </w:pPr>
-      <w:r>
-        <w:t xml:space="preserve">  }</w:t>
-      </w:r>
-    </w:p>
-    <w:p>
-      <w:pPr>
-        <w:pStyle w:val="CodeBlock"/>
-      </w:pPr>
-      <w:r>
-        <w:t>}</w:t>
-      </w:r>
-    </w:p>
-    <w:p>
-      <w:r>
-        <w:t xml:space="preserve">The pre-solve event is also a good place to </w:t>
-      </w:r>
-      <w:r>
-        <w:t>determine the point state and</w:t>
-      </w:r>
-      <w:r>
-        <w:t xml:space="preserve"> the approach velocity of c</w:t>
-      </w:r>
-      <w:r>
-        <w:t>ollisions.</w:t>
-      </w:r>
-    </w:p>
-    <w:p>
-      <w:pPr>
-        <w:pStyle w:val="CodeBlock"/>
-      </w:pPr>
-      <w:r>
-        <w:t>void PreSolve</w:t>
-      </w:r>
-      <w:r>
-        <w:t xml:space="preserve">(b2Contact* </w:t>
-      </w:r>
-      <w:r>
-        <w:t>contact, const b2Manifold* oldManifold</w:t>
-      </w:r>
-      <w:r>
-        <w:t>)</w:t>
-      </w:r>
-    </w:p>
-    <w:p>
-      <w:pPr>
-        <w:pStyle w:val="CodeBlock"/>
-      </w:pPr>
-      <w:r>
-        <w:t>{</w:t>
-      </w:r>
-    </w:p>
-    <w:p>
-      <w:pPr>
-        <w:pStyle w:val="CodeBlock"/>
-      </w:pPr>
-      <w:r>
-        <w:t xml:space="preserve">  b2WorldManifold worldManifold;</w:t>
-      </w:r>
-    </w:p>
-    <w:p>
-      <w:pPr>
-        <w:pStyle w:val="CodeBlock"/>
-      </w:pPr>
-      <w:r>
-        <w:t xml:space="preserve">  contact-&gt;GetWorldManifold(&amp;worldManifold);</w:t>
-      </w:r>
-    </w:p>
-    <w:p>
-      <w:pPr>
-        <w:pStyle w:val="CodeBlock"/>
-      </w:pPr>
-      <w:r>
-        <w:t xml:space="preserve">  b2PointState state1[2], state2[2];</w:t>
-      </w:r>
-    </w:p>
-    <w:p>
-      <w:pPr>
-        <w:pStyle w:val="CodeBlock"/>
-      </w:pPr>
-      <w:r>
-        <w:t xml:space="preserve">  b2GetPointStates(state1, state2, oldManifold, contact-&gt;GetManifold());</w:t>
-      </w:r>
-    </w:p>
-    <w:p>
-      <w:pPr>
-        <w:pStyle w:val="CodeBlock"/>
-      </w:pPr>
-      <w:r>
-        <w:t xml:space="preserve">  if (state2[0] == b2_addState)</w:t>
-      </w:r>
-    </w:p>
-    <w:p>
-      <w:pPr>
-        <w:pStyle w:val="CodeBlock"/>
-      </w:pPr>
-      <w:r>
-        <w:t xml:space="preserve">  {</w:t>
-      </w:r>
-    </w:p>
-    <w:p>
-      <w:pPr>
-        <w:pStyle w:val="CodeBlock"/>
-      </w:pPr>
-      <w:r>
-        <w:t xml:space="preserve">    const b2Body* bodyA = contact-&gt;GetFixtureA()-&gt;GetBody();</w:t>
-      </w:r>
-    </w:p>
-    <w:p>
-      <w:pPr>
-        <w:pStyle w:val="CodeBlock"/>
-      </w:pPr>
-      <w:r>
-        <w:t xml:space="preserve">    const b2Body* bodyB = contact-&gt;GetFixtureB()-&gt;GetBody();</w:t>
-      </w:r>
-    </w:p>
-    <w:p>
-      <w:pPr>
-        <w:pStyle w:val="CodeBlock"/>
-      </w:pPr>
-      <w:r>
-        <w:t xml:space="preserve">    b2Vec2 point = worldManifold.points[0];</w:t>
-      </w:r>
-    </w:p>
-    <w:p>
-      <w:pPr>
-        <w:pStyle w:val="CodeBlock"/>
-      </w:pPr>
-      <w:r>
-        <w:t xml:space="preserve">    </w:t>
-      </w:r>
-      <w:r>
-        <w:t>b2Vec2 vA = bodyA-&gt;G</w:t>
-      </w:r>
-      <w:r>
-        <w:t>etLinearVelocityFromWorldPoint</w:t>
-      </w:r>
-      <w:r>
-        <w:t>(point);</w:t>
-      </w:r>
-    </w:p>
-    <w:p>
-      <w:pPr>
-        <w:pStyle w:val="CodeBlock"/>
-      </w:pPr>
-      <w:r>
-        <w:t xml:space="preserve">    b2Vec2 vB = bodyB-&gt;GetLinearVelocityFromWorldPoint(point);</w:t>
-      </w:r>
-    </w:p>
-    <w:p>
-      <w:pPr>
-        <w:pStyle w:val="CodeBlock"/>
-      </w:pPr>
-      <w:r>
-        <w:t xml:space="preserve">    float32 approachVelocity = b2Dot(vB – vA, worldManifold.normal);</w:t>
-      </w:r>
-    </w:p>
-    <w:p>
-      <w:pPr>
-        <w:pStyle w:val="CodeBlock"/>
-      </w:pPr>
-      <w:r>
-        <w:t xml:space="preserve">    if (approachVelocity &gt; 1.0f)</w:t>
-      </w:r>
-    </w:p>
-    <w:p>
-      <w:pPr>
-        <w:pStyle w:val="CodeBlock"/>
-      </w:pPr>
-      <w:r>
-        <w:t xml:space="preserve">    {</w:t>
-      </w:r>
-    </w:p>
-    <w:p>
-      <w:pPr>
-        <w:pStyle w:val="CodeBlock"/>
-      </w:pPr>
-      <w:r>
-        <w:t xml:space="preserve">      MyPlayCollisionSound();</w:t>
-      </w:r>
-    </w:p>
-    <w:p>
-      <w:pPr>
-        <w:pStyle w:val="CodeBlock"/>
-      </w:pPr>
-      <w:r>
-        <w:t xml:space="preserve">    }</w:t>
-      </w:r>
-    </w:p>
-    <w:p>
-      <w:pPr>
-        <w:pStyle w:val="CodeBlock"/>
-      </w:pPr>
-      <w:r>
-        <w:t xml:space="preserve">  }</w:t>
-      </w:r>
-    </w:p>
-    <w:p>
-      <w:pPr>
-        <w:pStyle w:val="CodeBlock"/>
-      </w:pPr>
-      <w:r>
-        <w:t>}</w:t>
-      </w:r>
-    </w:p>
-    <w:p/>
-    <w:p/>
-    <w:p>
-      <w:pPr>
-        <w:pStyle w:val="Heading3"/>
-      </w:pPr>
-      <w:r>
-        <w:t>Post-Solve Event</w:t>
-      </w:r>
-    </w:p>
-    <w:p>
-      <w:r>
-        <w:t xml:space="preserve">The post solve event is where </w:t>
-      </w:r>
-      <w:r>
-        <w:t>you can gather collision impulse results. If you don’t care about the impulses, you should probably just implement the pre-solve event.</w:t>
-      </w:r>
-    </w:p>
-    <w:p>
-      <w:r>
-        <w:t>TODO_ERIN</w:t>
-      </w:r>
-    </w:p>
-    <w:p>
-      <w:r>
-        <w:t>Continuous physics uses sub-stepping, so a contact point may be added and removed within the same time step. This is normally not a problem, but your code should handle this gracefully.</w:t>
-      </w:r>
-    </w:p>
-    <w:p>
-      <w:r>
-        <w:t>Contact points are reported immediately when they are added, persisted, or removed. This occurs before the solver is called, so the b2ContactPoint object does not contain the computed impulse. However, the relative velocity at the contact point is pr</w:t>
-      </w:r>
-      <w:r>
-        <w:t>ovided so that you can estimate</w:t>
-      </w:r>
-      <w:r>
-        <w:t xml:space="preserve"> the contact impulse. If you implement the Result listener function, you will receive b2ContactResult objects for solid contact points after the solver has been called. These result structures contain the sub-step impulses. Again, due to continuous physics you may receive multiple results per contact point per b2World::Step.</w:t>
-      </w:r>
-    </w:p>
-    <w:p>
-      <w:r>
-        <w:t xml:space="preserve">It is tempting to implement game logic that alters the physics world inside a contact callback. For example, you may have a collision that applies damage and try to destroy the associated actor and its rigid body. However, Box2D does not allow you to alter the physics world inside a callback because you might destroy objects that Box2D is currently processing, leading to orphaned pointers. </w:t>
-      </w:r>
-    </w:p>
-    <w:p>
-      <w:r>
-        <w:t>The recommended practice for processing contact points is to buffer all contact points that you care about and process them after the time step. You should always process the contact points immediately after the time step, otherwise some other client code might alter the physics world, invalidating the contact buffer. When you process the contact point buffer you can alter the physics world, but you still need to be careful that you don't orphan pointers stored in the contact point buffer. The testbed has example contact point processing that is safe from orphaned pointers.</w:t>
-      </w:r>
-    </w:p>
-    <w:p>
-      <w:r>
-        <w:t>This code from the CollisionProcessing test shows how to handle orphaned bodies when processing the contact buffer. Here is an excerpt. Be sure to read the comments in the listing. This code assumes that all contact points have been buffered in the b2ContactPoint array m_points.</w:t>
-      </w:r>
-    </w:p>
     <w:p>
       <w:pPr>
         <w:pStyle w:val="CodeBlock"/>
@@ -8573,17 +8645,18 @@
         <w:t>}</w:t>
       </w:r>
     </w:p>
+    <w:p/>
     <w:p>
       <w:pPr>
         <w:pStyle w:val="Heading2"/>
       </w:pPr>
       <w:r>
+        <w:lastRenderedPageBreak/>
         <w:t>Contact Filtering</w:t>
       </w:r>
     </w:p>
     <w:p>
       <w:r>
-        <w:lastRenderedPageBreak/>
         <w:t>Often in a game you don't want all objects to collide. For example, you may want to create a door that only certain characters can pass through. This is called contact filtering, because some interactions are filtered out.</w:t>
       </w:r>
     </w:p>
@@ -8735,6 +8808,39 @@
       </w:r>
     </w:p>
     <w:p>
+      <w:r>
+        <w:t>At run-time you can create an instance of your contact filter and register it with b2World::SetContactFilter.</w:t>
+      </w:r>
+      <w:r>
+        <w:t xml:space="preserve"> Make sure your filter stays in scope while the world exists.</w:t>
+      </w:r>
+    </w:p>
+    <w:p>
+      <w:pPr>
+        <w:pStyle w:val="CodeBlock"/>
+      </w:pPr>
+      <w:r>
+        <w:t>MyContactFilter filter;</w:t>
+      </w:r>
+    </w:p>
+    <w:p>
+      <w:pPr>
+        <w:pStyle w:val="CodeBlock"/>
+      </w:pPr>
+      <w:r>
+        <w:t>world-&gt;SetContactFilter(&amp;filter);</w:t>
+      </w:r>
+    </w:p>
+    <w:p>
+      <w:pPr>
+        <w:pStyle w:val="CodeBlock"/>
+      </w:pPr>
+      <w:r>
+        <w:t>// filter remains in scope …</w:t>
+      </w:r>
+    </w:p>
+    <w:p/>
+    <w:p>
       <w:pPr>
         <w:pStyle w:val="Heading1"/>
       </w:pPr>
@@ -8770,7 +8876,13 @@
     </w:p>
     <w:p>
       <w:r>
-        <w:t>Creating a world is fairly simple. You just need to provide a gravity vector and a Boolean indicating if bodies can sleep. Usually you will create and destory a world using new and delete.</w:t>
+        <w:t xml:space="preserve">Creating a world is fairly simple. You just need to provide a gravity vector and a Boolean indicating if bodies can sleep. Usually you will create and </w:t>
+      </w:r>
+      <w:r>
+        <w:t>destroy</w:t>
+      </w:r>
+      <w:r>
+        <w:t xml:space="preserve"> a world using new and delete.</w:t>
       </w:r>
     </w:p>
     <w:p>
@@ -8867,7 +8979,13 @@
     </w:p>
     <w:p>
       <w:r>
-        <w:t>The iteration count controls how many times the constraint solver sweeps over all the contacts and joints in the world. More iterations always yields a better simulation. But don't trade a small time step for a large iteration count. 60Hz and 10 iterations is far better than 30Hz and 20 iterations.</w:t>
+        <w:t xml:space="preserve">The iteration count controls how many times the constraint solver sweeps over all the contacts and joints in the world. More </w:t>
+      </w:r>
+      <w:r>
+        <w:t>iteration</w:t>
+      </w:r>
+      <w:r>
+        <w:t xml:space="preserve"> always yields a better simulation. But don't trade a small time step for a large iteration count. 60Hz and 10 iterations is far better than 30Hz and 20 iterations.</w:t>
       </w:r>
     </w:p>
     <w:p>
@@ -9444,7 +9562,6 @@
         <w:pStyle w:val="CodeBlock"/>
       </w:pPr>
       <w:r>
-        <w:lastRenderedPageBreak/>
         <w:t>// This class captures the closest hit shape.</w:t>
       </w:r>
     </w:p>
@@ -9685,6 +9802,7 @@
         <w:t>myWorld-&gt;RayCast(&amp;callback, point1, point2);</w:t>
       </w:r>
     </w:p>
+    <w:p/>
     <w:p>
       <w:pPr>
         <w:pStyle w:val="IntenseQuote"/>
@@ -9696,6 +9814,7 @@
         <w:rPr>
           <w:b/>
         </w:rPr>
+        <w:lastRenderedPageBreak/>
         <w:t>Caution</w:t>
       </w:r>
     </w:p>
@@ -9707,6 +9826,7 @@
         <w:t>Due to round-off errors, ray casts can sneak through small cracks between polygons in your static environment. If this is not acceptable in your application, please enlarge your polygons slightly.</w:t>
       </w:r>
     </w:p>
+    <w:p/>
     <w:p>
       <w:pPr>
         <w:pStyle w:val="CodeBlock"/>
@@ -9757,134 +9877,134 @@
         <w:pStyle w:val="CodeBlock"/>
       </w:pPr>
       <w:r>
+        <w:t>void ApplyForce(const b2Vec2&amp; force, const b2Vec2&amp; point);</w:t>
+      </w:r>
+    </w:p>
+    <w:p>
+      <w:pPr>
+        <w:pStyle w:val="CodeBlock"/>
+      </w:pPr>
+      <w:r>
+        <w:t>void ApplyTorque(float32 torque);</w:t>
+      </w:r>
+    </w:p>
+    <w:p>
+      <w:pPr>
+        <w:pStyle w:val="CodeBlock"/>
+      </w:pPr>
+      <w:r>
+        <w:t>void ApplyLinearImpulse(const b2Vec2&amp; impulse, const b2Vec2&amp; point);</w:t>
+      </w:r>
+    </w:p>
+    <w:p>
+      <w:pPr>
+        <w:pStyle w:val="CodeBlock"/>
+      </w:pPr>
+      <w:r>
+        <w:t>void ApplyAngularImpulse(float32 impulse);</w:t>
+      </w:r>
+    </w:p>
+    <w:p>
+      <w:r>
+        <w:t>Applying a force, torque, or impulse wakes the body. Sometimes this is undesirable. For example, you may be applying a steady force and want to allow the body to sleep to improve performance. In this case you can use the following code.</w:t>
+      </w:r>
+    </w:p>
+    <w:p>
+      <w:pPr>
+        <w:pStyle w:val="CodeBlock"/>
+      </w:pPr>
+      <w:r>
+        <w:t>if (myBody-&gt;IsAwake() == true)</w:t>
+      </w:r>
+    </w:p>
+    <w:p>
+      <w:pPr>
+        <w:pStyle w:val="CodeBlock"/>
+      </w:pPr>
+      <w:r>
+        <w:t>{</w:t>
+      </w:r>
+    </w:p>
+    <w:p>
+      <w:pPr>
+        <w:pStyle w:val="CodeBlock"/>
+      </w:pPr>
+      <w:r>
+        <w:t xml:space="preserve">    myBody-&gt;ApplyForce(myForce, myPoint);</w:t>
+      </w:r>
+    </w:p>
+    <w:p>
+      <w:pPr>
+        <w:pStyle w:val="CodeBlock"/>
+      </w:pPr>
+      <w:r>
+        <w:t>}</w:t>
+      </w:r>
+    </w:p>
+    <w:p>
+      <w:pPr>
+        <w:pStyle w:val="Heading3"/>
+      </w:pPr>
+      <w:r>
+        <w:t>Coordinate Transformations</w:t>
+      </w:r>
+    </w:p>
+    <w:p>
+      <w:r>
+        <w:t>The body class has some utility functions to help you transform points and vectors between local and world space. If you don't understand these concepts, please read "Essential Mathematics for Games and Interactive Applications" by Jim Van Verth and Lars Bishop. These functions are efficient (when inlined).</w:t>
+      </w:r>
+    </w:p>
+    <w:p>
+      <w:pPr>
+        <w:pStyle w:val="CodeBlock"/>
+      </w:pPr>
+      <w:r>
+        <w:t>b2Vec2 GetWorldPoint(const b2Vec2&amp; localPoint);</w:t>
+      </w:r>
+    </w:p>
+    <w:p>
+      <w:pPr>
+        <w:pStyle w:val="CodeBlock"/>
+      </w:pPr>
+      <w:r>
+        <w:t>b2Vec2 GetWorldVector(const b2Vec2&amp; localVector);</w:t>
+      </w:r>
+    </w:p>
+    <w:p>
+      <w:pPr>
+        <w:pStyle w:val="CodeBlock"/>
+      </w:pPr>
+      <w:r>
+        <w:t>b2Vec2 GetLocalPoint(const b2Vec2&amp; worldPoint);</w:t>
+      </w:r>
+    </w:p>
+    <w:p>
+      <w:pPr>
+        <w:pStyle w:val="CodeBlock"/>
+      </w:pPr>
+      <w:r>
+        <w:t>b2Vec2 GetLocalVector(const b2Vec2&amp; worldVector);</w:t>
+      </w:r>
+    </w:p>
+    <w:p>
+      <w:pPr>
+        <w:pStyle w:val="Heading3"/>
+      </w:pPr>
+      <w:r>
+        <w:t>Lists</w:t>
+      </w:r>
+    </w:p>
+    <w:p>
+      <w:r>
+        <w:t>You can iterate over a body's fixtures. This is mainly useful if you need to access the fixture's user data.</w:t>
+      </w:r>
+    </w:p>
+    <w:p>
+      <w:pPr>
+        <w:pStyle w:val="CodeBlock"/>
+      </w:pPr>
+      <w:r>
         <w:lastRenderedPageBreak/>
-        <w:t>void ApplyForce(const b2Vec2&amp; force, const b2Vec2&amp; point);</w:t>
-      </w:r>
-    </w:p>
-    <w:p>
-      <w:pPr>
-        <w:pStyle w:val="CodeBlock"/>
-      </w:pPr>
-      <w:r>
-        <w:t>void ApplyTorque(float32 torque);</w:t>
-      </w:r>
-    </w:p>
-    <w:p>
-      <w:pPr>
-        <w:pStyle w:val="CodeBlock"/>
-      </w:pPr>
-      <w:r>
-        <w:t>void ApplyLinearImpulse(const b2Vec2&amp; impulse, const b2Vec2&amp; point);</w:t>
-      </w:r>
-    </w:p>
-    <w:p>
-      <w:pPr>
-        <w:pStyle w:val="CodeBlock"/>
-      </w:pPr>
-      <w:r>
-        <w:t>void ApplyAngularImpulse(float32 impulse);</w:t>
-      </w:r>
-    </w:p>
-    <w:p>
-      <w:r>
-        <w:t>Applying a force, torque, or impulse wakes the body. Sometimes this is undesirable. For example, you may be applying a steady force and want to allow the body to sleep to improve performance. In this case you can use the following code.</w:t>
-      </w:r>
-    </w:p>
-    <w:p>
-      <w:pPr>
-        <w:pStyle w:val="CodeBlock"/>
-      </w:pPr>
-      <w:r>
-        <w:t>if (myBody-&gt;IsAwake() == true)</w:t>
-      </w:r>
-    </w:p>
-    <w:p>
-      <w:pPr>
-        <w:pStyle w:val="CodeBlock"/>
-      </w:pPr>
-      <w:r>
-        <w:t>{</w:t>
-      </w:r>
-    </w:p>
-    <w:p>
-      <w:pPr>
-        <w:pStyle w:val="CodeBlock"/>
-      </w:pPr>
-      <w:r>
-        <w:t xml:space="preserve">    myBody-&gt;ApplyForce(myForce, myPoint);</w:t>
-      </w:r>
-    </w:p>
-    <w:p>
-      <w:pPr>
-        <w:pStyle w:val="CodeBlock"/>
-      </w:pPr>
-      <w:r>
-        <w:t>}</w:t>
-      </w:r>
-    </w:p>
-    <w:p>
-      <w:pPr>
-        <w:pStyle w:val="Heading3"/>
-      </w:pPr>
-      <w:r>
-        <w:t>Coordinate Transformations</w:t>
-      </w:r>
-    </w:p>
-    <w:p>
-      <w:r>
-        <w:t>The body class has some utility functions to help you transform points and vectors between local and world space. If you don't understand these concepts, please read "Essential Mathematics for Games and Interactive Applications" by Jim Van Verth and Lars Bishop. These functions are efficient (when inlined).</w:t>
-      </w:r>
-    </w:p>
-    <w:p>
-      <w:pPr>
-        <w:pStyle w:val="CodeBlock"/>
-      </w:pPr>
-      <w:r>
-        <w:t>b2Vec2 GetWorldPoint(const b2Vec2&amp; localPoint);</w:t>
-      </w:r>
-    </w:p>
-    <w:p>
-      <w:pPr>
-        <w:pStyle w:val="CodeBlock"/>
-      </w:pPr>
-      <w:r>
-        <w:t>b2Vec2 GetWorldVector(const b2Vec2&amp; localVector);</w:t>
-      </w:r>
-    </w:p>
-    <w:p>
-      <w:pPr>
-        <w:pStyle w:val="CodeBlock"/>
-      </w:pPr>
-      <w:r>
-        <w:t>b2Vec2 GetLocalPoint(const b2Vec2&amp; worldPoint);</w:t>
-      </w:r>
-    </w:p>
-    <w:p>
-      <w:pPr>
-        <w:pStyle w:val="CodeBlock"/>
-      </w:pPr>
-      <w:r>
-        <w:t>b2Vec2 GetLocalVector(const b2Vec2&amp; worldVector);</w:t>
-      </w:r>
-    </w:p>
-    <w:p>
-      <w:pPr>
-        <w:pStyle w:val="Heading3"/>
-      </w:pPr>
-      <w:r>
-        <w:t>Lists</w:t>
-      </w:r>
-    </w:p>
-    <w:p>
-      <w:r>
-        <w:t>You can iterate over a body's fixtures. This is mainly useful if you need to access the fixture's user data.</w:t>
-      </w:r>
-    </w:p>
-    <w:p>
-      <w:pPr>
-        <w:pStyle w:val="CodeBlock"/>
-      </w:pPr>
-      <w:r>
         <w:t>for (b2Fixture* f = body-&gt;GetFixtureList(); f; f = f-&gt;GetNext())</w:t>
       </w:r>
     </w:p>
@@ -10000,7 +10120,13 @@
     </w:p>
     <w:p>
       <w:r>
-        <w:t>To help you nullify your joint pointers, Box2D provides a listener class named b2WorldListener that you can implement and provide to your world object. Then the world object will notify you when a joint is going to be implicity destroyed.</w:t>
+        <w:t xml:space="preserve">To help you nullify your joint pointers, Box2D provides a listener class named b2WorldListener that you can implement and provide to your world object. Then the world object will notify you when a joint is going to be </w:t>
+      </w:r>
+      <w:r>
+        <w:t>implicitly</w:t>
+      </w:r>
+      <w:r>
+        <w:t xml:space="preserve"> destroyed.</w:t>
       </w:r>
     </w:p>
     <w:p>
@@ -13620,7 +13746,7 @@
 </file>
 
 <file path=customXml/itemProps1.xml><?xml version="1.0" encoding="utf-8"?>
-<ds:datastoreItem xmlns:ds="http://schemas.openxmlformats.org/officeDocument/2006/customXml" ds:itemID="{95418DD3-B7E9-4C99-9EC4-29F7F413DF70}">
+<ds:datastoreItem xmlns:ds="http://schemas.openxmlformats.org/officeDocument/2006/customXml" ds:itemID="{F890C4A5-84DB-48DC-B2F4-E46D921ADC0E}">
   <ds:schemaRefs>
     <ds:schemaRef ds:uri="http://schemas.openxmlformats.org/officeDocument/2006/bibliography"/>
   </ds:schemaRefs>

</xml_diff>

<commit_message>
- Added some known limitation to the manual.
</commit_message>
<xml_diff>
--- a/trunk/Box2D/Documentation/manual.docx
+++ b/trunk/Box2D/Documentation/manual.docx
@@ -44,7 +44,7 @@
       <w:r>
         <w:fldChar w:fldCharType="separate"/>
       </w:r>
-      <w:hyperlink w:anchor="_Toc257704163" w:history="1">
+      <w:hyperlink w:anchor="_Toc258082967" w:history="1">
         <w:r>
           <w:rPr>
             <w:rStyle w:val="Hyperlink"/>
@@ -71,7 +71,7 @@
             <w:noProof/>
             <w:webHidden/>
           </w:rPr>
-          <w:instrText xml:space="preserve"> PAGEREF _Toc257704163 \h </w:instrText>
+          <w:instrText xml:space="preserve"> PAGEREF _Toc258082967 \h </w:instrText>
         </w:r>
         <w:r>
           <w:rPr>
@@ -113,7 +113,7 @@
           <w:noProof/>
         </w:rPr>
       </w:pPr>
-      <w:hyperlink w:anchor="_Toc257704164" w:history="1">
+      <w:hyperlink w:anchor="_Toc258082968" w:history="1">
         <w:r>
           <w:rPr>
             <w:rStyle w:val="Hyperlink"/>
@@ -140,7 +140,7 @@
             <w:noProof/>
             <w:webHidden/>
           </w:rPr>
-          <w:instrText xml:space="preserve"> PAGEREF _Toc257704164 \h </w:instrText>
+          <w:instrText xml:space="preserve"> PAGEREF _Toc258082968 \h </w:instrText>
         </w:r>
         <w:r>
           <w:rPr>
@@ -182,7 +182,7 @@
           <w:noProof/>
         </w:rPr>
       </w:pPr>
-      <w:hyperlink w:anchor="_Toc257704165" w:history="1">
+      <w:hyperlink w:anchor="_Toc258082969" w:history="1">
         <w:r>
           <w:rPr>
             <w:rStyle w:val="Hyperlink"/>
@@ -209,7 +209,7 @@
             <w:noProof/>
             <w:webHidden/>
           </w:rPr>
-          <w:instrText xml:space="preserve"> PAGEREF _Toc257704165 \h </w:instrText>
+          <w:instrText xml:space="preserve"> PAGEREF _Toc258082969 \h </w:instrText>
         </w:r>
         <w:r>
           <w:rPr>
@@ -251,7 +251,7 @@
           <w:noProof/>
         </w:rPr>
       </w:pPr>
-      <w:hyperlink w:anchor="_Toc257704166" w:history="1">
+      <w:hyperlink w:anchor="_Toc258082970" w:history="1">
         <w:r>
           <w:rPr>
             <w:rStyle w:val="Hyperlink"/>
@@ -278,7 +278,7 @@
             <w:noProof/>
             <w:webHidden/>
           </w:rPr>
-          <w:instrText xml:space="preserve"> PAGEREF _Toc257704166 \h </w:instrText>
+          <w:instrText xml:space="preserve"> PAGEREF _Toc258082970 \h </w:instrText>
         </w:r>
         <w:r>
           <w:rPr>
@@ -320,7 +320,7 @@
           <w:noProof/>
         </w:rPr>
       </w:pPr>
-      <w:hyperlink w:anchor="_Toc257704167" w:history="1">
+      <w:hyperlink w:anchor="_Toc258082971" w:history="1">
         <w:r>
           <w:rPr>
             <w:rStyle w:val="Hyperlink"/>
@@ -347,7 +347,7 @@
             <w:noProof/>
             <w:webHidden/>
           </w:rPr>
-          <w:instrText xml:space="preserve"> PAGEREF _Toc257704167 \h </w:instrText>
+          <w:instrText xml:space="preserve"> PAGEREF _Toc258082971 \h </w:instrText>
         </w:r>
         <w:r>
           <w:rPr>
@@ -389,7 +389,7 @@
           <w:noProof/>
         </w:rPr>
       </w:pPr>
-      <w:hyperlink w:anchor="_Toc257704168" w:history="1">
+      <w:hyperlink w:anchor="_Toc258082972" w:history="1">
         <w:r>
           <w:rPr>
             <w:rStyle w:val="Hyperlink"/>
@@ -416,7 +416,7 @@
             <w:noProof/>
             <w:webHidden/>
           </w:rPr>
-          <w:instrText xml:space="preserve"> PAGEREF _Toc257704168 \h </w:instrText>
+          <w:instrText xml:space="preserve"> PAGEREF _Toc258082972 \h </w:instrText>
         </w:r>
         <w:r>
           <w:rPr>
@@ -458,7 +458,7 @@
           <w:noProof/>
         </w:rPr>
       </w:pPr>
-      <w:hyperlink w:anchor="_Toc257704169" w:history="1">
+      <w:hyperlink w:anchor="_Toc258082973" w:history="1">
         <w:r>
           <w:rPr>
             <w:rStyle w:val="Hyperlink"/>
@@ -485,7 +485,7 @@
             <w:noProof/>
             <w:webHidden/>
           </w:rPr>
-          <w:instrText xml:space="preserve"> PAGEREF _Toc257704169 \h </w:instrText>
+          <w:instrText xml:space="preserve"> PAGEREF _Toc258082973 \h </w:instrText>
         </w:r>
         <w:r>
           <w:rPr>
@@ -527,7 +527,7 @@
           <w:noProof/>
         </w:rPr>
       </w:pPr>
-      <w:hyperlink w:anchor="_Toc257704170" w:history="1">
+      <w:hyperlink w:anchor="_Toc258082974" w:history="1">
         <w:r>
           <w:rPr>
             <w:rStyle w:val="Hyperlink"/>
@@ -554,7 +554,7 @@
             <w:noProof/>
             <w:webHidden/>
           </w:rPr>
-          <w:instrText xml:space="preserve"> PAGEREF _Toc257704170 \h </w:instrText>
+          <w:instrText xml:space="preserve"> PAGEREF _Toc258082974 \h </w:instrText>
         </w:r>
         <w:r>
           <w:rPr>
@@ -596,7 +596,7 @@
           <w:noProof/>
         </w:rPr>
       </w:pPr>
-      <w:hyperlink w:anchor="_Toc257704171" w:history="1">
+      <w:hyperlink w:anchor="_Toc258082975" w:history="1">
         <w:r>
           <w:rPr>
             <w:rStyle w:val="Hyperlink"/>
@@ -623,7 +623,7 @@
             <w:noProof/>
             <w:webHidden/>
           </w:rPr>
-          <w:instrText xml:space="preserve"> PAGEREF _Toc257704171 \h </w:instrText>
+          <w:instrText xml:space="preserve"> PAGEREF _Toc258082975 \h </w:instrText>
         </w:r>
         <w:r>
           <w:rPr>
@@ -665,7 +665,7 @@
           <w:noProof/>
         </w:rPr>
       </w:pPr>
-      <w:hyperlink w:anchor="_Toc257704172" w:history="1">
+      <w:hyperlink w:anchor="_Toc258082976" w:history="1">
         <w:r>
           <w:rPr>
             <w:rStyle w:val="Hyperlink"/>
@@ -692,7 +692,7 @@
             <w:noProof/>
             <w:webHidden/>
           </w:rPr>
-          <w:instrText xml:space="preserve"> PAGEREF _Toc257704172 \h </w:instrText>
+          <w:instrText xml:space="preserve"> PAGEREF _Toc258082976 \h </w:instrText>
         </w:r>
         <w:r>
           <w:rPr>
@@ -712,7 +712,7 @@
             <w:noProof/>
             <w:webHidden/>
           </w:rPr>
-          <w:t>48</w:t>
+          <w:t>49</w:t>
         </w:r>
         <w:r>
           <w:rPr>
@@ -734,7 +734,7 @@
           <w:noProof/>
         </w:rPr>
       </w:pPr>
-      <w:hyperlink w:anchor="_Toc257704173" w:history="1">
+      <w:hyperlink w:anchor="_Toc258082977" w:history="1">
         <w:r>
           <w:rPr>
             <w:rStyle w:val="Hyperlink"/>
@@ -761,7 +761,7 @@
             <w:noProof/>
             <w:webHidden/>
           </w:rPr>
-          <w:instrText xml:space="preserve"> PAGEREF _Toc257704173 \h </w:instrText>
+          <w:instrText xml:space="preserve"> PAGEREF _Toc258082977 \h </w:instrText>
         </w:r>
         <w:r>
           <w:rPr>
@@ -781,7 +781,7 @@
             <w:noProof/>
             <w:webHidden/>
           </w:rPr>
-          <w:t>54</w:t>
+          <w:t>55</w:t>
         </w:r>
         <w:r>
           <w:rPr>
@@ -803,7 +803,7 @@
           <w:noProof/>
         </w:rPr>
       </w:pPr>
-      <w:hyperlink w:anchor="_Toc257704174" w:history="1">
+      <w:hyperlink w:anchor="_Toc258082978" w:history="1">
         <w:r>
           <w:rPr>
             <w:rStyle w:val="Hyperlink"/>
@@ -830,7 +830,7 @@
             <w:noProof/>
             <w:webHidden/>
           </w:rPr>
-          <w:instrText xml:space="preserve"> PAGEREF _Toc257704174 \h </w:instrText>
+          <w:instrText xml:space="preserve"> PAGEREF _Toc258082978 \h </w:instrText>
         </w:r>
         <w:r>
           <w:rPr>
@@ -850,7 +850,7 @@
             <w:noProof/>
             <w:webHidden/>
           </w:rPr>
-          <w:t>56</w:t>
+          <w:t>57</w:t>
         </w:r>
         <w:r>
           <w:rPr>
@@ -872,13 +872,13 @@
           <w:noProof/>
         </w:rPr>
       </w:pPr>
-      <w:hyperlink w:anchor="_Toc257704175" w:history="1">
+      <w:hyperlink w:anchor="_Toc258082979" w:history="1">
         <w:r>
           <w:rPr>
             <w:rStyle w:val="Hyperlink"/>
             <w:noProof/>
           </w:rPr>
-          <w:t>Chapter 13 References</w:t>
+          <w:t>Chapter 13 Limitations</w:t>
         </w:r>
         <w:r>
           <w:rPr>
@@ -899,7 +899,7 @@
             <w:noProof/>
             <w:webHidden/>
           </w:rPr>
-          <w:instrText xml:space="preserve"> PAGEREF _Toc257704175 \h </w:instrText>
+          <w:instrText xml:space="preserve"> PAGEREF _Toc258082979 \h </w:instrText>
         </w:r>
         <w:r>
           <w:rPr>
@@ -919,7 +919,7 @@
             <w:noProof/>
             <w:webHidden/>
           </w:rPr>
-          <w:t>58</w:t>
+          <w:t>59</w:t>
         </w:r>
         <w:r>
           <w:rPr>
@@ -931,6 +931,75 @@
       </w:hyperlink>
     </w:p>
     <w:p>
+      <w:pPr>
+        <w:pStyle w:val="TOC1"/>
+        <w:tabs>
+          <w:tab w:val="right" w:leader="dot" w:pos="9350"/>
+        </w:tabs>
+        <w:rPr>
+          <w:rFonts w:eastAsiaTheme="minorEastAsia"/>
+          <w:noProof/>
+        </w:rPr>
+      </w:pPr>
+      <w:hyperlink w:anchor="_Toc258082980" w:history="1">
+        <w:r>
+          <w:rPr>
+            <w:rStyle w:val="Hyperlink"/>
+            <w:noProof/>
+          </w:rPr>
+          <w:t>Chapter 14 References</w:t>
+        </w:r>
+        <w:r>
+          <w:rPr>
+            <w:noProof/>
+            <w:webHidden/>
+          </w:rPr>
+          <w:tab/>
+        </w:r>
+        <w:r>
+          <w:rPr>
+            <w:noProof/>
+            <w:webHidden/>
+          </w:rPr>
+          <w:fldChar w:fldCharType="begin"/>
+        </w:r>
+        <w:r>
+          <w:rPr>
+            <w:noProof/>
+            <w:webHidden/>
+          </w:rPr>
+          <w:instrText xml:space="preserve"> PAGEREF _Toc258082980 \h </w:instrText>
+        </w:r>
+        <w:r>
+          <w:rPr>
+            <w:noProof/>
+            <w:webHidden/>
+          </w:rPr>
+        </w:r>
+        <w:r>
+          <w:rPr>
+            <w:noProof/>
+            <w:webHidden/>
+          </w:rPr>
+          <w:fldChar w:fldCharType="separate"/>
+        </w:r>
+        <w:r>
+          <w:rPr>
+            <w:noProof/>
+            <w:webHidden/>
+          </w:rPr>
+          <w:t>60</w:t>
+        </w:r>
+        <w:r>
+          <w:rPr>
+            <w:noProof/>
+            <w:webHidden/>
+          </w:rPr>
+          <w:fldChar w:fldCharType="end"/>
+        </w:r>
+      </w:hyperlink>
+    </w:p>
+    <w:p>
       <w:r>
         <w:fldChar w:fldCharType="end"/>
       </w:r>
@@ -940,7 +1009,7 @@
         <w:pStyle w:val="Heading1"/>
       </w:pPr>
       <w:bookmarkStart w:id="0" w:name="_Toc253068169"/>
-      <w:bookmarkStart w:id="1" w:name="_Toc257704163"/>
+      <w:bookmarkStart w:id="1" w:name="_Toc258082967"/>
       <w:r>
         <w:lastRenderedPageBreak/>
         <w:t>Introduction</w:t>
@@ -1616,7 +1685,7 @@
         <w:pStyle w:val="Heading1"/>
       </w:pPr>
       <w:bookmarkStart w:id="18" w:name="_Toc253068184"/>
-      <w:bookmarkStart w:id="19" w:name="_Toc257704164"/>
+      <w:bookmarkStart w:id="19" w:name="_Toc258082968"/>
       <w:r>
         <w:lastRenderedPageBreak/>
         <w:t>Hello Box2D</w:t>
@@ -2384,7 +2453,7 @@
       <w:pPr>
         <w:pStyle w:val="Heading1"/>
       </w:pPr>
-      <w:bookmarkStart w:id="26" w:name="_Toc257704165"/>
+      <w:bookmarkStart w:id="26" w:name="_Toc258082969"/>
       <w:r>
         <w:lastRenderedPageBreak/>
         <w:t>Common</w:t>
@@ -2615,7 +2684,7 @@
       <w:pPr>
         <w:pStyle w:val="Heading1"/>
       </w:pPr>
-      <w:bookmarkStart w:id="28" w:name="_Toc257704166"/>
+      <w:bookmarkStart w:id="28" w:name="_Toc258082970"/>
       <w:r>
         <w:lastRenderedPageBreak/>
         <w:t>Collision Module</w:t>
@@ -4049,7 +4118,7 @@
       <w:pPr>
         <w:pStyle w:val="Heading1"/>
       </w:pPr>
-      <w:bookmarkStart w:id="29" w:name="_Toc257704167"/>
+      <w:bookmarkStart w:id="29" w:name="_Toc258082971"/>
       <w:r>
         <w:lastRenderedPageBreak/>
         <w:t>Dynamics Module</w:t>
@@ -4163,7 +4232,7 @@
       <w:pPr>
         <w:pStyle w:val="Heading1"/>
       </w:pPr>
-      <w:bookmarkStart w:id="30" w:name="_Toc257704168"/>
+      <w:bookmarkStart w:id="30" w:name="_Toc258082972"/>
       <w:r>
         <w:lastRenderedPageBreak/>
         <w:t>Fixtures</w:t>
@@ -4849,7 +4918,7 @@
       <w:pPr>
         <w:pStyle w:val="Heading1"/>
       </w:pPr>
-      <w:bookmarkStart w:id="31" w:name="_Toc257704169"/>
+      <w:bookmarkStart w:id="31" w:name="_Toc258082973"/>
       <w:r>
         <w:lastRenderedPageBreak/>
         <w:t>Bodies</w:t>
@@ -5673,7 +5742,7 @@
       <w:pPr>
         <w:pStyle w:val="Heading1"/>
       </w:pPr>
-      <w:bookmarkStart w:id="32" w:name="_Toc257704170"/>
+      <w:bookmarkStart w:id="32" w:name="_Toc258082974"/>
       <w:r>
         <w:lastRenderedPageBreak/>
         <w:t>Joints</w:t>
@@ -7131,7 +7200,7 @@
       <w:pPr>
         <w:pStyle w:val="Heading1"/>
       </w:pPr>
-      <w:bookmarkStart w:id="33" w:name="_Toc257704171"/>
+      <w:bookmarkStart w:id="33" w:name="_Toc258082975"/>
       <w:r>
         <w:lastRenderedPageBreak/>
         <w:t>Contacts</w:t>
@@ -8844,7 +8913,7 @@
       <w:pPr>
         <w:pStyle w:val="Heading1"/>
       </w:pPr>
-      <w:bookmarkStart w:id="34" w:name="_Toc257704172"/>
+      <w:bookmarkStart w:id="34" w:name="_Toc258082976"/>
       <w:r>
         <w:lastRenderedPageBreak/>
         <w:t>World Class</w:t>
@@ -10061,7 +10130,7 @@
       <w:pPr>
         <w:pStyle w:val="Heading1"/>
       </w:pPr>
-      <w:bookmarkStart w:id="36" w:name="_Toc257704173"/>
+      <w:bookmarkStart w:id="36" w:name="_Toc258082977"/>
       <w:r>
         <w:lastRenderedPageBreak/>
         <w:t>Loose Ends</w:t>
@@ -10218,7 +10287,7 @@
       <w:pPr>
         <w:pStyle w:val="Heading1"/>
       </w:pPr>
-      <w:bookmarkStart w:id="37" w:name="_Toc257704174"/>
+      <w:bookmarkStart w:id="37" w:name="_Toc258082978"/>
       <w:r>
         <w:lastRenderedPageBreak/>
         <w:t>Debug Drawing</w:t>
@@ -10387,12 +10456,111 @@
       <w:pPr>
         <w:pStyle w:val="Heading1"/>
       </w:pPr>
-      <w:bookmarkStart w:id="38" w:name="_Toc257704175"/>
+      <w:bookmarkStart w:id="38" w:name="_Toc258082979"/>
+      <w:r>
+        <w:lastRenderedPageBreak/>
+        <w:t>Limitations</w:t>
+      </w:r>
+      <w:bookmarkEnd w:id="38"/>
+    </w:p>
+    <w:p>
+      <w:r>
+        <w:t>Box2D uses several approximations to simulate rigid body physics efficiently. This brings some limitations.</w:t>
+      </w:r>
+    </w:p>
+    <w:p>
+      <w:r>
+        <w:t>Here are the current limitations:</w:t>
+      </w:r>
+    </w:p>
+    <w:p>
+      <w:pPr>
+        <w:pStyle w:val="ListParagraph"/>
+        <w:numPr>
+          <w:ilvl w:val="0"/>
+          <w:numId w:val="20"/>
+        </w:numPr>
+      </w:pPr>
+      <w:r>
+        <w:t>Stacking heavy bodies on top of much lighter bodies is not stable. Stability degrades as the mass ratio passes 10:1.</w:t>
+      </w:r>
+    </w:p>
+    <w:p>
+      <w:pPr>
+        <w:pStyle w:val="ListParagraph"/>
+        <w:numPr>
+          <w:ilvl w:val="0"/>
+          <w:numId w:val="20"/>
+        </w:numPr>
+      </w:pPr>
+      <w:r>
+        <w:t>Polygons may not slide smoothly over chains of edge shapes or other polygon shapes that are aligned. For this reason, tile-based environment</w:t>
+      </w:r>
+      <w:r>
+        <w:t>s</w:t>
+      </w:r>
+      <w:r>
+        <w:t xml:space="preserve"> may not have smooth collision with box-like characters.</w:t>
+      </w:r>
+      <w:r>
+        <w:t xml:space="preserve"> This problem will be addressed in the future.</w:t>
+      </w:r>
+    </w:p>
+    <w:p>
+      <w:pPr>
+        <w:pStyle w:val="ListParagraph"/>
+        <w:numPr>
+          <w:ilvl w:val="0"/>
+          <w:numId w:val="20"/>
+        </w:numPr>
+      </w:pPr>
+      <w:r>
+        <w:t xml:space="preserve">Chains of </w:t>
+      </w:r>
+      <w:r>
+        <w:t>bodies connected by joints may stretch</w:t>
+      </w:r>
+      <w:r>
+        <w:t xml:space="preserve"> if a lighter body is supporting a heavier body. For example, a wrecking ball connect to a chain of light weight bodies may not be stable. Stability degrades as the mass ratio passes 10:1.</w:t>
+      </w:r>
+    </w:p>
+    <w:p>
+      <w:pPr>
+        <w:pStyle w:val="ListParagraph"/>
+        <w:numPr>
+          <w:ilvl w:val="0"/>
+          <w:numId w:val="20"/>
+        </w:numPr>
+      </w:pPr>
+      <w:r>
+        <w:t>There is typically around 0.5cm of slop in shape versus shape collision.</w:t>
+      </w:r>
+    </w:p>
+    <w:p>
+      <w:pPr>
+        <w:pStyle w:val="ListParagraph"/>
+        <w:numPr>
+          <w:ilvl w:val="0"/>
+          <w:numId w:val="20"/>
+        </w:numPr>
+      </w:pPr>
+      <w:r>
+        <w:t xml:space="preserve">Continuous collision is processed sequentially. In a time of impact event, the body is moved back and held there for the rest of the time step. This may make fast moving objects appear to move </w:t>
+      </w:r>
+      <w:r>
+        <w:t>in a non-smooth manner.</w:t>
+      </w:r>
+    </w:p>
+    <w:p>
+      <w:pPr>
+        <w:pStyle w:val="Heading1"/>
+      </w:pPr>
+      <w:bookmarkStart w:id="39" w:name="_Toc258082980"/>
       <w:r>
         <w:lastRenderedPageBreak/>
         <w:t>References</w:t>
       </w:r>
-      <w:bookmarkEnd w:id="38"/>
+      <w:bookmarkEnd w:id="39"/>
     </w:p>
     <w:p>
       <w:r>
@@ -11848,6 +12016,92 @@
     </w:lvl>
   </w:abstractNum>
   <w:abstractNum w:abstractNumId="13">
+    <w:nsid w:val="45227E9F"/>
+    <w:multiLevelType w:val="hybridMultilevel"/>
+    <w:tmpl w:val="E5047B84"/>
+    <w:lvl w:ilvl="0" w:tplc="0409000F">
+      <w:start w:val="1"/>
+      <w:numFmt w:val="decimal"/>
+      <w:lvlText w:val="%1."/>
+      <w:lvlJc w:val="left"/>
+      <w:pPr>
+        <w:ind w:left="720" w:hanging="360"/>
+      </w:pPr>
+    </w:lvl>
+    <w:lvl w:ilvl="1" w:tplc="04090019" w:tentative="1">
+      <w:start w:val="1"/>
+      <w:numFmt w:val="lowerLetter"/>
+      <w:lvlText w:val="%2."/>
+      <w:lvlJc w:val="left"/>
+      <w:pPr>
+        <w:ind w:left="1440" w:hanging="360"/>
+      </w:pPr>
+    </w:lvl>
+    <w:lvl w:ilvl="2" w:tplc="0409001B" w:tentative="1">
+      <w:start w:val="1"/>
+      <w:numFmt w:val="lowerRoman"/>
+      <w:lvlText w:val="%3."/>
+      <w:lvlJc w:val="right"/>
+      <w:pPr>
+        <w:ind w:left="2160" w:hanging="180"/>
+      </w:pPr>
+    </w:lvl>
+    <w:lvl w:ilvl="3" w:tplc="0409000F" w:tentative="1">
+      <w:start w:val="1"/>
+      <w:numFmt w:val="decimal"/>
+      <w:lvlText w:val="%4."/>
+      <w:lvlJc w:val="left"/>
+      <w:pPr>
+        <w:ind w:left="2880" w:hanging="360"/>
+      </w:pPr>
+    </w:lvl>
+    <w:lvl w:ilvl="4" w:tplc="04090019" w:tentative="1">
+      <w:start w:val="1"/>
+      <w:numFmt w:val="lowerLetter"/>
+      <w:lvlText w:val="%5."/>
+      <w:lvlJc w:val="left"/>
+      <w:pPr>
+        <w:ind w:left="3600" w:hanging="360"/>
+      </w:pPr>
+    </w:lvl>
+    <w:lvl w:ilvl="5" w:tplc="0409001B" w:tentative="1">
+      <w:start w:val="1"/>
+      <w:numFmt w:val="lowerRoman"/>
+      <w:lvlText w:val="%6."/>
+      <w:lvlJc w:val="right"/>
+      <w:pPr>
+        <w:ind w:left="4320" w:hanging="180"/>
+      </w:pPr>
+    </w:lvl>
+    <w:lvl w:ilvl="6" w:tplc="0409000F" w:tentative="1">
+      <w:start w:val="1"/>
+      <w:numFmt w:val="decimal"/>
+      <w:lvlText w:val="%7."/>
+      <w:lvlJc w:val="left"/>
+      <w:pPr>
+        <w:ind w:left="5040" w:hanging="360"/>
+      </w:pPr>
+    </w:lvl>
+    <w:lvl w:ilvl="7" w:tplc="04090019" w:tentative="1">
+      <w:start w:val="1"/>
+      <w:numFmt w:val="lowerLetter"/>
+      <w:lvlText w:val="%8."/>
+      <w:lvlJc w:val="left"/>
+      <w:pPr>
+        <w:ind w:left="5760" w:hanging="360"/>
+      </w:pPr>
+    </w:lvl>
+    <w:lvl w:ilvl="8" w:tplc="0409001B" w:tentative="1">
+      <w:start w:val="1"/>
+      <w:numFmt w:val="lowerRoman"/>
+      <w:lvlText w:val="%9."/>
+      <w:lvlJc w:val="right"/>
+      <w:pPr>
+        <w:ind w:left="6480" w:hanging="180"/>
+      </w:pPr>
+    </w:lvl>
+  </w:abstractNum>
+  <w:abstractNum w:abstractNumId="14">
     <w:nsid w:val="47DD36D6"/>
     <w:multiLevelType w:val="hybridMultilevel"/>
     <w:tmpl w:val="F0827316"/>
@@ -11960,7 +12214,7 @@
       </w:rPr>
     </w:lvl>
   </w:abstractNum>
-  <w:abstractNum w:abstractNumId="14">
+  <w:abstractNum w:abstractNumId="15">
     <w:nsid w:val="496D312C"/>
     <w:multiLevelType w:val="hybridMultilevel"/>
     <w:tmpl w:val="583EBEA4"/>
@@ -12073,7 +12327,7 @@
       </w:rPr>
     </w:lvl>
   </w:abstractNum>
-  <w:abstractNum w:abstractNumId="15">
+  <w:abstractNum w:abstractNumId="16">
     <w:nsid w:val="4C790374"/>
     <w:multiLevelType w:val="hybridMultilevel"/>
     <w:tmpl w:val="0A5CD18E"/>
@@ -12162,7 +12416,7 @@
       </w:pPr>
     </w:lvl>
   </w:abstractNum>
-  <w:abstractNum w:abstractNumId="16">
+  <w:abstractNum w:abstractNumId="17">
     <w:nsid w:val="5A3E39F9"/>
     <w:multiLevelType w:val="hybridMultilevel"/>
     <w:tmpl w:val="A968A5DA"/>
@@ -12275,7 +12529,7 @@
       </w:rPr>
     </w:lvl>
   </w:abstractNum>
-  <w:abstractNum w:abstractNumId="17">
+  <w:abstractNum w:abstractNumId="18">
     <w:nsid w:val="5BE231BB"/>
     <w:multiLevelType w:val="hybridMultilevel"/>
     <w:tmpl w:val="05EEBEF6"/>
@@ -12388,7 +12642,7 @@
       </w:rPr>
     </w:lvl>
   </w:abstractNum>
-  <w:abstractNum w:abstractNumId="18">
+  <w:abstractNum w:abstractNumId="19">
     <w:nsid w:val="6A697B3B"/>
     <w:multiLevelType w:val="hybridMultilevel"/>
     <w:tmpl w:val="C16E4F3C"/>
@@ -12505,31 +12759,31 @@
     <w:abstractNumId w:val="8"/>
   </w:num>
   <w:num w:numId="2">
-    <w:abstractNumId w:val="15"/>
+    <w:abstractNumId w:val="16"/>
   </w:num>
   <w:num w:numId="3">
     <w:abstractNumId w:val="3"/>
   </w:num>
   <w:num w:numId="4">
-    <w:abstractNumId w:val="13"/>
+    <w:abstractNumId w:val="14"/>
   </w:num>
   <w:num w:numId="5">
     <w:abstractNumId w:val="12"/>
   </w:num>
   <w:num w:numId="6">
-    <w:abstractNumId w:val="18"/>
+    <w:abstractNumId w:val="19"/>
   </w:num>
   <w:num w:numId="7">
     <w:abstractNumId w:val="6"/>
   </w:num>
   <w:num w:numId="8">
-    <w:abstractNumId w:val="17"/>
+    <w:abstractNumId w:val="18"/>
   </w:num>
   <w:num w:numId="9">
     <w:abstractNumId w:val="2"/>
   </w:num>
   <w:num w:numId="10">
-    <w:abstractNumId w:val="14"/>
+    <w:abstractNumId w:val="15"/>
   </w:num>
   <w:num w:numId="11">
     <w:abstractNumId w:val="7"/>
@@ -12538,7 +12792,7 @@
     <w:abstractNumId w:val="1"/>
   </w:num>
   <w:num w:numId="13">
-    <w:abstractNumId w:val="16"/>
+    <w:abstractNumId w:val="17"/>
   </w:num>
   <w:num w:numId="14">
     <w:abstractNumId w:val="10"/>
@@ -12557,6 +12811,9 @@
   </w:num>
   <w:num w:numId="19">
     <w:abstractNumId w:val="5"/>
+  </w:num>
+  <w:num w:numId="20">
+    <w:abstractNumId w:val="13"/>
   </w:num>
 </w:numbering>
 </file>
@@ -13746,7 +14003,7 @@
 </file>
 
 <file path=customXml/itemProps1.xml><?xml version="1.0" encoding="utf-8"?>
-<ds:datastoreItem xmlns:ds="http://schemas.openxmlformats.org/officeDocument/2006/customXml" ds:itemID="{F890C4A5-84DB-48DC-B2F4-E46D921ADC0E}">
+<ds:datastoreItem xmlns:ds="http://schemas.openxmlformats.org/officeDocument/2006/customXml" ds:itemID="{7E608B34-9F09-4C10-9F00-DA5ACF07185D}">
   <ds:schemaRefs>
     <ds:schemaRef ds:uri="http://schemas.openxmlformats.org/officeDocument/2006/bibliography"/>
   </ds:schemaRefs>

</xml_diff>

<commit_message>
- Fixed polygon raycast bug. Thanks Storyyeller. - Fixed some errors in the manual.docx - Bumped the version to 2.2.0 - Updated to latest capsule shape contribution. Thanks NagelBagel.
</commit_message>
<xml_diff>
--- a/trunk/Box2D/Documentation/manual.docx
+++ b/trunk/Box2D/Documentation/manual.docx
@@ -5880,23 +5880,53 @@
         <w:pStyle w:val="CodeBlock"/>
       </w:pPr>
       <w:r>
-        <w:t>jointDef.body1 = myBody1;</w:t>
-      </w:r>
-    </w:p>
-    <w:p>
-      <w:pPr>
-        <w:pStyle w:val="CodeBlock"/>
-      </w:pPr>
-      <w:r>
-        <w:t>jointDef.body2 = myBody2;</w:t>
-      </w:r>
-    </w:p>
-    <w:p>
-      <w:pPr>
-        <w:pStyle w:val="CodeBlock"/>
-      </w:pPr>
-      <w:r>
-        <w:t>jointDef.anchorPoint = myBody1-&gt;GetCenterPosition();</w:t>
+        <w:t>jointDef.body</w:t>
+      </w:r>
+      <w:r>
+        <w:t>A</w:t>
+      </w:r>
+      <w:r>
+        <w:t xml:space="preserve"> = myBody</w:t>
+      </w:r>
+      <w:r>
+        <w:t>A</w:t>
+      </w:r>
+      <w:r>
+        <w:t>;</w:t>
+      </w:r>
+    </w:p>
+    <w:p>
+      <w:pPr>
+        <w:pStyle w:val="CodeBlock"/>
+      </w:pPr>
+      <w:r>
+        <w:t>jointDef.body</w:t>
+      </w:r>
+      <w:r>
+        <w:t>B</w:t>
+      </w:r>
+      <w:r>
+        <w:t xml:space="preserve"> = myBody</w:t>
+      </w:r>
+      <w:r>
+        <w:t>B</w:t>
+      </w:r>
+      <w:r>
+        <w:t>;</w:t>
+      </w:r>
+    </w:p>
+    <w:p>
+      <w:pPr>
+        <w:pStyle w:val="CodeBlock"/>
+      </w:pPr>
+      <w:r>
+        <w:t>jointDef.anchorPoint = myBody</w:t>
+      </w:r>
+      <w:r>
+        <w:t>A</w:t>
+      </w:r>
+      <w:r>
+        <w:t>-&gt;GetCenterPosition();</w:t>
       </w:r>
     </w:p>
     <w:p>
@@ -5997,31 +6027,43 @@
         <w:pStyle w:val="CodeBlock"/>
       </w:pPr>
       <w:r>
-        <w:t>b2Body* GetBody1();</w:t>
-      </w:r>
-    </w:p>
-    <w:p>
-      <w:pPr>
-        <w:pStyle w:val="CodeBlock"/>
-      </w:pPr>
-      <w:r>
-        <w:t>b2Body* GetBody2();</w:t>
-      </w:r>
-    </w:p>
-    <w:p>
-      <w:pPr>
-        <w:pStyle w:val="CodeBlock"/>
-      </w:pPr>
-      <w:r>
-        <w:t>b2Vec2 GetAnchor1();</w:t>
-      </w:r>
-    </w:p>
-    <w:p>
-      <w:pPr>
-        <w:pStyle w:val="CodeBlock"/>
-      </w:pPr>
-      <w:r>
-        <w:t>b2Vec2 GetAnchor2();</w:t>
+        <w:t>b2Body* GetBodyA</w:t>
+      </w:r>
+      <w:r>
+        <w:t>();</w:t>
+      </w:r>
+    </w:p>
+    <w:p>
+      <w:pPr>
+        <w:pStyle w:val="CodeBlock"/>
+      </w:pPr>
+      <w:r>
+        <w:t>b2Body* GetBodyB</w:t>
+      </w:r>
+      <w:r>
+        <w:t>();</w:t>
+      </w:r>
+    </w:p>
+    <w:p>
+      <w:pPr>
+        <w:pStyle w:val="CodeBlock"/>
+      </w:pPr>
+      <w:r>
+        <w:t>b2Vec2 GetAnchorA</w:t>
+      </w:r>
+      <w:r>
+        <w:t>();</w:t>
+      </w:r>
+    </w:p>
+    <w:p>
+      <w:pPr>
+        <w:pStyle w:val="CodeBlock"/>
+      </w:pPr>
+      <w:r>
+        <w:t>b2Vec2 GetAnchorB</w:t>
+      </w:r>
+      <w:r>
+        <w:t>();</w:t>
       </w:r>
     </w:p>
     <w:p>
@@ -6127,7 +6169,10 @@
         <w:pStyle w:val="CodeBlock"/>
       </w:pPr>
       <w:r>
-        <w:t>jointDef.Initialize(myBody1, myBody2, worldAnchorOnBody1, worldAnchorOnBody2);</w:t>
+        <w:t>jointDef.Initialize(myBodyA, myBodyB, worldAnchorOnBodyA, worldAnchorOnBodyB</w:t>
+      </w:r>
+      <w:r>
+        <w:t>);</w:t>
       </w:r>
     </w:p>
     <w:p>
@@ -6257,12 +6302,29 @@
         <w:pStyle w:val="CodeBlock"/>
       </w:pPr>
       <w:r>
-        <w:t>jointDef.Initialize(myBody1, myBody2, myBody1-&gt;GetWorldCenter());</w:t>
-      </w:r>
-    </w:p>
-    <w:p>
-      <w:r>
-        <w:t>The revolute joint angle is positive when body2 rotates CCW about the angle point. Like all angles in Box2D, the revolute angle is measured in radians. By convention the revolute joint angle is zero when the joint is created using Initialize(), regardless of the current rotation of the two bodies.</w:t>
+        <w:t>join</w:t>
+      </w:r>
+      <w:r>
+        <w:t>tDef.Initialize(myBodyA, myBodyB, myBodyA</w:t>
+      </w:r>
+      <w:r>
+        <w:t>-&gt;GetWorldCenter());</w:t>
+      </w:r>
+    </w:p>
+    <w:p>
+      <w:r>
+        <w:t xml:space="preserve">The revolute joint angle is positive when </w:t>
+      </w:r>
+      <w:proofErr w:type="spellStart"/>
+      <w:r>
+        <w:t>body</w:t>
+      </w:r>
+      <w:r>
+        <w:t>B</w:t>
+      </w:r>
+      <w:proofErr w:type="spellEnd"/>
+      <w:r>
+        <w:t xml:space="preserve"> rotates CCW about the angle point. Like all angles in Box2D, the revolute angle is measured in radians. By convention the revolute joint angle is zero when the joint is created using Initialize(), regardless of the current rotation of the two bodies.</w:t>
       </w:r>
     </w:p>
     <w:p>
@@ -6335,7 +6397,25 @@
         <w:pStyle w:val="CodeBlock"/>
       </w:pPr>
       <w:r>
-        <w:t>jointDef.Initialize(body1, body2, myBody1-&gt;GetWorldCenter());</w:t>
+        <w:t>jointDef.Initialize(body</w:t>
+      </w:r>
+      <w:r>
+        <w:t>A</w:t>
+      </w:r>
+      <w:r>
+        <w:t>, body</w:t>
+      </w:r>
+      <w:r>
+        <w:t>B</w:t>
+      </w:r>
+      <w:r>
+        <w:t>, myBody</w:t>
+      </w:r>
+      <w:r>
+        <w:t>A</w:t>
+      </w:r>
+      <w:r>
+        <w:t>-&gt;GetWorldCenter());</w:t>
       </w:r>
     </w:p>
     <w:p>
@@ -6607,7 +6687,25 @@
         <w:pStyle w:val="CodeBlock"/>
       </w:pPr>
       <w:r>
-        <w:t>jointDef.Initialize(myBody1, myBody2, myBody1-&gt;GetWorldCenter(), worldAxis);</w:t>
+        <w:t>jointDef.Initialize(myBody</w:t>
+      </w:r>
+      <w:r>
+        <w:t>A</w:t>
+      </w:r>
+      <w:r>
+        <w:t>, myBody</w:t>
+      </w:r>
+      <w:r>
+        <w:t>B</w:t>
+      </w:r>
+      <w:r>
+        <w:t>, myBody</w:t>
+      </w:r>
+      <w:r>
+        <w:t>A</w:t>
+      </w:r>
+      <w:r>
+        <w:t>-&gt;GetWorldCenter(), worldAxis);</w:t>
       </w:r>
     </w:p>
     <w:p>
@@ -7052,15 +7150,27 @@
         <w:pStyle w:val="CodeBlock"/>
       </w:pPr>
       <w:r>
-        <w:t>jointDef.body1 = myBody1;</w:t>
-      </w:r>
-    </w:p>
-    <w:p>
-      <w:pPr>
-        <w:pStyle w:val="CodeBlock"/>
-      </w:pPr>
-      <w:r>
-        <w:t>jointDef.body2 = myBody2;</w:t>
+        <w:t>jointDef.body</w:t>
+      </w:r>
+      <w:r>
+        <w:t>A</w:t>
+      </w:r>
+      <w:r>
+        <w:t xml:space="preserve"> = myBody1;</w:t>
+      </w:r>
+    </w:p>
+    <w:p>
+      <w:pPr>
+        <w:pStyle w:val="CodeBlock"/>
+      </w:pPr>
+      <w:r>
+        <w:t>jointDef.body</w:t>
+      </w:r>
+      <w:r>
+        <w:t>B</w:t>
+      </w:r>
+      <w:r>
+        <w:t xml:space="preserve"> = myBody2;</w:t>
       </w:r>
     </w:p>
     <w:p>
@@ -14003,7 +14113,7 @@
 </file>
 
 <file path=customXml/itemProps1.xml><?xml version="1.0" encoding="utf-8"?>
-<ds:datastoreItem xmlns:ds="http://schemas.openxmlformats.org/officeDocument/2006/customXml" ds:itemID="{7E608B34-9F09-4C10-9F00-DA5ACF07185D}">
+<ds:datastoreItem xmlns:ds="http://schemas.openxmlformats.org/officeDocument/2006/customXml" ds:itemID="{6465A497-FF6B-4722-8D9E-DC28CEADA619}">
   <ds:schemaRefs>
     <ds:schemaRef ds:uri="http://schemas.openxmlformats.org/officeDocument/2006/bibliography"/>
   </ds:schemaRefs>

</xml_diff>

<commit_message>
- Improved contact ids for warm starting. - Edge shape work in progress. - This version might not be stable. - Fixed some typos in the manual.
</commit_message>
<xml_diff>
--- a/trunk/Box2D/Documentation/manual.docx
+++ b/trunk/Box2D/Documentation/manual.docx
@@ -10294,18 +10294,35 @@
         <w:pStyle w:val="IntenseQuote"/>
       </w:pPr>
       <w:r>
-        <w:t>When a body is destroyed, all shapes and joints attached to the body are automatically destroyed. You must nullify any pointers you have to those shapes and joints. Otherwise, your program will die horribly if you try to access or destroy those shapes or joints later.</w:t>
-      </w:r>
-    </w:p>
-    <w:p>
-      <w:r>
-        <w:t xml:space="preserve">To help you nullify your joint pointers, Box2D provides a listener class named b2WorldListener that you can implement and provide to your world object. Then the world object will notify you when a joint is going to be </w:t>
+        <w:t xml:space="preserve">When a body is destroyed, all </w:t>
+      </w:r>
+      <w:r>
+        <w:t>fixtures</w:t>
+      </w:r>
+      <w:r>
+        <w:t xml:space="preserve"> and joints attached to the body are automatically destroyed. You must nullify any pointers you have to those shapes and joints. Otherwise, your program will die horribly if you try to access or destroy those shapes or joints later.</w:t>
+      </w:r>
+    </w:p>
+    <w:p>
+      <w:r>
+        <w:t>To help you nullify your joint pointers, Box2D provides a listener class named b2</w:t>
+      </w:r>
+      <w:r>
+        <w:t>Destruction</w:t>
+      </w:r>
+      <w:r>
+        <w:t xml:space="preserve">Listener that you can implement and provide to your world object. Then the world object will notify you when a joint is going to be </w:t>
       </w:r>
       <w:r>
         <w:t>implicitly</w:t>
       </w:r>
       <w:r>
-        <w:t xml:space="preserve"> destroyed.</w:t>
+        <w:t xml:space="preserve"> destroyed</w:t>
+      </w:r>
+    </w:p>
+    <w:p>
+      <w:r>
+        <w:t xml:space="preserve"> Note that there no notification when a joint or fixture is explicitly destroyed. In this case ownership is clear and you can perform the necessary cleanup on the spot. If you like, you can call your own implementation of b2DestructionListener to keep cleanup code centralized.</w:t>
       </w:r>
     </w:p>
     <w:p>
@@ -10320,6 +10337,7 @@
     </w:p>
     <w:p>
       <w:r>
+        <w:lastRenderedPageBreak/>
         <w:t>You can implement a b2DestructionListener that allows b2World to inform you when a shape or joint is implicitly destroyed because an associated body was destroyed. This will help prevent your code from accessing orphaned pointers.</w:t>
       </w:r>
     </w:p>
@@ -10328,7 +10346,6 @@
         <w:pStyle w:val="CodeBlock"/>
       </w:pPr>
       <w:r>
-        <w:lastRenderedPageBreak/>
         <w:t>class MyDestructionListener : public b2DestructionListener</w:t>
       </w:r>
     </w:p>
@@ -14113,7 +14130,7 @@
 </file>
 
 <file path=customXml/itemProps1.xml><?xml version="1.0" encoding="utf-8"?>
-<ds:datastoreItem xmlns:ds="http://schemas.openxmlformats.org/officeDocument/2006/customXml" ds:itemID="{6465A497-FF6B-4722-8D9E-DC28CEADA619}">
+<ds:datastoreItem xmlns:ds="http://schemas.openxmlformats.org/officeDocument/2006/customXml" ds:itemID="{E610CD40-15E5-4148-90ED-15E79B7FCE9A}">
   <ds:schemaRefs>
     <ds:schemaRef ds:uri="http://schemas.openxmlformats.org/officeDocument/2006/bibliography"/>
   </ds:schemaRefs>

</xml_diff>

<commit_message>
- Modifying joint limits now correctly clears the cached impulse.
</commit_message>
<xml_diff>
--- a/trunk/Box2D/Documentation/manual.docx
+++ b/trunk/Box2D/Documentation/manual.docx
@@ -1677,6 +1677,11 @@
     <w:p>
       <w:r>
         <w:t>Keep in mind that user data is optional and you can put anything in it. However, you should be consistent. For example, if you want to store an actor pointer on one body, you should keep an actor pointer on all bodies. Don't store an actor pointer on one body, and a foo pointer on another body. Casting an actor pointer to a foo pointer may lead to a crash.</w:t>
+      </w:r>
+    </w:p>
+    <w:p>
+      <w:r>
+        <w:t>User data pointers are NULL by default.</w:t>
       </w:r>
     </w:p>
     <w:p/>
@@ -14130,7 +14135,7 @@
 </file>
 
 <file path=customXml/itemProps1.xml><?xml version="1.0" encoding="utf-8"?>
-<ds:datastoreItem xmlns:ds="http://schemas.openxmlformats.org/officeDocument/2006/customXml" ds:itemID="{E610CD40-15E5-4148-90ED-15E79B7FCE9A}">
+<ds:datastoreItem xmlns:ds="http://schemas.openxmlformats.org/officeDocument/2006/customXml" ds:itemID="{CF58D08F-C66B-40BD-A8B5-A224E8BE5C53}">
   <ds:schemaRefs>
     <ds:schemaRef ds:uri="http://schemas.openxmlformats.org/officeDocument/2006/bibliography"/>
   </ds:schemaRefs>

</xml_diff>

<commit_message>
Fixed typos in the manual and updated the version to 2.2.1.
</commit_message>
<xml_diff>
--- a/trunk/Box2D/Documentation/manual.docx
+++ b/trunk/Box2D/Documentation/manual.docx
@@ -13,7 +13,13 @@
         <w:t>2</w:t>
       </w:r>
       <w:r>
-        <w:t>.0 User Manual</w:t>
+        <w:t>.</w:t>
+      </w:r>
+      <w:r>
+        <w:t>1</w:t>
+      </w:r>
+      <w:r>
+        <w:t xml:space="preserve"> User Manual</w:t>
       </w:r>
     </w:p>
     <w:p>
@@ -271,7 +277,21 @@
             <w:rStyle w:val="Hyperlink"/>
             <w:noProof/>
           </w:rPr>
-          <w:t>Chapter 4 Collision Module</w:t>
+          <w:t>Chapter 4 Collision</w:t>
+        </w:r>
+        <w:r>
+          <w:rPr>
+            <w:rStyle w:val="Hyperlink"/>
+            <w:noProof/>
+          </w:rPr>
+          <w:t xml:space="preserve"> </w:t>
+        </w:r>
+        <w:r>
+          <w:rPr>
+            <w:rStyle w:val="Hyperlink"/>
+            <w:noProof/>
+          </w:rPr>
+          <w:t>Module</w:t>
         </w:r>
         <w:r>
           <w:rPr>
@@ -1522,13 +1542,11 @@
     </w:p>
     <w:p>
       <w:r>
-        <w:t xml:space="preserve">Box2D contains specialized algorithms to deal with tunneling. First, the collision algorithms can interpolate the motion of two bodies to find the first time of </w:t>
-      </w:r>
-      <w:proofErr w:type="spellStart"/>
-      <w:r>
-        <w:t>impace</w:t>
-      </w:r>
-      <w:proofErr w:type="spellEnd"/>
+        <w:t xml:space="preserve">Box2D contains specialized algorithms to deal with tunneling. First, the collision algorithms can interpolate the motion of two bodies </w:t>
+      </w:r>
+      <w:r>
+        <w:t>to find the first time of impact</w:t>
+      </w:r>
       <w:r>
         <w:t xml:space="preserve"> (TOI). Second, there is a sub-stepping solver that moves bodies to their first time of impact and then resolves the collision.</w:t>
       </w:r>
@@ -3910,7 +3928,13 @@
         <w:pStyle w:val="CodeBlock"/>
       </w:pPr>
       <w:r>
-        <w:t>// This an edge shape with ghost vertices.</w:t>
+        <w:t xml:space="preserve">// This </w:t>
+      </w:r>
+      <w:r>
+        <w:t xml:space="preserve">is </w:t>
+      </w:r>
+      <w:r>
+        <w:t>an edge shape with ghost vertices.</w:t>
       </w:r>
     </w:p>
     <w:p>
@@ -4132,7 +4156,13 @@
         </w:pBdr>
       </w:pPr>
       <w:r>
-        <w:t>vs[3].(-1.7f, 0.4f);</w:t>
+        <w:t>vs[3].</w:t>
+      </w:r>
+      <w:r>
+        <w:t>Set</w:t>
+      </w:r>
+      <w:r>
+        <w:t>(-1.7f, 0.4f);</w:t>
       </w:r>
     </w:p>
     <w:p>
@@ -6502,7 +6532,7 @@
     </w:p>
     <w:p>
       <w:r>
-        <w:t>A static body has does not move under simulation and behaves as if it has infinite mass. Internally, Box2D stores zero for the mass and the inverse mass. Static bodies can be moved manually by the user. A static body has zero velocity. Static bodies do not collide with other static or kinematic bodies.</w:t>
+        <w:t>A static body does not move under simulation and behaves as if it has infinite mass. Internally, Box2D stores zero for the mass and the inverse mass. Static bodies can be moved manually by the user. A static body has zero velocity. Static bodies do not collide with other static or kinematic bodies.</w:t>
       </w:r>
     </w:p>
     <w:p>
@@ -11697,7 +11727,19 @@
         <w:pStyle w:val="CodeBlock"/>
       </w:pPr>
       <w:r>
-        <w:t xml:space="preserve">        body-&gt;WakeUp();</w:t>
+        <w:t xml:space="preserve">        body-&gt;</w:t>
+      </w:r>
+      <w:r>
+        <w:t>SetAwake</w:t>
+      </w:r>
+      <w:r>
+        <w:t>(</w:t>
+      </w:r>
+      <w:r>
+        <w:t>true</w:t>
+      </w:r>
+      <w:r>
+        <w:t>);</w:t>
       </w:r>
     </w:p>
     <w:p>
@@ -16240,7 +16282,7 @@
 </file>
 
 <file path=customXml/itemProps1.xml><?xml version="1.0" encoding="utf-8"?>
-<ds:datastoreItem xmlns:ds="http://schemas.openxmlformats.org/officeDocument/2006/customXml" ds:itemID="{0C07D4EA-6AD0-4B9B-877F-97471C53B7AE}">
+<ds:datastoreItem xmlns:ds="http://schemas.openxmlformats.org/officeDocument/2006/customXml" ds:itemID="{7F4E99DA-1817-4976-9FEF-E0EF4A5F5A88}">
   <ds:schemaRefs>
     <ds:schemaRef ds:uri="http://schemas.openxmlformats.org/officeDocument/2006/bibliography"/>
   </ds:schemaRefs>

</xml_diff>

<commit_message>
Added more limitation entries in the manual.
</commit_message>
<xml_diff>
--- a/trunk/Box2D/Documentation/manual.docx
+++ b/trunk/Box2D/Documentation/manual.docx
@@ -277,21 +277,7 @@
             <w:rStyle w:val="Hyperlink"/>
             <w:noProof/>
           </w:rPr>
-          <w:t>Chapter 4 Collision</w:t>
-        </w:r>
-        <w:r>
-          <w:rPr>
-            <w:rStyle w:val="Hyperlink"/>
-            <w:noProof/>
-          </w:rPr>
-          <w:t xml:space="preserve"> </w:t>
-        </w:r>
-        <w:r>
-          <w:rPr>
-            <w:rStyle w:val="Hyperlink"/>
-            <w:noProof/>
-          </w:rPr>
-          <w:t>Module</w:t>
+          <w:t>Chapter 4 Collision Module</w:t>
         </w:r>
         <w:r>
           <w:rPr>
@@ -12813,6 +12799,38 @@
       </w:r>
       <w:r>
         <w:t>does not handle joints. So you may see joint stretching on fast moving objects.</w:t>
+      </w:r>
+    </w:p>
+    <w:p>
+      <w:pPr>
+        <w:pStyle w:val="ListParagraph"/>
+        <w:numPr>
+          <w:ilvl w:val="0"/>
+          <w:numId w:val="20"/>
+        </w:numPr>
+      </w:pPr>
+      <w:r>
+        <w:t xml:space="preserve">Box2D uses the </w:t>
+      </w:r>
+      <w:proofErr w:type="spellStart"/>
+      <w:r>
+        <w:t>symplectic</w:t>
+      </w:r>
+      <w:proofErr w:type="spellEnd"/>
+      <w:r>
+        <w:t xml:space="preserve"> Euler integration scheme. It does not reproduce parabolic motion of projectiles and has only first-order accuracy. However it is fast and has good stability.</w:t>
+      </w:r>
+    </w:p>
+    <w:p>
+      <w:pPr>
+        <w:pStyle w:val="ListParagraph"/>
+        <w:numPr>
+          <w:ilvl w:val="0"/>
+          <w:numId w:val="20"/>
+        </w:numPr>
+      </w:pPr>
+      <w:r>
+        <w:t>Box2D uses an iterative solver to provide real-time performance. You will not get precisely rigid collisions or pixel perfect accuracy. Increasing the iterations will improve accuracy.</w:t>
       </w:r>
     </w:p>
     <w:p>
@@ -16282,7 +16300,7 @@
 </file>
 
 <file path=customXml/itemProps1.xml><?xml version="1.0" encoding="utf-8"?>
-<ds:datastoreItem xmlns:ds="http://schemas.openxmlformats.org/officeDocument/2006/customXml" ds:itemID="{7F4E99DA-1817-4976-9FEF-E0EF4A5F5A88}">
+<ds:datastoreItem xmlns:ds="http://schemas.openxmlformats.org/officeDocument/2006/customXml" ds:itemID="{2EDC749E-9B3A-4B54-AC4A-B2E4450FC48C}">
   <ds:schemaRefs>
     <ds:schemaRef ds:uri="http://schemas.openxmlformats.org/officeDocument/2006/bibliography"/>
   </ds:schemaRefs>

</xml_diff>

<commit_message>
Issues 244, 245, 251, 217. Bumped version to 2.3.0 You can now set the tangent speed on a contact for a conveyor belt effect, see the ConveyorBelt test. Improved pulley accessors.
</commit_message>
<xml_diff>
--- a/trunk/Box2D/Documentation/manual.docx
+++ b/trunk/Box2D/Documentation/manual.docx
@@ -10,39 +10,34 @@
         <w:t>Box2D v2.</w:t>
       </w:r>
       <w:r>
-        <w:t>2</w:t>
+        <w:t>3</w:t>
       </w:r>
       <w:r>
         <w:t>.</w:t>
       </w:r>
       <w:r>
+        <w:t>0</w:t>
+      </w:r>
+      <w:r>
+        <w:t xml:space="preserve"> User Manual</w:t>
+      </w:r>
+    </w:p>
+    <w:p>
+      <w:pPr>
+        <w:pStyle w:val="Subtitle"/>
+      </w:pPr>
+      <w:r>
+        <w:t>Copyright © 2007-20</w:t>
+      </w:r>
+      <w:r>
         <w:t>1</w:t>
       </w:r>
       <w:r>
-        <w:t xml:space="preserve"> User Manual</w:t>
-      </w:r>
-    </w:p>
-    <w:p>
-      <w:pPr>
-        <w:pStyle w:val="Subtitle"/>
-      </w:pPr>
-      <w:r>
-        <w:t>Copyright © 2007-20</w:t>
-      </w:r>
-      <w:r>
         <w:t>1</w:t>
       </w:r>
       <w:r>
-        <w:t>1</w:t>
-      </w:r>
-      <w:r>
-        <w:t xml:space="preserve"> Erin </w:t>
-      </w:r>
-      <w:proofErr w:type="spellStart"/>
-      <w:r>
-        <w:t>Catto</w:t>
-      </w:r>
-      <w:proofErr w:type="spellEnd"/>
+        <w:t xml:space="preserve"> Erin Catto</w:t>
+      </w:r>
     </w:p>
     <w:p>
       <w:pPr>
@@ -1137,23 +1132,7 @@
     </w:p>
     <w:p>
       <w:r>
-        <w:t xml:space="preserve">This manual covers the majority of the Box2D API. However, not every aspect is covered. You are encouraged to look at the </w:t>
-      </w:r>
-      <w:proofErr w:type="spellStart"/>
-      <w:r>
-        <w:t>testbed</w:t>
-      </w:r>
-      <w:proofErr w:type="spellEnd"/>
-      <w:r>
-        <w:t xml:space="preserve"> included with Box2D to learn more. Also, the Box2D code base has comments formatted for </w:t>
-      </w:r>
-      <w:proofErr w:type="spellStart"/>
-      <w:r>
-        <w:t>Doxygen</w:t>
-      </w:r>
-      <w:proofErr w:type="spellEnd"/>
-      <w:r>
-        <w:t>, so it is easy to create a hyper-linked API document.</w:t>
+        <w:t>This manual covers the majority of the Box2D API. However, not every aspect is covered. You are encouraged to look at the testbed included with Box2D to learn more. Also, the Box2D code base has comments formatted for Doxygen, so it is easy to create a hyper-linked API document.</w:t>
       </w:r>
     </w:p>
     <w:p>
@@ -1215,26 +1194,10 @@
     </w:p>
     <w:p>
       <w:r>
-        <w:t xml:space="preserve"> You can help to ensure your issue gets fixed if you provide sufficient detail. A </w:t>
-      </w:r>
-      <w:proofErr w:type="spellStart"/>
-      <w:r>
-        <w:t>testbed</w:t>
-      </w:r>
-      <w:proofErr w:type="spellEnd"/>
-      <w:r>
-        <w:t xml:space="preserve"> example that reproduces the problem is ideal.</w:t>
-      </w:r>
-      <w:r>
-        <w:t xml:space="preserve"> You can read about the </w:t>
-      </w:r>
-      <w:proofErr w:type="spellStart"/>
-      <w:r>
-        <w:t>testbed</w:t>
-      </w:r>
-      <w:proofErr w:type="spellEnd"/>
-      <w:r>
-        <w:t xml:space="preserve"> later in this document.</w:t>
+        <w:t xml:space="preserve"> You can help to ensure your issue gets fixed if you provide sufficient detail. A testbed example that reproduces the problem is ideal.</w:t>
+      </w:r>
+      <w:r>
+        <w:t xml:space="preserve"> You can read about the testbed later in this document.</w:t>
       </w:r>
     </w:p>
     <w:p>
@@ -1261,31 +1224,22 @@
       </w:pPr>
       <w:bookmarkStart w:id="7" w:name="_Toc253068176"/>
       <w:bookmarkStart w:id="8" w:name="_Toc253068175"/>
-      <w:proofErr w:type="gramStart"/>
       <w:r>
         <w:t>shape</w:t>
       </w:r>
       <w:bookmarkEnd w:id="7"/>
-      <w:proofErr w:type="gramEnd"/>
-    </w:p>
-    <w:p>
-      <w:proofErr w:type="gramStart"/>
+    </w:p>
+    <w:p>
       <w:r>
         <w:t>A 2D geometrical object, such as a circle or polygon.</w:t>
       </w:r>
-      <w:proofErr w:type="gramEnd"/>
     </w:p>
     <w:p>
       <w:pPr>
         <w:pStyle w:val="Heading4"/>
       </w:pPr>
-      <w:proofErr w:type="gramStart"/>
-      <w:r>
-        <w:t>rigid</w:t>
-      </w:r>
-      <w:proofErr w:type="gramEnd"/>
-      <w:r>
-        <w:t xml:space="preserve"> body</w:t>
+      <w:r>
+        <w:t>rigid body</w:t>
       </w:r>
       <w:bookmarkEnd w:id="8"/>
     </w:p>
@@ -1305,12 +1259,10 @@
         <w:pStyle w:val="Heading4"/>
       </w:pPr>
       <w:bookmarkStart w:id="9" w:name="_Toc253068177"/>
-      <w:proofErr w:type="gramStart"/>
       <w:r>
         <w:t>fixture</w:t>
       </w:r>
       <w:bookmarkEnd w:id="9"/>
-      <w:proofErr w:type="gramEnd"/>
     </w:p>
     <w:p>
       <w:r>
@@ -1322,12 +1274,10 @@
         <w:pStyle w:val="Heading4"/>
       </w:pPr>
       <w:bookmarkStart w:id="10" w:name="_Toc253068178"/>
-      <w:proofErr w:type="gramStart"/>
       <w:r>
         <w:t>constraint</w:t>
       </w:r>
       <w:bookmarkEnd w:id="10"/>
-      <w:proofErr w:type="gramEnd"/>
     </w:p>
     <w:p>
       <w:r>
@@ -1339,13 +1289,8 @@
         <w:pStyle w:val="Heading4"/>
       </w:pPr>
       <w:bookmarkStart w:id="11" w:name="_Toc253068179"/>
-      <w:proofErr w:type="gramStart"/>
-      <w:r>
-        <w:t>contact</w:t>
-      </w:r>
-      <w:proofErr w:type="gramEnd"/>
-      <w:r>
-        <w:t xml:space="preserve"> constraint</w:t>
+      <w:r>
+        <w:t>contact constraint</w:t>
       </w:r>
       <w:bookmarkEnd w:id="11"/>
     </w:p>
@@ -1365,12 +1310,10 @@
         <w:pStyle w:val="Heading4"/>
       </w:pPr>
       <w:bookmarkStart w:id="12" w:name="_Toc253068180"/>
-      <w:proofErr w:type="gramStart"/>
       <w:r>
         <w:t>joint</w:t>
       </w:r>
       <w:bookmarkEnd w:id="12"/>
-      <w:proofErr w:type="gramEnd"/>
     </w:p>
     <w:p>
       <w:r>
@@ -1388,13 +1331,8 @@
         <w:pStyle w:val="Heading4"/>
       </w:pPr>
       <w:bookmarkStart w:id="13" w:name="_Toc253068181"/>
-      <w:proofErr w:type="gramStart"/>
-      <w:r>
-        <w:t>joint</w:t>
-      </w:r>
-      <w:proofErr w:type="gramEnd"/>
-      <w:r>
-        <w:t xml:space="preserve"> limit</w:t>
+      <w:r>
+        <w:t>joint limit</w:t>
       </w:r>
       <w:bookmarkEnd w:id="13"/>
     </w:p>
@@ -1408,13 +1346,8 @@
         <w:pStyle w:val="Heading4"/>
       </w:pPr>
       <w:bookmarkStart w:id="14" w:name="_Toc253068182"/>
-      <w:proofErr w:type="gramStart"/>
-      <w:r>
-        <w:t>joint</w:t>
-      </w:r>
-      <w:proofErr w:type="gramEnd"/>
-      <w:r>
-        <w:t xml:space="preserve"> motor</w:t>
+      <w:r>
+        <w:t>joint motor</w:t>
       </w:r>
       <w:bookmarkEnd w:id="14"/>
     </w:p>
@@ -1428,13 +1361,11 @@
         <w:pStyle w:val="Heading4"/>
       </w:pPr>
       <w:bookmarkStart w:id="15" w:name="_Toc253068183"/>
-      <w:proofErr w:type="gramStart"/>
       <w:r>
         <w:lastRenderedPageBreak/>
         <w:t>world</w:t>
       </w:r>
       <w:bookmarkEnd w:id="15"/>
-      <w:proofErr w:type="gramEnd"/>
     </w:p>
     <w:p>
       <w:r>
@@ -1445,11 +1376,9 @@
       <w:pPr>
         <w:pStyle w:val="Heading4"/>
       </w:pPr>
-      <w:proofErr w:type="gramStart"/>
       <w:r>
         <w:t>solver</w:t>
       </w:r>
-      <w:proofErr w:type="gramEnd"/>
     </w:p>
     <w:p>
       <w:r>
@@ -1460,13 +1389,8 @@
       <w:pPr>
         <w:pStyle w:val="Heading4"/>
       </w:pPr>
-      <w:proofErr w:type="gramStart"/>
-      <w:r>
-        <w:t>continuous</w:t>
-      </w:r>
-      <w:proofErr w:type="gramEnd"/>
-      <w:r>
-        <w:t xml:space="preserve"> collision</w:t>
+      <w:r>
+        <w:t>continuous collision</w:t>
       </w:r>
     </w:p>
     <w:p>
@@ -1676,15 +1600,7 @@
         <w:pStyle w:val="IntenseQuote"/>
       </w:pPr>
       <w:r>
-        <w:t xml:space="preserve">Box2D is tuned for MKS units. Keep the size of moving objects roughly between 0.1 and 10 meters. You'll need to use some scaling system when you render your environment and actors. The Box2D </w:t>
-      </w:r>
-      <w:proofErr w:type="spellStart"/>
-      <w:r>
-        <w:t>testbed</w:t>
-      </w:r>
-      <w:proofErr w:type="spellEnd"/>
-      <w:r>
-        <w:t xml:space="preserve"> does this by using an OpenGL viewport transform.</w:t>
+        <w:t>Box2D is tuned for MKS units. Keep the size of moving objects roughly between 0.1 and 10 meters. You'll need to use some scaling system when you render your environment and actors. The Box2D testbed does this by using an OpenGL viewport transform.</w:t>
       </w:r>
       <w:r>
         <w:t xml:space="preserve"> DO NOT USE PIXELS.</w:t>
@@ -1703,15 +1619,7 @@
     </w:p>
     <w:p>
       <w:r>
-        <w:t>Box2D uses radians for angles. The body rotation is stored in radians and may grow unbounded. Consider normalizing the angle of your bodies if the magnitude of the angle becomes too large (use b2Body::</w:t>
-      </w:r>
-      <w:proofErr w:type="spellStart"/>
-      <w:r>
-        <w:t>SetAngle</w:t>
-      </w:r>
-      <w:proofErr w:type="spellEnd"/>
-      <w:r>
-        <w:t>).</w:t>
+        <w:t>Box2D uses radians for angles. The body rotation is stored in radians and may grow unbounded. Consider normalizing the angle of your bodies if the magnitude of the angle becomes too large (use b2Body::SetAngle).</w:t>
       </w:r>
     </w:p>
     <w:p>
@@ -1789,15 +1697,7 @@
         <w:t>need to provide a definition</w:t>
       </w:r>
       <w:r>
-        <w:t xml:space="preserve">. These definitions contain all the information needed to build the body or joint. By using this approach we can prevent construction errors, keep the number of function parameters small, provide sensible defaults, and reduce the number of </w:t>
-      </w:r>
-      <w:proofErr w:type="spellStart"/>
-      <w:r>
-        <w:t>accessors</w:t>
-      </w:r>
-      <w:proofErr w:type="spellEnd"/>
-      <w:r>
-        <w:t>.</w:t>
+        <w:t>. These definitions contain all the information needed to build the body or joint. By using this approach we can prevent construction errors, keep the number of function parameters small, provide sensible defaults, and reduce the number of accessors.</w:t>
       </w:r>
     </w:p>
     <w:p>
@@ -1941,23 +1841,7 @@
     </w:p>
     <w:p>
       <w:r>
-        <w:t xml:space="preserve">Keep in mind that user data is optional and you can put anything in it. However, you should be consistent. For example, if you want to store an actor pointer on one body, you should keep an actor pointer on all bodies. Don't store an actor pointer on one body, and a </w:t>
-      </w:r>
-      <w:proofErr w:type="spellStart"/>
-      <w:r>
-        <w:t>foo</w:t>
-      </w:r>
-      <w:proofErr w:type="spellEnd"/>
-      <w:r>
-        <w:t xml:space="preserve"> pointer on another body. Casting an actor pointer to a </w:t>
-      </w:r>
-      <w:proofErr w:type="spellStart"/>
-      <w:r>
-        <w:t>foo</w:t>
-      </w:r>
-      <w:proofErr w:type="spellEnd"/>
-      <w:r>
-        <w:t xml:space="preserve"> pointer may lead to a crash.</w:t>
+        <w:t>Keep in mind that user data is optional and you can put anything in it. However, you should be consistent. For example, if you want to store an actor pointer on one body, you should keep an actor pointer on all bodies. Don't store an actor pointer on one body, and a foo pointer on another body. Casting an actor pointer to a foo pointer may lead to a crash.</w:t>
       </w:r>
     </w:p>
     <w:p>
@@ -2001,15 +1885,7 @@
     </w:p>
     <w:p>
       <w:r>
-        <w:t xml:space="preserve">Every Box2D program begins with the creation of a b2World object. </w:t>
-      </w:r>
-      <w:proofErr w:type="gramStart"/>
-      <w:r>
-        <w:t>b2World</w:t>
-      </w:r>
-      <w:proofErr w:type="gramEnd"/>
-      <w:r>
-        <w:t xml:space="preserve"> is the physics hub that manages memory, objects, and simulation. You can allocate the physics world on th</w:t>
+        <w:t>Every Box2D program begins with the creation of a b2World object. b2World is the physics hub that manages memory, objects, and simulation. You can allocate the physics world on th</w:t>
       </w:r>
       <w:r>
         <w:t>e stack, heap, or data section.</w:t>
@@ -2019,12 +1895,6 @@
       <w:r>
         <w:t>It is easy to create a Box2D world. First, we define the gravity vector.</w:t>
       </w:r>
-      <w:r>
-        <w:t xml:space="preserve"> </w:t>
-      </w:r>
-      <w:r>
-        <w:t>Also we tell the world to allow bodies to sleep when they come to rest. A sleeping body doesn't require any simulation.</w:t>
-      </w:r>
     </w:p>
     <w:p>
       <w:pPr>
@@ -2035,14 +1905,6 @@
       </w:r>
     </w:p>
     <w:p>
-      <w:pPr>
-        <w:pStyle w:val="CodeBlock"/>
-      </w:pPr>
-      <w:r>
-        <w:t>bool doSleep = true;</w:t>
-      </w:r>
-    </w:p>
-    <w:p>
       <w:r>
         <w:t>Now we create the world object. Note that we are creating the world on the stack, so the world must remain in scope.</w:t>
       </w:r>
@@ -2052,7 +1914,13 @@
         <w:pStyle w:val="CodeBlock"/>
       </w:pPr>
       <w:r>
-        <w:t>b2World world(gravity, doSleep);</w:t>
+        <w:t>b2Wo</w:t>
+      </w:r>
+      <w:r>
+        <w:t>rld world(gravity</w:t>
+      </w:r>
+      <w:r>
+        <w:t>);</w:t>
       </w:r>
     </w:p>
     <w:p>
@@ -2136,51 +2004,43 @@
         <w:pStyle w:val="CodeBlock"/>
       </w:pPr>
       <w:r>
+        <w:t>b2BodyDef groundBodyDef;</w:t>
+      </w:r>
+    </w:p>
+    <w:p>
+      <w:pPr>
+        <w:pStyle w:val="CodeBlock"/>
+      </w:pPr>
+      <w:r>
+        <w:t>groundBodyDef.position.Set(0.0f, -10.0f);</w:t>
+      </w:r>
+    </w:p>
+    <w:p>
+      <w:r>
+        <w:t xml:space="preserve">For step 2 the body definition is passed to the world object to create the ground body. The world object does not keep a reference to the body definition. </w:t>
+      </w:r>
+      <w:r>
+        <w:t>Bodies are static by default</w:t>
+      </w:r>
+      <w:r>
+        <w:t>. Static bodies don't collide with other static bodies and are immovable</w:t>
+      </w:r>
+      <w:r>
+        <w:t>.</w:t>
+      </w:r>
+    </w:p>
+    <w:p>
+      <w:pPr>
+        <w:pStyle w:val="CodeBlock"/>
+      </w:pPr>
+      <w:r>
         <w:lastRenderedPageBreak/>
-        <w:t>b2BodyDef groundBodyDef;</w:t>
-      </w:r>
-    </w:p>
-    <w:p>
-      <w:pPr>
-        <w:pStyle w:val="CodeBlock"/>
-      </w:pPr>
-      <w:r>
-        <w:t>groundBodyDef.position.Set(0.0f, -10.0f);</w:t>
-      </w:r>
-    </w:p>
-    <w:p>
-      <w:r>
-        <w:t xml:space="preserve">For step 2 the body definition is passed to the world object to create the ground body. The world object does not keep a reference to the body definition. </w:t>
-      </w:r>
-      <w:r>
-        <w:t>Bodies are static by default</w:t>
-      </w:r>
-      <w:r>
-        <w:t>. Static bodies don't collide with other static bodies and are immovable</w:t>
-      </w:r>
-      <w:r>
-        <w:t>.</w:t>
-      </w:r>
-    </w:p>
-    <w:p>
-      <w:pPr>
-        <w:pStyle w:val="CodeBlock"/>
-      </w:pPr>
-      <w:r>
         <w:t>b2Body* groundBody = world.CreateBody(&amp;groundBodyDef);</w:t>
       </w:r>
     </w:p>
     <w:p>
       <w:r>
-        <w:t xml:space="preserve">For step 3 we create a ground polygon. We use the </w:t>
-      </w:r>
-      <w:proofErr w:type="spellStart"/>
-      <w:r>
-        <w:t>SetAsBox</w:t>
-      </w:r>
-      <w:proofErr w:type="spellEnd"/>
-      <w:r>
-        <w:t xml:space="preserve"> shortcut to form the ground polygon into a box shape, with the box centered on the origin of the parent body.</w:t>
+        <w:t>For step 3 we create a ground polygon. We use the SetAsBox shortcut to form the ground polygon into a box shape, with the box centered on the origin of the parent body.</w:t>
       </w:r>
     </w:p>
     <w:p>
@@ -2201,536 +2061,467 @@
     </w:p>
     <w:p>
       <w:r>
+        <w:t>The SetAsBox function takes the half-width and half-height (extents). So in this case the ground box is 100 units wide (x-axis) and 20 units tall (y-axis). Box2D is tuned for meters, kilograms, and seconds. So you can consider the extents to be in meters. Box2D generally works best when objects are the size of typical real world objects. For example, a barrel is about 1 meter tall. Due to the limitations of floating point arithmetic, using Box2D to model the movement of glaciers or dust particles is not a good idea.</w:t>
+      </w:r>
+    </w:p>
+    <w:p>
+      <w:r>
+        <w:t xml:space="preserve">We finish the ground body in step 4 by creating the shape fixture. For this step we have a shortcut. We do not have a need to alter the default fixture material properties, so </w:t>
+      </w:r>
+      <w:r>
+        <w:t xml:space="preserve">we </w:t>
+      </w:r>
+      <w:r>
+        <w:t>can pass the shape directly to the body without creating a fixture definition. Later we will see how to use a fixture definition for customized material properties.</w:t>
+      </w:r>
+      <w:r>
+        <w:t xml:space="preserve"> The second parameter is the shape density in kilograms per meter squared. A static body has zero mass by definition, so the density is not used in this case.</w:t>
+      </w:r>
+    </w:p>
+    <w:p>
+      <w:pPr>
+        <w:pStyle w:val="CodeBlock"/>
+      </w:pPr>
+      <w:r>
+        <w:t>groundBody-&gt;CreateFixture(&amp;groundBox</w:t>
+      </w:r>
+      <w:r>
+        <w:t>, 0.0f</w:t>
+      </w:r>
+      <w:r>
+        <w:t>);</w:t>
+      </w:r>
+    </w:p>
+    <w:p>
+      <w:r>
+        <w:t>Box2D does not keep a reference to the shape. It clones the data into a new b2Shape object.</w:t>
+      </w:r>
+      <w:r>
+        <w:t xml:space="preserve">  </w:t>
+      </w:r>
+    </w:p>
+    <w:p>
+      <w:r>
+        <w:t>Note that every fixture must have a parent body, even fixtures that are static. However, you can attach all static fixtures to a single static body.</w:t>
+      </w:r>
+      <w:r>
+        <w:t xml:space="preserve"> </w:t>
+      </w:r>
+    </w:p>
+    <w:p>
+      <w:pPr>
+        <w:pStyle w:val="Heading2"/>
+      </w:pPr>
+      <w:bookmarkStart w:id="22" w:name="_Toc253068187"/>
+      <w:r>
+        <w:t>Creating a Dynamic Body</w:t>
+      </w:r>
+      <w:bookmarkEnd w:id="22"/>
+    </w:p>
+    <w:p>
+      <w:r>
+        <w:t>So now we have a ground body. We can use the same technique to create a dynamic body. The main difference, besides dimensions, is that we must establish the dynamic body's mass properties.</w:t>
+      </w:r>
+    </w:p>
+    <w:p>
+      <w:r>
+        <w:t>First we create the body using CreateBody. By default bodies are static, so we should set the b2BodyType at construction time to make the body dynamic.</w:t>
+      </w:r>
+    </w:p>
+    <w:p>
+      <w:pPr>
+        <w:pStyle w:val="CodeBlock"/>
+      </w:pPr>
+      <w:r>
+        <w:t>b2BodyDef bodyDef;</w:t>
+      </w:r>
+    </w:p>
+    <w:p>
+      <w:pPr>
+        <w:pStyle w:val="CodeBlock"/>
+      </w:pPr>
+      <w:r>
+        <w:t>bodyDef.type = b2_dynamicBody;</w:t>
+      </w:r>
+    </w:p>
+    <w:p>
+      <w:pPr>
+        <w:pStyle w:val="CodeBlock"/>
+      </w:pPr>
+      <w:r>
+        <w:t>bodyDef.position.Set(0.0f, 4.0f);</w:t>
+      </w:r>
+    </w:p>
+    <w:p>
+      <w:pPr>
+        <w:pStyle w:val="CodeBlock"/>
+      </w:pPr>
+      <w:r>
+        <w:t>b2Body* body = world.CreateBody(&amp;bodyDef);</w:t>
+      </w:r>
+    </w:p>
+    <w:p>
+      <w:pPr>
+        <w:pStyle w:val="IntenseQuote"/>
+      </w:pPr>
+      <w:r>
+        <w:t>Caution</w:t>
+      </w:r>
+    </w:p>
+    <w:p>
+      <w:pPr>
+        <w:pStyle w:val="IntenseQuote"/>
+      </w:pPr>
+      <w:r>
+        <w:t>You must set the body type to b2_dynamicBody if you want the body to move in response to forces.</w:t>
+      </w:r>
+    </w:p>
+    <w:p>
+      <w:r>
+        <w:t>Next we create and attach a polygon shape using a fixture definition.</w:t>
+      </w:r>
+      <w:r>
+        <w:t xml:space="preserve"> </w:t>
+      </w:r>
+      <w:r>
+        <w:t>First we create a box shape:</w:t>
+      </w:r>
+    </w:p>
+    <w:p>
+      <w:pPr>
+        <w:pStyle w:val="CodeBlock"/>
+      </w:pPr>
+      <w:r>
+        <w:lastRenderedPageBreak/>
+        <w:t>b2PolygonShape dynamicBox;</w:t>
+      </w:r>
+    </w:p>
+    <w:p>
+      <w:pPr>
+        <w:pStyle w:val="CodeBlock"/>
+      </w:pPr>
+      <w:r>
+        <w:t>dynamicBox.SetAsBox(1.0f, 1.0f);</w:t>
+      </w:r>
+    </w:p>
+    <w:p>
+      <w:r>
+        <w:t xml:space="preserve">Next we create a fixture definition using the box. Notice that we set density to 1. The default density is zero. Also, the friction on the shape is set to 0.3. </w:t>
+      </w:r>
+    </w:p>
+    <w:p>
+      <w:pPr>
+        <w:pStyle w:val="CodeBlock"/>
+      </w:pPr>
+      <w:r>
+        <w:t>b2FixtureDef fixtureDef;</w:t>
+      </w:r>
+    </w:p>
+    <w:p>
+      <w:pPr>
+        <w:pStyle w:val="CodeBlock"/>
+      </w:pPr>
+      <w:r>
+        <w:t>fixtureDef.shape = &amp;dynamicBox;</w:t>
+      </w:r>
+    </w:p>
+    <w:p>
+      <w:pPr>
+        <w:pStyle w:val="CodeBlock"/>
+      </w:pPr>
+      <w:r>
+        <w:t>fixtureDef.density = 1.0f;</w:t>
+      </w:r>
+    </w:p>
+    <w:p>
+      <w:pPr>
+        <w:pStyle w:val="CodeBlock"/>
+      </w:pPr>
+      <w:r>
+        <w:t>fixtureDef.friction = 0.3f;</w:t>
+      </w:r>
+    </w:p>
+    <w:p>
+      <w:r>
+        <w:t>Using the fixture definition we can now create the fixture. This automatically updates the mass of the body. You can add as many fixtures as you like to a body. Each one contributes to the total mass.</w:t>
+      </w:r>
+    </w:p>
+    <w:p>
+      <w:pPr>
+        <w:pStyle w:val="CodeBlock"/>
+      </w:pPr>
+      <w:r>
+        <w:t>body-&gt;CreateFixture(&amp;fixtureDef);</w:t>
+      </w:r>
+    </w:p>
+    <w:p>
+      <w:r>
+        <w:t>That's it for initialization. We are now ready to begin simulating.</w:t>
+      </w:r>
+    </w:p>
+    <w:p>
+      <w:pPr>
+        <w:pStyle w:val="Heading2"/>
+      </w:pPr>
+      <w:bookmarkStart w:id="23" w:name="_Toc253068188"/>
+      <w:r>
+        <w:t>Simulating the World (of Box2D)</w:t>
+      </w:r>
+      <w:bookmarkEnd w:id="23"/>
+    </w:p>
+    <w:p>
+      <w:r>
+        <w:t>So we have initialized the ground box and a dynamic box. Now we are ready to set Newton loose to do his thing. We just have a couple more issues to consider.</w:t>
+      </w:r>
+    </w:p>
+    <w:p>
+      <w:r>
+        <w:t>Box2D uses a computational algorithm called an integrator. Integrators simulate the physics equations at discrete points of time. This goes along with the traditional game loop where we essentially have a flip book of movement on the screen. So we need to pick a time step for Box2D. Generally physics engines for games like a time step at least as fast as 60Hz or 1/60 seconds. You can get away with larger time steps, but you will have to be more careful about setting up the definitions for your world. We also don't like the time step to change much. A variable time step produces variable results, which makes it difficult to debug. So don't tie the time step to your frame rate (unless you really, really have to). Without further ado, here is the time step.</w:t>
+      </w:r>
+    </w:p>
+    <w:p>
+      <w:pPr>
+        <w:pStyle w:val="CodeBlock"/>
+      </w:pPr>
+      <w:r>
+        <w:t>float32 timeStep = 1.0f / 60.0f;</w:t>
+      </w:r>
+    </w:p>
+    <w:p>
+      <w:r>
+        <w:t>In addition to the integrator, Box2D also uses a larger bit of code called a constraint solver. The constraint solver solves all the constraints in the simulation, one at a time. A single constraint can be solved perfectly. However, when we solve one constraint, we slightly disrupt other constraints. To get a good solution, we need to iterate over all constraints a number of times.</w:t>
+      </w:r>
+    </w:p>
+    <w:p>
+      <w:r>
+        <w:t xml:space="preserve">There are two phases in the constraint solver: a velocity phase and a position phase. In the velocity phase the solver computes the impulses necessary for the bodies to move correctly. In the position phase the solver adjusts the positions of the bodies to reduce overlap and joint detachment. Each phase has its own iteration count. In addition, the position phase may exit </w:t>
+      </w:r>
+      <w:r>
+        <w:t>iterations</w:t>
+      </w:r>
+      <w:r>
+        <w:t xml:space="preserve"> early if the errors are small.</w:t>
+      </w:r>
+    </w:p>
+    <w:p>
+      <w:r>
+        <w:lastRenderedPageBreak/>
+        <w:t xml:space="preserve">The suggested iteration count for Box2D is </w:t>
+      </w:r>
+      <w:r>
+        <w:t>8 for</w:t>
+      </w:r>
+      <w:r>
+        <w:t xml:space="preserve"> velocity and </w:t>
+      </w:r>
+      <w:r>
+        <w:t xml:space="preserve">3 for </w:t>
+      </w:r>
+      <w:r>
+        <w:t xml:space="preserve">position. You can tune this number to your liking, just keep in mind that this has a trade-off between speed and accuracy. Using fewer iterations increases performance but accuracy suffers. Likewise, using more iterations decreases performance but improves the quality of your simulation. For this simple example, we don't need </w:t>
+      </w:r>
+      <w:r>
+        <w:t>much iteration</w:t>
+      </w:r>
+      <w:r>
+        <w:t>. Here are our chosen iteration counts.</w:t>
+      </w:r>
+    </w:p>
+    <w:p>
+      <w:pPr>
+        <w:pStyle w:val="CodeBlock"/>
+      </w:pPr>
+      <w:r>
+        <w:t>int32 velocityIterations = 6;</w:t>
+      </w:r>
+    </w:p>
+    <w:p>
+      <w:pPr>
+        <w:pStyle w:val="CodeBlock"/>
+      </w:pPr>
+      <w:r>
+        <w:t>int32 positionIterations = 2;</w:t>
+      </w:r>
+    </w:p>
+    <w:p>
+      <w:r>
+        <w:t>Note that the time step and the iteration count are completely unrelated. An iteration is not a sub-step. One</w:t>
+      </w:r>
+      <w:r>
+        <w:t xml:space="preserve"> solver</w:t>
+      </w:r>
+      <w:r>
+        <w:t xml:space="preserve"> iteration is a single pass over all the constraints within a time step. You can have multiple passes over the constraints within a single time step.</w:t>
+      </w:r>
+    </w:p>
+    <w:p>
+      <w:r>
+        <w:t>We are now ready to begin the simulation loop. In your game the simulation loop can be merged with your game loop. In each pass through your game loop you call b2World::Step. Just one call is usually enough, depending on your frame rate and your physics time step.</w:t>
+      </w:r>
+    </w:p>
+    <w:p>
+      <w:r>
+        <w:t xml:space="preserve">The Hello World program was designed to be simple, so it has no graphical output. </w:t>
+      </w:r>
+      <w:r>
         <w:t xml:space="preserve">The </w:t>
       </w:r>
-      <w:proofErr w:type="spellStart"/>
-      <w:r>
-        <w:t>SetAsBox</w:t>
-      </w:r>
-      <w:proofErr w:type="spellEnd"/>
-      <w:r>
-        <w:t xml:space="preserve"> function takes the half-width and half-height (extents). So in this case the ground box is 100 units wide (x-axis) and 20 units tall (y-axis). Box2D is tuned for meters, kilograms, and seconds. So you can consider the extents to be in meters. Box2D generally works best when objects are the size of typical real world objects. For example, a barrel is about 1 meter tall. Due to the limitations of floating point arithmetic, using Box2D to model the movement of glaciers or dust particles is not a good idea.</w:t>
-      </w:r>
-    </w:p>
-    <w:p>
-      <w:r>
-        <w:t xml:space="preserve">We finish the ground body in step 4 by creating the shape fixture. For this step we have a shortcut. We do not have a need to alter the default fixture material properties, so </w:t>
-      </w:r>
-      <w:r>
-        <w:t xml:space="preserve">we </w:t>
-      </w:r>
-      <w:r>
-        <w:t>can pass the shape directly to the body without creating a fixture definition. Later we will see how to use a fixture definition for customized material properties.</w:t>
-      </w:r>
-      <w:r>
-        <w:t xml:space="preserve"> The second parameter is the shape density in kilograms per meter squared. A static body has zero mass by definition, so the density is not used in this case.</w:t>
-      </w:r>
-    </w:p>
-    <w:p>
-      <w:pPr>
-        <w:pStyle w:val="CodeBlock"/>
-      </w:pPr>
-      <w:r>
-        <w:t>groundBody-&gt;CreateFixture(&amp;groundBox</w:t>
-      </w:r>
-      <w:r>
-        <w:t>, 0.0f</w:t>
-      </w:r>
-      <w:r>
-        <w:t>);</w:t>
-      </w:r>
-    </w:p>
-    <w:p>
-      <w:r>
-        <w:t>Box2D does not keep a reference to the shape. It clones the data into a new b2Shape object.</w:t>
-      </w:r>
-      <w:r>
-        <w:t xml:space="preserve">  </w:t>
-      </w:r>
-    </w:p>
-    <w:p>
-      <w:r>
-        <w:t>Note that every fixture must have a parent body, even fixtures that are static. However, you can attach all static fixtures to a single static body.</w:t>
-      </w:r>
-      <w:r>
-        <w:t xml:space="preserve"> </w:t>
+      <w:r>
+        <w:t>code prints out the position and rotation of the dynamic body. Here is the simulation loop that simulates 60 time steps for a total of 1 second of simulated time.</w:t>
+      </w:r>
+    </w:p>
+    <w:p>
+      <w:pPr>
+        <w:pStyle w:val="CodeBlock"/>
+      </w:pPr>
+      <w:r>
+        <w:t>for (int32 i = 0; i &lt; 60; ++i)</w:t>
+      </w:r>
+    </w:p>
+    <w:p>
+      <w:pPr>
+        <w:pStyle w:val="CodeBlock"/>
+      </w:pPr>
+      <w:r>
+        <w:t>{</w:t>
+      </w:r>
+    </w:p>
+    <w:p>
+      <w:pPr>
+        <w:pStyle w:val="CodeBlock"/>
+      </w:pPr>
+      <w:r>
+        <w:t xml:space="preserve">    world.Step(timeStep, velocityIterations, positionIterations);</w:t>
+      </w:r>
+    </w:p>
+    <w:p>
+      <w:pPr>
+        <w:pStyle w:val="CodeBlock"/>
+      </w:pPr>
+      <w:r>
+        <w:t xml:space="preserve">    b2Vec2 position = body-&gt;GetPosition();</w:t>
+      </w:r>
+    </w:p>
+    <w:p>
+      <w:pPr>
+        <w:pStyle w:val="CodeBlock"/>
+      </w:pPr>
+      <w:r>
+        <w:t xml:space="preserve">    float32 angle = body-&gt;GetAngle();</w:t>
+      </w:r>
+    </w:p>
+    <w:p>
+      <w:pPr>
+        <w:pStyle w:val="CodeBlock"/>
+      </w:pPr>
+      <w:r>
+        <w:t xml:space="preserve">    printf("%4.2f %4.2f %4.2f\n", position.x, position.y, angle);</w:t>
+      </w:r>
+    </w:p>
+    <w:p>
+      <w:pPr>
+        <w:pStyle w:val="CodeBlock"/>
+      </w:pPr>
+      <w:r>
+        <w:t>}</w:t>
+      </w:r>
+    </w:p>
+    <w:p>
+      <w:r>
+        <w:t>The output shows the box falling and landing on the ground box. Your output should look like this:</w:t>
+      </w:r>
+    </w:p>
+    <w:p>
+      <w:pPr>
+        <w:pStyle w:val="CodeBlock"/>
+      </w:pPr>
+      <w:r>
+        <w:t>0.00 4.00 0.00</w:t>
+      </w:r>
+    </w:p>
+    <w:p>
+      <w:pPr>
+        <w:pStyle w:val="CodeBlock"/>
+      </w:pPr>
+      <w:r>
+        <w:t>0.00 3.99 0.00</w:t>
+      </w:r>
+    </w:p>
+    <w:p>
+      <w:pPr>
+        <w:pStyle w:val="CodeBlock"/>
+      </w:pPr>
+      <w:r>
+        <w:t>0.00 3.98 0.00</w:t>
+      </w:r>
+    </w:p>
+    <w:p>
+      <w:pPr>
+        <w:pStyle w:val="CodeBlock"/>
+      </w:pPr>
+      <w:r>
+        <w:t>...</w:t>
+      </w:r>
+    </w:p>
+    <w:p>
+      <w:pPr>
+        <w:pStyle w:val="CodeBlock"/>
+      </w:pPr>
+      <w:r>
+        <w:t>0.00 1.25 0.00</w:t>
+      </w:r>
+    </w:p>
+    <w:p>
+      <w:pPr>
+        <w:pStyle w:val="CodeBlock"/>
+      </w:pPr>
+      <w:r>
+        <w:t>0.00 1.13 0.00</w:t>
+      </w:r>
+    </w:p>
+    <w:p>
+      <w:pPr>
+        <w:pStyle w:val="CodeBlock"/>
+      </w:pPr>
+      <w:r>
+        <w:t>0.00 1.01 0.00</w:t>
       </w:r>
     </w:p>
     <w:p>
       <w:pPr>
         <w:pStyle w:val="Heading2"/>
       </w:pPr>
-      <w:bookmarkStart w:id="22" w:name="_Toc253068187"/>
-      <w:r>
-        <w:t>Creating a Dynamic Body</w:t>
-      </w:r>
-      <w:bookmarkEnd w:id="22"/>
-    </w:p>
-    <w:p>
-      <w:r>
-        <w:t>So now we have a ground body. We can use the same technique to create a dynamic body. The main difference, besides dimensions, is that we must establish the dynamic body's mass properties.</w:t>
-      </w:r>
-    </w:p>
-    <w:p>
-      <w:r>
-        <w:t xml:space="preserve">First we create the body using </w:t>
-      </w:r>
-      <w:proofErr w:type="spellStart"/>
-      <w:r>
-        <w:t>CreateBody</w:t>
-      </w:r>
-      <w:proofErr w:type="spellEnd"/>
-      <w:r>
-        <w:t>. By default bodies are static, so we should set the b2BodyType at construction time to make the body dynamic.</w:t>
-      </w:r>
-    </w:p>
-    <w:p>
-      <w:pPr>
-        <w:pStyle w:val="CodeBlock"/>
-      </w:pPr>
+      <w:bookmarkStart w:id="24" w:name="_Toc253068189"/>
+      <w:r>
+        <w:t>Cleanup</w:t>
+      </w:r>
+      <w:bookmarkEnd w:id="24"/>
+    </w:p>
+    <w:p>
+      <w:r>
+        <w:t xml:space="preserve">When a world leaves scope or is deleted by calling delete on a pointer, all the memory reserved for bodies, fixtures, and joints is freed. This is done to </w:t>
+      </w:r>
+      <w:r>
+        <w:t xml:space="preserve">improve performance and </w:t>
+      </w:r>
+      <w:r>
+        <w:t>make your life easier. However, you will need to nullify any body, fixture, or joint pointers you have because they will become invalid.</w:t>
+      </w:r>
+    </w:p>
+    <w:p>
+      <w:pPr>
+        <w:pStyle w:val="Heading2"/>
+      </w:pPr>
+      <w:bookmarkStart w:id="25" w:name="_Toc253068190"/>
       <w:r>
         <w:lastRenderedPageBreak/>
-        <w:t>b2BodyDef bodyDef;</w:t>
-      </w:r>
-    </w:p>
-    <w:p>
-      <w:pPr>
-        <w:pStyle w:val="CodeBlock"/>
-      </w:pPr>
-      <w:r>
-        <w:t>bodyDef.type = b2_dynamicBody;</w:t>
-      </w:r>
-    </w:p>
-    <w:p>
-      <w:pPr>
-        <w:pStyle w:val="CodeBlock"/>
-      </w:pPr>
-      <w:r>
-        <w:t>bodyDef.position.Set(0.0f, 4.0f);</w:t>
-      </w:r>
-    </w:p>
-    <w:p>
-      <w:pPr>
-        <w:pStyle w:val="CodeBlock"/>
-      </w:pPr>
-      <w:r>
-        <w:t>b2Body* body = world.CreateBody(&amp;bodyDef);</w:t>
-      </w:r>
-    </w:p>
-    <w:p>
-      <w:pPr>
-        <w:pStyle w:val="IntenseQuote"/>
-      </w:pPr>
-      <w:r>
-        <w:t>Caution</w:t>
-      </w:r>
-    </w:p>
-    <w:p>
-      <w:pPr>
-        <w:pStyle w:val="IntenseQuote"/>
-      </w:pPr>
-      <w:r>
-        <w:t>You must set the body type to b2_dynamicBody if you want the body to move in response to forces.</w:t>
-      </w:r>
-    </w:p>
-    <w:p>
-      <w:r>
-        <w:t>Next we create and attach a polygon shape using a fixture definition.</w:t>
-      </w:r>
-      <w:r>
-        <w:t xml:space="preserve"> </w:t>
-      </w:r>
-      <w:r>
-        <w:t>First we create a box shape:</w:t>
-      </w:r>
-    </w:p>
-    <w:p>
-      <w:pPr>
-        <w:pStyle w:val="CodeBlock"/>
-      </w:pPr>
-      <w:r>
-        <w:t>b2PolygonShape dynamicBox;</w:t>
-      </w:r>
-    </w:p>
-    <w:p>
-      <w:pPr>
-        <w:pStyle w:val="CodeBlock"/>
-      </w:pPr>
-      <w:r>
-        <w:t>dynamicBox.SetAsBox(1.0f, 1.0f);</w:t>
-      </w:r>
-    </w:p>
-    <w:p>
-      <w:r>
-        <w:t xml:space="preserve">Next we create a fixture definition using the box. Notice that we set density to 1. The default density is zero. Also, the friction on the shape is set to 0.3. </w:t>
-      </w:r>
-    </w:p>
-    <w:p>
-      <w:pPr>
-        <w:pStyle w:val="CodeBlock"/>
-      </w:pPr>
-      <w:r>
-        <w:t>b2FixtureDef fixtureDef;</w:t>
-      </w:r>
-    </w:p>
-    <w:p>
-      <w:pPr>
-        <w:pStyle w:val="CodeBlock"/>
-      </w:pPr>
-      <w:r>
-        <w:t>fixtureDef.shape = &amp;dynamicBox;</w:t>
-      </w:r>
-    </w:p>
-    <w:p>
-      <w:pPr>
-        <w:pStyle w:val="CodeBlock"/>
-      </w:pPr>
-      <w:r>
-        <w:t>fixtureDef.density = 1.0f;</w:t>
-      </w:r>
-    </w:p>
-    <w:p>
-      <w:pPr>
-        <w:pStyle w:val="CodeBlock"/>
-      </w:pPr>
-      <w:r>
-        <w:t>fixtureDef.friction = 0.3f;</w:t>
-      </w:r>
-    </w:p>
-    <w:p>
-      <w:r>
-        <w:t>Using the fixture definition we can now create the fixture. This automatically updates the mass of the body. You can add as many fixtures as you like to a body. Each one contributes to the total mass.</w:t>
-      </w:r>
-    </w:p>
-    <w:p>
-      <w:pPr>
-        <w:pStyle w:val="CodeBlock"/>
-      </w:pPr>
-      <w:r>
-        <w:t>body-&gt;CreateFixture(&amp;fixtureDef);</w:t>
-      </w:r>
-    </w:p>
-    <w:p>
-      <w:r>
-        <w:t>That's it for initialization. We are now ready to begin simulating.</w:t>
-      </w:r>
-    </w:p>
-    <w:p>
-      <w:pPr>
-        <w:pStyle w:val="Heading2"/>
-      </w:pPr>
-      <w:bookmarkStart w:id="23" w:name="_Toc253068188"/>
-      <w:r>
-        <w:t>Simulating the World (of Box2D)</w:t>
-      </w:r>
-      <w:bookmarkEnd w:id="23"/>
-    </w:p>
-    <w:p>
-      <w:r>
-        <w:t>So we have initialized the ground box and a dynamic box. Now we are ready to set Newton loose to do his thing. We just have a couple more issues to consider.</w:t>
-      </w:r>
-    </w:p>
-    <w:p>
-      <w:r>
-        <w:t>Box2D uses a computational algorithm called an integrator. Integrators simulate the physics equations at discrete points of time. This goes along with the traditional game loop where we essentially have a flip book of movement on the screen. So we need to pick a time step for Box2D. Generally physics engines for games like a time step at least as fast as 60Hz or 1/60 seconds. You can get away with larger time steps, but you will have to be more careful about setting up the definitions for your world. We also don't like the time step to change much. A variable time step produces variable results, which makes it difficult to debug. So don't tie the time step to your frame rate (unless you really, really have to). Without further ado, here is the time step.</w:t>
-      </w:r>
-    </w:p>
-    <w:p>
-      <w:pPr>
-        <w:pStyle w:val="CodeBlock"/>
-      </w:pPr>
-      <w:r>
-        <w:lastRenderedPageBreak/>
-        <w:t>float32 timeStep = 1.0f / 60.0f;</w:t>
-      </w:r>
-    </w:p>
-    <w:p>
-      <w:r>
-        <w:t>In addition to the integrator, Box2D also uses a larger bit of code called a constraint solver. The constraint solver solves all the constraints in the simulation, one at a time. A single constraint can be solved perfectly. However, when we solve one constraint, we slightly disrupt other constraints. To get a good solution, we need to iterate over all constraints a number of times.</w:t>
-      </w:r>
-    </w:p>
-    <w:p>
-      <w:r>
-        <w:t xml:space="preserve">There are two phases in the constraint solver: a velocity phase and a position phase. In the velocity phase the solver computes the impulses necessary for the bodies to move correctly. In the position phase the solver adjusts the positions of the bodies to reduce overlap and joint detachment. Each phase has its own iteration count. In addition, the position phase may exit </w:t>
-      </w:r>
-      <w:r>
-        <w:t>iterations</w:t>
-      </w:r>
-      <w:r>
-        <w:t xml:space="preserve"> early if the errors are small.</w:t>
-      </w:r>
-    </w:p>
-    <w:p>
-      <w:r>
-        <w:t xml:space="preserve">The suggested iteration count for Box2D is </w:t>
-      </w:r>
-      <w:r>
-        <w:t>8 for</w:t>
-      </w:r>
-      <w:r>
-        <w:t xml:space="preserve"> velocity and </w:t>
-      </w:r>
-      <w:r>
-        <w:t xml:space="preserve">3 for </w:t>
-      </w:r>
-      <w:r>
-        <w:t xml:space="preserve">position. You can tune this number to your liking, just keep in mind that this has a trade-off between speed and accuracy. Using fewer iterations increases performance but accuracy suffers. Likewise, using more iterations decreases performance but improves the quality of your simulation. For this simple example, we don't need </w:t>
-      </w:r>
-      <w:r>
-        <w:t>much iteration</w:t>
-      </w:r>
-      <w:r>
-        <w:t>. Here are our chosen iteration counts.</w:t>
-      </w:r>
-    </w:p>
-    <w:p>
-      <w:pPr>
-        <w:pStyle w:val="CodeBlock"/>
-      </w:pPr>
-      <w:r>
-        <w:t>int32 velocityIterations = 6;</w:t>
-      </w:r>
-    </w:p>
-    <w:p>
-      <w:pPr>
-        <w:pStyle w:val="CodeBlock"/>
-      </w:pPr>
-      <w:r>
-        <w:t>int32 positionIterations = 2;</w:t>
-      </w:r>
-    </w:p>
-    <w:p>
-      <w:r>
-        <w:t xml:space="preserve">Note that the time step and the iteration count are completely unrelated. </w:t>
-      </w:r>
-      <w:proofErr w:type="gramStart"/>
-      <w:r>
-        <w:t>An iteration</w:t>
-      </w:r>
-      <w:proofErr w:type="gramEnd"/>
-      <w:r>
-        <w:t xml:space="preserve"> is not a sub-step. </w:t>
-      </w:r>
-      <w:proofErr w:type="gramStart"/>
-      <w:r>
-        <w:t>One</w:t>
-      </w:r>
-      <w:r>
-        <w:t xml:space="preserve"> solver</w:t>
-      </w:r>
-      <w:r>
-        <w:t xml:space="preserve"> iteration</w:t>
-      </w:r>
-      <w:proofErr w:type="gramEnd"/>
-      <w:r>
-        <w:t xml:space="preserve"> is a single pass over all the constraints within a time step. You can have multiple passes over the constraints within a single time step.</w:t>
-      </w:r>
-    </w:p>
-    <w:p>
-      <w:r>
-        <w:t>We are now ready to begin the simulation loop. In your game the simulation loop can be merged with your game loop. In each pass through your game loop you call b2World::Step. Just one call is usually enough, depending on your frame rate and your physics time step.</w:t>
-      </w:r>
-    </w:p>
-    <w:p>
-      <w:r>
-        <w:t xml:space="preserve">The Hello World program was designed to be simple, so it has no graphical output. </w:t>
-      </w:r>
-      <w:r>
-        <w:t xml:space="preserve">The </w:t>
-      </w:r>
-      <w:r>
-        <w:t>code prints out the position and rotation of the dynamic body. Here is the simulation loop that simulates 60 time steps for a total of 1 second of simulated time.</w:t>
-      </w:r>
-    </w:p>
-    <w:p>
-      <w:pPr>
-        <w:pStyle w:val="CodeBlock"/>
-      </w:pPr>
-      <w:r>
-        <w:t>for (int32 i = 0; i &lt; 60; ++i)</w:t>
-      </w:r>
-    </w:p>
-    <w:p>
-      <w:pPr>
-        <w:pStyle w:val="CodeBlock"/>
-      </w:pPr>
-      <w:r>
-        <w:t>{</w:t>
-      </w:r>
-    </w:p>
-    <w:p>
-      <w:pPr>
-        <w:pStyle w:val="CodeBlock"/>
-      </w:pPr>
-      <w:r>
-        <w:t xml:space="preserve">    world.Step(timeStep, velocityIterations, positionIterations);</w:t>
-      </w:r>
-    </w:p>
-    <w:p>
-      <w:pPr>
-        <w:pStyle w:val="CodeBlock"/>
-      </w:pPr>
-      <w:r>
-        <w:t xml:space="preserve">    b2Vec2 position = body-&gt;GetPosition();</w:t>
-      </w:r>
-    </w:p>
-    <w:p>
-      <w:pPr>
-        <w:pStyle w:val="CodeBlock"/>
-      </w:pPr>
-      <w:r>
-        <w:t xml:space="preserve">    float32 angle = body-&gt;GetAngle();</w:t>
-      </w:r>
-    </w:p>
-    <w:p>
-      <w:pPr>
-        <w:pStyle w:val="CodeBlock"/>
-      </w:pPr>
-      <w:r>
-        <w:t xml:space="preserve">    printf("%4.2f %4.2f %4.2f\n", position.x, position.y, angle);</w:t>
-      </w:r>
-    </w:p>
-    <w:p>
-      <w:pPr>
-        <w:pStyle w:val="CodeBlock"/>
-      </w:pPr>
-      <w:r>
-        <w:t>}</w:t>
-      </w:r>
-    </w:p>
-    <w:p>
-      <w:r>
-        <w:t>The output shows the box falling and landing on the ground box. Your output should look like this:</w:t>
-      </w:r>
-    </w:p>
-    <w:p>
-      <w:pPr>
-        <w:pStyle w:val="CodeBlock"/>
-      </w:pPr>
-      <w:r>
-        <w:lastRenderedPageBreak/>
-        <w:t>0.00 4.00 0.00</w:t>
-      </w:r>
-    </w:p>
-    <w:p>
-      <w:pPr>
-        <w:pStyle w:val="CodeBlock"/>
-      </w:pPr>
-      <w:r>
-        <w:t>0.00 3.99 0.00</w:t>
-      </w:r>
-    </w:p>
-    <w:p>
-      <w:pPr>
-        <w:pStyle w:val="CodeBlock"/>
-      </w:pPr>
-      <w:r>
-        <w:t>0.00 3.98 0.00</w:t>
-      </w:r>
-    </w:p>
-    <w:p>
-      <w:pPr>
-        <w:pStyle w:val="CodeBlock"/>
-      </w:pPr>
-      <w:r>
-        <w:t>...</w:t>
-      </w:r>
-    </w:p>
-    <w:p>
-      <w:pPr>
-        <w:pStyle w:val="CodeBlock"/>
-      </w:pPr>
-      <w:r>
-        <w:t>0.00 1.25 0.00</w:t>
-      </w:r>
-    </w:p>
-    <w:p>
-      <w:pPr>
-        <w:pStyle w:val="CodeBlock"/>
-      </w:pPr>
-      <w:r>
-        <w:t>0.00 1.13 0.00</w:t>
-      </w:r>
-    </w:p>
-    <w:p>
-      <w:pPr>
-        <w:pStyle w:val="CodeBlock"/>
-      </w:pPr>
-      <w:r>
-        <w:t>0.00 1.01 0.00</w:t>
-      </w:r>
-    </w:p>
-    <w:p>
-      <w:pPr>
-        <w:pStyle w:val="Heading2"/>
-      </w:pPr>
-      <w:bookmarkStart w:id="24" w:name="_Toc253068189"/>
-      <w:r>
-        <w:t>Cleanup</w:t>
-      </w:r>
-      <w:bookmarkEnd w:id="24"/>
-    </w:p>
-    <w:p>
-      <w:r>
-        <w:t xml:space="preserve">When a world leaves scope or is deleted by calling delete on a pointer, all the memory reserved for bodies, fixtures, and joints is freed. This is done to </w:t>
-      </w:r>
-      <w:r>
-        <w:t xml:space="preserve">improve performance and </w:t>
-      </w:r>
-      <w:r>
-        <w:t xml:space="preserve">make your life easier. However, you will need to nullify </w:t>
-      </w:r>
-      <w:proofErr w:type="spellStart"/>
-      <w:r>
-        <w:t>any body</w:t>
-      </w:r>
-      <w:proofErr w:type="spellEnd"/>
-      <w:r>
-        <w:t>, fixture, or joint pointers you have because they will become invalid.</w:t>
-      </w:r>
-    </w:p>
-    <w:p>
-      <w:pPr>
-        <w:pStyle w:val="Heading2"/>
-      </w:pPr>
-      <w:bookmarkStart w:id="25" w:name="_Toc253068190"/>
-      <w:r>
-        <w:t xml:space="preserve">The </w:t>
-      </w:r>
-      <w:proofErr w:type="spellStart"/>
-      <w:r>
-        <w:t>Testbed</w:t>
+        <w:t>The Testbed</w:t>
       </w:r>
       <w:bookmarkEnd w:id="25"/>
-      <w:proofErr w:type="spellEnd"/>
-    </w:p>
-    <w:p>
-      <w:r>
-        <w:t xml:space="preserve">Once you have conquered the </w:t>
-      </w:r>
-      <w:proofErr w:type="spellStart"/>
-      <w:r>
-        <w:t>HelloWorld</w:t>
-      </w:r>
-      <w:proofErr w:type="spellEnd"/>
-      <w:r>
-        <w:t xml:space="preserve"> example, you should start looking at Box2D's </w:t>
-      </w:r>
-      <w:proofErr w:type="spellStart"/>
-      <w:r>
-        <w:t>testbed</w:t>
-      </w:r>
-      <w:proofErr w:type="spellEnd"/>
-      <w:r>
-        <w:t xml:space="preserve">. The </w:t>
-      </w:r>
-      <w:proofErr w:type="spellStart"/>
-      <w:r>
-        <w:t>testbed</w:t>
-      </w:r>
-      <w:proofErr w:type="spellEnd"/>
-      <w:r>
-        <w:t xml:space="preserve"> is a unit-testing framework and demo environment. Here are some of the features:</w:t>
+    </w:p>
+    <w:p>
+      <w:r>
+        <w:t>Once you have conquered the HelloWorld example, you should start looking at Box2D's testbed. The testbed is a unit-testing framework and demo environment. Here are some of the features:</w:t>
       </w:r>
     </w:p>
     <w:p>
@@ -2810,7 +2601,6 @@
         <w:rPr>
           <w:noProof/>
         </w:rPr>
-        <w:lastRenderedPageBreak/>
         <w:drawing>
           <wp:inline distT="0" distB="0" distL="0" distR="0">
             <wp:extent cx="5324475" cy="4772025"/>
@@ -2850,60 +2640,12 @@
     </w:p>
     <w:p>
       <w:r>
-        <w:t xml:space="preserve">The </w:t>
-      </w:r>
-      <w:proofErr w:type="spellStart"/>
-      <w:r>
-        <w:t>testbed</w:t>
-      </w:r>
-      <w:proofErr w:type="spellEnd"/>
-      <w:r>
-        <w:t xml:space="preserve"> has many examples of Box2D usage in the test cases and the framework itself. I encourage you to explore and tinker with the </w:t>
-      </w:r>
-      <w:proofErr w:type="spellStart"/>
-      <w:r>
-        <w:t>testbed</w:t>
-      </w:r>
-      <w:proofErr w:type="spellEnd"/>
-      <w:r>
-        <w:t xml:space="preserve"> as you learn Box2D.</w:t>
-      </w:r>
-    </w:p>
-    <w:p>
-      <w:r>
-        <w:t xml:space="preserve">Note: the </w:t>
-      </w:r>
-      <w:proofErr w:type="spellStart"/>
-      <w:r>
-        <w:t>testbed</w:t>
-      </w:r>
-      <w:proofErr w:type="spellEnd"/>
-      <w:r>
-        <w:t xml:space="preserve"> is written using </w:t>
-      </w:r>
-      <w:proofErr w:type="spellStart"/>
-      <w:r>
-        <w:t>freeglut</w:t>
-      </w:r>
-      <w:proofErr w:type="spellEnd"/>
-      <w:r>
-        <w:t xml:space="preserve"> and GLUI. The </w:t>
-      </w:r>
-      <w:proofErr w:type="spellStart"/>
-      <w:r>
-        <w:t>testbed</w:t>
-      </w:r>
-      <w:proofErr w:type="spellEnd"/>
-      <w:r>
-        <w:t xml:space="preserve"> is not part of the Box2D library. The Box2D library is agnostic about rendering. As shown by the </w:t>
-      </w:r>
-      <w:proofErr w:type="spellStart"/>
-      <w:r>
-        <w:t>HelloWorld</w:t>
-      </w:r>
-      <w:proofErr w:type="spellEnd"/>
-      <w:r>
-        <w:t xml:space="preserve"> example, you don't need a renderer to use Box2D.</w:t>
+        <w:t>The testbed has many examples of Box2D usage in the test cases and the framework itself. I encourage you to explore and tinker with the testbed as you learn Box2D.</w:t>
+      </w:r>
+    </w:p>
+    <w:p>
+      <w:r>
+        <w:t>Note: the testbed is written using freeglut and GLUI. The testbed is not part of the Box2D library. The Box2D library is agnostic about rendering. As shown by the HelloWorld example, you don't need a renderer to use Box2D.</w:t>
       </w:r>
     </w:p>
     <w:p>
@@ -3072,41 +2814,17 @@
     <w:p>
       <w:r>
         <w:lastRenderedPageBreak/>
-        <w:t xml:space="preserve">Box2D tends to allocate a large number of small objects (around 50-300 bytes). Using the system heap through </w:t>
-      </w:r>
-      <w:proofErr w:type="spellStart"/>
-      <w:r>
-        <w:t>malloc</w:t>
-      </w:r>
-      <w:proofErr w:type="spellEnd"/>
-      <w:r>
-        <w:t xml:space="preserve"> or new for small objects is inefficient and can cause fragmentation. Many of these small objects may have a short life span, such as contacts, but can persist for several time steps. So we need an allocator that can efficiently provide heap memory for these objects.</w:t>
-      </w:r>
-    </w:p>
-    <w:p>
-      <w:r>
-        <w:t xml:space="preserve">Box2D's solution is to use a small object allocator (SOA) called b2BlockAllocator. The SOA keeps a number of </w:t>
-      </w:r>
-      <w:proofErr w:type="spellStart"/>
-      <w:r>
-        <w:t>growable</w:t>
-      </w:r>
-      <w:proofErr w:type="spellEnd"/>
-      <w:r>
-        <w:t xml:space="preserve"> pools of varying sizes. When a request is made for memory, the SOA returns a block of memory that best fits the requested size. When a block is freed, it is returned to the pool. Both of these operations are fast and cause little heap traffic.</w:t>
-      </w:r>
-    </w:p>
-    <w:p>
-      <w:r>
-        <w:t xml:space="preserve">Since Box2D uses a SOA, you should never new or </w:t>
-      </w:r>
-      <w:proofErr w:type="spellStart"/>
-      <w:r>
-        <w:t>malloc</w:t>
-      </w:r>
-      <w:proofErr w:type="spellEnd"/>
-      <w:r>
-        <w:t xml:space="preserve"> a body, fixture, or joint. </w:t>
+        <w:t>Box2D tends to allocate a large number of small objects (around 50-300 bytes). Using the system heap through malloc or new for small objects is inefficient and can cause fragmentation. Many of these small objects may have a short life span, such as contacts, but can persist for several time steps. So we need an allocator that can efficiently provide heap memory for these objects.</w:t>
+      </w:r>
+    </w:p>
+    <w:p>
+      <w:r>
+        <w:t>Box2D's solution is to use a small object allocator (SOA) called b2BlockAllocator. The SOA keeps a number of growable pools of varying sizes. When a request is made for memory, the SOA returns a block of memory that best fits the requested size. When a block is freed, it is returned to the pool. Both of these operations are fast and cause little heap traffic.</w:t>
+      </w:r>
+    </w:p>
+    <w:p>
+      <w:r>
+        <w:t xml:space="preserve">Since Box2D uses a SOA, you should never new or malloc a body, fixture, or joint. </w:t>
       </w:r>
       <w:r>
         <w:t>However, y</w:t>
@@ -3826,15 +3544,7 @@
     </w:p>
     <w:p>
       <w:r>
-        <w:t xml:space="preserve">If edge1 did not exist this collision would seem fine. With edge1 present, the internal collision seems like a bug. But normally when Box2D </w:t>
-      </w:r>
-      <w:proofErr w:type="gramStart"/>
-      <w:r>
-        <w:t>collides</w:t>
-      </w:r>
-      <w:proofErr w:type="gramEnd"/>
-      <w:r>
-        <w:t xml:space="preserve"> two shapes, it views them in isolation. </w:t>
+        <w:t xml:space="preserve">If edge1 did not exist this collision would seem fine. With edge1 present, the internal collision seems like a bug. But normally when Box2D collides two shapes, it views them in isolation. </w:t>
       </w:r>
     </w:p>
     <w:p>
@@ -5912,15 +5622,7 @@
         <w:t xml:space="preserve">The mass of a body is </w:t>
       </w:r>
       <w:r>
-        <w:t xml:space="preserve">not adjusted when you set the density. You must call </w:t>
-      </w:r>
-      <w:proofErr w:type="spellStart"/>
-      <w:r>
-        <w:t>ResetMassData</w:t>
-      </w:r>
-      <w:proofErr w:type="spellEnd"/>
-      <w:r>
-        <w:t xml:space="preserve"> for this to occur.</w:t>
+        <w:t>not adjusted when you set the density. You must call ResetMassData for this to occur.</w:t>
       </w:r>
     </w:p>
     <w:p>
@@ -5949,15 +5651,7 @@
     </w:p>
     <w:p>
       <w:r>
-        <w:t xml:space="preserve">Friction is used to make objects slide along each other realistically. Box2D supports static and dynamic friction, but uses the same parameter for both. Friction is simulated accurately in Box2D and the friction strength is proportional to the normal force (this is called Coulomb friction). The friction parameter is usually set between 0 and 1, but can be any non-negative value. A friction value of 0 turns off friction and a value of 1 </w:t>
-      </w:r>
-      <w:proofErr w:type="gramStart"/>
-      <w:r>
-        <w:t>makes</w:t>
-      </w:r>
-      <w:proofErr w:type="gramEnd"/>
-      <w:r>
-        <w:t xml:space="preserve"> the friction strong. When the friction force is computed between two shapes, Box2D must combine the friction parameters of the two parent fixtures. This is done with the geometric mean:</w:t>
+        <w:t>Friction is used to make objects slide along each other realistically. Box2D supports static and dynamic friction, but uses the same parameter for both. Friction is simulated accurately in Box2D and the friction strength is proportional to the normal force (this is called Coulomb friction). The friction parameter is usually set between 0 and 1, but can be any non-negative value. A friction value of 0 turns off friction and a value of 1 makes the friction strong. When the friction force is computed between two shapes, Box2D must combine the friction parameters of the two parent fixtures. This is done with the geometric mean:</w:t>
       </w:r>
     </w:p>
     <w:p>
@@ -6353,29 +6047,13 @@
         <w:t>Fixture</w:t>
       </w:r>
       <w:r>
-        <w:t>::</w:t>
-      </w:r>
-      <w:proofErr w:type="spellStart"/>
-      <w:r>
-        <w:t>GetFilterData</w:t>
-      </w:r>
-      <w:proofErr w:type="spellEnd"/>
-      <w:r>
-        <w:t xml:space="preserve"> and b2</w:t>
+        <w:t>::GetFilterData and b2</w:t>
       </w:r>
       <w:r>
         <w:t>Fixture</w:t>
       </w:r>
       <w:r>
-        <w:t>::</w:t>
-      </w:r>
-      <w:proofErr w:type="spellStart"/>
-      <w:r>
-        <w:t>SetFilterData</w:t>
-      </w:r>
-      <w:proofErr w:type="spellEnd"/>
-      <w:r>
-        <w:t>.</w:t>
+        <w:t>::SetFilterData.</w:t>
       </w:r>
       <w:r>
         <w:t xml:space="preserve"> Note that changing the filter data will not add or remove contacts until the next time step (see the World class).</w:t>
@@ -6444,13 +6122,8 @@
         </w:numPr>
       </w:pPr>
       <w:r>
-        <w:t>b2Contact::</w:t>
-      </w:r>
-      <w:proofErr w:type="spellStart"/>
-      <w:r>
-        <w:t>IsTouching</w:t>
-      </w:r>
-      <w:proofErr w:type="spellEnd"/>
+        <w:t>b2Contact::IsTouching</w:t>
+      </w:r>
     </w:p>
     <w:p>
       <w:pPr>
@@ -6461,21 +6134,8 @@
         </w:numPr>
       </w:pPr>
       <w:r>
-        <w:t>b2ContactListener::</w:t>
-      </w:r>
-      <w:proofErr w:type="spellStart"/>
-      <w:r>
-        <w:t>BeginContact</w:t>
-      </w:r>
-      <w:proofErr w:type="spellEnd"/>
-      <w:r>
-        <w:t xml:space="preserve"> and </w:t>
-      </w:r>
-      <w:proofErr w:type="spellStart"/>
-      <w:r>
-        <w:t>EndContact</w:t>
-      </w:r>
-      <w:proofErr w:type="spellEnd"/>
+        <w:t>b2ContactListener::BeginContact and EndContact</w:t>
+      </w:r>
     </w:p>
     <w:p/>
     <w:p>
@@ -6695,15 +6355,7 @@
     <w:p>
       <w:r>
         <w:lastRenderedPageBreak/>
-        <w:t xml:space="preserve">Damping parameters should be between 0 and infinity, with 0 meaning no damping, and infinity meaning full damping. Normally you will use a damping value between 0 and 0.1. I generally do not use linear damping because it makes bodies look </w:t>
-      </w:r>
-      <w:proofErr w:type="spellStart"/>
-      <w:r>
-        <w:t>floaty</w:t>
-      </w:r>
-      <w:proofErr w:type="spellEnd"/>
-      <w:r>
-        <w:t>.</w:t>
+        <w:t>Damping parameters should be between 0 and infinity, with 0 meaning no damping, and infinity meaning full damping. Normally you will use a damping value between 0 and 0.1. I generally do not use linear damping because it makes bodies look floaty.</w:t>
       </w:r>
     </w:p>
     <w:p>
@@ -7010,15 +6662,7 @@
         <w:t>You should n</w:t>
       </w:r>
       <w:r>
-        <w:t xml:space="preserve">ever use new or </w:t>
-      </w:r>
-      <w:proofErr w:type="spellStart"/>
-      <w:r>
-        <w:t>malloc</w:t>
-      </w:r>
-      <w:proofErr w:type="spellEnd"/>
-      <w:r>
-        <w:t xml:space="preserve"> to create a body. The world won't know about the body and the body won't be properly initialized.</w:t>
+        <w:t>ever use new or malloc to create a body. The world won't know about the body and the body won't be properly initialized.</w:t>
       </w:r>
     </w:p>
     <w:p>
@@ -7033,15 +6677,7 @@
     </w:p>
     <w:p>
       <w:r>
-        <w:t xml:space="preserve">Box2D allows you to avoid destroying bodies by deleting your b2World object, which does </w:t>
-      </w:r>
-      <w:proofErr w:type="gramStart"/>
-      <w:r>
-        <w:t>all the</w:t>
-      </w:r>
-      <w:proofErr w:type="gramEnd"/>
-      <w:r>
-        <w:t xml:space="preserve"> cleanup work for you. However, you should be mindful to nullify body pointers that you keep in your game engine.</w:t>
+        <w:t>Box2D allows you to avoid destroying bodies by deleting your b2World object, which does all the cleanup work for you. However, you should be mindful to nullify body pointers that you keep in your game engine.</w:t>
       </w:r>
     </w:p>
     <w:p>
@@ -7078,13 +6714,8 @@
       </w:r>
     </w:p>
     <w:p>
-      <w:proofErr w:type="spellStart"/>
-      <w:r>
-        <w:t>Every body</w:t>
-      </w:r>
-      <w:proofErr w:type="spellEnd"/>
-      <w:r>
-        <w:t xml:space="preserve"> has a mass (scalar), center of mass (2-vector), and rotational inertia (scalar). For static bodies, the mass and rotational inertia are set to zero. When a body has fixed rotation, its rotational inertia is zero.</w:t>
+      <w:r>
+        <w:t>Every body has a mass (scalar), center of mass (2-vector), and rotational inertia (scalar). For static bodies, the mass and rotational inertia are set to zero. When a body has fixed rotation, its rotational inertia is zero.</w:t>
       </w:r>
     </w:p>
     <w:p>
@@ -7421,15 +7052,7 @@
     </w:p>
     <w:p>
       <w:r>
-        <w:t xml:space="preserve">You can specify user data for any joint type and you can provide a flag to prevent the attached bodies from colliding with each other. This is actually the default behavior and you must set the </w:t>
-      </w:r>
-      <w:proofErr w:type="spellStart"/>
-      <w:r>
-        <w:t>collideConnected</w:t>
-      </w:r>
-      <w:proofErr w:type="spellEnd"/>
-      <w:r>
-        <w:t xml:space="preserve"> Boolean to allow collision between to connected bodies.</w:t>
+        <w:t>You can specify user data for any joint type and you can provide a flag to prevent the attached bodies from colliding with each other. This is actually the default behavior and you must set the collideConnected Boolean to allow collision between to connected bodies.</w:t>
       </w:r>
     </w:p>
     <w:p>
@@ -7492,23 +7115,7 @@
         <w:pStyle w:val="IntenseQuote"/>
       </w:pPr>
       <w:r>
-        <w:t xml:space="preserve">Don't try to create a joint on the stack or on the heap using new or </w:t>
-      </w:r>
-      <w:proofErr w:type="spellStart"/>
-      <w:r>
-        <w:t>malloc</w:t>
-      </w:r>
-      <w:proofErr w:type="spellEnd"/>
-      <w:r>
-        <w:t xml:space="preserve">. You must create and destroy bodies and joints using </w:t>
-      </w:r>
-      <w:proofErr w:type="gramStart"/>
-      <w:r>
-        <w:t>the create</w:t>
-      </w:r>
-      <w:proofErr w:type="gramEnd"/>
-      <w:r>
-        <w:t xml:space="preserve"> and destroy methods of the b2World class.</w:t>
+        <w:t>Don't try to create a joint on the stack or on the heap using new or malloc. You must create and destroy bodies and joints using the create and destroy methods of the b2World class.</w:t>
       </w:r>
     </w:p>
     <w:p>
@@ -7840,15 +7447,7 @@
     </w:p>
     <w:p>
       <w:r>
-        <w:t xml:space="preserve">The distance joint can also be made soft, like a spring-damper connection. See the Web example in the </w:t>
-      </w:r>
-      <w:proofErr w:type="spellStart"/>
-      <w:r>
-        <w:t>testbed</w:t>
-      </w:r>
-      <w:proofErr w:type="spellEnd"/>
-      <w:r>
-        <w:t xml:space="preserve"> to see how this behaves.</w:t>
+        <w:t>The distance joint can also be made soft, like a spring-damper connection. See the Web example in the testbed to see how this behaves.</w:t>
       </w:r>
     </w:p>
     <w:p>
@@ -7862,15 +7461,7 @@
         <w:t xml:space="preserve"> the frequency of the time step. So</w:t>
       </w:r>
       <w:r>
-        <w:t xml:space="preserve"> if you are using a 60Hz time step, the frequency of the distance joint should be less than 30Hz. The reason is related to the </w:t>
-      </w:r>
-      <w:proofErr w:type="spellStart"/>
-      <w:r>
-        <w:t>Nyquist</w:t>
-      </w:r>
-      <w:proofErr w:type="spellEnd"/>
-      <w:r>
-        <w:t xml:space="preserve"> frequency.</w:t>
+        <w:t xml:space="preserve"> if you are using a 60Hz time step, the frequency of the distance joint should be less than 30Hz. The reason is related to the Nyquist frequency.</w:t>
       </w:r>
     </w:p>
     <w:p>
@@ -7984,26 +7575,13 @@
     </w:p>
     <w:p>
       <w:r>
-        <w:t xml:space="preserve">The revolute joint angle is positive when </w:t>
-      </w:r>
-      <w:proofErr w:type="spellStart"/>
-      <w:r>
-        <w:t>body</w:t>
+        <w:t>The revolute joint angle is positive when body</w:t>
       </w:r>
       <w:r>
         <w:t>B</w:t>
       </w:r>
-      <w:proofErr w:type="spellEnd"/>
-      <w:r>
-        <w:t xml:space="preserve"> rotates CCW about the angle point. Like all angles in Box2D, the revolute angle is measured in radians. By convention the revolute joint angle is zero when the joint is created using </w:t>
-      </w:r>
-      <w:proofErr w:type="gramStart"/>
-      <w:r>
-        <w:t>Initialize(</w:t>
-      </w:r>
-      <w:proofErr w:type="gramEnd"/>
-      <w:r>
-        <w:t>), regardless of the current rotation of the two bodies.</w:t>
+      <w:r>
+        <w:t xml:space="preserve"> rotates CCW about the angle point. Like all angles in Box2D, the revolute angle is measured in radians. By convention the revolute joint angle is zero when the joint is created using Initialize(), regardless of the current rotation of the two bodies.</w:t>
       </w:r>
     </w:p>
     <w:p>
@@ -8448,15 +8026,7 @@
     </w:p>
     <w:p>
       <w:r>
-        <w:t xml:space="preserve">Like the revolute joint, the prismatic joint translation is zero when the joint is created using </w:t>
-      </w:r>
-      <w:proofErr w:type="gramStart"/>
-      <w:r>
-        <w:t>Initialize(</w:t>
-      </w:r>
-      <w:proofErr w:type="gramEnd"/>
-      <w:r>
-        <w:t>). So be sure zero is between your lower and upper translation limits.</w:t>
+        <w:t>Like the revolute joint, the prismatic joint translation is zero when the joint is created using Initialize(). So be sure zero is between your lower and upper translation limits.</w:t>
       </w:r>
     </w:p>
     <w:p>
@@ -8811,31 +8381,7 @@
     </w:p>
     <w:p>
       <w:r>
-        <w:t xml:space="preserve">Here is an example gear joint. The </w:t>
-      </w:r>
-      <w:proofErr w:type="gramStart"/>
-      <w:r>
-        <w:t>bodies</w:t>
-      </w:r>
-      <w:proofErr w:type="gramEnd"/>
-      <w:r>
-        <w:t xml:space="preserve"> </w:t>
-      </w:r>
-      <w:proofErr w:type="spellStart"/>
-      <w:r>
-        <w:t>myBodyA</w:t>
-      </w:r>
-      <w:proofErr w:type="spellEnd"/>
-      <w:r>
-        <w:t xml:space="preserve"> and </w:t>
-      </w:r>
-      <w:proofErr w:type="spellStart"/>
-      <w:r>
-        <w:t>myBodyB</w:t>
-      </w:r>
-      <w:proofErr w:type="spellEnd"/>
-      <w:r>
-        <w:t xml:space="preserve"> </w:t>
+        <w:t xml:space="preserve">Here is an example gear joint. The bodies myBodyA and myBodyB </w:t>
       </w:r>
       <w:r>
         <w:t xml:space="preserve">are </w:t>
@@ -8947,15 +8493,7 @@
     </w:p>
     <w:p>
       <w:r>
-        <w:t xml:space="preserve">The mouse joint is used in the </w:t>
-      </w:r>
-      <w:proofErr w:type="spellStart"/>
-      <w:r>
-        <w:t>testbed</w:t>
-      </w:r>
-      <w:proofErr w:type="spellEnd"/>
-      <w:r>
-        <w:t xml:space="preserve"> to manipulate bodies with the mouse</w:t>
+        <w:t>The mouse joint is used in the testbed to manipulate bodies with the mouse</w:t>
       </w:r>
       <w:r>
         <w:t>.</w:t>
@@ -9003,37 +8541,13 @@
         <w:t xml:space="preserve">The </w:t>
       </w:r>
       <w:r>
-        <w:t xml:space="preserve">wheel joint restricts a point on </w:t>
-      </w:r>
-      <w:proofErr w:type="spellStart"/>
-      <w:r>
-        <w:t>bodyB</w:t>
-      </w:r>
-      <w:proofErr w:type="spellEnd"/>
-      <w:r>
-        <w:t xml:space="preserve"> to a line on </w:t>
-      </w:r>
-      <w:proofErr w:type="spellStart"/>
-      <w:r>
-        <w:t>bodyA</w:t>
-      </w:r>
-      <w:proofErr w:type="spellEnd"/>
-      <w:r>
-        <w:t>. The wheel joint also provides a suspension spring. See b2Wheel</w:t>
+        <w:t>wheel joint restricts a point on bodyB to a line on bodyA. The wheel joint also provides a suspension spring. See b2Wheel</w:t>
       </w:r>
       <w:r>
         <w:t xml:space="preserve">Joint.h </w:t>
       </w:r>
       <w:r>
-        <w:t xml:space="preserve">and </w:t>
-      </w:r>
-      <w:proofErr w:type="spellStart"/>
-      <w:r>
-        <w:t>Car.h</w:t>
-      </w:r>
-      <w:proofErr w:type="spellEnd"/>
-      <w:r>
-        <w:t xml:space="preserve"> </w:t>
+        <w:t xml:space="preserve">and Car.h </w:t>
       </w:r>
       <w:r>
         <w:t>for details.</w:t>
@@ -9104,26 +8618,10 @@
         <w:t>The weld joint attempts to constrain all relative motion between</w:t>
       </w:r>
       <w:r>
-        <w:t xml:space="preserve"> two bodies. See the </w:t>
-      </w:r>
-      <w:proofErr w:type="spellStart"/>
-      <w:r>
-        <w:t>Cantilever.h</w:t>
-      </w:r>
-      <w:proofErr w:type="spellEnd"/>
-      <w:r>
-        <w:t xml:space="preserve"> </w:t>
-      </w:r>
-      <w:r>
-        <w:t xml:space="preserve">in the </w:t>
-      </w:r>
-      <w:proofErr w:type="spellStart"/>
-      <w:r>
-        <w:t>testbed</w:t>
-      </w:r>
-      <w:proofErr w:type="spellEnd"/>
-      <w:r>
-        <w:t xml:space="preserve"> to see how the weld joint behaves</w:t>
+        <w:t xml:space="preserve"> two bodies. See the Cantilever.h </w:t>
+      </w:r>
+      <w:r>
+        <w:t>in the testbed to see how the weld joint behaves</w:t>
       </w:r>
       <w:r>
         <w:t>.</w:t>
@@ -9136,15 +8634,7 @@
     </w:p>
     <w:p>
       <w:r>
-        <w:t xml:space="preserve">Instead it is better to create breakable bodies starting with a single body with multiple fixtures. When the body breaks, you can destroy a fixture and recreate it on a new body. See the Breakable example in the </w:t>
-      </w:r>
-      <w:proofErr w:type="spellStart"/>
-      <w:r>
-        <w:t>testbed</w:t>
-      </w:r>
-      <w:proofErr w:type="spellEnd"/>
-      <w:r>
-        <w:t>.</w:t>
+        <w:t>Instead it is better to create breakable bodies starting with a single body with multiple fixtures. When the body breaks, you can destroy a fixture and recreate it on a new body. See the Breakable example in the testbed.</w:t>
       </w:r>
     </w:p>
     <w:p>
@@ -9157,15 +8647,7 @@
     </w:p>
     <w:p>
       <w:r>
-        <w:t xml:space="preserve">The rope joint restricts the maximum distance between two points. This can be useful to prevent chains of bodies from stretching, even under high load. See b2RopeJoint.h and </w:t>
-      </w:r>
-      <w:proofErr w:type="spellStart"/>
-      <w:r>
-        <w:t>RopeJoint.h</w:t>
-      </w:r>
-      <w:proofErr w:type="spellEnd"/>
-      <w:r>
-        <w:t xml:space="preserve"> for details.</w:t>
+        <w:t>The rope joint restricts the maximum distance between two points. This can be useful to prevent chains of bodies from stretching, even under high load. See b2RopeJoint.h and RopeJoint.h for details.</w:t>
       </w:r>
     </w:p>
     <w:p>
@@ -9178,15 +8660,7 @@
     </w:p>
     <w:p>
       <w:r>
-        <w:t xml:space="preserve">The friction joint is used for top-down friction. The joint provides 2D translational friction and angular friction. See b2FrictionJoint.h and </w:t>
-      </w:r>
-      <w:proofErr w:type="spellStart"/>
-      <w:r>
-        <w:t>ApplyForce.h</w:t>
-      </w:r>
-      <w:proofErr w:type="spellEnd"/>
-      <w:r>
-        <w:t xml:space="preserve"> for details.</w:t>
+        <w:t>The friction joint is used for top-down friction. The joint provides 2D translational friction and angular friction. See b2FrictionJoint.h and ApplyForce.h for details.</w:t>
       </w:r>
     </w:p>
     <w:p>
@@ -9252,13 +8726,8 @@
       <w:pPr>
         <w:pStyle w:val="Heading3"/>
       </w:pPr>
-      <w:proofErr w:type="gramStart"/>
-      <w:r>
-        <w:t>contact</w:t>
-      </w:r>
-      <w:proofErr w:type="gramEnd"/>
-      <w:r>
-        <w:t xml:space="preserve"> point</w:t>
+      <w:r>
+        <w:t>contact point</w:t>
       </w:r>
     </w:p>
     <w:p>
@@ -9276,13 +8745,8 @@
       <w:pPr>
         <w:pStyle w:val="Heading3"/>
       </w:pPr>
-      <w:proofErr w:type="gramStart"/>
-      <w:r>
-        <w:t>contact</w:t>
-      </w:r>
-      <w:proofErr w:type="gramEnd"/>
-      <w:r>
-        <w:t xml:space="preserve"> normal</w:t>
+      <w:r>
+        <w:t>contact normal</w:t>
       </w:r>
     </w:p>
     <w:p>
@@ -9290,21 +8754,8 @@
         <w:t>A contact normal is a uni</w:t>
       </w:r>
       <w:r>
-        <w:t xml:space="preserve">t vector that points from one shape to another. By convention, the normal points from </w:t>
-      </w:r>
-      <w:proofErr w:type="spellStart"/>
-      <w:r>
-        <w:t>fixtureA</w:t>
-      </w:r>
-      <w:proofErr w:type="spellEnd"/>
-      <w:r>
-        <w:t xml:space="preserve"> to </w:t>
-      </w:r>
-      <w:proofErr w:type="spellStart"/>
-      <w:r>
-        <w:t>fixtureB</w:t>
-      </w:r>
-      <w:proofErr w:type="spellEnd"/>
+        <w:t>t vector that points from one shape to another. By convention, the normal points from fixtureA to fixtureB</w:t>
+      </w:r>
       <w:r>
         <w:t>.</w:t>
       </w:r>
@@ -9313,13 +8764,8 @@
       <w:pPr>
         <w:pStyle w:val="Heading3"/>
       </w:pPr>
-      <w:proofErr w:type="gramStart"/>
-      <w:r>
-        <w:t>contact</w:t>
-      </w:r>
-      <w:proofErr w:type="gramEnd"/>
-      <w:r>
-        <w:t xml:space="preserve"> separation</w:t>
+      <w:r>
+        <w:t>contact separation</w:t>
       </w:r>
     </w:p>
     <w:p>
@@ -9331,13 +8777,8 @@
       <w:pPr>
         <w:pStyle w:val="Heading3"/>
       </w:pPr>
-      <w:proofErr w:type="gramStart"/>
-      <w:r>
-        <w:t>contact</w:t>
-      </w:r>
-      <w:proofErr w:type="gramEnd"/>
-      <w:r>
-        <w:t xml:space="preserve"> manifold</w:t>
+      <w:r>
+        <w:t>contact manifold</w:t>
       </w:r>
     </w:p>
     <w:p>
@@ -9349,13 +8790,8 @@
       <w:pPr>
         <w:pStyle w:val="Heading3"/>
       </w:pPr>
-      <w:proofErr w:type="gramStart"/>
-      <w:r>
-        <w:t>normal</w:t>
-      </w:r>
-      <w:proofErr w:type="gramEnd"/>
-      <w:r>
-        <w:t xml:space="preserve"> impulse</w:t>
+      <w:r>
+        <w:t>normal impulse</w:t>
       </w:r>
     </w:p>
     <w:p>
@@ -9373,14 +8809,9 @@
       <w:pPr>
         <w:pStyle w:val="Heading3"/>
       </w:pPr>
-      <w:proofErr w:type="gramStart"/>
       <w:r>
         <w:lastRenderedPageBreak/>
-        <w:t>tangent</w:t>
-      </w:r>
-      <w:proofErr w:type="gramEnd"/>
-      <w:r>
-        <w:t xml:space="preserve"> </w:t>
+        <w:t xml:space="preserve">tangent </w:t>
       </w:r>
       <w:r>
         <w:t>impulse</w:t>
@@ -9404,13 +8835,8 @@
       <w:pPr>
         <w:pStyle w:val="Heading3"/>
       </w:pPr>
-      <w:proofErr w:type="gramStart"/>
-      <w:r>
-        <w:t>contact</w:t>
-      </w:r>
-      <w:proofErr w:type="gramEnd"/>
-      <w:r>
-        <w:t xml:space="preserve"> ids</w:t>
+      <w:r>
+        <w:t>contact ids</w:t>
       </w:r>
     </w:p>
     <w:p>
@@ -9571,15 +8997,7 @@
     </w:p>
     <w:p>
       <w:r>
-        <w:t>You can disable a contact. This only works inside the b2ContactListener::</w:t>
-      </w:r>
-      <w:proofErr w:type="spellStart"/>
-      <w:r>
-        <w:t>PreSolve</w:t>
-      </w:r>
-      <w:proofErr w:type="spellEnd"/>
-      <w:r>
-        <w:t xml:space="preserve"> event</w:t>
+        <w:t>You can disable a contact. This only works inside the b2ContactListener::PreSolve event</w:t>
       </w:r>
       <w:r>
         <w:t>, discussed below.</w:t>
@@ -10019,15 +9437,7 @@
     </w:p>
     <w:p>
       <w:r>
-        <w:t>At run-time you can create an instance of the listener and register it with b2World::</w:t>
-      </w:r>
-      <w:proofErr w:type="spellStart"/>
-      <w:r>
-        <w:t>SetContactListener</w:t>
-      </w:r>
-      <w:proofErr w:type="spellEnd"/>
-      <w:r>
-        <w:t>. Be sure your listener remains in scope while the world object exists.</w:t>
+        <w:t>At run-time you can create an instance of the listener and register it with b2World::SetContactListener. Be sure your listener remains in scope while the world object exists.</w:t>
       </w:r>
     </w:p>
     <w:p>
@@ -10084,20 +9494,7 @@
         <w:t>.</w:t>
       </w:r>
       <w:r>
-        <w:t xml:space="preserve"> This gives you a chance to disable the contact based on the current configuration. For example, you can implement a one-sided platform using this callback and calling b2Contact::</w:t>
-      </w:r>
-      <w:proofErr w:type="spellStart"/>
-      <w:proofErr w:type="gramStart"/>
-      <w:r>
-        <w:t>SetEnabled</w:t>
-      </w:r>
-      <w:proofErr w:type="spellEnd"/>
-      <w:r>
-        <w:t>(</w:t>
-      </w:r>
-      <w:proofErr w:type="gramEnd"/>
-      <w:r>
-        <w:t>false). The contact will be re-enabled each time through collision processing, so you will need to disable the contact every time-step. The pre-solve event may be fired multiple times per time step per contact due to continuous collision detection.</w:t>
+        <w:t xml:space="preserve"> This gives you a chance to disable the contact based on the current configuration. For example, you can implement a one-sided platform using this callback and calling b2Contact::SetEnabled(false). The contact will be re-enabled each time through collision processing, so you will need to disable the contact every time-step. The pre-solve event may be fired multiple times per time step per contact due to continuous collision detection.</w:t>
       </w:r>
     </w:p>
     <w:p>
@@ -10424,36 +9821,12 @@
       </w:r>
       <w:r>
         <w:lastRenderedPageBreak/>
-        <w:t xml:space="preserve">buffer. When you process the contact buffer you can alter the physics world, but you still need to be careful that you don't orphan pointers stored in the contact point buffer. The </w:t>
-      </w:r>
-      <w:proofErr w:type="spellStart"/>
-      <w:r>
-        <w:t>testbed</w:t>
-      </w:r>
-      <w:proofErr w:type="spellEnd"/>
-      <w:r>
-        <w:t xml:space="preserve"> has example contact point processing that is safe from orphaned pointers.</w:t>
-      </w:r>
-    </w:p>
-    <w:p>
-      <w:r>
-        <w:t xml:space="preserve">This code from the </w:t>
-      </w:r>
-      <w:proofErr w:type="spellStart"/>
-      <w:r>
-        <w:t>CollisionProcessing</w:t>
-      </w:r>
-      <w:proofErr w:type="spellEnd"/>
-      <w:r>
-        <w:t xml:space="preserve"> test shows how to handle orphaned bodies when processing the contact buffer. Here is an excerpt. Be sure to read the comments in the listing. This code assumes that all contact points have been buffered in the b2ContactPoint array </w:t>
-      </w:r>
-      <w:proofErr w:type="spellStart"/>
-      <w:r>
-        <w:t>m_points</w:t>
-      </w:r>
-      <w:proofErr w:type="spellEnd"/>
-      <w:r>
-        <w:t>.</w:t>
+        <w:t>buffer. When you process the contact buffer you can alter the physics world, but you still need to be careful that you don't orphan pointers stored in the contact point buffer. The testbed has example contact point processing that is safe from orphaned pointers.</w:t>
+      </w:r>
+    </w:p>
+    <w:p>
+      <w:r>
+        <w:t>This code from the CollisionProcessing test shows how to handle orphaned bodies when processing the contact buffer. Here is an excerpt. Be sure to read the comments in the listing. This code assumes that all contact points have been buffered in the b2ContactPoint array m_points.</w:t>
       </w:r>
     </w:p>
     <w:p>
@@ -10861,28 +10234,12 @@
     </w:p>
     <w:p>
       <w:r>
-        <w:t xml:space="preserve">Box2D allows you to achieve custom contact filtering by implementing a b2ContactFilter class. This class requires you to implement a </w:t>
-      </w:r>
-      <w:proofErr w:type="spellStart"/>
-      <w:r>
-        <w:t>ShouldCollide</w:t>
-      </w:r>
-      <w:proofErr w:type="spellEnd"/>
-      <w:r>
-        <w:t xml:space="preserve"> function that receives two b2Shape pointers. Your function returns true if the shapes should collide.</w:t>
-      </w:r>
-    </w:p>
-    <w:p>
-      <w:r>
-        <w:t xml:space="preserve">The default implementation of </w:t>
-      </w:r>
-      <w:proofErr w:type="spellStart"/>
-      <w:r>
-        <w:t>ShouldCollide</w:t>
-      </w:r>
-      <w:proofErr w:type="spellEnd"/>
-      <w:r>
-        <w:t xml:space="preserve"> uses the b2FilterData defined in Chapter 6, Fixtures.</w:t>
+        <w:t>Box2D allows you to achieve custom contact filtering by implementing a b2ContactFilter class. This class requires you to implement a ShouldCollide function that receives two b2Shape pointers. Your function returns true if the shapes should collide.</w:t>
+      </w:r>
+    </w:p>
+    <w:p>
+      <w:r>
+        <w:t>The default implementation of ShouldCollide uses the b2FilterData defined in Chapter 6, Fixtures.</w:t>
       </w:r>
     </w:p>
     <w:p>
@@ -11027,15 +10384,7 @@
     </w:p>
     <w:p>
       <w:r>
-        <w:t>At run-time you can create an instance of your contact filter and register it with b2World::</w:t>
-      </w:r>
-      <w:proofErr w:type="spellStart"/>
-      <w:r>
-        <w:t>SetContactFilter</w:t>
-      </w:r>
-      <w:proofErr w:type="spellEnd"/>
-      <w:r>
-        <w:t>.</w:t>
+        <w:t>At run-time you can create an instance of your contact filter and register it with b2World::SetContactFilter.</w:t>
       </w:r>
       <w:r>
         <w:t xml:space="preserve"> Make sure your filter stays in scope while the world exists.</w:t>
@@ -11200,15 +10549,7 @@
     </w:p>
     <w:p>
       <w:r>
-        <w:t xml:space="preserve">As I discussed above in the </w:t>
-      </w:r>
-      <w:proofErr w:type="spellStart"/>
-      <w:r>
-        <w:t>HelloWorld</w:t>
-      </w:r>
-      <w:proofErr w:type="spellEnd"/>
-      <w:r>
-        <w:t xml:space="preserve"> tutorial, you should use a fixed time step. By using a larger time step you can improve performance in low frame rate scenarios. But generally you should use a time step no larger than 1/30 seconds. A time step of 1/60 seconds will usually deliver a high quality simulation.</w:t>
+        <w:t>As I discussed above in the HelloWorld tutorial, you should use a fixed time step. By using a larger time step you can improve performance in low frame rate scenarios. But generally you should use a time step no larger than 1/30 seconds. A time step of 1/60 seconds will usually deliver a high quality simulation.</w:t>
       </w:r>
     </w:p>
     <w:p>
@@ -11220,28 +10561,12 @@
         <w:t>iteration</w:t>
       </w:r>
       <w:r>
-        <w:t xml:space="preserve"> always yields a better simulation. But don't trade a small time step for a large iteration count. 60Hz and 10 iterations </w:t>
-      </w:r>
-      <w:proofErr w:type="gramStart"/>
-      <w:r>
-        <w:t>is</w:t>
-      </w:r>
-      <w:proofErr w:type="gramEnd"/>
-      <w:r>
-        <w:t xml:space="preserve"> far better than 30Hz and 20 iterations.</w:t>
-      </w:r>
-    </w:p>
-    <w:p>
-      <w:r>
-        <w:t>After stepping, you should clear any forces you have applied to your bodies. This is done with the command b2World::</w:t>
-      </w:r>
-      <w:proofErr w:type="spellStart"/>
-      <w:r>
-        <w:t>ClearForces</w:t>
-      </w:r>
-      <w:proofErr w:type="spellEnd"/>
-      <w:r>
-        <w:t>. This lets you take multiple sub-steps with the same force field.</w:t>
+        <w:t xml:space="preserve"> always yields a better simulation. But don't trade a small time step for a large iteration count. 60Hz and 10 iterations is far better than 30Hz and 20 iterations.</w:t>
+      </w:r>
+    </w:p>
+    <w:p>
+      <w:r>
+        <w:t>After stepping, you should clear any forces you have applied to your bodies. This is done with the command b2World::ClearForces. This lets you take multiple sub-steps with the same force field.</w:t>
       </w:r>
     </w:p>
     <w:p>
@@ -11380,20 +10705,7 @@
     </w:p>
     <w:p>
       <w:r>
-        <w:t>Everything goes ok until a body is destroyed. Once a body is destroyed, its next pointer becomes invalid. So the call to b2Body::</w:t>
-      </w:r>
-      <w:proofErr w:type="spellStart"/>
-      <w:proofErr w:type="gramStart"/>
-      <w:r>
-        <w:t>GetNext</w:t>
-      </w:r>
-      <w:proofErr w:type="spellEnd"/>
-      <w:r>
-        <w:t>(</w:t>
-      </w:r>
-      <w:proofErr w:type="gramEnd"/>
-      <w:r>
-        <w:t>) will return garbage. The solution to this is to copy the next pointer before destroying the body.</w:t>
+        <w:t>Everything goes ok until a body is destroyed. Once a body is destroyed, its next pointer becomes invalid. So the call to b2Body::GetNext() will return garbage. The solution to this is to copy the next pointer before destroying the body.</w:t>
       </w:r>
     </w:p>
     <w:p>
@@ -11628,15 +10940,7 @@
     </w:p>
     <w:p>
       <w:r>
-        <w:t xml:space="preserve">Obviously to make this work, </w:t>
-      </w:r>
-      <w:proofErr w:type="spellStart"/>
-      <w:r>
-        <w:t>GameCrazyBodyDestroyer</w:t>
-      </w:r>
-      <w:proofErr w:type="spellEnd"/>
-      <w:r>
-        <w:t xml:space="preserve"> must be honest about what it has destroyed.</w:t>
+        <w:t>Obviously to make this work, GameCrazyBodyDestroyer must be honest about what it has destroyed.</w:t>
       </w:r>
     </w:p>
     <w:p>
@@ -11649,15 +10953,7 @@
     </w:p>
     <w:p>
       <w:r>
-        <w:t xml:space="preserve">Sometimes you want to determine all the shapes in a region. The b2World class has a fast </w:t>
-      </w:r>
-      <w:proofErr w:type="gramStart"/>
-      <w:r>
-        <w:t>log(</w:t>
-      </w:r>
-      <w:proofErr w:type="gramEnd"/>
-      <w:r>
-        <w:t>N) method for this using the broad-phase data structure. You provide an AABB in world coordinates and an implementation of b2QueryCallback. The world calls your class with each fixture whose AABB overlaps the query AABB. Return true to continue the query, otherwise return false. For example, the following code finds all the fixtures that potentially intersect a specified AABB and wakes up all of the associated bodies.</w:t>
+        <w:t>Sometimes you want to determine all the shapes in a region. The b2World class has a fast log(N) method for this using the broad-phase data structure. You provide an AABB in world coordinates and an implementation of b2QueryCallback. The world calls your class with each fixture whose AABB overlaps the query AABB. Return true to continue the query, otherwise return false. For example, the following code finds all the fixtures that potentially intersect a specified AABB and wakes up all of the associated bodies.</w:t>
       </w:r>
     </w:p>
     <w:p>
@@ -12260,23 +11556,7 @@
     </w:p>
     <w:p>
       <w:r>
-        <w:t xml:space="preserve">The body class has some utility functions to help you transform points and vectors between local and world space. If you don't understand these concepts, please read "Essential Mathematics for Games and Interactive Applications" by Jim Van </w:t>
-      </w:r>
-      <w:proofErr w:type="spellStart"/>
-      <w:r>
-        <w:t>Verth</w:t>
-      </w:r>
-      <w:proofErr w:type="spellEnd"/>
-      <w:r>
-        <w:t xml:space="preserve"> and Lars Bishop. These functions are efficient (when </w:t>
-      </w:r>
-      <w:proofErr w:type="spellStart"/>
-      <w:r>
-        <w:t>inlined</w:t>
-      </w:r>
-      <w:proofErr w:type="spellEnd"/>
-      <w:r>
-        <w:t>).</w:t>
+        <w:t>The body class has some utility functions to help you transform points and vectors between local and world space. If you don't understand these concepts, please read "Essential Mathematics for Games and Interactive Applications" by Jim Van Verth and Lars Bishop. These functions are efficient (when inlined).</w:t>
       </w:r>
     </w:p>
     <w:p>
@@ -12403,15 +11683,7 @@
     </w:p>
     <w:p>
       <w:r>
-        <w:t xml:space="preserve">Box2D doesn't use reference counting. So if you destroy a body it is really gone. Accessing a pointer to a destroyed body has undefined behavior. </w:t>
-      </w:r>
-      <w:proofErr w:type="gramStart"/>
-      <w:r>
-        <w:t>In other words, your program will likely crash and burn.</w:t>
-      </w:r>
-      <w:proofErr w:type="gramEnd"/>
-      <w:r>
-        <w:t xml:space="preserve"> To help fix these problems, the debug build memory manager fills destroyed entities with FDFDFDFD. This can help find problems more easily in some cases.</w:t>
+        <w:t>Box2D doesn't use reference counting. So if you destroy a body it is really gone. Accessing a pointer to a destroyed body has undefined behavior. In other words, your program will likely crash and burn. To help fix these problems, the debug build memory manager fills destroyed entities with FDFDFDFD. This can help find problems more easily in some cases.</w:t>
       </w:r>
     </w:p>
     <w:p>
@@ -12426,15 +11698,7 @@
     </w:p>
     <w:p>
       <w:r>
-        <w:t xml:space="preserve">When you destroy a body, all its attached shapes, joints, and contacts are destroyed. This is called implicit destruction. </w:t>
-      </w:r>
-      <w:proofErr w:type="spellStart"/>
-      <w:r>
-        <w:t>Any body</w:t>
-      </w:r>
-      <w:proofErr w:type="spellEnd"/>
-      <w:r>
-        <w:t xml:space="preserve"> connected to one of those joints and/or contacts is woken. This process is usually convenient. However, you must be aware of one crucial issue:</w:t>
+        <w:t>When you destroy a body, all its attached shapes, joints, and contacts are destroyed. This is called implicit destruction. Any body connected to one of those joints and/or contacts is woken. This process is usually convenient. However, you must be aware of one crucial issue:</w:t>
       </w:r>
     </w:p>
     <w:p>
@@ -12489,15 +11753,7 @@
     </w:p>
     <w:p>
       <w:r>
-        <w:t xml:space="preserve">Implicit destruction is a great convenience in many cases. It can also make your program fall apart. You may store pointers to shapes and joints somewhere in your code. These pointers become orphaned when an associated body is destroyed. The situation becomes worse when you consider that joints are often created by a part of the code unrelated to management of the associated body. For example, the </w:t>
-      </w:r>
-      <w:proofErr w:type="spellStart"/>
-      <w:r>
-        <w:t>testbed</w:t>
-      </w:r>
-      <w:proofErr w:type="spellEnd"/>
-      <w:r>
-        <w:t xml:space="preserve"> creates a b2MouseJoint for interactive manipulation of bodies on the screen.</w:t>
+        <w:t>Implicit destruction is a great convenience in many cases. It can also make your program fall apart. You may store pointers to shapes and joints somewhere in your code. These pointers become orphaned when an associated body is destroyed. The situation becomes worse when you consider that joints are often created by a part of the code unrelated to management of the associated body. For example, the testbed creates a b2MouseJoint for interactive manipulation of bodies on the screen.</w:t>
       </w:r>
     </w:p>
     <w:p>
@@ -12712,15 +11968,7 @@
     </w:p>
     <w:p>
       <w:r>
-        <w:t xml:space="preserve">The </w:t>
-      </w:r>
-      <w:proofErr w:type="spellStart"/>
-      <w:r>
-        <w:t>testbed</w:t>
-      </w:r>
-      <w:proofErr w:type="spellEnd"/>
-      <w:r>
-        <w:t xml:space="preserve"> draws physics entities using the debug draw facility and the contact listener, so it serves as the primary example of how to implement debug drawing as well as how to draw contact points.</w:t>
+        <w:t>The testbed draws physics entities using the debug draw facility and the contact listener, so it serves as the primary example of how to implement debug drawing as well as how to draw contact points.</w:t>
       </w:r>
     </w:p>
     <w:p>
@@ -12810,15 +12058,7 @@
         </w:numPr>
       </w:pPr>
       <w:r>
-        <w:t xml:space="preserve">Box2D uses the </w:t>
-      </w:r>
-      <w:proofErr w:type="spellStart"/>
-      <w:r>
-        <w:t>symplectic</w:t>
-      </w:r>
-      <w:proofErr w:type="spellEnd"/>
-      <w:r>
-        <w:t xml:space="preserve"> Euler integration scheme. It does not reproduce parabolic motion of projectiles and has only first-order accuracy. However it is fast and has good stability.</w:t>
+        <w:t>Box2D uses the symplectic Euler integration scheme. It does not reproduce parabolic motion of projectiles and has only first-order accuracy. However it is fast and has good stability.</w:t>
       </w:r>
     </w:p>
     <w:p>
@@ -12846,15 +12086,7 @@
     </w:p>
     <w:p>
       <w:r>
-        <w:t xml:space="preserve">Erin </w:t>
-      </w:r>
-      <w:proofErr w:type="spellStart"/>
-      <w:r>
-        <w:t>Catto’s</w:t>
-      </w:r>
-      <w:proofErr w:type="spellEnd"/>
-      <w:r>
-        <w:t xml:space="preserve"> GDC Tutorials: </w:t>
+        <w:t xml:space="preserve">Erin Catto’s GDC Tutorials: </w:t>
       </w:r>
       <w:hyperlink r:id="rId32" w:history="1">
         <w:r>
@@ -12878,15 +12110,7 @@
     </w:p>
     <w:p>
       <w:r>
-        <w:t xml:space="preserve">Real-Time Collision Detection, </w:t>
-      </w:r>
-      <w:proofErr w:type="spellStart"/>
-      <w:r>
-        <w:t>Christer</w:t>
-      </w:r>
-      <w:proofErr w:type="spellEnd"/>
-      <w:r>
-        <w:t xml:space="preserve"> Ericson, 2005</w:t>
+        <w:t>Real-Time Collision Detection, Christer Ericson, 2005</w:t>
       </w:r>
     </w:p>
     <w:sectPr>
@@ -16300,7 +15524,7 @@
 </file>
 
 <file path=customXml/itemProps1.xml><?xml version="1.0" encoding="utf-8"?>
-<ds:datastoreItem xmlns:ds="http://schemas.openxmlformats.org/officeDocument/2006/customXml" ds:itemID="{2EDC749E-9B3A-4B54-AC4A-B2E4450FC48C}">
+<ds:datastoreItem xmlns:ds="http://schemas.openxmlformats.org/officeDocument/2006/customXml" ds:itemID="{1ECFC234-50A5-433A-9F17-2A6881847A52}">
   <ds:schemaRefs>
     <ds:schemaRef ds:uri="http://schemas.openxmlformats.org/officeDocument/2006/bibliography"/>
   </ds:schemaRefs>

</xml_diff>

<commit_message>
Fixed some comments. Work in progress on 2.3 manual.
</commit_message>
<xml_diff>
--- a/trunk/Box2D/Documentation/manual.docx
+++ b/trunk/Box2D/Documentation/manual.docx
@@ -1050,13 +1050,25 @@
         <w:t>n library for games. Programmer</w:t>
       </w:r>
       <w:r>
-        <w:t>s can use it in their games to make objects move in believable ways and make the game world more interactive. From the game</w:t>
+        <w:t xml:space="preserve">s can use it in their games to make objects move in </w:t>
+      </w:r>
+      <w:r>
+        <w:t>realistic</w:t>
+      </w:r>
+      <w:r>
+        <w:t xml:space="preserve"> ways and make the game world more interactive. From the game</w:t>
       </w:r>
       <w:r>
         <w:t xml:space="preserve"> engine</w:t>
       </w:r>
       <w:r>
-        <w:t>'s point of view a physics engine is just a system for procedural animation</w:t>
+        <w:t>'s point of view</w:t>
+      </w:r>
+      <w:r>
+        <w:t>,</w:t>
+      </w:r>
+      <w:r>
+        <w:t xml:space="preserve"> a physics engine is just a system for procedural animation</w:t>
       </w:r>
       <w:r>
         <w:t>.</w:t>
@@ -1095,7 +1107,13 @@
     </w:p>
     <w:p>
       <w:r>
-        <w:t>Since Box2D is written in C++, you are expected to be experienced in C++ programming. Box2D should not be your first C++ programming project. You should be comfortable with compiling, linking, and debugging.</w:t>
+        <w:t>Since Box2D is written in C++, you are expected to be experienced in C++ programming. Box2D should not be you</w:t>
+      </w:r>
+      <w:r>
+        <w:t>r first C++ programming project!</w:t>
+      </w:r>
+      <w:r>
+        <w:t xml:space="preserve"> You should be comfortable with compiling, linking, and debugging.</w:t>
       </w:r>
     </w:p>
     <w:p>
@@ -1215,7 +1233,13 @@
     </w:p>
     <w:p>
       <w:r>
-        <w:t>Box2D works with several fundamental objects. We briefly define these objects here and more details are given later in this document.</w:t>
+        <w:t xml:space="preserve">Box2D works with several </w:t>
+      </w:r>
+      <w:r>
+        <w:t xml:space="preserve">fundamental concepts and </w:t>
+      </w:r>
+      <w:r>
+        <w:t>objects. We briefly define these objects here and more details are given later in this document.</w:t>
       </w:r>
     </w:p>
     <w:p>
@@ -1268,6 +1292,15 @@
       <w:r>
         <w:t>A fixture binds a shape to a body and adds material properties such as density, friction, and restitution.</w:t>
       </w:r>
+      <w:r>
+        <w:t xml:space="preserve"> A fixture puts a shape into the collision system (broad-phase) so that it </w:t>
+      </w:r>
+      <w:r>
+        <w:t>can</w:t>
+      </w:r>
+      <w:r>
+        <w:t xml:space="preserve"> collide with other shapes.</w:t>
+      </w:r>
     </w:p>
     <w:p>
       <w:pPr>
@@ -1281,7 +1314,13 @@
     </w:p>
     <w:p>
       <w:r>
-        <w:t>A constraint is a physical connection that removes degrees of freedom from bodies. In 2D a body has 3 degrees of freedom (two translation coordinates and one rotation coordinate). If we take a body and pin it to the wall (like a pendulum) we have constrained the body to the wall. At this point the body can only rotate about the pin, so the constraint has removed 2 degrees of freedom.</w:t>
+        <w:t xml:space="preserve">A constraint is a physical connection that removes degrees of freedom from bodies. </w:t>
+      </w:r>
+      <w:r>
+        <w:t xml:space="preserve">A 2D </w:t>
+      </w:r>
+      <w:r>
+        <w:t>body has 3 degrees of freedom (two translation coordinates and one rotation coordinate). If we take a body and pin it to the wall (like a pendulum) we have constrained the body to the wall. At this point the body can only rotate about the pin, so the constraint has removed 2 degrees of freedom.</w:t>
       </w:r>
     </w:p>
     <w:p>
@@ -1347,6 +1386,7 @@
       </w:pPr>
       <w:bookmarkStart w:id="14" w:name="_Toc253068182"/>
       <w:r>
+        <w:lastRenderedPageBreak/>
         <w:t>joint motor</w:t>
       </w:r>
       <w:bookmarkEnd w:id="14"/>
@@ -1362,7 +1402,6 @@
       </w:pPr>
       <w:bookmarkStart w:id="15" w:name="_Toc253068183"/>
       <w:r>
-        <w:lastRenderedPageBreak/>
         <w:t>world</w:t>
       </w:r>
       <w:bookmarkEnd w:id="15"/>
@@ -1564,18 +1603,39 @@
         <w:t xml:space="preserve">and </w:t>
       </w:r>
       <w:r>
-        <w:t>tolerances have to be used to make Box2D perform well. These tolerances have been tuned to work well with meters-kilogram-second (MKS) units. In particular, Box2D has been tuned to work well with moving objects between 0.1 and 10 meters. So this means objects between soup cans and buses in size should work well. Static objects may be up to 50 meters</w:t>
-      </w:r>
-      <w:r>
-        <w:t xml:space="preserve"> big</w:t>
-      </w:r>
-      <w:r>
-        <w:t xml:space="preserve"> without too much trouble.</w:t>
-      </w:r>
-    </w:p>
-    <w:p>
-      <w:r>
-        <w:t>Being a 2D physics engine, it is tempting to use pixels as your units. Unfortunately this will lead to a poor simulation and possibly weird behavior. An object of length 200 pixels would be seen by Box2D as t</w:t>
+        <w:t xml:space="preserve">tolerances have to be used to make Box2D perform well. These tolerances have been tuned to work well with meters-kilogram-second (MKS) units. In particular, Box2D has been tuned to work well with moving </w:t>
+      </w:r>
+      <w:r>
+        <w:t>shapes</w:t>
+      </w:r>
+      <w:r>
+        <w:t xml:space="preserve"> between 0.1 and 10 meters. So this means objects between soup cans and buses in size should work well. Static </w:t>
+      </w:r>
+      <w:r>
+        <w:t>shapes</w:t>
+      </w:r>
+      <w:r>
+        <w:t xml:space="preserve"> may be up to 50 meters</w:t>
+      </w:r>
+      <w:r>
+        <w:t xml:space="preserve"> </w:t>
+      </w:r>
+      <w:r>
+        <w:t>long</w:t>
+      </w:r>
+      <w:r>
+        <w:t xml:space="preserve"> without trouble.</w:t>
+      </w:r>
+    </w:p>
+    <w:p>
+      <w:r>
+        <w:t>Being a 2D physics engine, it is tempting to use pixels as your units. Unfortunately this will lead to a poor simulation and possibly weird be</w:t>
+      </w:r>
+      <w:r>
+        <w:t xml:space="preserve">havior. An object of length 200 </w:t>
+      </w:r>
+      <w:r>
+        <w:t>pixels would be seen by Box2D as t</w:t>
       </w:r>
       <w:r>
         <w:t>he size of a 45 story building.</w:t>
@@ -1608,13 +1668,13 @@
     </w:p>
     <w:p>
       <w:r>
-        <w:t>It is best to think of Box2D bodies as moving billboards upon which you attach your artwork. The billboard may move in a unit system of meters, but you can convert that to pixel coordinates with a simple scaling factor. You can then use those pixel coordinates to place your sprite</w:t>
-      </w:r>
-      <w:r>
-        <w:t>s</w:t>
-      </w:r>
-      <w:r>
-        <w:t>, etc.</w:t>
+        <w:t>It is best to think of Box2D bodies as moving billboards upon which you attach your artwork. The billboard may move in a unit system of meters, but you can convert that to pixel coordinates with a simple scaling factor. You can then use those pixel coordinates to place your sprites, etc.</w:t>
+      </w:r>
+      <w:r>
+        <w:t xml:space="preserve"> You can also account for flipped</w:t>
+      </w:r>
+      <w:r>
+        <w:t xml:space="preserve"> coordinate axes.</w:t>
       </w:r>
     </w:p>
     <w:p>
@@ -1624,145 +1684,587 @@
     </w:p>
     <w:p>
       <w:pPr>
+        <w:pStyle w:val="IntenseQuote"/>
+        <w:rPr>
+          <w:b/>
+        </w:rPr>
+      </w:pPr>
+      <w:r>
+        <w:rPr>
+          <w:b/>
+        </w:rPr>
+        <w:lastRenderedPageBreak/>
+        <w:t>Caution</w:t>
+      </w:r>
+    </w:p>
+    <w:p>
+      <w:pPr>
+        <w:pStyle w:val="IntenseQuote"/>
+      </w:pPr>
+      <w:r>
+        <w:t>Box2D uses radians, not degrees.</w:t>
+      </w:r>
+    </w:p>
+    <w:p>
+      <w:pPr>
         <w:pStyle w:val="Heading2"/>
       </w:pPr>
       <w:bookmarkStart w:id="16" w:name="_Toc253068193"/>
       <w:r>
+        <w:t>Factories and Definitions</w:t>
+      </w:r>
+      <w:bookmarkEnd w:id="16"/>
+    </w:p>
+    <w:p>
+      <w:r>
+        <w:t>Fast m</w:t>
+      </w:r>
+      <w:r>
+        <w:t>emory management plays a central role in the design of the Box2D API. So when you create a b2Body</w:t>
+      </w:r>
+      <w:r>
+        <w:t xml:space="preserve"> </w:t>
+      </w:r>
+      <w:r>
+        <w:t>or a b2Joint, you need to call the factory functions on b2World.</w:t>
+      </w:r>
+      <w:r>
+        <w:t xml:space="preserve"> You should never try to allocate these types in another manner.</w:t>
+      </w:r>
+    </w:p>
+    <w:p>
+      <w:r>
+        <w:t>There are creation functions:</w:t>
+      </w:r>
+    </w:p>
+    <w:p>
+      <w:pPr>
+        <w:pStyle w:val="CodeBlock"/>
+      </w:pPr>
+      <w:r>
+        <w:t>b2Body* b2World::CreateBody(const b2BodyDef* def)</w:t>
+      </w:r>
+    </w:p>
+    <w:p>
+      <w:pPr>
+        <w:pStyle w:val="CodeBlock"/>
+      </w:pPr>
+      <w:r>
+        <w:t>b2Joint* b2World::CreateJoint(const b2JointDef* def)</w:t>
+      </w:r>
+    </w:p>
+    <w:p>
+      <w:r>
+        <w:t>And there are corresponding destruction functions:</w:t>
+      </w:r>
+    </w:p>
+    <w:p>
+      <w:pPr>
+        <w:pStyle w:val="CodeBlock"/>
+      </w:pPr>
+      <w:r>
+        <w:t>void b2World::DestroyBody(b2Body* body)</w:t>
+      </w:r>
+    </w:p>
+    <w:p>
+      <w:pPr>
+        <w:pStyle w:val="CodeBlock"/>
+      </w:pPr>
+      <w:r>
+        <w:t>void b2World::DestroyJoint(b2Joint* joint)</w:t>
+      </w:r>
+    </w:p>
+    <w:p>
+      <w:r>
+        <w:t xml:space="preserve">When you create a body or joint, you </w:t>
+      </w:r>
+      <w:r>
+        <w:t>need to provide a definition</w:t>
+      </w:r>
+      <w:r>
+        <w:t>. These definitions contain all the information needed to build the body or joint. By using this approach we can prevent construction errors, keep the number of function parameters small, provide sensible defaults, and reduce the number of accessors.</w:t>
+      </w:r>
+    </w:p>
+    <w:p>
+      <w:r>
+        <w:t xml:space="preserve">Since fixtures </w:t>
+      </w:r>
+      <w:r>
+        <w:t xml:space="preserve">(shapes) </w:t>
+      </w:r>
+      <w:r>
+        <w:t>must be parented to a body, they are created and destroyed using a factory method on b2Body:</w:t>
+      </w:r>
+    </w:p>
+    <w:p>
+      <w:pPr>
+        <w:pStyle w:val="CodeBlock"/>
+      </w:pPr>
+      <w:r>
+        <w:t>b2Fixture* b2Body::CreateFixture(const b2FixtureDef* def)</w:t>
+      </w:r>
+    </w:p>
+    <w:p>
+      <w:pPr>
+        <w:pStyle w:val="CodeBlock"/>
+      </w:pPr>
+      <w:r>
+        <w:t>void b2Body::DestroyFixture(b2Fixture* fixture)</w:t>
+      </w:r>
+    </w:p>
+    <w:p>
+      <w:r>
+        <w:t>There is also shortcut to create a fixture directly from the shape and density.</w:t>
+      </w:r>
+    </w:p>
+    <w:p>
+      <w:pPr>
+        <w:pStyle w:val="CodeBlock"/>
+      </w:pPr>
+      <w:r>
+        <w:t>b2Fixture* b2Body::CreateFixture(const b2Shape* shape, float32 density)</w:t>
+      </w:r>
+    </w:p>
+    <w:p>
+      <w:r>
+        <w:t>Factories do not retain references to the definitions. So you can create definitions on the stack and keep them in temporary resources.</w:t>
+      </w:r>
+    </w:p>
+    <w:p>
+      <w:pPr>
+        <w:pStyle w:val="Heading1"/>
+      </w:pPr>
+      <w:bookmarkStart w:id="17" w:name="_Toc253068184"/>
+      <w:bookmarkStart w:id="18" w:name="_Toc258082968"/>
+      <w:r>
         <w:lastRenderedPageBreak/>
-        <w:t>Factories and Definitions</w:t>
-      </w:r>
-      <w:bookmarkEnd w:id="16"/>
-    </w:p>
-    <w:p>
-      <w:r>
-        <w:t>Memory management plays a central role in the design of the Box2D API. So when you create a b2Body</w:t>
+        <w:t>Hello Box2D</w:t>
+      </w:r>
+      <w:bookmarkEnd w:id="17"/>
+      <w:bookmarkEnd w:id="18"/>
+    </w:p>
+    <w:p>
+      <w:r>
+        <w:t>In the distribution of Box2D is a Hello World project. The program creates a large ground box and a small dynamic box. This code does not contain any graphics. All you will see is text output in the console of the box's position over time.</w:t>
+      </w:r>
+    </w:p>
+    <w:p>
+      <w:r>
+        <w:t>This is a good example of how to get up and running with Box2D.</w:t>
+      </w:r>
+    </w:p>
+    <w:p>
+      <w:pPr>
+        <w:pStyle w:val="Heading2"/>
+      </w:pPr>
+      <w:bookmarkStart w:id="19" w:name="_Toc253068185"/>
+      <w:r>
+        <w:t>Creating a World</w:t>
+      </w:r>
+      <w:bookmarkEnd w:id="19"/>
+    </w:p>
+    <w:p>
+      <w:r>
+        <w:t>Every Box2D program begins with the creation of a b2World object. b2World is the physics hub that manages memory, objects, and simulation. You can allocate the physics world on th</w:t>
+      </w:r>
+      <w:r>
+        <w:t>e stack, heap, or data section.</w:t>
+      </w:r>
+    </w:p>
+    <w:p>
+      <w:r>
+        <w:t>It is easy to create a Box2D world. First, we define the gravity vector.</w:t>
+      </w:r>
+    </w:p>
+    <w:p>
+      <w:pPr>
+        <w:pStyle w:val="CodeBlock"/>
+      </w:pPr>
+      <w:r>
+        <w:t>b2Vec2 gravity(0.0f, -10.0f);</w:t>
+      </w:r>
+    </w:p>
+    <w:p>
+      <w:r>
+        <w:t>Now we create the world object. Note that we are creating the world on the stack, so the world must remain in scope.</w:t>
+      </w:r>
+    </w:p>
+    <w:p>
+      <w:pPr>
+        <w:pStyle w:val="CodeBlock"/>
+      </w:pPr>
+      <w:r>
+        <w:t>b2Wo</w:t>
+      </w:r>
+      <w:r>
+        <w:t>rld world(gravity</w:t>
+      </w:r>
+      <w:r>
+        <w:t>);</w:t>
+      </w:r>
+    </w:p>
+    <w:p>
+      <w:r>
+        <w:t>So now we have our physics world, let's start adding some stuff to it.</w:t>
+      </w:r>
+    </w:p>
+    <w:p>
+      <w:pPr>
+        <w:pStyle w:val="Heading2"/>
+      </w:pPr>
+      <w:bookmarkStart w:id="20" w:name="_Toc253068186"/>
+      <w:r>
+        <w:t>Creating a Ground Box</w:t>
+      </w:r>
+      <w:bookmarkEnd w:id="20"/>
+    </w:p>
+    <w:p>
+      <w:r>
+        <w:t>Bodies are built using the following steps:</w:t>
+      </w:r>
+    </w:p>
+    <w:p>
+      <w:pPr>
+        <w:pStyle w:val="ListParagraph"/>
+        <w:numPr>
+          <w:ilvl w:val="0"/>
+          <w:numId w:val="2"/>
+        </w:numPr>
+      </w:pPr>
+      <w:r>
+        <w:t xml:space="preserve">Define a body with </w:t>
+      </w:r>
+      <w:r>
+        <w:t>position, damping, etc.</w:t>
+      </w:r>
+    </w:p>
+    <w:p>
+      <w:pPr>
+        <w:pStyle w:val="ListParagraph"/>
+        <w:numPr>
+          <w:ilvl w:val="0"/>
+          <w:numId w:val="2"/>
+        </w:numPr>
+      </w:pPr>
+      <w:r>
+        <w:t>Use the world object to create the body.</w:t>
+      </w:r>
+    </w:p>
+    <w:p>
+      <w:pPr>
+        <w:pStyle w:val="ListParagraph"/>
+        <w:numPr>
+          <w:ilvl w:val="0"/>
+          <w:numId w:val="2"/>
+        </w:numPr>
+      </w:pPr>
+      <w:r>
+        <w:t>Define fixtures with a shape, friction, density, etc.</w:t>
+      </w:r>
+    </w:p>
+    <w:p>
+      <w:pPr>
+        <w:pStyle w:val="ListParagraph"/>
+        <w:numPr>
+          <w:ilvl w:val="0"/>
+          <w:numId w:val="2"/>
+        </w:numPr>
+      </w:pPr>
+      <w:r>
+        <w:t>Create fixtures on the body.</w:t>
+      </w:r>
+    </w:p>
+    <w:p>
+      <w:r>
+        <w:t>For step 1 we create the ground body. For this we need a body definition. With the body definition we specify the initial position of the ground body.</w:t>
+      </w:r>
+    </w:p>
+    <w:p>
+      <w:pPr>
+        <w:pStyle w:val="CodeBlock"/>
+      </w:pPr>
+      <w:r>
+        <w:t>b2BodyDef groundBodyDef;</w:t>
+      </w:r>
+    </w:p>
+    <w:p>
+      <w:pPr>
+        <w:pStyle w:val="CodeBlock"/>
+      </w:pPr>
+      <w:r>
+        <w:t>groundBodyDef.position.Set(0.0f, -10.0f);</w:t>
+      </w:r>
+    </w:p>
+    <w:p>
+      <w:r>
+        <w:t xml:space="preserve">For step 2 the body definition is passed to the world object to create the ground body. The world object does not keep a reference to the body definition. </w:t>
+      </w:r>
+      <w:r>
+        <w:t>Bodies are static by default</w:t>
+      </w:r>
+      <w:r>
+        <w:t>. Static bodies don't collide with other static bodies and are immovable</w:t>
+      </w:r>
+      <w:r>
+        <w:t>.</w:t>
+      </w:r>
+    </w:p>
+    <w:p>
+      <w:pPr>
+        <w:pStyle w:val="CodeBlock"/>
+      </w:pPr>
+      <w:r>
+        <w:lastRenderedPageBreak/>
+        <w:t>b2Body* groundBody = world.CreateBody(&amp;groundBodyDef);</w:t>
+      </w:r>
+    </w:p>
+    <w:p>
+      <w:r>
+        <w:t>For step 3 we create a ground polygon. We use the SetAsBox shortcut to form the ground polygon into a box shape, with the box centered on the origin of the parent body.</w:t>
+      </w:r>
+    </w:p>
+    <w:p>
+      <w:pPr>
+        <w:pStyle w:val="CodeBlock"/>
+      </w:pPr>
+      <w:r>
+        <w:t>b2PolygonShape groundBox;</w:t>
+      </w:r>
+    </w:p>
+    <w:p>
+      <w:pPr>
+        <w:pStyle w:val="CodeBlock"/>
+      </w:pPr>
+      <w:r>
+        <w:t>groundBox.SetAsBox(50.0f, 10.0f);</w:t>
+      </w:r>
+    </w:p>
+    <w:p>
+      <w:r>
+        <w:t>The SetAsBox function takes the half-width and half-height (extents). So in this case the ground box is 100 units wide (x-axis) and 20 units tall (y-axis). Box2D is tuned for meters, kilograms, and seconds. So you can consider the extents to be in meters. Box2D generally works best when objects are the size of typical real world objects. For example, a barrel is about 1 meter tall. Due to the limitations of floating point arithmetic, using Box2D to model the movement of glaciers or dust particles is not a good idea.</w:t>
+      </w:r>
+    </w:p>
+    <w:p>
+      <w:r>
+        <w:t xml:space="preserve">We finish the ground body in step 4 by creating the shape fixture. For this step we have a shortcut. We do not have a need to alter the default fixture material properties, so </w:t>
+      </w:r>
+      <w:r>
+        <w:t xml:space="preserve">we </w:t>
+      </w:r>
+      <w:r>
+        <w:t>can pass the shape directly to the body without creating a fixture definition. Later we will see how to use a fixture definition for customized material properties.</w:t>
+      </w:r>
+      <w:r>
+        <w:t xml:space="preserve"> The second parameter is the shape density in kilograms per meter squared. A static body has zero mass by definition, so the density is not used in this case.</w:t>
+      </w:r>
+    </w:p>
+    <w:p>
+      <w:pPr>
+        <w:pStyle w:val="CodeBlock"/>
+      </w:pPr>
+      <w:r>
+        <w:t>groundBody-&gt;CreateFixture(&amp;groundBox</w:t>
+      </w:r>
+      <w:r>
+        <w:t>, 0.0f</w:t>
+      </w:r>
+      <w:r>
+        <w:t>);</w:t>
+      </w:r>
+    </w:p>
+    <w:p>
+      <w:r>
+        <w:t>Box2D does not keep a reference to the s</w:t>
+      </w:r>
+      <w:r>
+        <w:t xml:space="preserve">hape. It clones the data into a new </w:t>
+      </w:r>
+      <w:r>
+        <w:t>b2Shape object.</w:t>
+      </w:r>
+      <w:r>
+        <w:t xml:space="preserve">  </w:t>
+      </w:r>
+    </w:p>
+    <w:p>
+      <w:r>
+        <w:t>Note that every fixture must have a parent body, even fixtures that are static. However, you can attach all static fixtures to a single static body.</w:t>
+      </w:r>
+    </w:p>
+    <w:p>
+      <w:r>
+        <w:t>When you attach a shape to a body using a fixture, the shape’s coordinates become local to the body. So when the body moves, so does the shape. A fixture’s world transform is inherited from the parent body. A fixture does not have a transform independent of the body. So we don’t move a shape around on the body. Moving or modifying a shape that is on a body is not supported. The reason is simple: a body with morphing shapes is not a rigid body, but Box2D is a rigid body engine. Many of the assumptions made in Box2D are based on the rigid body model. If this is violated many things will break</w:t>
+      </w:r>
+    </w:p>
+    <w:p>
+      <w:pPr>
+        <w:pStyle w:val="Heading2"/>
+      </w:pPr>
+      <w:bookmarkStart w:id="21" w:name="_Toc253068187"/>
+      <w:r>
+        <w:t>Creating a Dynamic Body</w:t>
+      </w:r>
+      <w:bookmarkEnd w:id="21"/>
+    </w:p>
+    <w:p>
+      <w:r>
+        <w:t>So now we have a ground body. We can use the same technique to create a dynamic body. The main difference, besides dimensions, is that we must establish the dynamic body's mass properties.</w:t>
+      </w:r>
+    </w:p>
+    <w:p>
+      <w:r>
+        <w:t>First we create the body using CreateBody. By default bodies are static, so we should set the b2BodyType at construction time to make the body dynamic.</w:t>
+      </w:r>
+    </w:p>
+    <w:p>
+      <w:pPr>
+        <w:pStyle w:val="CodeBlock"/>
+      </w:pPr>
+      <w:r>
+        <w:lastRenderedPageBreak/>
+        <w:t>b2BodyDef bodyDef;</w:t>
+      </w:r>
+    </w:p>
+    <w:p>
+      <w:pPr>
+        <w:pStyle w:val="CodeBlock"/>
+      </w:pPr>
+      <w:r>
+        <w:t>bodyDef.type = b2_dynamicBody;</w:t>
+      </w:r>
+    </w:p>
+    <w:p>
+      <w:pPr>
+        <w:pStyle w:val="CodeBlock"/>
+      </w:pPr>
+      <w:r>
+        <w:t>bodyDef.position.Set(0.0f, 4.0f);</w:t>
+      </w:r>
+    </w:p>
+    <w:p>
+      <w:pPr>
+        <w:pStyle w:val="CodeBlock"/>
+      </w:pPr>
+      <w:r>
+        <w:t>b2Body* body = world.CreateBody(&amp;bodyDef);</w:t>
+      </w:r>
+    </w:p>
+    <w:p>
+      <w:pPr>
+        <w:pStyle w:val="IntenseQuote"/>
+      </w:pPr>
+      <w:r>
+        <w:t>Caution</w:t>
+      </w:r>
+    </w:p>
+    <w:p>
+      <w:pPr>
+        <w:pStyle w:val="IntenseQuote"/>
+      </w:pPr>
+      <w:r>
+        <w:t>You must set the body type to b2_dynamicBody if you want the body to move in response to forces.</w:t>
+      </w:r>
+    </w:p>
+    <w:p>
+      <w:r>
+        <w:t>Next we create and attach a polygon shape using a fixture definition.</w:t>
       </w:r>
       <w:r>
         <w:t xml:space="preserve"> </w:t>
       </w:r>
       <w:r>
-        <w:t>or a b2Joint, you need to call the factory functions on b2World.</w:t>
-      </w:r>
-      <w:r>
-        <w:t xml:space="preserve"> You should never try to allocate these types in another manner.</w:t>
-      </w:r>
-    </w:p>
-    <w:p>
-      <w:r>
-        <w:t>There are creation functions:</w:t>
-      </w:r>
-    </w:p>
-    <w:p>
-      <w:pPr>
-        <w:pStyle w:val="CodeBlock"/>
-      </w:pPr>
-      <w:r>
-        <w:t>b2Body* b2World::CreateBody(const b2BodyDef* def)</w:t>
-      </w:r>
-    </w:p>
-    <w:p>
-      <w:pPr>
-        <w:pStyle w:val="CodeBlock"/>
-      </w:pPr>
-      <w:r>
-        <w:t>b2Joint* b2World::CreateJoint(const b2JointDef* def)</w:t>
-      </w:r>
-    </w:p>
-    <w:p>
-      <w:r>
-        <w:t>And there are corresponding destruction functions:</w:t>
-      </w:r>
-    </w:p>
-    <w:p>
-      <w:pPr>
-        <w:pStyle w:val="CodeBlock"/>
-      </w:pPr>
-      <w:r>
-        <w:t>void b2World::DestroyBody(b2Body* body)</w:t>
-      </w:r>
-    </w:p>
-    <w:p>
-      <w:pPr>
-        <w:pStyle w:val="CodeBlock"/>
-      </w:pPr>
-      <w:r>
-        <w:t>void b2World::DestroyJoint(b2Joint* joint)</w:t>
-      </w:r>
-    </w:p>
-    <w:p>
-      <w:r>
-        <w:t xml:space="preserve">When you create a body or joint, you </w:t>
-      </w:r>
-      <w:r>
-        <w:t>need to provide a definition</w:t>
-      </w:r>
-      <w:r>
-        <w:t>. These definitions contain all the information needed to build the body or joint. By using this approach we can prevent construction errors, keep the number of function parameters small, provide sensible defaults, and reduce the number of accessors.</w:t>
-      </w:r>
-    </w:p>
-    <w:p>
-      <w:r>
-        <w:t>Since fixtures must be parented to a body, they are created and destroyed using a factory method on b2Body:</w:t>
-      </w:r>
-    </w:p>
-    <w:p>
-      <w:pPr>
-        <w:pStyle w:val="CodeBlock"/>
-      </w:pPr>
-      <w:r>
-        <w:t>b2Fixture* b2Body::CreateFixture(const b2FixtureDef* def)</w:t>
-      </w:r>
-    </w:p>
-    <w:p>
-      <w:pPr>
-        <w:pStyle w:val="CodeBlock"/>
-      </w:pPr>
-      <w:r>
-        <w:t>void b2Body::DestroyFixture(b2Fixture* fixture)</w:t>
-      </w:r>
-    </w:p>
-    <w:p>
-      <w:r>
-        <w:t>There is also shortcut to create a fixture directly from the shape and density.</w:t>
-      </w:r>
-    </w:p>
-    <w:p>
-      <w:pPr>
-        <w:pStyle w:val="CodeBlock"/>
-      </w:pPr>
-      <w:r>
-        <w:t>b2Fixture* b2Body::CreateFixture(const b2Shape* shape, float32 density)</w:t>
-      </w:r>
-    </w:p>
-    <w:p>
-      <w:r>
-        <w:t>Factories do not retain references to the definitions. So you can create definitions on the stack and keep them in temporary resources.</w:t>
+        <w:t>First we create a box shape:</w:t>
+      </w:r>
+    </w:p>
+    <w:p>
+      <w:pPr>
+        <w:pStyle w:val="CodeBlock"/>
+      </w:pPr>
+      <w:r>
+        <w:t>b2PolygonShape dynamicBox;</w:t>
+      </w:r>
+    </w:p>
+    <w:p>
+      <w:pPr>
+        <w:pStyle w:val="CodeBlock"/>
+      </w:pPr>
+      <w:r>
+        <w:t>dynamicBox.SetAsBox(1.0f, 1.0f);</w:t>
+      </w:r>
+    </w:p>
+    <w:p>
+      <w:r>
+        <w:t xml:space="preserve">Next we create a fixture definition using the box. Notice that we set density to 1. The default density is zero. Also, the friction on the shape is set to 0.3. </w:t>
+      </w:r>
+    </w:p>
+    <w:p>
+      <w:pPr>
+        <w:pStyle w:val="CodeBlock"/>
+      </w:pPr>
+      <w:r>
+        <w:t>b2FixtureDef fixtureDef;</w:t>
+      </w:r>
+    </w:p>
+    <w:p>
+      <w:pPr>
+        <w:pStyle w:val="CodeBlock"/>
+      </w:pPr>
+      <w:r>
+        <w:t>fixtureDef.shape = &amp;dynamicBox;</w:t>
+      </w:r>
+    </w:p>
+    <w:p>
+      <w:pPr>
+        <w:pStyle w:val="CodeBlock"/>
+      </w:pPr>
+      <w:r>
+        <w:t>fixtureDef.density = 1.0f;</w:t>
+      </w:r>
+    </w:p>
+    <w:p>
+      <w:pPr>
+        <w:pStyle w:val="CodeBlock"/>
+      </w:pPr>
+      <w:r>
+        <w:t>fixtureDef.friction = 0.3f;</w:t>
+      </w:r>
+    </w:p>
+    <w:p>
+      <w:r>
+        <w:t>Using the fixture definition we can now create the fixture. This automatically updates the mass of the body. You can add as many fixtures as you like to a body. Each one contributes to the total mass.</w:t>
+      </w:r>
+    </w:p>
+    <w:p>
+      <w:pPr>
+        <w:pStyle w:val="CodeBlock"/>
+      </w:pPr>
+      <w:r>
+        <w:t>body-&gt;CreateFixture(&amp;fixtureDef);</w:t>
+      </w:r>
+    </w:p>
+    <w:p>
+      <w:r>
+        <w:t>That's it for initialization. We are now ready to begin simulating.</w:t>
       </w:r>
     </w:p>
     <w:p>
       <w:pPr>
         <w:pStyle w:val="Heading2"/>
       </w:pPr>
-      <w:bookmarkStart w:id="17" w:name="_Toc253068195"/>
-      <w:r>
-        <w:t>User Data</w:t>
-      </w:r>
-      <w:bookmarkEnd w:id="17"/>
-    </w:p>
-    <w:p>
-      <w:r>
-        <w:t xml:space="preserve">The b2Fixture, b2Body, and b2Joint classes allow you to attach user data as a void pointer. This is handy when you are examining Box2D data structures and you want to determine how they relate to the </w:t>
-      </w:r>
-      <w:r>
-        <w:t>entities</w:t>
-      </w:r>
-      <w:r>
-        <w:t xml:space="preserve"> in your game engine.</w:t>
-      </w:r>
-    </w:p>
-    <w:p>
-      <w:r>
-        <w:t>For example, it is typical to attach an actor pointer to the rigid body on that actor. This sets up a circular reference. If you have the actor, you can get the body. If you have the body, you can get the actor.</w:t>
+      <w:bookmarkStart w:id="22" w:name="_Toc253068188"/>
+      <w:r>
+        <w:t>Simulating the World (of Box2D)</w:t>
+      </w:r>
+      <w:bookmarkEnd w:id="22"/>
+    </w:p>
+    <w:p>
+      <w:r>
+        <w:t>So we have initialized the ground box and a dynamic box. Now we are ready to set Newton loose to do his thing. We just have a couple more issues to consider.</w:t>
+      </w:r>
+    </w:p>
+    <w:p>
+      <w:r>
+        <w:t>Box2D uses a computational algorithm called an integrator. Integrators simulate the physics equations at discrete points of time. This goes along with the traditional game loop where we essentially have a flip book of movement on the screen. So we need to pick a time step for Box2D. Generally physics engines for games like a time step at least as fast as 60Hz or 1/60 seconds. You can get away with larger time steps, but you will have to be more careful about setting up the definitions for your world. We also don't like the time step to change much. A variable time step produces variable results, which makes it difficult to debug. So don't tie the time step to your frame rate (unless you really, really have to). Without further ado, here is the time step.</w:t>
       </w:r>
     </w:p>
     <w:p>
@@ -1771,36 +2273,243 @@
       </w:pPr>
       <w:r>
         <w:lastRenderedPageBreak/>
-        <w:t>GameActor* actor = GameCreateActor();</w:t>
-      </w:r>
-    </w:p>
-    <w:p>
-      <w:pPr>
-        <w:pStyle w:val="CodeBlock"/>
-      </w:pPr>
-      <w:r>
-        <w:t>b2BodyDef bodyDef;</w:t>
-      </w:r>
-    </w:p>
-    <w:p>
-      <w:pPr>
-        <w:pStyle w:val="CodeBlock"/>
-      </w:pPr>
-      <w:r>
-        <w:t>bodyDef.userData = actor;</w:t>
-      </w:r>
-    </w:p>
-    <w:p>
-      <w:pPr>
-        <w:pStyle w:val="CodeBlock"/>
-      </w:pPr>
-      <w:r>
-        <w:t>actor-&gt;body = box2Dworld-&gt;CreateBody(&amp;bodyDef);</w:t>
-      </w:r>
-    </w:p>
-    <w:p>
-      <w:r>
-        <w:t>Here are some examples of cases where you would need the user data:</w:t>
+        <w:t>float32 timeStep = 1.0f / 60.0f;</w:t>
+      </w:r>
+    </w:p>
+    <w:p>
+      <w:r>
+        <w:t>In addition to the integrator, Box2D also uses a larger bit of code called a constraint solver. The constraint solver solves all the constraints in the simulation, one at a time. A single constraint can be solved perfectly. However, when we solve one constraint, we slightly disrupt other constraints. To get a good solution, we need to iterate over all constraints a number of times.</w:t>
+      </w:r>
+    </w:p>
+    <w:p>
+      <w:r>
+        <w:t xml:space="preserve">There are two phases in the constraint solver: a velocity phase and a position phase. In the velocity phase the solver computes the impulses necessary for the bodies to move correctly. In the position phase the solver adjusts the positions of the bodies to reduce overlap and joint detachment. Each phase has its own iteration count. In addition, the position phase may exit </w:t>
+      </w:r>
+      <w:r>
+        <w:t>iterations</w:t>
+      </w:r>
+      <w:r>
+        <w:t xml:space="preserve"> early if the errors are small.</w:t>
+      </w:r>
+    </w:p>
+    <w:p>
+      <w:r>
+        <w:t xml:space="preserve">The suggested iteration count for Box2D is </w:t>
+      </w:r>
+      <w:r>
+        <w:t>8 for</w:t>
+      </w:r>
+      <w:r>
+        <w:t xml:space="preserve"> velocity and </w:t>
+      </w:r>
+      <w:r>
+        <w:t xml:space="preserve">3 for </w:t>
+      </w:r>
+      <w:r>
+        <w:t xml:space="preserve">position. You can tune this number to your liking, just keep in mind that this has a trade-off between speed and accuracy. Using fewer iterations increases performance but accuracy suffers. Likewise, using more iterations decreases performance but improves the quality of your simulation. For this simple example, we don't need </w:t>
+      </w:r>
+      <w:r>
+        <w:t>much iteration</w:t>
+      </w:r>
+      <w:r>
+        <w:t>. Here are our chosen iteration counts.</w:t>
+      </w:r>
+    </w:p>
+    <w:p>
+      <w:pPr>
+        <w:pStyle w:val="CodeBlock"/>
+      </w:pPr>
+      <w:r>
+        <w:t>int32 velocityIterations = 6;</w:t>
+      </w:r>
+    </w:p>
+    <w:p>
+      <w:pPr>
+        <w:pStyle w:val="CodeBlock"/>
+      </w:pPr>
+      <w:r>
+        <w:t>int32 positionIterations = 2;</w:t>
+      </w:r>
+    </w:p>
+    <w:p>
+      <w:r>
+        <w:t>Note that the time step and the iteration count are completely unrelated. An iteration is not a sub-step. One</w:t>
+      </w:r>
+      <w:r>
+        <w:t xml:space="preserve"> solver</w:t>
+      </w:r>
+      <w:r>
+        <w:t xml:space="preserve"> iteration is a single pass over all the constraints within a time step. You can have multiple passes over the constraints within a single time step.</w:t>
+      </w:r>
+    </w:p>
+    <w:p>
+      <w:r>
+        <w:t>We are now ready to begin the simulation loop. In your game the simulation loop can be merged with your game loop. In each pass through your game loop you call b2World::Step. Just one call is usually enough, depending on your frame rate and your physics time step.</w:t>
+      </w:r>
+    </w:p>
+    <w:p>
+      <w:r>
+        <w:t xml:space="preserve">The Hello World program was designed to be simple, so it has no graphical output. </w:t>
+      </w:r>
+      <w:r>
+        <w:t xml:space="preserve">The </w:t>
+      </w:r>
+      <w:r>
+        <w:t>code prints out the position and rotation of the dynamic body. Here is the simulation loop that simulates 60 time steps for a total of 1 second of simulated time.</w:t>
+      </w:r>
+    </w:p>
+    <w:p>
+      <w:pPr>
+        <w:pStyle w:val="CodeBlock"/>
+      </w:pPr>
+      <w:r>
+        <w:t>for (int32 i = 0; i &lt; 60; ++i)</w:t>
+      </w:r>
+    </w:p>
+    <w:p>
+      <w:pPr>
+        <w:pStyle w:val="CodeBlock"/>
+      </w:pPr>
+      <w:r>
+        <w:t>{</w:t>
+      </w:r>
+    </w:p>
+    <w:p>
+      <w:pPr>
+        <w:pStyle w:val="CodeBlock"/>
+      </w:pPr>
+      <w:r>
+        <w:t xml:space="preserve">    world.Step(timeStep, velocityIterations, positionIterations);</w:t>
+      </w:r>
+    </w:p>
+    <w:p>
+      <w:pPr>
+        <w:pStyle w:val="CodeBlock"/>
+      </w:pPr>
+      <w:r>
+        <w:t xml:space="preserve">    b2Vec2 position = body-&gt;GetPosition();</w:t>
+      </w:r>
+    </w:p>
+    <w:p>
+      <w:pPr>
+        <w:pStyle w:val="CodeBlock"/>
+      </w:pPr>
+      <w:r>
+        <w:t xml:space="preserve">    float32 angle = body-&gt;GetAngle();</w:t>
+      </w:r>
+    </w:p>
+    <w:p>
+      <w:pPr>
+        <w:pStyle w:val="CodeBlock"/>
+      </w:pPr>
+      <w:r>
+        <w:t xml:space="preserve">    printf("%4.2f %4.2f %4.2f\n", position.x, position.y, angle);</w:t>
+      </w:r>
+    </w:p>
+    <w:p>
+      <w:pPr>
+        <w:pStyle w:val="CodeBlock"/>
+      </w:pPr>
+      <w:r>
+        <w:t>}</w:t>
+      </w:r>
+    </w:p>
+    <w:p>
+      <w:r>
+        <w:t>The output shows the box falling and landing on the ground box. Your output should look like this:</w:t>
+      </w:r>
+    </w:p>
+    <w:p>
+      <w:pPr>
+        <w:pStyle w:val="CodeBlock"/>
+      </w:pPr>
+      <w:r>
+        <w:lastRenderedPageBreak/>
+        <w:t>0.00 4.00 0.00</w:t>
+      </w:r>
+    </w:p>
+    <w:p>
+      <w:pPr>
+        <w:pStyle w:val="CodeBlock"/>
+      </w:pPr>
+      <w:r>
+        <w:t>0.00 3.99 0.00</w:t>
+      </w:r>
+    </w:p>
+    <w:p>
+      <w:pPr>
+        <w:pStyle w:val="CodeBlock"/>
+      </w:pPr>
+      <w:r>
+        <w:t>0.00 3.98 0.00</w:t>
+      </w:r>
+    </w:p>
+    <w:p>
+      <w:pPr>
+        <w:pStyle w:val="CodeBlock"/>
+      </w:pPr>
+      <w:r>
+        <w:t>...</w:t>
+      </w:r>
+    </w:p>
+    <w:p>
+      <w:pPr>
+        <w:pStyle w:val="CodeBlock"/>
+      </w:pPr>
+      <w:r>
+        <w:t>0.00 1.25 0.00</w:t>
+      </w:r>
+    </w:p>
+    <w:p>
+      <w:pPr>
+        <w:pStyle w:val="CodeBlock"/>
+      </w:pPr>
+      <w:r>
+        <w:t>0.00 1.13 0.00</w:t>
+      </w:r>
+    </w:p>
+    <w:p>
+      <w:pPr>
+        <w:pStyle w:val="CodeBlock"/>
+      </w:pPr>
+      <w:r>
+        <w:t>0.00 1.01 0.00</w:t>
+      </w:r>
+    </w:p>
+    <w:p>
+      <w:pPr>
+        <w:pStyle w:val="Heading2"/>
+      </w:pPr>
+      <w:bookmarkStart w:id="23" w:name="_Toc253068189"/>
+      <w:r>
+        <w:t>Cleanup</w:t>
+      </w:r>
+      <w:bookmarkEnd w:id="23"/>
+    </w:p>
+    <w:p>
+      <w:r>
+        <w:t xml:space="preserve">When a world leaves scope or is deleted by calling delete on a pointer, all the memory reserved for bodies, fixtures, and joints is freed. This is done to </w:t>
+      </w:r>
+      <w:r>
+        <w:t xml:space="preserve">improve performance and </w:t>
+      </w:r>
+      <w:r>
+        <w:t>make your life easier. However, you will need to nullify any body, fixture, or joint pointers you have because they will become invalid.</w:t>
+      </w:r>
+    </w:p>
+    <w:p>
+      <w:pPr>
+        <w:pStyle w:val="Heading2"/>
+      </w:pPr>
+      <w:bookmarkStart w:id="24" w:name="_Toc253068190"/>
+      <w:r>
+        <w:t>The Testbed</w:t>
+      </w:r>
+      <w:bookmarkEnd w:id="24"/>
+    </w:p>
+    <w:p>
+      <w:r>
+        <w:t>Once you have conquered the HelloWorld example, you should start looking at Box2D's testbed. The testbed is a unit-testing framework and demo environment. Here are some of the features:</w:t>
       </w:r>
     </w:p>
     <w:p>
@@ -1812,7 +2521,7 @@
         </w:numPr>
       </w:pPr>
       <w:r>
-        <w:t>Applying damage to an actor using a collision result.</w:t>
+        <w:t>Camera with pan and zoom.</w:t>
       </w:r>
     </w:p>
     <w:p>
@@ -1824,7 +2533,7 @@
         </w:numPr>
       </w:pPr>
       <w:r>
-        <w:t>Playing a scripted event if the player is inside an axis-aligned box.</w:t>
+        <w:t>Mouse picking of shapes attached to dynamic bodies.</w:t>
       </w:r>
     </w:p>
     <w:p>
@@ -1836,692 +2545,7 @@
         </w:numPr>
       </w:pPr>
       <w:r>
-        <w:t>Accessing a game structure when Box2D notifies you that a joint is going to be destroyed.</w:t>
-      </w:r>
-    </w:p>
-    <w:p>
-      <w:r>
-        <w:t>Keep in mind that user data is optional and you can put anything in it. However, you should be consistent. For example, if you want to store an actor pointer on one body, you should keep an actor pointer on all bodies. Don't store an actor pointer on one body, and a foo pointer on another body. Casting an actor pointer to a foo pointer may lead to a crash.</w:t>
-      </w:r>
-    </w:p>
-    <w:p>
-      <w:r>
-        <w:t>User data pointers are NULL by default.</w:t>
-      </w:r>
-    </w:p>
-    <w:p/>
-    <w:p>
-      <w:pPr>
-        <w:pStyle w:val="Heading1"/>
-      </w:pPr>
-      <w:bookmarkStart w:id="18" w:name="_Toc253068184"/>
-      <w:bookmarkStart w:id="19" w:name="_Toc258082968"/>
-      <w:r>
-        <w:lastRenderedPageBreak/>
-        <w:t>Hello Box2D</w:t>
-      </w:r>
-      <w:bookmarkEnd w:id="18"/>
-      <w:bookmarkEnd w:id="19"/>
-    </w:p>
-    <w:p>
-      <w:r>
-        <w:t>In the distribution of Box2D is a Hello World project. The program creates a large ground box and a small dynamic box. This code does not contain any graphics. All you will see is text output in the console of the box's position over time.</w:t>
-      </w:r>
-    </w:p>
-    <w:p>
-      <w:r>
-        <w:t>This is a good example of how to get up and running with Box2D.</w:t>
-      </w:r>
-    </w:p>
-    <w:p>
-      <w:pPr>
-        <w:pStyle w:val="Heading2"/>
-      </w:pPr>
-      <w:bookmarkStart w:id="20" w:name="_Toc253068185"/>
-      <w:r>
-        <w:t>Creating a World</w:t>
-      </w:r>
-      <w:bookmarkEnd w:id="20"/>
-    </w:p>
-    <w:p>
-      <w:r>
-        <w:t>Every Box2D program begins with the creation of a b2World object. b2World is the physics hub that manages memory, objects, and simulation. You can allocate the physics world on th</w:t>
-      </w:r>
-      <w:r>
-        <w:t>e stack, heap, or data section.</w:t>
-      </w:r>
-    </w:p>
-    <w:p>
-      <w:r>
-        <w:t>It is easy to create a Box2D world. First, we define the gravity vector.</w:t>
-      </w:r>
-    </w:p>
-    <w:p>
-      <w:pPr>
-        <w:pStyle w:val="CodeBlock"/>
-      </w:pPr>
-      <w:r>
-        <w:t>b2Vec2 gravity(0.0f, -10.0f);</w:t>
-      </w:r>
-    </w:p>
-    <w:p>
-      <w:r>
-        <w:t>Now we create the world object. Note that we are creating the world on the stack, so the world must remain in scope.</w:t>
-      </w:r>
-    </w:p>
-    <w:p>
-      <w:pPr>
-        <w:pStyle w:val="CodeBlock"/>
-      </w:pPr>
-      <w:r>
-        <w:t>b2Wo</w:t>
-      </w:r>
-      <w:r>
-        <w:t>rld world(gravity</w:t>
-      </w:r>
-      <w:r>
-        <w:t>);</w:t>
-      </w:r>
-    </w:p>
-    <w:p>
-      <w:r>
-        <w:t>So now we have our physics world, let's start adding some stuff to it.</w:t>
-      </w:r>
-    </w:p>
-    <w:p>
-      <w:pPr>
-        <w:pStyle w:val="Heading2"/>
-      </w:pPr>
-      <w:bookmarkStart w:id="21" w:name="_Toc253068186"/>
-      <w:r>
-        <w:t>Creating a Ground Box</w:t>
-      </w:r>
-      <w:bookmarkEnd w:id="21"/>
-    </w:p>
-    <w:p>
-      <w:r>
-        <w:t>Bodies are built using the following steps:</w:t>
-      </w:r>
-    </w:p>
-    <w:p>
-      <w:pPr>
-        <w:pStyle w:val="ListParagraph"/>
-        <w:numPr>
-          <w:ilvl w:val="0"/>
-          <w:numId w:val="2"/>
-        </w:numPr>
-      </w:pPr>
-      <w:r>
-        <w:t xml:space="preserve">Define a body with </w:t>
-      </w:r>
-      <w:r>
-        <w:t>position, damping, etc.</w:t>
-      </w:r>
-    </w:p>
-    <w:p>
-      <w:pPr>
-        <w:pStyle w:val="ListParagraph"/>
-        <w:numPr>
-          <w:ilvl w:val="0"/>
-          <w:numId w:val="2"/>
-        </w:numPr>
-      </w:pPr>
-      <w:r>
-        <w:t>Use the world object to create the body.</w:t>
-      </w:r>
-    </w:p>
-    <w:p>
-      <w:pPr>
-        <w:pStyle w:val="ListParagraph"/>
-        <w:numPr>
-          <w:ilvl w:val="0"/>
-          <w:numId w:val="2"/>
-        </w:numPr>
-      </w:pPr>
-      <w:r>
-        <w:t>Define fixtures with a shape, friction, density, etc.</w:t>
-      </w:r>
-    </w:p>
-    <w:p>
-      <w:pPr>
-        <w:pStyle w:val="ListParagraph"/>
-        <w:numPr>
-          <w:ilvl w:val="0"/>
-          <w:numId w:val="2"/>
-        </w:numPr>
-      </w:pPr>
-      <w:r>
-        <w:t>Create fixtures on the body.</w:t>
-      </w:r>
-    </w:p>
-    <w:p>
-      <w:r>
-        <w:t>For step 1 we create the ground body. For this we need a body definition. With the body definition we specify the initial position of the ground body.</w:t>
-      </w:r>
-    </w:p>
-    <w:p>
-      <w:pPr>
-        <w:pStyle w:val="CodeBlock"/>
-      </w:pPr>
-      <w:r>
-        <w:t>b2BodyDef groundBodyDef;</w:t>
-      </w:r>
-    </w:p>
-    <w:p>
-      <w:pPr>
-        <w:pStyle w:val="CodeBlock"/>
-      </w:pPr>
-      <w:r>
-        <w:t>groundBodyDef.position.Set(0.0f, -10.0f);</w:t>
-      </w:r>
-    </w:p>
-    <w:p>
-      <w:r>
-        <w:t xml:space="preserve">For step 2 the body definition is passed to the world object to create the ground body. The world object does not keep a reference to the body definition. </w:t>
-      </w:r>
-      <w:r>
-        <w:t>Bodies are static by default</w:t>
-      </w:r>
-      <w:r>
-        <w:t>. Static bodies don't collide with other static bodies and are immovable</w:t>
-      </w:r>
-      <w:r>
-        <w:t>.</w:t>
-      </w:r>
-    </w:p>
-    <w:p>
-      <w:pPr>
-        <w:pStyle w:val="CodeBlock"/>
-      </w:pPr>
-      <w:r>
-        <w:lastRenderedPageBreak/>
-        <w:t>b2Body* groundBody = world.CreateBody(&amp;groundBodyDef);</w:t>
-      </w:r>
-    </w:p>
-    <w:p>
-      <w:r>
-        <w:t>For step 3 we create a ground polygon. We use the SetAsBox shortcut to form the ground polygon into a box shape, with the box centered on the origin of the parent body.</w:t>
-      </w:r>
-    </w:p>
-    <w:p>
-      <w:pPr>
-        <w:pStyle w:val="CodeBlock"/>
-      </w:pPr>
-      <w:r>
-        <w:t>b2PolygonShape groundBox;</w:t>
-      </w:r>
-    </w:p>
-    <w:p>
-      <w:pPr>
-        <w:pStyle w:val="CodeBlock"/>
-      </w:pPr>
-      <w:r>
-        <w:t>groundBox.SetAsBox(50.0f, 10.0f);</w:t>
-      </w:r>
-    </w:p>
-    <w:p>
-      <w:r>
-        <w:t>The SetAsBox function takes the half-width and half-height (extents). So in this case the ground box is 100 units wide (x-axis) and 20 units tall (y-axis). Box2D is tuned for meters, kilograms, and seconds. So you can consider the extents to be in meters. Box2D generally works best when objects are the size of typical real world objects. For example, a barrel is about 1 meter tall. Due to the limitations of floating point arithmetic, using Box2D to model the movement of glaciers or dust particles is not a good idea.</w:t>
-      </w:r>
-    </w:p>
-    <w:p>
-      <w:r>
-        <w:t xml:space="preserve">We finish the ground body in step 4 by creating the shape fixture. For this step we have a shortcut. We do not have a need to alter the default fixture material properties, so </w:t>
-      </w:r>
-      <w:r>
-        <w:t xml:space="preserve">we </w:t>
-      </w:r>
-      <w:r>
-        <w:t>can pass the shape directly to the body without creating a fixture definition. Later we will see how to use a fixture definition for customized material properties.</w:t>
-      </w:r>
-      <w:r>
-        <w:t xml:space="preserve"> The second parameter is the shape density in kilograms per meter squared. A static body has zero mass by definition, so the density is not used in this case.</w:t>
-      </w:r>
-    </w:p>
-    <w:p>
-      <w:pPr>
-        <w:pStyle w:val="CodeBlock"/>
-      </w:pPr>
-      <w:r>
-        <w:t>groundBody-&gt;CreateFixture(&amp;groundBox</w:t>
-      </w:r>
-      <w:r>
-        <w:t>, 0.0f</w:t>
-      </w:r>
-      <w:r>
-        <w:t>);</w:t>
-      </w:r>
-    </w:p>
-    <w:p>
-      <w:r>
-        <w:t>Box2D does not keep a reference to the shape. It clones the data into a new b2Shape object.</w:t>
-      </w:r>
-      <w:r>
-        <w:t xml:space="preserve">  </w:t>
-      </w:r>
-    </w:p>
-    <w:p>
-      <w:r>
-        <w:t>Note that every fixture must have a parent body, even fixtures that are static. However, you can attach all static fixtures to a single static body.</w:t>
-      </w:r>
-      <w:r>
-        <w:t xml:space="preserve"> </w:t>
-      </w:r>
-    </w:p>
-    <w:p>
-      <w:pPr>
-        <w:pStyle w:val="Heading2"/>
-      </w:pPr>
-      <w:bookmarkStart w:id="22" w:name="_Toc253068187"/>
-      <w:r>
-        <w:t>Creating a Dynamic Body</w:t>
-      </w:r>
-      <w:bookmarkEnd w:id="22"/>
-    </w:p>
-    <w:p>
-      <w:r>
-        <w:t>So now we have a ground body. We can use the same technique to create a dynamic body. The main difference, besides dimensions, is that we must establish the dynamic body's mass properties.</w:t>
-      </w:r>
-    </w:p>
-    <w:p>
-      <w:r>
-        <w:t>First we create the body using CreateBody. By default bodies are static, so we should set the b2BodyType at construction time to make the body dynamic.</w:t>
-      </w:r>
-    </w:p>
-    <w:p>
-      <w:pPr>
-        <w:pStyle w:val="CodeBlock"/>
-      </w:pPr>
-      <w:r>
-        <w:t>b2BodyDef bodyDef;</w:t>
-      </w:r>
-    </w:p>
-    <w:p>
-      <w:pPr>
-        <w:pStyle w:val="CodeBlock"/>
-      </w:pPr>
-      <w:r>
-        <w:t>bodyDef.type = b2_dynamicBody;</w:t>
-      </w:r>
-    </w:p>
-    <w:p>
-      <w:pPr>
-        <w:pStyle w:val="CodeBlock"/>
-      </w:pPr>
-      <w:r>
-        <w:t>bodyDef.position.Set(0.0f, 4.0f);</w:t>
-      </w:r>
-    </w:p>
-    <w:p>
-      <w:pPr>
-        <w:pStyle w:val="CodeBlock"/>
-      </w:pPr>
-      <w:r>
-        <w:t>b2Body* body = world.CreateBody(&amp;bodyDef);</w:t>
-      </w:r>
-    </w:p>
-    <w:p>
-      <w:pPr>
-        <w:pStyle w:val="IntenseQuote"/>
-      </w:pPr>
-      <w:r>
-        <w:t>Caution</w:t>
-      </w:r>
-    </w:p>
-    <w:p>
-      <w:pPr>
-        <w:pStyle w:val="IntenseQuote"/>
-      </w:pPr>
-      <w:r>
-        <w:t>You must set the body type to b2_dynamicBody if you want the body to move in response to forces.</w:t>
-      </w:r>
-    </w:p>
-    <w:p>
-      <w:r>
-        <w:t>Next we create and attach a polygon shape using a fixture definition.</w:t>
-      </w:r>
-      <w:r>
-        <w:t xml:space="preserve"> </w:t>
-      </w:r>
-      <w:r>
-        <w:t>First we create a box shape:</w:t>
-      </w:r>
-    </w:p>
-    <w:p>
-      <w:pPr>
-        <w:pStyle w:val="CodeBlock"/>
-      </w:pPr>
-      <w:r>
-        <w:lastRenderedPageBreak/>
-        <w:t>b2PolygonShape dynamicBox;</w:t>
-      </w:r>
-    </w:p>
-    <w:p>
-      <w:pPr>
-        <w:pStyle w:val="CodeBlock"/>
-      </w:pPr>
-      <w:r>
-        <w:t>dynamicBox.SetAsBox(1.0f, 1.0f);</w:t>
-      </w:r>
-    </w:p>
-    <w:p>
-      <w:r>
-        <w:t xml:space="preserve">Next we create a fixture definition using the box. Notice that we set density to 1. The default density is zero. Also, the friction on the shape is set to 0.3. </w:t>
-      </w:r>
-    </w:p>
-    <w:p>
-      <w:pPr>
-        <w:pStyle w:val="CodeBlock"/>
-      </w:pPr>
-      <w:r>
-        <w:t>b2FixtureDef fixtureDef;</w:t>
-      </w:r>
-    </w:p>
-    <w:p>
-      <w:pPr>
-        <w:pStyle w:val="CodeBlock"/>
-      </w:pPr>
-      <w:r>
-        <w:t>fixtureDef.shape = &amp;dynamicBox;</w:t>
-      </w:r>
-    </w:p>
-    <w:p>
-      <w:pPr>
-        <w:pStyle w:val="CodeBlock"/>
-      </w:pPr>
-      <w:r>
-        <w:t>fixtureDef.density = 1.0f;</w:t>
-      </w:r>
-    </w:p>
-    <w:p>
-      <w:pPr>
-        <w:pStyle w:val="CodeBlock"/>
-      </w:pPr>
-      <w:r>
-        <w:t>fixtureDef.friction = 0.3f;</w:t>
-      </w:r>
-    </w:p>
-    <w:p>
-      <w:r>
-        <w:t>Using the fixture definition we can now create the fixture. This automatically updates the mass of the body. You can add as many fixtures as you like to a body. Each one contributes to the total mass.</w:t>
-      </w:r>
-    </w:p>
-    <w:p>
-      <w:pPr>
-        <w:pStyle w:val="CodeBlock"/>
-      </w:pPr>
-      <w:r>
-        <w:t>body-&gt;CreateFixture(&amp;fixtureDef);</w:t>
-      </w:r>
-    </w:p>
-    <w:p>
-      <w:r>
-        <w:t>That's it for initialization. We are now ready to begin simulating.</w:t>
-      </w:r>
-    </w:p>
-    <w:p>
-      <w:pPr>
-        <w:pStyle w:val="Heading2"/>
-      </w:pPr>
-      <w:bookmarkStart w:id="23" w:name="_Toc253068188"/>
-      <w:r>
-        <w:t>Simulating the World (of Box2D)</w:t>
-      </w:r>
-      <w:bookmarkEnd w:id="23"/>
-    </w:p>
-    <w:p>
-      <w:r>
-        <w:t>So we have initialized the ground box and a dynamic box. Now we are ready to set Newton loose to do his thing. We just have a couple more issues to consider.</w:t>
-      </w:r>
-    </w:p>
-    <w:p>
-      <w:r>
-        <w:t>Box2D uses a computational algorithm called an integrator. Integrators simulate the physics equations at discrete points of time. This goes along with the traditional game loop where we essentially have a flip book of movement on the screen. So we need to pick a time step for Box2D. Generally physics engines for games like a time step at least as fast as 60Hz or 1/60 seconds. You can get away with larger time steps, but you will have to be more careful about setting up the definitions for your world. We also don't like the time step to change much. A variable time step produces variable results, which makes it difficult to debug. So don't tie the time step to your frame rate (unless you really, really have to). Without further ado, here is the time step.</w:t>
-      </w:r>
-    </w:p>
-    <w:p>
-      <w:pPr>
-        <w:pStyle w:val="CodeBlock"/>
-      </w:pPr>
-      <w:r>
-        <w:t>float32 timeStep = 1.0f / 60.0f;</w:t>
-      </w:r>
-    </w:p>
-    <w:p>
-      <w:r>
-        <w:t>In addition to the integrator, Box2D also uses a larger bit of code called a constraint solver. The constraint solver solves all the constraints in the simulation, one at a time. A single constraint can be solved perfectly. However, when we solve one constraint, we slightly disrupt other constraints. To get a good solution, we need to iterate over all constraints a number of times.</w:t>
-      </w:r>
-    </w:p>
-    <w:p>
-      <w:r>
-        <w:t xml:space="preserve">There are two phases in the constraint solver: a velocity phase and a position phase. In the velocity phase the solver computes the impulses necessary for the bodies to move correctly. In the position phase the solver adjusts the positions of the bodies to reduce overlap and joint detachment. Each phase has its own iteration count. In addition, the position phase may exit </w:t>
-      </w:r>
-      <w:r>
-        <w:t>iterations</w:t>
-      </w:r>
-      <w:r>
-        <w:t xml:space="preserve"> early if the errors are small.</w:t>
-      </w:r>
-    </w:p>
-    <w:p>
-      <w:r>
-        <w:lastRenderedPageBreak/>
-        <w:t xml:space="preserve">The suggested iteration count for Box2D is </w:t>
-      </w:r>
-      <w:r>
-        <w:t>8 for</w:t>
-      </w:r>
-      <w:r>
-        <w:t xml:space="preserve"> velocity and </w:t>
-      </w:r>
-      <w:r>
-        <w:t xml:space="preserve">3 for </w:t>
-      </w:r>
-      <w:r>
-        <w:t xml:space="preserve">position. You can tune this number to your liking, just keep in mind that this has a trade-off between speed and accuracy. Using fewer iterations increases performance but accuracy suffers. Likewise, using more iterations decreases performance but improves the quality of your simulation. For this simple example, we don't need </w:t>
-      </w:r>
-      <w:r>
-        <w:t>much iteration</w:t>
-      </w:r>
-      <w:r>
-        <w:t>. Here are our chosen iteration counts.</w:t>
-      </w:r>
-    </w:p>
-    <w:p>
-      <w:pPr>
-        <w:pStyle w:val="CodeBlock"/>
-      </w:pPr>
-      <w:r>
-        <w:t>int32 velocityIterations = 6;</w:t>
-      </w:r>
-    </w:p>
-    <w:p>
-      <w:pPr>
-        <w:pStyle w:val="CodeBlock"/>
-      </w:pPr>
-      <w:r>
-        <w:t>int32 positionIterations = 2;</w:t>
-      </w:r>
-    </w:p>
-    <w:p>
-      <w:r>
-        <w:t>Note that the time step and the iteration count are completely unrelated. An iteration is not a sub-step. One</w:t>
-      </w:r>
-      <w:r>
-        <w:t xml:space="preserve"> solver</w:t>
-      </w:r>
-      <w:r>
-        <w:t xml:space="preserve"> iteration is a single pass over all the constraints within a time step. You can have multiple passes over the constraints within a single time step.</w:t>
-      </w:r>
-    </w:p>
-    <w:p>
-      <w:r>
-        <w:t>We are now ready to begin the simulation loop. In your game the simulation loop can be merged with your game loop. In each pass through your game loop you call b2World::Step. Just one call is usually enough, depending on your frame rate and your physics time step.</w:t>
-      </w:r>
-    </w:p>
-    <w:p>
-      <w:r>
-        <w:t xml:space="preserve">The Hello World program was designed to be simple, so it has no graphical output. </w:t>
-      </w:r>
-      <w:r>
-        <w:t xml:space="preserve">The </w:t>
-      </w:r>
-      <w:r>
-        <w:t>code prints out the position and rotation of the dynamic body. Here is the simulation loop that simulates 60 time steps for a total of 1 second of simulated time.</w:t>
-      </w:r>
-    </w:p>
-    <w:p>
-      <w:pPr>
-        <w:pStyle w:val="CodeBlock"/>
-      </w:pPr>
-      <w:r>
-        <w:t>for (int32 i = 0; i &lt; 60; ++i)</w:t>
-      </w:r>
-    </w:p>
-    <w:p>
-      <w:pPr>
-        <w:pStyle w:val="CodeBlock"/>
-      </w:pPr>
-      <w:r>
-        <w:t>{</w:t>
-      </w:r>
-    </w:p>
-    <w:p>
-      <w:pPr>
-        <w:pStyle w:val="CodeBlock"/>
-      </w:pPr>
-      <w:r>
-        <w:t xml:space="preserve">    world.Step(timeStep, velocityIterations, positionIterations);</w:t>
-      </w:r>
-    </w:p>
-    <w:p>
-      <w:pPr>
-        <w:pStyle w:val="CodeBlock"/>
-      </w:pPr>
-      <w:r>
-        <w:t xml:space="preserve">    b2Vec2 position = body-&gt;GetPosition();</w:t>
-      </w:r>
-    </w:p>
-    <w:p>
-      <w:pPr>
-        <w:pStyle w:val="CodeBlock"/>
-      </w:pPr>
-      <w:r>
-        <w:t xml:space="preserve">    float32 angle = body-&gt;GetAngle();</w:t>
-      </w:r>
-    </w:p>
-    <w:p>
-      <w:pPr>
-        <w:pStyle w:val="CodeBlock"/>
-      </w:pPr>
-      <w:r>
-        <w:t xml:space="preserve">    printf("%4.2f %4.2f %4.2f\n", position.x, position.y, angle);</w:t>
-      </w:r>
-    </w:p>
-    <w:p>
-      <w:pPr>
-        <w:pStyle w:val="CodeBlock"/>
-      </w:pPr>
-      <w:r>
-        <w:t>}</w:t>
-      </w:r>
-    </w:p>
-    <w:p>
-      <w:r>
-        <w:t>The output shows the box falling and landing on the ground box. Your output should look like this:</w:t>
-      </w:r>
-    </w:p>
-    <w:p>
-      <w:pPr>
-        <w:pStyle w:val="CodeBlock"/>
-      </w:pPr>
-      <w:r>
-        <w:t>0.00 4.00 0.00</w:t>
-      </w:r>
-    </w:p>
-    <w:p>
-      <w:pPr>
-        <w:pStyle w:val="CodeBlock"/>
-      </w:pPr>
-      <w:r>
-        <w:t>0.00 3.99 0.00</w:t>
-      </w:r>
-    </w:p>
-    <w:p>
-      <w:pPr>
-        <w:pStyle w:val="CodeBlock"/>
-      </w:pPr>
-      <w:r>
-        <w:t>0.00 3.98 0.00</w:t>
-      </w:r>
-    </w:p>
-    <w:p>
-      <w:pPr>
-        <w:pStyle w:val="CodeBlock"/>
-      </w:pPr>
-      <w:r>
-        <w:t>...</w:t>
-      </w:r>
-    </w:p>
-    <w:p>
-      <w:pPr>
-        <w:pStyle w:val="CodeBlock"/>
-      </w:pPr>
-      <w:r>
-        <w:t>0.00 1.25 0.00</w:t>
-      </w:r>
-    </w:p>
-    <w:p>
-      <w:pPr>
-        <w:pStyle w:val="CodeBlock"/>
-      </w:pPr>
-      <w:r>
-        <w:t>0.00 1.13 0.00</w:t>
-      </w:r>
-    </w:p>
-    <w:p>
-      <w:pPr>
-        <w:pStyle w:val="CodeBlock"/>
-      </w:pPr>
-      <w:r>
-        <w:t>0.00 1.01 0.00</w:t>
-      </w:r>
-    </w:p>
-    <w:p>
-      <w:pPr>
-        <w:pStyle w:val="Heading2"/>
-      </w:pPr>
-      <w:bookmarkStart w:id="24" w:name="_Toc253068189"/>
-      <w:r>
-        <w:t>Cleanup</w:t>
-      </w:r>
-      <w:bookmarkEnd w:id="24"/>
-    </w:p>
-    <w:p>
-      <w:r>
-        <w:t xml:space="preserve">When a world leaves scope or is deleted by calling delete on a pointer, all the memory reserved for bodies, fixtures, and joints is freed. This is done to </w:t>
-      </w:r>
-      <w:r>
-        <w:t xml:space="preserve">improve performance and </w:t>
-      </w:r>
-      <w:r>
-        <w:t>make your life easier. However, you will need to nullify any body, fixture, or joint pointers you have because they will become invalid.</w:t>
-      </w:r>
-    </w:p>
-    <w:p>
-      <w:pPr>
-        <w:pStyle w:val="Heading2"/>
-      </w:pPr>
-      <w:bookmarkStart w:id="25" w:name="_Toc253068190"/>
-      <w:r>
-        <w:lastRenderedPageBreak/>
-        <w:t>The Testbed</w:t>
-      </w:r>
-      <w:bookmarkEnd w:id="25"/>
-    </w:p>
-    <w:p>
-      <w:r>
-        <w:t>Once you have conquered the HelloWorld example, you should start looking at Box2D's testbed. The testbed is a unit-testing framework and demo environment. Here are some of the features:</w:t>
+        <w:t>Extensible set of tests.</w:t>
       </w:r>
     </w:p>
     <w:p>
@@ -2533,7 +2557,7 @@
         </w:numPr>
       </w:pPr>
       <w:r>
-        <w:t>Camera with pan and zoom.</w:t>
+        <w:t>GUI for selecting tests, parameter tuning, and debug drawing options.</w:t>
       </w:r>
     </w:p>
     <w:p>
@@ -2545,7 +2569,7 @@
         </w:numPr>
       </w:pPr>
       <w:r>
-        <w:t>Mouse picking of shapes attached to dynamic bodies.</w:t>
+        <w:t>Pause and single step simulation.</w:t>
       </w:r>
     </w:p>
     <w:p>
@@ -2557,42 +2581,6 @@
         </w:numPr>
       </w:pPr>
       <w:r>
-        <w:t>Extensible set of tests.</w:t>
-      </w:r>
-    </w:p>
-    <w:p>
-      <w:pPr>
-        <w:pStyle w:val="ListParagraph"/>
-        <w:numPr>
-          <w:ilvl w:val="0"/>
-          <w:numId w:val="5"/>
-        </w:numPr>
-      </w:pPr>
-      <w:r>
-        <w:t>GUI for selecting tests, parameter tuning, and debug drawing options.</w:t>
-      </w:r>
-    </w:p>
-    <w:p>
-      <w:pPr>
-        <w:pStyle w:val="ListParagraph"/>
-        <w:numPr>
-          <w:ilvl w:val="0"/>
-          <w:numId w:val="5"/>
-        </w:numPr>
-      </w:pPr>
-      <w:r>
-        <w:t>Pause and single step simulation.</w:t>
-      </w:r>
-    </w:p>
-    <w:p>
-      <w:pPr>
-        <w:pStyle w:val="ListParagraph"/>
-        <w:numPr>
-          <w:ilvl w:val="0"/>
-          <w:numId w:val="5"/>
-        </w:numPr>
-      </w:pPr>
-      <w:r>
         <w:t>Text rendering.</w:t>
       </w:r>
     </w:p>
@@ -2601,6 +2589,7 @@
         <w:rPr>
           <w:noProof/>
         </w:rPr>
+        <w:lastRenderedPageBreak/>
         <w:drawing>
           <wp:inline distT="0" distB="0" distL="0" distR="0">
             <wp:extent cx="5324475" cy="4772025"/>
@@ -2652,12 +2641,12 @@
       <w:pPr>
         <w:pStyle w:val="Heading1"/>
       </w:pPr>
-      <w:bookmarkStart w:id="26" w:name="_Toc258082969"/>
+      <w:bookmarkStart w:id="25" w:name="_Toc258082969"/>
       <w:r>
         <w:lastRenderedPageBreak/>
         <w:t>Common</w:t>
       </w:r>
-      <w:bookmarkEnd w:id="26"/>
+      <w:bookmarkEnd w:id="25"/>
     </w:p>
     <w:p>
       <w:pPr>
@@ -2800,11 +2789,11 @@
       <w:pPr>
         <w:pStyle w:val="Heading2"/>
       </w:pPr>
-      <w:bookmarkStart w:id="27" w:name="_Toc253068192"/>
+      <w:bookmarkStart w:id="26" w:name="_Toc253068192"/>
       <w:r>
         <w:t>Memory Management</w:t>
       </w:r>
-      <w:bookmarkEnd w:id="27"/>
+      <w:bookmarkEnd w:id="26"/>
     </w:p>
     <w:p>
       <w:r>
@@ -2867,12 +2856,12 @@
       <w:pPr>
         <w:pStyle w:val="Heading1"/>
       </w:pPr>
-      <w:bookmarkStart w:id="28" w:name="_Toc258082970"/>
+      <w:bookmarkStart w:id="27" w:name="_Toc258082970"/>
       <w:r>
         <w:lastRenderedPageBreak/>
         <w:t>Collision Module</w:t>
       </w:r>
-      <w:bookmarkEnd w:id="28"/>
+      <w:bookmarkEnd w:id="27"/>
     </w:p>
     <w:p>
       <w:pPr>
@@ -5209,12 +5198,12 @@
       <w:pPr>
         <w:pStyle w:val="Heading1"/>
       </w:pPr>
-      <w:bookmarkStart w:id="29" w:name="_Toc258082971"/>
+      <w:bookmarkStart w:id="28" w:name="_Toc258082971"/>
       <w:r>
         <w:lastRenderedPageBreak/>
         <w:t>Dynamics Module</w:t>
       </w:r>
-      <w:bookmarkEnd w:id="29"/>
+      <w:bookmarkEnd w:id="28"/>
     </w:p>
     <w:p>
       <w:pPr>
@@ -5323,12 +5312,12 @@
       <w:pPr>
         <w:pStyle w:val="Heading1"/>
       </w:pPr>
-      <w:bookmarkStart w:id="30" w:name="_Toc258082972"/>
+      <w:bookmarkStart w:id="29" w:name="_Toc258082972"/>
       <w:r>
         <w:lastRenderedPageBreak/>
         <w:t>Fixtures</w:t>
       </w:r>
-      <w:bookmarkEnd w:id="30"/>
+      <w:bookmarkEnd w:id="29"/>
     </w:p>
     <w:p>
       <w:pPr>
@@ -6142,12 +6131,12 @@
       <w:pPr>
         <w:pStyle w:val="Heading1"/>
       </w:pPr>
-      <w:bookmarkStart w:id="31" w:name="_Toc258082973"/>
+      <w:bookmarkStart w:id="30" w:name="_Toc258082973"/>
       <w:r>
         <w:lastRenderedPageBreak/>
         <w:t>Bodies</w:t>
       </w:r>
-      <w:bookmarkEnd w:id="31"/>
+      <w:bookmarkEnd w:id="30"/>
     </w:p>
     <w:p>
       <w:pPr>
@@ -6998,12 +6987,12 @@
       <w:pPr>
         <w:pStyle w:val="Heading1"/>
       </w:pPr>
-      <w:bookmarkStart w:id="32" w:name="_Toc258082974"/>
+      <w:bookmarkStart w:id="31" w:name="_Toc258082974"/>
       <w:r>
         <w:lastRenderedPageBreak/>
         <w:t>Joints</w:t>
       </w:r>
-      <w:bookmarkEnd w:id="32"/>
+      <w:bookmarkEnd w:id="31"/>
     </w:p>
     <w:p>
       <w:pPr>
@@ -8667,12 +8656,12 @@
       <w:pPr>
         <w:pStyle w:val="Heading1"/>
       </w:pPr>
-      <w:bookmarkStart w:id="33" w:name="_Toc258082975"/>
+      <w:bookmarkStart w:id="32" w:name="_Toc258082975"/>
       <w:r>
         <w:lastRenderedPageBreak/>
         <w:t>Contacts</w:t>
       </w:r>
-      <w:bookmarkEnd w:id="33"/>
+      <w:bookmarkEnd w:id="32"/>
     </w:p>
     <w:p>
       <w:pPr>
@@ -10419,22 +10408,22 @@
       <w:pPr>
         <w:pStyle w:val="Heading1"/>
       </w:pPr>
-      <w:bookmarkStart w:id="34" w:name="_Toc258082976"/>
+      <w:bookmarkStart w:id="33" w:name="_Toc258082976"/>
       <w:r>
         <w:lastRenderedPageBreak/>
         <w:t>World Class</w:t>
       </w:r>
+      <w:bookmarkEnd w:id="33"/>
+    </w:p>
+    <w:p>
+      <w:pPr>
+        <w:pStyle w:val="Heading3"/>
+      </w:pPr>
+      <w:bookmarkStart w:id="34" w:name="_Toc253068197"/>
+      <w:r>
+        <w:t>About</w:t>
+      </w:r>
       <w:bookmarkEnd w:id="34"/>
-    </w:p>
-    <w:p>
-      <w:pPr>
-        <w:pStyle w:val="Heading3"/>
-      </w:pPr>
-      <w:bookmarkStart w:id="35" w:name="_Toc253068197"/>
-      <w:r>
-        <w:t>About</w:t>
-      </w:r>
-      <w:bookmarkEnd w:id="35"/>
     </w:p>
     <w:p>
       <w:r>
@@ -11666,12 +11655,319 @@
       <w:pPr>
         <w:pStyle w:val="Heading1"/>
       </w:pPr>
-      <w:bookmarkStart w:id="36" w:name="_Toc258082977"/>
+      <w:bookmarkStart w:id="35" w:name="_Toc258082977"/>
       <w:r>
         <w:lastRenderedPageBreak/>
         <w:t>Loose Ends</w:t>
       </w:r>
+      <w:bookmarkEnd w:id="35"/>
+    </w:p>
+    <w:p>
+      <w:pPr>
+        <w:pStyle w:val="Heading2"/>
+      </w:pPr>
+      <w:bookmarkStart w:id="36" w:name="_Toc253068195"/>
+      <w:r>
+        <w:t>User Data</w:t>
+      </w:r>
       <w:bookmarkEnd w:id="36"/>
+    </w:p>
+    <w:p>
+      <w:r>
+        <w:t>The b2Fixture, b2Body, and b2Joint classes allow you to attach user data as a void pointer. This is handy when you are examining Box2D data structures and you want to determine how they relate to the objects in your game engine.</w:t>
+      </w:r>
+    </w:p>
+    <w:p>
+      <w:r>
+        <w:t>For example, it is typical to attach an actor pointer to the rigid body on that actor. This sets up a circular reference. If you have the actor, you can get the body. If you have the body, you can get the actor.</w:t>
+      </w:r>
+    </w:p>
+    <w:p>
+      <w:pPr>
+        <w:pStyle w:val="CodeBlock"/>
+      </w:pPr>
+      <w:r>
+        <w:t>GameActor* actor = GameCreateActor();</w:t>
+      </w:r>
+    </w:p>
+    <w:p>
+      <w:pPr>
+        <w:pStyle w:val="CodeBlock"/>
+      </w:pPr>
+      <w:r>
+        <w:t>b2BodyDef bodyDef;</w:t>
+      </w:r>
+    </w:p>
+    <w:p>
+      <w:pPr>
+        <w:pStyle w:val="CodeBlock"/>
+      </w:pPr>
+      <w:r>
+        <w:t>bodyDef.userData = actor;</w:t>
+      </w:r>
+    </w:p>
+    <w:p>
+      <w:pPr>
+        <w:pStyle w:val="CodeBlock"/>
+      </w:pPr>
+      <w:r>
+        <w:t>actor-&gt;body = box2Dworld-&gt;CreateBody(&amp;bodyDef);</w:t>
+      </w:r>
+    </w:p>
+    <w:p>
+      <w:r>
+        <w:t>Here are some examples of cases where you would need the user data:</w:t>
+      </w:r>
+    </w:p>
+    <w:p>
+      <w:pPr>
+        <w:pStyle w:val="ListParagraph"/>
+        <w:numPr>
+          <w:ilvl w:val="0"/>
+          <w:numId w:val="5"/>
+        </w:numPr>
+      </w:pPr>
+      <w:r>
+        <w:t>Applying damage to an actor using a collision result.</w:t>
+      </w:r>
+    </w:p>
+    <w:p>
+      <w:pPr>
+        <w:pStyle w:val="ListParagraph"/>
+        <w:numPr>
+          <w:ilvl w:val="0"/>
+          <w:numId w:val="5"/>
+        </w:numPr>
+      </w:pPr>
+      <w:r>
+        <w:t>Playing a scripted event if the player is inside an axis-aligned box.</w:t>
+      </w:r>
+    </w:p>
+    <w:p>
+      <w:pPr>
+        <w:pStyle w:val="ListParagraph"/>
+        <w:numPr>
+          <w:ilvl w:val="0"/>
+          <w:numId w:val="5"/>
+        </w:numPr>
+      </w:pPr>
+      <w:r>
+        <w:t>Accessing a game structure when Box2D notifies you that a joint is going to be destroyed.</w:t>
+      </w:r>
+    </w:p>
+    <w:p>
+      <w:r>
+        <w:t>Keep in mind that user data is optional and you can put anything in it. However, you should be consistent. For example, if you want to store an actor pointer on one body, you should keep an actor pointer on all bodies. Don't store an actor pointer on one body, and a foo pointer on another body. Casting an actor pointer to a foo pointer may lead to a crash.</w:t>
+      </w:r>
+    </w:p>
+    <w:p>
+      <w:r>
+        <w:t>User data pointers are NULL by default.</w:t>
+      </w:r>
+    </w:p>
+    <w:p>
+      <w:r>
+        <w:t>For fixtures you might consider defining a user data structure that lets you store game specific information, such as material type, effects hooks, sound hooks, etc.</w:t>
+      </w:r>
+    </w:p>
+    <w:p>
+      <w:pPr>
+        <w:pStyle w:val="CodeBlock"/>
+        <w:pBdr>
+          <w:left w:val="single" w:sz="4" w:space="1" w:color="595959" w:themeColor="text1" w:themeTint="A6"/>
+        </w:pBdr>
+      </w:pPr>
+      <w:r>
+        <w:lastRenderedPageBreak/>
+        <w:t>struct FixtureUserData</w:t>
+      </w:r>
+    </w:p>
+    <w:p>
+      <w:pPr>
+        <w:pStyle w:val="CodeBlock"/>
+        <w:pBdr>
+          <w:left w:val="single" w:sz="4" w:space="1" w:color="595959" w:themeColor="text1" w:themeTint="A6"/>
+        </w:pBdr>
+      </w:pPr>
+      <w:r>
+        <w:t>{</w:t>
+      </w:r>
+    </w:p>
+    <w:p>
+      <w:pPr>
+        <w:pStyle w:val="CodeBlock"/>
+        <w:pBdr>
+          <w:left w:val="single" w:sz="4" w:space="1" w:color="595959" w:themeColor="text1" w:themeTint="A6"/>
+        </w:pBdr>
+      </w:pPr>
+      <w:r>
+        <w:t xml:space="preserve">  int materialIndex;</w:t>
+      </w:r>
+    </w:p>
+    <w:p>
+      <w:pPr>
+        <w:pStyle w:val="CodeBlock"/>
+        <w:pBdr>
+          <w:left w:val="single" w:sz="4" w:space="1" w:color="595959" w:themeColor="text1" w:themeTint="A6"/>
+        </w:pBdr>
+      </w:pPr>
+      <w:r>
+        <w:t xml:space="preserve">  …</w:t>
+      </w:r>
+    </w:p>
+    <w:p>
+      <w:pPr>
+        <w:pStyle w:val="CodeBlock"/>
+        <w:pBdr>
+          <w:left w:val="single" w:sz="4" w:space="1" w:color="595959" w:themeColor="text1" w:themeTint="A6"/>
+        </w:pBdr>
+      </w:pPr>
+      <w:r>
+        <w:t>};</w:t>
+      </w:r>
+    </w:p>
+    <w:p>
+      <w:pPr>
+        <w:pStyle w:val="CodeBlock"/>
+        <w:pBdr>
+          <w:left w:val="single" w:sz="4" w:space="1" w:color="595959" w:themeColor="text1" w:themeTint="A6"/>
+        </w:pBdr>
+      </w:pPr>
+    </w:p>
+    <w:p>
+      <w:pPr>
+        <w:pStyle w:val="CodeBlock"/>
+        <w:pBdr>
+          <w:left w:val="single" w:sz="4" w:space="1" w:color="595959" w:themeColor="text1" w:themeTint="A6"/>
+        </w:pBdr>
+      </w:pPr>
+      <w:r>
+        <w:t>FixtureUserData myData = new FixtureUserData;</w:t>
+      </w:r>
+    </w:p>
+    <w:p>
+      <w:pPr>
+        <w:pStyle w:val="CodeBlock"/>
+        <w:pBdr>
+          <w:left w:val="single" w:sz="4" w:space="1" w:color="595959" w:themeColor="text1" w:themeTint="A6"/>
+        </w:pBdr>
+      </w:pPr>
+      <w:r>
+        <w:t>myData-&gt;materialIndex = 2;</w:t>
+      </w:r>
+    </w:p>
+    <w:p>
+      <w:pPr>
+        <w:pStyle w:val="CodeBlock"/>
+        <w:pBdr>
+          <w:left w:val="single" w:sz="4" w:space="1" w:color="595959" w:themeColor="text1" w:themeTint="A6"/>
+        </w:pBdr>
+      </w:pPr>
+    </w:p>
+    <w:p>
+      <w:pPr>
+        <w:pStyle w:val="CodeBlock"/>
+        <w:pBdr>
+          <w:left w:val="single" w:sz="4" w:space="1" w:color="595959" w:themeColor="text1" w:themeTint="A6"/>
+        </w:pBdr>
+      </w:pPr>
+      <w:r>
+        <w:t>b2FixtureDef fixtureDef;</w:t>
+      </w:r>
+    </w:p>
+    <w:p>
+      <w:pPr>
+        <w:pStyle w:val="CodeBlock"/>
+        <w:pBdr>
+          <w:left w:val="single" w:sz="4" w:space="1" w:color="595959" w:themeColor="text1" w:themeTint="A6"/>
+        </w:pBdr>
+      </w:pPr>
+      <w:r>
+        <w:t>fixtureDef.shape = &amp;someShape;</w:t>
+      </w:r>
+    </w:p>
+    <w:p>
+      <w:pPr>
+        <w:pStyle w:val="CodeBlock"/>
+        <w:pBdr>
+          <w:left w:val="single" w:sz="4" w:space="1" w:color="595959" w:themeColor="text1" w:themeTint="A6"/>
+        </w:pBdr>
+      </w:pPr>
+      <w:r>
+        <w:t>fixtureDef.userData = myData;</w:t>
+      </w:r>
+    </w:p>
+    <w:p>
+      <w:pPr>
+        <w:pStyle w:val="CodeBlock"/>
+        <w:pBdr>
+          <w:left w:val="single" w:sz="4" w:space="1" w:color="595959" w:themeColor="text1" w:themeTint="A6"/>
+        </w:pBdr>
+      </w:pPr>
+    </w:p>
+    <w:p>
+      <w:pPr>
+        <w:pStyle w:val="CodeBlock"/>
+        <w:pBdr>
+          <w:left w:val="single" w:sz="4" w:space="1" w:color="595959" w:themeColor="text1" w:themeTint="A6"/>
+        </w:pBdr>
+      </w:pPr>
+      <w:r>
+        <w:t>b2Fixture* fixture = body-&gt;CreateFixture(&amp;fixtureDef);</w:t>
+      </w:r>
+    </w:p>
+    <w:p>
+      <w:pPr>
+        <w:pStyle w:val="CodeBlock"/>
+        <w:pBdr>
+          <w:left w:val="single" w:sz="4" w:space="1" w:color="595959" w:themeColor="text1" w:themeTint="A6"/>
+        </w:pBdr>
+      </w:pPr>
+      <w:r>
+        <w:t>…</w:t>
+      </w:r>
+    </w:p>
+    <w:p>
+      <w:pPr>
+        <w:pStyle w:val="CodeBlock"/>
+        <w:pBdr>
+          <w:left w:val="single" w:sz="4" w:space="1" w:color="595959" w:themeColor="text1" w:themeTint="A6"/>
+        </w:pBdr>
+      </w:pPr>
+      <w:r>
+        <w:t>delete fixture-&gt;GetUserData();</w:t>
+      </w:r>
+    </w:p>
+    <w:p>
+      <w:pPr>
+        <w:pStyle w:val="CodeBlock"/>
+        <w:pBdr>
+          <w:left w:val="single" w:sz="4" w:space="1" w:color="595959" w:themeColor="text1" w:themeTint="A6"/>
+        </w:pBdr>
+      </w:pPr>
+      <w:r>
+        <w:t>fixture-&gt;SetUserData(NULL);</w:t>
+      </w:r>
+    </w:p>
+    <w:p>
+      <w:pPr>
+        <w:pStyle w:val="CodeBlock"/>
+        <w:pBdr>
+          <w:left w:val="single" w:sz="4" w:space="1" w:color="595959" w:themeColor="text1" w:themeTint="A6"/>
+        </w:pBdr>
+      </w:pPr>
+      <w:r>
+        <w:t>body-&gt;DestroyFixture(fixture);</w:t>
+      </w:r>
+    </w:p>
+    <w:p>
+      <w:pPr>
+        <w:pStyle w:val="Heading2"/>
+        <w:numPr>
+          <w:ilvl w:val="0"/>
+          <w:numId w:val="0"/>
+        </w:numPr>
+      </w:pPr>
     </w:p>
     <w:p>
       <w:pPr>
@@ -11712,6 +12008,7 @@
         <w:rPr>
           <w:b/>
         </w:rPr>
+        <w:lastRenderedPageBreak/>
         <w:t>Caution</w:t>
       </w:r>
     </w:p>
@@ -11758,82 +12055,222 @@
     </w:p>
     <w:p>
       <w:r>
+        <w:t>Box2D provides a callback mechanism to inform your application when implicit destruction occurs. This gives your application a chance to nullify the orphaned pointers. This callback mechanism is described later in this manual.</w:t>
+      </w:r>
+    </w:p>
+    <w:p>
+      <w:r>
+        <w:t>You can implement a b2DestructionListener that allows b2World to inform you when a shape or joint is implicitly destroyed because an associated body was destroyed. This will help prevent your code from accessing orphaned pointers.</w:t>
+      </w:r>
+    </w:p>
+    <w:p>
+      <w:pPr>
+        <w:pStyle w:val="CodeBlock"/>
+      </w:pPr>
+      <w:r>
+        <w:t>class MyDestructionListener : public b2DestructionListener</w:t>
+      </w:r>
+    </w:p>
+    <w:p>
+      <w:pPr>
+        <w:pStyle w:val="CodeBlock"/>
+      </w:pPr>
+      <w:r>
+        <w:t>{</w:t>
+      </w:r>
+    </w:p>
+    <w:p>
+      <w:pPr>
+        <w:pStyle w:val="CodeBlock"/>
+      </w:pPr>
+      <w:r>
+        <w:t xml:space="preserve">    void SayGoodbye(b2Joint* joint)</w:t>
+      </w:r>
+    </w:p>
+    <w:p>
+      <w:pPr>
+        <w:pStyle w:val="CodeBlock"/>
+      </w:pPr>
+      <w:r>
+        <w:t xml:space="preserve">    {</w:t>
+      </w:r>
+    </w:p>
+    <w:p>
+      <w:pPr>
+        <w:pStyle w:val="CodeBlock"/>
+      </w:pPr>
+      <w:r>
+        <w:t xml:space="preserve">        // remove all references to joint.</w:t>
+      </w:r>
+    </w:p>
+    <w:p>
+      <w:pPr>
+        <w:pStyle w:val="CodeBlock"/>
+      </w:pPr>
+      <w:r>
+        <w:t xml:space="preserve">    }</w:t>
+      </w:r>
+    </w:p>
+    <w:p>
+      <w:pPr>
+        <w:pStyle w:val="CodeBlock"/>
+      </w:pPr>
+      <w:r>
+        <w:t>};</w:t>
+      </w:r>
+    </w:p>
+    <w:p>
+      <w:r>
+        <w:t>You can then register an instance of your destruction listener with your world object. You should do this during world initialization.</w:t>
+      </w:r>
+    </w:p>
+    <w:p>
+      <w:pPr>
+        <w:pStyle w:val="CodeBlock"/>
+      </w:pPr>
+      <w:r>
+        <w:t>myWorld-&gt;SetListener(myDestructionListener);</w:t>
+      </w:r>
+    </w:p>
+    <w:p>
+      <w:pPr>
+        <w:pStyle w:val="Heading2"/>
+      </w:pPr>
+      <w:r>
+        <w:t>Pixels and Coordinate Systems</w:t>
+      </w:r>
+    </w:p>
+    <w:p>
+      <w:r>
+        <w:t xml:space="preserve">Recall that Box2D uses MKS (meters, kilograms, and seconds) </w:t>
+      </w:r>
+      <w:r>
+        <w:t xml:space="preserve">units </w:t>
+      </w:r>
+      <w:r>
+        <w:t xml:space="preserve">and radians for angles. You may have trouble working with meters because your game is expressed in terms of pixels. To deal with this in the </w:t>
+      </w:r>
+      <w:r>
         <w:lastRenderedPageBreak/>
-        <w:t>Box2D provides a callback mechanism to inform your application when implicit destruction occurs. This gives your application a chance to nullify the orphaned pointers. This callback mechanism is described later in this manual.</w:t>
-      </w:r>
-    </w:p>
-    <w:p>
-      <w:r>
-        <w:t>You can implement a b2DestructionListener that allows b2World to inform you when a shape or joint is implicitly destroyed because an associated body was destroyed. This will help prevent your code from accessing orphaned pointers.</w:t>
-      </w:r>
-    </w:p>
-    <w:p>
-      <w:pPr>
-        <w:pStyle w:val="CodeBlock"/>
-      </w:pPr>
-      <w:r>
-        <w:t>class MyDestructionListener : public b2DestructionListener</w:t>
-      </w:r>
-    </w:p>
-    <w:p>
-      <w:pPr>
-        <w:pStyle w:val="CodeBlock"/>
-      </w:pPr>
-      <w:r>
-        <w:t>{</w:t>
-      </w:r>
-    </w:p>
-    <w:p>
-      <w:pPr>
-        <w:pStyle w:val="CodeBlock"/>
-      </w:pPr>
-      <w:r>
-        <w:t xml:space="preserve">    void SayGoodbye(b2Joint* joint)</w:t>
-      </w:r>
-    </w:p>
-    <w:p>
-      <w:pPr>
-        <w:pStyle w:val="CodeBlock"/>
-      </w:pPr>
-      <w:r>
-        <w:t xml:space="preserve">    {</w:t>
-      </w:r>
-    </w:p>
-    <w:p>
-      <w:pPr>
-        <w:pStyle w:val="CodeBlock"/>
-      </w:pPr>
-      <w:r>
-        <w:t xml:space="preserve">        // remove all references to joint.</w:t>
-      </w:r>
-    </w:p>
-    <w:p>
-      <w:pPr>
-        <w:pStyle w:val="CodeBlock"/>
-      </w:pPr>
-      <w:r>
-        <w:t xml:space="preserve">    }</w:t>
-      </w:r>
-    </w:p>
-    <w:p>
-      <w:pPr>
-        <w:pStyle w:val="CodeBlock"/>
-      </w:pPr>
-      <w:r>
-        <w:t>};</w:t>
-      </w:r>
-    </w:p>
-    <w:p>
-      <w:r>
-        <w:t>You can then register an instance of your destruction listener with your world object. You should do this during world initialization.</w:t>
-      </w:r>
-    </w:p>
-    <w:p>
-      <w:pPr>
-        <w:pStyle w:val="CodeBlock"/>
-      </w:pPr>
-      <w:r>
-        <w:t>myWorld-&gt;SetListener(myDestructionListener);</w:t>
+        <w:t xml:space="preserve">testbed I have the whole </w:t>
+      </w:r>
+      <w:r>
+        <w:rPr>
+          <w:i/>
+        </w:rPr>
+        <w:t>game</w:t>
+      </w:r>
+      <w:r>
+        <w:t xml:space="preserve"> work in meters and just use an OpenGL viewport transformation to scale the world into screen space.</w:t>
+      </w:r>
+    </w:p>
+    <w:p>
+      <w:pPr>
+        <w:pStyle w:val="CodeBlock"/>
+      </w:pPr>
+      <w:r>
+        <w:t>float lowerX = -25.0f, upperX = 25.0f, lowerY = -5.0f, upperY = 25.0f;</w:t>
+      </w:r>
+    </w:p>
+    <w:p>
+      <w:pPr>
+        <w:pStyle w:val="CodeBlock"/>
+      </w:pPr>
+      <w:r>
+        <w:t>gluOrtho2D(lower</w:t>
+      </w:r>
+      <w:r>
+        <w:t>X, upperX, lowerY, upperY);</w:t>
+      </w:r>
+    </w:p>
+    <w:p>
+      <w:r>
+        <w:t>If your game must work in pixel units then you should convert your length units from pixels to meters when passing values from Box2D. Likewise you should convert the values received from Box2D from meters to pixels.</w:t>
+      </w:r>
+      <w:r>
+        <w:t xml:space="preserve"> This will improve the stability of the physics simulation.</w:t>
+      </w:r>
+    </w:p>
+    <w:p>
+      <w:r>
+        <w:t>You have to come up with a reasonable conversion factor. I suggest making this choice based on the size of your character</w:t>
+      </w:r>
+      <w:r>
+        <w:t>s</w:t>
+      </w:r>
+      <w:r>
+        <w:t xml:space="preserve">. </w:t>
+      </w:r>
+      <w:r>
+        <w:t>Suppose you have determined to use 50 pixels per meter (because your character is 75 pixels tall). Then you can convert from pixels to meters using these formulas:</w:t>
+      </w:r>
+    </w:p>
+    <w:p>
+      <w:pPr>
+        <w:pStyle w:val="CodeBlock"/>
+      </w:pPr>
+      <w:r>
+        <w:t>xMeters = 0.02f * xPixels;</w:t>
+      </w:r>
+    </w:p>
+    <w:p>
+      <w:pPr>
+        <w:pStyle w:val="CodeBlock"/>
+      </w:pPr>
+      <w:r>
+        <w:t xml:space="preserve">yMeters = 0.02f * </w:t>
+      </w:r>
+      <w:r>
+        <w:t>yPixels</w:t>
+      </w:r>
+      <w:r>
+        <w:t>;</w:t>
+      </w:r>
+    </w:p>
+    <w:p>
+      <w:r>
+        <w:t>In reverse:</w:t>
+      </w:r>
+    </w:p>
+    <w:p>
+      <w:pPr>
+        <w:pStyle w:val="CodeBlock"/>
+      </w:pPr>
+      <w:r>
+        <w:t xml:space="preserve">xPixels = 50.0f * </w:t>
+      </w:r>
+      <w:r>
+        <w:t>xMeters</w:t>
+      </w:r>
+      <w:r>
+        <w:t>;</w:t>
+      </w:r>
+    </w:p>
+    <w:p>
+      <w:pPr>
+        <w:pStyle w:val="CodeBlock"/>
+      </w:pPr>
+      <w:r>
+        <w:t xml:space="preserve">yPixels = 50.0f * </w:t>
+      </w:r>
+      <w:r>
+        <w:t>yMeters</w:t>
+      </w:r>
+      <w:r>
+        <w:t>;</w:t>
+      </w:r>
+    </w:p>
+    <w:p>
+      <w:r>
+        <w:t>You should consider using MKS units in your game code and just convert to pixels when you render. This will simplify your game logic and reduce the chance for errors since the rendering conversion can be isolated to a small amount of code</w:t>
+      </w:r>
+      <w:r>
+        <w:t>.</w:t>
+      </w:r>
+    </w:p>
+    <w:p>
+      <w:r>
+        <w:t>If you use a conversion factor, you should try tweaking it globally to make sure nothing breaks. You can also try adjusting it to improve stability.</w:t>
       </w:r>
     </w:p>
     <w:p>
@@ -14757,7 +15194,6 @@
   <w:style w:type="character" w:default="1" w:styleId="DefaultParagraphFont">
     <w:name w:val="Default Paragraph Font"/>
     <w:uiPriority w:val="1"/>
-    <w:semiHidden/>
     <w:unhideWhenUsed/>
   </w:style>
   <w:style w:type="table" w:default="1" w:styleId="TableNormal">
@@ -15233,6 +15669,16 @@
       <w:color w:val="000000" w:themeColor="text1"/>
     </w:rPr>
   </w:style>
+  <w:style w:type="character" w:styleId="PlaceholderText">
+    <w:name w:val="Placeholder Text"/>
+    <w:basedOn w:val="DefaultParagraphFont"/>
+    <w:uiPriority w:val="99"/>
+    <w:semiHidden/>
+    <w:rsid w:val="000E40D2"/>
+    <w:rPr>
+      <w:color w:val="808080"/>
+    </w:rPr>
+  </w:style>
 </w:styles>
 </file>
 
@@ -15524,7 +15970,7 @@
 </file>
 
 <file path=customXml/itemProps1.xml><?xml version="1.0" encoding="utf-8"?>
-<ds:datastoreItem xmlns:ds="http://schemas.openxmlformats.org/officeDocument/2006/customXml" ds:itemID="{1ECFC234-50A5-433A-9F17-2A6881847A52}">
+<ds:datastoreItem xmlns:ds="http://schemas.openxmlformats.org/officeDocument/2006/customXml" ds:itemID="{189ACFCE-0A1A-4164-B3E5-CCCC32C57CFC}">
   <ds:schemaRefs>
     <ds:schemaRef ds:uri="http://schemas.openxmlformats.org/officeDocument/2006/bibliography"/>
   </ds:schemaRefs>

</xml_diff>

<commit_message>
Manual revisions towards 2.3.
</commit_message>
<xml_diff>
--- a/trunk/Box2D/Documentation/manual.docx
+++ b/trunk/Box2D/Documentation/manual.docx
@@ -1,6 +1,6 @@
 
 <file path=word/document.xml><?xml version="1.0" encoding="utf-8"?>
-<w:document xmlns:ve="http://schemas.openxmlformats.org/markup-compatibility/2006" xmlns:o="urn:schemas-microsoft-com:office:office" xmlns:r="http://schemas.openxmlformats.org/officeDocument/2006/relationships" xmlns:m="http://schemas.openxmlformats.org/officeDocument/2006/math" xmlns:v="urn:schemas-microsoft-com:vml" xmlns:wp="http://schemas.openxmlformats.org/drawingml/2006/wordprocessingDrawing" xmlns:w10="urn:schemas-microsoft-com:office:word" xmlns:w="http://schemas.openxmlformats.org/wordprocessingml/2006/main" xmlns:wne="http://schemas.microsoft.com/office/word/2006/wordml">
+<w:document xmlns:wpc="http://schemas.microsoft.com/office/word/2010/wordprocessingCanvas" xmlns:mc="http://schemas.openxmlformats.org/markup-compatibility/2006" xmlns:o="urn:schemas-microsoft-com:office:office" xmlns:r="http://schemas.openxmlformats.org/officeDocument/2006/relationships" xmlns:m="http://schemas.openxmlformats.org/officeDocument/2006/math" xmlns:v="urn:schemas-microsoft-com:vml" xmlns:wp14="http://schemas.microsoft.com/office/word/2010/wordprocessingDrawing" xmlns:wp="http://schemas.openxmlformats.org/drawingml/2006/wordprocessingDrawing" xmlns:w10="urn:schemas-microsoft-com:office:word" xmlns:w="http://schemas.openxmlformats.org/wordprocessingml/2006/main" xmlns:w14="http://schemas.microsoft.com/office/word/2010/wordml" xmlns:wpg="http://schemas.microsoft.com/office/word/2010/wordprocessingGroup" xmlns:wpi="http://schemas.microsoft.com/office/word/2010/wordprocessingInk" xmlns:wne="http://schemas.microsoft.com/office/word/2006/wordml" xmlns:wps="http://schemas.microsoft.com/office/word/2010/wordprocessingShape" mc:Ignorable="w14 wp14">
   <w:body>
     <w:p>
       <w:pPr>
@@ -33,7 +33,7 @@
         <w:t>1</w:t>
       </w:r>
       <w:r>
-        <w:t>1</w:t>
+        <w:t>2</w:t>
       </w:r>
       <w:r>
         <w:t xml:space="preserve"> Erin Catto</w:t>
@@ -46,7 +46,6 @@
           <w:tab w:val="right" w:leader="dot" w:pos="9350"/>
         </w:tabs>
         <w:rPr>
-          <w:rFonts w:eastAsiaTheme="minorEastAsia"/>
           <w:noProof/>
         </w:rPr>
       </w:pPr>
@@ -124,7 +123,6 @@
           <w:tab w:val="right" w:leader="dot" w:pos="9350"/>
         </w:tabs>
         <w:rPr>
-          <w:rFonts w:eastAsiaTheme="minorEastAsia"/>
           <w:noProof/>
         </w:rPr>
       </w:pPr>
@@ -193,7 +191,6 @@
           <w:tab w:val="right" w:leader="dot" w:pos="9350"/>
         </w:tabs>
         <w:rPr>
-          <w:rFonts w:eastAsiaTheme="minorEastAsia"/>
           <w:noProof/>
         </w:rPr>
       </w:pPr>
@@ -262,7 +259,6 @@
           <w:tab w:val="right" w:leader="dot" w:pos="9350"/>
         </w:tabs>
         <w:rPr>
-          <w:rFonts w:eastAsiaTheme="minorEastAsia"/>
           <w:noProof/>
         </w:rPr>
       </w:pPr>
@@ -331,7 +327,6 @@
           <w:tab w:val="right" w:leader="dot" w:pos="9350"/>
         </w:tabs>
         <w:rPr>
-          <w:rFonts w:eastAsiaTheme="minorEastAsia"/>
           <w:noProof/>
         </w:rPr>
       </w:pPr>
@@ -400,7 +395,6 @@
           <w:tab w:val="right" w:leader="dot" w:pos="9350"/>
         </w:tabs>
         <w:rPr>
-          <w:rFonts w:eastAsiaTheme="minorEastAsia"/>
           <w:noProof/>
         </w:rPr>
       </w:pPr>
@@ -469,7 +463,6 @@
           <w:tab w:val="right" w:leader="dot" w:pos="9350"/>
         </w:tabs>
         <w:rPr>
-          <w:rFonts w:eastAsiaTheme="minorEastAsia"/>
           <w:noProof/>
         </w:rPr>
       </w:pPr>
@@ -538,7 +531,6 @@
           <w:tab w:val="right" w:leader="dot" w:pos="9350"/>
         </w:tabs>
         <w:rPr>
-          <w:rFonts w:eastAsiaTheme="minorEastAsia"/>
           <w:noProof/>
         </w:rPr>
       </w:pPr>
@@ -607,7 +599,6 @@
           <w:tab w:val="right" w:leader="dot" w:pos="9350"/>
         </w:tabs>
         <w:rPr>
-          <w:rFonts w:eastAsiaTheme="minorEastAsia"/>
           <w:noProof/>
         </w:rPr>
       </w:pPr>
@@ -676,7 +667,6 @@
           <w:tab w:val="right" w:leader="dot" w:pos="9350"/>
         </w:tabs>
         <w:rPr>
-          <w:rFonts w:eastAsiaTheme="minorEastAsia"/>
           <w:noProof/>
         </w:rPr>
       </w:pPr>
@@ -745,7 +735,6 @@
           <w:tab w:val="right" w:leader="dot" w:pos="9350"/>
         </w:tabs>
         <w:rPr>
-          <w:rFonts w:eastAsiaTheme="minorEastAsia"/>
           <w:noProof/>
         </w:rPr>
       </w:pPr>
@@ -814,7 +803,6 @@
           <w:tab w:val="right" w:leader="dot" w:pos="9350"/>
         </w:tabs>
         <w:rPr>
-          <w:rFonts w:eastAsiaTheme="minorEastAsia"/>
           <w:noProof/>
         </w:rPr>
       </w:pPr>
@@ -883,7 +871,6 @@
           <w:tab w:val="right" w:leader="dot" w:pos="9350"/>
         </w:tabs>
         <w:rPr>
-          <w:rFonts w:eastAsiaTheme="minorEastAsia"/>
           <w:noProof/>
         </w:rPr>
       </w:pPr>
@@ -952,7 +939,6 @@
           <w:tab w:val="right" w:leader="dot" w:pos="9350"/>
         </w:tabs>
         <w:rPr>
-          <w:rFonts w:eastAsiaTheme="minorEastAsia"/>
           <w:noProof/>
         </w:rPr>
       </w:pPr>
@@ -1201,7 +1187,7 @@
       <w:r>
         <w:t xml:space="preserve">: </w:t>
       </w:r>
-      <w:hyperlink r:id="rId6" w:history="1">
+      <w:hyperlink r:id="rId7" w:history="1">
         <w:r>
           <w:rPr>
             <w:rStyle w:val="Hyperlink"/>
@@ -1255,7 +1241,13 @@
     </w:p>
     <w:p>
       <w:r>
-        <w:t>A 2D geometrical object, such as a circle or polygon.</w:t>
+        <w:t xml:space="preserve">A </w:t>
+      </w:r>
+      <w:r>
+        <w:t xml:space="preserve">shape is </w:t>
+      </w:r>
+      <w:r>
+        <w:t>2D geometrical object, such as a circle or polygon.</w:t>
       </w:r>
     </w:p>
     <w:p>
@@ -1460,7 +1452,7 @@
                     </pic:cNvPicPr>
                   </pic:nvPicPr>
                   <pic:blipFill>
-                    <a:blip r:embed="rId7" cstate="print"/>
+                    <a:blip r:embed="rId8" cstate="print"/>
                     <a:srcRect/>
                     <a:stretch>
                       <a:fillRect/>
@@ -1552,7 +1544,7 @@
                     </pic:cNvPicPr>
                   </pic:nvPicPr>
                   <pic:blipFill>
-                    <a:blip r:embed="rId8" cstate="print"/>
+                    <a:blip r:embed="rId9" cstate="print"/>
                     <a:srcRect/>
                     <a:stretch>
                       <a:fillRect/>
@@ -2041,7 +2033,43 @@
     </w:p>
     <w:p>
       <w:r>
-        <w:t>The SetAsBox function takes the half-width and half-height (extents). So in this case the ground box is 100 units wide (x-axis) and 20 units tall (y-axis). Box2D is tuned for meters, kilograms, and seconds. So you can consider the extents to be in meters. Box2D generally works best when objects are the size of typical real world objects. For example, a barrel is about 1 meter tall. Due to the limitations of floating point arithmetic, using Box2D to model the movement of glaciers or dust particles is not a good idea.</w:t>
+        <w:t xml:space="preserve">The SetAsBox function takes the </w:t>
+      </w:r>
+      <w:r>
+        <w:rPr>
+          <w:b/>
+        </w:rPr>
+        <w:t>half</w:t>
+      </w:r>
+      <w:r>
+        <w:t>-</w:t>
+      </w:r>
+      <w:r>
+        <w:rPr>
+          <w:b/>
+        </w:rPr>
+        <w:t>width</w:t>
+      </w:r>
+      <w:r>
+        <w:t xml:space="preserve"> and </w:t>
+      </w:r>
+      <w:r>
+        <w:rPr>
+          <w:b/>
+        </w:rPr>
+        <w:t>half</w:t>
+      </w:r>
+      <w:r>
+        <w:t>-</w:t>
+      </w:r>
+      <w:r>
+        <w:rPr>
+          <w:b/>
+        </w:rPr>
+        <w:t>height</w:t>
+      </w:r>
+      <w:r>
+        <w:t xml:space="preserve"> (extents). So in this case the ground box is 100 units wide (x-axis) and 20 units tall (y-axis). Box2D is tuned for meters, kilograms, and seconds. So you can consider the extents to be in meters. Box2D generally works best when objects are the size of typical real world objects. For example, a barrel is about 1 meter tall. Due to the limitations of floating point arithmetic, using Box2D to model the movement of glaciers or dust particles is not a good idea.</w:t>
       </w:r>
     </w:p>
     <w:p>
@@ -2230,6 +2258,22 @@
       </w:r>
     </w:p>
     <w:p>
+      <w:pPr>
+        <w:pStyle w:val="IntenseQuote"/>
+      </w:pPr>
+      <w:r>
+        <w:t>Caution</w:t>
+      </w:r>
+    </w:p>
+    <w:p>
+      <w:pPr>
+        <w:pStyle w:val="IntenseQuote"/>
+      </w:pPr>
+      <w:r>
+        <w:t>A dynamic body should have at least one fixture with a non-zero density. Otherwise you will get strange behavior.</w:t>
+      </w:r>
+    </w:p>
+    <w:p>
       <w:r>
         <w:t>Using the fixture definition we can now create the fixture. This automatically updates the mass of the body. You can add as many fixtures as you like to a body. Each one contributes to the total mass.</w:t>
       </w:r>
@@ -2306,7 +2350,13 @@
         <w:t xml:space="preserve">3 for </w:t>
       </w:r>
       <w:r>
-        <w:t xml:space="preserve">position. You can tune this number to your liking, just keep in mind that this has a trade-off between speed and accuracy. Using fewer iterations increases performance but accuracy suffers. Likewise, using more iterations decreases performance but improves the quality of your simulation. For this simple example, we don't need </w:t>
+        <w:t xml:space="preserve">position. You can tune this number to your liking, just keep in mind that this has a trade-off between </w:t>
+      </w:r>
+      <w:r>
+        <w:t>performance</w:t>
+      </w:r>
+      <w:r>
+        <w:t xml:space="preserve"> and accuracy. Using fewer iterations increases performance but accuracy suffers. Likewise, using more iterations decreases performance but improves the quality of your simulation. For this simple example, we don't need </w:t>
       </w:r>
       <w:r>
         <w:t>much iteration</w:t>
@@ -2606,7 +2656,7 @@
                     <pic:cNvPicPr/>
                   </pic:nvPicPr>
                   <pic:blipFill>
-                    <a:blip r:embed="rId9" cstate="print"/>
+                    <a:blip r:embed="rId10" cstate="print"/>
                     <a:stretch>
                       <a:fillRect/>
                     </a:stretch>
@@ -2885,6 +2935,14 @@
       </w:r>
     </w:p>
     <w:p>
+      <w:r>
+        <w:t xml:space="preserve">However, the main purpose of Box2D is to provide a </w:t>
+      </w:r>
+      <w:r>
+        <w:t>rigid body physics engine, so the using the collision module by itself may feel limited for some applications. Likewise, I will not make a strong effort to document it or polish the APIs.</w:t>
+      </w:r>
+    </w:p>
+    <w:p>
       <w:pPr>
         <w:pStyle w:val="Heading2"/>
       </w:pPr>
@@ -2894,7 +2952,10 @@
     </w:p>
     <w:p>
       <w:r>
-        <w:t>Shapes describe collision geometry and may be used independently of physics simulation. You may perform several operations with shapes.</w:t>
+        <w:t>Shapes describe collision geometry and may be used independently of physics simulation.</w:t>
+      </w:r>
+      <w:r>
+        <w:t xml:space="preserve"> At a minimum, you should understand how to create shapes that can be later attached to rigid bodies.</w:t>
       </w:r>
     </w:p>
     <w:p>
@@ -2956,10 +3017,52 @@
       </w:r>
     </w:p>
     <w:p>
-      <w:pPr>
-        <w:pStyle w:val="Heading2"/>
-      </w:pPr>
-      <w:r>
+      <w:r>
+        <w:t>Keep in mind that a shape does not know about bodies and stand apart from the dynamics system. Shapes are stored in a compact form that is optimized for size and performance. As such, shapes are not easily moved around. You have to manually set the shape vertex positions to move a shape. However, when a shape is attached to a body using a fixture, the shapes move rigidly with the host body.</w:t>
+      </w:r>
+      <w:r>
+        <w:t xml:space="preserve"> In summary:</w:t>
+      </w:r>
+    </w:p>
+    <w:p>
+      <w:pPr>
+        <w:pStyle w:val="ListParagraph"/>
+        <w:numPr>
+          <w:ilvl w:val="0"/>
+          <w:numId w:val="21"/>
+        </w:numPr>
+      </w:pPr>
+      <w:r>
+        <w:t xml:space="preserve">When a shape is </w:t>
+      </w:r>
+      <w:r>
+        <w:rPr>
+          <w:b/>
+        </w:rPr>
+        <w:t>not</w:t>
+      </w:r>
+      <w:r>
+        <w:t xml:space="preserve"> attached to a body, you can view it’s vertices as being expressed in world-space.</w:t>
+      </w:r>
+    </w:p>
+    <w:p>
+      <w:pPr>
+        <w:pStyle w:val="ListParagraph"/>
+        <w:numPr>
+          <w:ilvl w:val="0"/>
+          <w:numId w:val="21"/>
+        </w:numPr>
+      </w:pPr>
+      <w:r>
+        <w:t>When a shape is attached to a body, you can view it’s vertices as being expressed in local coordinates.</w:t>
+      </w:r>
+    </w:p>
+    <w:p>
+      <w:pPr>
+        <w:pStyle w:val="Heading3"/>
+      </w:pPr>
+      <w:r>
+        <w:lastRenderedPageBreak/>
         <w:t>Circle Shapes</w:t>
       </w:r>
     </w:p>
@@ -2967,13 +3070,14 @@
       <w:r>
         <w:t>Circle shapes have a position and radius.</w:t>
       </w:r>
-    </w:p>
-    <w:p>
-      <w:r>
-        <w:t>Circles are solid. You cannot make a hollow circle.</w:t>
-      </w:r>
-      <w:r>
-        <w:t xml:space="preserve"> However, you can create chains of line segments using polygon shapes.</w:t>
+      <w:r>
+        <w:t xml:space="preserve">  </w:t>
+      </w:r>
+      <w:r>
+        <w:t xml:space="preserve">Circles are solid. </w:t>
+      </w:r>
+      <w:r>
+        <w:t>You cannot make a hollow circle using the circle shape.</w:t>
       </w:r>
     </w:p>
     <w:p>
@@ -3002,7 +3106,7 @@
     </w:p>
     <w:p>
       <w:pPr>
-        <w:pStyle w:val="Heading2"/>
+        <w:pStyle w:val="Heading3"/>
       </w:pPr>
       <w:r>
         <w:t>Polygon Shapes</w:t>
@@ -3027,7 +3131,6 @@
         <w:rPr>
           <w:noProof/>
         </w:rPr>
-        <w:lastRenderedPageBreak/>
         <w:drawing>
           <wp:inline distT="0" distB="0" distL="0" distR="0">
             <wp:extent cx="2124075" cy="1190625"/>
@@ -3044,7 +3147,7 @@
                     <pic:cNvPicPr/>
                   </pic:nvPicPr>
                   <pic:blipFill>
-                    <a:blip r:embed="rId10" cstate="print"/>
+                    <a:blip r:embed="rId11" cstate="print"/>
                     <a:stretch>
                       <a:fillRect/>
                     </a:stretch>
@@ -3067,7 +3170,10 @@
     </w:p>
     <w:p>
       <w:r>
-        <w:t>You must create polygons with a counter clockwise winding (CCW). We must be careful because the notion of CCW is with respect to a right-handed coordinate system with the z-axis pointing out of the plane.</w:t>
+        <w:t xml:space="preserve">Polygons vertices are stored with a </w:t>
+      </w:r>
+      <w:r>
+        <w:t>counter clockwise winding (CCW). We must be careful because the notion of CCW is with respect to a right-handed coordinate system with the z-axis pointing out of the plane.</w:t>
       </w:r>
       <w:r>
         <w:t xml:space="preserve"> </w:t>
@@ -3099,7 +3205,7 @@
                     </pic:cNvPicPr>
                   </pic:nvPicPr>
                   <pic:blipFill>
-                    <a:blip r:embed="rId11" cstate="print"/>
+                    <a:blip r:embed="rId12" cstate="print"/>
                     <a:srcRect/>
                     <a:stretch>
                       <a:fillRect/>
@@ -3160,6 +3266,21 @@
       </w:r>
     </w:p>
     <w:p>
+      <w:r>
+        <w:t xml:space="preserve">The b2PolygonShape::Set function automatically computes the convex hull and establishes the proper winding order. This function is fast when the number of vertices is low. If you increase </w:t>
+      </w:r>
+      <w:r>
+        <w:lastRenderedPageBreak/>
+        <w:t xml:space="preserve">b2_maxPolygonVertices, then the convex hull computation </w:t>
+      </w:r>
+      <w:r>
+        <w:t>might</w:t>
+      </w:r>
+      <w:r>
+        <w:t xml:space="preserve"> become slow. Also note that the convex hull function may eliminate and/or re-order the points you provide.</w:t>
+      </w:r>
+    </w:p>
+    <w:p>
       <w:pPr>
         <w:pStyle w:val="CodeBlock"/>
       </w:pPr>
@@ -3233,15 +3354,20 @@
     </w:p>
     <w:p>
       <w:r>
-        <w:t>The polygon shape has some custom initialization functions to create boxes.</w:t>
-      </w:r>
-    </w:p>
-    <w:p>
-      <w:pPr>
-        <w:pStyle w:val="CodeBlock"/>
-      </w:pPr>
-      <w:r>
-        <w:lastRenderedPageBreak/>
+        <w:t xml:space="preserve">The polygon shape has some </w:t>
+      </w:r>
+      <w:r>
+        <w:t>convenience</w:t>
+      </w:r>
+      <w:r>
+        <w:t xml:space="preserve"> functions to create boxes.</w:t>
+      </w:r>
+    </w:p>
+    <w:p>
+      <w:pPr>
+        <w:pStyle w:val="CodeBlock"/>
+      </w:pPr>
+      <w:r>
         <w:t>void Se</w:t>
       </w:r>
       <w:r>
@@ -3299,7 +3425,7 @@
                     </pic:cNvPicPr>
                   </pic:nvPicPr>
                   <pic:blipFill>
-                    <a:blip r:embed="rId12" cstate="print"/>
+                    <a:blip r:embed="rId13" cstate="print"/>
                     <a:srcRect/>
                     <a:stretch>
                       <a:fillRect/>
@@ -3358,7 +3484,7 @@
                     </pic:cNvPicPr>
                   </pic:nvPicPr>
                   <pic:blipFill>
-                    <a:blip r:embed="rId13" cstate="print"/>
+                    <a:blip r:embed="rId14" cstate="print"/>
                     <a:srcRect/>
                     <a:stretch>
                       <a:fillRect/>
@@ -3390,9 +3516,10 @@
     <w:p/>
     <w:p>
       <w:pPr>
-        <w:pStyle w:val="Heading2"/>
-      </w:pPr>
-      <w:r>
+        <w:pStyle w:val="Heading3"/>
+      </w:pPr>
+      <w:r>
+        <w:lastRenderedPageBreak/>
         <w:t>Edge Shapes</w:t>
       </w:r>
     </w:p>
@@ -3415,7 +3542,6 @@
         <w:pStyle w:val="CodeBlock"/>
       </w:pPr>
       <w:r>
-        <w:lastRenderedPageBreak/>
         <w:t>// This an edge shape.</w:t>
       </w:r>
     </w:p>
@@ -3458,7 +3584,13 @@
     </w:p>
     <w:p>
       <w:r>
-        <w:t xml:space="preserve">In many cases a game environment is constructed by connect several edge shapes end-to-end. This can give rise to an unexpected artifact when a polygon slides along the chain of edges. In the figure below we see a box colliding with an internal vertex. These </w:t>
+        <w:t>In many cases a game environment is constructed by connect</w:t>
+      </w:r>
+      <w:r>
+        <w:t>ing</w:t>
+      </w:r>
+      <w:r>
+        <w:t xml:space="preserve"> several edge shapes end-to-end. This can give rise to an unexpected artifact when a polygon slides along the chain of edges. In the figure below we see a box colliding with an internal vertex. These </w:t>
       </w:r>
       <w:r>
         <w:rPr>
@@ -3502,7 +3634,7 @@
                     </pic:cNvPicPr>
                   </pic:nvPicPr>
                   <pic:blipFill>
-                    <a:blip r:embed="rId14" cstate="print"/>
+                    <a:blip r:embed="rId15" cstate="print"/>
                     <a:srcRect/>
                     <a:stretch>
                       <a:fillRect/>
@@ -3579,7 +3711,7 @@
                     </pic:cNvPicPr>
                   </pic:nvPicPr>
                   <pic:blipFill>
-                    <a:blip r:embed="rId15" cstate="print"/>
+                    <a:blip r:embed="rId16" cstate="print"/>
                     <a:srcRect/>
                     <a:stretch>
                       <a:fillRect/>
@@ -3613,6 +3745,7 @@
         <w:pStyle w:val="CodeBlock"/>
       </w:pPr>
       <w:r>
+        <w:lastRenderedPageBreak/>
         <w:t xml:space="preserve">// This </w:t>
       </w:r>
       <w:r>
@@ -3709,21 +3842,32 @@
     </w:p>
     <w:p>
       <w:r>
-        <w:t>In general stitching edges together this way is a bit wasteful and tedious. This brings us to the next shape type.</w:t>
-      </w:r>
-    </w:p>
-    <w:p>
-      <w:pPr>
-        <w:pStyle w:val="Heading2"/>
-      </w:pPr>
-      <w:r>
-        <w:lastRenderedPageBreak/>
+        <w:t xml:space="preserve">In general stitching edges together this way is a bit wasteful and tedious. This brings us to </w:t>
+      </w:r>
+      <w:r>
+        <w:t>chain shapes</w:t>
+      </w:r>
+      <w:r>
+        <w:t>.</w:t>
+      </w:r>
+    </w:p>
+    <w:p>
+      <w:pPr>
+        <w:pStyle w:val="Heading3"/>
+      </w:pPr>
+      <w:r>
         <w:t>Chain Shapes</w:t>
       </w:r>
     </w:p>
     <w:p>
       <w:r>
-        <w:t>The chain shape provides an efficient way to connect many edges together to construct your static game worlds. Chain shapes automatically eliminate ghost collisions and provide two sided collision.</w:t>
+        <w:t>The chain shape provides an efficient way to connect many edges together to construct your static game worlds. Chain shapes automatically eliminate g</w:t>
+      </w:r>
+      <w:r>
+        <w:t>host collisions and provide two-</w:t>
+      </w:r>
+      <w:r>
+        <w:t>sided collision.</w:t>
       </w:r>
     </w:p>
     <w:p>
@@ -3749,7 +3893,7 @@
                     </pic:cNvPicPr>
                   </pic:nvPicPr>
                   <pic:blipFill>
-                    <a:blip r:embed="rId16" cstate="print"/>
+                    <a:blip r:embed="rId17" cstate="print"/>
                     <a:srcRect/>
                     <a:stretch>
                       <a:fillRect/>
@@ -3896,6 +4040,7 @@
         <w:pStyle w:val="CodeBlock"/>
       </w:pPr>
       <w:r>
+        <w:lastRenderedPageBreak/>
         <w:t>// Install ghost vertices</w:t>
       </w:r>
     </w:p>
@@ -3957,13 +4102,27 @@
       <w:r>
         <w:t>Self-intersection of chain shapes is not supported. It might work, it might not. The code that prevents ghost collisions assumes there are no self-intersections of the chain.</w:t>
       </w:r>
+      <w:r>
+        <w:t xml:space="preserve"> Also, very close vertices can cause problems. Make sure all your edges are </w:t>
+      </w:r>
+      <w:r>
+        <w:t>longer</w:t>
+      </w:r>
+      <w:r>
+        <w:t xml:space="preserve"> than b2_linearSlop</w:t>
+      </w:r>
+      <w:r>
+        <w:t xml:space="preserve"> (5mm)</w:t>
+      </w:r>
+      <w:r>
+        <w:t>.</w:t>
+      </w:r>
     </w:p>
     <w:p>
       <w:r>
         <w:rPr>
           <w:noProof/>
         </w:rPr>
-        <w:lastRenderedPageBreak/>
         <w:drawing>
           <wp:inline distT="0" distB="0" distL="0" distR="0">
             <wp:extent cx="3409950" cy="1809750"/>
@@ -3982,7 +4141,7 @@
                     </pic:cNvPicPr>
                   </pic:nvPicPr>
                   <pic:blipFill>
-                    <a:blip r:embed="rId17" cstate="print"/>
+                    <a:blip r:embed="rId18" cstate="print"/>
                     <a:srcRect/>
                     <a:stretch>
                       <a:fillRect/>
@@ -4019,6 +4178,9 @@
       <w:r>
         <w:t>e and can be accessed by index.</w:t>
       </w:r>
+      <w:r>
+        <w:t xml:space="preserve"> When a chain shape is connected to a body, each edge gets its own bounding box in the broad-phase collision tree.</w:t>
+      </w:r>
     </w:p>
     <w:p>
       <w:pPr>
@@ -4108,8 +4270,18 @@
         <w:pStyle w:val="Heading2"/>
       </w:pPr>
       <w:r>
-        <w:t xml:space="preserve">In </w:t>
-      </w:r>
+        <w:t>Unary Geometric Queries</w:t>
+      </w:r>
+    </w:p>
+    <w:p>
+      <w:r>
+        <w:t>You can perform a couple geometric queries on a single shape.</w:t>
+      </w:r>
+    </w:p>
+    <w:p>
+      <w:pPr>
+        <w:pStyle w:val="Heading3"/>
+      </w:pPr>
       <w:r>
         <w:t xml:space="preserve">Shape Point </w:t>
       </w:r>
@@ -4127,6 +4299,7 @@
         <w:pStyle w:val="CodeBlock"/>
       </w:pPr>
       <w:r>
+        <w:lastRenderedPageBreak/>
         <w:t>b2</w:t>
       </w:r>
       <w:r>
@@ -4168,160 +4341,162 @@
     <w:p/>
     <w:p>
       <w:pPr>
+        <w:pStyle w:val="Heading3"/>
+      </w:pPr>
+      <w:r>
+        <w:t xml:space="preserve">Shape </w:t>
+      </w:r>
+      <w:r>
+        <w:t>Ray Cast</w:t>
+      </w:r>
+    </w:p>
+    <w:p>
+      <w:r>
+        <w:t xml:space="preserve">You can cast a ray at a shape to get the point of </w:t>
+      </w:r>
+      <w:r>
+        <w:t xml:space="preserve">first </w:t>
+      </w:r>
+      <w:r>
+        <w:t xml:space="preserve">intersection and </w:t>
+      </w:r>
+      <w:r>
+        <w:t>normal vector.</w:t>
+      </w:r>
+      <w:r>
+        <w:t xml:space="preserve"> No hit will register if the ray starts inside the shape.</w:t>
+      </w:r>
+      <w:r>
+        <w:t xml:space="preserve"> A child index is included for chain shapes because the ray cast will only check a single edge at a time.</w:t>
+      </w:r>
+    </w:p>
+    <w:p>
+      <w:pPr>
+        <w:pStyle w:val="CodeBlock"/>
+      </w:pPr>
+      <w:r>
+        <w:t>b2Transfrom transform;</w:t>
+      </w:r>
+    </w:p>
+    <w:p>
+      <w:pPr>
+        <w:pStyle w:val="CodeBlock"/>
+      </w:pPr>
+      <w:r>
+        <w:t>transform.SetIdentity();</w:t>
+      </w:r>
+    </w:p>
+    <w:p>
+      <w:pPr>
+        <w:pStyle w:val="CodeBlock"/>
+      </w:pPr>
+      <w:r>
+        <w:t>b2RayCastInput input;</w:t>
+      </w:r>
+    </w:p>
+    <w:p>
+      <w:pPr>
+        <w:pStyle w:val="CodeBlock"/>
+      </w:pPr>
+      <w:r>
+        <w:t>input.p1.Set(0.0f, 0.0f, 0.0f);</w:t>
+      </w:r>
+    </w:p>
+    <w:p>
+      <w:pPr>
+        <w:pStyle w:val="CodeBlock"/>
+      </w:pPr>
+      <w:r>
+        <w:t>input.p2.Set(1.0f, 0.0f, 0.0f);</w:t>
+      </w:r>
+    </w:p>
+    <w:p>
+      <w:pPr>
+        <w:pStyle w:val="CodeBlock"/>
+      </w:pPr>
+      <w:r>
+        <w:t>input.maxFraction = 1.0f;</w:t>
+      </w:r>
+    </w:p>
+    <w:p>
+      <w:pPr>
+        <w:pStyle w:val="CodeBlock"/>
+      </w:pPr>
+      <w:r>
+        <w:t>int32 childIndex = 0;</w:t>
+      </w:r>
+    </w:p>
+    <w:p>
+      <w:pPr>
+        <w:pStyle w:val="CodeBlock"/>
+      </w:pPr>
+      <w:r>
+        <w:t>b2RayCastOutput output;</w:t>
+      </w:r>
+    </w:p>
+    <w:p>
+      <w:pPr>
+        <w:pStyle w:val="CodeBlock"/>
+      </w:pPr>
+      <w:r>
+        <w:t>bool hit = shape-&gt;RayCast(&amp;output, input, transform</w:t>
+      </w:r>
+      <w:r>
+        <w:t>, childIndex</w:t>
+      </w:r>
+      <w:r>
+        <w:t>);</w:t>
+      </w:r>
+    </w:p>
+    <w:p>
+      <w:pPr>
+        <w:pStyle w:val="CodeBlock"/>
+      </w:pPr>
+      <w:r>
+        <w:t>if (hit)</w:t>
+      </w:r>
+    </w:p>
+    <w:p>
+      <w:pPr>
+        <w:pStyle w:val="CodeBlock"/>
+      </w:pPr>
+      <w:r>
+        <w:t>{</w:t>
+      </w:r>
+    </w:p>
+    <w:p>
+      <w:pPr>
+        <w:pStyle w:val="CodeBlock"/>
+      </w:pPr>
+      <w:r>
+        <w:t xml:space="preserve">  b2Vec2 hitPoint = input.p1 + output.fraction * (input.p2 – input.p1);</w:t>
+      </w:r>
+    </w:p>
+    <w:p>
+      <w:pPr>
+        <w:pStyle w:val="CodeBlock"/>
+      </w:pPr>
+      <w:r>
+        <w:t xml:space="preserve">  …</w:t>
+      </w:r>
+    </w:p>
+    <w:p>
+      <w:pPr>
+        <w:pStyle w:val="CodeBlock"/>
+      </w:pPr>
+      <w:r>
+        <w:t>}</w:t>
+      </w:r>
+    </w:p>
+    <w:p>
+      <w:pPr>
         <w:pStyle w:val="Heading2"/>
       </w:pPr>
       <w:r>
-        <w:t xml:space="preserve">Shape </w:t>
-      </w:r>
-      <w:r>
-        <w:t>Ray Cast</w:t>
-      </w:r>
-    </w:p>
-    <w:p>
-      <w:r>
-        <w:t xml:space="preserve">You can cast a ray at a shape to get the point of </w:t>
-      </w:r>
-      <w:r>
-        <w:t xml:space="preserve">first </w:t>
-      </w:r>
-      <w:r>
-        <w:t xml:space="preserve">intersection and </w:t>
-      </w:r>
-      <w:r>
-        <w:t>normal vector.</w:t>
-      </w:r>
-      <w:r>
-        <w:t xml:space="preserve"> No hit will register if the ray starts inside the shape.</w:t>
-      </w:r>
-      <w:r>
-        <w:t xml:space="preserve"> A child index is included for chain shapes because the ray cast will only check a single edge at a time.</w:t>
-      </w:r>
-    </w:p>
-    <w:p>
-      <w:pPr>
-        <w:pStyle w:val="CodeBlock"/>
-      </w:pPr>
-      <w:r>
-        <w:lastRenderedPageBreak/>
-        <w:t>b2Transfrom transform;</w:t>
-      </w:r>
-    </w:p>
-    <w:p>
-      <w:pPr>
-        <w:pStyle w:val="CodeBlock"/>
-      </w:pPr>
-      <w:r>
-        <w:t>transform.SetIdentity();</w:t>
-      </w:r>
-    </w:p>
-    <w:p>
-      <w:pPr>
-        <w:pStyle w:val="CodeBlock"/>
-      </w:pPr>
-      <w:r>
-        <w:t>b2RayCastInput input;</w:t>
-      </w:r>
-    </w:p>
-    <w:p>
-      <w:pPr>
-        <w:pStyle w:val="CodeBlock"/>
-      </w:pPr>
-      <w:r>
-        <w:t>input.p1.Set(0.0f, 0.0f, 0.0f);</w:t>
-      </w:r>
-    </w:p>
-    <w:p>
-      <w:pPr>
-        <w:pStyle w:val="CodeBlock"/>
-      </w:pPr>
-      <w:r>
-        <w:t>input.p2.Set(1.0f, 0.0f, 0.0f);</w:t>
-      </w:r>
-    </w:p>
-    <w:p>
-      <w:pPr>
-        <w:pStyle w:val="CodeBlock"/>
-      </w:pPr>
-      <w:r>
-        <w:t>input.maxFraction = 1.0f;</w:t>
-      </w:r>
-    </w:p>
-    <w:p>
-      <w:pPr>
-        <w:pStyle w:val="CodeBlock"/>
-      </w:pPr>
-      <w:r>
-        <w:t>int32 childIndex = 0;</w:t>
-      </w:r>
-    </w:p>
-    <w:p>
-      <w:pPr>
-        <w:pStyle w:val="CodeBlock"/>
-      </w:pPr>
-      <w:r>
-        <w:t>b2RayCastOutput output;</w:t>
-      </w:r>
-    </w:p>
-    <w:p>
-      <w:pPr>
-        <w:pStyle w:val="CodeBlock"/>
-      </w:pPr>
-      <w:r>
-        <w:t>bool hit = shape-&gt;RayCast(&amp;output, input, transform</w:t>
-      </w:r>
-      <w:r>
-        <w:t>, childIndex</w:t>
-      </w:r>
-      <w:r>
-        <w:t>);</w:t>
-      </w:r>
-    </w:p>
-    <w:p>
-      <w:pPr>
-        <w:pStyle w:val="CodeBlock"/>
-      </w:pPr>
-      <w:r>
-        <w:t>if (hit)</w:t>
-      </w:r>
-    </w:p>
-    <w:p>
-      <w:pPr>
-        <w:pStyle w:val="CodeBlock"/>
-      </w:pPr>
-      <w:r>
-        <w:t>{</w:t>
-      </w:r>
-    </w:p>
-    <w:p>
-      <w:pPr>
-        <w:pStyle w:val="CodeBlock"/>
-      </w:pPr>
-      <w:r>
-        <w:t xml:space="preserve">  b2Vec2 hitPoint = input.p1 + output.fraction * (input.p2 – input.p1);</w:t>
-      </w:r>
-    </w:p>
-    <w:p>
-      <w:pPr>
-        <w:pStyle w:val="CodeBlock"/>
-      </w:pPr>
-      <w:r>
-        <w:t xml:space="preserve">  …</w:t>
-      </w:r>
-    </w:p>
-    <w:p>
-      <w:pPr>
-        <w:pStyle w:val="CodeBlock"/>
-      </w:pPr>
-      <w:r>
-        <w:t>}</w:t>
-      </w:r>
-    </w:p>
-    <w:p>
-      <w:pPr>
-        <w:pStyle w:val="Heading2"/>
-      </w:pPr>
-      <w:r>
-        <w:t>Bilateral Functions</w:t>
+        <w:t>Binary</w:t>
+      </w:r>
+      <w:r>
+        <w:t xml:space="preserve"> Functions</w:t>
       </w:r>
     </w:p>
     <w:p>
@@ -4382,7 +4557,7 @@
     </w:p>
     <w:p>
       <w:pPr>
-        <w:pStyle w:val="Heading2"/>
+        <w:pStyle w:val="Heading3"/>
       </w:pPr>
       <w:r>
         <w:t>Overlap</w:t>
@@ -4416,9 +4591,10 @@
     </w:p>
     <w:p>
       <w:pPr>
-        <w:pStyle w:val="Heading2"/>
-      </w:pPr>
-      <w:r>
+        <w:pStyle w:val="Heading3"/>
+      </w:pPr>
+      <w:r>
+        <w:lastRenderedPageBreak/>
         <w:t>Contact Manifolds</w:t>
       </w:r>
     </w:p>
@@ -4432,12 +4608,11 @@
         <w:rPr>
           <w:noProof/>
         </w:rPr>
-        <w:lastRenderedPageBreak/>
         <w:drawing>
           <wp:inline distT="0" distB="0" distL="0" distR="0">
-            <wp:extent cx="2886075" cy="2019300"/>
-            <wp:effectExtent l="19050" t="0" r="9525" b="0"/>
-            <wp:docPr id="11" name="Picture 1" descr="D:\Development\Box2D\Box2D\Documentation\images\manifolds.png"/>
+            <wp:extent cx="2828925" cy="2028825"/>
+            <wp:effectExtent l="0" t="0" r="9525" b="9525"/>
+            <wp:docPr id="8" name="Picture 8" descr="D:\Development\Box2D\Box2D\Documentation\images\manifolds.png"/>
             <wp:cNvGraphicFramePr>
               <a:graphicFrameLocks xmlns:a="http://schemas.openxmlformats.org/drawingml/2006/main" noChangeAspect="1"/>
             </wp:cNvGraphicFramePr>
@@ -4451,7 +4626,13 @@
                     </pic:cNvPicPr>
                   </pic:nvPicPr>
                   <pic:blipFill>
-                    <a:blip r:embed="rId18" cstate="print"/>
+                    <a:blip r:embed="rId19">
+                      <a:extLst>
+                        <a:ext uri="{28A0092B-C50C-407E-A947-70E740481C1C}">
+                          <a14:useLocalDpi xmlns:a14="http://schemas.microsoft.com/office/drawing/2010/main" val="0"/>
+                        </a:ext>
+                      </a:extLst>
+                    </a:blip>
                     <a:srcRect/>
                     <a:stretch>
                       <a:fillRect/>
@@ -4460,17 +4641,14 @@
                   <pic:spPr bwMode="auto">
                     <a:xfrm>
                       <a:off x="0" y="0"/>
-                      <a:ext cx="2886075" cy="2019300"/>
+                      <a:ext cx="2828925" cy="2028825"/>
                     </a:xfrm>
                     <a:prstGeom prst="rect">
                       <a:avLst/>
                     </a:prstGeom>
                     <a:noFill/>
-                    <a:ln w="9525">
+                    <a:ln>
                       <a:noFill/>
-                      <a:miter lim="800000"/>
-                      <a:headEnd/>
-                      <a:tailEnd/>
                     </a:ln>
                   </pic:spPr>
                 </pic:pic>
@@ -4564,6 +4742,11 @@
     </w:p>
     <w:p>
       <w:r>
+        <w:t>Notice that the world manifold uses the point count from the original manifold.</w:t>
+      </w:r>
+    </w:p>
+    <w:p>
+      <w:r>
         <w:t>During simulation shapes may move and the manifolds may change. Points may be added or removed. You can detect this using b2GetPointStates.</w:t>
       </w:r>
     </w:p>
@@ -4572,6 +4755,7 @@
         <w:pStyle w:val="CodeBlock"/>
       </w:pPr>
       <w:r>
+        <w:lastRenderedPageBreak/>
         <w:t>b2PointState state1[2], state2[2];</w:t>
       </w:r>
     </w:p>
@@ -4620,7 +4804,7 @@
     </w:p>
     <w:p>
       <w:pPr>
-        <w:pStyle w:val="Heading2"/>
+        <w:pStyle w:val="Heading3"/>
       </w:pPr>
       <w:r>
         <w:t>Distance</w:t>
@@ -4639,7 +4823,6 @@
         <w:rPr>
           <w:noProof/>
         </w:rPr>
-        <w:lastRenderedPageBreak/>
         <w:drawing>
           <wp:inline distT="0" distB="0" distL="0" distR="0">
             <wp:extent cx="2752725" cy="1362075"/>
@@ -4658,7 +4841,7 @@
                     </pic:cNvPicPr>
                   </pic:nvPicPr>
                   <pic:blipFill>
-                    <a:blip r:embed="rId19" cstate="print"/>
+                    <a:blip r:embed="rId20" cstate="print"/>
                     <a:srcRect/>
                     <a:stretch>
                       <a:fillRect/>
@@ -4689,7 +4872,7 @@
     </w:p>
     <w:p>
       <w:pPr>
-        <w:pStyle w:val="Heading2"/>
+        <w:pStyle w:val="Heading3"/>
       </w:pPr>
       <w:r>
         <w:t>Time of Impact</w:t>
@@ -4738,7 +4921,7 @@
                     </pic:cNvPicPr>
                   </pic:nvPicPr>
                   <pic:blipFill>
-                    <a:blip r:embed="rId20" cstate="print"/>
+                    <a:blip r:embed="rId21" cstate="print"/>
                     <a:srcRect/>
                     <a:stretch>
                       <a:fillRect/>
@@ -4769,7 +4952,13 @@
     </w:p>
     <w:p>
       <w:r>
-        <w:t>The b2TimeOfImpact is used to determine</w:t>
+        <w:t xml:space="preserve">The b2TimeOfImpact </w:t>
+      </w:r>
+      <w:r>
+        <w:t xml:space="preserve">function </w:t>
+      </w:r>
+      <w:r>
+        <w:t>is used to determine</w:t>
       </w:r>
       <w:r>
         <w:t xml:space="preserve"> </w:t>
@@ -4838,7 +5027,13 @@
         <w:t xml:space="preserve">The time of impact function identities an initial separating axis and ensures the shapes do not cross on that axis. </w:t>
       </w:r>
       <w:r>
-        <w:t xml:space="preserve">This will miss collisions that are clear at the final positions. </w:t>
+        <w:t xml:space="preserve">This </w:t>
+      </w:r>
+      <w:r>
+        <w:t>might</w:t>
+      </w:r>
+      <w:r>
+        <w:t xml:space="preserve"> miss collisions that are clear at the final positions. </w:t>
       </w:r>
       <w:r>
         <w:t>While this</w:t>
@@ -4870,6 +5065,7 @@
         <w:rPr>
           <w:noProof/>
         </w:rPr>
+        <w:lastRenderedPageBreak/>
         <w:drawing>
           <wp:inline distT="0" distB="0" distL="0" distR="0">
             <wp:extent cx="3019425" cy="1714500"/>
@@ -4888,7 +5084,7 @@
                     </pic:cNvPicPr>
                   </pic:nvPicPr>
                   <pic:blipFill>
-                    <a:blip r:embed="rId21" cstate="print"/>
+                    <a:blip r:embed="rId22" cstate="print"/>
                     <a:srcRect/>
                     <a:stretch>
                       <a:fillRect/>
@@ -4922,7 +5118,6 @@
         <w:rPr>
           <w:noProof/>
         </w:rPr>
-        <w:lastRenderedPageBreak/>
         <w:drawing>
           <wp:inline distT="0" distB="0" distL="0" distR="0">
             <wp:extent cx="3019425" cy="1762125"/>
@@ -4941,7 +5136,7 @@
                     </pic:cNvPicPr>
                   </pic:nvPicPr>
                   <pic:blipFill>
-                    <a:blip r:embed="rId22" cstate="print"/>
+                    <a:blip r:embed="rId23" cstate="print"/>
                     <a:srcRect/>
                     <a:stretch>
                       <a:fillRect/>
@@ -4980,6 +5175,9 @@
       <w:r>
         <w:t>magnitude. There may be cases where collisions are missed for small rotations. Normally, these missed rotational collisions should not harm game play.</w:t>
       </w:r>
+      <w:r>
+        <w:t xml:space="preserve"> They tend to be glancing collisions.</w:t>
+      </w:r>
     </w:p>
     <w:p>
       <w:r>
@@ -5033,15 +5231,25 @@
     </w:p>
     <w:p>
       <w:r>
-        <w:t>The dynamic tree is a hierarchical AABB tree. Each internal node in the tree can has two children. A leaf node is a single user AABB.</w:t>
-      </w:r>
-      <w:r>
-        <w:t xml:space="preserve"> The tree uses rotations to keep the tree balance, even in the case of degenerate input.</w:t>
-      </w:r>
-    </w:p>
-    <w:p>
-      <w:r>
-        <w:t>The tree structure allows for efficient ray casts and region queries. For example, you may have hundreds of shapes in your scene. You could perform a ray cast against the scene in a brute force manner by ray casting each shape. This would be inefficient because it does not take advantage of shapes being spread out. Instead, you can maintain a dynamic tree and perform ray casts against the tree. This traverses the ray through the tree skipping large numbers of shapes.</w:t>
+        <w:t>The dynamic tree is a hierarchical AABB tree. Each internal node in the tree has two children. A leaf node is a single user AABB.</w:t>
+      </w:r>
+      <w:r>
+        <w:t xml:space="preserve"> The tree uses rotations to keep the tree balance</w:t>
+      </w:r>
+      <w:r>
+        <w:t>d</w:t>
+      </w:r>
+      <w:r>
+        <w:t>, even in the case of degenerate input.</w:t>
+      </w:r>
+    </w:p>
+    <w:p>
+      <w:r>
+        <w:t xml:space="preserve">The tree structure allows for efficient ray casts and region queries. For example, you may have hundreds of shapes in your scene. You could perform a ray cast against the scene in a brute force manner by ray casting each shape. This would be inefficient because it does not take advantage of shapes being spread </w:t>
+      </w:r>
+      <w:r>
+        <w:lastRenderedPageBreak/>
+        <w:t>out. Instead, you can maintain a dynamic tree and perform ray casts against the tree. This traverses the ray through the tree skipping large numbers of shapes.</w:t>
       </w:r>
     </w:p>
     <w:p>
@@ -5054,7 +5262,6 @@
         <w:rPr>
           <w:noProof/>
         </w:rPr>
-        <w:lastRenderedPageBreak/>
         <w:drawing>
           <wp:inline distT="0" distB="0" distL="0" distR="0">
             <wp:extent cx="2524125" cy="2533650"/>
@@ -5073,7 +5280,7 @@
                     </pic:cNvPicPr>
                   </pic:nvPicPr>
                   <pic:blipFill>
-                    <a:blip r:embed="rId23" cstate="print"/>
+                    <a:blip r:embed="rId24" cstate="print"/>
                     <a:srcRect/>
                     <a:stretch>
                       <a:fillRect/>
@@ -5125,7 +5332,7 @@
                     </pic:cNvPicPr>
                   </pic:nvPicPr>
                   <pic:blipFill>
-                    <a:blip r:embed="rId24" cstate="print"/>
+                    <a:blip r:embed="rId25" cstate="print"/>
                     <a:srcRect/>
                     <a:stretch>
                       <a:fillRect/>
@@ -5156,7 +5363,22 @@
     </w:p>
     <w:p>
       <w:r>
-        <w:t>Normally you will not use the dynamic tree directly. Rather you will go through the b2World class for ray casts and region queries. If you do plan to create your own dynamic tree, you can learn how to use it by looking at how Box2D uses it.</w:t>
+        <w:t>Normally you will not use the dynamic tree directly. Rather you will go through the b2World class for ray cast</w:t>
+      </w:r>
+      <w:r>
+        <w:t xml:space="preserve">s and region queries. If you </w:t>
+      </w:r>
+      <w:r>
+        <w:t xml:space="preserve">plan to </w:t>
+      </w:r>
+      <w:r>
+        <w:t>instantiate your own</w:t>
+      </w:r>
+      <w:r>
+        <w:t xml:space="preserve"> </w:t>
+      </w:r>
+      <w:r>
+        <w:t>dynamic tree, you can learn how to use it by looking at how Box2D uses it.</w:t>
       </w:r>
     </w:p>
     <w:p>
@@ -5180,6 +5402,7 @@
     </w:p>
     <w:p>
       <w:r>
+        <w:lastRenderedPageBreak/>
         <w:t>The b2BroadPhase class reduces this load by using a dynamic tree for pair management. This greatly reduces the number of narrow-phase calls.</w:t>
       </w:r>
     </w:p>
@@ -5191,7 +5414,43 @@
         <w:t xml:space="preserve"> Instead, Box2D creates and manages a broad-phase internally.</w:t>
       </w:r>
       <w:r>
-        <w:t xml:space="preserve"> Also, b2BroadPhase is designed with Box2D’s simulation loop in mind, so it is likely not suited for other use cases.</w:t>
+        <w:t xml:space="preserve"> Also, b2BroadPhase is designed with Box2D’s simulation loop in mind, so it is likely not suited for other use cases</w:t>
+      </w:r>
+    </w:p>
+    <w:p/>
+    <w:p>
+      <w:pPr>
+        <w:rPr>
+          <w:sz w:val="96"/>
+          <w:szCs w:val="96"/>
+        </w:rPr>
+      </w:pPr>
+      <w:r>
+        <w:rPr>
+          <w:sz w:val="96"/>
+          <w:szCs w:val="96"/>
+        </w:rPr>
+        <w:t>TODO_ERIN review</w:t>
+      </w:r>
+      <w:r>
+        <w:rPr>
+          <w:sz w:val="96"/>
+          <w:szCs w:val="96"/>
+        </w:rPr>
+        <w:t>ed</w:t>
+      </w:r>
+      <w:r>
+        <w:rPr>
+          <w:sz w:val="96"/>
+          <w:szCs w:val="96"/>
+        </w:rPr>
+        <w:t xml:space="preserve"> up to here</w:t>
+      </w:r>
+    </w:p>
+    <w:p/>
+    <w:p>
+      <w:r>
+        <w:t>.</w:t>
       </w:r>
     </w:p>
     <w:p>
@@ -5215,7 +5474,15 @@
     </w:p>
     <w:p>
       <w:r>
-        <w:t>The Dynamics module is the most complex part of Box2D and is the part you likely interact with the most. The Dynamics module sits on top of the Common and Collision modules, so you should be familiar with those by now.</w:t>
+        <w:t xml:space="preserve">The Dynamics module is the most complex part of Box2D and is the part you likely interact with the most. The Dynamics module sits on top of the Common and Collision modules, so you should be </w:t>
+      </w:r>
+      <w:r>
+        <w:t xml:space="preserve">somewhat </w:t>
+      </w:r>
+      <w:bookmarkStart w:id="29" w:name="_GoBack"/>
+      <w:bookmarkEnd w:id="29"/>
+      <w:r>
+        <w:t>familiar with those by now.</w:t>
       </w:r>
     </w:p>
     <w:p>
@@ -5312,12 +5579,12 @@
       <w:pPr>
         <w:pStyle w:val="Heading1"/>
       </w:pPr>
-      <w:bookmarkStart w:id="29" w:name="_Toc258082972"/>
+      <w:bookmarkStart w:id="30" w:name="_Toc258082972"/>
       <w:r>
         <w:lastRenderedPageBreak/>
         <w:t>Fixtures</w:t>
       </w:r>
-      <w:bookmarkEnd w:id="29"/>
+      <w:bookmarkEnd w:id="30"/>
     </w:p>
     <w:p>
       <w:pPr>
@@ -6131,12 +6398,12 @@
       <w:pPr>
         <w:pStyle w:val="Heading1"/>
       </w:pPr>
-      <w:bookmarkStart w:id="30" w:name="_Toc258082973"/>
+      <w:bookmarkStart w:id="31" w:name="_Toc258082973"/>
       <w:r>
         <w:lastRenderedPageBreak/>
         <w:t>Bodies</w:t>
       </w:r>
-      <w:bookmarkEnd w:id="30"/>
+      <w:bookmarkEnd w:id="31"/>
     </w:p>
     <w:p>
       <w:pPr>
@@ -6987,12 +7254,12 @@
       <w:pPr>
         <w:pStyle w:val="Heading1"/>
       </w:pPr>
-      <w:bookmarkStart w:id="31" w:name="_Toc258082974"/>
+      <w:bookmarkStart w:id="32" w:name="_Toc258082974"/>
       <w:r>
         <w:lastRenderedPageBreak/>
         <w:t>Joints</w:t>
       </w:r>
-      <w:bookmarkEnd w:id="31"/>
+      <w:bookmarkEnd w:id="32"/>
     </w:p>
     <w:p>
       <w:pPr>
@@ -7381,7 +7648,7 @@
                     <pic:cNvPicPr/>
                   </pic:nvPicPr>
                   <pic:blipFill>
-                    <a:blip r:embed="rId25" cstate="print"/>
+                    <a:blip r:embed="rId26" cstate="print"/>
                     <a:stretch>
                       <a:fillRect/>
                     </a:stretch>
@@ -7509,7 +7776,7 @@
                     <pic:cNvPicPr/>
                   </pic:nvPicPr>
                   <pic:blipFill>
-                    <a:blip r:embed="rId26" cstate="print"/>
+                    <a:blip r:embed="rId27" cstate="print"/>
                     <a:stretch>
                       <a:fillRect/>
                     </a:stretch>
@@ -7878,7 +8145,7 @@
                     </pic:cNvPicPr>
                   </pic:nvPicPr>
                   <pic:blipFill>
-                    <a:blip r:embed="rId27" cstate="print"/>
+                    <a:blip r:embed="rId28" cstate="print"/>
                     <a:srcRect/>
                     <a:stretch>
                       <a:fillRect/>
@@ -8126,7 +8393,7 @@
                     </pic:cNvPicPr>
                   </pic:nvPicPr>
                   <pic:blipFill>
-                    <a:blip r:embed="rId28" cstate="print"/>
+                    <a:blip r:embed="rId29" cstate="print"/>
                     <a:srcRect/>
                     <a:stretch>
                       <a:fillRect/>
@@ -8306,7 +8573,7 @@
                     </pic:cNvPicPr>
                   </pic:nvPicPr>
                   <pic:blipFill>
-                    <a:blip r:embed="rId29" cstate="print"/>
+                    <a:blip r:embed="rId30" cstate="print"/>
                     <a:srcRect/>
                     <a:stretch>
                       <a:fillRect/>
@@ -8565,7 +8832,7 @@
                     </pic:cNvPicPr>
                   </pic:nvPicPr>
                   <pic:blipFill>
-                    <a:blip r:embed="rId30" cstate="print"/>
+                    <a:blip r:embed="rId31" cstate="print"/>
                     <a:srcRect/>
                     <a:stretch>
                       <a:fillRect/>
@@ -8656,12 +8923,12 @@
       <w:pPr>
         <w:pStyle w:val="Heading1"/>
       </w:pPr>
-      <w:bookmarkStart w:id="32" w:name="_Toc258082975"/>
+      <w:bookmarkStart w:id="33" w:name="_Toc258082975"/>
       <w:r>
         <w:lastRenderedPageBreak/>
         <w:t>Contacts</w:t>
       </w:r>
-      <w:bookmarkEnd w:id="32"/>
+      <w:bookmarkEnd w:id="33"/>
     </w:p>
     <w:p>
       <w:pPr>
@@ -9922,15 +10189,24 @@
         <w:pStyle w:val="CodeBlock"/>
       </w:pPr>
       <w:r>
-        <w:t xml:space="preserve">    b2Body* body1 = point-&gt;shape1-&gt;GetBody();</w:t>
-      </w:r>
-    </w:p>
-    <w:p>
-      <w:pPr>
-        <w:pStyle w:val="CodeBlock"/>
-      </w:pPr>
-      <w:r>
-        <w:t xml:space="preserve">    b2Body* body2 = point-&gt;shape2-&gt;GetBody();</w:t>
+        <w:t xml:space="preserve">    b2Body* body1 = point-&gt;fixtureA</w:t>
+      </w:r>
+      <w:r>
+        <w:t>-&gt;GetBody();</w:t>
+      </w:r>
+    </w:p>
+    <w:p>
+      <w:pPr>
+        <w:pStyle w:val="CodeBlock"/>
+      </w:pPr>
+      <w:r>
+        <w:t xml:space="preserve"> </w:t>
+      </w:r>
+      <w:r>
+        <w:t xml:space="preserve">   b2Body* body2 = point-&gt;FixtureB</w:t>
+      </w:r>
+      <w:r>
+        <w:t>-&gt;GetBody();</w:t>
       </w:r>
     </w:p>
     <w:p>
@@ -10408,22 +10684,22 @@
       <w:pPr>
         <w:pStyle w:val="Heading1"/>
       </w:pPr>
-      <w:bookmarkStart w:id="33" w:name="_Toc258082976"/>
+      <w:bookmarkStart w:id="34" w:name="_Toc258082976"/>
       <w:r>
         <w:lastRenderedPageBreak/>
         <w:t>World Class</w:t>
       </w:r>
-      <w:bookmarkEnd w:id="33"/>
+      <w:bookmarkEnd w:id="34"/>
     </w:p>
     <w:p>
       <w:pPr>
         <w:pStyle w:val="Heading3"/>
       </w:pPr>
-      <w:bookmarkStart w:id="34" w:name="_Toc253068197"/>
+      <w:bookmarkStart w:id="35" w:name="_Toc253068197"/>
       <w:r>
         <w:t>About</w:t>
       </w:r>
-      <w:bookmarkEnd w:id="34"/>
+      <w:bookmarkEnd w:id="35"/>
     </w:p>
     <w:p>
       <w:r>
@@ -11655,22 +11931,22 @@
       <w:pPr>
         <w:pStyle w:val="Heading1"/>
       </w:pPr>
-      <w:bookmarkStart w:id="35" w:name="_Toc258082977"/>
+      <w:bookmarkStart w:id="36" w:name="_Toc258082977"/>
       <w:r>
         <w:lastRenderedPageBreak/>
         <w:t>Loose Ends</w:t>
       </w:r>
-      <w:bookmarkEnd w:id="35"/>
+      <w:bookmarkEnd w:id="36"/>
     </w:p>
     <w:p>
       <w:pPr>
         <w:pStyle w:val="Heading2"/>
       </w:pPr>
-      <w:bookmarkStart w:id="36" w:name="_Toc253068195"/>
+      <w:bookmarkStart w:id="37" w:name="_Toc253068195"/>
       <w:r>
         <w:t>User Data</w:t>
       </w:r>
-      <w:bookmarkEnd w:id="36"/>
+      <w:bookmarkEnd w:id="37"/>
     </w:p>
     <w:p>
       <w:r>
@@ -12277,12 +12553,12 @@
       <w:pPr>
         <w:pStyle w:val="Heading1"/>
       </w:pPr>
-      <w:bookmarkStart w:id="37" w:name="_Toc258082978"/>
+      <w:bookmarkStart w:id="38" w:name="_Toc258082978"/>
       <w:r>
         <w:lastRenderedPageBreak/>
         <w:t>Debug Drawing</w:t>
       </w:r>
-      <w:bookmarkEnd w:id="37"/>
+      <w:bookmarkEnd w:id="38"/>
     </w:p>
     <w:p>
       <w:r>
@@ -12363,7 +12639,7 @@
                     </pic:cNvPicPr>
                   </pic:nvPicPr>
                   <pic:blipFill>
-                    <a:blip r:embed="rId31" cstate="print"/>
+                    <a:blip r:embed="rId32" cstate="print"/>
                     <a:srcRect/>
                     <a:stretch>
                       <a:fillRect/>
@@ -12412,12 +12688,12 @@
       <w:pPr>
         <w:pStyle w:val="Heading1"/>
       </w:pPr>
-      <w:bookmarkStart w:id="38" w:name="_Toc258082979"/>
+      <w:bookmarkStart w:id="39" w:name="_Toc258082979"/>
       <w:r>
         <w:lastRenderedPageBreak/>
         <w:t>Limitations</w:t>
       </w:r>
-      <w:bookmarkEnd w:id="38"/>
+      <w:bookmarkEnd w:id="39"/>
     </w:p>
     <w:p>
       <w:r>
@@ -12514,18 +12790,18 @@
       <w:pPr>
         <w:pStyle w:val="Heading1"/>
       </w:pPr>
-      <w:bookmarkStart w:id="39" w:name="_Toc258082980"/>
+      <w:bookmarkStart w:id="40" w:name="_Toc258082980"/>
       <w:r>
         <w:lastRenderedPageBreak/>
         <w:t>References</w:t>
       </w:r>
-      <w:bookmarkEnd w:id="39"/>
+      <w:bookmarkEnd w:id="40"/>
     </w:p>
     <w:p>
       <w:r>
         <w:t xml:space="preserve">Erin Catto’s GDC Tutorials: </w:t>
       </w:r>
-      <w:hyperlink r:id="rId32" w:history="1">
+      <w:hyperlink r:id="rId33" w:history="1">
         <w:r>
           <w:rPr>
             <w:rStyle w:val="Hyperlink"/>
@@ -12561,7 +12837,7 @@
 </file>
 
 <file path=word/numbering.xml><?xml version="1.0" encoding="utf-8"?>
-<w:numbering xmlns:ve="http://schemas.openxmlformats.org/markup-compatibility/2006" xmlns:o="urn:schemas-microsoft-com:office:office" xmlns:r="http://schemas.openxmlformats.org/officeDocument/2006/relationships" xmlns:m="http://schemas.openxmlformats.org/officeDocument/2006/math" xmlns:v="urn:schemas-microsoft-com:vml" xmlns:wp="http://schemas.openxmlformats.org/drawingml/2006/wordprocessingDrawing" xmlns:w10="urn:schemas-microsoft-com:office:word" xmlns:w="http://schemas.openxmlformats.org/wordprocessingml/2006/main" xmlns:wne="http://schemas.microsoft.com/office/word/2006/wordml">
+<w:numbering xmlns:wpc="http://schemas.microsoft.com/office/word/2010/wordprocessingCanvas" xmlns:mc="http://schemas.openxmlformats.org/markup-compatibility/2006" xmlns:o="urn:schemas-microsoft-com:office:office" xmlns:r="http://schemas.openxmlformats.org/officeDocument/2006/relationships" xmlns:m="http://schemas.openxmlformats.org/officeDocument/2006/math" xmlns:v="urn:schemas-microsoft-com:vml" xmlns:wp14="http://schemas.microsoft.com/office/word/2010/wordprocessingDrawing" xmlns:wp="http://schemas.openxmlformats.org/drawingml/2006/wordprocessingDrawing" xmlns:w10="urn:schemas-microsoft-com:office:word" xmlns:w="http://schemas.openxmlformats.org/wordprocessingml/2006/main" xmlns:w14="http://schemas.microsoft.com/office/word/2010/wordml" xmlns:wpg="http://schemas.microsoft.com/office/word/2010/wordprocessingGroup" xmlns:wpi="http://schemas.microsoft.com/office/word/2010/wordprocessingInk" xmlns:wne="http://schemas.microsoft.com/office/word/2006/wordml" xmlns:wps="http://schemas.microsoft.com/office/word/2010/wordprocessingShape" mc:Ignorable="w14 wp14">
   <w:abstractNum w:abstractNumId="0">
     <w:nsid w:val="003824BE"/>
     <w:multiLevelType w:val="hybridMultilevel"/>
@@ -13437,6 +13713,119 @@
     </w:lvl>
   </w:abstractNum>
   <w:abstractNum w:abstractNumId="8">
+    <w:nsid w:val="2C5B5A66"/>
+    <w:multiLevelType w:val="hybridMultilevel"/>
+    <w:tmpl w:val="6B062174"/>
+    <w:lvl w:ilvl="0" w:tplc="04090001">
+      <w:start w:val="1"/>
+      <w:numFmt w:val="bullet"/>
+      <w:lvlText w:val=""/>
+      <w:lvlJc w:val="left"/>
+      <w:pPr>
+        <w:ind w:left="720" w:hanging="360"/>
+      </w:pPr>
+      <w:rPr>
+        <w:rFonts w:ascii="Symbol" w:hAnsi="Symbol" w:hint="default"/>
+      </w:rPr>
+    </w:lvl>
+    <w:lvl w:ilvl="1" w:tplc="04090003" w:tentative="1">
+      <w:start w:val="1"/>
+      <w:numFmt w:val="bullet"/>
+      <w:lvlText w:val="o"/>
+      <w:lvlJc w:val="left"/>
+      <w:pPr>
+        <w:ind w:left="1440" w:hanging="360"/>
+      </w:pPr>
+      <w:rPr>
+        <w:rFonts w:ascii="Courier New" w:hAnsi="Courier New" w:cs="Courier New" w:hint="default"/>
+      </w:rPr>
+    </w:lvl>
+    <w:lvl w:ilvl="2" w:tplc="04090005" w:tentative="1">
+      <w:start w:val="1"/>
+      <w:numFmt w:val="bullet"/>
+      <w:lvlText w:val=""/>
+      <w:lvlJc w:val="left"/>
+      <w:pPr>
+        <w:ind w:left="2160" w:hanging="360"/>
+      </w:pPr>
+      <w:rPr>
+        <w:rFonts w:ascii="Wingdings" w:hAnsi="Wingdings" w:hint="default"/>
+      </w:rPr>
+    </w:lvl>
+    <w:lvl w:ilvl="3" w:tplc="04090001" w:tentative="1">
+      <w:start w:val="1"/>
+      <w:numFmt w:val="bullet"/>
+      <w:lvlText w:val=""/>
+      <w:lvlJc w:val="left"/>
+      <w:pPr>
+        <w:ind w:left="2880" w:hanging="360"/>
+      </w:pPr>
+      <w:rPr>
+        <w:rFonts w:ascii="Symbol" w:hAnsi="Symbol" w:hint="default"/>
+      </w:rPr>
+    </w:lvl>
+    <w:lvl w:ilvl="4" w:tplc="04090003" w:tentative="1">
+      <w:start w:val="1"/>
+      <w:numFmt w:val="bullet"/>
+      <w:lvlText w:val="o"/>
+      <w:lvlJc w:val="left"/>
+      <w:pPr>
+        <w:ind w:left="3600" w:hanging="360"/>
+      </w:pPr>
+      <w:rPr>
+        <w:rFonts w:ascii="Courier New" w:hAnsi="Courier New" w:cs="Courier New" w:hint="default"/>
+      </w:rPr>
+    </w:lvl>
+    <w:lvl w:ilvl="5" w:tplc="04090005" w:tentative="1">
+      <w:start w:val="1"/>
+      <w:numFmt w:val="bullet"/>
+      <w:lvlText w:val=""/>
+      <w:lvlJc w:val="left"/>
+      <w:pPr>
+        <w:ind w:left="4320" w:hanging="360"/>
+      </w:pPr>
+      <w:rPr>
+        <w:rFonts w:ascii="Wingdings" w:hAnsi="Wingdings" w:hint="default"/>
+      </w:rPr>
+    </w:lvl>
+    <w:lvl w:ilvl="6" w:tplc="04090001" w:tentative="1">
+      <w:start w:val="1"/>
+      <w:numFmt w:val="bullet"/>
+      <w:lvlText w:val=""/>
+      <w:lvlJc w:val="left"/>
+      <w:pPr>
+        <w:ind w:left="5040" w:hanging="360"/>
+      </w:pPr>
+      <w:rPr>
+        <w:rFonts w:ascii="Symbol" w:hAnsi="Symbol" w:hint="default"/>
+      </w:rPr>
+    </w:lvl>
+    <w:lvl w:ilvl="7" w:tplc="04090003" w:tentative="1">
+      <w:start w:val="1"/>
+      <w:numFmt w:val="bullet"/>
+      <w:lvlText w:val="o"/>
+      <w:lvlJc w:val="left"/>
+      <w:pPr>
+        <w:ind w:left="5760" w:hanging="360"/>
+      </w:pPr>
+      <w:rPr>
+        <w:rFonts w:ascii="Courier New" w:hAnsi="Courier New" w:cs="Courier New" w:hint="default"/>
+      </w:rPr>
+    </w:lvl>
+    <w:lvl w:ilvl="8" w:tplc="04090005" w:tentative="1">
+      <w:start w:val="1"/>
+      <w:numFmt w:val="bullet"/>
+      <w:lvlText w:val=""/>
+      <w:lvlJc w:val="left"/>
+      <w:pPr>
+        <w:ind w:left="6480" w:hanging="360"/>
+      </w:pPr>
+      <w:rPr>
+        <w:rFonts w:ascii="Wingdings" w:hAnsi="Wingdings" w:hint="default"/>
+      </w:rPr>
+    </w:lvl>
+  </w:abstractNum>
+  <w:abstractNum w:abstractNumId="9">
     <w:nsid w:val="324B1296"/>
     <w:multiLevelType w:val="hybridMultilevel"/>
     <w:tmpl w:val="6696FDC8"/>
@@ -13522,7 +13911,7 @@
       </w:pPr>
     </w:lvl>
   </w:abstractNum>
-  <w:abstractNum w:abstractNumId="9">
+  <w:abstractNum w:abstractNumId="10">
     <w:nsid w:val="38C51F85"/>
     <w:multiLevelType w:val="hybridMultilevel"/>
     <w:tmpl w:val="EADEE29C"/>
@@ -13635,7 +14024,7 @@
       </w:rPr>
     </w:lvl>
   </w:abstractNum>
-  <w:abstractNum w:abstractNumId="10">
+  <w:abstractNum w:abstractNumId="11">
     <w:nsid w:val="3C511D3C"/>
     <w:multiLevelType w:val="hybridMultilevel"/>
     <w:tmpl w:val="996C56C4"/>
@@ -13748,7 +14137,7 @@
       </w:rPr>
     </w:lvl>
   </w:abstractNum>
-  <w:abstractNum w:abstractNumId="11">
+  <w:abstractNum w:abstractNumId="12">
     <w:nsid w:val="3F74159C"/>
     <w:multiLevelType w:val="hybridMultilevel"/>
     <w:tmpl w:val="876E0000"/>
@@ -13861,7 +14250,7 @@
       </w:rPr>
     </w:lvl>
   </w:abstractNum>
-  <w:abstractNum w:abstractNumId="12">
+  <w:abstractNum w:abstractNumId="13">
     <w:nsid w:val="4435685A"/>
     <w:multiLevelType w:val="hybridMultilevel"/>
     <w:tmpl w:val="00507298"/>
@@ -13974,7 +14363,7 @@
       </w:rPr>
     </w:lvl>
   </w:abstractNum>
-  <w:abstractNum w:abstractNumId="13">
+  <w:abstractNum w:abstractNumId="14">
     <w:nsid w:val="45227E9F"/>
     <w:multiLevelType w:val="hybridMultilevel"/>
     <w:tmpl w:val="E5047B84"/>
@@ -14060,7 +14449,7 @@
       </w:pPr>
     </w:lvl>
   </w:abstractNum>
-  <w:abstractNum w:abstractNumId="14">
+  <w:abstractNum w:abstractNumId="15">
     <w:nsid w:val="47DD36D6"/>
     <w:multiLevelType w:val="hybridMultilevel"/>
     <w:tmpl w:val="F0827316"/>
@@ -14173,7 +14562,7 @@
       </w:rPr>
     </w:lvl>
   </w:abstractNum>
-  <w:abstractNum w:abstractNumId="15">
+  <w:abstractNum w:abstractNumId="16">
     <w:nsid w:val="496D312C"/>
     <w:multiLevelType w:val="hybridMultilevel"/>
     <w:tmpl w:val="583EBEA4"/>
@@ -14286,7 +14675,7 @@
       </w:rPr>
     </w:lvl>
   </w:abstractNum>
-  <w:abstractNum w:abstractNumId="16">
+  <w:abstractNum w:abstractNumId="17">
     <w:nsid w:val="4C790374"/>
     <w:multiLevelType w:val="hybridMultilevel"/>
     <w:tmpl w:val="0A5CD18E"/>
@@ -14375,7 +14764,7 @@
       </w:pPr>
     </w:lvl>
   </w:abstractNum>
-  <w:abstractNum w:abstractNumId="17">
+  <w:abstractNum w:abstractNumId="18">
     <w:nsid w:val="5A3E39F9"/>
     <w:multiLevelType w:val="hybridMultilevel"/>
     <w:tmpl w:val="A968A5DA"/>
@@ -14488,7 +14877,7 @@
       </w:rPr>
     </w:lvl>
   </w:abstractNum>
-  <w:abstractNum w:abstractNumId="18">
+  <w:abstractNum w:abstractNumId="19">
     <w:nsid w:val="5BE231BB"/>
     <w:multiLevelType w:val="hybridMultilevel"/>
     <w:tmpl w:val="05EEBEF6"/>
@@ -14601,7 +14990,7 @@
       </w:rPr>
     </w:lvl>
   </w:abstractNum>
-  <w:abstractNum w:abstractNumId="19">
+  <w:abstractNum w:abstractNumId="20">
     <w:nsid w:val="6A697B3B"/>
     <w:multiLevelType w:val="hybridMultilevel"/>
     <w:tmpl w:val="C16E4F3C"/>
@@ -14715,34 +15104,34 @@
     </w:lvl>
   </w:abstractNum>
   <w:num w:numId="1">
-    <w:abstractNumId w:val="8"/>
+    <w:abstractNumId w:val="9"/>
   </w:num>
   <w:num w:numId="2">
-    <w:abstractNumId w:val="16"/>
+    <w:abstractNumId w:val="17"/>
   </w:num>
   <w:num w:numId="3">
     <w:abstractNumId w:val="3"/>
   </w:num>
   <w:num w:numId="4">
-    <w:abstractNumId w:val="14"/>
+    <w:abstractNumId w:val="15"/>
   </w:num>
   <w:num w:numId="5">
-    <w:abstractNumId w:val="12"/>
+    <w:abstractNumId w:val="13"/>
   </w:num>
   <w:num w:numId="6">
-    <w:abstractNumId w:val="19"/>
+    <w:abstractNumId w:val="20"/>
   </w:num>
   <w:num w:numId="7">
     <w:abstractNumId w:val="6"/>
   </w:num>
   <w:num w:numId="8">
-    <w:abstractNumId w:val="18"/>
+    <w:abstractNumId w:val="19"/>
   </w:num>
   <w:num w:numId="9">
     <w:abstractNumId w:val="2"/>
   </w:num>
   <w:num w:numId="10">
-    <w:abstractNumId w:val="15"/>
+    <w:abstractNumId w:val="16"/>
   </w:num>
   <w:num w:numId="11">
     <w:abstractNumId w:val="7"/>
@@ -14751,19 +15140,19 @@
     <w:abstractNumId w:val="1"/>
   </w:num>
   <w:num w:numId="13">
-    <w:abstractNumId w:val="17"/>
+    <w:abstractNumId w:val="18"/>
   </w:num>
   <w:num w:numId="14">
-    <w:abstractNumId w:val="10"/>
+    <w:abstractNumId w:val="11"/>
   </w:num>
   <w:num w:numId="15">
-    <w:abstractNumId w:val="11"/>
+    <w:abstractNumId w:val="12"/>
   </w:num>
   <w:num w:numId="16">
     <w:abstractNumId w:val="0"/>
   </w:num>
   <w:num w:numId="17">
-    <w:abstractNumId w:val="9"/>
+    <w:abstractNumId w:val="10"/>
   </w:num>
   <w:num w:numId="18">
     <w:abstractNumId w:val="4"/>
@@ -14772,17 +15161,20 @@
     <w:abstractNumId w:val="5"/>
   </w:num>
   <w:num w:numId="20">
-    <w:abstractNumId w:val="13"/>
+    <w:abstractNumId w:val="14"/>
+  </w:num>
+  <w:num w:numId="21">
+    <w:abstractNumId w:val="8"/>
   </w:num>
 </w:numbering>
 </file>
 
 <file path=word/styles.xml><?xml version="1.0" encoding="utf-8"?>
-<w:styles xmlns:r="http://schemas.openxmlformats.org/officeDocument/2006/relationships" xmlns:w="http://schemas.openxmlformats.org/wordprocessingml/2006/main">
+<w:styles xmlns:mc="http://schemas.openxmlformats.org/markup-compatibility/2006" xmlns:r="http://schemas.openxmlformats.org/officeDocument/2006/relationships" xmlns:w="http://schemas.openxmlformats.org/wordprocessingml/2006/main" xmlns:w14="http://schemas.microsoft.com/office/word/2010/wordml" mc:Ignorable="w14">
   <w:docDefaults>
     <w:rPrDefault>
       <w:rPr>
-        <w:rFonts w:asciiTheme="minorHAnsi" w:eastAsiaTheme="minorHAnsi" w:hAnsiTheme="minorHAnsi" w:cstheme="minorBidi"/>
+        <w:rFonts w:asciiTheme="minorHAnsi" w:eastAsiaTheme="minorEastAsia" w:hAnsiTheme="minorHAnsi" w:cstheme="minorBidi"/>
         <w:sz w:val="22"/>
         <w:szCs w:val="22"/>
         <w:lang w:val="en-US" w:eastAsia="en-US" w:bidi="ar-SA"/>
@@ -14936,7 +15328,6 @@
   <w:style w:type="paragraph" w:default="1" w:styleId="Normal">
     <w:name w:val="Normal"/>
     <w:qFormat/>
-    <w:rsid w:val="00961EA5"/>
   </w:style>
   <w:style w:type="paragraph" w:styleId="Heading1">
     <w:name w:val="heading 1"/>
@@ -15194,6 +15585,7 @@
   <w:style w:type="character" w:default="1" w:styleId="DefaultParagraphFont">
     <w:name w:val="Default Paragraph Font"/>
     <w:uiPriority w:val="1"/>
+    <w:semiHidden/>
     <w:unhideWhenUsed/>
   </w:style>
   <w:style w:type="table" w:default="1" w:styleId="TableNormal">
@@ -15201,7 +15593,6 @@
     <w:uiPriority w:val="99"/>
     <w:semiHidden/>
     <w:unhideWhenUsed/>
-    <w:qFormat/>
     <w:tblPr>
       <w:tblInd w:w="0" w:type="dxa"/>
       <w:tblCellMar>
@@ -15376,9 +15767,907 @@
     <w:pPr>
       <w:spacing w:after="0" w:line="240" w:lineRule="auto"/>
     </w:pPr>
+  </w:style>
+  <w:style w:type="character" w:customStyle="1" w:styleId="NoSpacingChar">
+    <w:name w:val="No Spacing Char"/>
+    <w:basedOn w:val="DefaultParagraphFont"/>
+    <w:link w:val="NoSpacing"/>
+    <w:uiPriority w:val="1"/>
+    <w:rsid w:val="00777BD6"/>
     <w:rPr>
       <w:rFonts w:eastAsiaTheme="minorEastAsia"/>
     </w:rPr>
+  </w:style>
+  <w:style w:type="paragraph" w:styleId="BalloonText">
+    <w:name w:val="Balloon Text"/>
+    <w:basedOn w:val="Normal"/>
+    <w:link w:val="BalloonTextChar"/>
+    <w:uiPriority w:val="99"/>
+    <w:semiHidden/>
+    <w:unhideWhenUsed/>
+    <w:rsid w:val="00777BD6"/>
+    <w:pPr>
+      <w:spacing w:after="0" w:line="240" w:lineRule="auto"/>
+    </w:pPr>
+    <w:rPr>
+      <w:rFonts w:ascii="Tahoma" w:hAnsi="Tahoma" w:cs="Tahoma"/>
+      <w:sz w:val="16"/>
+      <w:szCs w:val="16"/>
+    </w:rPr>
+  </w:style>
+  <w:style w:type="character" w:customStyle="1" w:styleId="BalloonTextChar">
+    <w:name w:val="Balloon Text Char"/>
+    <w:basedOn w:val="DefaultParagraphFont"/>
+    <w:link w:val="BalloonText"/>
+    <w:uiPriority w:val="99"/>
+    <w:semiHidden/>
+    <w:rsid w:val="00777BD6"/>
+    <w:rPr>
+      <w:rFonts w:ascii="Tahoma" w:hAnsi="Tahoma" w:cs="Tahoma"/>
+      <w:sz w:val="16"/>
+      <w:szCs w:val="16"/>
+    </w:rPr>
+  </w:style>
+  <w:style w:type="character" w:customStyle="1" w:styleId="Heading3Char">
+    <w:name w:val="Heading 3 Char"/>
+    <w:basedOn w:val="DefaultParagraphFont"/>
+    <w:link w:val="Heading3"/>
+    <w:uiPriority w:val="9"/>
+    <w:rsid w:val="0044448F"/>
+    <w:rPr>
+      <w:rFonts w:asciiTheme="majorHAnsi" w:eastAsiaTheme="majorEastAsia" w:hAnsiTheme="majorHAnsi" w:cstheme="majorBidi"/>
+      <w:b/>
+      <w:bCs/>
+      <w:color w:val="0F6FC6" w:themeColor="accent1"/>
+    </w:rPr>
+  </w:style>
+  <w:style w:type="paragraph" w:customStyle="1" w:styleId="CodeBlock">
+    <w:name w:val="CodeBlock"/>
+    <w:basedOn w:val="Normal"/>
+    <w:link w:val="CodeBlockChar"/>
+    <w:autoRedefine/>
+    <w:qFormat/>
+    <w:rsid w:val="00A03581"/>
+    <w:pPr>
+      <w:keepNext/>
+      <w:keepLines/>
+      <w:pBdr>
+        <w:top w:val="single" w:sz="4" w:space="1" w:color="595959" w:themeColor="text1" w:themeTint="A6"/>
+        <w:left w:val="single" w:sz="4" w:space="4" w:color="595959" w:themeColor="text1" w:themeTint="A6"/>
+        <w:bottom w:val="single" w:sz="4" w:space="1" w:color="595959" w:themeColor="text1" w:themeTint="A6"/>
+        <w:right w:val="single" w:sz="4" w:space="4" w:color="595959" w:themeColor="text1" w:themeTint="A6"/>
+      </w:pBdr>
+      <w:shd w:val="clear" w:color="auto" w:fill="F2F2F2" w:themeFill="background1" w:themeFillShade="F2"/>
+      <w:spacing w:after="240" w:line="240" w:lineRule="auto"/>
+      <w:ind w:left="360" w:right="360"/>
+      <w:contextualSpacing/>
+      <w:jc w:val="both"/>
+    </w:pPr>
+    <w:rPr>
+      <w:rFonts w:ascii="Consolas" w:hAnsi="Consolas" w:cs="Courier New"/>
+      <w:noProof/>
+      <w:sz w:val="20"/>
+    </w:rPr>
+  </w:style>
+  <w:style w:type="paragraph" w:styleId="ListParagraph">
+    <w:name w:val="List Paragraph"/>
+    <w:basedOn w:val="Normal"/>
+    <w:uiPriority w:val="34"/>
+    <w:qFormat/>
+    <w:rsid w:val="0080557B"/>
+    <w:pPr>
+      <w:ind w:left="720"/>
+      <w:contextualSpacing/>
+    </w:pPr>
+  </w:style>
+  <w:style w:type="character" w:customStyle="1" w:styleId="CodeBlockChar">
+    <w:name w:val="CodeBlock Char"/>
+    <w:basedOn w:val="DefaultParagraphFont"/>
+    <w:link w:val="CodeBlock"/>
+    <w:rsid w:val="00A03581"/>
+    <w:rPr>
+      <w:rFonts w:ascii="Consolas" w:hAnsi="Consolas" w:cs="Courier New"/>
+      <w:noProof/>
+      <w:sz w:val="20"/>
+      <w:shd w:val="clear" w:color="auto" w:fill="F2F2F2" w:themeFill="background1" w:themeFillShade="F2"/>
+    </w:rPr>
+  </w:style>
+  <w:style w:type="paragraph" w:styleId="TOCHeading">
+    <w:name w:val="TOC Heading"/>
+    <w:basedOn w:val="Heading1"/>
+    <w:next w:val="Normal"/>
+    <w:uiPriority w:val="39"/>
+    <w:unhideWhenUsed/>
+    <w:qFormat/>
+    <w:rsid w:val="00C25E41"/>
+    <w:pPr>
+      <w:outlineLvl w:val="9"/>
+    </w:pPr>
+  </w:style>
+  <w:style w:type="paragraph" w:styleId="TOC1">
+    <w:name w:val="toc 1"/>
+    <w:basedOn w:val="Normal"/>
+    <w:next w:val="Normal"/>
+    <w:autoRedefine/>
+    <w:uiPriority w:val="39"/>
+    <w:unhideWhenUsed/>
+    <w:rsid w:val="00C25E41"/>
+    <w:pPr>
+      <w:spacing w:after="100"/>
+    </w:pPr>
+  </w:style>
+  <w:style w:type="paragraph" w:styleId="TOC2">
+    <w:name w:val="toc 2"/>
+    <w:basedOn w:val="Normal"/>
+    <w:next w:val="Normal"/>
+    <w:autoRedefine/>
+    <w:uiPriority w:val="39"/>
+    <w:unhideWhenUsed/>
+    <w:rsid w:val="00C25E41"/>
+    <w:pPr>
+      <w:spacing w:after="100"/>
+      <w:ind w:left="220"/>
+    </w:pPr>
+  </w:style>
+  <w:style w:type="paragraph" w:styleId="TOC3">
+    <w:name w:val="toc 3"/>
+    <w:basedOn w:val="Normal"/>
+    <w:next w:val="Normal"/>
+    <w:autoRedefine/>
+    <w:uiPriority w:val="39"/>
+    <w:unhideWhenUsed/>
+    <w:rsid w:val="00C25E41"/>
+    <w:pPr>
+      <w:spacing w:after="100"/>
+      <w:ind w:left="440"/>
+    </w:pPr>
+  </w:style>
+  <w:style w:type="character" w:styleId="Hyperlink">
+    <w:name w:val="Hyperlink"/>
+    <w:basedOn w:val="DefaultParagraphFont"/>
+    <w:uiPriority w:val="99"/>
+    <w:unhideWhenUsed/>
+    <w:rsid w:val="00ED750D"/>
+    <w:rPr>
+      <w:color w:val="0B5294" w:themeColor="accent1" w:themeShade="BF"/>
+      <w:u w:val="single"/>
+    </w:rPr>
+  </w:style>
+  <w:style w:type="character" w:customStyle="1" w:styleId="Heading4Char">
+    <w:name w:val="Heading 4 Char"/>
+    <w:basedOn w:val="DefaultParagraphFont"/>
+    <w:link w:val="Heading4"/>
+    <w:uiPriority w:val="9"/>
+    <w:rsid w:val="00030CBF"/>
+    <w:rPr>
+      <w:rFonts w:asciiTheme="majorHAnsi" w:eastAsiaTheme="majorEastAsia" w:hAnsiTheme="majorHAnsi" w:cstheme="majorBidi"/>
+      <w:b/>
+      <w:bCs/>
+      <w:i/>
+      <w:iCs/>
+      <w:color w:val="0F6FC6" w:themeColor="accent1"/>
+    </w:rPr>
+  </w:style>
+  <w:style w:type="character" w:customStyle="1" w:styleId="Heading5Char">
+    <w:name w:val="Heading 5 Char"/>
+    <w:basedOn w:val="DefaultParagraphFont"/>
+    <w:link w:val="Heading5"/>
+    <w:uiPriority w:val="9"/>
+    <w:rsid w:val="00030CBF"/>
+    <w:rPr>
+      <w:rFonts w:asciiTheme="majorHAnsi" w:eastAsiaTheme="majorEastAsia" w:hAnsiTheme="majorHAnsi" w:cstheme="majorBidi"/>
+      <w:color w:val="073662" w:themeColor="accent1" w:themeShade="7F"/>
+    </w:rPr>
+  </w:style>
+  <w:style w:type="character" w:customStyle="1" w:styleId="Heading6Char">
+    <w:name w:val="Heading 6 Char"/>
+    <w:basedOn w:val="DefaultParagraphFont"/>
+    <w:link w:val="Heading6"/>
+    <w:uiPriority w:val="9"/>
+    <w:semiHidden/>
+    <w:rsid w:val="00030CBF"/>
+    <w:rPr>
+      <w:rFonts w:asciiTheme="majorHAnsi" w:eastAsiaTheme="majorEastAsia" w:hAnsiTheme="majorHAnsi" w:cstheme="majorBidi"/>
+      <w:i/>
+      <w:iCs/>
+      <w:color w:val="073662" w:themeColor="accent1" w:themeShade="7F"/>
+    </w:rPr>
+  </w:style>
+  <w:style w:type="character" w:customStyle="1" w:styleId="Heading7Char">
+    <w:name w:val="Heading 7 Char"/>
+    <w:basedOn w:val="DefaultParagraphFont"/>
+    <w:link w:val="Heading7"/>
+    <w:uiPriority w:val="9"/>
+    <w:semiHidden/>
+    <w:rsid w:val="00030CBF"/>
+    <w:rPr>
+      <w:rFonts w:asciiTheme="majorHAnsi" w:eastAsiaTheme="majorEastAsia" w:hAnsiTheme="majorHAnsi" w:cstheme="majorBidi"/>
+      <w:i/>
+      <w:iCs/>
+      <w:color w:val="404040" w:themeColor="text1" w:themeTint="BF"/>
+    </w:rPr>
+  </w:style>
+  <w:style w:type="character" w:customStyle="1" w:styleId="Heading8Char">
+    <w:name w:val="Heading 8 Char"/>
+    <w:basedOn w:val="DefaultParagraphFont"/>
+    <w:link w:val="Heading8"/>
+    <w:uiPriority w:val="9"/>
+    <w:semiHidden/>
+    <w:rsid w:val="00030CBF"/>
+    <w:rPr>
+      <w:rFonts w:asciiTheme="majorHAnsi" w:eastAsiaTheme="majorEastAsia" w:hAnsiTheme="majorHAnsi" w:cstheme="majorBidi"/>
+      <w:color w:val="404040" w:themeColor="text1" w:themeTint="BF"/>
+      <w:sz w:val="20"/>
+      <w:szCs w:val="20"/>
+    </w:rPr>
+  </w:style>
+  <w:style w:type="character" w:customStyle="1" w:styleId="Heading9Char">
+    <w:name w:val="Heading 9 Char"/>
+    <w:basedOn w:val="DefaultParagraphFont"/>
+    <w:link w:val="Heading9"/>
+    <w:uiPriority w:val="9"/>
+    <w:semiHidden/>
+    <w:rsid w:val="00030CBF"/>
+    <w:rPr>
+      <w:rFonts w:asciiTheme="majorHAnsi" w:eastAsiaTheme="majorEastAsia" w:hAnsiTheme="majorHAnsi" w:cstheme="majorBidi"/>
+      <w:i/>
+      <w:iCs/>
+      <w:color w:val="404040" w:themeColor="text1" w:themeTint="BF"/>
+      <w:sz w:val="20"/>
+      <w:szCs w:val="20"/>
+    </w:rPr>
+  </w:style>
+  <w:style w:type="character" w:styleId="IntenseEmphasis">
+    <w:name w:val="Intense Emphasis"/>
+    <w:basedOn w:val="DefaultParagraphFont"/>
+    <w:uiPriority w:val="21"/>
+    <w:qFormat/>
+    <w:rsid w:val="001E5407"/>
+    <w:rPr>
+      <w:b/>
+      <w:bCs/>
+      <w:i/>
+      <w:iCs/>
+      <w:color w:val="0F6FC6" w:themeColor="accent1"/>
+    </w:rPr>
+  </w:style>
+  <w:style w:type="paragraph" w:styleId="Quote">
+    <w:name w:val="Quote"/>
+    <w:basedOn w:val="Normal"/>
+    <w:next w:val="Normal"/>
+    <w:link w:val="QuoteChar"/>
+    <w:uiPriority w:val="29"/>
+    <w:qFormat/>
+    <w:rsid w:val="00364C1C"/>
+    <w:rPr>
+      <w:i/>
+      <w:iCs/>
+      <w:color w:val="000000" w:themeColor="text1"/>
+    </w:rPr>
+  </w:style>
+  <w:style w:type="character" w:customStyle="1" w:styleId="QuoteChar">
+    <w:name w:val="Quote Char"/>
+    <w:basedOn w:val="DefaultParagraphFont"/>
+    <w:link w:val="Quote"/>
+    <w:uiPriority w:val="29"/>
+    <w:rsid w:val="00364C1C"/>
+    <w:rPr>
+      <w:i/>
+      <w:iCs/>
+      <w:color w:val="000000" w:themeColor="text1"/>
+    </w:rPr>
+  </w:style>
+  <w:style w:type="character" w:styleId="PlaceholderText">
+    <w:name w:val="Placeholder Text"/>
+    <w:basedOn w:val="DefaultParagraphFont"/>
+    <w:uiPriority w:val="99"/>
+    <w:semiHidden/>
+    <w:rsid w:val="000E40D2"/>
+    <w:rPr>
+      <w:color w:val="808080"/>
+    </w:rPr>
+  </w:style>
+</w:styles>
+</file>
+
+<file path=word/stylesWithEffects.xml><?xml version="1.0" encoding="utf-8"?>
+<w:styles xmlns:wpc="http://schemas.microsoft.com/office/word/2010/wordprocessingCanvas" xmlns:mc="http://schemas.openxmlformats.org/markup-compatibility/2006" xmlns:o="urn:schemas-microsoft-com:office:office" xmlns:r="http://schemas.openxmlformats.org/officeDocument/2006/relationships" xmlns:m="http://schemas.openxmlformats.org/officeDocument/2006/math" xmlns:v="urn:schemas-microsoft-com:vml" xmlns:wp14="http://schemas.microsoft.com/office/word/2010/wordprocessingDrawing" xmlns:wp="http://schemas.openxmlformats.org/drawingml/2006/wordprocessingDrawing" xmlns:w10="urn:schemas-microsoft-com:office:word" xmlns:w="http://schemas.openxmlformats.org/wordprocessingml/2006/main" xmlns:w14="http://schemas.microsoft.com/office/word/2010/wordml" xmlns:wpg="http://schemas.microsoft.com/office/word/2010/wordprocessingGroup" xmlns:wpi="http://schemas.microsoft.com/office/word/2010/wordprocessingInk" xmlns:wne="http://schemas.microsoft.com/office/word/2006/wordml" xmlns:wps="http://schemas.microsoft.com/office/word/2010/wordprocessingShape" mc:Ignorable="w14 wp14">
+  <w:docDefaults>
+    <w:rPrDefault>
+      <w:rPr>
+        <w:rFonts w:asciiTheme="minorHAnsi" w:eastAsiaTheme="minorEastAsia" w:hAnsiTheme="minorHAnsi" w:cstheme="minorBidi"/>
+        <w:sz w:val="22"/>
+        <w:szCs w:val="22"/>
+        <w:lang w:val="en-US" w:eastAsia="en-US" w:bidi="ar-SA"/>
+      </w:rPr>
+    </w:rPrDefault>
+    <w:pPrDefault>
+      <w:pPr>
+        <w:spacing w:after="200" w:line="276" w:lineRule="auto"/>
+      </w:pPr>
+    </w:pPrDefault>
+  </w:docDefaults>
+  <w:latentStyles w:defLockedState="0" w:defUIPriority="99" w:defSemiHidden="1" w:defUnhideWhenUsed="1" w:defQFormat="0" w:count="267">
+    <w:lsdException w:name="Normal" w:semiHidden="0" w:uiPriority="0" w:unhideWhenUsed="0" w:qFormat="1"/>
+    <w:lsdException w:name="heading 1" w:semiHidden="0" w:uiPriority="9" w:unhideWhenUsed="0" w:qFormat="1"/>
+    <w:lsdException w:name="heading 2" w:uiPriority="9" w:qFormat="1"/>
+    <w:lsdException w:name="heading 3" w:uiPriority="9" w:qFormat="1"/>
+    <w:lsdException w:name="heading 4" w:uiPriority="9" w:qFormat="1"/>
+    <w:lsdException w:name="heading 5" w:uiPriority="9" w:qFormat="1"/>
+    <w:lsdException w:name="heading 6" w:uiPriority="9" w:qFormat="1"/>
+    <w:lsdException w:name="heading 7" w:uiPriority="9" w:qFormat="1"/>
+    <w:lsdException w:name="heading 8" w:uiPriority="9" w:qFormat="1"/>
+    <w:lsdException w:name="heading 9" w:uiPriority="9" w:qFormat="1"/>
+    <w:lsdException w:name="toc 1" w:uiPriority="39"/>
+    <w:lsdException w:name="toc 2" w:uiPriority="39"/>
+    <w:lsdException w:name="toc 3" w:uiPriority="39"/>
+    <w:lsdException w:name="toc 4" w:uiPriority="39"/>
+    <w:lsdException w:name="toc 5" w:uiPriority="39"/>
+    <w:lsdException w:name="toc 6" w:uiPriority="39"/>
+    <w:lsdException w:name="toc 7" w:uiPriority="39"/>
+    <w:lsdException w:name="toc 8" w:uiPriority="39"/>
+    <w:lsdException w:name="toc 9" w:uiPriority="39"/>
+    <w:lsdException w:name="caption" w:uiPriority="35" w:qFormat="1"/>
+    <w:lsdException w:name="Title" w:semiHidden="0" w:uiPriority="10" w:unhideWhenUsed="0" w:qFormat="1"/>
+    <w:lsdException w:name="Default Paragraph Font" w:uiPriority="1"/>
+    <w:lsdException w:name="Subtitle" w:semiHidden="0" w:uiPriority="11" w:unhideWhenUsed="0" w:qFormat="1"/>
+    <w:lsdException w:name="Strong" w:semiHidden="0" w:uiPriority="22" w:unhideWhenUsed="0" w:qFormat="1"/>
+    <w:lsdException w:name="Emphasis" w:semiHidden="0" w:uiPriority="20" w:unhideWhenUsed="0" w:qFormat="1"/>
+    <w:lsdException w:name="Table Grid" w:semiHidden="0" w:uiPriority="59" w:unhideWhenUsed="0"/>
+    <w:lsdException w:name="Placeholder Text" w:unhideWhenUsed="0"/>
+    <w:lsdException w:name="No Spacing" w:semiHidden="0" w:uiPriority="1" w:unhideWhenUsed="0" w:qFormat="1"/>
+    <w:lsdException w:name="Light Shading" w:semiHidden="0" w:uiPriority="60" w:unhideWhenUsed="0"/>
+    <w:lsdException w:name="Light List" w:semiHidden="0" w:uiPriority="61" w:unhideWhenUsed="0"/>
+    <w:lsdException w:name="Light Grid" w:semiHidden="0" w:uiPriority="62" w:unhideWhenUsed="0"/>
+    <w:lsdException w:name="Medium Shading 1" w:semiHidden="0" w:uiPriority="63" w:unhideWhenUsed="0"/>
+    <w:lsdException w:name="Medium Shading 2" w:semiHidden="0" w:uiPriority="64" w:unhideWhenUsed="0"/>
+    <w:lsdException w:name="Medium List 1" w:semiHidden="0" w:uiPriority="65" w:unhideWhenUsed="0"/>
+    <w:lsdException w:name="Medium List 2" w:semiHidden="0" w:uiPriority="66" w:unhideWhenUsed="0"/>
+    <w:lsdException w:name="Medium Grid 1" w:semiHidden="0" w:uiPriority="67" w:unhideWhenUsed="0"/>
+    <w:lsdException w:name="Medium Grid 2" w:semiHidden="0" w:uiPriority="68" w:unhideWhenUsed="0"/>
+    <w:lsdException w:name="Medium Grid 3" w:semiHidden="0" w:uiPriority="69" w:unhideWhenUsed="0"/>
+    <w:lsdException w:name="Dark List" w:semiHidden="0" w:uiPriority="70" w:unhideWhenUsed="0"/>
+    <w:lsdException w:name="Colorful Shading" w:semiHidden="0" w:uiPriority="71" w:unhideWhenUsed="0"/>
+    <w:lsdException w:name="Colorful List" w:semiHidden="0" w:uiPriority="72" w:unhideWhenUsed="0"/>
+    <w:lsdException w:name="Colorful Grid" w:semiHidden="0" w:uiPriority="73" w:unhideWhenUsed="0"/>
+    <w:lsdException w:name="Light Shading Accent 1" w:semiHidden="0" w:uiPriority="60" w:unhideWhenUsed="0"/>
+    <w:lsdException w:name="Light List Accent 1" w:semiHidden="0" w:uiPriority="61" w:unhideWhenUsed="0"/>
+    <w:lsdException w:name="Light Grid Accent 1" w:semiHidden="0" w:uiPriority="62" w:unhideWhenUsed="0"/>
+    <w:lsdException w:name="Medium Shading 1 Accent 1" w:semiHidden="0" w:uiPriority="63" w:unhideWhenUsed="0"/>
+    <w:lsdException w:name="Medium Shading 2 Accent 1" w:semiHidden="0" w:uiPriority="64" w:unhideWhenUsed="0"/>
+    <w:lsdException w:name="Medium List 1 Accent 1" w:semiHidden="0" w:uiPriority="65" w:unhideWhenUsed="0"/>
+    <w:lsdException w:name="Revision" w:unhideWhenUsed="0"/>
+    <w:lsdException w:name="List Paragraph" w:semiHidden="0" w:uiPriority="34" w:unhideWhenUsed="0" w:qFormat="1"/>
+    <w:lsdException w:name="Quote" w:semiHidden="0" w:uiPriority="29" w:unhideWhenUsed="0" w:qFormat="1"/>
+    <w:lsdException w:name="Intense Quote" w:semiHidden="0" w:uiPriority="30" w:unhideWhenUsed="0" w:qFormat="1"/>
+    <w:lsdException w:name="Medium List 2 Accent 1" w:semiHidden="0" w:uiPriority="66" w:unhideWhenUsed="0"/>
+    <w:lsdException w:name="Medium Grid 1 Accent 1" w:semiHidden="0" w:uiPriority="67" w:unhideWhenUsed="0"/>
+    <w:lsdException w:name="Medium Grid 2 Accent 1" w:semiHidden="0" w:uiPriority="68" w:unhideWhenUsed="0"/>
+    <w:lsdException w:name="Medium Grid 3 Accent 1" w:semiHidden="0" w:uiPriority="69" w:unhideWhenUsed="0"/>
+    <w:lsdException w:name="Dark List Accent 1" w:semiHidden="0" w:uiPriority="70" w:unhideWhenUsed="0"/>
+    <w:lsdException w:name="Colorful Shading Accent 1" w:semiHidden="0" w:uiPriority="71" w:unhideWhenUsed="0"/>
+    <w:lsdException w:name="Colorful List Accent 1" w:semiHidden="0" w:uiPriority="72" w:unhideWhenUsed="0"/>
+    <w:lsdException w:name="Colorful Grid Accent 1" w:semiHidden="0" w:uiPriority="73" w:unhideWhenUsed="0"/>
+    <w:lsdException w:name="Light Shading Accent 2" w:semiHidden="0" w:uiPriority="60" w:unhideWhenUsed="0"/>
+    <w:lsdException w:name="Light List Accent 2" w:semiHidden="0" w:uiPriority="61" w:unhideWhenUsed="0"/>
+    <w:lsdException w:name="Light Grid Accent 2" w:semiHidden="0" w:uiPriority="62" w:unhideWhenUsed="0"/>
+    <w:lsdException w:name="Medium Shading 1 Accent 2" w:semiHidden="0" w:uiPriority="63" w:unhideWhenUsed="0"/>
+    <w:lsdException w:name="Medium Shading 2 Accent 2" w:semiHidden="0" w:uiPriority="64" w:unhideWhenUsed="0"/>
+    <w:lsdException w:name="Medium List 1 Accent 2" w:semiHidden="0" w:uiPriority="65" w:unhideWhenUsed="0"/>
+    <w:lsdException w:name="Medium List 2 Accent 2" w:semiHidden="0" w:uiPriority="66" w:unhideWhenUsed="0"/>
+    <w:lsdException w:name="Medium Grid 1 Accent 2" w:semiHidden="0" w:uiPriority="67" w:unhideWhenUsed="0"/>
+    <w:lsdException w:name="Medium Grid 2 Accent 2" w:semiHidden="0" w:uiPriority="68" w:unhideWhenUsed="0"/>
+    <w:lsdException w:name="Medium Grid 3 Accent 2" w:semiHidden="0" w:uiPriority="69" w:unhideWhenUsed="0"/>
+    <w:lsdException w:name="Dark List Accent 2" w:semiHidden="0" w:uiPriority="70" w:unhideWhenUsed="0"/>
+    <w:lsdException w:name="Colorful Shading Accent 2" w:semiHidden="0" w:uiPriority="71" w:unhideWhenUsed="0"/>
+    <w:lsdException w:name="Colorful List Accent 2" w:semiHidden="0" w:uiPriority="72" w:unhideWhenUsed="0"/>
+    <w:lsdException w:name="Colorful Grid Accent 2" w:semiHidden="0" w:uiPriority="73" w:unhideWhenUsed="0"/>
+    <w:lsdException w:name="Light Shading Accent 3" w:semiHidden="0" w:uiPriority="60" w:unhideWhenUsed="0"/>
+    <w:lsdException w:name="Light List Accent 3" w:semiHidden="0" w:uiPriority="61" w:unhideWhenUsed="0"/>
+    <w:lsdException w:name="Light Grid Accent 3" w:semiHidden="0" w:uiPriority="62" w:unhideWhenUsed="0"/>
+    <w:lsdException w:name="Medium Shading 1 Accent 3" w:semiHidden="0" w:uiPriority="63" w:unhideWhenUsed="0"/>
+    <w:lsdException w:name="Medium Shading 2 Accent 3" w:semiHidden="0" w:uiPriority="64" w:unhideWhenUsed="0"/>
+    <w:lsdException w:name="Medium List 1 Accent 3" w:semiHidden="0" w:uiPriority="65" w:unhideWhenUsed="0"/>
+    <w:lsdException w:name="Medium List 2 Accent 3" w:semiHidden="0" w:uiPriority="66" w:unhideWhenUsed="0"/>
+    <w:lsdException w:name="Medium Grid 1 Accent 3" w:semiHidden="0" w:uiPriority="67" w:unhideWhenUsed="0"/>
+    <w:lsdException w:name="Medium Grid 2 Accent 3" w:semiHidden="0" w:uiPriority="68" w:unhideWhenUsed="0"/>
+    <w:lsdException w:name="Medium Grid 3 Accent 3" w:semiHidden="0" w:uiPriority="69" w:unhideWhenUsed="0"/>
+    <w:lsdException w:name="Dark List Accent 3" w:semiHidden="0" w:uiPriority="70" w:unhideWhenUsed="0"/>
+    <w:lsdException w:name="Colorful Shading Accent 3" w:semiHidden="0" w:uiPriority="71" w:unhideWhenUsed="0"/>
+    <w:lsdException w:name="Colorful List Accent 3" w:semiHidden="0" w:uiPriority="72" w:unhideWhenUsed="0"/>
+    <w:lsdException w:name="Colorful Grid Accent 3" w:semiHidden="0" w:uiPriority="73" w:unhideWhenUsed="0"/>
+    <w:lsdException w:name="Light Shading Accent 4" w:semiHidden="0" w:uiPriority="60" w:unhideWhenUsed="0"/>
+    <w:lsdException w:name="Light List Accent 4" w:semiHidden="0" w:uiPriority="61" w:unhideWhenUsed="0"/>
+    <w:lsdException w:name="Light Grid Accent 4" w:semiHidden="0" w:uiPriority="62" w:unhideWhenUsed="0"/>
+    <w:lsdException w:name="Medium Shading 1 Accent 4" w:semiHidden="0" w:uiPriority="63" w:unhideWhenUsed="0"/>
+    <w:lsdException w:name="Medium Shading 2 Accent 4" w:semiHidden="0" w:uiPriority="64" w:unhideWhenUsed="0"/>
+    <w:lsdException w:name="Medium List 1 Accent 4" w:semiHidden="0" w:uiPriority="65" w:unhideWhenUsed="0"/>
+    <w:lsdException w:name="Medium List 2 Accent 4" w:semiHidden="0" w:uiPriority="66" w:unhideWhenUsed="0"/>
+    <w:lsdException w:name="Medium Grid 1 Accent 4" w:semiHidden="0" w:uiPriority="67" w:unhideWhenUsed="0"/>
+    <w:lsdException w:name="Medium Grid 2 Accent 4" w:semiHidden="0" w:uiPriority="68" w:unhideWhenUsed="0"/>
+    <w:lsdException w:name="Medium Grid 3 Accent 4" w:semiHidden="0" w:uiPriority="69" w:unhideWhenUsed="0"/>
+    <w:lsdException w:name="Dark List Accent 4" w:semiHidden="0" w:uiPriority="70" w:unhideWhenUsed="0"/>
+    <w:lsdException w:name="Colorful Shading Accent 4" w:semiHidden="0" w:uiPriority="71" w:unhideWhenUsed="0"/>
+    <w:lsdException w:name="Colorful List Accent 4" w:semiHidden="0" w:uiPriority="72" w:unhideWhenUsed="0"/>
+    <w:lsdException w:name="Colorful Grid Accent 4" w:semiHidden="0" w:uiPriority="73" w:unhideWhenUsed="0"/>
+    <w:lsdException w:name="Light Shading Accent 5" w:semiHidden="0" w:uiPriority="60" w:unhideWhenUsed="0"/>
+    <w:lsdException w:name="Light List Accent 5" w:semiHidden="0" w:uiPriority="61" w:unhideWhenUsed="0"/>
+    <w:lsdException w:name="Light Grid Accent 5" w:semiHidden="0" w:uiPriority="62" w:unhideWhenUsed="0"/>
+    <w:lsdException w:name="Medium Shading 1 Accent 5" w:semiHidden="0" w:uiPriority="63" w:unhideWhenUsed="0"/>
+    <w:lsdException w:name="Medium Shading 2 Accent 5" w:semiHidden="0" w:uiPriority="64" w:unhideWhenUsed="0"/>
+    <w:lsdException w:name="Medium List 1 Accent 5" w:semiHidden="0" w:uiPriority="65" w:unhideWhenUsed="0"/>
+    <w:lsdException w:name="Medium List 2 Accent 5" w:semiHidden="0" w:uiPriority="66" w:unhideWhenUsed="0"/>
+    <w:lsdException w:name="Medium Grid 1 Accent 5" w:semiHidden="0" w:uiPriority="67" w:unhideWhenUsed="0"/>
+    <w:lsdException w:name="Medium Grid 2 Accent 5" w:semiHidden="0" w:uiPriority="68" w:unhideWhenUsed="0"/>
+    <w:lsdException w:name="Medium Grid 3 Accent 5" w:semiHidden="0" w:uiPriority="69" w:unhideWhenUsed="0"/>
+    <w:lsdException w:name="Dark List Accent 5" w:semiHidden="0" w:uiPriority="70" w:unhideWhenUsed="0"/>
+    <w:lsdException w:name="Colorful Shading Accent 5" w:semiHidden="0" w:uiPriority="71" w:unhideWhenUsed="0"/>
+    <w:lsdException w:name="Colorful List Accent 5" w:semiHidden="0" w:uiPriority="72" w:unhideWhenUsed="0"/>
+    <w:lsdException w:name="Colorful Grid Accent 5" w:semiHidden="0" w:uiPriority="73" w:unhideWhenUsed="0"/>
+    <w:lsdException w:name="Light Shading Accent 6" w:semiHidden="0" w:uiPriority="60" w:unhideWhenUsed="0"/>
+    <w:lsdException w:name="Light List Accent 6" w:semiHidden="0" w:uiPriority="61" w:unhideWhenUsed="0"/>
+    <w:lsdException w:name="Light Grid Accent 6" w:semiHidden="0" w:uiPriority="62" w:unhideWhenUsed="0"/>
+    <w:lsdException w:name="Medium Shading 1 Accent 6" w:semiHidden="0" w:uiPriority="63" w:unhideWhenUsed="0"/>
+    <w:lsdException w:name="Medium Shading 2 Accent 6" w:semiHidden="0" w:uiPriority="64" w:unhideWhenUsed="0"/>
+    <w:lsdException w:name="Medium List 1 Accent 6" w:semiHidden="0" w:uiPriority="65" w:unhideWhenUsed="0"/>
+    <w:lsdException w:name="Medium List 2 Accent 6" w:semiHidden="0" w:uiPriority="66" w:unhideWhenUsed="0"/>
+    <w:lsdException w:name="Medium Grid 1 Accent 6" w:semiHidden="0" w:uiPriority="67" w:unhideWhenUsed="0"/>
+    <w:lsdException w:name="Medium Grid 2 Accent 6" w:semiHidden="0" w:uiPriority="68" w:unhideWhenUsed="0"/>
+    <w:lsdException w:name="Medium Grid 3 Accent 6" w:semiHidden="0" w:uiPriority="69" w:unhideWhenUsed="0"/>
+    <w:lsdException w:name="Dark List Accent 6" w:semiHidden="0" w:uiPriority="70" w:unhideWhenUsed="0"/>
+    <w:lsdException w:name="Colorful Shading Accent 6" w:semiHidden="0" w:uiPriority="71" w:unhideWhenUsed="0"/>
+    <w:lsdException w:name="Colorful List Accent 6" w:semiHidden="0" w:uiPriority="72" w:unhideWhenUsed="0"/>
+    <w:lsdException w:name="Colorful Grid Accent 6" w:semiHidden="0" w:uiPriority="73" w:unhideWhenUsed="0"/>
+    <w:lsdException w:name="Subtle Emphasis" w:semiHidden="0" w:uiPriority="19" w:unhideWhenUsed="0" w:qFormat="1"/>
+    <w:lsdException w:name="Intense Emphasis" w:semiHidden="0" w:uiPriority="21" w:unhideWhenUsed="0" w:qFormat="1"/>
+    <w:lsdException w:name="Subtle Reference" w:semiHidden="0" w:uiPriority="31" w:unhideWhenUsed="0" w:qFormat="1"/>
+    <w:lsdException w:name="Intense Reference" w:semiHidden="0" w:uiPriority="32" w:unhideWhenUsed="0" w:qFormat="1"/>
+    <w:lsdException w:name="Book Title" w:semiHidden="0" w:uiPriority="33" w:unhideWhenUsed="0" w:qFormat="1"/>
+    <w:lsdException w:name="Bibliography" w:uiPriority="37"/>
+    <w:lsdException w:name="TOC Heading" w:uiPriority="39" w:qFormat="1"/>
+  </w:latentStyles>
+  <w:style w:type="paragraph" w:default="1" w:styleId="Normal">
+    <w:name w:val="Normal"/>
+    <w:qFormat/>
+  </w:style>
+  <w:style w:type="paragraph" w:styleId="Heading1">
+    <w:name w:val="heading 1"/>
+    <w:basedOn w:val="Normal"/>
+    <w:next w:val="Normal"/>
+    <w:link w:val="Heading1Char"/>
+    <w:autoRedefine/>
+    <w:uiPriority w:val="9"/>
+    <w:qFormat/>
+    <w:rsid w:val="00E929AE"/>
+    <w:pPr>
+      <w:keepNext/>
+      <w:keepLines/>
+      <w:pageBreakBefore/>
+      <w:numPr>
+        <w:numId w:val="7"/>
+      </w:numPr>
+      <w:pBdr>
+        <w:bottom w:val="double" w:sz="4" w:space="1" w:color="BFBFBF" w:themeColor="background1" w:themeShade="BF"/>
+      </w:pBdr>
+      <w:spacing w:before="480" w:line="240" w:lineRule="auto"/>
+      <w:contextualSpacing/>
+      <w:outlineLvl w:val="0"/>
+    </w:pPr>
+    <w:rPr>
+      <w:rFonts w:asciiTheme="majorHAnsi" w:eastAsiaTheme="majorEastAsia" w:hAnsiTheme="majorHAnsi" w:cstheme="majorBidi"/>
+      <w:b/>
+      <w:bCs/>
+      <w:color w:val="0B5294" w:themeColor="accent1" w:themeShade="BF"/>
+      <w:sz w:val="36"/>
+      <w:szCs w:val="28"/>
+    </w:rPr>
+  </w:style>
+  <w:style w:type="paragraph" w:styleId="Heading2">
+    <w:name w:val="heading 2"/>
+    <w:basedOn w:val="Normal"/>
+    <w:next w:val="Normal"/>
+    <w:link w:val="Heading2Char"/>
+    <w:autoRedefine/>
+    <w:uiPriority w:val="9"/>
+    <w:unhideWhenUsed/>
+    <w:qFormat/>
+    <w:rsid w:val="00FC2326"/>
+    <w:pPr>
+      <w:keepNext/>
+      <w:keepLines/>
+      <w:numPr>
+        <w:ilvl w:val="1"/>
+        <w:numId w:val="7"/>
+      </w:numPr>
+      <w:pBdr>
+        <w:bottom w:val="single" w:sz="4" w:space="1" w:color="A6A6A6" w:themeColor="background1" w:themeShade="A6"/>
+      </w:pBdr>
+      <w:spacing w:before="480" w:line="240" w:lineRule="auto"/>
+      <w:contextualSpacing/>
+      <w:outlineLvl w:val="1"/>
+    </w:pPr>
+    <w:rPr>
+      <w:rFonts w:asciiTheme="majorHAnsi" w:eastAsiaTheme="majorEastAsia" w:hAnsiTheme="majorHAnsi" w:cstheme="majorBidi"/>
+      <w:b/>
+      <w:bCs/>
+      <w:color w:val="0F6FC6" w:themeColor="accent1"/>
+      <w:sz w:val="26"/>
+      <w:szCs w:val="26"/>
+    </w:rPr>
+  </w:style>
+  <w:style w:type="paragraph" w:styleId="Heading3">
+    <w:name w:val="heading 3"/>
+    <w:basedOn w:val="Normal"/>
+    <w:next w:val="Normal"/>
+    <w:link w:val="Heading3Char"/>
+    <w:uiPriority w:val="9"/>
+    <w:unhideWhenUsed/>
+    <w:qFormat/>
+    <w:rsid w:val="0044448F"/>
+    <w:pPr>
+      <w:keepNext/>
+      <w:keepLines/>
+      <w:numPr>
+        <w:ilvl w:val="2"/>
+        <w:numId w:val="7"/>
+      </w:numPr>
+      <w:spacing w:before="480" w:after="0"/>
+      <w:outlineLvl w:val="2"/>
+    </w:pPr>
+    <w:rPr>
+      <w:rFonts w:asciiTheme="majorHAnsi" w:eastAsiaTheme="majorEastAsia" w:hAnsiTheme="majorHAnsi" w:cstheme="majorBidi"/>
+      <w:b/>
+      <w:bCs/>
+      <w:color w:val="0F6FC6" w:themeColor="accent1"/>
+    </w:rPr>
+  </w:style>
+  <w:style w:type="paragraph" w:styleId="Heading4">
+    <w:name w:val="heading 4"/>
+    <w:basedOn w:val="Normal"/>
+    <w:next w:val="Normal"/>
+    <w:link w:val="Heading4Char"/>
+    <w:uiPriority w:val="9"/>
+    <w:unhideWhenUsed/>
+    <w:qFormat/>
+    <w:rsid w:val="00030CBF"/>
+    <w:pPr>
+      <w:keepNext/>
+      <w:keepLines/>
+      <w:numPr>
+        <w:ilvl w:val="3"/>
+        <w:numId w:val="7"/>
+      </w:numPr>
+      <w:spacing w:before="200" w:after="0"/>
+      <w:outlineLvl w:val="3"/>
+    </w:pPr>
+    <w:rPr>
+      <w:rFonts w:asciiTheme="majorHAnsi" w:eastAsiaTheme="majorEastAsia" w:hAnsiTheme="majorHAnsi" w:cstheme="majorBidi"/>
+      <w:b/>
+      <w:bCs/>
+      <w:i/>
+      <w:iCs/>
+      <w:color w:val="0F6FC6" w:themeColor="accent1"/>
+    </w:rPr>
+  </w:style>
+  <w:style w:type="paragraph" w:styleId="Heading5">
+    <w:name w:val="heading 5"/>
+    <w:basedOn w:val="Normal"/>
+    <w:next w:val="Normal"/>
+    <w:link w:val="Heading5Char"/>
+    <w:uiPriority w:val="9"/>
+    <w:unhideWhenUsed/>
+    <w:qFormat/>
+    <w:rsid w:val="00030CBF"/>
+    <w:pPr>
+      <w:keepNext/>
+      <w:keepLines/>
+      <w:numPr>
+        <w:ilvl w:val="4"/>
+        <w:numId w:val="7"/>
+      </w:numPr>
+      <w:spacing w:before="200" w:after="0"/>
+      <w:outlineLvl w:val="4"/>
+    </w:pPr>
+    <w:rPr>
+      <w:rFonts w:asciiTheme="majorHAnsi" w:eastAsiaTheme="majorEastAsia" w:hAnsiTheme="majorHAnsi" w:cstheme="majorBidi"/>
+      <w:color w:val="073662" w:themeColor="accent1" w:themeShade="7F"/>
+    </w:rPr>
+  </w:style>
+  <w:style w:type="paragraph" w:styleId="Heading6">
+    <w:name w:val="heading 6"/>
+    <w:basedOn w:val="Normal"/>
+    <w:next w:val="Normal"/>
+    <w:link w:val="Heading6Char"/>
+    <w:uiPriority w:val="9"/>
+    <w:semiHidden/>
+    <w:unhideWhenUsed/>
+    <w:qFormat/>
+    <w:rsid w:val="00030CBF"/>
+    <w:pPr>
+      <w:keepNext/>
+      <w:keepLines/>
+      <w:numPr>
+        <w:ilvl w:val="5"/>
+        <w:numId w:val="7"/>
+      </w:numPr>
+      <w:spacing w:before="200" w:after="0"/>
+      <w:outlineLvl w:val="5"/>
+    </w:pPr>
+    <w:rPr>
+      <w:rFonts w:asciiTheme="majorHAnsi" w:eastAsiaTheme="majorEastAsia" w:hAnsiTheme="majorHAnsi" w:cstheme="majorBidi"/>
+      <w:i/>
+      <w:iCs/>
+      <w:color w:val="073662" w:themeColor="accent1" w:themeShade="7F"/>
+    </w:rPr>
+  </w:style>
+  <w:style w:type="paragraph" w:styleId="Heading7">
+    <w:name w:val="heading 7"/>
+    <w:basedOn w:val="Normal"/>
+    <w:next w:val="Normal"/>
+    <w:link w:val="Heading7Char"/>
+    <w:uiPriority w:val="9"/>
+    <w:semiHidden/>
+    <w:unhideWhenUsed/>
+    <w:qFormat/>
+    <w:rsid w:val="00030CBF"/>
+    <w:pPr>
+      <w:keepNext/>
+      <w:keepLines/>
+      <w:numPr>
+        <w:ilvl w:val="6"/>
+        <w:numId w:val="7"/>
+      </w:numPr>
+      <w:spacing w:before="200" w:after="0"/>
+      <w:outlineLvl w:val="6"/>
+    </w:pPr>
+    <w:rPr>
+      <w:rFonts w:asciiTheme="majorHAnsi" w:eastAsiaTheme="majorEastAsia" w:hAnsiTheme="majorHAnsi" w:cstheme="majorBidi"/>
+      <w:i/>
+      <w:iCs/>
+      <w:color w:val="404040" w:themeColor="text1" w:themeTint="BF"/>
+    </w:rPr>
+  </w:style>
+  <w:style w:type="paragraph" w:styleId="Heading8">
+    <w:name w:val="heading 8"/>
+    <w:basedOn w:val="Normal"/>
+    <w:next w:val="Normal"/>
+    <w:link w:val="Heading8Char"/>
+    <w:uiPriority w:val="9"/>
+    <w:semiHidden/>
+    <w:unhideWhenUsed/>
+    <w:qFormat/>
+    <w:rsid w:val="00030CBF"/>
+    <w:pPr>
+      <w:keepNext/>
+      <w:keepLines/>
+      <w:numPr>
+        <w:ilvl w:val="7"/>
+        <w:numId w:val="7"/>
+      </w:numPr>
+      <w:spacing w:before="200" w:after="0"/>
+      <w:outlineLvl w:val="7"/>
+    </w:pPr>
+    <w:rPr>
+      <w:rFonts w:asciiTheme="majorHAnsi" w:eastAsiaTheme="majorEastAsia" w:hAnsiTheme="majorHAnsi" w:cstheme="majorBidi"/>
+      <w:color w:val="404040" w:themeColor="text1" w:themeTint="BF"/>
+      <w:sz w:val="20"/>
+      <w:szCs w:val="20"/>
+    </w:rPr>
+  </w:style>
+  <w:style w:type="paragraph" w:styleId="Heading9">
+    <w:name w:val="heading 9"/>
+    <w:basedOn w:val="Normal"/>
+    <w:next w:val="Normal"/>
+    <w:link w:val="Heading9Char"/>
+    <w:uiPriority w:val="9"/>
+    <w:semiHidden/>
+    <w:unhideWhenUsed/>
+    <w:qFormat/>
+    <w:rsid w:val="00030CBF"/>
+    <w:pPr>
+      <w:keepNext/>
+      <w:keepLines/>
+      <w:numPr>
+        <w:ilvl w:val="8"/>
+        <w:numId w:val="7"/>
+      </w:numPr>
+      <w:spacing w:before="200" w:after="0"/>
+      <w:outlineLvl w:val="8"/>
+    </w:pPr>
+    <w:rPr>
+      <w:rFonts w:asciiTheme="majorHAnsi" w:eastAsiaTheme="majorEastAsia" w:hAnsiTheme="majorHAnsi" w:cstheme="majorBidi"/>
+      <w:i/>
+      <w:iCs/>
+      <w:color w:val="404040" w:themeColor="text1" w:themeTint="BF"/>
+      <w:sz w:val="20"/>
+      <w:szCs w:val="20"/>
+    </w:rPr>
+  </w:style>
+  <w:style w:type="character" w:default="1" w:styleId="DefaultParagraphFont">
+    <w:name w:val="Default Paragraph Font"/>
+    <w:uiPriority w:val="1"/>
+    <w:semiHidden/>
+    <w:unhideWhenUsed/>
+  </w:style>
+  <w:style w:type="table" w:default="1" w:styleId="TableNormal">
+    <w:name w:val="Normal Table"/>
+    <w:uiPriority w:val="99"/>
+    <w:semiHidden/>
+    <w:unhideWhenUsed/>
+    <w:tblPr>
+      <w:tblInd w:w="0" w:type="dxa"/>
+      <w:tblCellMar>
+        <w:top w:w="0" w:type="dxa"/>
+        <w:left w:w="108" w:type="dxa"/>
+        <w:bottom w:w="0" w:type="dxa"/>
+        <w:right w:w="108" w:type="dxa"/>
+      </w:tblCellMar>
+    </w:tblPr>
+  </w:style>
+  <w:style w:type="numbering" w:default="1" w:styleId="NoList">
+    <w:name w:val="No List"/>
+    <w:uiPriority w:val="99"/>
+    <w:semiHidden/>
+    <w:unhideWhenUsed/>
+  </w:style>
+  <w:style w:type="paragraph" w:styleId="Title">
+    <w:name w:val="Title"/>
+    <w:basedOn w:val="Normal"/>
+    <w:next w:val="Normal"/>
+    <w:link w:val="TitleChar"/>
+    <w:uiPriority w:val="10"/>
+    <w:qFormat/>
+    <w:rsid w:val="00653ACD"/>
+    <w:pPr>
+      <w:pBdr>
+        <w:bottom w:val="single" w:sz="8" w:space="4" w:color="0F6FC6" w:themeColor="accent1"/>
+      </w:pBdr>
+      <w:spacing w:after="300" w:line="240" w:lineRule="auto"/>
+      <w:contextualSpacing/>
+    </w:pPr>
+    <w:rPr>
+      <w:rFonts w:asciiTheme="majorHAnsi" w:eastAsiaTheme="majorEastAsia" w:hAnsiTheme="majorHAnsi" w:cstheme="majorBidi"/>
+      <w:color w:val="03485B" w:themeColor="text2" w:themeShade="BF"/>
+      <w:spacing w:val="5"/>
+      <w:kern w:val="28"/>
+      <w:sz w:val="52"/>
+      <w:szCs w:val="52"/>
+    </w:rPr>
+  </w:style>
+  <w:style w:type="character" w:customStyle="1" w:styleId="TitleChar">
+    <w:name w:val="Title Char"/>
+    <w:basedOn w:val="DefaultParagraphFont"/>
+    <w:link w:val="Title"/>
+    <w:uiPriority w:val="10"/>
+    <w:rsid w:val="00653ACD"/>
+    <w:rPr>
+      <w:rFonts w:asciiTheme="majorHAnsi" w:eastAsiaTheme="majorEastAsia" w:hAnsiTheme="majorHAnsi" w:cstheme="majorBidi"/>
+      <w:color w:val="03485B" w:themeColor="text2" w:themeShade="BF"/>
+      <w:spacing w:val="5"/>
+      <w:kern w:val="28"/>
+      <w:sz w:val="52"/>
+      <w:szCs w:val="52"/>
+    </w:rPr>
+  </w:style>
+  <w:style w:type="paragraph" w:styleId="Subtitle">
+    <w:name w:val="Subtitle"/>
+    <w:basedOn w:val="Normal"/>
+    <w:next w:val="Normal"/>
+    <w:link w:val="SubtitleChar"/>
+    <w:uiPriority w:val="11"/>
+    <w:qFormat/>
+    <w:rsid w:val="00653ACD"/>
+    <w:pPr>
+      <w:numPr>
+        <w:ilvl w:val="1"/>
+      </w:numPr>
+    </w:pPr>
+    <w:rPr>
+      <w:rFonts w:asciiTheme="majorHAnsi" w:eastAsiaTheme="majorEastAsia" w:hAnsiTheme="majorHAnsi" w:cstheme="majorBidi"/>
+      <w:i/>
+      <w:iCs/>
+      <w:color w:val="0F6FC6" w:themeColor="accent1"/>
+      <w:spacing w:val="15"/>
+      <w:sz w:val="24"/>
+      <w:szCs w:val="24"/>
+    </w:rPr>
+  </w:style>
+  <w:style w:type="character" w:customStyle="1" w:styleId="SubtitleChar">
+    <w:name w:val="Subtitle Char"/>
+    <w:basedOn w:val="DefaultParagraphFont"/>
+    <w:link w:val="Subtitle"/>
+    <w:uiPriority w:val="11"/>
+    <w:rsid w:val="00653ACD"/>
+    <w:rPr>
+      <w:rFonts w:asciiTheme="majorHAnsi" w:eastAsiaTheme="majorEastAsia" w:hAnsiTheme="majorHAnsi" w:cstheme="majorBidi"/>
+      <w:i/>
+      <w:iCs/>
+      <w:color w:val="0F6FC6" w:themeColor="accent1"/>
+      <w:spacing w:val="15"/>
+      <w:sz w:val="24"/>
+      <w:szCs w:val="24"/>
+    </w:rPr>
+  </w:style>
+  <w:style w:type="character" w:customStyle="1" w:styleId="Heading1Char">
+    <w:name w:val="Heading 1 Char"/>
+    <w:basedOn w:val="DefaultParagraphFont"/>
+    <w:link w:val="Heading1"/>
+    <w:uiPriority w:val="9"/>
+    <w:rsid w:val="00E929AE"/>
+    <w:rPr>
+      <w:rFonts w:asciiTheme="majorHAnsi" w:eastAsiaTheme="majorEastAsia" w:hAnsiTheme="majorHAnsi" w:cstheme="majorBidi"/>
+      <w:b/>
+      <w:bCs/>
+      <w:color w:val="0B5294" w:themeColor="accent1" w:themeShade="BF"/>
+      <w:sz w:val="36"/>
+      <w:szCs w:val="28"/>
+    </w:rPr>
+  </w:style>
+  <w:style w:type="character" w:customStyle="1" w:styleId="Heading2Char">
+    <w:name w:val="Heading 2 Char"/>
+    <w:basedOn w:val="DefaultParagraphFont"/>
+    <w:link w:val="Heading2"/>
+    <w:uiPriority w:val="9"/>
+    <w:rsid w:val="00FC2326"/>
+    <w:rPr>
+      <w:rFonts w:asciiTheme="majorHAnsi" w:eastAsiaTheme="majorEastAsia" w:hAnsiTheme="majorHAnsi" w:cstheme="majorBidi"/>
+      <w:b/>
+      <w:bCs/>
+      <w:color w:val="0F6FC6" w:themeColor="accent1"/>
+      <w:sz w:val="26"/>
+      <w:szCs w:val="26"/>
+    </w:rPr>
+  </w:style>
+  <w:style w:type="paragraph" w:styleId="IntenseQuote">
+    <w:name w:val="Intense Quote"/>
+    <w:basedOn w:val="Normal"/>
+    <w:next w:val="Normal"/>
+    <w:link w:val="IntenseQuoteChar"/>
+    <w:uiPriority w:val="30"/>
+    <w:qFormat/>
+    <w:rsid w:val="00B5513C"/>
+    <w:pPr>
+      <w:keepNext/>
+      <w:keepLines/>
+      <w:pBdr>
+        <w:top w:val="single" w:sz="4" w:space="1" w:color="A6A6A6" w:themeColor="background1" w:themeShade="A6"/>
+        <w:left w:val="single" w:sz="4" w:space="4" w:color="A6A6A6" w:themeColor="background1" w:themeShade="A6"/>
+        <w:bottom w:val="single" w:sz="4" w:space="4" w:color="A6A6A6" w:themeColor="background1" w:themeShade="A6"/>
+        <w:right w:val="single" w:sz="4" w:space="4" w:color="A6A6A6" w:themeColor="background1" w:themeShade="A6"/>
+      </w:pBdr>
+      <w:shd w:val="clear" w:color="auto" w:fill="FFFFFF" w:themeFill="background1"/>
+      <w:spacing w:before="200" w:after="280" w:line="240" w:lineRule="auto"/>
+      <w:ind w:left="936" w:right="936"/>
+      <w:contextualSpacing/>
+    </w:pPr>
+    <w:rPr>
+      <w:bCs/>
+      <w:iCs/>
+      <w:color w:val="595959" w:themeColor="text1" w:themeTint="A6"/>
+    </w:rPr>
+  </w:style>
+  <w:style w:type="character" w:customStyle="1" w:styleId="IntenseQuoteChar">
+    <w:name w:val="Intense Quote Char"/>
+    <w:basedOn w:val="DefaultParagraphFont"/>
+    <w:link w:val="IntenseQuote"/>
+    <w:uiPriority w:val="30"/>
+    <w:rsid w:val="00B5513C"/>
+    <w:rPr>
+      <w:bCs/>
+      <w:iCs/>
+      <w:color w:val="595959" w:themeColor="text1" w:themeTint="A6"/>
+      <w:shd w:val="clear" w:color="auto" w:fill="FFFFFF" w:themeFill="background1"/>
+    </w:rPr>
+  </w:style>
+  <w:style w:type="paragraph" w:styleId="NoSpacing">
+    <w:name w:val="No Spacing"/>
+    <w:link w:val="NoSpacingChar"/>
+    <w:uiPriority w:val="1"/>
+    <w:qFormat/>
+    <w:rsid w:val="00777BD6"/>
+    <w:pPr>
+      <w:spacing w:after="0" w:line="240" w:lineRule="auto"/>
+    </w:pPr>
   </w:style>
   <w:style w:type="character" w:customStyle="1" w:styleId="NoSpacingChar">
     <w:name w:val="No Spacing Char"/>
@@ -15970,7 +17259,7 @@
 </file>
 
 <file path=customXml/itemProps1.xml><?xml version="1.0" encoding="utf-8"?>
-<ds:datastoreItem xmlns:ds="http://schemas.openxmlformats.org/officeDocument/2006/customXml" ds:itemID="{189ACFCE-0A1A-4164-B3E5-CCCC32C57CFC}">
+<ds:datastoreItem xmlns:ds="http://schemas.openxmlformats.org/officeDocument/2006/customXml" ds:itemID="{EDE0DF57-FCAC-45E0-B605-BD768FF5C892}">
   <ds:schemaRefs>
     <ds:schemaRef ds:uri="http://schemas.openxmlformats.org/officeDocument/2006/bibliography"/>
   </ds:schemaRefs>

</xml_diff>

<commit_message>
Removed some unused variables. Manual revisions. Functions like ApplyForce, can now optionally wake the body.
</commit_message>
<xml_diff>
--- a/trunk/Box2D/Documentation/manual.docx
+++ b/trunk/Box2D/Documentation/manual.docx
@@ -36,8 +36,13 @@
         <w:t>2</w:t>
       </w:r>
       <w:r>
-        <w:t xml:space="preserve"> Erin Catto</w:t>
-      </w:r>
+        <w:t xml:space="preserve"> Erin </w:t>
+      </w:r>
+      <w:proofErr w:type="spellStart"/>
+      <w:r>
+        <w:t>Catto</w:t>
+      </w:r>
+      <w:proofErr w:type="spellEnd"/>
     </w:p>
     <w:p>
       <w:pPr>
@@ -1085,7 +1090,15 @@
     </w:p>
     <w:p>
       <w:r>
-        <w:t>Box2D was created as part of a physics tutorial at the Game Developer Conference. You can get these tutorials from the download section of box2d.org</w:t>
+        <w:t xml:space="preserve">Box2D was created as part of a physics tutorial at the Game Developer Conference. You can get these </w:t>
+      </w:r>
+      <w:proofErr w:type="gramStart"/>
+      <w:r>
+        <w:t>tutorials</w:t>
+      </w:r>
+      <w:proofErr w:type="gramEnd"/>
+      <w:r>
+        <w:t xml:space="preserve"> from the download section of box2d.org</w:t>
       </w:r>
       <w:r>
         <w:t>.</w:t>
@@ -1136,7 +1149,15 @@
     </w:p>
     <w:p>
       <w:r>
-        <w:t>This manual covers the majority of the Box2D API. However, not every aspect is covered. You are encouraged to look at the testbed included with Box2D to learn more. Also, the Box2D code base has comments formatted for Doxygen, so it is easy to create a hyper-linked API document.</w:t>
+        <w:t xml:space="preserve">This manual covers the majority of the Box2D API. However, not every aspect is covered. You are encouraged to look at the testbed included with Box2D to learn more. Also, the Box2D code base has comments formatted for </w:t>
+      </w:r>
+      <w:proofErr w:type="spellStart"/>
+      <w:r>
+        <w:t>Doxygen</w:t>
+      </w:r>
+      <w:proofErr w:type="spellEnd"/>
+      <w:r>
+        <w:t>, so it is easy to create a hyper-linked API document.</w:t>
       </w:r>
     </w:p>
     <w:p>
@@ -1234,10 +1255,12 @@
       </w:pPr>
       <w:bookmarkStart w:id="7" w:name="_Toc253068176"/>
       <w:bookmarkStart w:id="8" w:name="_Toc253068175"/>
+      <w:proofErr w:type="gramStart"/>
       <w:r>
         <w:t>shape</w:t>
       </w:r>
       <w:bookmarkEnd w:id="7"/>
+      <w:proofErr w:type="gramEnd"/>
     </w:p>
     <w:p>
       <w:r>
@@ -1254,8 +1277,13 @@
       <w:pPr>
         <w:pStyle w:val="Heading4"/>
       </w:pPr>
-      <w:r>
-        <w:t>rigid body</w:t>
+      <w:proofErr w:type="gramStart"/>
+      <w:r>
+        <w:t>rigid</w:t>
+      </w:r>
+      <w:proofErr w:type="gramEnd"/>
+      <w:r>
+        <w:t xml:space="preserve"> body</w:t>
       </w:r>
       <w:bookmarkEnd w:id="8"/>
     </w:p>
@@ -1275,10 +1303,12 @@
         <w:pStyle w:val="Heading4"/>
       </w:pPr>
       <w:bookmarkStart w:id="9" w:name="_Toc253068177"/>
+      <w:proofErr w:type="gramStart"/>
       <w:r>
         <w:t>fixture</w:t>
       </w:r>
       <w:bookmarkEnd w:id="9"/>
+      <w:proofErr w:type="gramEnd"/>
     </w:p>
     <w:p>
       <w:r>
@@ -1299,10 +1329,12 @@
         <w:pStyle w:val="Heading4"/>
       </w:pPr>
       <w:bookmarkStart w:id="10" w:name="_Toc253068178"/>
+      <w:proofErr w:type="gramStart"/>
       <w:r>
         <w:t>constraint</w:t>
       </w:r>
       <w:bookmarkEnd w:id="10"/>
+      <w:proofErr w:type="gramEnd"/>
     </w:p>
     <w:p>
       <w:r>
@@ -1320,8 +1352,13 @@
         <w:pStyle w:val="Heading4"/>
       </w:pPr>
       <w:bookmarkStart w:id="11" w:name="_Toc253068179"/>
-      <w:r>
-        <w:t>contact constraint</w:t>
+      <w:proofErr w:type="gramStart"/>
+      <w:r>
+        <w:t>contact</w:t>
+      </w:r>
+      <w:proofErr w:type="gramEnd"/>
+      <w:r>
+        <w:t xml:space="preserve"> constraint</w:t>
       </w:r>
       <w:bookmarkEnd w:id="11"/>
     </w:p>
@@ -1341,10 +1378,12 @@
         <w:pStyle w:val="Heading4"/>
       </w:pPr>
       <w:bookmarkStart w:id="12" w:name="_Toc253068180"/>
+      <w:proofErr w:type="gramStart"/>
       <w:r>
         <w:t>joint</w:t>
       </w:r>
       <w:bookmarkEnd w:id="12"/>
+      <w:proofErr w:type="gramEnd"/>
     </w:p>
     <w:p>
       <w:r>
@@ -1362,8 +1401,13 @@
         <w:pStyle w:val="Heading4"/>
       </w:pPr>
       <w:bookmarkStart w:id="13" w:name="_Toc253068181"/>
-      <w:r>
-        <w:t>joint limit</w:t>
+      <w:proofErr w:type="gramStart"/>
+      <w:r>
+        <w:t>joint</w:t>
+      </w:r>
+      <w:proofErr w:type="gramEnd"/>
+      <w:r>
+        <w:t xml:space="preserve"> limit</w:t>
       </w:r>
       <w:bookmarkEnd w:id="13"/>
     </w:p>
@@ -1377,9 +1421,14 @@
         <w:pStyle w:val="Heading4"/>
       </w:pPr>
       <w:bookmarkStart w:id="14" w:name="_Toc253068182"/>
+      <w:proofErr w:type="gramStart"/>
       <w:r>
         <w:lastRenderedPageBreak/>
-        <w:t>joint motor</w:t>
+        <w:t>joint</w:t>
+      </w:r>
+      <w:proofErr w:type="gramEnd"/>
+      <w:r>
+        <w:t xml:space="preserve"> motor</w:t>
       </w:r>
       <w:bookmarkEnd w:id="14"/>
     </w:p>
@@ -1393,10 +1442,12 @@
         <w:pStyle w:val="Heading4"/>
       </w:pPr>
       <w:bookmarkStart w:id="15" w:name="_Toc253068183"/>
+      <w:proofErr w:type="gramStart"/>
       <w:r>
         <w:t>world</w:t>
       </w:r>
       <w:bookmarkEnd w:id="15"/>
+      <w:proofErr w:type="gramEnd"/>
     </w:p>
     <w:p>
       <w:r>
@@ -1407,9 +1458,11 @@
       <w:pPr>
         <w:pStyle w:val="Heading4"/>
       </w:pPr>
+      <w:proofErr w:type="gramStart"/>
       <w:r>
         <w:t>solver</w:t>
       </w:r>
+      <w:proofErr w:type="gramEnd"/>
     </w:p>
     <w:p>
       <w:r>
@@ -1420,8 +1473,13 @@
       <w:pPr>
         <w:pStyle w:val="Heading4"/>
       </w:pPr>
-      <w:r>
-        <w:t>continuous collision</w:t>
+      <w:proofErr w:type="gramStart"/>
+      <w:r>
+        <w:t>continuous</w:t>
+      </w:r>
+      <w:proofErr w:type="gramEnd"/>
+      <w:r>
+        <w:t xml:space="preserve"> collision</w:t>
       </w:r>
     </w:p>
     <w:p>
@@ -1671,7 +1729,15 @@
     </w:p>
     <w:p>
       <w:r>
-        <w:t>Box2D uses radians for angles. The body rotation is stored in radians and may grow unbounded. Consider normalizing the angle of your bodies if the magnitude of the angle becomes too large (use b2Body::SetAngle).</w:t>
+        <w:t>Box2D uses radians for angles. The body rotation is stored in radians and may grow unbounded. Consider normalizing the angle of your bodies if the magnitude of the angle becomes too large (use b2Body::</w:t>
+      </w:r>
+      <w:proofErr w:type="spellStart"/>
+      <w:r>
+        <w:t>SetAngle</w:t>
+      </w:r>
+      <w:proofErr w:type="spellEnd"/>
+      <w:r>
+        <w:t>).</w:t>
       </w:r>
     </w:p>
     <w:p>
@@ -1857,7 +1923,15 @@
     </w:p>
     <w:p>
       <w:r>
-        <w:t>Every Box2D program begins with the creation of a b2World object. b2World is the physics hub that manages memory, objects, and simulation. You can allocate the physics world on th</w:t>
+        <w:t xml:space="preserve">Every Box2D program begins with the creation of a b2World object. </w:t>
+      </w:r>
+      <w:proofErr w:type="gramStart"/>
+      <w:r>
+        <w:t>b2World</w:t>
+      </w:r>
+      <w:proofErr w:type="gramEnd"/>
+      <w:r>
+        <w:t xml:space="preserve"> is the physics hub that manages memory, objects, and simulation. You can allocate the physics world on th</w:t>
       </w:r>
       <w:r>
         <w:t>e stack, heap, or data section.</w:t>
@@ -2012,7 +2086,15 @@
     </w:p>
     <w:p>
       <w:r>
-        <w:t>For step 3 we create a ground polygon. We use the SetAsBox shortcut to form the ground polygon into a box shape, with the box centered on the origin of the parent body.</w:t>
+        <w:t xml:space="preserve">For step 3 we create a ground polygon. We use the </w:t>
+      </w:r>
+      <w:proofErr w:type="spellStart"/>
+      <w:r>
+        <w:t>SetAsBox</w:t>
+      </w:r>
+      <w:proofErr w:type="spellEnd"/>
+      <w:r>
+        <w:t xml:space="preserve"> shortcut to form the ground polygon into a box shape, with the box centered on the origin of the parent body.</w:t>
       </w:r>
     </w:p>
     <w:p>
@@ -2033,7 +2115,15 @@
     </w:p>
     <w:p>
       <w:r>
-        <w:t xml:space="preserve">The SetAsBox function takes the </w:t>
+        <w:t xml:space="preserve">The </w:t>
+      </w:r>
+      <w:proofErr w:type="spellStart"/>
+      <w:r>
+        <w:t>SetAsBox</w:t>
+      </w:r>
+      <w:proofErr w:type="spellEnd"/>
+      <w:r>
+        <w:t xml:space="preserve"> function takes the </w:t>
       </w:r>
       <w:r>
         <w:rPr>
@@ -2141,7 +2231,15 @@
     </w:p>
     <w:p>
       <w:r>
-        <w:t>First we create the body using CreateBody. By default bodies are static, so we should set the b2BodyType at construction time to make the body dynamic.</w:t>
+        <w:t xml:space="preserve">First we create the body using </w:t>
+      </w:r>
+      <w:proofErr w:type="spellStart"/>
+      <w:r>
+        <w:t>CreateBody</w:t>
+      </w:r>
+      <w:proofErr w:type="spellEnd"/>
+      <w:r>
+        <w:t>. By default bodies are static, so we should set the b2BodyType at construction time to make the body dynamic.</w:t>
       </w:r>
     </w:p>
     <w:p>
@@ -2383,13 +2481,29 @@
     </w:p>
     <w:p>
       <w:r>
-        <w:t>Note that the time step and the iteration count are completely unrelated. An iteration is not a sub-step. One</w:t>
+        <w:t xml:space="preserve">Note that the time step and the iteration count are completely unrelated. </w:t>
+      </w:r>
+      <w:proofErr w:type="gramStart"/>
+      <w:r>
+        <w:t>An iteration</w:t>
+      </w:r>
+      <w:proofErr w:type="gramEnd"/>
+      <w:r>
+        <w:t xml:space="preserve"> is not a sub-step. </w:t>
+      </w:r>
+      <w:proofErr w:type="gramStart"/>
+      <w:r>
+        <w:t>One</w:t>
       </w:r>
       <w:r>
         <w:t xml:space="preserve"> solver</w:t>
       </w:r>
       <w:r>
-        <w:t xml:space="preserve"> iteration is a single pass over all the constraints within a time step. You can have multiple passes over the constraints within a single time step.</w:t>
+        <w:t xml:space="preserve"> iteration</w:t>
+      </w:r>
+      <w:proofErr w:type="gramEnd"/>
+      <w:r>
+        <w:t xml:space="preserve"> is a single pass over all the constraints within a time step. You can have multiple passes over the constraints within a single time step.</w:t>
       </w:r>
     </w:p>
     <w:p>
@@ -2544,7 +2658,15 @@
         <w:t xml:space="preserve">improve performance and </w:t>
       </w:r>
       <w:r>
-        <w:t>make your life easier. However, you will need to nullify any body, fixture, or joint pointers you have because they will become invalid.</w:t>
+        <w:t xml:space="preserve">make your life easier. However, you will need to nullify </w:t>
+      </w:r>
+      <w:proofErr w:type="spellStart"/>
+      <w:r>
+        <w:t>any body</w:t>
+      </w:r>
+      <w:proofErr w:type="spellEnd"/>
+      <w:r>
+        <w:t>, fixture, or joint pointers you have because they will become invalid.</w:t>
       </w:r>
     </w:p>
     <w:p>
@@ -2559,7 +2681,15 @@
     </w:p>
     <w:p>
       <w:r>
-        <w:t>Once you have conquered the HelloWorld example, you should start looking at Box2D's testbed. The testbed is a unit-testing framework and demo environment. Here are some of the features:</w:t>
+        <w:t xml:space="preserve">Once you have conquered the </w:t>
+      </w:r>
+      <w:proofErr w:type="spellStart"/>
+      <w:r>
+        <w:t>HelloWorld</w:t>
+      </w:r>
+      <w:proofErr w:type="spellEnd"/>
+      <w:r>
+        <w:t xml:space="preserve"> example, you should start looking at Box2D's testbed. The testbed is a unit-testing framework and demo environment. Here are some of the features:</w:t>
       </w:r>
     </w:p>
     <w:p>
@@ -2684,7 +2814,23 @@
     </w:p>
     <w:p>
       <w:r>
-        <w:t>Note: the testbed is written using freeglut and GLUI. The testbed is not part of the Box2D library. The Box2D library is agnostic about rendering. As shown by the HelloWorld example, you don't need a renderer to use Box2D.</w:t>
+        <w:t xml:space="preserve">Note: the testbed is written using </w:t>
+      </w:r>
+      <w:proofErr w:type="spellStart"/>
+      <w:r>
+        <w:t>freeglut</w:t>
+      </w:r>
+      <w:proofErr w:type="spellEnd"/>
+      <w:r>
+        <w:t xml:space="preserve"> and GLUI. The testbed is not part of the Box2D library. The Box2D library is agnostic about rendering. As shown by the </w:t>
+      </w:r>
+      <w:proofErr w:type="spellStart"/>
+      <w:r>
+        <w:t>HelloWorld</w:t>
+      </w:r>
+      <w:proofErr w:type="spellEnd"/>
+      <w:r>
+        <w:t xml:space="preserve"> example, you don't need a renderer to use Box2D.</w:t>
       </w:r>
     </w:p>
     <w:p>
@@ -2853,17 +2999,41 @@
     <w:p>
       <w:r>
         <w:lastRenderedPageBreak/>
-        <w:t>Box2D tends to allocate a large number of small objects (around 50-300 bytes). Using the system heap through malloc or new for small objects is inefficient and can cause fragmentation. Many of these small objects may have a short life span, such as contacts, but can persist for several time steps. So we need an allocator that can efficiently provide heap memory for these objects.</w:t>
-      </w:r>
-    </w:p>
-    <w:p>
-      <w:r>
-        <w:t>Box2D's solution is to use a small object allocator (SOA) called b2BlockAllocator. The SOA keeps a number of growable pools of varying sizes. When a request is made for memory, the SOA returns a block of memory that best fits the requested size. When a block is freed, it is returned to the pool. Both of these operations are fast and cause little heap traffic.</w:t>
-      </w:r>
-    </w:p>
-    <w:p>
-      <w:r>
-        <w:t xml:space="preserve">Since Box2D uses a SOA, you should never new or malloc a body, fixture, or joint. </w:t>
+        <w:t xml:space="preserve">Box2D tends to allocate a large number of small objects (around 50-300 bytes). Using the system heap through </w:t>
+      </w:r>
+      <w:proofErr w:type="spellStart"/>
+      <w:r>
+        <w:t>malloc</w:t>
+      </w:r>
+      <w:proofErr w:type="spellEnd"/>
+      <w:r>
+        <w:t xml:space="preserve"> or new for small objects is inefficient and can cause fragmentation. Many of these small objects may have a short life span, such as contacts, but can persist for several time steps. So we need an allocator that can efficiently provide heap memory for these objects.</w:t>
+      </w:r>
+    </w:p>
+    <w:p>
+      <w:r>
+        <w:t xml:space="preserve">Box2D's solution is to use a small object allocator (SOA) called b2BlockAllocator. The SOA keeps a number of </w:t>
+      </w:r>
+      <w:proofErr w:type="spellStart"/>
+      <w:r>
+        <w:t>growable</w:t>
+      </w:r>
+      <w:proofErr w:type="spellEnd"/>
+      <w:r>
+        <w:t xml:space="preserve"> pools of varying sizes. When a request is made for memory, the SOA returns a block of memory that best fits the requested size. When a block is freed, it is returned to the pool. Both of these operations are fast and cause little heap traffic.</w:t>
+      </w:r>
+    </w:p>
+    <w:p>
+      <w:r>
+        <w:t xml:space="preserve">Since Box2D uses a SOA, you should never new or </w:t>
+      </w:r>
+      <w:proofErr w:type="spellStart"/>
+      <w:r>
+        <w:t>malloc</w:t>
+      </w:r>
+      <w:proofErr w:type="spellEnd"/>
+      <w:r>
+        <w:t xml:space="preserve"> a body, fixture, or joint. </w:t>
       </w:r>
       <w:r>
         <w:t>However, y</w:t>
@@ -3665,7 +3835,15 @@
     </w:p>
     <w:p>
       <w:r>
-        <w:t xml:space="preserve">If edge1 did not exist this collision would seem fine. With edge1 present, the internal collision seems like a bug. But normally when Box2D collides two shapes, it views them in isolation. </w:t>
+        <w:t xml:space="preserve">If edge1 did not exist this collision would seem fine. With edge1 present, the internal collision seems like a bug. But normally when Box2D </w:t>
+      </w:r>
+      <w:proofErr w:type="gramStart"/>
+      <w:r>
+        <w:t>collides</w:t>
+      </w:r>
+      <w:proofErr w:type="gramEnd"/>
+      <w:r>
+        <w:t xml:space="preserve"> two shapes, it views them in isolation. </w:t>
       </w:r>
     </w:p>
     <w:p>
@@ -5414,9 +5592,349 @@
         <w:t xml:space="preserve"> Instead, Box2D creates and manages a broad-phase internally.</w:t>
       </w:r>
       <w:r>
-        <w:t xml:space="preserve"> Also, b2BroadPhase is designed with Box2D’s simulation loop in mind, so it is likely not suited for other use cases</w:t>
-      </w:r>
-    </w:p>
+        <w:t xml:space="preserve"> Also, b2BroadPhase is designed with Box2D’s simulation loop in mind, so it is likely not suited for other use cases.</w:t>
+      </w:r>
+    </w:p>
+    <w:p/>
+    <w:p>
+      <w:pPr>
+        <w:pStyle w:val="Heading1"/>
+      </w:pPr>
+      <w:bookmarkStart w:id="28" w:name="_Toc258082971"/>
+      <w:r>
+        <w:lastRenderedPageBreak/>
+        <w:t>Dynamics Module</w:t>
+      </w:r>
+      <w:bookmarkEnd w:id="28"/>
+    </w:p>
+    <w:p>
+      <w:pPr>
+        <w:pStyle w:val="Heading2"/>
+      </w:pPr>
+      <w:r>
+        <w:t>Overview</w:t>
+      </w:r>
+    </w:p>
+    <w:p>
+      <w:r>
+        <w:t xml:space="preserve">The Dynamics module is the most complex part of Box2D and is the part you likely interact with the most. The Dynamics module sits on top of the Common and Collision modules, so you should be </w:t>
+      </w:r>
+      <w:r>
+        <w:t xml:space="preserve">somewhat </w:t>
+      </w:r>
+      <w:r>
+        <w:t>familiar with those by now.</w:t>
+      </w:r>
+    </w:p>
+    <w:p>
+      <w:r>
+        <w:t>The Dynamics module contains:</w:t>
+      </w:r>
+    </w:p>
+    <w:p>
+      <w:pPr>
+        <w:pStyle w:val="ListParagraph"/>
+        <w:numPr>
+          <w:ilvl w:val="0"/>
+          <w:numId w:val="15"/>
+        </w:numPr>
+      </w:pPr>
+      <w:r>
+        <w:t>fixture class</w:t>
+      </w:r>
+    </w:p>
+    <w:p>
+      <w:pPr>
+        <w:pStyle w:val="ListParagraph"/>
+        <w:numPr>
+          <w:ilvl w:val="0"/>
+          <w:numId w:val="15"/>
+        </w:numPr>
+      </w:pPr>
+      <w:r>
+        <w:t>rigid body class</w:t>
+      </w:r>
+    </w:p>
+    <w:p>
+      <w:pPr>
+        <w:pStyle w:val="ListParagraph"/>
+        <w:numPr>
+          <w:ilvl w:val="0"/>
+          <w:numId w:val="15"/>
+        </w:numPr>
+      </w:pPr>
+      <w:r>
+        <w:t>contact class</w:t>
+      </w:r>
+    </w:p>
+    <w:p>
+      <w:pPr>
+        <w:pStyle w:val="ListParagraph"/>
+        <w:numPr>
+          <w:ilvl w:val="0"/>
+          <w:numId w:val="15"/>
+        </w:numPr>
+      </w:pPr>
+      <w:r>
+        <w:t>joint classes</w:t>
+      </w:r>
+    </w:p>
+    <w:p>
+      <w:pPr>
+        <w:pStyle w:val="ListParagraph"/>
+        <w:numPr>
+          <w:ilvl w:val="0"/>
+          <w:numId w:val="15"/>
+        </w:numPr>
+      </w:pPr>
+      <w:r>
+        <w:t>world class</w:t>
+      </w:r>
+    </w:p>
+    <w:p>
+      <w:pPr>
+        <w:pStyle w:val="ListParagraph"/>
+        <w:numPr>
+          <w:ilvl w:val="0"/>
+          <w:numId w:val="15"/>
+        </w:numPr>
+      </w:pPr>
+      <w:r>
+        <w:t>listener classes</w:t>
+      </w:r>
+    </w:p>
+    <w:p>
+      <w:r>
+        <w:t xml:space="preserve">There are many dependencies between these classes so it is </w:t>
+      </w:r>
+      <w:r>
+        <w:t>difficult to describe one class without referring to another. In the following, you may see some references to classes that have not been described yet. Therefore, you may want to quickly skim this chapter before reading it closely.</w:t>
+      </w:r>
+    </w:p>
+    <w:p>
+      <w:r>
+        <w:t>The dynamics module is covered in the following chapters.</w:t>
+      </w:r>
+    </w:p>
+    <w:p>
+      <w:pPr>
+        <w:pStyle w:val="Heading1"/>
+      </w:pPr>
+      <w:bookmarkStart w:id="29" w:name="_Toc258082973"/>
+      <w:r>
+        <w:lastRenderedPageBreak/>
+        <w:t>Bodies</w:t>
+      </w:r>
+      <w:bookmarkEnd w:id="29"/>
+    </w:p>
+    <w:p>
+      <w:pPr>
+        <w:pStyle w:val="Heading2"/>
+      </w:pPr>
+      <w:r>
+        <w:t>About</w:t>
+      </w:r>
+    </w:p>
+    <w:p>
+      <w:r>
+        <w:t>Bodies have position and velocity. You can apply forces, torques, and impulses to bodies. Bodies can be static, kinematic, or dynamic. Here are the body type definitions:</w:t>
+      </w:r>
+    </w:p>
+    <w:p>
+      <w:pPr>
+        <w:pStyle w:val="Heading4"/>
+      </w:pPr>
+      <w:r>
+        <w:t>b2_staticBody</w:t>
+      </w:r>
+    </w:p>
+    <w:p>
+      <w:r>
+        <w:t>A static body does not move under simulation and behaves as if it has infinite mass. Internally, Box2D stores zero for the mass and the inverse mass. Static bodies can be moved manually by the user. A static body has zero velocity. Static bodies do not collide with other static or kinematic bodies.</w:t>
+      </w:r>
+    </w:p>
+    <w:p>
+      <w:pPr>
+        <w:pStyle w:val="Heading4"/>
+      </w:pPr>
+      <w:r>
+        <w:t>b2_kinematicBody</w:t>
+      </w:r>
+    </w:p>
+    <w:p>
+      <w:r>
+        <w:t xml:space="preserve">A kinematic body moves under simulation according to its velocity. Kinematic bodies do not respond to forces. They can be moved manually by the user, but normally a kinematic body is moved by setting its velocity. A kinematic body behaves as if it has infinite mass, however, Box2D stores zero for the mass and the inverse mass. Kinematic bodies do not collide with other </w:t>
+      </w:r>
+      <w:r>
+        <w:t xml:space="preserve">kinematic </w:t>
+      </w:r>
+      <w:r>
+        <w:t xml:space="preserve">or </w:t>
+      </w:r>
+      <w:r>
+        <w:t>static bodies.</w:t>
+      </w:r>
+    </w:p>
+    <w:p>
+      <w:pPr>
+        <w:pStyle w:val="Heading4"/>
+      </w:pPr>
+      <w:r>
+        <w:t>b2_dynamicBody</w:t>
+      </w:r>
+    </w:p>
+    <w:p>
+      <w:r>
+        <w:t>A dynamic body is fully simulated. They can be moved manually by the user, but normally they move according to forces. A dynamic body can collide with all body types. A dynamic body always has finite, non-zero mass. If you try to set the mass of a dynamic body to zero, it will automatically acquire a mass of one kilogram</w:t>
+      </w:r>
+      <w:r>
+        <w:t xml:space="preserve"> and it won’t rotate</w:t>
+      </w:r>
+      <w:r>
+        <w:t>.</w:t>
+      </w:r>
+    </w:p>
+    <w:p>
+      <w:r>
+        <w:t>Bodies are the backbone for fixtures</w:t>
+      </w:r>
+      <w:r>
+        <w:t xml:space="preserve"> (shapes)</w:t>
+      </w:r>
+      <w:r>
+        <w:t>. Bodies carry fixtures and move them around in the world. Bodies are always rigid bodies in Box2D. That means that two fixtures attached to the same rigid body ne</w:t>
+      </w:r>
+      <w:r>
+        <w:t>ver move relative to each other and fixtures attached to the same body don’t collide.</w:t>
+      </w:r>
+    </w:p>
+    <w:p>
+      <w:r>
+        <w:t xml:space="preserve">Fixtures have collision geometry and density. Normally, bodies acquire their mass properties from the fixtures. However, you can override the mass properties after a body is constructed. </w:t>
+      </w:r>
+    </w:p>
+    <w:p>
+      <w:r>
+        <w:t>You usually keep pointers to all the bodies you create. This way you can query the body positions to update the positions of your graphical entities. You should also keep body pointers so you can destroy them when you are done with them.</w:t>
+      </w:r>
+    </w:p>
+    <w:p>
+      <w:pPr>
+        <w:pStyle w:val="Heading2"/>
+      </w:pPr>
+      <w:r>
+        <w:t>Body Definition</w:t>
+      </w:r>
+    </w:p>
+    <w:p>
+      <w:r>
+        <w:t>Before a body is created you must create a body definition (b2BodyDef). The body definition holds the data needed to create and initialize a body.</w:t>
+      </w:r>
+    </w:p>
+    <w:p>
+      <w:r>
+        <w:t>Box2D copies the data out of the body definition; it does not keep a pointer to the body definition. This means you can recycle a body definition to create multiple bodies.</w:t>
+      </w:r>
+    </w:p>
+    <w:p>
+      <w:r>
+        <w:lastRenderedPageBreak/>
+        <w:t>Let’s go over some of the key members of the body definition.</w:t>
+      </w:r>
+    </w:p>
+    <w:p>
+      <w:pPr>
+        <w:pStyle w:val="Heading3"/>
+      </w:pPr>
+      <w:r>
+        <w:t>Body Type</w:t>
+      </w:r>
+    </w:p>
+    <w:p>
+      <w:r>
+        <w:t>As discussed at the beginning of this chapter, there are three different body types: static, kinematic, and dynamic. You should establish the body type at creation because changing the body type later is expensive.</w:t>
+      </w:r>
+    </w:p>
+    <w:p>
+      <w:pPr>
+        <w:pStyle w:val="CodeBlock"/>
+      </w:pPr>
+      <w:r>
+        <w:t>bodyDef.type = b2_dynamicBody;</w:t>
+      </w:r>
+    </w:p>
+    <w:p>
+      <w:r>
+        <w:t>Setting the body type is mandatory.</w:t>
+      </w:r>
+    </w:p>
+    <w:p>
+      <w:pPr>
+        <w:pStyle w:val="Heading3"/>
+      </w:pPr>
+      <w:r>
+        <w:t>Position and Angle</w:t>
+      </w:r>
+    </w:p>
+    <w:p>
+      <w:r>
+        <w:t>The body definition gives you the chance to initialize the position of the body on creation. This has far better performance than creating the body at the world origin and then moving the body.</w:t>
+      </w:r>
+    </w:p>
+    <w:p>
+      <w:pPr>
+        <w:pStyle w:val="IntenseQuote"/>
+        <w:rPr>
+          <w:b/>
+        </w:rPr>
+      </w:pPr>
+      <w:r>
+        <w:rPr>
+          <w:b/>
+        </w:rPr>
+        <w:t>Caution</w:t>
+      </w:r>
+    </w:p>
+    <w:p>
+      <w:pPr>
+        <w:pStyle w:val="IntenseQuote"/>
+      </w:pPr>
+      <w:r>
+        <w:t>Do not create a body at the origin and then move it. If you create several bodies at the origin, then performance will suffer.</w:t>
+      </w:r>
+    </w:p>
+    <w:p>
+      <w:r>
+        <w:t>A body has two main points of interest. The first point is the body's origin. Fixtures and joints are attached relative to the body's origin. The second point of interest is the center of mass. The center of mass is determined from mass distribution of the attached shapes or is explicitly set with b2MassData. Much of Box2D's internal computations use the center of mass position. For example b2Body stores the linear velocity for the center of mass.</w:t>
+      </w:r>
+    </w:p>
+    <w:p>
+      <w:r>
+        <w:t>When you are building the body definition, you may not know where the center of mass is located. Therefore you specify the position of the body's origin. You may also specify the body's angle in radians, which is not affected by the position of the center of mass. If you later change the mass properties of the body, then the center of mass may move on the body, but the origin position does not change and the attached shapes and joints do not move.</w:t>
+      </w:r>
+    </w:p>
+    <w:p>
+      <w:pPr>
+        <w:pStyle w:val="CodeBlock"/>
+      </w:pPr>
+      <w:r>
+        <w:t>bodyDef.position.Set(0.0f, 2.0f);   // the body's origin position.</w:t>
+      </w:r>
+    </w:p>
+    <w:p>
+      <w:pPr>
+        <w:pStyle w:val="CodeBlock"/>
+      </w:pPr>
+      <w:r>
+        <w:t>bodyDef.angle = 0.25f * b2_pi;      // the body's angle in radians.</w:t>
+      </w:r>
+    </w:p>
+    <w:p>
+      <w:r>
+        <w:t>A rigid body is also a frame of reference. You can define fixtures and joints in that frame. Those fixtures and joint anchors never move in the local frame of the body.</w:t>
+      </w:r>
+    </w:p>
+    <w:p/>
     <w:p/>
     <w:p>
       <w:pPr>
@@ -5430,6 +5948,7 @@
           <w:sz w:val="96"/>
           <w:szCs w:val="96"/>
         </w:rPr>
+        <w:lastRenderedPageBreak/>
         <w:t>TODO_ERIN review</w:t>
       </w:r>
       <w:r>
@@ -5444,147 +5963,690 @@
           <w:sz w:val="96"/>
           <w:szCs w:val="96"/>
         </w:rPr>
-        <w:t xml:space="preserve"> up to here</w:t>
+        <w:t xml:space="preserve"> </w:t>
+      </w:r>
+      <w:bookmarkStart w:id="30" w:name="_GoBack"/>
+      <w:bookmarkEnd w:id="30"/>
+      <w:r>
+        <w:rPr>
+          <w:sz w:val="96"/>
+          <w:szCs w:val="96"/>
+        </w:rPr>
+        <w:t>to here</w:t>
       </w:r>
     </w:p>
     <w:p/>
     <w:p>
+      <w:pPr>
+        <w:pStyle w:val="Heading3"/>
+      </w:pPr>
+      <w:r>
+        <w:t>Damping</w:t>
+      </w:r>
+    </w:p>
+    <w:p>
+      <w:r>
+        <w:t>Damping is used to reduce the world velocity of bodies. Damping is different than friction because friction only occurs with contact. Damping is not a replacement for friction and the two effects should be used together.</w:t>
+      </w:r>
+    </w:p>
+    <w:p>
+      <w:r>
+        <w:t xml:space="preserve">Damping parameters should be between 0 and infinity, with 0 meaning no damping, and infinity meaning full damping. Normally you will use a damping value between 0 and 0.1. I generally do not use linear damping because it makes bodies look </w:t>
+      </w:r>
+      <w:proofErr w:type="spellStart"/>
+      <w:r>
+        <w:t>floaty</w:t>
+      </w:r>
+      <w:proofErr w:type="spellEnd"/>
       <w:r>
         <w:t>.</w:t>
       </w:r>
     </w:p>
     <w:p>
       <w:pPr>
+        <w:pStyle w:val="CodeBlock"/>
+      </w:pPr>
+      <w:r>
+        <w:t>bodyDef.linearDamping = 0.0f;</w:t>
+      </w:r>
+    </w:p>
+    <w:p>
+      <w:pPr>
+        <w:pStyle w:val="CodeBlock"/>
+      </w:pPr>
+      <w:r>
+        <w:t>bodyDef.angularDamping = 0.01f;</w:t>
+      </w:r>
+    </w:p>
+    <w:p>
+      <w:r>
+        <w:t>Damping is approximated for stability and performance. At small damping values the damping effect is mostly independent of the time step. At larger damping values, the damping effect will vary with the time step. This is not an issue if you use a fixed time step (recommended).</w:t>
+      </w:r>
+    </w:p>
+    <w:p>
+      <w:pPr>
+        <w:pStyle w:val="Heading3"/>
+      </w:pPr>
+      <w:r>
+        <w:t>Gravity Scale</w:t>
+      </w:r>
+    </w:p>
+    <w:p>
+      <w:r>
+        <w:t>You can use the gravity scale to adjust the gravity on a single body. Be careful though, increased gravity can decrease stability.</w:t>
+      </w:r>
+    </w:p>
+    <w:p>
+      <w:pPr>
+        <w:pStyle w:val="CodeBlock"/>
+      </w:pPr>
+      <w:r>
+        <w:t>// Set the gravity scale to zero so this body will float</w:t>
+      </w:r>
+    </w:p>
+    <w:p>
+      <w:pPr>
+        <w:pStyle w:val="CodeBlock"/>
+      </w:pPr>
+      <w:r>
+        <w:t>bodyDef.gravityScale = 0.0f;</w:t>
+      </w:r>
+    </w:p>
+    <w:p>
+      <w:pPr>
+        <w:pStyle w:val="Heading3"/>
+      </w:pPr>
+      <w:r>
+        <w:t>Sleep Parameters</w:t>
+      </w:r>
+    </w:p>
+    <w:p>
+      <w:r>
+        <w:t>What does sleep mean? Well it is expensive to simulate bodies, so the less we have to simulate the better. When a body comes to rest we would like to stop simulating it.</w:t>
+      </w:r>
+    </w:p>
+    <w:p>
+      <w:r>
+        <w:t>When Box2D determines that a body (or group of bodies) has come to rest, the body enters a sleep state which has very little CPU overhead. If a body is awake and collides with a sleeping body, then the sleeping body wakes up. Bodies will also wake up if a joint or contact attached to them is destroyed. You can also wake a body manually.</w:t>
+      </w:r>
+    </w:p>
+    <w:p>
+      <w:r>
+        <w:lastRenderedPageBreak/>
+        <w:t>The body definition lets you specify whether a body can sleep and whether a body is created sleeping.</w:t>
+      </w:r>
+    </w:p>
+    <w:p>
+      <w:pPr>
+        <w:pStyle w:val="CodeBlock"/>
+      </w:pPr>
+      <w:r>
+        <w:t>bodyDef.allowSleep = true;</w:t>
+      </w:r>
+    </w:p>
+    <w:p>
+      <w:pPr>
+        <w:pStyle w:val="CodeBlock"/>
+      </w:pPr>
+      <w:r>
+        <w:t>bodyDef.awake = true;</w:t>
+      </w:r>
+    </w:p>
+    <w:p>
+      <w:pPr>
+        <w:pStyle w:val="Heading3"/>
+      </w:pPr>
+      <w:r>
+        <w:t>Fixed Rotation</w:t>
+      </w:r>
+    </w:p>
+    <w:p>
+      <w:r>
+        <w:t>You may want a rigid body, such as a character, to have a fixed rotation. Such a body should not rotate, even under load. You can use the fixed rotation setting to achieve this:</w:t>
+      </w:r>
+    </w:p>
+    <w:p>
+      <w:pPr>
+        <w:pStyle w:val="CodeBlock"/>
+      </w:pPr>
+      <w:r>
+        <w:t>bodyDef.fixedRotation = true;</w:t>
+      </w:r>
+    </w:p>
+    <w:p>
+      <w:r>
+        <w:t>The fixed rotation flag causes the rotational inertia and its inverse to be set to zero.</w:t>
+      </w:r>
+    </w:p>
+    <w:p>
+      <w:pPr>
+        <w:pStyle w:val="Heading3"/>
+      </w:pPr>
+      <w:r>
+        <w:t>Bullets</w:t>
+      </w:r>
+    </w:p>
+    <w:p>
+      <w:r>
+        <w:t>Game simulation usually generates a sequence of images that are played at some frame rate. This is called discrete simulation. In discrete simulation, rigid bodies can move by a large amount in one time step. If a physics engine doesn't account for the large motion, you may see some objects incorrectly pass through each other. This effect is called tunneling.</w:t>
+      </w:r>
+    </w:p>
+    <w:p>
+      <w:r>
+        <w:t>By default, Box2D uses continuous collision detection (CCD) to prevent dynamic bodies from tunneling through static bodies. This is done by sweeping shapes from their old position to their new positions. The engine looks for new collisions during the sweep and computes the time of impact (TOI) for these collisions. Bodies are moved to their first TOI and then halted for the remainder of the time step.</w:t>
+      </w:r>
+    </w:p>
+    <w:p>
+      <w:r>
+        <w:t>Normally CCD is not used between dynamic bodies. This is done to keep performance reasonable. In some game scenarios you need dynamic bodies to use CCD. For example, you may want to shoot a high speed bullet at a stack of dynamic bricks. Without CCD, the bullet might tunnel through the bricks.</w:t>
+      </w:r>
+    </w:p>
+    <w:p>
+      <w:r>
+        <w:t>Fast moving objects in Box2D can be labeled as bullets. Bullets will perform CCD with both static and dynamic bodies. You should decide what bodies should be bullets based on your game design. If you decide a body should be treated as a bullet, use the following setting.</w:t>
+      </w:r>
+    </w:p>
+    <w:p>
+      <w:pPr>
+        <w:pStyle w:val="CodeBlock"/>
+      </w:pPr>
+      <w:r>
+        <w:t>bodyDef.bullet = true;</w:t>
+      </w:r>
+    </w:p>
+    <w:p>
+      <w:r>
+        <w:t>The bullet flag only affects dynamic bodies.</w:t>
+      </w:r>
+    </w:p>
+    <w:p>
+      <w:r>
+        <w:t>Box2D performs continuous collision sequentially, so bullets may miss fast moving bodies.</w:t>
+      </w:r>
+    </w:p>
+    <w:p>
+      <w:pPr>
+        <w:pStyle w:val="Heading3"/>
+      </w:pPr>
+      <w:r>
+        <w:t>Activation</w:t>
+      </w:r>
+    </w:p>
+    <w:p>
+      <w:r>
+        <w:t>You may wish a body to be created but not participate in collision or dynamics. This state is similar to sleeping except the body will not be woken by other bodies and the body's fixtures will not be placed in the broad-phase. This means the body will not participate in collisions, ray casts, etc.</w:t>
+      </w:r>
+    </w:p>
+    <w:p>
+      <w:r>
+        <w:t>You can create a body in an inactive state and later re-activate it.</w:t>
+      </w:r>
+    </w:p>
+    <w:p>
+      <w:pPr>
+        <w:pStyle w:val="CodeBlock"/>
+      </w:pPr>
+      <w:r>
+        <w:lastRenderedPageBreak/>
+        <w:t>bodyDef.active = true;</w:t>
+      </w:r>
+    </w:p>
+    <w:p>
+      <w:r>
+        <w:t>Joints may be connected to inactive bodies. These joints will not be simulated. You should be careful when you activate a body that its joints are not distorted.</w:t>
+      </w:r>
+    </w:p>
+    <w:p>
+      <w:pPr>
+        <w:pStyle w:val="Heading3"/>
+      </w:pPr>
+      <w:r>
+        <w:t>User Data</w:t>
+      </w:r>
+    </w:p>
+    <w:p>
+      <w:r>
+        <w:t>User data is a void pointer. This gives you a hook to link your application objects to bodies. You should be consistent to use the same object type for all body user data.</w:t>
+      </w:r>
+    </w:p>
+    <w:p>
+      <w:pPr>
+        <w:pStyle w:val="CodeBlock"/>
+      </w:pPr>
+      <w:r>
+        <w:t>b2BodyDef bodyDef;</w:t>
+      </w:r>
+    </w:p>
+    <w:p>
+      <w:pPr>
+        <w:pStyle w:val="CodeBlock"/>
+      </w:pPr>
+      <w:r>
+        <w:t>bodyDef.userData = &amp;myActor;</w:t>
+      </w:r>
+    </w:p>
+    <w:p>
+      <w:pPr>
+        <w:pStyle w:val="Heading2"/>
+      </w:pPr>
+      <w:r>
+        <w:t>Body Factory</w:t>
+      </w:r>
+    </w:p>
+    <w:p>
+      <w:r>
+        <w:t>Bodies are created and destroyed using a body factory provided by the world class. This lets the world create the body with an efficient allocator and add the body to the world data structure.</w:t>
+      </w:r>
+    </w:p>
+    <w:p>
+      <w:r>
+        <w:t>Bodies can be dynamic or static depending on the mass properties. Both body types use the same creation and destruction methods.</w:t>
+      </w:r>
+    </w:p>
+    <w:p>
+      <w:pPr>
+        <w:pStyle w:val="CodeBlock"/>
+      </w:pPr>
+      <w:r>
+        <w:t>b2Body* dynamicBody = myWorld-&gt;CreateBody(&amp;bodyDef);</w:t>
+      </w:r>
+    </w:p>
+    <w:p>
+      <w:pPr>
+        <w:pStyle w:val="CodeBlock"/>
+      </w:pPr>
+      <w:r>
+        <w:t>... do stuff ...</w:t>
+      </w:r>
+    </w:p>
+    <w:p>
+      <w:pPr>
+        <w:pStyle w:val="CodeBlock"/>
+      </w:pPr>
+      <w:r>
+        <w:t>myWorld-&gt;DestroyBody(dynamicBody);</w:t>
+      </w:r>
+    </w:p>
+    <w:p>
+      <w:pPr>
+        <w:pStyle w:val="CodeBlock"/>
+      </w:pPr>
+      <w:r>
+        <w:t>dynamicBody = NULL;</w:t>
+      </w:r>
+    </w:p>
+    <w:p>
+      <w:pPr>
+        <w:pStyle w:val="IntenseQuote"/>
+        <w:rPr>
+          <w:b/>
+        </w:rPr>
+      </w:pPr>
+      <w:r>
+        <w:rPr>
+          <w:b/>
+        </w:rPr>
+        <w:t>Caution</w:t>
+      </w:r>
+    </w:p>
+    <w:p>
+      <w:pPr>
+        <w:pStyle w:val="IntenseQuote"/>
+      </w:pPr>
+      <w:r>
+        <w:t>You should n</w:t>
+      </w:r>
+      <w:r>
+        <w:t xml:space="preserve">ever use new or </w:t>
+      </w:r>
+      <w:proofErr w:type="spellStart"/>
+      <w:r>
+        <w:t>malloc</w:t>
+      </w:r>
+      <w:proofErr w:type="spellEnd"/>
+      <w:r>
+        <w:t xml:space="preserve"> to create a body. The world won't know about the body and the body won't be properly initialized.</w:t>
+      </w:r>
+    </w:p>
+    <w:p>
+      <w:r>
+        <w:t>Static bodies do not move under the influence of other bodies. You may manually move static bodies, but you should be careful so that you don't squash dynamic bodies between two or more static bodies. Friction will not work correctly if you move a static body. Static bodies never collide with static or kinematic bodies. It is faster to attach several shapes to a static body than to create several static bodies with a single shape on each one. Internally, Box2D sets the mass and inverse mass of static bodies to zero. This makes the math work out so that most algorithms don't need to treat static bodies as a special case.</w:t>
+      </w:r>
+    </w:p>
+    <w:p>
+      <w:r>
+        <w:t>Box2D does not keep a reference to the body definition or any of the data it holds (except user data pointers). So you can create temporary body definitions and reuse the same body definitions.</w:t>
+      </w:r>
+    </w:p>
+    <w:p>
+      <w:r>
+        <w:t xml:space="preserve">Box2D allows you to avoid destroying bodies by deleting your b2World object, which does </w:t>
+      </w:r>
+      <w:proofErr w:type="gramStart"/>
+      <w:r>
+        <w:t>all the</w:t>
+      </w:r>
+      <w:proofErr w:type="gramEnd"/>
+      <w:r>
+        <w:t xml:space="preserve"> cleanup work for you. However, you should be mindful to nullify body pointers that you keep in your game engine.</w:t>
+      </w:r>
+    </w:p>
+    <w:p>
+      <w:r>
+        <w:lastRenderedPageBreak/>
+        <w:t>When you destroy a body, the attached fixtures and joints are automatically destroyed. This has important implications for how you manage shape and joint pointers.</w:t>
+      </w:r>
+    </w:p>
+    <w:p>
+      <w:pPr>
+        <w:pStyle w:val="Heading2"/>
+      </w:pPr>
+      <w:r>
+        <w:t>Using a Body</w:t>
+      </w:r>
+    </w:p>
+    <w:p>
+      <w:r>
+        <w:t>After creating a body, there are many operations you can perform on the body. These include setting mass properties, accessing position and velocity, applying forces, and transforming points and vectors.</w:t>
+      </w:r>
+    </w:p>
+    <w:p>
+      <w:pPr>
+        <w:pStyle w:val="Heading3"/>
+      </w:pPr>
+      <w:r>
+        <w:t>Mass Data</w:t>
+      </w:r>
+    </w:p>
+    <w:p>
+      <w:proofErr w:type="spellStart"/>
+      <w:r>
+        <w:t>Every body</w:t>
+      </w:r>
+      <w:proofErr w:type="spellEnd"/>
+      <w:r>
+        <w:t xml:space="preserve"> has a mass (scalar), center of mass (2-vector), and rotational inertia (scalar). For static bodies, the mass and rotational inertia are set to zero. When a body has fixed rotation, its rotational inertia is zero.</w:t>
+      </w:r>
+    </w:p>
+    <w:p>
+      <w:r>
+        <w:t>Normally the mass properties of a body are established automatically when fixtures are added to the body. You can also adjust the mass of a body at run-time. This is usually done when you have special game scenarios that require altering the mass.</w:t>
+      </w:r>
+    </w:p>
+    <w:p>
+      <w:pPr>
+        <w:pStyle w:val="CodeBlock"/>
+      </w:pPr>
+      <w:r>
+        <w:t>void SetMassData(const b2MassData* data);</w:t>
+      </w:r>
+    </w:p>
+    <w:p>
+      <w:r>
+        <w:t>After setting a body's mass directly, you may wish to revert to the natural mass dictated by the fixtures. You can do this with:</w:t>
+      </w:r>
+    </w:p>
+    <w:p>
+      <w:pPr>
+        <w:pStyle w:val="CodeBlock"/>
+      </w:pPr>
+      <w:r>
+        <w:t>void ResetMassData();</w:t>
+      </w:r>
+    </w:p>
+    <w:p>
+      <w:r>
+        <w:t>The body's mass data is available through the following functions:</w:t>
+      </w:r>
+    </w:p>
+    <w:p>
+      <w:pPr>
+        <w:pStyle w:val="CodeBlock"/>
+      </w:pPr>
+      <w:r>
+        <w:t>float32 GetMass() const;</w:t>
+      </w:r>
+    </w:p>
+    <w:p>
+      <w:pPr>
+        <w:pStyle w:val="CodeBlock"/>
+      </w:pPr>
+      <w:r>
+        <w:t>float32 GetInertia() const;</w:t>
+      </w:r>
+    </w:p>
+    <w:p>
+      <w:pPr>
+        <w:pStyle w:val="CodeBlock"/>
+      </w:pPr>
+      <w:r>
+        <w:t>const b2Vec2&amp; GetLocalCenter() const;</w:t>
+      </w:r>
+    </w:p>
+    <w:p>
+      <w:pPr>
+        <w:pStyle w:val="CodeBlock"/>
+      </w:pPr>
+      <w:r>
+        <w:t>void GetMassData(b2MassData* data) const;</w:t>
+      </w:r>
+    </w:p>
+    <w:p>
+      <w:pPr>
+        <w:pStyle w:val="Heading3"/>
+      </w:pPr>
+      <w:r>
+        <w:t>State Information</w:t>
+      </w:r>
+    </w:p>
+    <w:p>
+      <w:r>
+        <w:t>There are many aspects to the body's state. You can access this state data efficiently through the following functions:</w:t>
+      </w:r>
+    </w:p>
+    <w:p>
+      <w:pPr>
+        <w:pStyle w:val="CodeBlock"/>
+      </w:pPr>
+      <w:r>
+        <w:lastRenderedPageBreak/>
+        <w:t>void SetType(b2BodyType type);</w:t>
+      </w:r>
+    </w:p>
+    <w:p>
+      <w:pPr>
+        <w:pStyle w:val="CodeBlock"/>
+      </w:pPr>
+      <w:r>
+        <w:t>b2BodyType GetType();</w:t>
+      </w:r>
+    </w:p>
+    <w:p>
+      <w:pPr>
+        <w:pStyle w:val="CodeBlock"/>
+      </w:pPr>
+    </w:p>
+    <w:p>
+      <w:pPr>
+        <w:pStyle w:val="CodeBlock"/>
+      </w:pPr>
+      <w:r>
+        <w:t>void SetBullet(bool flag);</w:t>
+      </w:r>
+    </w:p>
+    <w:p>
+      <w:pPr>
+        <w:pStyle w:val="CodeBlock"/>
+      </w:pPr>
+      <w:r>
+        <w:t>bool IsBullet() const;</w:t>
+      </w:r>
+    </w:p>
+    <w:p>
+      <w:pPr>
+        <w:pStyle w:val="CodeBlock"/>
+      </w:pPr>
+    </w:p>
+    <w:p>
+      <w:pPr>
+        <w:pStyle w:val="CodeBlock"/>
+      </w:pPr>
+      <w:r>
+        <w:t>void SetSleepingAllowed(bool flag);</w:t>
+      </w:r>
+    </w:p>
+    <w:p>
+      <w:pPr>
+        <w:pStyle w:val="CodeBlock"/>
+      </w:pPr>
+      <w:r>
+        <w:t>bool IsSleepingAllowed() const;</w:t>
+      </w:r>
+    </w:p>
+    <w:p>
+      <w:pPr>
+        <w:pStyle w:val="CodeBlock"/>
+      </w:pPr>
+    </w:p>
+    <w:p>
+      <w:pPr>
+        <w:pStyle w:val="CodeBlock"/>
+      </w:pPr>
+      <w:r>
+        <w:t>void SetAwake(bool flag);</w:t>
+      </w:r>
+    </w:p>
+    <w:p>
+      <w:pPr>
+        <w:pStyle w:val="CodeBlock"/>
+      </w:pPr>
+      <w:r>
+        <w:t>bool IsAwake() const;</w:t>
+      </w:r>
+    </w:p>
+    <w:p>
+      <w:pPr>
+        <w:pStyle w:val="CodeBlock"/>
+      </w:pPr>
+    </w:p>
+    <w:p>
+      <w:pPr>
+        <w:pStyle w:val="CodeBlock"/>
+      </w:pPr>
+      <w:r>
+        <w:t>void SetActive(bool flag);</w:t>
+      </w:r>
+    </w:p>
+    <w:p>
+      <w:pPr>
+        <w:pStyle w:val="CodeBlock"/>
+      </w:pPr>
+      <w:r>
+        <w:t>bool IsActive() const;</w:t>
+      </w:r>
+    </w:p>
+    <w:p>
+      <w:pPr>
+        <w:pStyle w:val="CodeBlock"/>
+      </w:pPr>
+    </w:p>
+    <w:p>
+      <w:pPr>
+        <w:pStyle w:val="CodeBlock"/>
+      </w:pPr>
+      <w:r>
+        <w:t>void SetFixedRotation(bool flag);</w:t>
+      </w:r>
+    </w:p>
+    <w:p>
+      <w:pPr>
+        <w:pStyle w:val="CodeBlock"/>
+      </w:pPr>
+      <w:r>
+        <w:t>bool IsFixedRotation() const;</w:t>
+      </w:r>
+    </w:p>
+    <w:p>
+      <w:pPr>
+        <w:pStyle w:val="Heading3"/>
+      </w:pPr>
+      <w:r>
+        <w:t>Position and Velocity</w:t>
+      </w:r>
+    </w:p>
+    <w:p>
+      <w:r>
+        <w:t>You can access the position and rotation of a body. This is common when rendering your associated game actor. You can also set the position, although this is less common since you will normally use Box2D to simulate movement.</w:t>
+      </w:r>
+    </w:p>
+    <w:p>
+      <w:pPr>
+        <w:pStyle w:val="CodeBlock"/>
+      </w:pPr>
+      <w:r>
+        <w:t>bool SetTransform(const b2Vec2&amp; position, float32 angle);</w:t>
+      </w:r>
+    </w:p>
+    <w:p>
+      <w:pPr>
+        <w:pStyle w:val="CodeBlock"/>
+      </w:pPr>
+      <w:r>
+        <w:t>const b2Transform&amp; GetTransform() const;</w:t>
+      </w:r>
+    </w:p>
+    <w:p>
+      <w:pPr>
+        <w:pStyle w:val="CodeBlock"/>
+      </w:pPr>
+      <w:r>
+        <w:t>const b2Vec2&amp; GetPosition() const;</w:t>
+      </w:r>
+    </w:p>
+    <w:p>
+      <w:pPr>
+        <w:pStyle w:val="CodeBlock"/>
+      </w:pPr>
+      <w:r>
+        <w:t>float32 GetAngle() const;</w:t>
+      </w:r>
+    </w:p>
+    <w:p>
+      <w:r>
+        <w:t>You can access the center of mass position in local and world coordinates. Much of the internal simulation in Box2D uses the center of mass. However, you should normally not need to access it. Instead you will usually work with the body transform. For example, you may have a body that is square. The body origin might be a corner of the square, while the center of mass is located at the center of the square.</w:t>
+      </w:r>
+    </w:p>
+    <w:p>
+      <w:pPr>
+        <w:pStyle w:val="CodeBlock"/>
+      </w:pPr>
+      <w:r>
+        <w:t>const b2Vec2&amp; GetWorldCenter() const;</w:t>
+      </w:r>
+    </w:p>
+    <w:p>
+      <w:pPr>
+        <w:pStyle w:val="CodeBlock"/>
+      </w:pPr>
+      <w:r>
+        <w:t>const b2Vec2&amp; GetLocalCenter() const;</w:t>
+      </w:r>
+    </w:p>
+    <w:p>
+      <w:r>
+        <w:t>You can access the linear and angular velocity. The linear velocity is for the center of mass. Therefore, the linear velocity may change if the mass properties change.</w:t>
+      </w:r>
+    </w:p>
+    <w:p>
+      <w:pPr>
         <w:pStyle w:val="Heading1"/>
       </w:pPr>
-      <w:bookmarkStart w:id="28" w:name="_Toc258082971"/>
-      <w:r>
-        <w:lastRenderedPageBreak/>
-        <w:t>Dynamics Module</w:t>
-      </w:r>
-      <w:bookmarkEnd w:id="28"/>
-    </w:p>
-    <w:p>
-      <w:pPr>
-        <w:pStyle w:val="Heading2"/>
-      </w:pPr>
-      <w:r>
-        <w:t>Overview</w:t>
-      </w:r>
-    </w:p>
-    <w:p>
-      <w:r>
-        <w:t xml:space="preserve">The Dynamics module is the most complex part of Box2D and is the part you likely interact with the most. The Dynamics module sits on top of the Common and Collision modules, so you should be </w:t>
-      </w:r>
-      <w:r>
-        <w:t xml:space="preserve">somewhat </w:t>
-      </w:r>
-      <w:bookmarkStart w:id="29" w:name="_GoBack"/>
-      <w:bookmarkEnd w:id="29"/>
-      <w:r>
-        <w:t>familiar with those by now.</w:t>
-      </w:r>
-    </w:p>
-    <w:p>
-      <w:r>
-        <w:t>The Dynamics module contains:</w:t>
-      </w:r>
-    </w:p>
-    <w:p>
-      <w:pPr>
-        <w:pStyle w:val="ListParagraph"/>
-        <w:numPr>
-          <w:ilvl w:val="0"/>
-          <w:numId w:val="15"/>
-        </w:numPr>
-      </w:pPr>
-      <w:r>
-        <w:t>shape fixture class</w:t>
-      </w:r>
-    </w:p>
-    <w:p>
-      <w:pPr>
-        <w:pStyle w:val="ListParagraph"/>
-        <w:numPr>
-          <w:ilvl w:val="0"/>
-          <w:numId w:val="15"/>
-        </w:numPr>
-      </w:pPr>
-      <w:r>
-        <w:t>rigid body class</w:t>
-      </w:r>
-    </w:p>
-    <w:p>
-      <w:pPr>
-        <w:pStyle w:val="ListParagraph"/>
-        <w:numPr>
-          <w:ilvl w:val="0"/>
-          <w:numId w:val="15"/>
-        </w:numPr>
-      </w:pPr>
-      <w:r>
-        <w:t>contact class</w:t>
-      </w:r>
-    </w:p>
-    <w:p>
-      <w:pPr>
-        <w:pStyle w:val="ListParagraph"/>
-        <w:numPr>
-          <w:ilvl w:val="0"/>
-          <w:numId w:val="15"/>
-        </w:numPr>
-      </w:pPr>
-      <w:r>
-        <w:t>joint classes</w:t>
-      </w:r>
-    </w:p>
-    <w:p>
-      <w:pPr>
-        <w:pStyle w:val="ListParagraph"/>
-        <w:numPr>
-          <w:ilvl w:val="0"/>
-          <w:numId w:val="15"/>
-        </w:numPr>
-      </w:pPr>
-      <w:r>
-        <w:t>world class</w:t>
-      </w:r>
-    </w:p>
-    <w:p>
-      <w:pPr>
-        <w:pStyle w:val="ListParagraph"/>
-        <w:numPr>
-          <w:ilvl w:val="0"/>
-          <w:numId w:val="15"/>
-        </w:numPr>
-      </w:pPr>
-      <w:r>
-        <w:t>listener classes</w:t>
-      </w:r>
-    </w:p>
-    <w:p>
-      <w:r>
-        <w:t xml:space="preserve">There are many dependencies between these classes so it is </w:t>
-      </w:r>
-      <w:r>
-        <w:t>difficult to describe one class without referring to another. In the following, you may see some references to classes that have not been described yet. Therefore, you may want to quickly skim this chapter before reading it closely.</w:t>
-      </w:r>
-    </w:p>
-    <w:p>
-      <w:r>
-        <w:t>The dynamics module is covered in the following chapters.</w:t>
-      </w:r>
-    </w:p>
-    <w:p>
-      <w:pPr>
-        <w:pStyle w:val="Heading1"/>
-      </w:pPr>
-      <w:bookmarkStart w:id="30" w:name="_Toc258082972"/>
+      <w:bookmarkStart w:id="31" w:name="_Toc258082972"/>
       <w:r>
         <w:lastRenderedPageBreak/>
         <w:t>Fixtures</w:t>
       </w:r>
-      <w:bookmarkEnd w:id="30"/>
+      <w:bookmarkEnd w:id="31"/>
     </w:p>
     <w:p>
       <w:pPr>
@@ -5595,6 +6657,11 @@
       </w:r>
     </w:p>
     <w:p>
+      <w:pPr>
+        <w:rPr>
+          <w:i/>
+        </w:rPr>
+      </w:pPr>
       <w:r>
         <w:t>Recall that shapes don’t know about bodies and may be used independently</w:t>
       </w:r>
@@ -5614,7 +6681,24 @@
         <w:t>attach shapes to bodies.</w:t>
       </w:r>
       <w:r>
-        <w:t xml:space="preserve"> Fixtures hold the following:</w:t>
+        <w:t xml:space="preserve"> </w:t>
+      </w:r>
+      <w:r>
+        <w:t xml:space="preserve">A body may have zero or more fixtures. A body with multiple fixtures is sometimes called a </w:t>
+      </w:r>
+      <w:r>
+        <w:rPr>
+          <w:i/>
+        </w:rPr>
+        <w:t>compound body.</w:t>
+      </w:r>
+    </w:p>
+    <w:p>
+      <w:r>
+        <w:t>Fixtures</w:t>
+      </w:r>
+      <w:r>
+        <w:t xml:space="preserve"> hold the following:</w:t>
       </w:r>
     </w:p>
     <w:p>
@@ -5811,6 +6895,7 @@
         <w:pStyle w:val="CodeBlock"/>
       </w:pPr>
       <w:r>
+        <w:lastRenderedPageBreak/>
         <w:t>myBody-&gt;Destroy</w:t>
       </w:r>
       <w:r>
@@ -5836,9 +6921,6 @@
     </w:p>
     <w:p>
       <w:r>
-        <w:t xml:space="preserve"> </w:t>
-      </w:r>
-      <w:r>
         <w:t>The f</w:t>
       </w:r>
       <w:r>
@@ -5874,27 +6956,169 @@
     </w:p>
     <w:p>
       <w:r>
+        <w:t xml:space="preserve">The mass of a body is </w:t>
+      </w:r>
+      <w:r>
+        <w:t xml:space="preserve">not adjusted when you set the density. You must call </w:t>
+      </w:r>
+      <w:proofErr w:type="spellStart"/>
+      <w:r>
+        <w:t>ResetMassData</w:t>
+      </w:r>
+      <w:proofErr w:type="spellEnd"/>
+      <w:r>
+        <w:t xml:space="preserve"> for this to occur.</w:t>
+      </w:r>
+    </w:p>
+    <w:p>
+      <w:pPr>
+        <w:pStyle w:val="CodeBlock"/>
+      </w:pPr>
+      <w:r>
+        <w:t>fixture-&gt;SetDensity(5.0f);</w:t>
+      </w:r>
+    </w:p>
+    <w:p>
+      <w:pPr>
+        <w:pStyle w:val="CodeBlock"/>
+      </w:pPr>
+      <w:r>
+        <w:t>body-&gt;ResetMassData();</w:t>
+      </w:r>
+    </w:p>
+    <w:p>
+      <w:pPr>
+        <w:pStyle w:val="Heading3"/>
+      </w:pPr>
+      <w:r>
+        <w:t>Friction</w:t>
+      </w:r>
+    </w:p>
+    <w:p>
+      <w:r>
+        <w:t xml:space="preserve">Friction is used to make objects slide along each other realistically. Box2D supports static and dynamic friction, but uses the same parameter for both. Friction is simulated accurately in Box2D and the friction strength is proportional to the normal force (this is called Coulomb friction). The friction parameter is usually set between 0 and 1, but can be any non-negative value. A friction value of 0 turns off friction and a value of 1 </w:t>
+      </w:r>
+      <w:proofErr w:type="gramStart"/>
+      <w:r>
+        <w:t>makes</w:t>
+      </w:r>
+      <w:proofErr w:type="gramEnd"/>
+      <w:r>
+        <w:t xml:space="preserve"> the friction strong. When the friction force is computed between two shapes, Box2D must combine the friction parameters of the two parent fixtures. This is done with the geometric mean:</w:t>
+      </w:r>
+    </w:p>
+    <w:p>
+      <w:pPr>
+        <w:pStyle w:val="CodeBlock"/>
+      </w:pPr>
+      <w:r>
+        <w:t>float32 friction;</w:t>
+      </w:r>
+    </w:p>
+    <w:p>
+      <w:pPr>
+        <w:pStyle w:val="CodeBlock"/>
+      </w:pPr>
+      <w:r>
+        <w:t>friction = sqrtf(</w:t>
+      </w:r>
+      <w:r>
+        <w:t>fixtureA</w:t>
+      </w:r>
+      <w:r>
+        <w:t xml:space="preserve">-&gt;friction * </w:t>
+      </w:r>
+      <w:r>
+        <w:t>fixtureB</w:t>
+      </w:r>
+      <w:r>
+        <w:t>-&gt;friction);</w:t>
+      </w:r>
+    </w:p>
+    <w:p>
+      <w:r>
+        <w:t>So if one fixture has zero friction then the contact will have zero friction.</w:t>
+      </w:r>
+    </w:p>
+    <w:p>
+      <w:r>
+        <w:t>You can override the default mixed friction using b2Contact::</w:t>
+      </w:r>
+      <w:proofErr w:type="spellStart"/>
+      <w:r>
+        <w:t>SetFriction</w:t>
+      </w:r>
+      <w:proofErr w:type="spellEnd"/>
+      <w:r>
+        <w:t>. This is usually done in the b2ContactListener callback.</w:t>
+      </w:r>
+    </w:p>
+    <w:p>
+      <w:pPr>
+        <w:pStyle w:val="Heading3"/>
+      </w:pPr>
+      <w:r>
+        <w:t>Restitution</w:t>
+      </w:r>
+    </w:p>
+    <w:p>
+      <w:r>
+        <w:t>Restitution is used to make objects bounce. The restitution value is usually set to be between 0 and 1. Consider dropping a ball on a table. A value of zero means the ball won't bounce. This is called an inelastic collision. A value of one means the ball's velocity will be exactly reflected. This is called a perfectly elastic collision. Restitution is combined using the following formula.</w:t>
+      </w:r>
+    </w:p>
+    <w:p>
+      <w:pPr>
+        <w:pStyle w:val="CodeBlock"/>
+      </w:pPr>
+      <w:r>
+        <w:t>float32 restitution;</w:t>
+      </w:r>
+    </w:p>
+    <w:p>
+      <w:pPr>
+        <w:pStyle w:val="CodeBlock"/>
+      </w:pPr>
+      <w:r>
+        <w:t>restitution = b2Max(</w:t>
+      </w:r>
+      <w:r>
+        <w:t>fixtureA</w:t>
+      </w:r>
+      <w:r>
+        <w:t xml:space="preserve">-&gt;restitution, </w:t>
+      </w:r>
+      <w:r>
+        <w:t>fixtureB</w:t>
+      </w:r>
+      <w:r>
+        <w:t>-&gt;restitution);</w:t>
+      </w:r>
+    </w:p>
+    <w:p>
+      <w:r>
+        <w:t>Restitution is combined this way so that you can have a bouncy super ball without having a bouncy floor.</w:t>
+      </w:r>
+    </w:p>
+    <w:p>
+      <w:r>
+        <w:t>You can override the default mixed restitution using b2Contact::</w:t>
+      </w:r>
+      <w:proofErr w:type="spellStart"/>
+      <w:r>
+        <w:t>SetRestitution</w:t>
+      </w:r>
+      <w:proofErr w:type="spellEnd"/>
+      <w:r>
+        <w:t>. This is usually done in the b2ContactListener callback.</w:t>
+      </w:r>
+    </w:p>
+    <w:p>
+      <w:r>
         <w:lastRenderedPageBreak/>
-        <w:t xml:space="preserve">The mass of a body is </w:t>
-      </w:r>
-      <w:r>
-        <w:t>not adjusted when you set the density. You must call ResetMassData for this to occur.</w:t>
-      </w:r>
-    </w:p>
-    <w:p>
-      <w:pPr>
-        <w:pStyle w:val="CodeBlock"/>
-      </w:pPr>
-      <w:r>
-        <w:t>fixture-&gt;SetDensity(5.0f);</w:t>
-      </w:r>
-    </w:p>
-    <w:p>
-      <w:pPr>
-        <w:pStyle w:val="CodeBlock"/>
-      </w:pPr>
-      <w:r>
-        <w:t>body-&gt;ResetMassData();</w:t>
+        <w:t>When a shape develops multiple contacts, restitution is simulated approximately. This is because Box2D uses an iterative solver. Box2D also uses inelastic collisions when the collision velocity is small. This is done to prevent jitter.</w:t>
+      </w:r>
+      <w:r>
+        <w:t xml:space="preserve"> See b2_velocityThreshold in b2Settings.h.</w:t>
       </w:r>
     </w:p>
     <w:p>
@@ -5902,79 +7126,6 @@
         <w:pStyle w:val="Heading3"/>
       </w:pPr>
       <w:r>
-        <w:t>Friction</w:t>
-      </w:r>
-    </w:p>
-    <w:p>
-      <w:r>
-        <w:t>Friction is used to make objects slide along each other realistically. Box2D supports static and dynamic friction, but uses the same parameter for both. Friction is simulated accurately in Box2D and the friction strength is proportional to the normal force (this is called Coulomb friction). The friction parameter is usually set between 0 and 1, but can be any non-negative value. A friction value of 0 turns off friction and a value of 1 makes the friction strong. When the friction force is computed between two shapes, Box2D must combine the friction parameters of the two parent fixtures. This is done with the geometric mean:</w:t>
-      </w:r>
-    </w:p>
-    <w:p>
-      <w:pPr>
-        <w:pStyle w:val="CodeBlock"/>
-      </w:pPr>
-      <w:r>
-        <w:t>float32 friction;</w:t>
-      </w:r>
-    </w:p>
-    <w:p>
-      <w:pPr>
-        <w:pStyle w:val="CodeBlock"/>
-      </w:pPr>
-      <w:r>
-        <w:t>friction = sqrtf(shape1-&gt;friction * shape2-&gt;friction);</w:t>
-      </w:r>
-    </w:p>
-    <w:p>
-      <w:r>
-        <w:t>So if one fixture has zero friction then the contact will have zero friction.</w:t>
-      </w:r>
-    </w:p>
-    <w:p>
-      <w:pPr>
-        <w:pStyle w:val="Heading3"/>
-      </w:pPr>
-      <w:r>
-        <w:t>Restitution</w:t>
-      </w:r>
-    </w:p>
-    <w:p>
-      <w:r>
-        <w:t>Restitution is used to make objects bounce. The restitution value is usually set to be between 0 and 1. Consider dropping a ball on a table. A value of zero means the ball won't bounce. This is called an inelastic collision. A value of one means the ball's velocity will be exactly reflected. This is called a perfectly elastic collision. Restitution is combined using the following formula.</w:t>
-      </w:r>
-    </w:p>
-    <w:p>
-      <w:pPr>
-        <w:pStyle w:val="CodeBlock"/>
-      </w:pPr>
-      <w:r>
-        <w:t>float32 restitution;</w:t>
-      </w:r>
-    </w:p>
-    <w:p>
-      <w:pPr>
-        <w:pStyle w:val="CodeBlock"/>
-      </w:pPr>
-      <w:r>
-        <w:t>restitution = b2Max(shape1-&gt;restitution, shape2-&gt;restitution);</w:t>
-      </w:r>
-    </w:p>
-    <w:p>
-      <w:r>
-        <w:t>Fixtures carry collision filtering information to let you prevent collisions between certain game objects.</w:t>
-      </w:r>
-    </w:p>
-    <w:p>
-      <w:r>
-        <w:t>When a shape develops multiple contacts, restitution is simulated approximately. This is because Box2D uses an iterative solver. Box2D also uses inelastic collisions when the collision velocity is small. This is done to prevent jitter.</w:t>
-      </w:r>
-    </w:p>
-    <w:p>
-      <w:pPr>
-        <w:pStyle w:val="Heading3"/>
-      </w:pPr>
-      <w:r>
         <w:t>Filtering</w:t>
       </w:r>
     </w:p>
@@ -6006,11 +7157,7 @@
         <w:t>fixture</w:t>
       </w:r>
       <w:r>
-        <w:t xml:space="preserve"> can collide with. For example, you could specify in a </w:t>
-      </w:r>
-      <w:r>
-        <w:lastRenderedPageBreak/>
-        <w:t>multiplayer game that all players don't collide with each other and monsters don't collide with each other, but players and monsters should collide. This is done with masking bits. For example:</w:t>
+        <w:t xml:space="preserve"> can collide with. For example, you could specify in a multiplayer game that all players don't collide with each other and monsters don't collide with each other, but players and monsters should collide. This is done with masking bits. For example:</w:t>
       </w:r>
     </w:p>
     <w:p>
@@ -6226,6 +7373,7 @@
         </w:numPr>
       </w:pPr>
       <w:r>
+        <w:lastRenderedPageBreak/>
         <w:t xml:space="preserve">A </w:t>
       </w:r>
       <w:r>
@@ -6303,13 +7451,29 @@
         <w:t>Fixture</w:t>
       </w:r>
       <w:r>
-        <w:t>::GetFilterData and b2</w:t>
+        <w:t>::</w:t>
+      </w:r>
+      <w:proofErr w:type="spellStart"/>
+      <w:r>
+        <w:t>GetFilterData</w:t>
+      </w:r>
+      <w:proofErr w:type="spellEnd"/>
+      <w:r>
+        <w:t xml:space="preserve"> and b2</w:t>
       </w:r>
       <w:r>
         <w:t>Fixture</w:t>
       </w:r>
       <w:r>
-        <w:t>::SetFilterData.</w:t>
+        <w:t>::</w:t>
+      </w:r>
+      <w:proofErr w:type="spellStart"/>
+      <w:r>
+        <w:t>SetFilterData</w:t>
+      </w:r>
+      <w:proofErr w:type="spellEnd"/>
+      <w:r>
+        <w:t>.</w:t>
       </w:r>
       <w:r>
         <w:t xml:space="preserve"> Note that changing the filter data will not add or remove contacts until the next time step (see the World class).</w:t>
@@ -6320,7 +7484,6 @@
         <w:pStyle w:val="Heading2"/>
       </w:pPr>
       <w:r>
-        <w:lastRenderedPageBreak/>
         <w:t>Sensors</w:t>
       </w:r>
     </w:p>
@@ -6349,7 +7512,13 @@
         <w:t>fixture</w:t>
       </w:r>
       <w:r>
-        <w:t xml:space="preserve"> as being a sensor. Sensors may be static or dynamic. Remember that you may have multiple </w:t>
+        <w:t xml:space="preserve"> as being a sensor. Sensors may be static</w:t>
+      </w:r>
+      <w:r>
+        <w:t>, kinematic, or</w:t>
+      </w:r>
+      <w:r>
+        <w:t xml:space="preserve"> dynamic. Remember that you may have multiple </w:t>
       </w:r>
       <w:r>
         <w:t>fixtures</w:t>
@@ -6362,6 +7531,9 @@
       </w:r>
       <w:r>
         <w:t>.</w:t>
+      </w:r>
+      <w:r>
+        <w:t xml:space="preserve"> Also, sensors only form contacts when at least one body is dynamic, so you will not get a contact for kinematic versus kinematic, kinematic versus static, or static versus static.</w:t>
       </w:r>
     </w:p>
     <w:p>
@@ -6378,8 +7550,13 @@
         </w:numPr>
       </w:pPr>
       <w:r>
-        <w:t>b2Contact::IsTouching</w:t>
-      </w:r>
+        <w:t>b2Contact::</w:t>
+      </w:r>
+      <w:proofErr w:type="spellStart"/>
+      <w:r>
+        <w:t>IsTouching</w:t>
+      </w:r>
+      <w:proofErr w:type="spellEnd"/>
     </w:p>
     <w:p>
       <w:pPr>
@@ -6390,20 +7567,33 @@
         </w:numPr>
       </w:pPr>
       <w:r>
-        <w:t>b2ContactListener::BeginContact and EndContact</w:t>
-      </w:r>
+        <w:t>b2ContactListener::</w:t>
+      </w:r>
+      <w:proofErr w:type="spellStart"/>
+      <w:r>
+        <w:t>BeginContact</w:t>
+      </w:r>
+      <w:proofErr w:type="spellEnd"/>
+      <w:r>
+        <w:t xml:space="preserve"> and </w:t>
+      </w:r>
+      <w:proofErr w:type="spellStart"/>
+      <w:r>
+        <w:t>EndContact</w:t>
+      </w:r>
+      <w:proofErr w:type="spellEnd"/>
     </w:p>
     <w:p/>
     <w:p>
       <w:pPr>
         <w:pStyle w:val="Heading1"/>
       </w:pPr>
-      <w:bookmarkStart w:id="31" w:name="_Toc258082973"/>
+      <w:bookmarkStart w:id="32" w:name="_Toc258082974"/>
       <w:r>
         <w:lastRenderedPageBreak/>
-        <w:t>Bodies</w:t>
-      </w:r>
-      <w:bookmarkEnd w:id="31"/>
+        <w:t>Joints</w:t>
+      </w:r>
+      <w:bookmarkEnd w:id="32"/>
     </w:p>
     <w:p>
       <w:pPr>
@@ -6415,67 +7605,17 @@
     </w:p>
     <w:p>
       <w:r>
-        <w:t>Bodies have position and velocity. You can apply forces, torques, and impulses to bodies. Bodies can be static, kinematic, or dynamic. Here are the body type defin</w:t>
-      </w:r>
-      <w:r>
-        <w:t>i</w:t>
-      </w:r>
-      <w:r>
-        <w:t>tions:</w:t>
-      </w:r>
-    </w:p>
-    <w:p>
-      <w:pPr>
-        <w:pStyle w:val="Heading4"/>
-      </w:pPr>
-      <w:r>
-        <w:t>b2_staticBody</w:t>
-      </w:r>
-    </w:p>
-    <w:p>
-      <w:r>
-        <w:t>A static body does not move under simulation and behaves as if it has infinite mass. Internally, Box2D stores zero for the mass and the inverse mass. Static bodies can be moved manually by the user. A static body has zero velocity. Static bodies do not collide with other static or kinematic bodies.</w:t>
-      </w:r>
-    </w:p>
-    <w:p>
-      <w:pPr>
-        <w:pStyle w:val="Heading4"/>
-      </w:pPr>
-      <w:r>
-        <w:t>b2_kinematicBody</w:t>
-      </w:r>
-    </w:p>
-    <w:p>
-      <w:r>
-        <w:t>A kinematic body moves under simulation according to its velocity. Kinematic bodies do not respond to forces. They can be moved manually by the user, but normally a kinematic body is moved by setting its velocity. A kinematic body behaves as if it has infinite mass, however, Box2D stores zero for the mass and the inverse mass. Kinematic bodies do not collide with other static or kinematic bodies.</w:t>
-      </w:r>
-    </w:p>
-    <w:p>
-      <w:pPr>
-        <w:pStyle w:val="Heading4"/>
-      </w:pPr>
-      <w:r>
-        <w:t>b2_dynamicBody</w:t>
-      </w:r>
-    </w:p>
-    <w:p>
-      <w:r>
-        <w:t>A dynamic body is fully simulated. They can be moved manually by the user, but normally they move according to forces. A dynamic body can collide with all body types. A dynamic body always has finite, non-zero mass. If you try to set the mass of a dynamic body to zero, it will automatically acquire a mass of one kilogram.</w:t>
-      </w:r>
-    </w:p>
-    <w:p>
-      <w:r>
-        <w:t>Bodies are the backbone for fixtures. Bodies carry fixtures and move them around in the world. Bodies are always rigid bodies in Box2D. That means that two fixtures attached to the same rigid body never move relative to each other.</w:t>
-      </w:r>
-    </w:p>
-    <w:p>
-      <w:r>
-        <w:t>Fixtures have collision geometry and density. Normally, bodies acquire their mass properties from the fixtures. However, you can override the mass properties after a body is constructed. This is discussed below.</w:t>
-      </w:r>
-    </w:p>
-    <w:p>
-      <w:r>
-        <w:t>You usually keep pointers to all the bodies you create. This way you can query the body positions to update the positions of your graphical entities. You should also keep body pointers so you can destroy them when you are done with them.</w:t>
+        <w:t>Joints are used to constrain bodies to the world or to each other. Typical examples in games include ragdolls, teeters, and pulleys. Joints can be combined in many different ways to create interesting motions.</w:t>
+      </w:r>
+    </w:p>
+    <w:p>
+      <w:r>
+        <w:t>Some joints provide limits so you can control the range of motion. Some joint provide motors which can be used to drive the joint at a prescribed speed until a prescribed force/torque is exceeded.</w:t>
+      </w:r>
+    </w:p>
+    <w:p>
+      <w:r>
+        <w:t>Joint motors can be used in many ways. You can use motors to control position by specifying a joint velocity that is proportional to the difference between the actual and desired position. You can also use motors to simulate joint friction: set the joint velocity to zero and provide a small, but significant maximum motor force/torque. Then the motor will attempt to keep the joint from moving until the load becomes too strong.</w:t>
       </w:r>
     </w:p>
     <w:p>
@@ -6483,15 +7623,18 @@
         <w:pStyle w:val="Heading2"/>
       </w:pPr>
       <w:r>
-        <w:t>Body Definition</w:t>
-      </w:r>
-    </w:p>
-    <w:p>
-      <w:r>
-        <w:t>Before a body is created you must create a body definition (b2BodyDef).</w:t>
-      </w:r>
-      <w:r>
-        <w:t xml:space="preserve"> The body definition holds the data needed to create and initialize a body</w:t>
+        <w:t>The Joint Definition</w:t>
+      </w:r>
+    </w:p>
+    <w:p>
+      <w:r>
+        <w:t>Each joint type has a definition that derives from b2JointDef. All joints are connected between two different bodies. One body may static.</w:t>
+      </w:r>
+      <w:r>
+        <w:t xml:space="preserve"> Joints between sta</w:t>
+      </w:r>
+      <w:r>
+        <w:t>tic and/or kinematic bodies are allowed, but have no effect and use some processing time</w:t>
       </w:r>
       <w:r>
         <w:t>.</w:t>
@@ -6499,52 +7642,56 @@
     </w:p>
     <w:p>
       <w:r>
+        <w:t xml:space="preserve">You can specify user data for any joint type and you can provide a flag to prevent the attached bodies from colliding with each other. This is actually the default behavior and you must set the </w:t>
+      </w:r>
+      <w:proofErr w:type="spellStart"/>
+      <w:r>
+        <w:t>collideConnected</w:t>
+      </w:r>
+      <w:proofErr w:type="spellEnd"/>
+      <w:r>
+        <w:t xml:space="preserve"> Boolean to allow collision between to connected bodies.</w:t>
+      </w:r>
+    </w:p>
+    <w:p>
+      <w:r>
+        <w:t xml:space="preserve">Many joint definitions require that you provide some geometric data. Often a joint will be defined by anchor points. These are points fixed in the attached bodies. Box2D requires these points to be specified in local coordinates. This way the joint can be specified even when the current body transforms violate the joint constraint --- a common </w:t>
+      </w:r>
+      <w:r>
+        <w:t>occurrence</w:t>
+      </w:r>
+      <w:r>
+        <w:t xml:space="preserve"> when a game is saved and reloaded. Additionally, some joint definitions need to know the default relative angle between the bodies.</w:t>
+      </w:r>
+      <w:r>
+        <w:t xml:space="preserve"> This is necessary to constrain rotation correctly</w:t>
+      </w:r>
+      <w:r>
+        <w:t>.</w:t>
+      </w:r>
+    </w:p>
+    <w:p>
+      <w:r>
+        <w:t>Initializing the geometric data can be tedious, so many joints have initialization functions that use the current body transforms to remove much of the work. However, these initialization functions should usually only be used for prototyping. Production code should define the geometry directly. This will make joint behavior more robust.</w:t>
+      </w:r>
+    </w:p>
+    <w:p>
+      <w:r>
+        <w:t>The rest of the joint definition data depends on the joint type. We cover these now.</w:t>
+      </w:r>
+    </w:p>
+    <w:p>
+      <w:pPr>
+        <w:pStyle w:val="Heading2"/>
+      </w:pPr>
+      <w:r>
         <w:lastRenderedPageBreak/>
-        <w:t>Box2D copies the data out of the body definition; it does not keep a pointer to the body definition. This means you can recycle a body definition to create multiple bodies.</w:t>
-      </w:r>
-    </w:p>
-    <w:p>
-      <w:r>
-        <w:t>Let’s go over some of the key members of the body definition.</w:t>
-      </w:r>
-    </w:p>
-    <w:p>
-      <w:pPr>
-        <w:pStyle w:val="Heading3"/>
-      </w:pPr>
-      <w:r>
-        <w:t>Body Type</w:t>
-      </w:r>
-    </w:p>
-    <w:p>
-      <w:r>
-        <w:t>As discussed at the beginning of this chapter, there are three different body types: static, kinematic, and dynamic. You should establish the body type at creation because changing the body type later is expensive.</w:t>
-      </w:r>
-    </w:p>
-    <w:p>
-      <w:pPr>
-        <w:pStyle w:val="CodeBlock"/>
-      </w:pPr>
-      <w:r>
-        <w:t>bodyDef.type = b2_dynamicBody;</w:t>
-      </w:r>
-    </w:p>
-    <w:p>
-      <w:r>
-        <w:t>Setting the body type is mandatory.</w:t>
-      </w:r>
-    </w:p>
-    <w:p>
-      <w:pPr>
-        <w:pStyle w:val="Heading3"/>
-      </w:pPr>
-      <w:r>
-        <w:t>Position and Angle</w:t>
-      </w:r>
-    </w:p>
-    <w:p>
-      <w:r>
-        <w:t>The body definition gives you the chance to initialize the position of the body on creation. This has far better performance than creating the body at the world origin and then moving the body.</w:t>
+        <w:t>Joint Factory</w:t>
+      </w:r>
+    </w:p>
+    <w:p>
+      <w:r>
+        <w:t>Joints are created and destroyed using the world factory methods. This brings up an old issue:</w:t>
       </w:r>
     </w:p>
     <w:p>
@@ -6566,812 +7713,23 @@
         <w:pStyle w:val="IntenseQuote"/>
       </w:pPr>
       <w:r>
-        <w:t>Do not create a body at the origin and then move it. If you create several bodies at the origin, then performance will suffer.</w:t>
-      </w:r>
-    </w:p>
-    <w:p>
-      <w:r>
-        <w:t>A body has two main points of interest. The first point is the body's origin. Fixtures and joints are attached relative to the body's origin. The second point of interest is the center of mass. The center of mass is determined from mass distribution of the attached shapes or is explicitly set with b2MassData. Much of Box2D's internal computations use the center of mass position. For example b2Body stores the linear velocity for the center of mass.</w:t>
-      </w:r>
-    </w:p>
-    <w:p>
-      <w:r>
-        <w:t>When you are building the body definition, you may not know where the center of mass is located. Therefore you specify the position of the body's origin. You may also specify the body's angle in radians, which is not affected by the position of the center of mass. If you later change the mass properties of the body, then the center of mass may move on the body, but the origin position does not change and the attached shapes and joints do not move.</w:t>
-      </w:r>
-    </w:p>
-    <w:p>
-      <w:pPr>
-        <w:pStyle w:val="CodeBlock"/>
-      </w:pPr>
-      <w:r>
-        <w:t>bodyDef.position.Set(0.0f, 2.0f);   // the body's origin position.</w:t>
-      </w:r>
-    </w:p>
-    <w:p>
-      <w:pPr>
-        <w:pStyle w:val="CodeBlock"/>
-      </w:pPr>
-      <w:r>
-        <w:t>bodyDef.angle = 0.25f * b2_pi;      // the body's angle in radians.</w:t>
-      </w:r>
-    </w:p>
-    <w:p>
-      <w:pPr>
-        <w:pStyle w:val="Heading3"/>
-      </w:pPr>
-      <w:r>
-        <w:t>Damping</w:t>
-      </w:r>
-    </w:p>
-    <w:p>
-      <w:r>
-        <w:t>Damping is used to reduce the world velocity of bodies. Damping is different than friction because friction only occurs with contact. Damping is not a replacement for friction and the two effects should be used together.</w:t>
-      </w:r>
-    </w:p>
-    <w:p>
-      <w:r>
-        <w:lastRenderedPageBreak/>
-        <w:t>Damping parameters should be between 0 and infinity, with 0 meaning no damping, and infinity meaning full damping. Normally you will use a damping value between 0 and 0.1. I generally do not use linear damping because it makes bodies look floaty.</w:t>
-      </w:r>
-    </w:p>
-    <w:p>
-      <w:pPr>
-        <w:pStyle w:val="CodeBlock"/>
-      </w:pPr>
-      <w:r>
-        <w:t>bodyDef.linearDamping = 0.0f;</w:t>
-      </w:r>
-    </w:p>
-    <w:p>
-      <w:pPr>
-        <w:pStyle w:val="CodeBlock"/>
-      </w:pPr>
-      <w:r>
-        <w:t>bodyDef.angularDamping = 0.01f;</w:t>
-      </w:r>
-    </w:p>
-    <w:p>
-      <w:r>
-        <w:t>Damping is approximated for stability and performance. At small damping values the damping effect is mostly independent of the time step. At larger damping values, the damping effect will vary with the time step. This is not an issue if you use a fixed time step (recommended).</w:t>
-      </w:r>
-    </w:p>
-    <w:p>
-      <w:pPr>
-        <w:pStyle w:val="Heading3"/>
-      </w:pPr>
-      <w:r>
-        <w:t>Gravity Scale</w:t>
-      </w:r>
-    </w:p>
-    <w:p>
-      <w:r>
-        <w:t>You can use the gravity scale to adjust the gravity on a single body. Be careful though, increased gravity can decrease stability.</w:t>
-      </w:r>
-    </w:p>
-    <w:p>
-      <w:pPr>
-        <w:pStyle w:val="CodeBlock"/>
-      </w:pPr>
-      <w:r>
-        <w:t>// Set the gravity scale to zero so this body will float</w:t>
-      </w:r>
-    </w:p>
-    <w:p>
-      <w:pPr>
-        <w:pStyle w:val="CodeBlock"/>
-      </w:pPr>
-      <w:r>
-        <w:t>bodyDef.gravityScale = 0.0f;</w:t>
-      </w:r>
-    </w:p>
-    <w:p>
-      <w:pPr>
-        <w:pStyle w:val="Heading3"/>
-      </w:pPr>
-      <w:r>
-        <w:t>Sleep Parameters</w:t>
-      </w:r>
-    </w:p>
-    <w:p>
-      <w:r>
-        <w:t>What does sleep mean? Well it is expensive to simulate bodies, so the less we have to simulate the better. When a body comes to rest we would like to stop simulating it.</w:t>
-      </w:r>
-    </w:p>
-    <w:p>
-      <w:r>
-        <w:t>When Box2D determines that a body (or group of bodies) has come to rest, the body enters a sleep state which has very little CPU overhead. If a body is awake and collides with a sleeping body, then the sleeping body wakes up. Bodies will also wake up if a joint or contact attached to them is destroyed. You can also wake a body manually.</w:t>
-      </w:r>
-    </w:p>
-    <w:p>
-      <w:r>
-        <w:t>The body definition lets you specify whether a body can sleep and whether a body is created sleeping.</w:t>
-      </w:r>
-    </w:p>
-    <w:p>
-      <w:pPr>
-        <w:pStyle w:val="CodeBlock"/>
-      </w:pPr>
-      <w:r>
-        <w:t>bodyDef.allowSleep = true;</w:t>
-      </w:r>
-    </w:p>
-    <w:p>
-      <w:pPr>
-        <w:pStyle w:val="CodeBlock"/>
-      </w:pPr>
-      <w:r>
-        <w:t>bodyDef.awake = true;</w:t>
-      </w:r>
-    </w:p>
-    <w:p>
-      <w:pPr>
-        <w:pStyle w:val="Heading3"/>
-      </w:pPr>
-      <w:r>
-        <w:t>Fixed Rotation</w:t>
-      </w:r>
-    </w:p>
-    <w:p>
-      <w:r>
-        <w:t>You may want a rigid body, such as a character, to have a fixed rotation. Such a body should not rotate, even under load. You can use the fixed rotation setting to achieve this:</w:t>
-      </w:r>
-    </w:p>
-    <w:p>
-      <w:pPr>
-        <w:pStyle w:val="CodeBlock"/>
-      </w:pPr>
-      <w:r>
-        <w:t>bodyDef.fixedRotation = true;</w:t>
-      </w:r>
-    </w:p>
-    <w:p>
-      <w:r>
-        <w:t xml:space="preserve">The fixed </w:t>
-      </w:r>
-      <w:r>
-        <w:t>rotation</w:t>
-      </w:r>
-      <w:r>
-        <w:t xml:space="preserve"> flag causes the rotational inertia and its inverse to be set to zero.</w:t>
-      </w:r>
-    </w:p>
-    <w:p>
-      <w:pPr>
-        <w:pStyle w:val="Heading3"/>
-      </w:pPr>
-      <w:r>
-        <w:t>Bullets</w:t>
-      </w:r>
-    </w:p>
-    <w:p>
-      <w:r>
-        <w:t xml:space="preserve">Game simulation usually generates a sequence of images that are played at some frame rate. This is called discrete simulation. In discrete simulation, rigid bodies can move by a large amount in one time </w:t>
-      </w:r>
-      <w:r>
-        <w:lastRenderedPageBreak/>
-        <w:t>step. If a physics engine doesn't account for the large motion, you may see some objects incorrectly pass through each other. This effect is called tunneling.</w:t>
-      </w:r>
-    </w:p>
-    <w:p>
-      <w:r>
-        <w:t>By default, Box2D uses continuous collision detection (CCD) to prevent dynamic bodies from tunneling through static bodies. This is done by sweeping shapes from their old position to their new positions. The engine looks for new collisions during the sweep and computes the time of impact (TOI) for these collisions. Bodies are moved to their first TOI and then halted for the remainder of the time step.</w:t>
-      </w:r>
-    </w:p>
-    <w:p>
-      <w:r>
-        <w:t>Normally CCD is not used between dynamic bodies. This is done to keep performance reasonable. In some game scenarios you need dynamic bodies to use CCD. For example, you may want to shoot a high speed bullet at a stack of dynamic bricks. Without CCD, the bullet might tunnel through the bricks.</w:t>
-      </w:r>
-    </w:p>
-    <w:p>
-      <w:r>
-        <w:t>Fast moving objects in Box2D can be labeled as bullets. Bullets will perform CCD with both static and dynamic bodies. You should decide what bodies should be bullets based on your game design. If you decide a body should be treated as a bullet, use the following setting.</w:t>
-      </w:r>
-    </w:p>
-    <w:p>
-      <w:pPr>
-        <w:pStyle w:val="CodeBlock"/>
-      </w:pPr>
-      <w:r>
-        <w:t>bodyDef.bullet = true;</w:t>
-      </w:r>
-    </w:p>
-    <w:p>
-      <w:r>
-        <w:t>The bullet flag only affects dynamic bodies.</w:t>
-      </w:r>
-    </w:p>
-    <w:p>
-      <w:r>
-        <w:t>Box2D performs continuous collision sequentially, so bullets may miss fast moving bodies.</w:t>
-      </w:r>
-    </w:p>
-    <w:p>
-      <w:pPr>
-        <w:pStyle w:val="Heading3"/>
-      </w:pPr>
-      <w:r>
-        <w:t>Activation</w:t>
-      </w:r>
-    </w:p>
-    <w:p>
-      <w:r>
-        <w:t>You may wish a body to be created but not participate in collision or dynamics. This state is similar to sleeping except the body will not be woken by other bodies and the body's fixtures will not be placed in the broad-phase. This means the body will not participate in collisions, ray casts, etc.</w:t>
-      </w:r>
-    </w:p>
-    <w:p>
-      <w:r>
-        <w:t>You can create a body in an inactive state and later re-activate it.</w:t>
-      </w:r>
-    </w:p>
-    <w:p>
-      <w:pPr>
-        <w:pStyle w:val="CodeBlock"/>
-      </w:pPr>
-      <w:r>
-        <w:t>bodyDef.active = true;</w:t>
-      </w:r>
-    </w:p>
-    <w:p>
-      <w:r>
-        <w:t>Joints may be connected to inactive bodies. These joints will not be simulated. You should be careful when you activate a body that its joints are not distorted.</w:t>
-      </w:r>
-    </w:p>
-    <w:p>
-      <w:pPr>
-        <w:pStyle w:val="Heading3"/>
-      </w:pPr>
-      <w:r>
-        <w:t>User Data</w:t>
-      </w:r>
-    </w:p>
-    <w:p>
-      <w:r>
-        <w:t>User data is a void pointer. This gives you a hook to link your application objects to bodies. You should be consistent to use the same object type for all body user data.</w:t>
-      </w:r>
-    </w:p>
-    <w:p>
-      <w:pPr>
-        <w:pStyle w:val="CodeBlock"/>
-      </w:pPr>
-      <w:r>
-        <w:lastRenderedPageBreak/>
-        <w:t>b2BodyDef bodyDef;</w:t>
-      </w:r>
-    </w:p>
-    <w:p>
-      <w:pPr>
-        <w:pStyle w:val="CodeBlock"/>
-      </w:pPr>
-      <w:r>
-        <w:t>bodyDef.userData = &amp;myActor;</w:t>
-      </w:r>
-    </w:p>
-    <w:p>
-      <w:pPr>
-        <w:pStyle w:val="Heading2"/>
-      </w:pPr>
-      <w:r>
-        <w:t>Body Factory</w:t>
-      </w:r>
-    </w:p>
-    <w:p>
-      <w:r>
-        <w:t>Bodies are created and destroyed using a body factory provided by the world class. This lets the world create the body with an efficient allocator and add the body to the world data structure.</w:t>
-      </w:r>
-    </w:p>
-    <w:p>
-      <w:r>
-        <w:t>Bodies can be dynamic or static depending on the mass properties. Both body types use the same creation and destruction methods.</w:t>
-      </w:r>
-    </w:p>
-    <w:p>
-      <w:pPr>
-        <w:pStyle w:val="CodeBlock"/>
-      </w:pPr>
-      <w:r>
-        <w:t>b2Body* dynamicBody = myWorld-&gt;CreateBody(&amp;bodyDef);</w:t>
-      </w:r>
-    </w:p>
-    <w:p>
-      <w:pPr>
-        <w:pStyle w:val="CodeBlock"/>
-      </w:pPr>
-      <w:r>
-        <w:t>... do stuff ...</w:t>
-      </w:r>
-    </w:p>
-    <w:p>
-      <w:pPr>
-        <w:pStyle w:val="CodeBlock"/>
-      </w:pPr>
-      <w:r>
-        <w:t>myWorld-&gt;DestroyBody(dynamicBody);</w:t>
-      </w:r>
-    </w:p>
-    <w:p>
-      <w:pPr>
-        <w:pStyle w:val="CodeBlock"/>
-      </w:pPr>
-      <w:r>
-        <w:t>dynamicBody = NULL;</w:t>
-      </w:r>
-    </w:p>
-    <w:p>
-      <w:pPr>
-        <w:pStyle w:val="IntenseQuote"/>
-        <w:rPr>
-          <w:b/>
-        </w:rPr>
-      </w:pPr>
-      <w:r>
-        <w:rPr>
-          <w:b/>
-        </w:rPr>
-        <w:t>Caution</w:t>
-      </w:r>
-    </w:p>
-    <w:p>
-      <w:pPr>
-        <w:pStyle w:val="IntenseQuote"/>
-      </w:pPr>
-      <w:r>
-        <w:t>You should n</w:t>
-      </w:r>
-      <w:r>
-        <w:t>ever use new or malloc to create a body. The world won't know about the body and the body won't be properly initialized.</w:t>
-      </w:r>
-    </w:p>
-    <w:p>
-      <w:r>
-        <w:t>Static bodies do not move under the influence of other bodies. You may manually move static bodies, but you should be careful so that you don't squash dynamic bodies between two or more static bodies. Friction will not work correctly if you move a static body. Static bodies never collide with static or kinematic bodies. It is faster to attach several shapes to a static body than to create several static bodies with a single shape on each one. Internally, Box2D sets the mass and inverse mass of static bodies to zero. This makes the math work out so that most algorithms don't need to treat static bodies as a special case.</w:t>
-      </w:r>
-    </w:p>
-    <w:p>
-      <w:r>
-        <w:t>Box2D does not keep a reference to the body definition or any of the data it holds (except user data pointers). So you can create temporary body definitions and reuse the same body definitions.</w:t>
-      </w:r>
-    </w:p>
-    <w:p>
-      <w:r>
-        <w:t>Box2D allows you to avoid destroying bodies by deleting your b2World object, which does all the cleanup work for you. However, you should be mindful to nullify body pointers that you keep in your game engine.</w:t>
-      </w:r>
-    </w:p>
-    <w:p>
-      <w:r>
-        <w:t xml:space="preserve">When you destroy a body, the attached </w:t>
-      </w:r>
-      <w:r>
-        <w:t>fixtures</w:t>
-      </w:r>
-      <w:r>
-        <w:t xml:space="preserve"> and joints are automatically destroyed. This has important implications for how you manage shape and joint pointers.</w:t>
-      </w:r>
-    </w:p>
-    <w:p>
-      <w:pPr>
-        <w:pStyle w:val="Heading2"/>
-      </w:pPr>
-      <w:r>
-        <w:t>Using a Body</w:t>
-      </w:r>
-    </w:p>
-    <w:p>
-      <w:r>
-        <w:t>After creating a body, there are many operations you can perform on the body. These include setting mass properties, accessing position and velocity, applying forces, and transforming points and vectors.</w:t>
-      </w:r>
-    </w:p>
-    <w:p>
-      <w:pPr>
-        <w:pStyle w:val="Heading3"/>
-      </w:pPr>
-      <w:r>
-        <w:lastRenderedPageBreak/>
-        <w:t>Mass Data</w:t>
-      </w:r>
-    </w:p>
-    <w:p>
-      <w:r>
-        <w:t>Every body has a mass (scalar), center of mass (2-vector), and rotational inertia (scalar). For static bodies, the mass and rotational inertia are set to zero. When a body has fixed rotation, its rotational inertia is zero.</w:t>
-      </w:r>
-    </w:p>
-    <w:p>
-      <w:r>
-        <w:t xml:space="preserve">Normally the mass properties of a body are established automatically when fixtures are added to the body. You can also adjust the mass of a body at run-time. This is usually done when you have special game </w:t>
-      </w:r>
-      <w:r>
-        <w:t>scenarios</w:t>
-      </w:r>
-      <w:r>
-        <w:t xml:space="preserve"> that require altering the mass.</w:t>
-      </w:r>
-    </w:p>
-    <w:p>
-      <w:pPr>
-        <w:pStyle w:val="CodeBlock"/>
-      </w:pPr>
-      <w:r>
-        <w:t>void SetMassData(const b2MassData* data);</w:t>
-      </w:r>
-    </w:p>
-    <w:p>
-      <w:r>
-        <w:t>After setting a body's mass directly, you may wish to revert to the natural mass dictated by the fixtures. You can do this with:</w:t>
-      </w:r>
-    </w:p>
-    <w:p>
-      <w:pPr>
-        <w:pStyle w:val="CodeBlock"/>
-      </w:pPr>
-      <w:r>
-        <w:t>void ResetMassData();</w:t>
-      </w:r>
-    </w:p>
-    <w:p>
-      <w:r>
-        <w:t>The body's mass data is available through the following functions:</w:t>
-      </w:r>
-    </w:p>
-    <w:p>
-      <w:pPr>
-        <w:pStyle w:val="CodeBlock"/>
-      </w:pPr>
-      <w:r>
-        <w:t>float32 GetMass() const;</w:t>
-      </w:r>
-    </w:p>
-    <w:p>
-      <w:pPr>
-        <w:pStyle w:val="CodeBlock"/>
-      </w:pPr>
-      <w:r>
-        <w:t>float32 GetInertia() const;</w:t>
-      </w:r>
-    </w:p>
-    <w:p>
-      <w:pPr>
-        <w:pStyle w:val="CodeBlock"/>
-      </w:pPr>
-      <w:r>
-        <w:t>const b2Vec2&amp; GetLocalCenter() const;</w:t>
-      </w:r>
-    </w:p>
-    <w:p>
-      <w:pPr>
-        <w:pStyle w:val="CodeBlock"/>
-      </w:pPr>
-      <w:r>
-        <w:t>void GetMassData(b2MassData* data) const;</w:t>
-      </w:r>
-    </w:p>
-    <w:p>
-      <w:pPr>
-        <w:pStyle w:val="Heading3"/>
-      </w:pPr>
-      <w:r>
-        <w:t>State Information</w:t>
-      </w:r>
-    </w:p>
-    <w:p>
-      <w:r>
-        <w:t>There are many aspects to the body's state. You can access this state data efficiently through the following functions:</w:t>
-      </w:r>
-    </w:p>
-    <w:p>
-      <w:pPr>
-        <w:pStyle w:val="CodeBlock"/>
-      </w:pPr>
-      <w:r>
-        <w:lastRenderedPageBreak/>
-        <w:t>void SetType(b2BodyType type);</w:t>
-      </w:r>
-    </w:p>
-    <w:p>
-      <w:pPr>
-        <w:pStyle w:val="CodeBlock"/>
-      </w:pPr>
-      <w:r>
-        <w:t>b2BodyType GetType();</w:t>
-      </w:r>
-    </w:p>
-    <w:p>
-      <w:pPr>
-        <w:pStyle w:val="CodeBlock"/>
-      </w:pPr>
-    </w:p>
-    <w:p>
-      <w:pPr>
-        <w:pStyle w:val="CodeBlock"/>
-      </w:pPr>
-      <w:r>
-        <w:t>void SetBullet(bool flag);</w:t>
-      </w:r>
-    </w:p>
-    <w:p>
-      <w:pPr>
-        <w:pStyle w:val="CodeBlock"/>
-      </w:pPr>
-      <w:r>
-        <w:t>bool IsBullet() const;</w:t>
-      </w:r>
-    </w:p>
-    <w:p>
-      <w:pPr>
-        <w:pStyle w:val="CodeBlock"/>
-      </w:pPr>
-    </w:p>
-    <w:p>
-      <w:pPr>
-        <w:pStyle w:val="CodeBlock"/>
-      </w:pPr>
-      <w:r>
-        <w:t>void SetSleepingAllowed(bool flag);</w:t>
-      </w:r>
-    </w:p>
-    <w:p>
-      <w:pPr>
-        <w:pStyle w:val="CodeBlock"/>
-      </w:pPr>
-      <w:r>
-        <w:t>bool IsSleepingAllowed() const;</w:t>
-      </w:r>
-    </w:p>
-    <w:p>
-      <w:pPr>
-        <w:pStyle w:val="CodeBlock"/>
-      </w:pPr>
-    </w:p>
-    <w:p>
-      <w:pPr>
-        <w:pStyle w:val="CodeBlock"/>
-      </w:pPr>
-      <w:r>
-        <w:t>void SetAwake(bool flag);</w:t>
-      </w:r>
-    </w:p>
-    <w:p>
-      <w:pPr>
-        <w:pStyle w:val="CodeBlock"/>
-      </w:pPr>
-      <w:r>
-        <w:t>bool IsAwake() const;</w:t>
-      </w:r>
-    </w:p>
-    <w:p>
-      <w:pPr>
-        <w:pStyle w:val="CodeBlock"/>
-      </w:pPr>
-    </w:p>
-    <w:p>
-      <w:pPr>
-        <w:pStyle w:val="CodeBlock"/>
-      </w:pPr>
-      <w:r>
-        <w:t>void SetActive(bool flag);</w:t>
-      </w:r>
-    </w:p>
-    <w:p>
-      <w:pPr>
-        <w:pStyle w:val="CodeBlock"/>
-      </w:pPr>
-      <w:r>
-        <w:t>bool IsActive() const;</w:t>
-      </w:r>
-    </w:p>
-    <w:p>
-      <w:pPr>
-        <w:pStyle w:val="CodeBlock"/>
-      </w:pPr>
-    </w:p>
-    <w:p>
-      <w:pPr>
-        <w:pStyle w:val="CodeBlock"/>
-      </w:pPr>
-      <w:r>
-        <w:t>void SetFixedRotation(bool flag);</w:t>
-      </w:r>
-    </w:p>
-    <w:p>
-      <w:pPr>
-        <w:pStyle w:val="CodeBlock"/>
-      </w:pPr>
-      <w:r>
-        <w:t>bool IsFixedRotation() const;</w:t>
-      </w:r>
-    </w:p>
-    <w:p>
-      <w:pPr>
-        <w:pStyle w:val="Heading3"/>
-      </w:pPr>
-      <w:r>
-        <w:t>Position and Velocity</w:t>
-      </w:r>
-    </w:p>
-    <w:p>
-      <w:r>
-        <w:t>You can access the position and rotation of a body. This is common when rendering your associated game actor. You can also set the position, although this is less common since you will normally use Box2D to simulate movement.</w:t>
-      </w:r>
-    </w:p>
-    <w:p>
-      <w:pPr>
-        <w:pStyle w:val="CodeBlock"/>
-      </w:pPr>
-      <w:r>
-        <w:t>bool SetTransform(const b2Vec2&amp; position, float32 angle);</w:t>
-      </w:r>
-    </w:p>
-    <w:p>
-      <w:pPr>
-        <w:pStyle w:val="CodeBlock"/>
-      </w:pPr>
-      <w:r>
-        <w:t>const b2Transform&amp; GetTransform() const;</w:t>
-      </w:r>
-    </w:p>
-    <w:p>
-      <w:pPr>
-        <w:pStyle w:val="CodeBlock"/>
-      </w:pPr>
-      <w:r>
-        <w:t>const b2Vec2&amp; GetPosition() const;</w:t>
-      </w:r>
-    </w:p>
-    <w:p>
-      <w:pPr>
-        <w:pStyle w:val="CodeBlock"/>
-      </w:pPr>
-      <w:r>
-        <w:t>float32 GetAngle() const;</w:t>
-      </w:r>
-    </w:p>
-    <w:p>
-      <w:r>
-        <w:t>You can access the center of mass position in local and world coordinates. Much of the internal simulation in Box2D uses the center of mass. However, you should normally not need to access it. Instead you will usually work with the body transform. For example, you may have a body that is square. The body origin might be a corner of the square, while the center of mass is located at the center of the square.</w:t>
-      </w:r>
-    </w:p>
-    <w:p>
-      <w:pPr>
-        <w:pStyle w:val="CodeBlock"/>
-      </w:pPr>
-      <w:r>
-        <w:t>const b2Vec2&amp; GetWorldCenter() const;</w:t>
-      </w:r>
-    </w:p>
-    <w:p>
-      <w:pPr>
-        <w:pStyle w:val="CodeBlock"/>
-      </w:pPr>
-      <w:r>
-        <w:t>const b2Vec2&amp; GetLocalCenter() const;</w:t>
-      </w:r>
-    </w:p>
-    <w:p>
-      <w:r>
-        <w:t>You can access the linear and angular velocity. The linear velocity is for the center of mass. Therefore, the linear velocity may change if the mass properties change.</w:t>
-      </w:r>
-    </w:p>
-    <w:p/>
-    <w:p>
-      <w:pPr>
-        <w:pStyle w:val="Heading1"/>
-      </w:pPr>
-      <w:bookmarkStart w:id="32" w:name="_Toc258082974"/>
-      <w:r>
-        <w:lastRenderedPageBreak/>
-        <w:t>Joints</w:t>
-      </w:r>
-      <w:bookmarkEnd w:id="32"/>
-    </w:p>
-    <w:p>
-      <w:pPr>
-        <w:pStyle w:val="Heading2"/>
-      </w:pPr>
-      <w:r>
-        <w:t>About</w:t>
-      </w:r>
-    </w:p>
-    <w:p>
-      <w:r>
-        <w:t>Joints are used to constrain bodies to the world or to each other. Typical examples in games include ragdolls, teeters, and pulleys. Joints can be combined in many different ways to create interesting motions.</w:t>
-      </w:r>
-    </w:p>
-    <w:p>
-      <w:r>
-        <w:t>Some joints provide limits so you can control the range of motion. Some joint provide motors which can be used to drive the joint at a prescribed speed until a prescribed force/torque is exceeded.</w:t>
-      </w:r>
-    </w:p>
-    <w:p>
-      <w:r>
-        <w:t>Joint motors can be used in many ways. You can use motors to control position by specifying a joint velocity that is proportional to the difference between the actual and desired position. You can also use motors to simulate joint friction: set the joint velocity to zero and provide a small, but significant maximum motor force/torque. Then the motor will attempt to keep the joint from moving until the load becomes too strong.</w:t>
-      </w:r>
-    </w:p>
-    <w:p>
-      <w:pPr>
-        <w:pStyle w:val="Heading2"/>
-      </w:pPr>
-      <w:r>
-        <w:t>The Joint Definition</w:t>
-      </w:r>
-    </w:p>
-    <w:p>
-      <w:r>
-        <w:t>Each joint type has a definition that derives from b2JointDef. All joints are connected between two different bodies. One body may static.</w:t>
-      </w:r>
-      <w:r>
-        <w:t xml:space="preserve"> Joints between sta</w:t>
-      </w:r>
-      <w:r>
-        <w:t>tic and/or kinematic bodies are allowed, but have no effect and use some processing time</w:t>
-      </w:r>
-      <w:r>
-        <w:t>.</w:t>
-      </w:r>
-    </w:p>
-    <w:p>
-      <w:r>
-        <w:t>You can specify user data for any joint type and you can provide a flag to prevent the attached bodies from colliding with each other. This is actually the default behavior and you must set the collideConnected Boolean to allow collision between to connected bodies.</w:t>
-      </w:r>
-    </w:p>
-    <w:p>
-      <w:r>
-        <w:t xml:space="preserve">Many joint definitions require that you provide some geometric data. Often a joint will be defined by anchor points. These are points fixed in the attached bodies. Box2D requires these points to be specified in local coordinates. This way the joint can be specified even when the current body transforms violate the joint constraint --- a common </w:t>
-      </w:r>
-      <w:r>
-        <w:t>occurrence</w:t>
-      </w:r>
-      <w:r>
-        <w:t xml:space="preserve"> when a game is saved and reloaded. Additionally, some joint definitions need to know the default relative angle between the bodies.</w:t>
-      </w:r>
-      <w:r>
-        <w:t xml:space="preserve"> This is necessary to constrain rotation correctly</w:t>
-      </w:r>
-      <w:r>
-        <w:t>.</w:t>
-      </w:r>
-    </w:p>
-    <w:p>
-      <w:r>
-        <w:t>Initializing the geometric data can be tedious, so many joints have initialization functions that use the current body transforms to remove much of the work. However, these initialization functions should usually only be used for prototyping. Production code should define the geometry directly. This will make joint behavior more robust.</w:t>
-      </w:r>
-    </w:p>
-    <w:p>
-      <w:r>
-        <w:t>The rest of the joint definition data depends on the joint type. We cover these now.</w:t>
-      </w:r>
-    </w:p>
-    <w:p>
-      <w:pPr>
-        <w:pStyle w:val="Heading2"/>
-      </w:pPr>
-      <w:r>
-        <w:lastRenderedPageBreak/>
-        <w:t>Joint Factory</w:t>
-      </w:r>
-    </w:p>
-    <w:p>
-      <w:r>
-        <w:t>Joints are created and destroyed using the world factory methods. This brings up an old issue:</w:t>
-      </w:r>
-    </w:p>
-    <w:p>
-      <w:pPr>
-        <w:pStyle w:val="IntenseQuote"/>
-        <w:rPr>
-          <w:b/>
-        </w:rPr>
-      </w:pPr>
-      <w:r>
-        <w:rPr>
-          <w:b/>
-        </w:rPr>
-        <w:t>Caution</w:t>
-      </w:r>
-    </w:p>
-    <w:p>
-      <w:pPr>
-        <w:pStyle w:val="IntenseQuote"/>
-      </w:pPr>
-      <w:r>
-        <w:t>Don't try to create a joint on the stack or on the heap using new or malloc. You must create and destroy bodies and joints using the create and destroy methods of the b2World class.</w:t>
+        <w:t xml:space="preserve">Don't try to create a joint on the stack or on the heap using new or </w:t>
+      </w:r>
+      <w:proofErr w:type="spellStart"/>
+      <w:r>
+        <w:t>malloc</w:t>
+      </w:r>
+      <w:proofErr w:type="spellEnd"/>
+      <w:r>
+        <w:t xml:space="preserve">. You must create and destroy bodies and joints using </w:t>
+      </w:r>
+      <w:proofErr w:type="gramStart"/>
+      <w:r>
+        <w:t>the create</w:t>
+      </w:r>
+      <w:proofErr w:type="gramEnd"/>
+      <w:r>
+        <w:t xml:space="preserve"> and destroy methods of the b2World class.</w:t>
       </w:r>
     </w:p>
     <w:p>
@@ -7717,7 +8075,15 @@
         <w:t xml:space="preserve"> the frequency of the time step. So</w:t>
       </w:r>
       <w:r>
-        <w:t xml:space="preserve"> if you are using a 60Hz time step, the frequency of the distance joint should be less than 30Hz. The reason is related to the Nyquist frequency.</w:t>
+        <w:t xml:space="preserve"> if you are using a 60Hz time step, the frequency of the distance joint should be less than 30Hz. The reason is related to the </w:t>
+      </w:r>
+      <w:proofErr w:type="spellStart"/>
+      <w:r>
+        <w:t>Nyquist</w:t>
+      </w:r>
+      <w:proofErr w:type="spellEnd"/>
+      <w:r>
+        <w:t xml:space="preserve"> frequency.</w:t>
       </w:r>
     </w:p>
     <w:p>
@@ -7831,13 +8197,26 @@
     </w:p>
     <w:p>
       <w:r>
-        <w:t>The revolute joint angle is positive when body</w:t>
+        <w:t xml:space="preserve">The revolute joint angle is positive when </w:t>
+      </w:r>
+      <w:proofErr w:type="spellStart"/>
+      <w:r>
+        <w:t>body</w:t>
       </w:r>
       <w:r>
         <w:t>B</w:t>
       </w:r>
-      <w:r>
-        <w:t xml:space="preserve"> rotates CCW about the angle point. Like all angles in Box2D, the revolute angle is measured in radians. By convention the revolute joint angle is zero when the joint is created using Initialize(), regardless of the current rotation of the two bodies.</w:t>
+      <w:proofErr w:type="spellEnd"/>
+      <w:r>
+        <w:t xml:space="preserve"> rotates CCW about the angle point. Like all angles in Box2D, the revolute angle is measured in radians. By convention the revolute joint angle is zero when the joint is created using </w:t>
+      </w:r>
+      <w:proofErr w:type="gramStart"/>
+      <w:r>
+        <w:t>Initialize(</w:t>
+      </w:r>
+      <w:proofErr w:type="gramEnd"/>
+      <w:r>
+        <w:t>), regardless of the current rotation of the two bodies.</w:t>
       </w:r>
     </w:p>
     <w:p>
@@ -8282,7 +8661,15 @@
     </w:p>
     <w:p>
       <w:r>
-        <w:t>Like the revolute joint, the prismatic joint translation is zero when the joint is created using Initialize(). So be sure zero is between your lower and upper translation limits.</w:t>
+        <w:t xml:space="preserve">Like the revolute joint, the prismatic joint translation is zero when the joint is created using </w:t>
+      </w:r>
+      <w:proofErr w:type="gramStart"/>
+      <w:r>
+        <w:t>Initialize(</w:t>
+      </w:r>
+      <w:proofErr w:type="gramEnd"/>
+      <w:r>
+        <w:t>). So be sure zero is between your lower and upper translation limits.</w:t>
       </w:r>
     </w:p>
     <w:p>
@@ -8637,7 +9024,31 @@
     </w:p>
     <w:p>
       <w:r>
-        <w:t xml:space="preserve">Here is an example gear joint. The bodies myBodyA and myBodyB </w:t>
+        <w:t xml:space="preserve">Here is an example gear joint. The </w:t>
+      </w:r>
+      <w:proofErr w:type="gramStart"/>
+      <w:r>
+        <w:t>bodies</w:t>
+      </w:r>
+      <w:proofErr w:type="gramEnd"/>
+      <w:r>
+        <w:t xml:space="preserve"> </w:t>
+      </w:r>
+      <w:proofErr w:type="spellStart"/>
+      <w:r>
+        <w:t>myBodyA</w:t>
+      </w:r>
+      <w:proofErr w:type="spellEnd"/>
+      <w:r>
+        <w:t xml:space="preserve"> and </w:t>
+      </w:r>
+      <w:proofErr w:type="spellStart"/>
+      <w:r>
+        <w:t>myBodyB</w:t>
+      </w:r>
+      <w:proofErr w:type="spellEnd"/>
+      <w:r>
+        <w:t xml:space="preserve"> </w:t>
       </w:r>
       <w:r>
         <w:t xml:space="preserve">are </w:t>
@@ -8797,13 +9208,37 @@
         <w:t xml:space="preserve">The </w:t>
       </w:r>
       <w:r>
-        <w:t>wheel joint restricts a point on bodyB to a line on bodyA. The wheel joint also provides a suspension spring. See b2Wheel</w:t>
+        <w:t xml:space="preserve">wheel joint restricts a point on </w:t>
+      </w:r>
+      <w:proofErr w:type="spellStart"/>
+      <w:r>
+        <w:t>bodyB</w:t>
+      </w:r>
+      <w:proofErr w:type="spellEnd"/>
+      <w:r>
+        <w:t xml:space="preserve"> to a line on </w:t>
+      </w:r>
+      <w:proofErr w:type="spellStart"/>
+      <w:r>
+        <w:t>bodyA</w:t>
+      </w:r>
+      <w:proofErr w:type="spellEnd"/>
+      <w:r>
+        <w:t>. The wheel joint also provides a suspension spring. See b2Wheel</w:t>
       </w:r>
       <w:r>
         <w:t xml:space="preserve">Joint.h </w:t>
       </w:r>
       <w:r>
-        <w:t xml:space="preserve">and Car.h </w:t>
+        <w:t xml:space="preserve">and </w:t>
+      </w:r>
+      <w:proofErr w:type="spellStart"/>
+      <w:r>
+        <w:t>Car.h</w:t>
+      </w:r>
+      <w:proofErr w:type="spellEnd"/>
+      <w:r>
+        <w:t xml:space="preserve"> </w:t>
       </w:r>
       <w:r>
         <w:t>for details.</w:t>
@@ -8874,7 +9309,15 @@
         <w:t>The weld joint attempts to constrain all relative motion between</w:t>
       </w:r>
       <w:r>
-        <w:t xml:space="preserve"> two bodies. See the Cantilever.h </w:t>
+        <w:t xml:space="preserve"> two bodies. See the </w:t>
+      </w:r>
+      <w:proofErr w:type="spellStart"/>
+      <w:r>
+        <w:t>Cantilever.h</w:t>
+      </w:r>
+      <w:proofErr w:type="spellEnd"/>
+      <w:r>
+        <w:t xml:space="preserve"> </w:t>
       </w:r>
       <w:r>
         <w:t>in the testbed to see how the weld joint behaves</w:t>
@@ -8903,7 +9346,15 @@
     </w:p>
     <w:p>
       <w:r>
-        <w:t>The rope joint restricts the maximum distance between two points. This can be useful to prevent chains of bodies from stretching, even under high load. See b2RopeJoint.h and RopeJoint.h for details.</w:t>
+        <w:t xml:space="preserve">The rope joint restricts the maximum distance between two points. This can be useful to prevent chains of bodies from stretching, even under high load. See b2RopeJoint.h and </w:t>
+      </w:r>
+      <w:proofErr w:type="spellStart"/>
+      <w:r>
+        <w:t>RopeJoint.h</w:t>
+      </w:r>
+      <w:proofErr w:type="spellEnd"/>
+      <w:r>
+        <w:t xml:space="preserve"> for details.</w:t>
       </w:r>
     </w:p>
     <w:p>
@@ -8916,7 +9367,15 @@
     </w:p>
     <w:p>
       <w:r>
-        <w:t>The friction joint is used for top-down friction. The joint provides 2D translational friction and angular friction. See b2FrictionJoint.h and ApplyForce.h for details.</w:t>
+        <w:t xml:space="preserve">The friction joint is used for top-down friction. The joint provides 2D translational friction and angular friction. See b2FrictionJoint.h and </w:t>
+      </w:r>
+      <w:proofErr w:type="spellStart"/>
+      <w:r>
+        <w:t>ApplyForce.h</w:t>
+      </w:r>
+      <w:proofErr w:type="spellEnd"/>
+      <w:r>
+        <w:t xml:space="preserve"> for details.</w:t>
       </w:r>
     </w:p>
     <w:p>
@@ -8982,8 +9441,13 @@
       <w:pPr>
         <w:pStyle w:val="Heading3"/>
       </w:pPr>
-      <w:r>
-        <w:t>contact point</w:t>
+      <w:proofErr w:type="gramStart"/>
+      <w:r>
+        <w:t>contact</w:t>
+      </w:r>
+      <w:proofErr w:type="gramEnd"/>
+      <w:r>
+        <w:t xml:space="preserve"> point</w:t>
       </w:r>
     </w:p>
     <w:p>
@@ -9001,8 +9465,13 @@
       <w:pPr>
         <w:pStyle w:val="Heading3"/>
       </w:pPr>
-      <w:r>
-        <w:t>contact normal</w:t>
+      <w:proofErr w:type="gramStart"/>
+      <w:r>
+        <w:t>contact</w:t>
+      </w:r>
+      <w:proofErr w:type="gramEnd"/>
+      <w:r>
+        <w:t xml:space="preserve"> normal</w:t>
       </w:r>
     </w:p>
     <w:p>
@@ -9010,8 +9479,21 @@
         <w:t>A contact normal is a uni</w:t>
       </w:r>
       <w:r>
-        <w:t>t vector that points from one shape to another. By convention, the normal points from fixtureA to fixtureB</w:t>
-      </w:r>
+        <w:t xml:space="preserve">t vector that points from one shape to another. By convention, the normal points from </w:t>
+      </w:r>
+      <w:proofErr w:type="spellStart"/>
+      <w:r>
+        <w:t>fixtureA</w:t>
+      </w:r>
+      <w:proofErr w:type="spellEnd"/>
+      <w:r>
+        <w:t xml:space="preserve"> to </w:t>
+      </w:r>
+      <w:proofErr w:type="spellStart"/>
+      <w:r>
+        <w:t>fixtureB</w:t>
+      </w:r>
+      <w:proofErr w:type="spellEnd"/>
       <w:r>
         <w:t>.</w:t>
       </w:r>
@@ -9020,8 +9502,13 @@
       <w:pPr>
         <w:pStyle w:val="Heading3"/>
       </w:pPr>
-      <w:r>
-        <w:t>contact separation</w:t>
+      <w:proofErr w:type="gramStart"/>
+      <w:r>
+        <w:t>contact</w:t>
+      </w:r>
+      <w:proofErr w:type="gramEnd"/>
+      <w:r>
+        <w:t xml:space="preserve"> separation</w:t>
       </w:r>
     </w:p>
     <w:p>
@@ -9033,8 +9520,13 @@
       <w:pPr>
         <w:pStyle w:val="Heading3"/>
       </w:pPr>
-      <w:r>
-        <w:t>contact manifold</w:t>
+      <w:proofErr w:type="gramStart"/>
+      <w:r>
+        <w:t>contact</w:t>
+      </w:r>
+      <w:proofErr w:type="gramEnd"/>
+      <w:r>
+        <w:t xml:space="preserve"> manifold</w:t>
       </w:r>
     </w:p>
     <w:p>
@@ -9046,8 +9538,13 @@
       <w:pPr>
         <w:pStyle w:val="Heading3"/>
       </w:pPr>
-      <w:r>
-        <w:t>normal impulse</w:t>
+      <w:proofErr w:type="gramStart"/>
+      <w:r>
+        <w:t>normal</w:t>
+      </w:r>
+      <w:proofErr w:type="gramEnd"/>
+      <w:r>
+        <w:t xml:space="preserve"> impulse</w:t>
       </w:r>
     </w:p>
     <w:p>
@@ -9065,9 +9562,14 @@
       <w:pPr>
         <w:pStyle w:val="Heading3"/>
       </w:pPr>
+      <w:proofErr w:type="gramStart"/>
       <w:r>
         <w:lastRenderedPageBreak/>
-        <w:t xml:space="preserve">tangent </w:t>
+        <w:t>tangent</w:t>
+      </w:r>
+      <w:proofErr w:type="gramEnd"/>
+      <w:r>
+        <w:t xml:space="preserve"> </w:t>
       </w:r>
       <w:r>
         <w:t>impulse</w:t>
@@ -9091,8 +9593,13 @@
       <w:pPr>
         <w:pStyle w:val="Heading3"/>
       </w:pPr>
-      <w:r>
-        <w:t>contact ids</w:t>
+      <w:proofErr w:type="gramStart"/>
+      <w:r>
+        <w:t>contact</w:t>
+      </w:r>
+      <w:proofErr w:type="gramEnd"/>
+      <w:r>
+        <w:t xml:space="preserve"> ids</w:t>
       </w:r>
     </w:p>
     <w:p>
@@ -9253,7 +9760,15 @@
     </w:p>
     <w:p>
       <w:r>
-        <w:t>You can disable a contact. This only works inside the b2ContactListener::PreSolve event</w:t>
+        <w:t>You can disable a contact. This only works inside the b2ContactListener::</w:t>
+      </w:r>
+      <w:proofErr w:type="spellStart"/>
+      <w:r>
+        <w:t>PreSolve</w:t>
+      </w:r>
+      <w:proofErr w:type="spellEnd"/>
+      <w:r>
+        <w:t xml:space="preserve"> event</w:t>
       </w:r>
       <w:r>
         <w:t>, discussed below.</w:t>
@@ -9693,7 +10208,15 @@
     </w:p>
     <w:p>
       <w:r>
-        <w:t>At run-time you can create an instance of the listener and register it with b2World::SetContactListener. Be sure your listener remains in scope while the world object exists.</w:t>
+        <w:t>At run-time you can create an instance of the listener and register it with b2World::</w:t>
+      </w:r>
+      <w:proofErr w:type="spellStart"/>
+      <w:r>
+        <w:t>SetContactListener</w:t>
+      </w:r>
+      <w:proofErr w:type="spellEnd"/>
+      <w:r>
+        <w:t>. Be sure your listener remains in scope while the world object exists.</w:t>
       </w:r>
     </w:p>
     <w:p>
@@ -9750,7 +10273,20 @@
         <w:t>.</w:t>
       </w:r>
       <w:r>
-        <w:t xml:space="preserve"> This gives you a chance to disable the contact based on the current configuration. For example, you can implement a one-sided platform using this callback and calling b2Contact::SetEnabled(false). The contact will be re-enabled each time through collision processing, so you will need to disable the contact every time-step. The pre-solve event may be fired multiple times per time step per contact due to continuous collision detection.</w:t>
+        <w:t xml:space="preserve"> This gives you a chance to disable the contact based on the current configuration. For example, you can implement a one-sided platform using this callback and calling b2Contact::</w:t>
+      </w:r>
+      <w:proofErr w:type="spellStart"/>
+      <w:proofErr w:type="gramStart"/>
+      <w:r>
+        <w:t>SetEnabled</w:t>
+      </w:r>
+      <w:proofErr w:type="spellEnd"/>
+      <w:r>
+        <w:t>(</w:t>
+      </w:r>
+      <w:proofErr w:type="gramEnd"/>
+      <w:r>
+        <w:t>false). The contact will be re-enabled each time through collision processing, so you will need to disable the contact every time-step. The pre-solve event may be fired multiple times per time step per contact due to continuous collision detection.</w:t>
       </w:r>
     </w:p>
     <w:p>
@@ -10082,7 +10618,23 @@
     </w:p>
     <w:p>
       <w:r>
-        <w:t>This code from the CollisionProcessing test shows how to handle orphaned bodies when processing the contact buffer. Here is an excerpt. Be sure to read the comments in the listing. This code assumes that all contact points have been buffered in the b2ContactPoint array m_points.</w:t>
+        <w:t xml:space="preserve">This code from the </w:t>
+      </w:r>
+      <w:proofErr w:type="spellStart"/>
+      <w:r>
+        <w:t>CollisionProcessing</w:t>
+      </w:r>
+      <w:proofErr w:type="spellEnd"/>
+      <w:r>
+        <w:t xml:space="preserve"> test shows how to handle orphaned bodies when processing the contact buffer. Here is an excerpt. Be sure to read the comments in the listing. This code assumes that all contact points have been buffered in the b2ContactPoint array </w:t>
+      </w:r>
+      <w:proofErr w:type="spellStart"/>
+      <w:r>
+        <w:t>m_points</w:t>
+      </w:r>
+      <w:proofErr w:type="spellEnd"/>
+      <w:r>
+        <w:t>.</w:t>
       </w:r>
     </w:p>
     <w:p>
@@ -10189,7 +10741,13 @@
         <w:pStyle w:val="CodeBlock"/>
       </w:pPr>
       <w:r>
-        <w:t xml:space="preserve">    b2Body* body1 = point-&gt;fixtureA</w:t>
+        <w:t xml:space="preserve">    b2Body* body</w:t>
+      </w:r>
+      <w:r>
+        <w:t>A</w:t>
+      </w:r>
+      <w:r>
+        <w:t xml:space="preserve"> = point-&gt;fixtureA</w:t>
       </w:r>
       <w:r>
         <w:t>-&gt;GetBody();</w:t>
@@ -10203,7 +10761,13 @@
         <w:t xml:space="preserve"> </w:t>
       </w:r>
       <w:r>
-        <w:t xml:space="preserve">   b2Body* body2 = point-&gt;FixtureB</w:t>
+        <w:t xml:space="preserve">   b2Body* body</w:t>
+      </w:r>
+      <w:r>
+        <w:t>B</w:t>
+      </w:r>
+      <w:r>
+        <w:t xml:space="preserve"> = point-&gt;FixtureB</w:t>
       </w:r>
       <w:r>
         <w:t>-&gt;GetBody();</w:t>
@@ -10214,28 +10778,64 @@
         <w:pStyle w:val="CodeBlock"/>
       </w:pPr>
       <w:r>
-        <w:t xml:space="preserve">    float32 mass1 = body1-&gt;GetMass();</w:t>
-      </w:r>
-    </w:p>
-    <w:p>
-      <w:pPr>
-        <w:pStyle w:val="CodeBlock"/>
-      </w:pPr>
-      <w:r>
-        <w:t xml:space="preserve">    float32 mass2 = body2-&gt;GetMass();</w:t>
-      </w:r>
-    </w:p>
-    <w:p>
-      <w:pPr>
-        <w:pStyle w:val="CodeBlock"/>
-      </w:pPr>
-    </w:p>
-    <w:p>
-      <w:pPr>
-        <w:pStyle w:val="CodeBlock"/>
-      </w:pPr>
-      <w:r>
-        <w:t xml:space="preserve">    if (mass1 &gt; 0.0f &amp;&amp; mass2 &gt; 0.0f)</w:t>
+        <w:t xml:space="preserve">    float32 mass</w:t>
+      </w:r>
+      <w:r>
+        <w:t>A</w:t>
+      </w:r>
+      <w:r>
+        <w:t xml:space="preserve"> = body</w:t>
+      </w:r>
+      <w:r>
+        <w:t>A</w:t>
+      </w:r>
+      <w:r>
+        <w:t>-&gt;GetMass();</w:t>
+      </w:r>
+    </w:p>
+    <w:p>
+      <w:pPr>
+        <w:pStyle w:val="CodeBlock"/>
+      </w:pPr>
+      <w:r>
+        <w:t xml:space="preserve">    float32 mass</w:t>
+      </w:r>
+      <w:r>
+        <w:t>B</w:t>
+      </w:r>
+      <w:r>
+        <w:t xml:space="preserve"> = body</w:t>
+      </w:r>
+      <w:r>
+        <w:t>B</w:t>
+      </w:r>
+      <w:r>
+        <w:t>-&gt;GetMass();</w:t>
+      </w:r>
+    </w:p>
+    <w:p>
+      <w:pPr>
+        <w:pStyle w:val="CodeBlock"/>
+      </w:pPr>
+    </w:p>
+    <w:p>
+      <w:pPr>
+        <w:pStyle w:val="CodeBlock"/>
+      </w:pPr>
+      <w:r>
+        <w:t xml:space="preserve">    if (mass</w:t>
+      </w:r>
+      <w:r>
+        <w:t>A</w:t>
+      </w:r>
+      <w:r>
+        <w:t xml:space="preserve"> &gt; 0.0f &amp;&amp; mass</w:t>
+      </w:r>
+      <w:r>
+        <w:t>B</w:t>
+      </w:r>
+      <w:r>
+        <w:t xml:space="preserve"> &gt; 0.0f)</w:t>
       </w:r>
     </w:p>
     <w:p>
@@ -10251,7 +10851,19 @@
         <w:pStyle w:val="CodeBlock"/>
       </w:pPr>
       <w:r>
-        <w:t xml:space="preserve">        if (mass2 &gt; mass1)</w:t>
+        <w:t xml:space="preserve">        if (mass</w:t>
+      </w:r>
+      <w:r>
+        <w:t>B</w:t>
+      </w:r>
+      <w:r>
+        <w:t xml:space="preserve"> &gt; mass</w:t>
+      </w:r>
+      <w:r>
+        <w:t>A</w:t>
+      </w:r>
+      <w:r>
+        <w:t>)</w:t>
       </w:r>
     </w:p>
     <w:p>
@@ -10267,7 +10879,13 @@
         <w:pStyle w:val="CodeBlock"/>
       </w:pPr>
       <w:r>
-        <w:t xml:space="preserve">            nuke[nukeCount++] = body1;</w:t>
+        <w:t xml:space="preserve">            nuke[nukeCount++] = body</w:t>
+      </w:r>
+      <w:r>
+        <w:t>A</w:t>
+      </w:r>
+      <w:r>
+        <w:t>;</w:t>
       </w:r>
     </w:p>
     <w:p>
@@ -10299,7 +10917,13 @@
         <w:pStyle w:val="CodeBlock"/>
       </w:pPr>
       <w:r>
-        <w:t xml:space="preserve">            nuke[nukeCount++] = body2;</w:t>
+        <w:t xml:space="preserve">            nuke[nukeCount++] = body</w:t>
+      </w:r>
+      <w:r>
+        <w:t>B</w:t>
+      </w:r>
+      <w:r>
+        <w:t>;</w:t>
       </w:r>
     </w:p>
     <w:p>
@@ -10499,12 +11123,28 @@
     </w:p>
     <w:p>
       <w:r>
-        <w:t>Box2D allows you to achieve custom contact filtering by implementing a b2ContactFilter class. This class requires you to implement a ShouldCollide function that receives two b2Shape pointers. Your function returns true if the shapes should collide.</w:t>
-      </w:r>
-    </w:p>
-    <w:p>
-      <w:r>
-        <w:t>The default implementation of ShouldCollide uses the b2FilterData defined in Chapter 6, Fixtures.</w:t>
+        <w:t xml:space="preserve">Box2D allows you to achieve custom contact filtering by implementing a b2ContactFilter class. This class requires you to implement a </w:t>
+      </w:r>
+      <w:proofErr w:type="spellStart"/>
+      <w:r>
+        <w:t>ShouldCollide</w:t>
+      </w:r>
+      <w:proofErr w:type="spellEnd"/>
+      <w:r>
+        <w:t xml:space="preserve"> function that receives two b2Shape pointers. Your function returns true if the shapes should collide.</w:t>
+      </w:r>
+    </w:p>
+    <w:p>
+      <w:r>
+        <w:t xml:space="preserve">The default implementation of </w:t>
+      </w:r>
+      <w:proofErr w:type="spellStart"/>
+      <w:r>
+        <w:t>ShouldCollide</w:t>
+      </w:r>
+      <w:proofErr w:type="spellEnd"/>
+      <w:r>
+        <w:t xml:space="preserve"> uses the b2FilterData defined in Chapter 6, Fixtures.</w:t>
       </w:r>
     </w:p>
     <w:p>
@@ -10649,7 +11289,15 @@
     </w:p>
     <w:p>
       <w:r>
-        <w:t>At run-time you can create an instance of your contact filter and register it with b2World::SetContactFilter.</w:t>
+        <w:t>At run-time you can create an instance of your contact filter and register it with b2World::</w:t>
+      </w:r>
+      <w:proofErr w:type="spellStart"/>
+      <w:r>
+        <w:t>SetContactFilter</w:t>
+      </w:r>
+      <w:proofErr w:type="spellEnd"/>
+      <w:r>
+        <w:t>.</w:t>
       </w:r>
       <w:r>
         <w:t xml:space="preserve"> Make sure your filter stays in scope while the world exists.</w:t>
@@ -10814,7 +11462,15 @@
     </w:p>
     <w:p>
       <w:r>
-        <w:t>As I discussed above in the HelloWorld tutorial, you should use a fixed time step. By using a larger time step you can improve performance in low frame rate scenarios. But generally you should use a time step no larger than 1/30 seconds. A time step of 1/60 seconds will usually deliver a high quality simulation.</w:t>
+        <w:t xml:space="preserve">As I discussed above in the </w:t>
+      </w:r>
+      <w:proofErr w:type="spellStart"/>
+      <w:r>
+        <w:t>HelloWorld</w:t>
+      </w:r>
+      <w:proofErr w:type="spellEnd"/>
+      <w:r>
+        <w:t xml:space="preserve"> tutorial, you should use a fixed time step. By using a larger time step you can improve performance in low frame rate scenarios. But generally you should use a time step no larger than 1/30 seconds. A time step of 1/60 seconds will usually deliver a high quality simulation.</w:t>
       </w:r>
     </w:p>
     <w:p>
@@ -10826,12 +11482,28 @@
         <w:t>iteration</w:t>
       </w:r>
       <w:r>
-        <w:t xml:space="preserve"> always yields a better simulation. But don't trade a small time step for a large iteration count. 60Hz and 10 iterations is far better than 30Hz and 20 iterations.</w:t>
-      </w:r>
-    </w:p>
-    <w:p>
-      <w:r>
-        <w:t>After stepping, you should clear any forces you have applied to your bodies. This is done with the command b2World::ClearForces. This lets you take multiple sub-steps with the same force field.</w:t>
+        <w:t xml:space="preserve"> always yields a better simulation. But don't trade a small time step for a large iteration count. 60Hz and 10 iterations </w:t>
+      </w:r>
+      <w:proofErr w:type="gramStart"/>
+      <w:r>
+        <w:t>is</w:t>
+      </w:r>
+      <w:proofErr w:type="gramEnd"/>
+      <w:r>
+        <w:t xml:space="preserve"> far better than 30Hz and 20 iterations.</w:t>
+      </w:r>
+    </w:p>
+    <w:p>
+      <w:r>
+        <w:t>After stepping, you should clear any forces you have applied to your bodies. This is done with the command b2World::</w:t>
+      </w:r>
+      <w:proofErr w:type="spellStart"/>
+      <w:r>
+        <w:t>ClearForces</w:t>
+      </w:r>
+      <w:proofErr w:type="spellEnd"/>
+      <w:r>
+        <w:t>. This lets you take multiple sub-steps with the same force field.</w:t>
       </w:r>
     </w:p>
     <w:p>
@@ -10970,7 +11642,20 @@
     </w:p>
     <w:p>
       <w:r>
-        <w:t>Everything goes ok until a body is destroyed. Once a body is destroyed, its next pointer becomes invalid. So the call to b2Body::GetNext() will return garbage. The solution to this is to copy the next pointer before destroying the body.</w:t>
+        <w:t>Everything goes ok until a body is destroyed. Once a body is destroyed, its next pointer becomes invalid. So the call to b2Body::</w:t>
+      </w:r>
+      <w:proofErr w:type="spellStart"/>
+      <w:proofErr w:type="gramStart"/>
+      <w:r>
+        <w:t>GetNext</w:t>
+      </w:r>
+      <w:proofErr w:type="spellEnd"/>
+      <w:r>
+        <w:t>(</w:t>
+      </w:r>
+      <w:proofErr w:type="gramEnd"/>
+      <w:r>
+        <w:t>) will return garbage. The solution to this is to copy the next pointer before destroying the body.</w:t>
       </w:r>
     </w:p>
     <w:p>
@@ -11205,7 +11890,15 @@
     </w:p>
     <w:p>
       <w:r>
-        <w:t>Obviously to make this work, GameCrazyBodyDestroyer must be honest about what it has destroyed.</w:t>
+        <w:t xml:space="preserve">Obviously to make this work, </w:t>
+      </w:r>
+      <w:proofErr w:type="spellStart"/>
+      <w:r>
+        <w:t>GameCrazyBodyDestroyer</w:t>
+      </w:r>
+      <w:proofErr w:type="spellEnd"/>
+      <w:r>
+        <w:t xml:space="preserve"> must be honest about what it has destroyed.</w:t>
       </w:r>
     </w:p>
     <w:p>
@@ -11218,7 +11911,15 @@
     </w:p>
     <w:p>
       <w:r>
-        <w:t>Sometimes you want to determine all the shapes in a region. The b2World class has a fast log(N) method for this using the broad-phase data structure. You provide an AABB in world coordinates and an implementation of b2QueryCallback. The world calls your class with each fixture whose AABB overlaps the query AABB. Return true to continue the query, otherwise return false. For example, the following code finds all the fixtures that potentially intersect a specified AABB and wakes up all of the associated bodies.</w:t>
+        <w:t xml:space="preserve">Sometimes you want to determine all the shapes in a region. The b2World class has a fast </w:t>
+      </w:r>
+      <w:proofErr w:type="gramStart"/>
+      <w:r>
+        <w:t>log(</w:t>
+      </w:r>
+      <w:proofErr w:type="gramEnd"/>
+      <w:r>
+        <w:t>N) method for this using the broad-phase data structure. You provide an AABB in world coordinates and an implementation of b2QueryCallback. The world calls your class with each fixture whose AABB overlaps the query AABB. Return true to continue the query, otherwise return false. For example, the following code finds all the fixtures that potentially intersect a specified AABB and wakes up all of the associated bodies.</w:t>
       </w:r>
     </w:p>
     <w:p>
@@ -11821,7 +12522,23 @@
     </w:p>
     <w:p>
       <w:r>
-        <w:t>The body class has some utility functions to help you transform points and vectors between local and world space. If you don't understand these concepts, please read "Essential Mathematics for Games and Interactive Applications" by Jim Van Verth and Lars Bishop. These functions are efficient (when inlined).</w:t>
+        <w:t xml:space="preserve">The body class has some utility functions to help you transform points and vectors between local and world space. If you don't understand these concepts, please read "Essential Mathematics for Games and Interactive Applications" by Jim Van </w:t>
+      </w:r>
+      <w:proofErr w:type="spellStart"/>
+      <w:r>
+        <w:t>Verth</w:t>
+      </w:r>
+      <w:proofErr w:type="spellEnd"/>
+      <w:r>
+        <w:t xml:space="preserve"> and Lars Bishop. These functions are efficient (when </w:t>
+      </w:r>
+      <w:proofErr w:type="spellStart"/>
+      <w:r>
+        <w:t>inlined</w:t>
+      </w:r>
+      <w:proofErr w:type="spellEnd"/>
+      <w:r>
+        <w:t>).</w:t>
       </w:r>
     </w:p>
     <w:p>
@@ -12255,7 +12972,15 @@
     </w:p>
     <w:p>
       <w:r>
-        <w:t>Box2D doesn't use reference counting. So if you destroy a body it is really gone. Accessing a pointer to a destroyed body has undefined behavior. In other words, your program will likely crash and burn. To help fix these problems, the debug build memory manager fills destroyed entities with FDFDFDFD. This can help find problems more easily in some cases.</w:t>
+        <w:t xml:space="preserve">Box2D doesn't use reference counting. So if you destroy a body it is really gone. Accessing a pointer to a destroyed body has undefined behavior. </w:t>
+      </w:r>
+      <w:proofErr w:type="gramStart"/>
+      <w:r>
+        <w:t>In other words, your program will likely crash and burn.</w:t>
+      </w:r>
+      <w:proofErr w:type="gramEnd"/>
+      <w:r>
+        <w:t xml:space="preserve"> To help fix these problems, the debug build memory manager fills destroyed entities with FDFDFDFD. This can help find problems more easily in some cases.</w:t>
       </w:r>
     </w:p>
     <w:p>
@@ -12270,7 +12995,15 @@
     </w:p>
     <w:p>
       <w:r>
-        <w:t>When you destroy a body, all its attached shapes, joints, and contacts are destroyed. This is called implicit destruction. Any body connected to one of those joints and/or contacts is woken. This process is usually convenient. However, you must be aware of one crucial issue:</w:t>
+        <w:t xml:space="preserve">When you destroy a body, all its attached shapes, joints, and contacts are destroyed. This is called implicit destruction. </w:t>
+      </w:r>
+      <w:proofErr w:type="spellStart"/>
+      <w:r>
+        <w:t>Any body</w:t>
+      </w:r>
+      <w:proofErr w:type="spellEnd"/>
+      <w:r>
+        <w:t xml:space="preserve"> connected to one of those joints and/or contacts is woken. This process is usually convenient. However, you must be aware of one crucial issue:</w:t>
       </w:r>
     </w:p>
     <w:p>
@@ -12771,7 +13504,15 @@
         </w:numPr>
       </w:pPr>
       <w:r>
-        <w:t>Box2D uses the symplectic Euler integration scheme. It does not reproduce parabolic motion of projectiles and has only first-order accuracy. However it is fast and has good stability.</w:t>
+        <w:t xml:space="preserve">Box2D uses the </w:t>
+      </w:r>
+      <w:proofErr w:type="spellStart"/>
+      <w:r>
+        <w:t>symplectic</w:t>
+      </w:r>
+      <w:proofErr w:type="spellEnd"/>
+      <w:r>
+        <w:t xml:space="preserve"> Euler integration scheme. It does not reproduce parabolic motion of projectiles and has only first-order accuracy. However it is fast and has good stability.</w:t>
       </w:r>
     </w:p>
     <w:p>
@@ -12799,7 +13540,15 @@
     </w:p>
     <w:p>
       <w:r>
-        <w:t xml:space="preserve">Erin Catto’s GDC Tutorials: </w:t>
+        <w:t xml:space="preserve">Erin </w:t>
+      </w:r>
+      <w:proofErr w:type="spellStart"/>
+      <w:r>
+        <w:t>Catto’s</w:t>
+      </w:r>
+      <w:proofErr w:type="spellEnd"/>
+      <w:r>
+        <w:t xml:space="preserve"> GDC Tutorials: </w:t>
       </w:r>
       <w:hyperlink r:id="rId33" w:history="1">
         <w:r>
@@ -12823,7 +13572,15 @@
     </w:p>
     <w:p>
       <w:r>
-        <w:t>Real-Time Collision Detection, Christer Ericson, 2005</w:t>
+        <w:t xml:space="preserve">Real-Time Collision Detection, </w:t>
+      </w:r>
+      <w:proofErr w:type="spellStart"/>
+      <w:r>
+        <w:t>Christer</w:t>
+      </w:r>
+      <w:proofErr w:type="spellEnd"/>
+      <w:r>
+        <w:t xml:space="preserve"> Ericson, 2005</w:t>
       </w:r>
     </w:p>
     <w:sectPr>
@@ -17259,7 +18016,7 @@
 </file>
 
 <file path=customXml/itemProps1.xml><?xml version="1.0" encoding="utf-8"?>
-<ds:datastoreItem xmlns:ds="http://schemas.openxmlformats.org/officeDocument/2006/customXml" ds:itemID="{EDE0DF57-FCAC-45E0-B605-BD768FF5C892}">
+<ds:datastoreItem xmlns:ds="http://schemas.openxmlformats.org/officeDocument/2006/customXml" ds:itemID="{EA2908E6-6988-4B8E-9954-C72B4570F306}">
   <ds:schemaRefs>
     <ds:schemaRef ds:uri="http://schemas.openxmlformats.org/officeDocument/2006/bibliography"/>
   </ds:schemaRefs>

</xml_diff>

<commit_message>
Revised the manual for 2.3.
</commit_message>
<xml_diff>
--- a/trunk/Box2D/Documentation/manual.docx
+++ b/trunk/Box2D/Documentation/manual.docx
@@ -33,7 +33,7 @@
         <w:t>1</w:t>
       </w:r>
       <w:r>
-        <w:t>2</w:t>
+        <w:t>3</w:t>
       </w:r>
       <w:r>
         <w:t xml:space="preserve"> Erin </w:t>
@@ -1090,15 +1090,7 @@
     </w:p>
     <w:p>
       <w:r>
-        <w:t xml:space="preserve">Box2D was created as part of a physics tutorial at the Game Developer Conference. You can get these </w:t>
-      </w:r>
-      <w:proofErr w:type="gramStart"/>
-      <w:r>
-        <w:t>tutorials</w:t>
-      </w:r>
-      <w:proofErr w:type="gramEnd"/>
-      <w:r>
-        <w:t xml:space="preserve"> from the download section of box2d.org</w:t>
+        <w:t>Box2D was created as part of a physics tutorial at the Game Developer Conference. You can get these tutorials from the download section of box2d.org</w:t>
       </w:r>
       <w:r>
         <w:t>.</w:t>
@@ -3449,6 +3441,9 @@
       <w:r>
         <w:t xml:space="preserve"> become slow. Also note that the convex hull function may eliminate and/or re-order the points you provide.</w:t>
       </w:r>
+      <w:r>
+        <w:t xml:space="preserve"> Vertices that are closer than b2_linearSlop may be merged.</w:t>
+      </w:r>
     </w:p>
     <w:p>
       <w:pPr>
@@ -3689,7 +3684,6 @@
         <w:pStyle w:val="Heading3"/>
       </w:pPr>
       <w:r>
-        <w:lastRenderedPageBreak/>
         <w:t>Edge Shapes</w:t>
       </w:r>
     </w:p>
@@ -5766,10 +5760,7 @@
         <w:t xml:space="preserve">A kinematic body moves under simulation according to its velocity. Kinematic bodies do not respond to forces. They can be moved manually by the user, but normally a kinematic body is moved by setting its velocity. A kinematic body behaves as if it has infinite mass, however, Box2D stores zero for the mass and the inverse mass. Kinematic bodies do not collide with other </w:t>
       </w:r>
       <w:r>
-        <w:t xml:space="preserve">kinematic </w:t>
-      </w:r>
-      <w:r>
-        <w:t xml:space="preserve">or </w:t>
+        <w:t xml:space="preserve">kinematic or </w:t>
       </w:r>
       <w:r>
         <w:t>static bodies.</w:t>
@@ -5934,313 +5925,279 @@
         <w:t>A rigid body is also a frame of reference. You can define fixtures and joints in that frame. Those fixtures and joint anchors never move in the local frame of the body.</w:t>
       </w:r>
     </w:p>
-    <w:p/>
-    <w:p/>
-    <w:p>
-      <w:pPr>
-        <w:rPr>
-          <w:sz w:val="96"/>
-          <w:szCs w:val="96"/>
-        </w:rPr>
-      </w:pPr>
-      <w:r>
-        <w:rPr>
-          <w:sz w:val="96"/>
-          <w:szCs w:val="96"/>
-        </w:rPr>
+    <w:p>
+      <w:pPr>
+        <w:pStyle w:val="Heading3"/>
+      </w:pPr>
+      <w:r>
+        <w:t>Damping</w:t>
+      </w:r>
+    </w:p>
+    <w:p>
+      <w:r>
+        <w:t>Damping is used to reduce the world velocity of bodies. Damping is different than friction because friction only occurs with contact. Damping is not a replacement for friction and the two effects should be used together.</w:t>
+      </w:r>
+    </w:p>
+    <w:p>
+      <w:r>
         <w:lastRenderedPageBreak/>
-        <w:t>TODO_ERIN review</w:t>
-      </w:r>
-      <w:r>
-        <w:rPr>
-          <w:sz w:val="96"/>
-          <w:szCs w:val="96"/>
-        </w:rPr>
-        <w:t>ed</w:t>
-      </w:r>
-      <w:r>
-        <w:rPr>
-          <w:sz w:val="96"/>
-          <w:szCs w:val="96"/>
-        </w:rPr>
-        <w:t xml:space="preserve"> </w:t>
-      </w:r>
+        <w:t xml:space="preserve">Damping parameters should be between 0 and infinity, with 0 meaning no damping, and infinity meaning full damping. Normally you will use a damping value between 0 and 0.1. I generally do not use linear damping because it makes bodies look </w:t>
+      </w:r>
+      <w:r>
+        <w:t>like they are floating</w:t>
+      </w:r>
+      <w:r>
+        <w:t>.</w:t>
+      </w:r>
+    </w:p>
+    <w:p>
+      <w:pPr>
+        <w:pStyle w:val="CodeBlock"/>
+      </w:pPr>
+      <w:r>
+        <w:t>bodyDef.linearDamping = 0.0f;</w:t>
+      </w:r>
+    </w:p>
+    <w:p>
+      <w:pPr>
+        <w:pStyle w:val="CodeBlock"/>
+      </w:pPr>
+      <w:r>
+        <w:t>bodyDef.angularDamping = 0.01f;</w:t>
+      </w:r>
+    </w:p>
+    <w:p>
+      <w:r>
+        <w:t>Damping is approximated for stability and performance. At small damping values the damping effect is mostly independent of the time step. At larger damping values, the damping effect will vary with the time step. This is not an issue if you use a fixed time step (recommended).</w:t>
+      </w:r>
+    </w:p>
+    <w:p>
+      <w:pPr>
+        <w:pStyle w:val="Heading3"/>
+      </w:pPr>
+      <w:r>
+        <w:t>Gravity Scale</w:t>
+      </w:r>
+    </w:p>
+    <w:p>
+      <w:r>
+        <w:t>You can use the gravity scale to adjust the gravity on a single body. Be careful though, increased gravity can decrease stability.</w:t>
+      </w:r>
+    </w:p>
+    <w:p>
+      <w:pPr>
+        <w:pStyle w:val="CodeBlock"/>
+      </w:pPr>
+      <w:r>
+        <w:t>// Set the gravity scale to zero so this body will float</w:t>
+      </w:r>
+    </w:p>
+    <w:p>
+      <w:pPr>
+        <w:pStyle w:val="CodeBlock"/>
+      </w:pPr>
+      <w:r>
+        <w:t>bodyDef.gravityScale = 0.0f;</w:t>
+      </w:r>
+    </w:p>
+    <w:p>
+      <w:pPr>
+        <w:pStyle w:val="Heading3"/>
+      </w:pPr>
+      <w:r>
+        <w:t>Sleep Parameters</w:t>
+      </w:r>
+    </w:p>
+    <w:p>
+      <w:r>
+        <w:t>What does sleep mean? Well it is expensive to simulate bodies, so the less we have to simulate the better. When a body comes to rest we would like to stop simulating it.</w:t>
+      </w:r>
+    </w:p>
+    <w:p>
+      <w:r>
+        <w:t>When Box2D determines that a body (or group of bodies) has come to rest, the body enters a sleep state which has very little CPU overhead. If a body is awake and collides with a sleeping body, then the sleeping body wakes up. Bodies will also wake up if a joint or contact attached to them is destroyed. You can also wake a body manually.</w:t>
+      </w:r>
+    </w:p>
+    <w:p>
+      <w:r>
+        <w:t>The body definition lets you specify whether a body can sleep and whether a body is created sleeping.</w:t>
+      </w:r>
+    </w:p>
+    <w:p>
+      <w:pPr>
+        <w:pStyle w:val="CodeBlock"/>
+      </w:pPr>
+      <w:r>
+        <w:t>bodyDef.allowSleep = true;</w:t>
+      </w:r>
+    </w:p>
+    <w:p>
+      <w:pPr>
+        <w:pStyle w:val="CodeBlock"/>
+      </w:pPr>
+      <w:r>
+        <w:t>bodyDef.awake = true;</w:t>
+      </w:r>
+    </w:p>
+    <w:p>
+      <w:pPr>
+        <w:pStyle w:val="Heading3"/>
+      </w:pPr>
+      <w:r>
+        <w:t>Fixed Rotation</w:t>
+      </w:r>
+    </w:p>
+    <w:p>
+      <w:r>
+        <w:t>You may want a rigid body, such as a character, to have a fixed rotation. Such a body should not rotate, even under load. You can use the fixed rotation setting to achieve this:</w:t>
+      </w:r>
+    </w:p>
+    <w:p>
+      <w:pPr>
+        <w:pStyle w:val="CodeBlock"/>
+      </w:pPr>
+      <w:r>
+        <w:t>bodyDef.fixedRotation = true;</w:t>
+      </w:r>
+    </w:p>
+    <w:p>
+      <w:r>
+        <w:t>The fixed rotation flag causes the rotational inertia and its inverse to be set to zero.</w:t>
+      </w:r>
+    </w:p>
+    <w:p>
+      <w:pPr>
+        <w:pStyle w:val="Heading3"/>
+      </w:pPr>
+      <w:r>
+        <w:t>Bullets</w:t>
+      </w:r>
+    </w:p>
+    <w:p>
+      <w:r>
+        <w:t xml:space="preserve">Game simulation usually generates a sequence of images that are played at some frame rate. This is called discrete simulation. In discrete simulation, rigid bodies can move by a large amount in one time </w:t>
+      </w:r>
+      <w:r>
+        <w:lastRenderedPageBreak/>
+        <w:t>step. If a physics engine doesn't account for the large motion, you may see some objects incorrectly pass through each other. This effect is called tunneling.</w:t>
+      </w:r>
+    </w:p>
+    <w:p>
+      <w:r>
+        <w:t xml:space="preserve">By default, Box2D uses continuous collision detection (CCD) to prevent dynamic bodies from tunneling through static bodies. This is done by sweeping shapes from their old position to their new positions. The engine looks for new collisions during the sweep and computes the time of impact (TOI) for these collisions. Bodies are moved to their first TOI and then </w:t>
+      </w:r>
+      <w:r>
+        <w:t>the solver performs a sub-step to complete the full time step</w:t>
+      </w:r>
+      <w:r>
+        <w:t>.</w:t>
+      </w:r>
+      <w:r>
+        <w:t xml:space="preserve"> There may be additional TOI events within a sub-step.</w:t>
+      </w:r>
+    </w:p>
+    <w:p>
+      <w:r>
+        <w:t>Normally CCD is not used between dynamic bodies. This is done to keep performance reasonable. In some game scenarios you need dynamic bodies to use CCD. For example, you may want to shoot a high speed bullet at a stack of dynamic bricks. Without CCD, the bullet might tunnel through the bricks.</w:t>
+      </w:r>
+    </w:p>
+    <w:p>
+      <w:r>
+        <w:t>Fast moving objects in Box2D can be labeled as bullets. Bullets will perform CCD with both static and dynamic bodies. You should decide what bodies should be bullets based on your game design. If you decide a body should be treated as a bullet, use the following setting.</w:t>
+      </w:r>
+    </w:p>
+    <w:p>
+      <w:pPr>
+        <w:pStyle w:val="CodeBlock"/>
+      </w:pPr>
+      <w:r>
+        <w:t>bodyDef.bullet = true;</w:t>
+      </w:r>
+    </w:p>
+    <w:p>
+      <w:r>
+        <w:t>The bullet flag only affects dynamic bodies.</w:t>
+      </w:r>
+    </w:p>
+    <w:p>
+      <w:pPr>
+        <w:pStyle w:val="Heading3"/>
+      </w:pPr>
+      <w:r>
+        <w:t>Activation</w:t>
+      </w:r>
+    </w:p>
+    <w:p>
+      <w:r>
+        <w:t>You may wish a body to be created but not participate in collision or dynamics. This state is similar to sleeping except the body will not be woken by other bodies and the body's fixtures will not be placed in the broad-phase. This means the body will not participate in collisions, ray casts, etc.</w:t>
+      </w:r>
+    </w:p>
+    <w:p>
+      <w:r>
+        <w:t>You can create a body in an inactive state and later re-activate it.</w:t>
+      </w:r>
+    </w:p>
+    <w:p>
+      <w:pPr>
+        <w:pStyle w:val="CodeBlock"/>
+      </w:pPr>
+      <w:r>
+        <w:t>bodyDef.active = true;</w:t>
+      </w:r>
+    </w:p>
+    <w:p>
+      <w:r>
+        <w:t>Joints may be connected to inactive bodies. These joints will not be simulated. You should be careful when you activate a body that its joints are not distorted.</w:t>
+      </w:r>
+    </w:p>
+    <w:p>
+      <w:r>
+        <w:t>Note that activating a body is almost as expensive as creating the body from scratch. So you should not use activation for streaming worlds. Use creation/destruction for streaming worlds to save memory.</w:t>
+      </w:r>
+    </w:p>
+    <w:p>
+      <w:pPr>
+        <w:pStyle w:val="Heading3"/>
+      </w:pPr>
+      <w:r>
+        <w:t>User Data</w:t>
+      </w:r>
+    </w:p>
+    <w:p>
+      <w:r>
+        <w:t>User data is a void pointer. This gives you a hook to link your application objects to bodies. You should be consistent to use the same object type for all body user data.</w:t>
+      </w:r>
+    </w:p>
+    <w:p>
+      <w:pPr>
+        <w:pStyle w:val="CodeBlock"/>
+      </w:pPr>
+      <w:r>
+        <w:lastRenderedPageBreak/>
+        <w:t>b2BodyDef bodyDef;</w:t>
+      </w:r>
+    </w:p>
+    <w:p>
+      <w:pPr>
+        <w:pStyle w:val="CodeBlock"/>
+      </w:pPr>
+      <w:r>
+        <w:t>bodyDef.userData = &amp;myActor;</w:t>
+      </w:r>
+    </w:p>
+    <w:p>
+      <w:pPr>
+        <w:pStyle w:val="Heading2"/>
+      </w:pPr>
+      <w:r>
+        <w:t>Body Factory</w:t>
+      </w:r>
+    </w:p>
+    <w:p>
       <w:bookmarkStart w:id="30" w:name="_GoBack"/>
       <w:bookmarkEnd w:id="30"/>
       <w:r>
-        <w:rPr>
-          <w:sz w:val="96"/>
-          <w:szCs w:val="96"/>
-        </w:rPr>
-        <w:t>to here</w:t>
-      </w:r>
-    </w:p>
-    <w:p/>
-    <w:p>
-      <w:pPr>
-        <w:pStyle w:val="Heading3"/>
-      </w:pPr>
-      <w:r>
-        <w:t>Damping</w:t>
-      </w:r>
-    </w:p>
-    <w:p>
-      <w:r>
-        <w:t>Damping is used to reduce the world velocity of bodies. Damping is different than friction because friction only occurs with contact. Damping is not a replacement for friction and the two effects should be used together.</w:t>
-      </w:r>
-    </w:p>
-    <w:p>
-      <w:r>
-        <w:t xml:space="preserve">Damping parameters should be between 0 and infinity, with 0 meaning no damping, and infinity meaning full damping. Normally you will use a damping value between 0 and 0.1. I generally do not use linear damping because it makes bodies look </w:t>
-      </w:r>
-      <w:proofErr w:type="spellStart"/>
-      <w:r>
-        <w:t>floaty</w:t>
-      </w:r>
-      <w:proofErr w:type="spellEnd"/>
-      <w:r>
-        <w:t>.</w:t>
-      </w:r>
-    </w:p>
-    <w:p>
-      <w:pPr>
-        <w:pStyle w:val="CodeBlock"/>
-      </w:pPr>
-      <w:r>
-        <w:t>bodyDef.linearDamping = 0.0f;</w:t>
-      </w:r>
-    </w:p>
-    <w:p>
-      <w:pPr>
-        <w:pStyle w:val="CodeBlock"/>
-      </w:pPr>
-      <w:r>
-        <w:t>bodyDef.angularDamping = 0.01f;</w:t>
-      </w:r>
-    </w:p>
-    <w:p>
-      <w:r>
-        <w:t>Damping is approximated for stability and performance. At small damping values the damping effect is mostly independent of the time step. At larger damping values, the damping effect will vary with the time step. This is not an issue if you use a fixed time step (recommended).</w:t>
-      </w:r>
-    </w:p>
-    <w:p>
-      <w:pPr>
-        <w:pStyle w:val="Heading3"/>
-      </w:pPr>
-      <w:r>
-        <w:t>Gravity Scale</w:t>
-      </w:r>
-    </w:p>
-    <w:p>
-      <w:r>
-        <w:t>You can use the gravity scale to adjust the gravity on a single body. Be careful though, increased gravity can decrease stability.</w:t>
-      </w:r>
-    </w:p>
-    <w:p>
-      <w:pPr>
-        <w:pStyle w:val="CodeBlock"/>
-      </w:pPr>
-      <w:r>
-        <w:t>// Set the gravity scale to zero so this body will float</w:t>
-      </w:r>
-    </w:p>
-    <w:p>
-      <w:pPr>
-        <w:pStyle w:val="CodeBlock"/>
-      </w:pPr>
-      <w:r>
-        <w:t>bodyDef.gravityScale = 0.0f;</w:t>
-      </w:r>
-    </w:p>
-    <w:p>
-      <w:pPr>
-        <w:pStyle w:val="Heading3"/>
-      </w:pPr>
-      <w:r>
-        <w:t>Sleep Parameters</w:t>
-      </w:r>
-    </w:p>
-    <w:p>
-      <w:r>
-        <w:t>What does sleep mean? Well it is expensive to simulate bodies, so the less we have to simulate the better. When a body comes to rest we would like to stop simulating it.</w:t>
-      </w:r>
-    </w:p>
-    <w:p>
-      <w:r>
-        <w:t>When Box2D determines that a body (or group of bodies) has come to rest, the body enters a sleep state which has very little CPU overhead. If a body is awake and collides with a sleeping body, then the sleeping body wakes up. Bodies will also wake up if a joint or contact attached to them is destroyed. You can also wake a body manually.</w:t>
-      </w:r>
-    </w:p>
-    <w:p>
-      <w:r>
-        <w:lastRenderedPageBreak/>
-        <w:t>The body definition lets you specify whether a body can sleep and whether a body is created sleeping.</w:t>
-      </w:r>
-    </w:p>
-    <w:p>
-      <w:pPr>
-        <w:pStyle w:val="CodeBlock"/>
-      </w:pPr>
-      <w:r>
-        <w:t>bodyDef.allowSleep = true;</w:t>
-      </w:r>
-    </w:p>
-    <w:p>
-      <w:pPr>
-        <w:pStyle w:val="CodeBlock"/>
-      </w:pPr>
-      <w:r>
-        <w:t>bodyDef.awake = true;</w:t>
-      </w:r>
-    </w:p>
-    <w:p>
-      <w:pPr>
-        <w:pStyle w:val="Heading3"/>
-      </w:pPr>
-      <w:r>
-        <w:t>Fixed Rotation</w:t>
-      </w:r>
-    </w:p>
-    <w:p>
-      <w:r>
-        <w:t>You may want a rigid body, such as a character, to have a fixed rotation. Such a body should not rotate, even under load. You can use the fixed rotation setting to achieve this:</w:t>
-      </w:r>
-    </w:p>
-    <w:p>
-      <w:pPr>
-        <w:pStyle w:val="CodeBlock"/>
-      </w:pPr>
-      <w:r>
-        <w:t>bodyDef.fixedRotation = true;</w:t>
-      </w:r>
-    </w:p>
-    <w:p>
-      <w:r>
-        <w:t>The fixed rotation flag causes the rotational inertia and its inverse to be set to zero.</w:t>
-      </w:r>
-    </w:p>
-    <w:p>
-      <w:pPr>
-        <w:pStyle w:val="Heading3"/>
-      </w:pPr>
-      <w:r>
-        <w:t>Bullets</w:t>
-      </w:r>
-    </w:p>
-    <w:p>
-      <w:r>
-        <w:t>Game simulation usually generates a sequence of images that are played at some frame rate. This is called discrete simulation. In discrete simulation, rigid bodies can move by a large amount in one time step. If a physics engine doesn't account for the large motion, you may see some objects incorrectly pass through each other. This effect is called tunneling.</w:t>
-      </w:r>
-    </w:p>
-    <w:p>
-      <w:r>
-        <w:t>By default, Box2D uses continuous collision detection (CCD) to prevent dynamic bodies from tunneling through static bodies. This is done by sweeping shapes from their old position to their new positions. The engine looks for new collisions during the sweep and computes the time of impact (TOI) for these collisions. Bodies are moved to their first TOI and then halted for the remainder of the time step.</w:t>
-      </w:r>
-    </w:p>
-    <w:p>
-      <w:r>
-        <w:t>Normally CCD is not used between dynamic bodies. This is done to keep performance reasonable. In some game scenarios you need dynamic bodies to use CCD. For example, you may want to shoot a high speed bullet at a stack of dynamic bricks. Without CCD, the bullet might tunnel through the bricks.</w:t>
-      </w:r>
-    </w:p>
-    <w:p>
-      <w:r>
-        <w:t>Fast moving objects in Box2D can be labeled as bullets. Bullets will perform CCD with both static and dynamic bodies. You should decide what bodies should be bullets based on your game design. If you decide a body should be treated as a bullet, use the following setting.</w:t>
-      </w:r>
-    </w:p>
-    <w:p>
-      <w:pPr>
-        <w:pStyle w:val="CodeBlock"/>
-      </w:pPr>
-      <w:r>
-        <w:t>bodyDef.bullet = true;</w:t>
-      </w:r>
-    </w:p>
-    <w:p>
-      <w:r>
-        <w:t>The bullet flag only affects dynamic bodies.</w:t>
-      </w:r>
-    </w:p>
-    <w:p>
-      <w:r>
-        <w:t>Box2D performs continuous collision sequentially, so bullets may miss fast moving bodies.</w:t>
-      </w:r>
-    </w:p>
-    <w:p>
-      <w:pPr>
-        <w:pStyle w:val="Heading3"/>
-      </w:pPr>
-      <w:r>
-        <w:t>Activation</w:t>
-      </w:r>
-    </w:p>
-    <w:p>
-      <w:r>
-        <w:t>You may wish a body to be created but not participate in collision or dynamics. This state is similar to sleeping except the body will not be woken by other bodies and the body's fixtures will not be placed in the broad-phase. This means the body will not participate in collisions, ray casts, etc.</w:t>
-      </w:r>
-    </w:p>
-    <w:p>
-      <w:r>
-        <w:t>You can create a body in an inactive state and later re-activate it.</w:t>
-      </w:r>
-    </w:p>
-    <w:p>
-      <w:pPr>
-        <w:pStyle w:val="CodeBlock"/>
-      </w:pPr>
-      <w:r>
-        <w:lastRenderedPageBreak/>
-        <w:t>bodyDef.active = true;</w:t>
-      </w:r>
-    </w:p>
-    <w:p>
-      <w:r>
-        <w:t>Joints may be connected to inactive bodies. These joints will not be simulated. You should be careful when you activate a body that its joints are not distorted.</w:t>
-      </w:r>
-    </w:p>
-    <w:p>
-      <w:pPr>
-        <w:pStyle w:val="Heading3"/>
-      </w:pPr>
-      <w:r>
-        <w:t>User Data</w:t>
-      </w:r>
-    </w:p>
-    <w:p>
-      <w:r>
-        <w:t>User data is a void pointer. This gives you a hook to link your application objects to bodies. You should be consistent to use the same object type for all body user data.</w:t>
-      </w:r>
-    </w:p>
-    <w:p>
-      <w:pPr>
-        <w:pStyle w:val="CodeBlock"/>
-      </w:pPr>
-      <w:r>
-        <w:t>b2BodyDef bodyDef;</w:t>
-      </w:r>
-    </w:p>
-    <w:p>
-      <w:pPr>
-        <w:pStyle w:val="CodeBlock"/>
-      </w:pPr>
-      <w:r>
-        <w:t>bodyDef.userData = &amp;myActor;</w:t>
-      </w:r>
-    </w:p>
-    <w:p>
-      <w:pPr>
-        <w:pStyle w:val="Heading2"/>
-      </w:pPr>
-      <w:r>
-        <w:t>Body Factory</w:t>
-      </w:r>
-    </w:p>
-    <w:p>
-      <w:r>
         <w:t>Bodies are created and destroyed using a body factory provided by the world class. This lets the world create the body with an efficient allocator and add the body to the world data structure.</w:t>
-      </w:r>
-    </w:p>
-    <w:p>
-      <w:r>
-        <w:t>Bodies can be dynamic or static depending on the mass properties. Both body types use the same creation and destruction methods.</w:t>
       </w:r>
     </w:p>
     <w:p>
@@ -6310,11 +6267,6 @@
     </w:p>
     <w:p>
       <w:r>
-        <w:t>Static bodies do not move under the influence of other bodies. You may manually move static bodies, but you should be careful so that you don't squash dynamic bodies between two or more static bodies. Friction will not work correctly if you move a static body. Static bodies never collide with static or kinematic bodies. It is faster to attach several shapes to a static body than to create several static bodies with a single shape on each one. Internally, Box2D sets the mass and inverse mass of static bodies to zero. This makes the math work out so that most algorithms don't need to treat static bodies as a special case.</w:t>
-      </w:r>
-    </w:p>
-    <w:p>
-      <w:r>
         <w:t>Box2D does not keep a reference to the body definition or any of the data it holds (except user data pointers). So you can create temporary body definitions and reuse the same body definitions.</w:t>
       </w:r>
     </w:p>
@@ -6333,21 +6285,100 @@
     </w:p>
     <w:p>
       <w:r>
+        <w:t>When you destroy a body, the attached fixtures and joints are automatically destroyed. This has important implications for how you manage shape and joint pointers.</w:t>
+      </w:r>
+    </w:p>
+    <w:p>
+      <w:pPr>
+        <w:pStyle w:val="Heading2"/>
+      </w:pPr>
+      <w:r>
+        <w:t>Using a Body</w:t>
+      </w:r>
+    </w:p>
+    <w:p>
+      <w:r>
+        <w:t>After creating a body, there are many operations you can perform on the body. These include setting mass properties, accessing position and velocity, applying forces, and transforming points and vectors.</w:t>
+      </w:r>
+    </w:p>
+    <w:p>
+      <w:pPr>
+        <w:pStyle w:val="Heading3"/>
+      </w:pPr>
+      <w:r>
+        <w:t>Mass Data</w:t>
+      </w:r>
+    </w:p>
+    <w:p>
+      <w:r>
+        <w:t>A</w:t>
+      </w:r>
+      <w:r>
+        <w:t xml:space="preserve"> body has mass (scalar), center of mass (2-vector), and rotational inertia (scalar). For static bodies, the mass and rotational inertia are set to zero. When a body has fixed rotation, its rotational inertia is zero.</w:t>
+      </w:r>
+    </w:p>
+    <w:p>
+      <w:r>
+        <w:t>Normally the mass properties of a body are established automatically when fixtures are added to the body. You can also adjust the mass of a body at run-time. This is usually done when you have special game scenarios that require altering the mass.</w:t>
+      </w:r>
+    </w:p>
+    <w:p>
+      <w:pPr>
+        <w:pStyle w:val="CodeBlock"/>
+      </w:pPr>
+      <w:r>
+        <w:t>void SetMassData(const b2MassData* data);</w:t>
+      </w:r>
+    </w:p>
+    <w:p>
+      <w:r>
+        <w:t>After setting a body's mass directly, you may wish to revert to the natural mass dictated by the fixtures. You can do this with:</w:t>
+      </w:r>
+    </w:p>
+    <w:p>
+      <w:pPr>
+        <w:pStyle w:val="CodeBlock"/>
+      </w:pPr>
+      <w:r>
         <w:lastRenderedPageBreak/>
-        <w:t>When you destroy a body, the attached fixtures and joints are automatically destroyed. This has important implications for how you manage shape and joint pointers.</w:t>
-      </w:r>
-    </w:p>
-    <w:p>
-      <w:pPr>
-        <w:pStyle w:val="Heading2"/>
-      </w:pPr>
-      <w:r>
-        <w:t>Using a Body</w:t>
-      </w:r>
-    </w:p>
-    <w:p>
-      <w:r>
-        <w:t>After creating a body, there are many operations you can perform on the body. These include setting mass properties, accessing position and velocity, applying forces, and transforming points and vectors.</w:t>
+        <w:t>void ResetMassData();</w:t>
+      </w:r>
+    </w:p>
+    <w:p>
+      <w:r>
+        <w:t>The body's mass data is available through the following functions:</w:t>
+      </w:r>
+    </w:p>
+    <w:p>
+      <w:pPr>
+        <w:pStyle w:val="CodeBlock"/>
+      </w:pPr>
+      <w:r>
+        <w:t>float32 GetMass() const;</w:t>
+      </w:r>
+    </w:p>
+    <w:p>
+      <w:pPr>
+        <w:pStyle w:val="CodeBlock"/>
+      </w:pPr>
+      <w:r>
+        <w:t>float32 GetInertia() const;</w:t>
+      </w:r>
+    </w:p>
+    <w:p>
+      <w:pPr>
+        <w:pStyle w:val="CodeBlock"/>
+      </w:pPr>
+      <w:r>
+        <w:t>const b2Vec2&amp; GetLocalCenter() const;</w:t>
+      </w:r>
+    </w:p>
+    <w:p>
+      <w:pPr>
+        <w:pStyle w:val="CodeBlock"/>
+      </w:pPr>
+      <w:r>
+        <w:t>void GetMassData(b2MassData* data) const;</w:t>
       </w:r>
     </w:p>
     <w:p>
@@ -6355,80 +6386,133 @@
         <w:pStyle w:val="Heading3"/>
       </w:pPr>
       <w:r>
-        <w:t>Mass Data</w:t>
-      </w:r>
-    </w:p>
-    <w:p>
-      <w:proofErr w:type="spellStart"/>
-      <w:r>
-        <w:t>Every body</w:t>
-      </w:r>
-      <w:proofErr w:type="spellEnd"/>
-      <w:r>
-        <w:t xml:space="preserve"> has a mass (scalar), center of mass (2-vector), and rotational inertia (scalar). For static bodies, the mass and rotational inertia are set to zero. When a body has fixed rotation, its rotational inertia is zero.</w:t>
-      </w:r>
-    </w:p>
-    <w:p>
-      <w:r>
-        <w:t>Normally the mass properties of a body are established automatically when fixtures are added to the body. You can also adjust the mass of a body at run-time. This is usually done when you have special game scenarios that require altering the mass.</w:t>
-      </w:r>
-    </w:p>
-    <w:p>
-      <w:pPr>
-        <w:pStyle w:val="CodeBlock"/>
-      </w:pPr>
-      <w:r>
-        <w:t>void SetMassData(const b2MassData* data);</w:t>
-      </w:r>
-    </w:p>
-    <w:p>
-      <w:r>
-        <w:t>After setting a body's mass directly, you may wish to revert to the natural mass dictated by the fixtures. You can do this with:</w:t>
-      </w:r>
-    </w:p>
-    <w:p>
-      <w:pPr>
-        <w:pStyle w:val="CodeBlock"/>
-      </w:pPr>
-      <w:r>
-        <w:t>void ResetMassData();</w:t>
-      </w:r>
-    </w:p>
-    <w:p>
-      <w:r>
-        <w:t>The body's mass data is available through the following functions:</w:t>
-      </w:r>
-    </w:p>
-    <w:p>
-      <w:pPr>
-        <w:pStyle w:val="CodeBlock"/>
-      </w:pPr>
-      <w:r>
-        <w:t>float32 GetMass() const;</w:t>
-      </w:r>
-    </w:p>
-    <w:p>
-      <w:pPr>
-        <w:pStyle w:val="CodeBlock"/>
-      </w:pPr>
-      <w:r>
-        <w:t>float32 GetInertia() const;</w:t>
-      </w:r>
-    </w:p>
-    <w:p>
-      <w:pPr>
-        <w:pStyle w:val="CodeBlock"/>
-      </w:pPr>
-      <w:r>
-        <w:t>const b2Vec2&amp; GetLocalCenter() const;</w:t>
-      </w:r>
-    </w:p>
-    <w:p>
-      <w:pPr>
-        <w:pStyle w:val="CodeBlock"/>
-      </w:pPr>
-      <w:r>
-        <w:t>void GetMassData(b2MassData* data) const;</w:t>
+        <w:t>State Information</w:t>
+      </w:r>
+    </w:p>
+    <w:p>
+      <w:r>
+        <w:t>There are many aspects to the body's state. You can access this state data efficiently through the following functions:</w:t>
+      </w:r>
+    </w:p>
+    <w:p>
+      <w:pPr>
+        <w:pStyle w:val="CodeBlock"/>
+      </w:pPr>
+      <w:r>
+        <w:t>void SetType(b2BodyType type);</w:t>
+      </w:r>
+    </w:p>
+    <w:p>
+      <w:pPr>
+        <w:pStyle w:val="CodeBlock"/>
+      </w:pPr>
+      <w:r>
+        <w:t>b2BodyType GetType();</w:t>
+      </w:r>
+    </w:p>
+    <w:p>
+      <w:pPr>
+        <w:pStyle w:val="CodeBlock"/>
+      </w:pPr>
+    </w:p>
+    <w:p>
+      <w:pPr>
+        <w:pStyle w:val="CodeBlock"/>
+      </w:pPr>
+      <w:r>
+        <w:t>void SetBullet(bool flag);</w:t>
+      </w:r>
+    </w:p>
+    <w:p>
+      <w:pPr>
+        <w:pStyle w:val="CodeBlock"/>
+      </w:pPr>
+      <w:r>
+        <w:t>bool IsBullet() const;</w:t>
+      </w:r>
+    </w:p>
+    <w:p>
+      <w:pPr>
+        <w:pStyle w:val="CodeBlock"/>
+      </w:pPr>
+    </w:p>
+    <w:p>
+      <w:pPr>
+        <w:pStyle w:val="CodeBlock"/>
+      </w:pPr>
+      <w:r>
+        <w:t>void SetSleepingAllowed(bool flag);</w:t>
+      </w:r>
+    </w:p>
+    <w:p>
+      <w:pPr>
+        <w:pStyle w:val="CodeBlock"/>
+      </w:pPr>
+      <w:r>
+        <w:t>bool IsSleepingAllowed() const;</w:t>
+      </w:r>
+    </w:p>
+    <w:p>
+      <w:pPr>
+        <w:pStyle w:val="CodeBlock"/>
+      </w:pPr>
+    </w:p>
+    <w:p>
+      <w:pPr>
+        <w:pStyle w:val="CodeBlock"/>
+      </w:pPr>
+      <w:r>
+        <w:t>void SetAwake(bool flag);</w:t>
+      </w:r>
+    </w:p>
+    <w:p>
+      <w:pPr>
+        <w:pStyle w:val="CodeBlock"/>
+      </w:pPr>
+      <w:r>
+        <w:t>bool IsAwake() const;</w:t>
+      </w:r>
+    </w:p>
+    <w:p>
+      <w:pPr>
+        <w:pStyle w:val="CodeBlock"/>
+      </w:pPr>
+    </w:p>
+    <w:p>
+      <w:pPr>
+        <w:pStyle w:val="CodeBlock"/>
+      </w:pPr>
+      <w:r>
+        <w:t>void SetActive(bool flag);</w:t>
+      </w:r>
+    </w:p>
+    <w:p>
+      <w:pPr>
+        <w:pStyle w:val="CodeBlock"/>
+      </w:pPr>
+      <w:r>
+        <w:t>bool IsActive() const;</w:t>
+      </w:r>
+    </w:p>
+    <w:p>
+      <w:pPr>
+        <w:pStyle w:val="CodeBlock"/>
+      </w:pPr>
+    </w:p>
+    <w:p>
+      <w:pPr>
+        <w:pStyle w:val="CodeBlock"/>
+      </w:pPr>
+      <w:r>
+        <w:t>void SetFixedRotation(bool flag);</w:t>
+      </w:r>
+    </w:p>
+    <w:p>
+      <w:pPr>
+        <w:pStyle w:val="CodeBlock"/>
+      </w:pPr>
+      <w:r>
+        <w:t>bool IsFixedRotation() const;</w:t>
       </w:r>
     </w:p>
     <w:p>
@@ -6436,12 +6520,49 @@
         <w:pStyle w:val="Heading3"/>
       </w:pPr>
       <w:r>
-        <w:t>State Information</w:t>
-      </w:r>
-    </w:p>
-    <w:p>
-      <w:r>
-        <w:t>There are many aspects to the body's state. You can access this state data efficiently through the following functions:</w:t>
+        <w:t>Position and Velocity</w:t>
+      </w:r>
+    </w:p>
+    <w:p>
+      <w:r>
+        <w:t>You can access the position and rotation of a body. This is common when rendering your associated game actor. You can also set the position, although this is less common since you will normally use Box2D to simulate movement.</w:t>
+      </w:r>
+    </w:p>
+    <w:p>
+      <w:pPr>
+        <w:pStyle w:val="CodeBlock"/>
+      </w:pPr>
+      <w:r>
+        <w:t>bool SetTransform(const b2Vec2&amp; position, float32 angle);</w:t>
+      </w:r>
+    </w:p>
+    <w:p>
+      <w:pPr>
+        <w:pStyle w:val="CodeBlock"/>
+      </w:pPr>
+      <w:r>
+        <w:t>const b2Transform&amp; GetTransform() const;</w:t>
+      </w:r>
+    </w:p>
+    <w:p>
+      <w:pPr>
+        <w:pStyle w:val="CodeBlock"/>
+      </w:pPr>
+      <w:r>
+        <w:t>const b2Vec2&amp; GetPosition() const;</w:t>
+      </w:r>
+    </w:p>
+    <w:p>
+      <w:pPr>
+        <w:pStyle w:val="CodeBlock"/>
+      </w:pPr>
+      <w:r>
+        <w:t>float32 GetAngle() const;</w:t>
+      </w:r>
+    </w:p>
+    <w:p>
+      <w:r>
+        <w:t>You can access the center of mass position in local and world coordinates. Much of the internal simulation in Box2D uses the center of mass. However, you should normally not need to access it. Instead you will usually work with the body transform. For example, you may have a body that is square. The body origin might be a corner of the square, while the center of mass is located at the center of the square.</w:t>
       </w:r>
     </w:p>
     <w:p>
@@ -6450,177 +6571,6 @@
       </w:pPr>
       <w:r>
         <w:lastRenderedPageBreak/>
-        <w:t>void SetType(b2BodyType type);</w:t>
-      </w:r>
-    </w:p>
-    <w:p>
-      <w:pPr>
-        <w:pStyle w:val="CodeBlock"/>
-      </w:pPr>
-      <w:r>
-        <w:t>b2BodyType GetType();</w:t>
-      </w:r>
-    </w:p>
-    <w:p>
-      <w:pPr>
-        <w:pStyle w:val="CodeBlock"/>
-      </w:pPr>
-    </w:p>
-    <w:p>
-      <w:pPr>
-        <w:pStyle w:val="CodeBlock"/>
-      </w:pPr>
-      <w:r>
-        <w:t>void SetBullet(bool flag);</w:t>
-      </w:r>
-    </w:p>
-    <w:p>
-      <w:pPr>
-        <w:pStyle w:val="CodeBlock"/>
-      </w:pPr>
-      <w:r>
-        <w:t>bool IsBullet() const;</w:t>
-      </w:r>
-    </w:p>
-    <w:p>
-      <w:pPr>
-        <w:pStyle w:val="CodeBlock"/>
-      </w:pPr>
-    </w:p>
-    <w:p>
-      <w:pPr>
-        <w:pStyle w:val="CodeBlock"/>
-      </w:pPr>
-      <w:r>
-        <w:t>void SetSleepingAllowed(bool flag);</w:t>
-      </w:r>
-    </w:p>
-    <w:p>
-      <w:pPr>
-        <w:pStyle w:val="CodeBlock"/>
-      </w:pPr>
-      <w:r>
-        <w:t>bool IsSleepingAllowed() const;</w:t>
-      </w:r>
-    </w:p>
-    <w:p>
-      <w:pPr>
-        <w:pStyle w:val="CodeBlock"/>
-      </w:pPr>
-    </w:p>
-    <w:p>
-      <w:pPr>
-        <w:pStyle w:val="CodeBlock"/>
-      </w:pPr>
-      <w:r>
-        <w:t>void SetAwake(bool flag);</w:t>
-      </w:r>
-    </w:p>
-    <w:p>
-      <w:pPr>
-        <w:pStyle w:val="CodeBlock"/>
-      </w:pPr>
-      <w:r>
-        <w:t>bool IsAwake() const;</w:t>
-      </w:r>
-    </w:p>
-    <w:p>
-      <w:pPr>
-        <w:pStyle w:val="CodeBlock"/>
-      </w:pPr>
-    </w:p>
-    <w:p>
-      <w:pPr>
-        <w:pStyle w:val="CodeBlock"/>
-      </w:pPr>
-      <w:r>
-        <w:t>void SetActive(bool flag);</w:t>
-      </w:r>
-    </w:p>
-    <w:p>
-      <w:pPr>
-        <w:pStyle w:val="CodeBlock"/>
-      </w:pPr>
-      <w:r>
-        <w:t>bool IsActive() const;</w:t>
-      </w:r>
-    </w:p>
-    <w:p>
-      <w:pPr>
-        <w:pStyle w:val="CodeBlock"/>
-      </w:pPr>
-    </w:p>
-    <w:p>
-      <w:pPr>
-        <w:pStyle w:val="CodeBlock"/>
-      </w:pPr>
-      <w:r>
-        <w:t>void SetFixedRotation(bool flag);</w:t>
-      </w:r>
-    </w:p>
-    <w:p>
-      <w:pPr>
-        <w:pStyle w:val="CodeBlock"/>
-      </w:pPr>
-      <w:r>
-        <w:t>bool IsFixedRotation() const;</w:t>
-      </w:r>
-    </w:p>
-    <w:p>
-      <w:pPr>
-        <w:pStyle w:val="Heading3"/>
-      </w:pPr>
-      <w:r>
-        <w:t>Position and Velocity</w:t>
-      </w:r>
-    </w:p>
-    <w:p>
-      <w:r>
-        <w:t>You can access the position and rotation of a body. This is common when rendering your associated game actor. You can also set the position, although this is less common since you will normally use Box2D to simulate movement.</w:t>
-      </w:r>
-    </w:p>
-    <w:p>
-      <w:pPr>
-        <w:pStyle w:val="CodeBlock"/>
-      </w:pPr>
-      <w:r>
-        <w:t>bool SetTransform(const b2Vec2&amp; position, float32 angle);</w:t>
-      </w:r>
-    </w:p>
-    <w:p>
-      <w:pPr>
-        <w:pStyle w:val="CodeBlock"/>
-      </w:pPr>
-      <w:r>
-        <w:t>const b2Transform&amp; GetTransform() const;</w:t>
-      </w:r>
-    </w:p>
-    <w:p>
-      <w:pPr>
-        <w:pStyle w:val="CodeBlock"/>
-      </w:pPr>
-      <w:r>
-        <w:t>const b2Vec2&amp; GetPosition() const;</w:t>
-      </w:r>
-    </w:p>
-    <w:p>
-      <w:pPr>
-        <w:pStyle w:val="CodeBlock"/>
-      </w:pPr>
-      <w:r>
-        <w:t>float32 GetAngle() const;</w:t>
-      </w:r>
-    </w:p>
-    <w:p>
-      <w:r>
-        <w:t>You can access the center of mass position in local and world coordinates. Much of the internal simulation in Box2D uses the center of mass. However, you should normally not need to access it. Instead you will usually work with the body transform. For example, you may have a body that is square. The body origin might be a corner of the square, while the center of mass is located at the center of the square.</w:t>
-      </w:r>
-    </w:p>
-    <w:p>
-      <w:pPr>
-        <w:pStyle w:val="CodeBlock"/>
-      </w:pPr>
-      <w:r>
         <w:t>const b2Vec2&amp; GetWorldCenter() const;</w:t>
       </w:r>
     </w:p>
@@ -9320,7 +9270,15 @@
         <w:t xml:space="preserve"> </w:t>
       </w:r>
       <w:r>
-        <w:t>in the testbed to see how the weld joint behaves</w:t>
+        <w:t xml:space="preserve">in the </w:t>
+      </w:r>
+      <w:proofErr w:type="spellStart"/>
+      <w:r>
+        <w:t>testbed</w:t>
+      </w:r>
+      <w:proofErr w:type="spellEnd"/>
+      <w:r>
+        <w:t xml:space="preserve"> to see how the weld joint behaves</w:t>
       </w:r>
       <w:r>
         <w:t>.</w:t>
@@ -9372,6 +9330,28 @@
       <w:proofErr w:type="spellStart"/>
       <w:r>
         <w:t>ApplyForce.h</w:t>
+      </w:r>
+      <w:proofErr w:type="spellEnd"/>
+      <w:r>
+        <w:t xml:space="preserve"> for details.</w:t>
+      </w:r>
+    </w:p>
+    <w:p>
+      <w:pPr>
+        <w:pStyle w:val="Heading2"/>
+      </w:pPr>
+      <w:r>
+        <w:lastRenderedPageBreak/>
+        <w:t>Motor Joint</w:t>
+      </w:r>
+    </w:p>
+    <w:p>
+      <w:r>
+        <w:t xml:space="preserve">A motor joint lets you control the motion of a body by specifying target position and rotation offsets. You can set the maximum motor force and torque that will be applied to reach the target position and rotation. If the body is blocked, it will stop and the contact forces will be proportional the maximum motor force and torque. See b2MotorJoint and </w:t>
+      </w:r>
+      <w:proofErr w:type="spellStart"/>
+      <w:r>
+        <w:t>MotorJoint.h</w:t>
       </w:r>
       <w:proofErr w:type="spellEnd"/>
       <w:r>
@@ -18016,7 +17996,7 @@
 </file>
 
 <file path=customXml/itemProps1.xml><?xml version="1.0" encoding="utf-8"?>
-<ds:datastoreItem xmlns:ds="http://schemas.openxmlformats.org/officeDocument/2006/customXml" ds:itemID="{EA2908E6-6988-4B8E-9954-C72B4570F306}">
+<ds:datastoreItem xmlns:ds="http://schemas.openxmlformats.org/officeDocument/2006/customXml" ds:itemID="{A633A783-2E9C-4AAC-82CF-F44B64199621}">
   <ds:schemaRefs>
     <ds:schemaRef ds:uri="http://schemas.openxmlformats.org/officeDocument/2006/bibliography"/>
   </ds:schemaRefs>

</xml_diff>